<commit_message>
consultas y revisión de código
</commit_message>
<xml_diff>
--- a/Spark/Función de los archivos.docx
+++ b/Spark/Función de los archivos.docx
@@ -21,8 +21,16 @@
         <w:rPr>
           <w:lang w:eastAsia="es-ES"/>
         </w:rPr>
-        <w:t>Comandos para hacer el scafold</w:t>
-      </w:r>
+        <w:t xml:space="preserve">Comandos para hacer el </w:t>
+      </w:r>
+      <w:proofErr w:type="spellStart"/>
+      <w:r>
+        <w:rPr>
+          <w:lang w:eastAsia="es-ES"/>
+        </w:rPr>
+        <w:t>scafold</w:t>
+      </w:r>
+      <w:proofErr w:type="spellEnd"/>
       <w:r>
         <w:rPr>
           <w:lang w:eastAsia="es-ES"/>
@@ -128,30 +136,52 @@
         <w:rPr>
           <w:lang w:eastAsia="es-ES"/>
         </w:rPr>
-        <w:t>#  -&gt; Crea el bucket de trabajo en S3</w:t>
-      </w:r>
-    </w:p>
-    <w:p>
-      <w:pPr>
-        <w:pStyle w:val="Sinespaciado"/>
-        <w:rPr>
-          <w:lang w:eastAsia="es-ES"/>
-        </w:rPr>
-      </w:pPr>
-    </w:p>
-    <w:p>
-      <w:pPr>
-        <w:pStyle w:val="Sinespaciado"/>
-        <w:rPr>
-          <w:lang w:eastAsia="es-ES"/>
-        </w:rPr>
-      </w:pPr>
-      <w:r>
-        <w:rPr>
-          <w:lang w:eastAsia="es-ES"/>
-        </w:rPr>
-        <w:t>Meterse en el cluster</w:t>
-      </w:r>
+        <w:t xml:space="preserve">#  -&gt; Crea el </w:t>
+      </w:r>
+      <w:proofErr w:type="spellStart"/>
+      <w:r>
+        <w:rPr>
+          <w:lang w:eastAsia="es-ES"/>
+        </w:rPr>
+        <w:t>bucket</w:t>
+      </w:r>
+      <w:proofErr w:type="spellEnd"/>
+      <w:r>
+        <w:rPr>
+          <w:lang w:eastAsia="es-ES"/>
+        </w:rPr>
+        <w:t xml:space="preserve"> de trabajo en S3</w:t>
+      </w:r>
+    </w:p>
+    <w:p>
+      <w:pPr>
+        <w:pStyle w:val="Sinespaciado"/>
+        <w:rPr>
+          <w:lang w:eastAsia="es-ES"/>
+        </w:rPr>
+      </w:pPr>
+    </w:p>
+    <w:p>
+      <w:pPr>
+        <w:pStyle w:val="Sinespaciado"/>
+        <w:rPr>
+          <w:lang w:eastAsia="es-ES"/>
+        </w:rPr>
+      </w:pPr>
+      <w:r>
+        <w:rPr>
+          <w:lang w:eastAsia="es-ES"/>
+        </w:rPr>
+        <w:t xml:space="preserve">Meterse en el </w:t>
+      </w:r>
+      <w:proofErr w:type="spellStart"/>
+      <w:r>
+        <w:rPr>
+          <w:lang w:eastAsia="es-ES"/>
+        </w:rPr>
+        <w:t>cluster</w:t>
+      </w:r>
+      <w:proofErr w:type="spellEnd"/>
     </w:p>
     <w:p>
       <w:pPr>
@@ -166,39 +196,161 @@
           <w:sz w:val="20"/>
           <w:lang w:eastAsia="es-ES"/>
         </w:rPr>
-        <w:t>docker exec -it b17b7945d0d028dfc3b28a0892fb5ebbfd57e36d63ce2077ccf0b8f2e52dce65 /bin/bash</w:t>
-      </w:r>
-    </w:p>
-    <w:p>
-      <w:pPr>
-        <w:pStyle w:val="Sinespaciado"/>
+        <w:t xml:space="preserve">docker </w:t>
+      </w:r>
+      <w:proofErr w:type="spellStart"/>
+      <w:r>
         <w:rPr>
           <w:sz w:val="20"/>
           <w:lang w:eastAsia="es-ES"/>
         </w:rPr>
-      </w:pPr>
-    </w:p>
-    <w:p>
-      <w:pPr>
-        <w:pStyle w:val="Sinespaciado"/>
+        <w:t>exec</w:t>
+      </w:r>
+      <w:proofErr w:type="spellEnd"/>
+      <w:r>
         <w:rPr>
           <w:sz w:val="20"/>
           <w:lang w:eastAsia="es-ES"/>
         </w:rPr>
-      </w:pPr>
-    </w:p>
-    <w:p>
-      <w:pPr>
-        <w:pStyle w:val="Sinespaciado"/>
-        <w:rPr>
-          <w:lang w:eastAsia="es-ES"/>
-        </w:rPr>
-      </w:pPr>
-      <w:r>
-        <w:rPr>
-          <w:lang w:eastAsia="es-ES"/>
-        </w:rPr>
-        <w:t>root@b17b7945d0d0:/opt/spark-apps/DataIntegration# python data_integration.py</w:t>
+        <w:t xml:space="preserve"> -</w:t>
+      </w:r>
+      <w:proofErr w:type="spellStart"/>
+      <w:r>
+        <w:rPr>
+          <w:sz w:val="20"/>
+          <w:lang w:eastAsia="es-ES"/>
+        </w:rPr>
+        <w:t>it</w:t>
+      </w:r>
+      <w:proofErr w:type="spellEnd"/>
+      <w:r>
+        <w:rPr>
+          <w:sz w:val="20"/>
+          <w:lang w:eastAsia="es-ES"/>
+        </w:rPr>
+        <w:t xml:space="preserve"> b17b7945d0d028dfc3b28a0892fb5ebbfd57e36d63ce2077ccf0b8f2e52dce65 /</w:t>
+      </w:r>
+      <w:proofErr w:type="spellStart"/>
+      <w:r>
+        <w:rPr>
+          <w:sz w:val="20"/>
+          <w:lang w:eastAsia="es-ES"/>
+        </w:rPr>
+        <w:t>bin</w:t>
+      </w:r>
+      <w:proofErr w:type="spellEnd"/>
+      <w:r>
+        <w:rPr>
+          <w:sz w:val="20"/>
+          <w:lang w:eastAsia="es-ES"/>
+        </w:rPr>
+        <w:t>/</w:t>
+      </w:r>
+      <w:proofErr w:type="spellStart"/>
+      <w:r>
+        <w:rPr>
+          <w:sz w:val="20"/>
+          <w:lang w:eastAsia="es-ES"/>
+        </w:rPr>
+        <w:t>bash</w:t>
+      </w:r>
+      <w:proofErr w:type="spellEnd"/>
+    </w:p>
+    <w:p>
+      <w:pPr>
+        <w:pStyle w:val="Sinespaciado"/>
+        <w:rPr>
+          <w:sz w:val="20"/>
+          <w:lang w:eastAsia="es-ES"/>
+        </w:rPr>
+      </w:pPr>
+    </w:p>
+    <w:p>
+      <w:pPr>
+        <w:pStyle w:val="Sinespaciado"/>
+        <w:rPr>
+          <w:sz w:val="20"/>
+          <w:lang w:eastAsia="es-ES"/>
+        </w:rPr>
+      </w:pPr>
+    </w:p>
+    <w:p>
+      <w:pPr>
+        <w:pStyle w:val="Sinespaciado"/>
+        <w:rPr>
+          <w:lang w:eastAsia="es-ES"/>
+        </w:rPr>
+      </w:pPr>
+      <w:r>
+        <w:rPr>
+          <w:lang w:eastAsia="es-ES"/>
+        </w:rPr>
+        <w:t>root@b17b7945d0d0:/</w:t>
+      </w:r>
+      <w:proofErr w:type="spellStart"/>
+      <w:r>
+        <w:rPr>
+          <w:lang w:eastAsia="es-ES"/>
+        </w:rPr>
+        <w:t>opt</w:t>
+      </w:r>
+      <w:proofErr w:type="spellEnd"/>
+      <w:r>
+        <w:rPr>
+          <w:lang w:eastAsia="es-ES"/>
+        </w:rPr>
+        <w:t>/</w:t>
+      </w:r>
+      <w:proofErr w:type="spellStart"/>
+      <w:r>
+        <w:rPr>
+          <w:lang w:eastAsia="es-ES"/>
+        </w:rPr>
+        <w:t>spark</w:t>
+      </w:r>
+      <w:proofErr w:type="spellEnd"/>
+      <w:r>
+        <w:rPr>
+          <w:lang w:eastAsia="es-ES"/>
+        </w:rPr>
+        <w:t>-apps/</w:t>
+      </w:r>
+      <w:proofErr w:type="spellStart"/>
+      <w:r>
+        <w:rPr>
+          <w:lang w:eastAsia="es-ES"/>
+        </w:rPr>
+        <w:t>DataIntegration</w:t>
+      </w:r>
+      <w:proofErr w:type="spellEnd"/>
+      <w:r>
+        <w:rPr>
+          <w:lang w:eastAsia="es-ES"/>
+        </w:rPr>
+        <w:t xml:space="preserve"># </w:t>
+      </w:r>
+      <w:proofErr w:type="spellStart"/>
+      <w:r>
+        <w:rPr>
+          <w:highlight w:val="green"/>
+          <w:lang w:eastAsia="es-ES"/>
+        </w:rPr>
+        <w:t>python</w:t>
+      </w:r>
+      <w:proofErr w:type="spellEnd"/>
+      <w:r>
+        <w:rPr>
+          <w:highlight w:val="green"/>
+          <w:lang w:eastAsia="es-ES"/>
+        </w:rPr>
+        <w:t xml:space="preserve"> </w:t>
+      </w:r>
+      <w:r>
+        <w:rPr>
+          <w:highlight w:val="yellow"/>
+          <w:lang w:eastAsia="es-ES"/>
+        </w:rPr>
+        <w:t>data_integration.py</w:t>
       </w:r>
     </w:p>
     <w:p>
@@ -215,13 +367,43 @@
         <w:rPr>
           <w:lang w:eastAsia="es-ES"/>
         </w:rPr>
-        <w:t>#  -&gt; Sube directamente los archivos al bucket</w:t>
-      </w:r>
-      <w:r>
-        <w:rPr>
-          <w:lang w:eastAsia="es-ES"/>
-        </w:rPr>
-        <w:t xml:space="preserve">  habitaciones_data.csv y hoteles.csv</w:t>
+        <w:t xml:space="preserve">#  -&gt; Sube directamente los archivos al </w:t>
+      </w:r>
+      <w:proofErr w:type="spellStart"/>
+      <w:proofErr w:type="gramStart"/>
+      <w:r>
+        <w:rPr>
+          <w:lang w:eastAsia="es-ES"/>
+        </w:rPr>
+        <w:t>bucket</w:t>
+      </w:r>
+      <w:proofErr w:type="spellEnd"/>
+      <w:r>
+        <w:rPr>
+          <w:lang w:eastAsia="es-ES"/>
+        </w:rPr>
+        <w:t xml:space="preserve">  </w:t>
+      </w:r>
+      <w:r>
+        <w:rPr>
+          <w:highlight w:val="green"/>
+          <w:lang w:eastAsia="es-ES"/>
+        </w:rPr>
+        <w:t>habitaciones_data.csv</w:t>
+      </w:r>
+      <w:proofErr w:type="gramEnd"/>
+      <w:r>
+        <w:rPr>
+          <w:lang w:eastAsia="es-ES"/>
+        </w:rPr>
+        <w:t xml:space="preserve"> y </w:t>
+      </w:r>
+      <w:r>
+        <w:rPr>
+          <w:highlight w:val="green"/>
+          <w:lang w:eastAsia="es-ES"/>
+        </w:rPr>
+        <w:t>hoteles.csv</w:t>
       </w:r>
     </w:p>
     <w:p>
@@ -392,6 +574,7 @@
       </w:pPr>
       <w:r>
         <w:rPr>
+          <w:highlight w:val="yellow"/>
           <w:shd w:val="clear" w:color="auto" w:fill="FFFFFF"/>
         </w:rPr>
         <w:t>mongoInsert.py</w:t>
@@ -402,8 +585,18 @@
         <w:pStyle w:val="Sinespaciado"/>
       </w:pPr>
       <w:r>
-        <w:t># -&gt; inserta los registros en mongo provenientes de clientes.json</w:t>
-      </w:r>
+        <w:t xml:space="preserve"># -&gt; inserta los registros en mongo provenientes de </w:t>
+      </w:r>
+      <w:proofErr w:type="spellStart"/>
+      <w:proofErr w:type="gramStart"/>
+      <w:r>
+        <w:rPr>
+          <w:highlight w:val="green"/>
+        </w:rPr>
+        <w:t>clientes.json</w:t>
+      </w:r>
+      <w:proofErr w:type="spellEnd"/>
+      <w:proofErr w:type="gramEnd"/>
     </w:p>
     <w:p>
       <w:pPr>
@@ -505,13 +698,29 @@
         </w:rPr>
       </w:pPr>
       <w:r>
-        <w:t># -&gt; Se encarga de leer desde mongo_db y mandarla</w:t>
+        <w:t xml:space="preserve"># -&gt; Se encarga de leer desde </w:t>
+      </w:r>
+      <w:proofErr w:type="spellStart"/>
+      <w:r>
+        <w:t>mongo_db</w:t>
+      </w:r>
+      <w:proofErr w:type="spellEnd"/>
+      <w:r>
+        <w:t xml:space="preserve"> y mandarla</w:t>
       </w:r>
       <w:r>
         <w:t xml:space="preserve"> (mensaje estructurado)</w:t>
       </w:r>
       <w:r>
-        <w:t xml:space="preserve"> al Consumer.</w:t>
+        <w:t xml:space="preserve"> al </w:t>
+      </w:r>
+      <w:proofErr w:type="spellStart"/>
+      <w:r>
+        <w:t>Consumer</w:t>
+      </w:r>
+      <w:proofErr w:type="spellEnd"/>
+      <w:r>
+        <w:t>.</w:t>
       </w:r>
       <w:r>
         <w:rPr>
@@ -759,6 +968,9 @@
         <w:pStyle w:val="Sinespaciado"/>
       </w:pPr>
       <w:r>
+        <w:rPr>
+          <w:highlight w:val="yellow"/>
+        </w:rPr>
         <w:t>neo4jinsert.py</w:t>
       </w:r>
     </w:p>
@@ -767,11 +979,30 @@
         <w:pStyle w:val="Sinespaciado"/>
       </w:pPr>
       <w:r>
-        <w:t># -&gt; inserta los registros en neo4j provenientes de menus.csv</w:t>
-      </w:r>
-      <w:r>
-        <w:t>, platos.csv y relaciones.json</w:t>
-      </w:r>
+        <w:t xml:space="preserve"># -&gt; inserta los registros en neo4j provenientes de </w:t>
+      </w:r>
+      <w:r>
+        <w:rPr>
+          <w:highlight w:val="green"/>
+        </w:rPr>
+        <w:t>menus.csv</w:t>
+      </w:r>
+      <w:r>
+        <w:rPr>
+          <w:highlight w:val="green"/>
+        </w:rPr>
+        <w:t xml:space="preserve">, platos.csv y </w:t>
+      </w:r>
+      <w:proofErr w:type="spellStart"/>
+      <w:proofErr w:type="gramStart"/>
+      <w:r>
+        <w:rPr>
+          <w:highlight w:val="green"/>
+        </w:rPr>
+        <w:t>relaciones.json</w:t>
+      </w:r>
+      <w:proofErr w:type="spellEnd"/>
+      <w:proofErr w:type="gramEnd"/>
     </w:p>
     <w:p>
       <w:pPr>
@@ -899,19 +1130,227 @@
         <w:pStyle w:val="Sinespaciado"/>
       </w:pPr>
       <w:r>
-        <w:t xml:space="preserve">Los Producers se encargan de leer los archivos y mandarlos a los consumers. </w:t>
-      </w:r>
-    </w:p>
-    <w:p>
-      <w:pPr>
-        <w:pStyle w:val="Sinespaciado"/>
-      </w:pPr>
-      <w:r>
-        <w:t>Los Consumers se encargan de recibir los mensajes y crear en el bucket los archivos csv menus y platos</w:t>
+        <w:t>El</w:t>
+      </w:r>
+      <w:r>
+        <w:t xml:space="preserve"> </w:t>
+      </w:r>
+      <w:r>
+        <w:t>menu</w:t>
+      </w:r>
+      <w:r>
+        <w:t>Producer</w:t>
+      </w:r>
+      <w:r>
+        <w:t>.py</w:t>
+      </w:r>
+      <w:r>
+        <w:t xml:space="preserve"> se encargan de leer los archivos y mandarlos a los </w:t>
+      </w:r>
+      <w:proofErr w:type="spellStart"/>
+      <w:r>
+        <w:t>consumers</w:t>
+      </w:r>
+      <w:proofErr w:type="spellEnd"/>
+      <w:r>
+        <w:t xml:space="preserve">. </w:t>
+      </w:r>
+    </w:p>
+    <w:p>
+      <w:pPr>
+        <w:pStyle w:val="Sinespaciado"/>
+      </w:pPr>
+      <w:r>
+        <w:t>El</w:t>
+      </w:r>
+      <w:r>
+        <w:t xml:space="preserve"> </w:t>
+      </w:r>
+      <w:r>
+        <w:t>menu</w:t>
+      </w:r>
+      <w:r>
+        <w:t>Consumer</w:t>
+      </w:r>
+      <w:r>
+        <w:t xml:space="preserve">.py </w:t>
+      </w:r>
+      <w:r>
+        <w:t xml:space="preserve">se encargan de recibir los mensajes y crear en el </w:t>
+      </w:r>
+      <w:proofErr w:type="spellStart"/>
+      <w:r>
+        <w:t>bucket</w:t>
+      </w:r>
+      <w:proofErr w:type="spellEnd"/>
+      <w:r>
+        <w:t xml:space="preserve"> los archivos </w:t>
+      </w:r>
+      <w:proofErr w:type="spellStart"/>
+      <w:r>
+        <w:t>csv</w:t>
+      </w:r>
+      <w:proofErr w:type="spellEnd"/>
+      <w:r>
+        <w:t xml:space="preserve"> </w:t>
+      </w:r>
+      <w:proofErr w:type="spellStart"/>
+      <w:r>
+        <w:t>menus</w:t>
+      </w:r>
+      <w:proofErr w:type="spellEnd"/>
+      <w:r>
+        <w:t xml:space="preserve"> y platos</w:t>
       </w:r>
       <w:r>
         <w:t>.</w:t>
       </w:r>
+    </w:p>
+    <w:p>
+      <w:pPr>
+        <w:pStyle w:val="Sinespaciado"/>
+      </w:pPr>
+    </w:p>
+    <w:p>
+      <w:pPr>
+        <w:pStyle w:val="Sinespaciado"/>
+      </w:pPr>
+      <w:r>
+        <w:t>platoProducer.py</w:t>
+      </w:r>
+    </w:p>
+    <w:p>
+      <w:pPr>
+        <w:pStyle w:val="Sinespaciado"/>
+      </w:pPr>
+      <w:r>
+        <w:t>platoConsumer.py</w:t>
+      </w:r>
+    </w:p>
+    <w:p>
+      <w:pPr>
+        <w:pStyle w:val="Sinespaciado"/>
+      </w:pPr>
+    </w:p>
+    <w:p>
+      <w:pPr>
+        <w:pStyle w:val="Sinespaciado"/>
+      </w:pPr>
+      <w:r>
+        <w:t>relacionesProducer.py</w:t>
+      </w:r>
+    </w:p>
+    <w:p>
+      <w:pPr>
+        <w:pStyle w:val="Sinespaciado"/>
+      </w:pPr>
+      <w:r>
+        <w:t>relacionesConsumer.py</w:t>
+      </w:r>
+    </w:p>
+    <w:p>
+      <w:pPr>
+        <w:pStyle w:val="Sinespaciado"/>
+      </w:pPr>
+    </w:p>
+    <w:p>
+      <w:pPr>
+        <w:pStyle w:val="Sinespaciado"/>
+      </w:pPr>
+      <w:r>
+        <w:t>.TXT</w:t>
+      </w:r>
+    </w:p>
+    <w:p>
+      <w:pPr>
+        <w:pStyle w:val="Sinespaciado"/>
+      </w:pPr>
+    </w:p>
+    <w:p>
+      <w:pPr>
+        <w:pStyle w:val="Sinespaciado"/>
+      </w:pPr>
+      <w:r>
+        <w:t xml:space="preserve">reservasProducer.py   </w:t>
+      </w:r>
+      <w:r>
+        <w:tab/>
+      </w:r>
+      <w:r>
+        <w:tab/>
+        <w:t>=&gt; Lee un reservas.txt y produce un mensaje</w:t>
+      </w:r>
+    </w:p>
+    <w:p>
+      <w:pPr>
+        <w:pStyle w:val="Sinespaciado"/>
+      </w:pPr>
+      <w:r>
+        <w:t>redservasConsumer.py</w:t>
+      </w:r>
+      <w:r>
+        <w:tab/>
+      </w:r>
+      <w:r>
+        <w:tab/>
+        <w:t xml:space="preserve">=&gt; Lee el mensaje del Producer y hace en S3 </w:t>
+      </w:r>
+      <w:proofErr w:type="gramStart"/>
+      <w:r>
+        <w:t xml:space="preserve">el </w:t>
+      </w:r>
+      <w:proofErr w:type="spellStart"/>
+      <w:r>
+        <w:t>reservas</w:t>
+      </w:r>
+      <w:proofErr w:type="gramEnd"/>
+      <w:r>
+        <w:t>_csv</w:t>
+      </w:r>
+      <w:proofErr w:type="spellEnd"/>
+      <w:r>
+        <w:t>/</w:t>
+      </w:r>
+    </w:p>
+    <w:p>
+      <w:pPr>
+        <w:pStyle w:val="Sinespaciado"/>
+      </w:pPr>
+    </w:p>
+    <w:p>
+      <w:pPr>
+        <w:pStyle w:val="Sinespaciado"/>
+      </w:pPr>
+    </w:p>
+    <w:p>
+      <w:pPr>
+        <w:pStyle w:val="Sinespaciado"/>
+      </w:pPr>
+    </w:p>
+    <w:p>
+      <w:pPr>
+        <w:pStyle w:val="Sinespaciado"/>
+      </w:pPr>
+    </w:p>
+    <w:p>
+      <w:pPr>
+        <w:pStyle w:val="Sinespaciado"/>
+      </w:pPr>
+    </w:p>
+    <w:p>
+      <w:pPr>
+        <w:pStyle w:val="Sinespaciado"/>
+      </w:pPr>
+    </w:p>
+    <w:p>
+      <w:pPr>
+        <w:pStyle w:val="Sinespaciado"/>
+      </w:pPr>
+    </w:p>
+    <w:p>
+      <w:pPr>
+        <w:pStyle w:val="Sinespaciado"/>
+      </w:pPr>
     </w:p>
     <w:p>
       <w:pPr>
@@ -920,105 +1359,265 @@
           <w:bottom w:val="single" w:sz="6" w:space="1" w:color="auto"/>
         </w:pBdr>
       </w:pPr>
-      <w:r>
-        <w:t>Ya tenemos los archivos.</w:t>
-      </w:r>
-    </w:p>
-    <w:p>
-      <w:pPr>
-        <w:pStyle w:val="Sinespaciado"/>
-      </w:pPr>
-    </w:p>
-    <w:p>
-      <w:pPr>
-        <w:pStyle w:val="Sinespaciado"/>
-      </w:pPr>
-    </w:p>
-    <w:p>
-      <w:pPr>
-        <w:pStyle w:val="Sinespaciado"/>
-      </w:pPr>
-    </w:p>
-    <w:p>
-      <w:pPr>
-        <w:pStyle w:val="Sinespaciado"/>
-      </w:pPr>
-    </w:p>
-    <w:p>
-      <w:pPr>
-        <w:pStyle w:val="Sinespaciado"/>
-      </w:pPr>
-    </w:p>
-    <w:p>
-      <w:pPr>
-        <w:pStyle w:val="Sinespaciado"/>
-      </w:pPr>
-    </w:p>
-    <w:p>
-      <w:pPr>
-        <w:pStyle w:val="Sinespaciado"/>
-      </w:pPr>
-    </w:p>
-    <w:p>
-      <w:pPr>
-        <w:pStyle w:val="Sinespaciado"/>
-      </w:pPr>
-    </w:p>
-    <w:p>
-      <w:pPr>
-        <w:pStyle w:val="Sinespaciado"/>
-      </w:pPr>
-    </w:p>
-    <w:p>
-      <w:pPr>
-        <w:pStyle w:val="Sinespaciado"/>
-      </w:pPr>
-    </w:p>
-    <w:p>
-      <w:pPr>
-        <w:pStyle w:val="Sinespaciado"/>
-      </w:pPr>
-    </w:p>
-    <w:p>
-      <w:pPr>
-        <w:pStyle w:val="Sinespaciado"/>
-      </w:pPr>
-    </w:p>
-    <w:p>
-      <w:pPr>
-        <w:pStyle w:val="Sinespaciado"/>
-      </w:pPr>
-    </w:p>
-    <w:p>
-      <w:pPr>
-        <w:pStyle w:val="Sinespaciado"/>
-      </w:pPr>
-    </w:p>
-    <w:p>
-      <w:pPr>
-        <w:pStyle w:val="Sinespaciado"/>
-      </w:pPr>
-    </w:p>
-    <w:p>
-      <w:pPr>
-        <w:pStyle w:val="Sinespaciado"/>
-      </w:pPr>
-    </w:p>
-    <w:p>
-      <w:pPr>
-        <w:pStyle w:val="Sinespaciado"/>
-      </w:pPr>
-    </w:p>
-    <w:p>
-      <w:pPr>
-        <w:pStyle w:val="Sinespaciado"/>
-      </w:pPr>
-    </w:p>
-    <w:p>
-      <w:pPr>
+    </w:p>
+    <w:p>
+      <w:pPr>
+        <w:pStyle w:val="Sinespaciado"/>
+      </w:pPr>
+      <w:r>
+        <w:t>POSTGRES</w:t>
+      </w:r>
+    </w:p>
+    <w:p>
+      <w:pPr>
+        <w:pStyle w:val="Sinespaciado"/>
+      </w:pPr>
+    </w:p>
+    <w:p>
+      <w:pPr>
+        <w:pStyle w:val="Sinespaciado"/>
+      </w:pPr>
+      <w:r>
+        <w:t>Empleados</w:t>
+      </w:r>
+    </w:p>
+    <w:p>
+      <w:pPr>
+        <w:pStyle w:val="Sinespaciado"/>
+      </w:pPr>
+      <w:proofErr w:type="gramStart"/>
+      <w:r>
+        <w:t>insertEmpleados.py  =</w:t>
+      </w:r>
+      <w:proofErr w:type="gramEnd"/>
+      <w:r>
+        <w:t xml:space="preserve">&gt; Crea tabla empleados, lee el empleados.csv e inserta en </w:t>
+      </w:r>
+      <w:proofErr w:type="spellStart"/>
+      <w:r>
+        <w:t>postgres</w:t>
+      </w:r>
+      <w:proofErr w:type="spellEnd"/>
+      <w:r>
+        <w:t>.</w:t>
+      </w:r>
+    </w:p>
+    <w:p>
+      <w:pPr>
+        <w:pStyle w:val="Sinespaciado"/>
+      </w:pPr>
+      <w:proofErr w:type="spellStart"/>
+      <w:r>
+        <w:t>Jdbc</w:t>
+      </w:r>
+      <w:proofErr w:type="spellEnd"/>
+      <w:r>
+        <w:t xml:space="preserve"> =&gt; consulta la base de datos y crea en S3 </w:t>
+      </w:r>
+      <w:proofErr w:type="gramStart"/>
+      <w:r>
+        <w:t xml:space="preserve">el </w:t>
+      </w:r>
+      <w:proofErr w:type="spellStart"/>
+      <w:r>
+        <w:t>empleados</w:t>
+      </w:r>
+      <w:proofErr w:type="gramEnd"/>
+      <w:r>
+        <w:t>_csv</w:t>
+      </w:r>
+      <w:proofErr w:type="spellEnd"/>
+    </w:p>
+    <w:p>
+      <w:pPr>
+        <w:pStyle w:val="Sinespaciado"/>
+      </w:pPr>
+    </w:p>
+    <w:p>
+      <w:pPr>
+        <w:pStyle w:val="Sinespaciado"/>
+      </w:pPr>
+      <w:r>
+        <w:t>Hoteles</w:t>
+      </w:r>
+    </w:p>
+    <w:p>
+      <w:pPr>
+        <w:pStyle w:val="Sinespaciado"/>
+      </w:pPr>
+      <w:r>
+        <w:t xml:space="preserve">inserHoteles.py =&gt; Crea la tabla hoteles, lee el hoteles.csv (que lea un </w:t>
+      </w:r>
+      <w:proofErr w:type="spellStart"/>
+      <w:r>
+        <w:t>json</w:t>
+      </w:r>
+      <w:proofErr w:type="spellEnd"/>
+      <w:r>
+        <w:t xml:space="preserve"> </w:t>
+      </w:r>
+      <w:proofErr w:type="spellStart"/>
+      <w:r>
+        <w:t>tambien</w:t>
+      </w:r>
+      <w:proofErr w:type="spellEnd"/>
+      <w:r>
+        <w:t xml:space="preserve">) e inserta en </w:t>
+      </w:r>
+      <w:proofErr w:type="spellStart"/>
+      <w:r>
+        <w:t>postgres</w:t>
+      </w:r>
+      <w:proofErr w:type="spellEnd"/>
+      <w:r>
+        <w:t>.</w:t>
+      </w:r>
+    </w:p>
+    <w:p>
+      <w:pPr>
+        <w:pStyle w:val="Sinespaciado"/>
+      </w:pPr>
+      <w:r>
+        <w:t xml:space="preserve">Jdbc.py =&gt; Consulta la base de datos y crea en S3 </w:t>
+      </w:r>
+      <w:proofErr w:type="gramStart"/>
+      <w:r>
+        <w:t xml:space="preserve">el </w:t>
+      </w:r>
+      <w:proofErr w:type="spellStart"/>
+      <w:r>
+        <w:t>hoteles</w:t>
+      </w:r>
+      <w:proofErr w:type="gramEnd"/>
+      <w:r>
+        <w:t>_json</w:t>
+      </w:r>
+      <w:proofErr w:type="spellEnd"/>
+    </w:p>
+    <w:p>
+      <w:pPr>
+        <w:pStyle w:val="Sinespaciado"/>
+        <w:pBdr>
+          <w:top w:val="single" w:sz="6" w:space="1" w:color="auto"/>
+          <w:bottom w:val="single" w:sz="6" w:space="1" w:color="auto"/>
+        </w:pBdr>
+      </w:pPr>
+    </w:p>
+    <w:p>
+      <w:pPr>
+        <w:pStyle w:val="Sinespaciado"/>
+        <w:pBdr>
+          <w:top w:val="single" w:sz="6" w:space="1" w:color="auto"/>
+          <w:bottom w:val="single" w:sz="6" w:space="1" w:color="auto"/>
+        </w:pBdr>
+      </w:pPr>
+    </w:p>
+    <w:p>
+      <w:pPr>
+        <w:pStyle w:val="Sinespaciado"/>
         <w:pBdr>
           <w:bottom w:val="single" w:sz="6" w:space="1" w:color="auto"/>
         </w:pBdr>
+      </w:pPr>
+      <w:r>
+        <w:t>Ya tenemos los archivos.</w:t>
+      </w:r>
+    </w:p>
+    <w:p>
+      <w:pPr>
+        <w:pStyle w:val="Sinespaciado"/>
+      </w:pPr>
+    </w:p>
+    <w:p>
+      <w:pPr>
+        <w:pStyle w:val="Sinespaciado"/>
+      </w:pPr>
+    </w:p>
+    <w:p>
+      <w:pPr>
+        <w:pStyle w:val="Sinespaciado"/>
+      </w:pPr>
+    </w:p>
+    <w:p>
+      <w:pPr>
+        <w:pStyle w:val="Sinespaciado"/>
+      </w:pPr>
+    </w:p>
+    <w:p>
+      <w:pPr>
+        <w:pStyle w:val="Sinespaciado"/>
+      </w:pPr>
+    </w:p>
+    <w:p>
+      <w:pPr>
+        <w:pStyle w:val="Sinespaciado"/>
+      </w:pPr>
+    </w:p>
+    <w:p>
+      <w:pPr>
+        <w:pStyle w:val="Sinespaciado"/>
+      </w:pPr>
+    </w:p>
+    <w:p>
+      <w:pPr>
+        <w:pStyle w:val="Sinespaciado"/>
+      </w:pPr>
+    </w:p>
+    <w:p>
+      <w:pPr>
+        <w:pStyle w:val="Sinespaciado"/>
+      </w:pPr>
+    </w:p>
+    <w:p>
+      <w:pPr>
+        <w:pStyle w:val="Sinespaciado"/>
+      </w:pPr>
+    </w:p>
+    <w:p>
+      <w:pPr>
+        <w:pStyle w:val="Sinespaciado"/>
+      </w:pPr>
+    </w:p>
+    <w:p>
+      <w:pPr>
+        <w:pStyle w:val="Sinespaciado"/>
+      </w:pPr>
+    </w:p>
+    <w:p>
+      <w:pPr>
+        <w:pStyle w:val="Sinespaciado"/>
+      </w:pPr>
+    </w:p>
+    <w:p>
+      <w:pPr>
+        <w:pStyle w:val="Sinespaciado"/>
+      </w:pPr>
+    </w:p>
+    <w:p>
+      <w:pPr>
+        <w:pStyle w:val="Sinespaciado"/>
+      </w:pPr>
+    </w:p>
+    <w:p>
+      <w:pPr>
+        <w:pStyle w:val="Sinespaciado"/>
+      </w:pPr>
+    </w:p>
+    <w:p>
+      <w:pPr>
+        <w:pStyle w:val="Sinespaciado"/>
+      </w:pPr>
+    </w:p>
+    <w:p>
+      <w:pPr>
+        <w:pStyle w:val="Sinespaciado"/>
+      </w:pPr>
+    </w:p>
+    <w:p>
+      <w:pPr>
+        <w:pBdr>
+          <w:bottom w:val="single" w:sz="6" w:space="1" w:color="auto"/>
+        </w:pBdr>
         <w:rPr>
           <w:shd w:val="clear" w:color="auto" w:fill="FFFFFF"/>
         </w:rPr>
@@ -1027,9 +1626,16 @@
         <w:rPr>
           <w:shd w:val="clear" w:color="auto" w:fill="FFFFFF"/>
         </w:rPr>
-        <w:lastRenderedPageBreak/>
-        <w:t>3.1 Postgres</w:t>
-      </w:r>
+        <w:t xml:space="preserve">3.1 </w:t>
+      </w:r>
+      <w:proofErr w:type="spellStart"/>
+      <w:r>
+        <w:rPr>
+          <w:shd w:val="clear" w:color="auto" w:fill="FFFFFF"/>
+        </w:rPr>
+        <w:t>Postgres</w:t>
+      </w:r>
+      <w:proofErr w:type="spellEnd"/>
     </w:p>
     <w:p>
       <w:pPr>
@@ -1173,8 +1779,13 @@
         <w:t xml:space="preserve"># -&gt; Leer los archivos </w:t>
       </w:r>
       <w:r>
-        <w:t>y los inserta en mongo_db</w:t>
-      </w:r>
+        <w:t xml:space="preserve">y los inserta en </w:t>
+      </w:r>
+      <w:proofErr w:type="spellStart"/>
+      <w:r>
+        <w:t>mongo_db</w:t>
+      </w:r>
+      <w:proofErr w:type="spellEnd"/>
     </w:p>
     <w:p>
       <w:pPr>
@@ -1235,19 +1846,42 @@
         <w:rPr>
           <w:shd w:val="clear" w:color="auto" w:fill="FFFFFF"/>
         </w:rPr>
-        <w:t>3.1 Postgres   empleados.</w:t>
-      </w:r>
+        <w:lastRenderedPageBreak/>
+        <w:t xml:space="preserve">3.1 </w:t>
+      </w:r>
+      <w:proofErr w:type="spellStart"/>
       <w:r>
         <w:rPr>
           <w:shd w:val="clear" w:color="auto" w:fill="FFFFFF"/>
         </w:rPr>
+        <w:t>Postgres</w:t>
+      </w:r>
+      <w:proofErr w:type="spellEnd"/>
+      <w:r>
+        <w:rPr>
+          <w:shd w:val="clear" w:color="auto" w:fill="FFFFFF"/>
+        </w:rPr>
+        <w:t xml:space="preserve">   empleados.</w:t>
+      </w:r>
+      <w:r>
+        <w:rPr>
+          <w:shd w:val="clear" w:color="auto" w:fill="FFFFFF"/>
+        </w:rPr>
         <w:t xml:space="preserve"> </w:t>
       </w:r>
+      <w:proofErr w:type="spellStart"/>
       <w:r>
         <w:rPr>
           <w:shd w:val="clear" w:color="auto" w:fill="FFFFFF"/>
         </w:rPr>
-        <w:t>csv y hoteles.csv</w:t>
+        <w:t>csv</w:t>
+      </w:r>
+      <w:proofErr w:type="spellEnd"/>
+      <w:r>
+        <w:rPr>
+          <w:shd w:val="clear" w:color="auto" w:fill="FFFFFF"/>
+        </w:rPr>
+        <w:t xml:space="preserve"> y hoteles.csv</w:t>
       </w:r>
       <w:r>
         <w:rPr>
@@ -1317,20 +1951,60 @@
         <w:pStyle w:val="Sinespaciado"/>
       </w:pPr>
       <w:r>
-        <w:t># -&gt; inserta en postgres empleados y hoteles</w:t>
-      </w:r>
-    </w:p>
-    <w:p>
-      <w:pPr>
-        <w:pStyle w:val="Sinespaciado"/>
-      </w:pPr>
-    </w:p>
-    <w:p>
-      <w:pPr>
-        <w:pStyle w:val="Sinespaciado"/>
-      </w:pPr>
-      <w:r>
-        <w:t xml:space="preserve"># -&gt; Existe otro archivo que inserta con spark mediante jdbc a postgres desde un csv  </w:t>
+        <w:t xml:space="preserve"># -&gt; inserta en </w:t>
+      </w:r>
+      <w:proofErr w:type="spellStart"/>
+      <w:r>
+        <w:t>postgres</w:t>
+      </w:r>
+      <w:proofErr w:type="spellEnd"/>
+      <w:r>
+        <w:t xml:space="preserve"> empleados y hoteles</w:t>
+      </w:r>
+    </w:p>
+    <w:p>
+      <w:pPr>
+        <w:pStyle w:val="Sinespaciado"/>
+      </w:pPr>
+    </w:p>
+    <w:p>
+      <w:pPr>
+        <w:pStyle w:val="Sinespaciado"/>
+      </w:pPr>
+      <w:r>
+        <w:t xml:space="preserve"># -&gt; Existe otro archivo que inserta con </w:t>
+      </w:r>
+      <w:proofErr w:type="spellStart"/>
+      <w:r>
+        <w:t>spark</w:t>
+      </w:r>
+      <w:proofErr w:type="spellEnd"/>
+      <w:r>
+        <w:t xml:space="preserve"> mediante </w:t>
+      </w:r>
+      <w:proofErr w:type="spellStart"/>
+      <w:r>
+        <w:t>jdbc</w:t>
+      </w:r>
+      <w:proofErr w:type="spellEnd"/>
+      <w:r>
+        <w:t xml:space="preserve"> a </w:t>
+      </w:r>
+      <w:proofErr w:type="spellStart"/>
+      <w:r>
+        <w:t>postgres</w:t>
+      </w:r>
+      <w:proofErr w:type="spellEnd"/>
+      <w:r>
+        <w:t xml:space="preserve"> desde un </w:t>
+      </w:r>
+      <w:proofErr w:type="spellStart"/>
+      <w:r>
+        <w:t>csv</w:t>
+      </w:r>
+      <w:proofErr w:type="spellEnd"/>
+      <w:r>
+        <w:t xml:space="preserve">  </w:t>
       </w:r>
     </w:p>
     <w:p>
@@ -1488,67 +2162,129 @@
         <w:pStyle w:val="Sinespaciado"/>
       </w:pPr>
       <w:r>
-        <w:t># -&gt; Lee el .txt y manda el mensaje al Consumer</w:t>
-      </w:r>
-    </w:p>
-    <w:p>
-      <w:pPr>
-        <w:pStyle w:val="Sinespaciado"/>
-      </w:pPr>
+        <w:t xml:space="preserve"># -&gt; Lee </w:t>
+      </w:r>
+      <w:proofErr w:type="spellStart"/>
+      <w:r>
+        <w:t>el</w:t>
+      </w:r>
+      <w:proofErr w:type="spellEnd"/>
+      <w:r>
+        <w:t xml:space="preserve"> .</w:t>
+      </w:r>
+      <w:proofErr w:type="spellStart"/>
+      <w:r>
+        <w:t>txt</w:t>
+      </w:r>
+      <w:proofErr w:type="spellEnd"/>
+      <w:r>
+        <w:t xml:space="preserve"> y manda el mensaje al </w:t>
+      </w:r>
+      <w:proofErr w:type="spellStart"/>
       <w:r>
         <w:t>Consumer</w:t>
       </w:r>
-    </w:p>
-    <w:p>
-      <w:pPr>
-        <w:pStyle w:val="Sinespaciado"/>
-      </w:pPr>
-      <w:r>
-        <w:t># _&gt; Lee el mensaje e inserta los registros en postgres.</w:t>
-      </w:r>
-    </w:p>
-    <w:p>
-      <w:pPr>
-        <w:pStyle w:val="Sinespaciado"/>
-      </w:pPr>
-    </w:p>
-    <w:p>
-      <w:pPr>
-        <w:pStyle w:val="Sinespaciado"/>
-      </w:pPr>
-    </w:p>
-    <w:p>
-      <w:pPr>
-        <w:pStyle w:val="Sinespaciado"/>
-      </w:pPr>
-    </w:p>
-    <w:p>
-      <w:pPr>
-        <w:pStyle w:val="Sinespaciado"/>
-      </w:pPr>
-    </w:p>
-    <w:p>
-      <w:pPr>
-        <w:pStyle w:val="Sinespaciado"/>
-      </w:pPr>
-    </w:p>
-    <w:p>
-      <w:pPr>
-        <w:pStyle w:val="Sinespaciado"/>
-      </w:pPr>
-    </w:p>
-    <w:p>
-      <w:pPr>
-        <w:pStyle w:val="Sinespaciado"/>
-      </w:pPr>
-    </w:p>
-    <w:p>
-      <w:pPr>
-        <w:pStyle w:val="Sinespaciado"/>
-      </w:pPr>
-      <w:r>
-        <w:t>Preparación del WareHouse</w:t>
-      </w:r>
+      <w:proofErr w:type="spellEnd"/>
+    </w:p>
+    <w:p>
+      <w:pPr>
+        <w:pStyle w:val="Sinespaciado"/>
+      </w:pPr>
+      <w:proofErr w:type="spellStart"/>
+      <w:r>
+        <w:t>Consumer</w:t>
+      </w:r>
+      <w:proofErr w:type="spellEnd"/>
+    </w:p>
+    <w:p>
+      <w:pPr>
+        <w:pStyle w:val="Sinespaciado"/>
+      </w:pPr>
+      <w:r>
+        <w:t xml:space="preserve"># _&gt; Lee el mensaje e inserta los registros en </w:t>
+      </w:r>
+      <w:proofErr w:type="spellStart"/>
+      <w:r>
+        <w:t>postgres</w:t>
+      </w:r>
+      <w:proofErr w:type="spellEnd"/>
+      <w:r>
+        <w:t>.</w:t>
+      </w:r>
+    </w:p>
+    <w:p>
+      <w:pPr>
+        <w:pStyle w:val="Sinespaciado"/>
+      </w:pPr>
+    </w:p>
+    <w:p>
+      <w:pPr>
+        <w:pStyle w:val="Sinespaciado"/>
+      </w:pPr>
+    </w:p>
+    <w:p>
+      <w:pPr>
+        <w:pStyle w:val="Sinespaciado"/>
+      </w:pPr>
+    </w:p>
+    <w:p>
+      <w:pPr>
+        <w:pStyle w:val="Sinespaciado"/>
+      </w:pPr>
+    </w:p>
+    <w:p>
+      <w:pPr>
+        <w:pStyle w:val="Sinespaciado"/>
+      </w:pPr>
+    </w:p>
+    <w:p>
+      <w:pPr>
+        <w:pStyle w:val="Sinespaciado"/>
+      </w:pPr>
+    </w:p>
+    <w:p>
+      <w:pPr>
+        <w:pStyle w:val="Sinespaciado"/>
+      </w:pPr>
+    </w:p>
+    <w:p>
+      <w:pPr>
+        <w:pStyle w:val="Sinespaciado"/>
+      </w:pPr>
+      <w:r>
+        <w:t xml:space="preserve">Preparación del </w:t>
+      </w:r>
+      <w:proofErr w:type="spellStart"/>
+      <w:r>
+        <w:t>WareHouse</w:t>
+      </w:r>
+      <w:proofErr w:type="spellEnd"/>
+    </w:p>
+    <w:p>
+      <w:pPr>
+        <w:pStyle w:val="Sinespaciado"/>
+      </w:pPr>
+      <w:r>
+        <w:t xml:space="preserve">Se crea la tabla con los atributos que nos interesan y se juntan </w:t>
+      </w:r>
+      <w:proofErr w:type="spellStart"/>
+      <w:r>
+        <w:t>dataframes</w:t>
+      </w:r>
+      <w:proofErr w:type="spellEnd"/>
+      <w:r>
+        <w:t xml:space="preserve"> para insertar los registros.</w:t>
+      </w:r>
+    </w:p>
+    <w:p>
+      <w:pPr>
+        <w:pStyle w:val="Sinespaciado"/>
+      </w:pPr>
+    </w:p>
+    <w:p>
+      <w:pPr>
+        <w:pStyle w:val="Sinespaciado"/>
+      </w:pPr>
     </w:p>
     <w:p>
       <w:pPr>
@@ -1561,32 +2297,35 @@
     <w:p>
       <w:pPr>
         <w:pStyle w:val="Sinespaciado"/>
-        <w:numPr>
-          <w:ilvl w:val="0"/>
-          <w:numId w:val="1"/>
-        </w:numPr>
-      </w:pPr>
-      <w:r>
-        <w:t>Se crea la tabla con los atributos q</w:t>
-      </w:r>
-      <w:r>
-        <w:t>u</w:t>
-      </w:r>
-      <w:r>
-        <w:t>e nos interesan y se juntan dataframes para insertar los registros.</w:t>
-      </w:r>
-    </w:p>
-    <w:p>
-      <w:pPr>
-        <w:pStyle w:val="Sinespaciado"/>
-        <w:ind w:left="720"/>
-      </w:pPr>
-      <w:r>
+      </w:pPr>
+      <w:proofErr w:type="spellStart"/>
+      <w:r>
+        <w:t>DataLoading</w:t>
+      </w:r>
+      <w:proofErr w:type="spellEnd"/>
+      <w:r>
+        <w:t xml:space="preserve"> -&gt; tabla_wclientes.py -&gt; Crea la tabla para Análisis de Clientes.</w:t>
+      </w:r>
+    </w:p>
+    <w:p>
+      <w:pPr>
+        <w:pStyle w:val="Sinespaciado"/>
+      </w:pPr>
+      <w:r>
+        <w:t>Consulta1 OK</w:t>
+      </w:r>
+    </w:p>
+    <w:p>
+      <w:pPr>
+        <w:pStyle w:val="Sinespaciado"/>
+      </w:pPr>
+      <w:r>
+        <w:lastRenderedPageBreak/>
         <w:drawing>
-          <wp:inline distT="0" distB="0" distL="0" distR="0" wp14:anchorId="3C54015A" wp14:editId="41AD4E42">
-            <wp:extent cx="2655735" cy="1968024"/>
-            <wp:effectExtent l="0" t="0" r="0" b="0"/>
-            <wp:docPr id="14" name="Imagen 14"/>
+          <wp:inline distT="0" distB="0" distL="0" distR="0" wp14:anchorId="014A4E17" wp14:editId="04CB5E57">
+            <wp:extent cx="5400040" cy="4473575"/>
+            <wp:effectExtent l="0" t="0" r="0" b="3175"/>
+            <wp:docPr id="16" name="Imagen 16"/>
             <wp:cNvGraphicFramePr>
               <a:graphicFrameLocks xmlns:a="http://schemas.openxmlformats.org/drawingml/2006/main" noChangeAspect="1"/>
             </wp:cNvGraphicFramePr>
@@ -1606,6 +2345,1146 @@
                   <pic:spPr>
                     <a:xfrm>
                       <a:off x="0" y="0"/>
+                      <a:ext cx="5400040" cy="4473575"/>
+                    </a:xfrm>
+                    <a:prstGeom prst="rect">
+                      <a:avLst/>
+                    </a:prstGeom>
+                  </pic:spPr>
+                </pic:pic>
+              </a:graphicData>
+            </a:graphic>
+          </wp:inline>
+        </w:drawing>
+      </w:r>
+    </w:p>
+    <w:p>
+      <w:pPr>
+        <w:pStyle w:val="Sinespaciado"/>
+      </w:pPr>
+    </w:p>
+    <w:p>
+      <w:pPr>
+        <w:pStyle w:val="Sinespaciado"/>
+      </w:pPr>
+      <w:proofErr w:type="spellStart"/>
+      <w:r>
+        <w:t>DataLoading</w:t>
+      </w:r>
+      <w:proofErr w:type="spellEnd"/>
+      <w:r>
+        <w:t xml:space="preserve"> -&gt; tabla_wrestaurantes.py _Crea la tabla para Análisis de lo referente a restaurante, platos y menús </w:t>
+      </w:r>
+    </w:p>
+    <w:p>
+      <w:pPr>
+        <w:pStyle w:val="Sinespaciado"/>
+      </w:pPr>
+      <w:r>
+        <w:t>Consulta2</w:t>
+      </w:r>
+    </w:p>
+    <w:p>
+      <w:pPr>
+        <w:pStyle w:val="Sinespaciado"/>
+      </w:pPr>
+      <w:r>
+        <w:drawing>
+          <wp:inline distT="0" distB="0" distL="0" distR="0" wp14:anchorId="437EB381" wp14:editId="592B171F">
+            <wp:extent cx="5400040" cy="3286125"/>
+            <wp:effectExtent l="0" t="0" r="0" b="9525"/>
+            <wp:docPr id="15" name="Imagen 15"/>
+            <wp:cNvGraphicFramePr>
+              <a:graphicFrameLocks xmlns:a="http://schemas.openxmlformats.org/drawingml/2006/main" noChangeAspect="1"/>
+            </wp:cNvGraphicFramePr>
+            <a:graphic xmlns:a="http://schemas.openxmlformats.org/drawingml/2006/main">
+              <a:graphicData uri="http://schemas.openxmlformats.org/drawingml/2006/picture">
+                <pic:pic xmlns:pic="http://schemas.openxmlformats.org/drawingml/2006/picture">
+                  <pic:nvPicPr>
+                    <pic:cNvPr id="1" name=""/>
+                    <pic:cNvPicPr/>
+                  </pic:nvPicPr>
+                  <pic:blipFill>
+                    <a:blip r:embed="rId19"/>
+                    <a:stretch>
+                      <a:fillRect/>
+                    </a:stretch>
+                  </pic:blipFill>
+                  <pic:spPr>
+                    <a:xfrm>
+                      <a:off x="0" y="0"/>
+                      <a:ext cx="5400040" cy="3286125"/>
+                    </a:xfrm>
+                    <a:prstGeom prst="rect">
+                      <a:avLst/>
+                    </a:prstGeom>
+                  </pic:spPr>
+                </pic:pic>
+              </a:graphicData>
+            </a:graphic>
+          </wp:inline>
+        </w:drawing>
+      </w:r>
+    </w:p>
+    <w:p>
+      <w:pPr>
+        <w:pStyle w:val="Sinespaciado"/>
+      </w:pPr>
+    </w:p>
+    <w:p>
+      <w:pPr>
+        <w:pStyle w:val="Sinespaciado"/>
+      </w:pPr>
+    </w:p>
+    <w:p>
+      <w:pPr>
+        <w:pStyle w:val="Sinespaciado"/>
+      </w:pPr>
+      <w:proofErr w:type="spellStart"/>
+      <w:r>
+        <w:lastRenderedPageBreak/>
+        <w:t>DataLoading</w:t>
+      </w:r>
+      <w:proofErr w:type="spellEnd"/>
+      <w:r>
+        <w:t xml:space="preserve"> -&gt; tabla_wres</w:t>
+      </w:r>
+      <w:r>
+        <w:t>ervas</w:t>
+      </w:r>
+      <w:r>
+        <w:t xml:space="preserve">.py _Crea la tabla para Análisis de lo referente a </w:t>
+      </w:r>
+      <w:r>
+        <w:t>reservas</w:t>
+      </w:r>
+    </w:p>
+    <w:p>
+      <w:pPr>
+        <w:pStyle w:val="Sinespaciado"/>
+      </w:pPr>
+      <w:r>
+        <w:t>Consulta3</w:t>
+      </w:r>
+    </w:p>
+    <w:p>
+      <w:pPr>
+        <w:pStyle w:val="Sinespaciado"/>
+      </w:pPr>
+      <w:r>
+        <w:t>¿Cuál es la duración media de la estancia de los clientes de un hotel?</w:t>
+      </w:r>
+    </w:p>
+    <w:p>
+      <w:pPr>
+        <w:pStyle w:val="Sinespaciado"/>
+      </w:pPr>
+      <w:r>
+        <w:drawing>
+          <wp:inline distT="0" distB="0" distL="0" distR="0" wp14:anchorId="6855B535" wp14:editId="4B62CC70">
+            <wp:extent cx="5400040" cy="1224280"/>
+            <wp:effectExtent l="0" t="0" r="0" b="0"/>
+            <wp:docPr id="17" name="Imagen 17"/>
+            <wp:cNvGraphicFramePr>
+              <a:graphicFrameLocks xmlns:a="http://schemas.openxmlformats.org/drawingml/2006/main" noChangeAspect="1"/>
+            </wp:cNvGraphicFramePr>
+            <a:graphic xmlns:a="http://schemas.openxmlformats.org/drawingml/2006/main">
+              <a:graphicData uri="http://schemas.openxmlformats.org/drawingml/2006/picture">
+                <pic:pic xmlns:pic="http://schemas.openxmlformats.org/drawingml/2006/picture">
+                  <pic:nvPicPr>
+                    <pic:cNvPr id="1" name=""/>
+                    <pic:cNvPicPr/>
+                  </pic:nvPicPr>
+                  <pic:blipFill>
+                    <a:blip r:embed="rId20"/>
+                    <a:stretch>
+                      <a:fillRect/>
+                    </a:stretch>
+                  </pic:blipFill>
+                  <pic:spPr>
+                    <a:xfrm>
+                      <a:off x="0" y="0"/>
+                      <a:ext cx="5400040" cy="1224280"/>
+                    </a:xfrm>
+                    <a:prstGeom prst="rect">
+                      <a:avLst/>
+                    </a:prstGeom>
+                  </pic:spPr>
+                </pic:pic>
+              </a:graphicData>
+            </a:graphic>
+          </wp:inline>
+        </w:drawing>
+      </w:r>
+    </w:p>
+    <w:p>
+      <w:pPr>
+        <w:pStyle w:val="Sinespaciado"/>
+      </w:pPr>
+    </w:p>
+    <w:p>
+      <w:pPr>
+        <w:pStyle w:val="Sinespaciado"/>
+      </w:pPr>
+    </w:p>
+    <w:p>
+      <w:pPr>
+        <w:pStyle w:val="Sinespaciado"/>
+      </w:pPr>
+    </w:p>
+    <w:p>
+      <w:pPr>
+        <w:pStyle w:val="Sinespaciado"/>
+      </w:pPr>
+      <w:r>
+        <w:t># "¿Existen periodos de máxima ocupación en función de las fechas de reserva?")</w:t>
+      </w:r>
+    </w:p>
+    <w:p>
+      <w:pPr>
+        <w:pStyle w:val="Sinespaciado"/>
+        <w:rPr>
+          <w:noProof/>
+        </w:rPr>
+      </w:pPr>
+      <w:r>
+        <w:drawing>
+          <wp:inline distT="0" distB="0" distL="0" distR="0" wp14:anchorId="3360D856" wp14:editId="682DA328">
+            <wp:extent cx="2462317" cy="1598212"/>
+            <wp:effectExtent l="0" t="0" r="0" b="2540"/>
+            <wp:docPr id="18" name="Imagen 18"/>
+            <wp:cNvGraphicFramePr>
+              <a:graphicFrameLocks xmlns:a="http://schemas.openxmlformats.org/drawingml/2006/main" noChangeAspect="1"/>
+            </wp:cNvGraphicFramePr>
+            <a:graphic xmlns:a="http://schemas.openxmlformats.org/drawingml/2006/main">
+              <a:graphicData uri="http://schemas.openxmlformats.org/drawingml/2006/picture">
+                <pic:pic xmlns:pic="http://schemas.openxmlformats.org/drawingml/2006/picture">
+                  <pic:nvPicPr>
+                    <pic:cNvPr id="1" name=""/>
+                    <pic:cNvPicPr/>
+                  </pic:nvPicPr>
+                  <pic:blipFill>
+                    <a:blip r:embed="rId21"/>
+                    <a:stretch>
+                      <a:fillRect/>
+                    </a:stretch>
+                  </pic:blipFill>
+                  <pic:spPr>
+                    <a:xfrm>
+                      <a:off x="0" y="0"/>
+                      <a:ext cx="2466605" cy="1600995"/>
+                    </a:xfrm>
+                    <a:prstGeom prst="rect">
+                      <a:avLst/>
+                    </a:prstGeom>
+                  </pic:spPr>
+                </pic:pic>
+              </a:graphicData>
+            </a:graphic>
+          </wp:inline>
+        </w:drawing>
+      </w:r>
+      <w:r>
+        <w:rPr>
+          <w:noProof/>
+        </w:rPr>
+        <w:t xml:space="preserve"> </w:t>
+      </w:r>
+      <w:r>
+        <w:drawing>
+          <wp:inline distT="0" distB="0" distL="0" distR="0" wp14:anchorId="1518A1F3" wp14:editId="59BFC36C">
+            <wp:extent cx="2673806" cy="1609393"/>
+            <wp:effectExtent l="0" t="0" r="0" b="0"/>
+            <wp:docPr id="19" name="Imagen 19"/>
+            <wp:cNvGraphicFramePr>
+              <a:graphicFrameLocks xmlns:a="http://schemas.openxmlformats.org/drawingml/2006/main" noChangeAspect="1"/>
+            </wp:cNvGraphicFramePr>
+            <a:graphic xmlns:a="http://schemas.openxmlformats.org/drawingml/2006/main">
+              <a:graphicData uri="http://schemas.openxmlformats.org/drawingml/2006/picture">
+                <pic:pic xmlns:pic="http://schemas.openxmlformats.org/drawingml/2006/picture">
+                  <pic:nvPicPr>
+                    <pic:cNvPr id="1" name=""/>
+                    <pic:cNvPicPr/>
+                  </pic:nvPicPr>
+                  <pic:blipFill>
+                    <a:blip r:embed="rId22"/>
+                    <a:stretch>
+                      <a:fillRect/>
+                    </a:stretch>
+                  </pic:blipFill>
+                  <pic:spPr>
+                    <a:xfrm>
+                      <a:off x="0" y="0"/>
+                      <a:ext cx="2680788" cy="1613596"/>
+                    </a:xfrm>
+                    <a:prstGeom prst="rect">
+                      <a:avLst/>
+                    </a:prstGeom>
+                  </pic:spPr>
+                </pic:pic>
+              </a:graphicData>
+            </a:graphic>
+          </wp:inline>
+        </w:drawing>
+      </w:r>
+    </w:p>
+    <w:p>
+      <w:pPr>
+        <w:pStyle w:val="Sinespaciado"/>
+      </w:pPr>
+    </w:p>
+    <w:p>
+      <w:pPr>
+        <w:pStyle w:val="Sinespaciado"/>
+      </w:pPr>
+      <w:r>
+        <w:t xml:space="preserve">Consulta4 </w:t>
+      </w:r>
+    </w:p>
+    <w:p>
+      <w:pPr>
+        <w:pStyle w:val="Sinespaciado"/>
+      </w:pPr>
+    </w:p>
+    <w:p>
+      <w:pPr>
+        <w:pStyle w:val="Sinespaciado"/>
+      </w:pPr>
+      <w:r>
+        <w:drawing>
+          <wp:anchor distT="0" distB="0" distL="114300" distR="114300" simplePos="0" relativeHeight="251658240" behindDoc="0" locked="0" layoutInCell="1" allowOverlap="1" wp14:anchorId="3D33F0FF" wp14:editId="64057290">
+            <wp:simplePos x="1081377" y="5271715"/>
+            <wp:positionH relativeFrom="column">
+              <wp:align>left</wp:align>
+            </wp:positionH>
+            <wp:positionV relativeFrom="paragraph">
+              <wp:align>top</wp:align>
+            </wp:positionV>
+            <wp:extent cx="4220164" cy="3029373"/>
+            <wp:effectExtent l="0" t="0" r="9525" b="0"/>
+            <wp:wrapSquare wrapText="bothSides"/>
+            <wp:docPr id="20" name="Imagen 20"/>
+            <wp:cNvGraphicFramePr>
+              <a:graphicFrameLocks xmlns:a="http://schemas.openxmlformats.org/drawingml/2006/main" noChangeAspect="1"/>
+            </wp:cNvGraphicFramePr>
+            <a:graphic xmlns:a="http://schemas.openxmlformats.org/drawingml/2006/main">
+              <a:graphicData uri="http://schemas.openxmlformats.org/drawingml/2006/picture">
+                <pic:pic xmlns:pic="http://schemas.openxmlformats.org/drawingml/2006/picture">
+                  <pic:nvPicPr>
+                    <pic:cNvPr id="1" name=""/>
+                    <pic:cNvPicPr/>
+                  </pic:nvPicPr>
+                  <pic:blipFill>
+                    <a:blip r:embed="rId23">
+                      <a:extLst>
+                        <a:ext uri="{28A0092B-C50C-407E-A947-70E740481C1C}">
+                          <a14:useLocalDpi xmlns:a14="http://schemas.microsoft.com/office/drawing/2010/main" val="0"/>
+                        </a:ext>
+                      </a:extLst>
+                    </a:blip>
+                    <a:stretch>
+                      <a:fillRect/>
+                    </a:stretch>
+                  </pic:blipFill>
+                  <pic:spPr>
+                    <a:xfrm>
+                      <a:off x="0" y="0"/>
+                      <a:ext cx="4220164" cy="3029373"/>
+                    </a:xfrm>
+                    <a:prstGeom prst="rect">
+                      <a:avLst/>
+                    </a:prstGeom>
+                  </pic:spPr>
+                </pic:pic>
+              </a:graphicData>
+            </a:graphic>
+          </wp:anchor>
+        </w:drawing>
+      </w:r>
+      <w:r>
+        <w:br w:type="textWrapping" w:clear="all"/>
+      </w:r>
+    </w:p>
+    <w:p>
+      <w:pPr>
+        <w:pStyle w:val="Sinespaciado"/>
+      </w:pPr>
+      <w:r>
+        <w:t>Consulta6</w:t>
+      </w:r>
+    </w:p>
+    <w:p>
+      <w:pPr>
+        <w:pStyle w:val="Sinespaciado"/>
+      </w:pPr>
+      <w:r>
+        <w:lastRenderedPageBreak/>
+        <w:drawing>
+          <wp:inline distT="0" distB="0" distL="0" distR="0" wp14:anchorId="41FF1571" wp14:editId="31B57FEE">
+            <wp:extent cx="5400040" cy="4955540"/>
+            <wp:effectExtent l="0" t="0" r="0" b="0"/>
+            <wp:docPr id="21" name="Imagen 21"/>
+            <wp:cNvGraphicFramePr>
+              <a:graphicFrameLocks xmlns:a="http://schemas.openxmlformats.org/drawingml/2006/main" noChangeAspect="1"/>
+            </wp:cNvGraphicFramePr>
+            <a:graphic xmlns:a="http://schemas.openxmlformats.org/drawingml/2006/main">
+              <a:graphicData uri="http://schemas.openxmlformats.org/drawingml/2006/picture">
+                <pic:pic xmlns:pic="http://schemas.openxmlformats.org/drawingml/2006/picture">
+                  <pic:nvPicPr>
+                    <pic:cNvPr id="1" name=""/>
+                    <pic:cNvPicPr/>
+                  </pic:nvPicPr>
+                  <pic:blipFill>
+                    <a:blip r:embed="rId24"/>
+                    <a:stretch>
+                      <a:fillRect/>
+                    </a:stretch>
+                  </pic:blipFill>
+                  <pic:spPr>
+                    <a:xfrm>
+                      <a:off x="0" y="0"/>
+                      <a:ext cx="5400040" cy="4955540"/>
+                    </a:xfrm>
+                    <a:prstGeom prst="rect">
+                      <a:avLst/>
+                    </a:prstGeom>
+                  </pic:spPr>
+                </pic:pic>
+              </a:graphicData>
+            </a:graphic>
+          </wp:inline>
+        </w:drawing>
+      </w:r>
+    </w:p>
+    <w:p>
+      <w:pPr>
+        <w:pStyle w:val="Sinespaciado"/>
+      </w:pPr>
+    </w:p>
+    <w:p>
+      <w:pPr>
+        <w:pStyle w:val="Sinespaciado"/>
+      </w:pPr>
+    </w:p>
+    <w:p>
+      <w:pPr>
+        <w:pStyle w:val="Sinespaciado"/>
+      </w:pPr>
+    </w:p>
+    <w:p>
+      <w:pPr>
+        <w:pStyle w:val="Sinespaciado"/>
+      </w:pPr>
+    </w:p>
+    <w:p>
+      <w:pPr>
+        <w:pStyle w:val="Sinespaciado"/>
+      </w:pPr>
+      <w:r>
+        <w:t>Consulta6</w:t>
+      </w:r>
+    </w:p>
+    <w:p>
+      <w:pPr>
+        <w:pStyle w:val="Sinespaciado"/>
+      </w:pPr>
+      <w:r>
+        <w:lastRenderedPageBreak/>
+        <w:drawing>
+          <wp:inline distT="0" distB="0" distL="0" distR="0" wp14:anchorId="6767E6D4" wp14:editId="18BE56BD">
+            <wp:extent cx="5400040" cy="4633595"/>
+            <wp:effectExtent l="0" t="0" r="0" b="0"/>
+            <wp:docPr id="22" name="Imagen 22"/>
+            <wp:cNvGraphicFramePr>
+              <a:graphicFrameLocks xmlns:a="http://schemas.openxmlformats.org/drawingml/2006/main" noChangeAspect="1"/>
+            </wp:cNvGraphicFramePr>
+            <a:graphic xmlns:a="http://schemas.openxmlformats.org/drawingml/2006/main">
+              <a:graphicData uri="http://schemas.openxmlformats.org/drawingml/2006/picture">
+                <pic:pic xmlns:pic="http://schemas.openxmlformats.org/drawingml/2006/picture">
+                  <pic:nvPicPr>
+                    <pic:cNvPr id="1" name=""/>
+                    <pic:cNvPicPr/>
+                  </pic:nvPicPr>
+                  <pic:blipFill>
+                    <a:blip r:embed="rId25"/>
+                    <a:stretch>
+                      <a:fillRect/>
+                    </a:stretch>
+                  </pic:blipFill>
+                  <pic:spPr>
+                    <a:xfrm>
+                      <a:off x="0" y="0"/>
+                      <a:ext cx="5400040" cy="4633595"/>
+                    </a:xfrm>
+                    <a:prstGeom prst="rect">
+                      <a:avLst/>
+                    </a:prstGeom>
+                  </pic:spPr>
+                </pic:pic>
+              </a:graphicData>
+            </a:graphic>
+          </wp:inline>
+        </w:drawing>
+      </w:r>
+    </w:p>
+    <w:p>
+      <w:pPr>
+        <w:pStyle w:val="Sinespaciado"/>
+      </w:pPr>
+    </w:p>
+    <w:p>
+      <w:pPr>
+        <w:pStyle w:val="Sinespaciado"/>
+      </w:pPr>
+      <w:r>
+        <w:lastRenderedPageBreak/>
+        <w:drawing>
+          <wp:inline distT="0" distB="0" distL="0" distR="0" wp14:anchorId="2E0AB557" wp14:editId="3016BECE">
+            <wp:extent cx="5400040" cy="4986655"/>
+            <wp:effectExtent l="0" t="0" r="0" b="4445"/>
+            <wp:docPr id="23" name="Imagen 23"/>
+            <wp:cNvGraphicFramePr>
+              <a:graphicFrameLocks xmlns:a="http://schemas.openxmlformats.org/drawingml/2006/main" noChangeAspect="1"/>
+            </wp:cNvGraphicFramePr>
+            <a:graphic xmlns:a="http://schemas.openxmlformats.org/drawingml/2006/main">
+              <a:graphicData uri="http://schemas.openxmlformats.org/drawingml/2006/picture">
+                <pic:pic xmlns:pic="http://schemas.openxmlformats.org/drawingml/2006/picture">
+                  <pic:nvPicPr>
+                    <pic:cNvPr id="1" name=""/>
+                    <pic:cNvPicPr/>
+                  </pic:nvPicPr>
+                  <pic:blipFill>
+                    <a:blip r:embed="rId26"/>
+                    <a:stretch>
+                      <a:fillRect/>
+                    </a:stretch>
+                  </pic:blipFill>
+                  <pic:spPr>
+                    <a:xfrm>
+                      <a:off x="0" y="0"/>
+                      <a:ext cx="5400040" cy="4986655"/>
+                    </a:xfrm>
+                    <a:prstGeom prst="rect">
+                      <a:avLst/>
+                    </a:prstGeom>
+                  </pic:spPr>
+                </pic:pic>
+              </a:graphicData>
+            </a:graphic>
+          </wp:inline>
+        </w:drawing>
+      </w:r>
+    </w:p>
+    <w:p>
+      <w:pPr>
+        <w:pStyle w:val="Sinespaciado"/>
+      </w:pPr>
+    </w:p>
+    <w:p>
+      <w:pPr>
+        <w:pStyle w:val="Sinespaciado"/>
+      </w:pPr>
+      <w:r>
+        <w:lastRenderedPageBreak/>
+        <w:drawing>
+          <wp:inline distT="0" distB="0" distL="0" distR="0" wp14:anchorId="6D82C667" wp14:editId="3A04994D">
+            <wp:extent cx="5400040" cy="4709160"/>
+            <wp:effectExtent l="0" t="0" r="0" b="0"/>
+            <wp:docPr id="24" name="Imagen 24"/>
+            <wp:cNvGraphicFramePr>
+              <a:graphicFrameLocks xmlns:a="http://schemas.openxmlformats.org/drawingml/2006/main" noChangeAspect="1"/>
+            </wp:cNvGraphicFramePr>
+            <a:graphic xmlns:a="http://schemas.openxmlformats.org/drawingml/2006/main">
+              <a:graphicData uri="http://schemas.openxmlformats.org/drawingml/2006/picture">
+                <pic:pic xmlns:pic="http://schemas.openxmlformats.org/drawingml/2006/picture">
+                  <pic:nvPicPr>
+                    <pic:cNvPr id="1" name=""/>
+                    <pic:cNvPicPr/>
+                  </pic:nvPicPr>
+                  <pic:blipFill>
+                    <a:blip r:embed="rId27"/>
+                    <a:stretch>
+                      <a:fillRect/>
+                    </a:stretch>
+                  </pic:blipFill>
+                  <pic:spPr>
+                    <a:xfrm>
+                      <a:off x="0" y="0"/>
+                      <a:ext cx="5400040" cy="4709160"/>
+                    </a:xfrm>
+                    <a:prstGeom prst="rect">
+                      <a:avLst/>
+                    </a:prstGeom>
+                  </pic:spPr>
+                </pic:pic>
+              </a:graphicData>
+            </a:graphic>
+          </wp:inline>
+        </w:drawing>
+      </w:r>
+    </w:p>
+    <w:p>
+      <w:pPr>
+        <w:pStyle w:val="Sinespaciado"/>
+      </w:pPr>
+    </w:p>
+    <w:p>
+      <w:pPr>
+        <w:pStyle w:val="Sinespaciado"/>
+      </w:pPr>
+    </w:p>
+    <w:p>
+      <w:pPr>
+        <w:pStyle w:val="Sinespaciado"/>
+      </w:pPr>
+      <w:r>
+        <w:t>Consulta7</w:t>
+      </w:r>
+    </w:p>
+    <w:p>
+      <w:pPr>
+        <w:pStyle w:val="Sinespaciado"/>
+      </w:pPr>
+      <w:r>
+        <w:drawing>
+          <wp:inline distT="0" distB="0" distL="0" distR="0" wp14:anchorId="428F2668" wp14:editId="632FF301">
+            <wp:extent cx="5400040" cy="3305810"/>
+            <wp:effectExtent l="0" t="0" r="0" b="8890"/>
+            <wp:docPr id="25" name="Imagen 25"/>
+            <wp:cNvGraphicFramePr>
+              <a:graphicFrameLocks xmlns:a="http://schemas.openxmlformats.org/drawingml/2006/main" noChangeAspect="1"/>
+            </wp:cNvGraphicFramePr>
+            <a:graphic xmlns:a="http://schemas.openxmlformats.org/drawingml/2006/main">
+              <a:graphicData uri="http://schemas.openxmlformats.org/drawingml/2006/picture">
+                <pic:pic xmlns:pic="http://schemas.openxmlformats.org/drawingml/2006/picture">
+                  <pic:nvPicPr>
+                    <pic:cNvPr id="1" name=""/>
+                    <pic:cNvPicPr/>
+                  </pic:nvPicPr>
+                  <pic:blipFill>
+                    <a:blip r:embed="rId28"/>
+                    <a:stretch>
+                      <a:fillRect/>
+                    </a:stretch>
+                  </pic:blipFill>
+                  <pic:spPr>
+                    <a:xfrm>
+                      <a:off x="0" y="0"/>
+                      <a:ext cx="5400040" cy="3305810"/>
+                    </a:xfrm>
+                    <a:prstGeom prst="rect">
+                      <a:avLst/>
+                    </a:prstGeom>
+                  </pic:spPr>
+                </pic:pic>
+              </a:graphicData>
+            </a:graphic>
+          </wp:inline>
+        </w:drawing>
+      </w:r>
+    </w:p>
+    <w:p>
+      <w:pPr>
+        <w:pStyle w:val="Sinespaciado"/>
+      </w:pPr>
+      <w:r>
+        <w:t>No, un mismo cliente reserva e</w:t>
+      </w:r>
+      <w:r>
+        <w:t>n varios restaurantes</w:t>
+      </w:r>
+    </w:p>
+    <w:p>
+      <w:pPr>
+        <w:pStyle w:val="Sinespaciado"/>
+      </w:pPr>
+    </w:p>
+    <w:p>
+      <w:pPr>
+        <w:pStyle w:val="Sinespaciado"/>
+      </w:pPr>
+      <w:r>
+        <w:rPr>
+          <w:highlight w:val="red"/>
+        </w:rPr>
+        <w:lastRenderedPageBreak/>
+        <w:t>Falta la Consulta8</w:t>
+      </w:r>
+      <w:r>
+        <w:t xml:space="preserve"> </w:t>
+      </w:r>
+    </w:p>
+    <w:p>
+      <w:pPr>
+        <w:pStyle w:val="Sinespaciado"/>
+      </w:pPr>
+    </w:p>
+    <w:p>
+      <w:pPr>
+        <w:pStyle w:val="Sinespaciado"/>
+      </w:pPr>
+    </w:p>
+    <w:p>
+      <w:pPr>
+        <w:pStyle w:val="Sinespaciado"/>
+      </w:pPr>
+    </w:p>
+    <w:p>
+      <w:pPr>
+        <w:pStyle w:val="Sinespaciado"/>
+      </w:pPr>
+      <w:r>
+        <w:t>Consulta 9</w:t>
+      </w:r>
+    </w:p>
+    <w:p>
+      <w:pPr>
+        <w:pStyle w:val="Sinespaciado"/>
+      </w:pPr>
+      <w:r>
+        <w:drawing>
+          <wp:inline distT="0" distB="0" distL="0" distR="0" wp14:anchorId="56E8980E" wp14:editId="27ADF62D">
+            <wp:extent cx="5400040" cy="152400"/>
+            <wp:effectExtent l="0" t="0" r="0" b="0"/>
+            <wp:docPr id="33" name="Imagen 33"/>
+            <wp:cNvGraphicFramePr>
+              <a:graphicFrameLocks xmlns:a="http://schemas.openxmlformats.org/drawingml/2006/main" noChangeAspect="1"/>
+            </wp:cNvGraphicFramePr>
+            <a:graphic xmlns:a="http://schemas.openxmlformats.org/drawingml/2006/main">
+              <a:graphicData uri="http://schemas.openxmlformats.org/drawingml/2006/picture">
+                <pic:pic xmlns:pic="http://schemas.openxmlformats.org/drawingml/2006/picture">
+                  <pic:nvPicPr>
+                    <pic:cNvPr id="1" name=""/>
+                    <pic:cNvPicPr/>
+                  </pic:nvPicPr>
+                  <pic:blipFill>
+                    <a:blip r:embed="rId29"/>
+                    <a:stretch>
+                      <a:fillRect/>
+                    </a:stretch>
+                  </pic:blipFill>
+                  <pic:spPr>
+                    <a:xfrm>
+                      <a:off x="0" y="0"/>
+                      <a:ext cx="5400040" cy="152400"/>
+                    </a:xfrm>
+                    <a:prstGeom prst="rect">
+                      <a:avLst/>
+                    </a:prstGeom>
+                  </pic:spPr>
+                </pic:pic>
+              </a:graphicData>
+            </a:graphic>
+          </wp:inline>
+        </w:drawing>
+      </w:r>
+    </w:p>
+    <w:p>
+      <w:pPr>
+        <w:pStyle w:val="Sinespaciado"/>
+      </w:pPr>
+    </w:p>
+    <w:p>
+      <w:pPr>
+        <w:pStyle w:val="Sinespaciado"/>
+        <w:rPr>
+          <w:b/>
+          <w:noProof/>
+          <w:u w:val="single"/>
+        </w:rPr>
+      </w:pPr>
+      <w:r>
+        <w:rPr>
+          <w:b/>
+          <w:noProof/>
+          <w:u w:val="single"/>
+        </w:rPr>
+        <w:t xml:space="preserve"> </w:t>
+      </w:r>
+      <w:r>
+        <w:drawing>
+          <wp:inline distT="0" distB="0" distL="0" distR="0" wp14:anchorId="2C60BC2E" wp14:editId="0BD2F99B">
+            <wp:extent cx="2608027" cy="3929712"/>
+            <wp:effectExtent l="0" t="0" r="1905" b="0"/>
+            <wp:docPr id="27" name="Imagen 27"/>
+            <wp:cNvGraphicFramePr>
+              <a:graphicFrameLocks xmlns:a="http://schemas.openxmlformats.org/drawingml/2006/main" noChangeAspect="1"/>
+            </wp:cNvGraphicFramePr>
+            <a:graphic xmlns:a="http://schemas.openxmlformats.org/drawingml/2006/main">
+              <a:graphicData uri="http://schemas.openxmlformats.org/drawingml/2006/picture">
+                <pic:pic xmlns:pic="http://schemas.openxmlformats.org/drawingml/2006/picture">
+                  <pic:nvPicPr>
+                    <pic:cNvPr id="1" name=""/>
+                    <pic:cNvPicPr/>
+                  </pic:nvPicPr>
+                  <pic:blipFill>
+                    <a:blip r:embed="rId30"/>
+                    <a:stretch>
+                      <a:fillRect/>
+                    </a:stretch>
+                  </pic:blipFill>
+                  <pic:spPr>
+                    <a:xfrm>
+                      <a:off x="0" y="0"/>
+                      <a:ext cx="2643864" cy="3983711"/>
+                    </a:xfrm>
+                    <a:prstGeom prst="rect">
+                      <a:avLst/>
+                    </a:prstGeom>
+                  </pic:spPr>
+                </pic:pic>
+              </a:graphicData>
+            </a:graphic>
+          </wp:inline>
+        </w:drawing>
+      </w:r>
+      <w:r>
+        <w:rPr>
+          <w:noProof/>
+        </w:rPr>
+        <w:t xml:space="preserve"> </w:t>
+      </w:r>
+      <w:r>
+        <w:rPr>
+          <w:b/>
+          <w:noProof/>
+          <w:u w:val="single"/>
+        </w:rPr>
+        <w:drawing>
+          <wp:inline distT="0" distB="0" distL="0" distR="0" wp14:anchorId="309F7167" wp14:editId="77C599ED">
+            <wp:extent cx="2608028" cy="3919208"/>
+            <wp:effectExtent l="0" t="0" r="1905" b="5715"/>
+            <wp:docPr id="32" name="Imagen 32"/>
+            <wp:cNvGraphicFramePr>
+              <a:graphicFrameLocks xmlns:a="http://schemas.openxmlformats.org/drawingml/2006/main" noChangeAspect="1"/>
+            </wp:cNvGraphicFramePr>
+            <a:graphic xmlns:a="http://schemas.openxmlformats.org/drawingml/2006/main">
+              <a:graphicData uri="http://schemas.openxmlformats.org/drawingml/2006/picture">
+                <pic:pic xmlns:pic="http://schemas.openxmlformats.org/drawingml/2006/picture">
+                  <pic:nvPicPr>
+                    <pic:cNvPr id="1" name=""/>
+                    <pic:cNvPicPr/>
+                  </pic:nvPicPr>
+                  <pic:blipFill>
+                    <a:blip r:embed="rId31"/>
+                    <a:stretch>
+                      <a:fillRect/>
+                    </a:stretch>
+                  </pic:blipFill>
+                  <pic:spPr>
+                    <a:xfrm>
+                      <a:off x="0" y="0"/>
+                      <a:ext cx="2618552" cy="3935023"/>
+                    </a:xfrm>
+                    <a:prstGeom prst="rect">
+                      <a:avLst/>
+                    </a:prstGeom>
+                  </pic:spPr>
+                </pic:pic>
+              </a:graphicData>
+            </a:graphic>
+          </wp:inline>
+        </w:drawing>
+      </w:r>
+    </w:p>
+    <w:p>
+      <w:pPr>
+        <w:pStyle w:val="Sinespaciado"/>
+        <w:rPr>
+          <w:b/>
+          <w:noProof/>
+          <w:u w:val="single"/>
+        </w:rPr>
+      </w:pPr>
+    </w:p>
+    <w:p>
+      <w:pPr>
+        <w:pStyle w:val="Sinespaciado"/>
+        <w:rPr>
+          <w:b/>
+          <w:noProof/>
+          <w:u w:val="single"/>
+        </w:rPr>
+      </w:pPr>
+    </w:p>
+    <w:p>
+      <w:pPr>
+        <w:pStyle w:val="Sinespaciado"/>
+        <w:rPr>
+          <w:noProof/>
+        </w:rPr>
+      </w:pPr>
+      <w:r>
+        <w:rPr>
+          <w:b/>
+          <w:noProof/>
+          <w:u w:val="single"/>
+        </w:rPr>
+        <w:lastRenderedPageBreak/>
+        <w:drawing>
+          <wp:inline distT="0" distB="0" distL="0" distR="0" wp14:anchorId="465F88ED" wp14:editId="3D5E337C">
+            <wp:extent cx="2419922" cy="3672978"/>
+            <wp:effectExtent l="0" t="0" r="0" b="3810"/>
+            <wp:docPr id="28" name="Imagen 28"/>
+            <wp:cNvGraphicFramePr>
+              <a:graphicFrameLocks xmlns:a="http://schemas.openxmlformats.org/drawingml/2006/main" noChangeAspect="1"/>
+            </wp:cNvGraphicFramePr>
+            <a:graphic xmlns:a="http://schemas.openxmlformats.org/drawingml/2006/main">
+              <a:graphicData uri="http://schemas.openxmlformats.org/drawingml/2006/picture">
+                <pic:pic xmlns:pic="http://schemas.openxmlformats.org/drawingml/2006/picture">
+                  <pic:nvPicPr>
+                    <pic:cNvPr id="1" name=""/>
+                    <pic:cNvPicPr/>
+                  </pic:nvPicPr>
+                  <pic:blipFill>
+                    <a:blip r:embed="rId32"/>
+                    <a:stretch>
+                      <a:fillRect/>
+                    </a:stretch>
+                  </pic:blipFill>
+                  <pic:spPr>
+                    <a:xfrm>
+                      <a:off x="0" y="0"/>
+                      <a:ext cx="2431968" cy="3691261"/>
+                    </a:xfrm>
+                    <a:prstGeom prst="rect">
+                      <a:avLst/>
+                    </a:prstGeom>
+                  </pic:spPr>
+                </pic:pic>
+              </a:graphicData>
+            </a:graphic>
+          </wp:inline>
+        </w:drawing>
+      </w:r>
+      <w:r>
+        <w:rPr>
+          <w:noProof/>
+        </w:rPr>
+        <w:t xml:space="preserve"> </w:t>
+      </w:r>
+      <w:r>
+        <w:rPr>
+          <w:b/>
+          <w:noProof/>
+          <w:u w:val="single"/>
+        </w:rPr>
+        <w:drawing>
+          <wp:inline distT="0" distB="0" distL="0" distR="0" wp14:anchorId="2E27A3D8" wp14:editId="52729A5E">
+            <wp:extent cx="2393558" cy="3672758"/>
+            <wp:effectExtent l="0" t="0" r="6985" b="4445"/>
+            <wp:docPr id="29" name="Imagen 29"/>
+            <wp:cNvGraphicFramePr>
+              <a:graphicFrameLocks xmlns:a="http://schemas.openxmlformats.org/drawingml/2006/main" noChangeAspect="1"/>
+            </wp:cNvGraphicFramePr>
+            <a:graphic xmlns:a="http://schemas.openxmlformats.org/drawingml/2006/main">
+              <a:graphicData uri="http://schemas.openxmlformats.org/drawingml/2006/picture">
+                <pic:pic xmlns:pic="http://schemas.openxmlformats.org/drawingml/2006/picture">
+                  <pic:nvPicPr>
+                    <pic:cNvPr id="1" name=""/>
+                    <pic:cNvPicPr/>
+                  </pic:nvPicPr>
+                  <pic:blipFill>
+                    <a:blip r:embed="rId33"/>
+                    <a:stretch>
+                      <a:fillRect/>
+                    </a:stretch>
+                  </pic:blipFill>
+                  <pic:spPr>
+                    <a:xfrm>
+                      <a:off x="0" y="0"/>
+                      <a:ext cx="2400319" cy="3683132"/>
+                    </a:xfrm>
+                    <a:prstGeom prst="rect">
+                      <a:avLst/>
+                    </a:prstGeom>
+                  </pic:spPr>
+                </pic:pic>
+              </a:graphicData>
+            </a:graphic>
+          </wp:inline>
+        </w:drawing>
+      </w:r>
+    </w:p>
+    <w:p>
+      <w:pPr>
+        <w:pStyle w:val="Sinespaciado"/>
+        <w:rPr>
+          <w:noProof/>
+        </w:rPr>
+      </w:pPr>
+    </w:p>
+    <w:p>
+      <w:pPr>
+        <w:pStyle w:val="Sinespaciado"/>
+        <w:rPr>
+          <w:noProof/>
+        </w:rPr>
+      </w:pPr>
+    </w:p>
+    <w:p>
+      <w:pPr>
+        <w:pStyle w:val="Sinespaciado"/>
+        <w:rPr>
+          <w:b/>
+          <w:noProof/>
+          <w:u w:val="single"/>
+        </w:rPr>
+      </w:pPr>
+      <w:r>
+        <w:rPr>
+          <w:b/>
+          <w:noProof/>
+          <w:u w:val="single"/>
+        </w:rPr>
+        <w:drawing>
+          <wp:inline distT="0" distB="0" distL="0" distR="0" wp14:anchorId="278111B4" wp14:editId="2526A1E1">
+            <wp:extent cx="2643082" cy="4018636"/>
+            <wp:effectExtent l="0" t="0" r="5080" b="1270"/>
+            <wp:docPr id="30" name="Imagen 30"/>
+            <wp:cNvGraphicFramePr>
+              <a:graphicFrameLocks xmlns:a="http://schemas.openxmlformats.org/drawingml/2006/main" noChangeAspect="1"/>
+            </wp:cNvGraphicFramePr>
+            <a:graphic xmlns:a="http://schemas.openxmlformats.org/drawingml/2006/main">
+              <a:graphicData uri="http://schemas.openxmlformats.org/drawingml/2006/picture">
+                <pic:pic xmlns:pic="http://schemas.openxmlformats.org/drawingml/2006/picture">
+                  <pic:nvPicPr>
+                    <pic:cNvPr id="1" name=""/>
+                    <pic:cNvPicPr/>
+                  </pic:nvPicPr>
+                  <pic:blipFill>
+                    <a:blip r:embed="rId34"/>
+                    <a:stretch>
+                      <a:fillRect/>
+                    </a:stretch>
+                  </pic:blipFill>
+                  <pic:spPr>
+                    <a:xfrm>
+                      <a:off x="0" y="0"/>
+                      <a:ext cx="2651128" cy="4030870"/>
+                    </a:xfrm>
+                    <a:prstGeom prst="rect">
+                      <a:avLst/>
+                    </a:prstGeom>
+                  </pic:spPr>
+                </pic:pic>
+              </a:graphicData>
+            </a:graphic>
+          </wp:inline>
+        </w:drawing>
+      </w:r>
+      <w:r>
+        <w:rPr>
+          <w:noProof/>
+        </w:rPr>
+        <w:t xml:space="preserve"> </w:t>
+      </w:r>
+      <w:r>
+        <w:rPr>
+          <w:b/>
+          <w:noProof/>
+          <w:u w:val="single"/>
+        </w:rPr>
+        <w:drawing>
+          <wp:inline distT="0" distB="0" distL="0" distR="0" wp14:anchorId="07C3C46E" wp14:editId="66ADD56C">
+            <wp:extent cx="2687541" cy="4013201"/>
+            <wp:effectExtent l="0" t="0" r="0" b="6350"/>
+            <wp:docPr id="31" name="Imagen 31"/>
+            <wp:cNvGraphicFramePr>
+              <a:graphicFrameLocks xmlns:a="http://schemas.openxmlformats.org/drawingml/2006/main" noChangeAspect="1"/>
+            </wp:cNvGraphicFramePr>
+            <a:graphic xmlns:a="http://schemas.openxmlformats.org/drawingml/2006/main">
+              <a:graphicData uri="http://schemas.openxmlformats.org/drawingml/2006/picture">
+                <pic:pic xmlns:pic="http://schemas.openxmlformats.org/drawingml/2006/picture">
+                  <pic:nvPicPr>
+                    <pic:cNvPr id="1" name=""/>
+                    <pic:cNvPicPr/>
+                  </pic:nvPicPr>
+                  <pic:blipFill>
+                    <a:blip r:embed="rId35"/>
+                    <a:stretch>
+                      <a:fillRect/>
+                    </a:stretch>
+                  </pic:blipFill>
+                  <pic:spPr>
+                    <a:xfrm>
+                      <a:off x="0" y="0"/>
+                      <a:ext cx="2712790" cy="4050904"/>
+                    </a:xfrm>
+                    <a:prstGeom prst="rect">
+                      <a:avLst/>
+                    </a:prstGeom>
+                  </pic:spPr>
+                </pic:pic>
+              </a:graphicData>
+            </a:graphic>
+          </wp:inline>
+        </w:drawing>
+      </w:r>
+    </w:p>
+    <w:p>
+      <w:pPr>
+        <w:pStyle w:val="Sinespaciado"/>
+        <w:rPr>
+          <w:b/>
+          <w:noProof/>
+          <w:u w:val="single"/>
+        </w:rPr>
+      </w:pPr>
+    </w:p>
+    <w:p>
+      <w:pPr>
+        <w:pStyle w:val="Sinespaciado"/>
+      </w:pPr>
+    </w:p>
+    <w:p>
+      <w:pPr>
+        <w:pStyle w:val="Sinespaciado"/>
+      </w:pPr>
+    </w:p>
+    <w:p>
+      <w:pPr>
+        <w:pStyle w:val="Sinespaciado"/>
+      </w:pPr>
+    </w:p>
+    <w:p>
+      <w:pPr>
+        <w:pStyle w:val="Sinespaciado"/>
+      </w:pPr>
+    </w:p>
+    <w:p>
+      <w:pPr>
+        <w:pStyle w:val="Sinespaciado"/>
+        <w:ind w:left="720"/>
+      </w:pPr>
+      <w:r>
+        <w:rPr>
+          <w:noProof/>
+        </w:rPr>
+        <w:drawing>
+          <wp:inline distT="0" distB="0" distL="0" distR="0" wp14:anchorId="3C54015A" wp14:editId="41AD4E42">
+            <wp:extent cx="2655735" cy="1968024"/>
+            <wp:effectExtent l="0" t="0" r="0" b="0"/>
+            <wp:docPr id="14" name="Imagen 14"/>
+            <wp:cNvGraphicFramePr>
+              <a:graphicFrameLocks xmlns:a="http://schemas.openxmlformats.org/drawingml/2006/main" noChangeAspect="1"/>
+            </wp:cNvGraphicFramePr>
+            <a:graphic xmlns:a="http://schemas.openxmlformats.org/drawingml/2006/main">
+              <a:graphicData uri="http://schemas.openxmlformats.org/drawingml/2006/picture">
+                <pic:pic xmlns:pic="http://schemas.openxmlformats.org/drawingml/2006/picture">
+                  <pic:nvPicPr>
+                    <pic:cNvPr id="1" name=""/>
+                    <pic:cNvPicPr/>
+                  </pic:nvPicPr>
+                  <pic:blipFill>
+                    <a:blip r:embed="rId36"/>
+                    <a:stretch>
+                      <a:fillRect/>
+                    </a:stretch>
+                  </pic:blipFill>
+                  <pic:spPr>
+                    <a:xfrm>
+                      <a:off x="0" y="0"/>
                       <a:ext cx="2667101" cy="1976447"/>
                     </a:xfrm>
                     <a:prstGeom prst="rect">
@@ -1646,7 +3525,15 @@
     </w:p>
     <w:p>
       <w:r>
-        <w:t>Consultas con Spark:</w:t>
+        <w:t xml:space="preserve">Consultas con </w:t>
+      </w:r>
+      <w:proofErr w:type="spellStart"/>
+      <w:r>
+        <w:t>Spark</w:t>
+      </w:r>
+      <w:proofErr w:type="spellEnd"/>
+      <w:r>
+        <w:t>:</w:t>
       </w:r>
     </w:p>
     <w:p>
@@ -1694,7 +3581,15 @@
         <w:t>¿Existen tendencias en la disponibilidad de platos en los distintos restaurantes?</w:t>
       </w:r>
       <w:r>
-        <w:t xml:space="preserve"> Hay mismos platos en id_menu diferentes OK</w:t>
+        <w:t xml:space="preserve"> Hay mismos platos en </w:t>
+      </w:r>
+      <w:proofErr w:type="spellStart"/>
+      <w:r>
+        <w:t>id_menu</w:t>
+      </w:r>
+      <w:proofErr w:type="spellEnd"/>
+      <w:r>
+        <w:t xml:space="preserve"> diferentes OK</w:t>
       </w:r>
     </w:p>
     <w:p>
@@ -1831,7 +3726,6 @@
     </w:p>
     <w:p>
       <w:r>
-        <w:lastRenderedPageBreak/>
         <w:t>Consulta6</w:t>
       </w:r>
       <w:r>
@@ -1885,6 +3779,7 @@
     </w:p>
     <w:p>
       <w:r>
+        <w:lastRenderedPageBreak/>
         <w:t>Consulta7</w:t>
       </w:r>
     </w:p>
@@ -1937,10 +3832,7 @@
     </w:p>
     <w:p>
       <w:r>
-        <w:t>Consulta</w:t>
-      </w:r>
-      <w:r>
-        <w:t>8</w:t>
+        <w:t>Consulta8</w:t>
       </w:r>
     </w:p>
     <w:p>
@@ -1958,24 +3850,23 @@
       <w:r>
         <w:t xml:space="preserve"> </w:t>
       </w:r>
+      <w:proofErr w:type="gramStart"/>
       <w:r>
         <w:rPr>
           <w:highlight w:val="red"/>
         </w:rPr>
         <w:t>Esto qué es?</w:t>
       </w:r>
-    </w:p>
-    <w:p>
-      <w:pPr>
-        <w:pStyle w:val="Sinespaciado"/>
-      </w:pPr>
-    </w:p>
-    <w:p>
-      <w:r>
-        <w:t>Consulta</w:t>
-      </w:r>
-      <w:r>
-        <w:t>9</w:t>
+      <w:proofErr w:type="gramEnd"/>
+    </w:p>
+    <w:p>
+      <w:pPr>
+        <w:pStyle w:val="Sinespaciado"/>
+      </w:pPr>
+    </w:p>
+    <w:p>
+      <w:r>
+        <w:t>Consulta9</w:t>
       </w:r>
     </w:p>
     <w:p>
@@ -1995,14 +3886,9 @@
         <w:rPr>
           <w:shd w:val="clear" w:color="auto" w:fill="FFFFFF"/>
         </w:rPr>
-        <w:t>existen valores atípicos?</w:t>
-      </w:r>
-      <w:r>
-        <w:rPr>
-          <w:shd w:val="clear" w:color="auto" w:fill="FFFFFF"/>
-        </w:rPr>
-        <w:t xml:space="preserve"> </w:t>
-      </w:r>
+        <w:t xml:space="preserve">existen valores atípicos? </w:t>
+      </w:r>
+      <w:proofErr w:type="gramStart"/>
       <w:r>
         <w:rPr>
           <w:highlight w:val="red"/>
@@ -2010,28 +3896,26 @@
         </w:rPr>
         <w:t>Es ver los precios de todas y ver si hay valores que se disparan?</w:t>
       </w:r>
-    </w:p>
-    <w:p>
-      <w:pPr>
-        <w:pStyle w:val="Sinespaciado"/>
-      </w:pPr>
-    </w:p>
-    <w:p>
-      <w:pPr>
-        <w:pStyle w:val="Sinespaciado"/>
-      </w:pPr>
-    </w:p>
-    <w:p>
-      <w:pPr>
-        <w:pStyle w:val="Sinespaciado"/>
-      </w:pPr>
-    </w:p>
-    <w:p>
-      <w:r>
-        <w:t>Consulta</w:t>
-      </w:r>
-      <w:r>
-        <w:t>11</w:t>
+      <w:proofErr w:type="gramEnd"/>
+    </w:p>
+    <w:p>
+      <w:pPr>
+        <w:pStyle w:val="Sinespaciado"/>
+      </w:pPr>
+    </w:p>
+    <w:p>
+      <w:pPr>
+        <w:pStyle w:val="Sinespaciado"/>
+      </w:pPr>
+    </w:p>
+    <w:p>
+      <w:pPr>
+        <w:pStyle w:val="Sinespaciado"/>
+      </w:pPr>
+    </w:p>
+    <w:p>
+      <w:r>
+        <w:t>Consulta11</w:t>
       </w:r>
     </w:p>
     <w:p>

</xml_diff>

<commit_message>
Parte de Consultas y menú
</commit_message>
<xml_diff>
--- a/Spark/Función de los archivos.docx
+++ b/Spark/Función de los archivos.docx
@@ -74,292 +74,109 @@
     </w:p>
     <w:p>
       <w:pPr>
-        <w:rPr>
-          <w:lang w:val="en-GB" w:eastAsia="es-ES"/>
-        </w:rPr>
-      </w:pPr>
-    </w:p>
-    <w:p>
-      <w:pPr>
-        <w:rPr>
-          <w:shd w:val="clear" w:color="auto" w:fill="FFFFFF"/>
-          <w:lang w:val="en-GB"/>
-        </w:rPr>
-      </w:pPr>
-    </w:p>
-    <w:p>
-      <w:pPr>
-        <w:rPr>
-          <w:shd w:val="clear" w:color="auto" w:fill="FFFFFF"/>
-          <w:lang w:val="en-GB"/>
-        </w:rPr>
-      </w:pPr>
-    </w:p>
-    <w:p>
-      <w:pPr>
+        <w:pStyle w:val="Sinespaciado"/>
         <w:pBdr>
           <w:bottom w:val="single" w:sz="6" w:space="1" w:color="auto"/>
         </w:pBdr>
         <w:rPr>
+          <w:lang w:val="en-GB" w:eastAsia="es-ES"/>
+        </w:rPr>
+      </w:pPr>
+    </w:p>
+    <w:p>
+      <w:pPr>
+        <w:pStyle w:val="Sinespaciado"/>
+        <w:rPr>
+          <w:lang w:val="en-GB" w:eastAsia="es-ES"/>
+        </w:rPr>
+      </w:pPr>
+      <w:proofErr w:type="spellStart"/>
+      <w:r>
+        <w:rPr>
+          <w:lang w:val="en-GB" w:eastAsia="es-ES"/>
+        </w:rPr>
+        <w:t>localstack</w:t>
+      </w:r>
+      <w:proofErr w:type="spellEnd"/>
+    </w:p>
+    <w:p>
+      <w:pPr>
+        <w:pStyle w:val="Sinespaciado"/>
+        <w:rPr>
+          <w:lang w:eastAsia="es-ES"/>
+        </w:rPr>
+      </w:pPr>
+      <w:r>
+        <w:rPr>
+          <w:lang w:eastAsia="es-ES"/>
+        </w:rPr>
+        <w:t>create_bucket.py</w:t>
+      </w:r>
+    </w:p>
+    <w:p>
+      <w:pPr>
+        <w:pStyle w:val="Sinespaciado"/>
+        <w:rPr>
+          <w:lang w:eastAsia="es-ES"/>
+        </w:rPr>
+      </w:pPr>
+      <w:r>
+        <w:rPr>
+          <w:lang w:eastAsia="es-ES"/>
+        </w:rPr>
+        <w:t xml:space="preserve">#  -&gt; Crea el </w:t>
+      </w:r>
+      <w:proofErr w:type="spellStart"/>
+      <w:r>
+        <w:rPr>
+          <w:lang w:eastAsia="es-ES"/>
+        </w:rPr>
+        <w:t>bucket</w:t>
+      </w:r>
+      <w:proofErr w:type="spellEnd"/>
+      <w:r>
+        <w:rPr>
+          <w:lang w:eastAsia="es-ES"/>
+        </w:rPr>
+        <w:t xml:space="preserve"> de trabajo en S3</w:t>
+      </w:r>
+    </w:p>
+    <w:p>
+      <w:pPr>
+        <w:pStyle w:val="Sinespaciado"/>
+        <w:rPr>
+          <w:lang w:val="en-GB" w:eastAsia="es-ES"/>
+        </w:rPr>
+      </w:pPr>
+    </w:p>
+    <w:p>
+      <w:pPr>
+        <w:rPr>
           <w:shd w:val="clear" w:color="auto" w:fill="FFFFFF"/>
-        </w:rPr>
-      </w:pPr>
-      <w:r>
-        <w:rPr>
-          <w:shd w:val="clear" w:color="auto" w:fill="FFFFFF"/>
-        </w:rPr>
-        <w:t>1.1 Archivos</w:t>
-      </w:r>
-    </w:p>
-    <w:p>
-      <w:pPr>
-        <w:pStyle w:val="Sinespaciado"/>
-        <w:rPr>
-          <w:lang w:eastAsia="es-ES"/>
-        </w:rPr>
-      </w:pPr>
-      <w:r>
-        <w:rPr>
-          <w:lang w:eastAsia="es-ES"/>
-        </w:rPr>
-        <w:t>create_bucket.py</w:t>
-      </w:r>
-    </w:p>
-    <w:p>
-      <w:pPr>
-        <w:pStyle w:val="Sinespaciado"/>
-        <w:rPr>
-          <w:lang w:eastAsia="es-ES"/>
-        </w:rPr>
-      </w:pPr>
-      <w:r>
-        <w:rPr>
-          <w:lang w:eastAsia="es-ES"/>
-        </w:rPr>
-        <w:t xml:space="preserve">#  -&gt; Crea el </w:t>
-      </w:r>
-      <w:proofErr w:type="spellStart"/>
-      <w:r>
-        <w:rPr>
-          <w:lang w:eastAsia="es-ES"/>
-        </w:rPr>
-        <w:t>bucket</w:t>
-      </w:r>
-      <w:proofErr w:type="spellEnd"/>
-      <w:r>
-        <w:rPr>
-          <w:lang w:eastAsia="es-ES"/>
-        </w:rPr>
-        <w:t xml:space="preserve"> de trabajo en S3</w:t>
-      </w:r>
-    </w:p>
-    <w:p>
-      <w:pPr>
-        <w:pStyle w:val="Sinespaciado"/>
-        <w:rPr>
-          <w:lang w:eastAsia="es-ES"/>
-        </w:rPr>
-      </w:pPr>
-    </w:p>
-    <w:p>
-      <w:pPr>
-        <w:pStyle w:val="Sinespaciado"/>
-        <w:rPr>
-          <w:lang w:eastAsia="es-ES"/>
-        </w:rPr>
-      </w:pPr>
-      <w:r>
-        <w:rPr>
-          <w:lang w:eastAsia="es-ES"/>
-        </w:rPr>
-        <w:t xml:space="preserve">Meterse en el </w:t>
-      </w:r>
-      <w:proofErr w:type="spellStart"/>
-      <w:r>
-        <w:rPr>
-          <w:lang w:eastAsia="es-ES"/>
-        </w:rPr>
-        <w:t>cluster</w:t>
-      </w:r>
-      <w:proofErr w:type="spellEnd"/>
-    </w:p>
-    <w:p>
-      <w:pPr>
-        <w:pStyle w:val="Sinespaciado"/>
-        <w:rPr>
-          <w:sz w:val="20"/>
-          <w:lang w:eastAsia="es-ES"/>
-        </w:rPr>
-      </w:pPr>
-      <w:r>
-        <w:rPr>
-          <w:sz w:val="20"/>
-          <w:lang w:eastAsia="es-ES"/>
-        </w:rPr>
-        <w:t xml:space="preserve">docker </w:t>
-      </w:r>
-      <w:proofErr w:type="spellStart"/>
-      <w:r>
-        <w:rPr>
-          <w:sz w:val="20"/>
-          <w:lang w:eastAsia="es-ES"/>
-        </w:rPr>
-        <w:t>exec</w:t>
-      </w:r>
-      <w:proofErr w:type="spellEnd"/>
-      <w:r>
-        <w:rPr>
-          <w:sz w:val="20"/>
-          <w:lang w:eastAsia="es-ES"/>
-        </w:rPr>
-        <w:t xml:space="preserve"> -</w:t>
-      </w:r>
-      <w:proofErr w:type="spellStart"/>
-      <w:r>
-        <w:rPr>
-          <w:sz w:val="20"/>
-          <w:lang w:eastAsia="es-ES"/>
-        </w:rPr>
-        <w:t>it</w:t>
-      </w:r>
-      <w:proofErr w:type="spellEnd"/>
-      <w:r>
-        <w:rPr>
-          <w:sz w:val="20"/>
-          <w:lang w:eastAsia="es-ES"/>
-        </w:rPr>
-        <w:t xml:space="preserve"> b17b7945d0d028dfc3b28a0892fb5ebbfd57e36d63ce2077ccf0b8f2e52dce65 /</w:t>
-      </w:r>
-      <w:proofErr w:type="spellStart"/>
-      <w:r>
-        <w:rPr>
-          <w:sz w:val="20"/>
-          <w:lang w:eastAsia="es-ES"/>
-        </w:rPr>
-        <w:t>bin</w:t>
-      </w:r>
-      <w:proofErr w:type="spellEnd"/>
-      <w:r>
-        <w:rPr>
-          <w:sz w:val="20"/>
-          <w:lang w:eastAsia="es-ES"/>
-        </w:rPr>
-        <w:t>/</w:t>
-      </w:r>
-      <w:proofErr w:type="spellStart"/>
-      <w:r>
-        <w:rPr>
-          <w:sz w:val="20"/>
-          <w:lang w:eastAsia="es-ES"/>
-        </w:rPr>
-        <w:t>bash</w:t>
-      </w:r>
-      <w:proofErr w:type="spellEnd"/>
-    </w:p>
-    <w:p>
-      <w:pPr>
-        <w:pStyle w:val="Sinespaciado"/>
-        <w:rPr>
-          <w:sz w:val="20"/>
-          <w:lang w:eastAsia="es-ES"/>
-        </w:rPr>
-      </w:pPr>
-    </w:p>
-    <w:p>
-      <w:pPr>
-        <w:pStyle w:val="Sinespaciado"/>
-        <w:rPr>
-          <w:sz w:val="20"/>
-          <w:lang w:eastAsia="es-ES"/>
-        </w:rPr>
-      </w:pPr>
-    </w:p>
-    <w:p>
-      <w:pPr>
-        <w:pStyle w:val="Sinespaciado"/>
-        <w:rPr>
-          <w:lang w:eastAsia="es-ES"/>
-        </w:rPr>
-      </w:pPr>
-      <w:r>
-        <w:rPr>
-          <w:lang w:eastAsia="es-ES"/>
-        </w:rPr>
-        <w:t>root@b17b7945d0d0:/</w:t>
-      </w:r>
-      <w:proofErr w:type="spellStart"/>
-      <w:r>
-        <w:rPr>
-          <w:lang w:eastAsia="es-ES"/>
-        </w:rPr>
-        <w:t>opt</w:t>
-      </w:r>
-      <w:proofErr w:type="spellEnd"/>
-      <w:r>
-        <w:rPr>
-          <w:lang w:eastAsia="es-ES"/>
-        </w:rPr>
-        <w:t>/</w:t>
-      </w:r>
-      <w:proofErr w:type="spellStart"/>
-      <w:r>
-        <w:rPr>
-          <w:lang w:eastAsia="es-ES"/>
-        </w:rPr>
-        <w:t>spark</w:t>
-      </w:r>
-      <w:proofErr w:type="spellEnd"/>
-      <w:r>
-        <w:rPr>
-          <w:lang w:eastAsia="es-ES"/>
-        </w:rPr>
-        <w:t>-apps/</w:t>
-      </w:r>
-      <w:proofErr w:type="spellStart"/>
-      <w:r>
-        <w:rPr>
-          <w:lang w:eastAsia="es-ES"/>
-        </w:rPr>
-        <w:t>DataIntegration</w:t>
-      </w:r>
-      <w:proofErr w:type="spellEnd"/>
-      <w:r>
-        <w:rPr>
-          <w:lang w:eastAsia="es-ES"/>
-        </w:rPr>
-        <w:t xml:space="preserve"># </w:t>
-      </w:r>
-      <w:proofErr w:type="spellStart"/>
-      <w:r>
-        <w:rPr>
-          <w:highlight w:val="green"/>
-          <w:lang w:eastAsia="es-ES"/>
-        </w:rPr>
-        <w:t>python</w:t>
-      </w:r>
-      <w:proofErr w:type="spellEnd"/>
-      <w:r>
-        <w:rPr>
-          <w:highlight w:val="green"/>
-          <w:lang w:eastAsia="es-ES"/>
-        </w:rPr>
-        <w:t xml:space="preserve"> </w:t>
-      </w:r>
-      <w:r>
-        <w:rPr>
-          <w:highlight w:val="yellow"/>
-          <w:lang w:eastAsia="es-ES"/>
-        </w:rPr>
-        <w:t>data_integration.py</w:t>
-      </w:r>
-    </w:p>
-    <w:p>
-      <w:pPr>
-        <w:pStyle w:val="Sinespaciado"/>
+          <w:lang w:val="en-GB"/>
+        </w:rPr>
+      </w:pPr>
+    </w:p>
+    <w:p>
+      <w:pPr>
         <w:pBdr>
           <w:bottom w:val="single" w:sz="6" w:space="1" w:color="auto"/>
         </w:pBdr>
         <w:rPr>
+          <w:shd w:val="clear" w:color="auto" w:fill="FFFFFF"/>
+        </w:rPr>
+      </w:pPr>
+      <w:r>
+        <w:rPr>
+          <w:shd w:val="clear" w:color="auto" w:fill="FFFFFF"/>
+        </w:rPr>
+        <w:t>1.1 Archivos</w:t>
+      </w:r>
+    </w:p>
+    <w:p>
+      <w:pPr>
+        <w:pStyle w:val="Sinespaciado"/>
+        <w:rPr>
           <w:lang w:eastAsia="es-ES"/>
         </w:rPr>
       </w:pPr>
@@ -367,14 +184,213 @@
         <w:rPr>
           <w:lang w:eastAsia="es-ES"/>
         </w:rPr>
-        <w:t xml:space="preserve">#  -&gt; Sube directamente los archivos al </w:t>
+        <w:t xml:space="preserve">Meterse en el </w:t>
       </w:r>
       <w:proofErr w:type="spellStart"/>
+      <w:r>
+        <w:rPr>
+          <w:lang w:eastAsia="es-ES"/>
+        </w:rPr>
+        <w:t>cluster</w:t>
+      </w:r>
+      <w:proofErr w:type="spellEnd"/>
+    </w:p>
+    <w:p>
+      <w:pPr>
+        <w:pStyle w:val="Sinespaciado"/>
+        <w:rPr>
+          <w:lang w:eastAsia="es-ES"/>
+        </w:rPr>
+      </w:pPr>
+      <w:r>
+        <w:rPr>
+          <w:lang w:eastAsia="es-ES"/>
+        </w:rPr>
+        <w:drawing>
+          <wp:inline distT="0" distB="0" distL="0" distR="0" wp14:anchorId="797DC0F7" wp14:editId="08A4444A">
+            <wp:extent cx="5400040" cy="205105"/>
+            <wp:effectExtent l="0" t="0" r="0" b="4445"/>
+            <wp:docPr id="35" name="Imagen 35"/>
+            <wp:cNvGraphicFramePr>
+              <a:graphicFrameLocks xmlns:a="http://schemas.openxmlformats.org/drawingml/2006/main" noChangeAspect="1"/>
+            </wp:cNvGraphicFramePr>
+            <a:graphic xmlns:a="http://schemas.openxmlformats.org/drawingml/2006/main">
+              <a:graphicData uri="http://schemas.openxmlformats.org/drawingml/2006/picture">
+                <pic:pic xmlns:pic="http://schemas.openxmlformats.org/drawingml/2006/picture">
+                  <pic:nvPicPr>
+                    <pic:cNvPr id="1" name=""/>
+                    <pic:cNvPicPr/>
+                  </pic:nvPicPr>
+                  <pic:blipFill>
+                    <a:blip r:embed="rId5"/>
+                    <a:stretch>
+                      <a:fillRect/>
+                    </a:stretch>
+                  </pic:blipFill>
+                  <pic:spPr>
+                    <a:xfrm>
+                      <a:off x="0" y="0"/>
+                      <a:ext cx="5400040" cy="205105"/>
+                    </a:xfrm>
+                    <a:prstGeom prst="rect">
+                      <a:avLst/>
+                    </a:prstGeom>
+                  </pic:spPr>
+                </pic:pic>
+              </a:graphicData>
+            </a:graphic>
+          </wp:inline>
+        </w:drawing>
+      </w:r>
+    </w:p>
+    <w:p>
+      <w:pPr>
+        <w:pStyle w:val="Sinespaciado"/>
+        <w:rPr>
+          <w:sz w:val="20"/>
+          <w:lang w:val="en-GB" w:eastAsia="es-ES"/>
+        </w:rPr>
+      </w:pPr>
+      <w:r>
+        <w:rPr>
+          <w:sz w:val="20"/>
+          <w:lang w:val="en-GB" w:eastAsia="es-ES"/>
+        </w:rPr>
+        <w:t>docker exec -it b17b7945d0d028dfc3b28a0892fb5ebbfd57e36d63ce2077ccf0b8f2e52dce65 /bin/bash</w:t>
+      </w:r>
+    </w:p>
+    <w:p>
+      <w:pPr>
+        <w:pStyle w:val="Sinespaciado"/>
+        <w:rPr>
+          <w:lang w:val="en-GB" w:eastAsia="es-ES"/>
+        </w:rPr>
+      </w:pPr>
+      <w:r>
+        <w:rPr>
+          <w:sz w:val="20"/>
+          <w:lang w:val="en-GB" w:eastAsia="es-ES"/>
+        </w:rPr>
+        <w:t>data</w:t>
+      </w:r>
+      <w:r>
+        <w:rPr>
+          <w:lang w:val="en-GB" w:eastAsia="es-ES"/>
+        </w:rPr>
+        <w:t>root@b17b7945d0d0:/opt/spark-apps/</w:t>
+      </w:r>
+      <w:proofErr w:type="spellStart"/>
+      <w:r>
+        <w:rPr>
+          <w:lang w:val="en-GB" w:eastAsia="es-ES"/>
+        </w:rPr>
+        <w:t>DataIntegration</w:t>
+      </w:r>
+      <w:proofErr w:type="spellEnd"/>
+      <w:r>
+        <w:rPr>
+          <w:lang w:val="en-GB" w:eastAsia="es-ES"/>
+        </w:rPr>
+        <w:t xml:space="preserve"># </w:t>
+      </w:r>
+    </w:p>
+    <w:p>
+      <w:pPr>
+        <w:pStyle w:val="Sinespaciado"/>
+        <w:rPr>
+          <w:lang w:val="en-GB" w:eastAsia="es-ES"/>
+        </w:rPr>
+      </w:pPr>
+    </w:p>
+    <w:p>
+      <w:pPr>
+        <w:pStyle w:val="Sinespaciado"/>
+        <w:rPr>
+          <w:lang w:eastAsia="es-ES"/>
+        </w:rPr>
+      </w:pPr>
+      <w:r>
+        <w:rPr>
+          <w:sz w:val="20"/>
+          <w:lang w:eastAsia="es-ES"/>
+        </w:rPr>
+        <w:t>E</w:t>
+      </w:r>
+      <w:r>
+        <w:rPr>
+          <w:sz w:val="20"/>
+          <w:lang w:eastAsia="es-ES"/>
+        </w:rPr>
+        <w:t>jecutar</w:t>
+      </w:r>
+      <w:r>
+        <w:rPr>
+          <w:sz w:val="20"/>
+          <w:lang w:eastAsia="es-ES"/>
+        </w:rPr>
+        <w:t>:</w:t>
+      </w:r>
+      <w:r>
+        <w:rPr>
+          <w:highlight w:val="yellow"/>
+          <w:lang w:eastAsia="es-ES"/>
+        </w:rPr>
+        <w:t xml:space="preserve"> </w:t>
+      </w:r>
+      <w:proofErr w:type="spellStart"/>
+      <w:r>
+        <w:rPr>
+          <w:highlight w:val="yellow"/>
+          <w:lang w:eastAsia="es-ES"/>
+        </w:rPr>
+        <w:t>python</w:t>
+      </w:r>
+      <w:proofErr w:type="spellEnd"/>
+      <w:r>
+        <w:rPr>
+          <w:highlight w:val="yellow"/>
+          <w:lang w:eastAsia="es-ES"/>
+        </w:rPr>
+        <w:t xml:space="preserve"> </w:t>
+      </w:r>
       <w:proofErr w:type="gramStart"/>
       <w:r>
         <w:rPr>
+          <w:highlight w:val="yellow"/>
           <w:lang w:eastAsia="es-ES"/>
         </w:rPr>
+        <w:t>data_integration.py</w:t>
+      </w:r>
+      <w:r>
+        <w:rPr>
+          <w:lang w:eastAsia="es-ES"/>
+        </w:rPr>
+        <w:t xml:space="preserve"> </w:t>
+      </w:r>
+      <w:r>
+        <w:rPr>
+          <w:lang w:eastAsia="es-ES"/>
+        </w:rPr>
+        <w:t xml:space="preserve"> -</w:t>
+      </w:r>
+      <w:proofErr w:type="gramEnd"/>
+      <w:r>
+        <w:rPr>
+          <w:lang w:eastAsia="es-ES"/>
+        </w:rPr>
+        <w:t xml:space="preserve">&gt; Sube </w:t>
+      </w:r>
+      <w:r>
+        <w:rPr>
+          <w:lang w:eastAsia="es-ES"/>
+        </w:rPr>
+        <w:t xml:space="preserve">al </w:t>
+      </w:r>
+      <w:proofErr w:type="spellStart"/>
+      <w:r>
+        <w:rPr>
+          <w:lang w:eastAsia="es-ES"/>
+        </w:rPr>
         <w:t>bucket</w:t>
       </w:r>
       <w:proofErr w:type="spellEnd"/>
@@ -382,44 +398,53 @@
         <w:rPr>
           <w:lang w:eastAsia="es-ES"/>
         </w:rPr>
-        <w:t xml:space="preserve">  </w:t>
-      </w:r>
-      <w:r>
-        <w:rPr>
-          <w:highlight w:val="green"/>
+        <w:t xml:space="preserve"> de S3 </w:t>
+      </w:r>
+      <w:r>
+        <w:rPr>
           <w:lang w:eastAsia="es-ES"/>
         </w:rPr>
-        <w:t>habitaciones_data.csv</w:t>
-      </w:r>
-      <w:proofErr w:type="gramEnd"/>
-      <w:r>
-        <w:rPr>
+        <w:t>de</w:t>
+      </w:r>
+    </w:p>
+    <w:p>
+      <w:pPr>
+        <w:pStyle w:val="Sinespaciado"/>
+        <w:numPr>
+          <w:ilvl w:val="0"/>
+          <w:numId w:val="4"/>
+        </w:numPr>
+      </w:pPr>
+      <w:r>
+        <w:t xml:space="preserve">habitaciones_data.csv y </w:t>
+      </w:r>
+    </w:p>
+    <w:p>
+      <w:pPr>
+        <w:pStyle w:val="Sinespaciado"/>
+        <w:numPr>
+          <w:ilvl w:val="0"/>
+          <w:numId w:val="4"/>
+        </w:numPr>
+      </w:pPr>
+      <w:r>
+        <w:t>hoteles.csv</w:t>
+      </w:r>
+    </w:p>
+    <w:p>
+      <w:pPr>
+        <w:pStyle w:val="Sinespaciado"/>
+        <w:rPr>
+          <w:sz w:val="20"/>
           <w:lang w:eastAsia="es-ES"/>
         </w:rPr>
-        <w:t xml:space="preserve"> y </w:t>
-      </w:r>
-      <w:r>
-        <w:rPr>
-          <w:highlight w:val="green"/>
-          <w:lang w:eastAsia="es-ES"/>
-        </w:rPr>
-        <w:t>hoteles.csv</w:t>
-      </w:r>
-    </w:p>
-    <w:p>
-      <w:pPr>
-        <w:pStyle w:val="Sinespaciado"/>
-        <w:rPr>
-          <w:color w:val="CCCCCC"/>
-          <w:lang w:eastAsia="es-ES"/>
-        </w:rPr>
-      </w:pPr>
-    </w:p>
-    <w:p>
-      <w:pPr>
-        <w:pStyle w:val="Sinespaciado"/>
-        <w:rPr>
-          <w:color w:val="CCCCCC"/>
+      </w:pPr>
+    </w:p>
+    <w:p>
+      <w:pPr>
+        <w:pStyle w:val="Sinespaciado"/>
+        <w:rPr>
+          <w:sz w:val="20"/>
           <w:lang w:eastAsia="es-ES"/>
         </w:rPr>
       </w:pPr>
@@ -450,15 +475,130 @@
       </w:r>
     </w:p>
     <w:p>
+      <w:pPr>
+        <w:pStyle w:val="Sinespaciado"/>
+      </w:pPr>
+      <w:r>
+        <w:t xml:space="preserve">Se basa en leer un archivo </w:t>
+      </w:r>
+      <w:proofErr w:type="spellStart"/>
+      <w:r>
+        <w:t>json</w:t>
+      </w:r>
+      <w:proofErr w:type="spellEnd"/>
+      <w:r>
+        <w:t xml:space="preserve"> en insertar los registros en Mongo</w:t>
+      </w:r>
+    </w:p>
+    <w:p>
+      <w:pPr>
+        <w:pStyle w:val="Sinespaciado"/>
+      </w:pPr>
+      <w:r>
+        <w:t xml:space="preserve">Hacer uno que lea </w:t>
+      </w:r>
+      <w:proofErr w:type="spellStart"/>
+      <w:r>
+        <w:t>csv</w:t>
+      </w:r>
+      <w:proofErr w:type="spellEnd"/>
+    </w:p>
+    <w:p>
+      <w:pPr>
+        <w:pStyle w:val="Sinespaciado"/>
+      </w:pPr>
+      <w:r>
+        <w:t xml:space="preserve">Hacer los 2 archivos que unifiquen todo y simplifiquen las ejecuciones </w:t>
+      </w:r>
+    </w:p>
+    <w:p>
+      <w:pPr>
+        <w:pStyle w:val="Sinespaciado"/>
+      </w:pPr>
+    </w:p>
+    <w:p>
+      <w:pPr>
+        <w:pStyle w:val="Sinespaciado"/>
+      </w:pPr>
+      <w:r>
+        <w:t>Ejecutar:</w:t>
+      </w:r>
+      <w:r>
+        <w:rPr>
+          <w:highlight w:val="yellow"/>
+          <w:shd w:val="clear" w:color="auto" w:fill="FFFFFF"/>
+        </w:rPr>
+        <w:t xml:space="preserve"> </w:t>
+      </w:r>
+      <w:proofErr w:type="spellStart"/>
+      <w:r>
+        <w:rPr>
+          <w:highlight w:val="yellow"/>
+          <w:shd w:val="clear" w:color="auto" w:fill="FFFFFF"/>
+        </w:rPr>
+        <w:t>python</w:t>
+      </w:r>
+      <w:proofErr w:type="spellEnd"/>
+      <w:r>
+        <w:rPr>
+          <w:highlight w:val="yellow"/>
+          <w:shd w:val="clear" w:color="auto" w:fill="FFFFFF"/>
+        </w:rPr>
+        <w:t xml:space="preserve"> </w:t>
+      </w:r>
+      <w:proofErr w:type="gramStart"/>
+      <w:r>
+        <w:rPr>
+          <w:highlight w:val="yellow"/>
+          <w:shd w:val="clear" w:color="auto" w:fill="FFFFFF"/>
+        </w:rPr>
+        <w:t>mongoInsert.py</w:t>
+      </w:r>
+      <w:r>
+        <w:rPr>
+          <w:shd w:val="clear" w:color="auto" w:fill="FFFFFF"/>
+        </w:rPr>
+        <w:t xml:space="preserve"> </w:t>
+      </w:r>
+      <w:r>
+        <w:t xml:space="preserve"> -</w:t>
+      </w:r>
+      <w:proofErr w:type="gramEnd"/>
+      <w:r>
+        <w:t xml:space="preserve">&gt; inserta los registros en mongo provenientes de </w:t>
+      </w:r>
+    </w:p>
+    <w:p>
+      <w:pPr>
+        <w:pStyle w:val="Sinespaciado"/>
+        <w:numPr>
+          <w:ilvl w:val="0"/>
+          <w:numId w:val="5"/>
+        </w:numPr>
+      </w:pPr>
+      <w:proofErr w:type="spellStart"/>
+      <w:proofErr w:type="gramStart"/>
+      <w:r>
+        <w:t>clientes.json</w:t>
+      </w:r>
+      <w:proofErr w:type="spellEnd"/>
+      <w:proofErr w:type="gramEnd"/>
+    </w:p>
+    <w:p>
+      <w:pPr>
+        <w:pStyle w:val="Sinespaciado"/>
+      </w:pPr>
+    </w:p>
+    <w:p>
       <w:r>
         <w:rPr>
           <w:noProof/>
           <w:u w:val="none"/>
         </w:rPr>
         <w:drawing>
-          <wp:inline distT="0" distB="0" distL="0" distR="0" wp14:anchorId="15CBF08A" wp14:editId="390F8AD0">
-            <wp:extent cx="2020187" cy="669489"/>
-            <wp:effectExtent l="0" t="0" r="0" b="0"/>
+          <wp:inline distT="0" distB="0" distL="0" distR="0" wp14:anchorId="15CBF08A" wp14:editId="4EB6B2A6">
+            <wp:extent cx="3180080" cy="1053876"/>
+            <wp:effectExtent l="0" t="0" r="1270" b="0"/>
             <wp:docPr id="1" name="Imagen 1"/>
             <wp:cNvGraphicFramePr>
               <a:graphicFrameLocks xmlns:a="http://schemas.openxmlformats.org/drawingml/2006/main" noChangeAspect="1"/>
@@ -468,66 +608,6 @@
                 <pic:pic xmlns:pic="http://schemas.openxmlformats.org/drawingml/2006/picture">
                   <pic:nvPicPr>
                     <pic:cNvPr id="0" name="Picture 1"/>
-                    <pic:cNvPicPr>
-                      <a:picLocks noChangeAspect="1" noChangeArrowheads="1"/>
-                    </pic:cNvPicPr>
-                  </pic:nvPicPr>
-                  <pic:blipFill>
-                    <a:blip r:embed="rId5">
-                      <a:extLst>
-                        <a:ext uri="{28A0092B-C50C-407E-A947-70E740481C1C}">
-                          <a14:useLocalDpi xmlns:a14="http://schemas.microsoft.com/office/drawing/2010/main" val="0"/>
-                        </a:ext>
-                      </a:extLst>
-                    </a:blip>
-                    <a:srcRect/>
-                    <a:stretch>
-                      <a:fillRect/>
-                    </a:stretch>
-                  </pic:blipFill>
-                  <pic:spPr bwMode="auto">
-                    <a:xfrm>
-                      <a:off x="0" y="0"/>
-                      <a:ext cx="2050465" cy="679523"/>
-                    </a:xfrm>
-                    <a:prstGeom prst="rect">
-                      <a:avLst/>
-                    </a:prstGeom>
-                    <a:noFill/>
-                    <a:ln>
-                      <a:noFill/>
-                    </a:ln>
-                  </pic:spPr>
-                </pic:pic>
-              </a:graphicData>
-            </a:graphic>
-          </wp:inline>
-        </w:drawing>
-      </w:r>
-      <w:r>
-        <w:rPr>
-          <w:u w:val="none"/>
-        </w:rPr>
-        <w:t xml:space="preserve"> </w:t>
-      </w:r>
-      <w:r>
-        <w:rPr>
-          <w:noProof/>
-          <w:u w:val="none"/>
-        </w:rPr>
-        <w:drawing>
-          <wp:inline distT="0" distB="0" distL="0" distR="0" wp14:anchorId="04F7334A" wp14:editId="471210C6">
-            <wp:extent cx="1928450" cy="668446"/>
-            <wp:effectExtent l="0" t="0" r="0" b="0"/>
-            <wp:docPr id="2" name="Imagen 2"/>
-            <wp:cNvGraphicFramePr>
-              <a:graphicFrameLocks xmlns:a="http://schemas.openxmlformats.org/drawingml/2006/main" noChangeAspect="1"/>
-            </wp:cNvGraphicFramePr>
-            <a:graphic xmlns:a="http://schemas.openxmlformats.org/drawingml/2006/main">
-              <a:graphicData uri="http://schemas.openxmlformats.org/drawingml/2006/picture">
-                <pic:pic xmlns:pic="http://schemas.openxmlformats.org/drawingml/2006/picture">
-                  <pic:nvPicPr>
-                    <pic:cNvPr id="0" name="Picture 2"/>
                     <pic:cNvPicPr>
                       <a:picLocks noChangeAspect="1" noChangeArrowheads="1"/>
                     </pic:cNvPicPr>
@@ -548,7 +628,7 @@
                   <pic:spPr bwMode="auto">
                     <a:xfrm>
                       <a:off x="0" y="0"/>
-                      <a:ext cx="1999650" cy="693126"/>
+                      <a:ext cx="3256592" cy="1079232"/>
                     </a:xfrm>
                     <a:prstGeom prst="rect">
                       <a:avLst/>
@@ -564,74 +644,22 @@
           </wp:inline>
         </w:drawing>
       </w:r>
-    </w:p>
-    <w:p>
-      <w:pPr>
-        <w:pStyle w:val="Sinespaciado"/>
-        <w:rPr>
-          <w:shd w:val="clear" w:color="auto" w:fill="FFFFFF"/>
-        </w:rPr>
-      </w:pPr>
-      <w:r>
-        <w:rPr>
-          <w:highlight w:val="yellow"/>
-          <w:shd w:val="clear" w:color="auto" w:fill="FFFFFF"/>
-        </w:rPr>
-        <w:t>mongoInsert.py</w:t>
-      </w:r>
-    </w:p>
-    <w:p>
-      <w:pPr>
-        <w:pStyle w:val="Sinespaciado"/>
-      </w:pPr>
-      <w:r>
-        <w:t xml:space="preserve"># -&gt; inserta los registros en mongo provenientes de </w:t>
-      </w:r>
-      <w:proofErr w:type="spellStart"/>
-      <w:proofErr w:type="gramStart"/>
-      <w:r>
-        <w:rPr>
-          <w:highlight w:val="green"/>
-        </w:rPr>
-        <w:t>clientes.json</w:t>
-      </w:r>
-      <w:proofErr w:type="spellEnd"/>
-      <w:proofErr w:type="gramEnd"/>
-    </w:p>
-    <w:p>
-      <w:pPr>
-        <w:pStyle w:val="Sinespaciado"/>
-      </w:pPr>
-    </w:p>
-    <w:p>
-      <w:pPr>
-        <w:pStyle w:val="Sinespaciado"/>
-      </w:pPr>
-      <w:r>
-        <w:t>clientesConsumer.py</w:t>
-      </w:r>
-    </w:p>
-    <w:p>
-      <w:pPr>
-        <w:pStyle w:val="Sinespaciado"/>
-      </w:pPr>
-      <w:r>
-        <w:t># -&gt; Se pone a la escucha para cuando se le mande la información del Producer.</w:t>
-      </w:r>
-    </w:p>
-    <w:p>
-      <w:pPr>
-        <w:pStyle w:val="Sinespaciado"/>
-      </w:pPr>
+      <w:r>
+        <w:rPr>
+          <w:u w:val="none"/>
+        </w:rPr>
+        <w:t xml:space="preserve"> </w:t>
+      </w:r>
       <w:r>
         <w:rPr>
           <w:noProof/>
+          <w:u w:val="none"/>
         </w:rPr>
         <w:drawing>
-          <wp:inline distT="0" distB="0" distL="0" distR="0" wp14:anchorId="1C85EF29" wp14:editId="6D67369E">
-            <wp:extent cx="1855470" cy="619742"/>
-            <wp:effectExtent l="0" t="0" r="0" b="9525"/>
-            <wp:docPr id="3" name="Imagen 3"/>
+          <wp:inline distT="0" distB="0" distL="0" distR="0" wp14:anchorId="04F7334A" wp14:editId="7A7B15DA">
+            <wp:extent cx="3085106" cy="1069370"/>
+            <wp:effectExtent l="0" t="0" r="1270" b="0"/>
+            <wp:docPr id="2" name="Imagen 2"/>
             <wp:cNvGraphicFramePr>
               <a:graphicFrameLocks xmlns:a="http://schemas.openxmlformats.org/drawingml/2006/main" noChangeAspect="1"/>
             </wp:cNvGraphicFramePr>
@@ -639,7 +667,7 @@
               <a:graphicData uri="http://schemas.openxmlformats.org/drawingml/2006/picture">
                 <pic:pic xmlns:pic="http://schemas.openxmlformats.org/drawingml/2006/picture">
                   <pic:nvPicPr>
-                    <pic:cNvPr id="0" name="Picture 3"/>
+                    <pic:cNvPr id="0" name="Picture 2"/>
                     <pic:cNvPicPr>
                       <a:picLocks noChangeAspect="1" noChangeArrowheads="1"/>
                     </pic:cNvPicPr>
@@ -660,7 +688,7 @@
                   <pic:spPr bwMode="auto">
                     <a:xfrm>
                       <a:off x="0" y="0"/>
-                      <a:ext cx="1890426" cy="631418"/>
+                      <a:ext cx="3241896" cy="1123717"/>
                     </a:xfrm>
                     <a:prstGeom prst="rect">
                       <a:avLst/>
@@ -686,56 +714,77 @@
       <w:pPr>
         <w:pStyle w:val="Sinespaciado"/>
       </w:pPr>
+      <w:proofErr w:type="gramStart"/>
+      <w:r>
+        <w:t>clientesConsumer.py</w:t>
+      </w:r>
+      <w:r>
+        <w:t xml:space="preserve">  </w:t>
+      </w:r>
+      <w:r>
+        <w:t>-</w:t>
+      </w:r>
+      <w:proofErr w:type="gramEnd"/>
+      <w:r>
+        <w:t>&gt; Se pone a la escucha para cuando se le mande la información del Producer.</w:t>
+      </w:r>
+    </w:p>
+    <w:p>
+      <w:pPr>
+        <w:pStyle w:val="Sinespaciado"/>
+      </w:pPr>
       <w:r>
         <w:t>clientesProducer.py</w:t>
       </w:r>
-    </w:p>
-    <w:p>
-      <w:pPr>
-        <w:pStyle w:val="Sinespaciado"/>
+      <w:r>
+        <w:t xml:space="preserve">    </w:t>
+      </w:r>
+      <w:r>
+        <w:t xml:space="preserve">-&gt; Se encarga de leer desde </w:t>
+      </w:r>
+      <w:proofErr w:type="spellStart"/>
+      <w:r>
+        <w:t>mongo_db</w:t>
+      </w:r>
+      <w:proofErr w:type="spellEnd"/>
+      <w:r>
+        <w:t xml:space="preserve"> y mandarla (mensaje estructurado) al </w:t>
+      </w:r>
+      <w:proofErr w:type="spellStart"/>
+      <w:r>
+        <w:t>Consumer</w:t>
+      </w:r>
+      <w:proofErr w:type="spellEnd"/>
+      <w:r>
+        <w:t>.</w:t>
+      </w:r>
+      <w:r>
         <w:rPr>
           <w:noProof/>
         </w:rPr>
-      </w:pPr>
-      <w:r>
-        <w:t xml:space="preserve"># -&gt; Se encarga de leer desde </w:t>
-      </w:r>
-      <w:proofErr w:type="spellStart"/>
-      <w:r>
-        <w:t>mongo_db</w:t>
-      </w:r>
-      <w:proofErr w:type="spellEnd"/>
-      <w:r>
-        <w:t xml:space="preserve"> y mandarla</w:t>
-      </w:r>
-      <w:r>
-        <w:t xml:space="preserve"> (mensaje estructurado)</w:t>
-      </w:r>
-      <w:r>
-        <w:t xml:space="preserve"> al </w:t>
-      </w:r>
-      <w:proofErr w:type="spellStart"/>
-      <w:r>
-        <w:t>Consumer</w:t>
-      </w:r>
-      <w:proofErr w:type="spellEnd"/>
-      <w:r>
-        <w:t>.</w:t>
-      </w:r>
+        <w:t xml:space="preserve"> </w:t>
+      </w:r>
+    </w:p>
+    <w:p>
+      <w:pPr>
+        <w:pStyle w:val="Sinespaciado"/>
+      </w:pPr>
+    </w:p>
+    <w:p>
+      <w:pPr>
+        <w:pStyle w:val="Sinespaciado"/>
+        <w:pBdr>
+          <w:bottom w:val="single" w:sz="6" w:space="1" w:color="auto"/>
+        </w:pBdr>
+      </w:pPr>
       <w:r>
         <w:rPr>
           <w:noProof/>
         </w:rPr>
-        <w:t xml:space="preserve"> </w:t>
-      </w:r>
-      <w:r>
-        <w:rPr>
-          <w:noProof/>
-        </w:rPr>
         <w:drawing>
-          <wp:inline distT="0" distB="0" distL="0" distR="0" wp14:anchorId="4EF922C5" wp14:editId="46B7C133">
-            <wp:extent cx="2082506" cy="711013"/>
-            <wp:effectExtent l="0" t="0" r="0" b="0"/>
+          <wp:inline distT="0" distB="0" distL="0" distR="0" wp14:anchorId="233877CE" wp14:editId="1EB749E0">
+            <wp:extent cx="3180080" cy="1085748"/>
+            <wp:effectExtent l="0" t="0" r="1270" b="635"/>
             <wp:docPr id="4" name="Imagen 4"/>
             <wp:cNvGraphicFramePr>
               <a:graphicFrameLocks xmlns:a="http://schemas.openxmlformats.org/drawingml/2006/main" noChangeAspect="1"/>
@@ -765,7 +814,7 @@
                   <pic:spPr bwMode="auto">
                     <a:xfrm>
                       <a:off x="0" y="0"/>
-                      <a:ext cx="2119108" cy="723510"/>
+                      <a:ext cx="3260935" cy="1113354"/>
                     </a:xfrm>
                     <a:prstGeom prst="rect">
                       <a:avLst/>
@@ -781,6 +830,70 @@
           </wp:inline>
         </w:drawing>
       </w:r>
+      <w:r>
+        <w:t xml:space="preserve"> </w:t>
+      </w:r>
+      <w:r>
+        <w:rPr>
+          <w:noProof/>
+        </w:rPr>
+        <w:drawing>
+          <wp:inline distT="0" distB="0" distL="0" distR="0" wp14:anchorId="1C85EF29" wp14:editId="4149AA59">
+            <wp:extent cx="3217904" cy="1074806"/>
+            <wp:effectExtent l="0" t="0" r="1905" b="0"/>
+            <wp:docPr id="3" name="Imagen 3"/>
+            <wp:cNvGraphicFramePr>
+              <a:graphicFrameLocks xmlns:a="http://schemas.openxmlformats.org/drawingml/2006/main" noChangeAspect="1"/>
+            </wp:cNvGraphicFramePr>
+            <a:graphic xmlns:a="http://schemas.openxmlformats.org/drawingml/2006/main">
+              <a:graphicData uri="http://schemas.openxmlformats.org/drawingml/2006/picture">
+                <pic:pic xmlns:pic="http://schemas.openxmlformats.org/drawingml/2006/picture">
+                  <pic:nvPicPr>
+                    <pic:cNvPr id="0" name="Picture 3"/>
+                    <pic:cNvPicPr>
+                      <a:picLocks noChangeAspect="1" noChangeArrowheads="1"/>
+                    </pic:cNvPicPr>
+                  </pic:nvPicPr>
+                  <pic:blipFill>
+                    <a:blip r:embed="rId9">
+                      <a:extLst>
+                        <a:ext uri="{28A0092B-C50C-407E-A947-70E740481C1C}">
+                          <a14:useLocalDpi xmlns:a14="http://schemas.microsoft.com/office/drawing/2010/main" val="0"/>
+                        </a:ext>
+                      </a:extLst>
+                    </a:blip>
+                    <a:srcRect/>
+                    <a:stretch>
+                      <a:fillRect/>
+                    </a:stretch>
+                  </pic:blipFill>
+                  <pic:spPr bwMode="auto">
+                    <a:xfrm>
+                      <a:off x="0" y="0"/>
+                      <a:ext cx="3323844" cy="1110191"/>
+                    </a:xfrm>
+                    <a:prstGeom prst="rect">
+                      <a:avLst/>
+                    </a:prstGeom>
+                    <a:noFill/>
+                    <a:ln>
+                      <a:noFill/>
+                    </a:ln>
+                  </pic:spPr>
+                </pic:pic>
+              </a:graphicData>
+            </a:graphic>
+          </wp:inline>
+        </w:drawing>
+      </w:r>
+    </w:p>
+    <w:p>
+      <w:pPr>
+        <w:pStyle w:val="Sinespaciado"/>
+        <w:pBdr>
+          <w:bottom w:val="single" w:sz="6" w:space="1" w:color="auto"/>
+        </w:pBdr>
+      </w:pPr>
     </w:p>
     <w:p>
       <w:pPr>
@@ -878,7 +991,7 @@
                     </pic:cNvPicPr>
                   </pic:nvPicPr>
                   <pic:blipFill>
-                    <a:blip r:embed="rId9">
+                    <a:blip r:embed="rId10">
                       <a:extLst>
                         <a:ext uri="{28A0092B-C50C-407E-A947-70E740481C1C}">
                           <a14:useLocalDpi xmlns:a14="http://schemas.microsoft.com/office/drawing/2010/main" val="0"/>
@@ -931,7 +1044,7 @@
                     </pic:cNvPicPr>
                   </pic:nvPicPr>
                   <pic:blipFill>
-                    <a:blip r:embed="rId10">
+                    <a:blip r:embed="rId11">
                       <a:extLst>
                         <a:ext uri="{28A0092B-C50C-407E-A947-70E740481C1C}">
                           <a14:useLocalDpi xmlns:a14="http://schemas.microsoft.com/office/drawing/2010/main" val="0"/>
@@ -1037,7 +1150,7 @@
                     </pic:cNvPicPr>
                   </pic:nvPicPr>
                   <pic:blipFill>
-                    <a:blip r:embed="rId11">
+                    <a:blip r:embed="rId12">
                       <a:extLst>
                         <a:ext uri="{28A0092B-C50C-407E-A947-70E740481C1C}">
                           <a14:useLocalDpi xmlns:a14="http://schemas.microsoft.com/office/drawing/2010/main" val="0"/>
@@ -1093,7 +1206,7 @@
                     </pic:cNvPicPr>
                   </pic:nvPicPr>
                   <pic:blipFill>
-                    <a:blip r:embed="rId12">
+                    <a:blip r:embed="rId13">
                       <a:extLst>
                         <a:ext uri="{28A0092B-C50C-407E-A947-70E740481C1C}">
                           <a14:useLocalDpi xmlns:a14="http://schemas.microsoft.com/office/drawing/2010/main" val="0"/>
@@ -1686,7 +1799,7 @@
                     </pic:cNvPicPr>
                   </pic:nvPicPr>
                   <pic:blipFill>
-                    <a:blip r:embed="rId13">
+                    <a:blip r:embed="rId14">
                       <a:extLst>
                         <a:ext uri="{28A0092B-C50C-407E-A947-70E740481C1C}">
                           <a14:useLocalDpi xmlns:a14="http://schemas.microsoft.com/office/drawing/2010/main" val="0"/>
@@ -1739,7 +1852,7 @@
                     </pic:cNvPicPr>
                   </pic:nvPicPr>
                   <pic:blipFill>
-                    <a:blip r:embed="rId14">
+                    <a:blip r:embed="rId15">
                       <a:extLst>
                         <a:ext uri="{28A0092B-C50C-407E-A947-70E740481C1C}">
                           <a14:useLocalDpi xmlns:a14="http://schemas.microsoft.com/office/drawing/2010/main" val="0"/>
@@ -1846,7 +1959,6 @@
         <w:rPr>
           <w:shd w:val="clear" w:color="auto" w:fill="FFFFFF"/>
         </w:rPr>
-        <w:lastRenderedPageBreak/>
         <w:t xml:space="preserve">3.1 </w:t>
       </w:r>
       <w:proofErr w:type="spellStart"/>
@@ -1906,7 +2018,7 @@
                     </pic:cNvPicPr>
                   </pic:nvPicPr>
                   <pic:blipFill>
-                    <a:blip r:embed="rId15">
+                    <a:blip r:embed="rId16">
                       <a:extLst>
                         <a:ext uri="{28A0092B-C50C-407E-A947-70E740481C1C}">
                           <a14:useLocalDpi xmlns:a14="http://schemas.microsoft.com/office/drawing/2010/main" val="0"/>
@@ -2064,7 +2176,7 @@
                     </pic:cNvPicPr>
                   </pic:nvPicPr>
                   <pic:blipFill>
-                    <a:blip r:embed="rId16">
+                    <a:blip r:embed="rId17">
                       <a:extLst>
                         <a:ext uri="{28A0092B-C50C-407E-A947-70E740481C1C}">
                           <a14:useLocalDpi xmlns:a14="http://schemas.microsoft.com/office/drawing/2010/main" val="0"/>
@@ -2117,7 +2229,7 @@
                     </pic:cNvPicPr>
                   </pic:nvPicPr>
                   <pic:blipFill>
-                    <a:blip r:embed="rId17">
+                    <a:blip r:embed="rId18">
                       <a:extLst>
                         <a:ext uri="{28A0092B-C50C-407E-A947-70E740481C1C}">
                           <a14:useLocalDpi xmlns:a14="http://schemas.microsoft.com/office/drawing/2010/main" val="0"/>
@@ -2337,7 +2449,7 @@
                     <pic:cNvPicPr/>
                   </pic:nvPicPr>
                   <pic:blipFill>
-                    <a:blip r:embed="rId18"/>
+                    <a:blip r:embed="rId19"/>
                     <a:stretch>
                       <a:fillRect/>
                     </a:stretch>
@@ -2394,97 +2506,6 @@
             <wp:extent cx="5400040" cy="3286125"/>
             <wp:effectExtent l="0" t="0" r="0" b="9525"/>
             <wp:docPr id="15" name="Imagen 15"/>
-            <wp:cNvGraphicFramePr>
-              <a:graphicFrameLocks xmlns:a="http://schemas.openxmlformats.org/drawingml/2006/main" noChangeAspect="1"/>
-            </wp:cNvGraphicFramePr>
-            <a:graphic xmlns:a="http://schemas.openxmlformats.org/drawingml/2006/main">
-              <a:graphicData uri="http://schemas.openxmlformats.org/drawingml/2006/picture">
-                <pic:pic xmlns:pic="http://schemas.openxmlformats.org/drawingml/2006/picture">
-                  <pic:nvPicPr>
-                    <pic:cNvPr id="1" name=""/>
-                    <pic:cNvPicPr/>
-                  </pic:nvPicPr>
-                  <pic:blipFill>
-                    <a:blip r:embed="rId19"/>
-                    <a:stretch>
-                      <a:fillRect/>
-                    </a:stretch>
-                  </pic:blipFill>
-                  <pic:spPr>
-                    <a:xfrm>
-                      <a:off x="0" y="0"/>
-                      <a:ext cx="5400040" cy="3286125"/>
-                    </a:xfrm>
-                    <a:prstGeom prst="rect">
-                      <a:avLst/>
-                    </a:prstGeom>
-                  </pic:spPr>
-                </pic:pic>
-              </a:graphicData>
-            </a:graphic>
-          </wp:inline>
-        </w:drawing>
-      </w:r>
-    </w:p>
-    <w:p>
-      <w:pPr>
-        <w:pStyle w:val="Sinespaciado"/>
-      </w:pPr>
-    </w:p>
-    <w:p>
-      <w:pPr>
-        <w:pStyle w:val="Sinespaciado"/>
-      </w:pPr>
-    </w:p>
-    <w:p>
-      <w:pPr>
-        <w:pStyle w:val="Sinespaciado"/>
-      </w:pPr>
-      <w:proofErr w:type="spellStart"/>
-      <w:r>
-        <w:lastRenderedPageBreak/>
-        <w:t>DataLoading</w:t>
-      </w:r>
-      <w:proofErr w:type="spellEnd"/>
-      <w:r>
-        <w:t xml:space="preserve"> -&gt; tabla_wres</w:t>
-      </w:r>
-      <w:r>
-        <w:t>ervas</w:t>
-      </w:r>
-      <w:r>
-        <w:t xml:space="preserve">.py _Crea la tabla para Análisis de lo referente a </w:t>
-      </w:r>
-      <w:r>
-        <w:t>reservas</w:t>
-      </w:r>
-    </w:p>
-    <w:p>
-      <w:pPr>
-        <w:pStyle w:val="Sinespaciado"/>
-      </w:pPr>
-      <w:r>
-        <w:t>Consulta3</w:t>
-      </w:r>
-    </w:p>
-    <w:p>
-      <w:pPr>
-        <w:pStyle w:val="Sinespaciado"/>
-      </w:pPr>
-      <w:r>
-        <w:t>¿Cuál es la duración media de la estancia de los clientes de un hotel?</w:t>
-      </w:r>
-    </w:p>
-    <w:p>
-      <w:pPr>
-        <w:pStyle w:val="Sinespaciado"/>
-      </w:pPr>
-      <w:r>
-        <w:drawing>
-          <wp:inline distT="0" distB="0" distL="0" distR="0" wp14:anchorId="6855B535" wp14:editId="4B62CC70">
-            <wp:extent cx="5400040" cy="1224280"/>
-            <wp:effectExtent l="0" t="0" r="0" b="0"/>
-            <wp:docPr id="17" name="Imagen 17"/>
             <wp:cNvGraphicFramePr>
               <a:graphicFrameLocks xmlns:a="http://schemas.openxmlformats.org/drawingml/2006/main" noChangeAspect="1"/>
             </wp:cNvGraphicFramePr>
@@ -2504,7 +2525,7 @@
                   <pic:spPr>
                     <a:xfrm>
                       <a:off x="0" y="0"/>
-                      <a:ext cx="5400040" cy="1224280"/>
+                      <a:ext cx="5400040" cy="3286125"/>
                     </a:xfrm>
                     <a:prstGeom prst="rect">
                       <a:avLst/>
@@ -2531,28 +2552,51 @@
       <w:pPr>
         <w:pStyle w:val="Sinespaciado"/>
       </w:pPr>
-    </w:p>
-    <w:p>
-      <w:pPr>
-        <w:pStyle w:val="Sinespaciado"/>
-      </w:pPr>
-      <w:r>
-        <w:t># "¿Existen periodos de máxima ocupación en función de las fechas de reserva?")</w:t>
-      </w:r>
-    </w:p>
-    <w:p>
-      <w:pPr>
-        <w:pStyle w:val="Sinespaciado"/>
-        <w:rPr>
-          <w:noProof/>
-        </w:rPr>
+      <w:proofErr w:type="spellStart"/>
+      <w:r>
+        <w:t>DataLoading</w:t>
+      </w:r>
+      <w:proofErr w:type="spellEnd"/>
+      <w:r>
+        <w:t xml:space="preserve"> -&gt; tabla_wres</w:t>
+      </w:r>
+      <w:r>
+        <w:t>ervas</w:t>
+      </w:r>
+      <w:r>
+        <w:t xml:space="preserve">.py _Crea la tabla para Análisis de lo referente a </w:t>
+      </w:r>
+      <w:r>
+        <w:t>reservas</w:t>
+      </w:r>
+    </w:p>
+    <w:p>
+      <w:pPr>
+        <w:pStyle w:val="Sinespaciado"/>
+      </w:pPr>
+      <w:r>
+        <w:lastRenderedPageBreak/>
+        <w:t>Consulta3</w:t>
+      </w:r>
+    </w:p>
+    <w:p>
+      <w:pPr>
+        <w:pStyle w:val="Sinespaciado"/>
+      </w:pPr>
+      <w:r>
+        <w:t>¿Cuál es la duración media de la estancia de los clientes de un hotel?</w:t>
+      </w:r>
+    </w:p>
+    <w:p>
+      <w:pPr>
+        <w:pStyle w:val="Sinespaciado"/>
       </w:pPr>
       <w:r>
         <w:drawing>
-          <wp:inline distT="0" distB="0" distL="0" distR="0" wp14:anchorId="3360D856" wp14:editId="682DA328">
-            <wp:extent cx="2462317" cy="1598212"/>
-            <wp:effectExtent l="0" t="0" r="0" b="2540"/>
-            <wp:docPr id="18" name="Imagen 18"/>
+          <wp:inline distT="0" distB="0" distL="0" distR="0" wp14:anchorId="6855B535" wp14:editId="4B62CC70">
+            <wp:extent cx="5400040" cy="1224280"/>
+            <wp:effectExtent l="0" t="0" r="0" b="0"/>
+            <wp:docPr id="17" name="Imagen 17"/>
             <wp:cNvGraphicFramePr>
               <a:graphicFrameLocks xmlns:a="http://schemas.openxmlformats.org/drawingml/2006/main" noChangeAspect="1"/>
             </wp:cNvGraphicFramePr>
@@ -2572,6 +2616,74 @@
                   <pic:spPr>
                     <a:xfrm>
                       <a:off x="0" y="0"/>
+                      <a:ext cx="5400040" cy="1224280"/>
+                    </a:xfrm>
+                    <a:prstGeom prst="rect">
+                      <a:avLst/>
+                    </a:prstGeom>
+                  </pic:spPr>
+                </pic:pic>
+              </a:graphicData>
+            </a:graphic>
+          </wp:inline>
+        </w:drawing>
+      </w:r>
+    </w:p>
+    <w:p>
+      <w:pPr>
+        <w:pStyle w:val="Sinespaciado"/>
+      </w:pPr>
+    </w:p>
+    <w:p>
+      <w:pPr>
+        <w:pStyle w:val="Sinespaciado"/>
+      </w:pPr>
+    </w:p>
+    <w:p>
+      <w:pPr>
+        <w:pStyle w:val="Sinespaciado"/>
+      </w:pPr>
+    </w:p>
+    <w:p>
+      <w:pPr>
+        <w:pStyle w:val="Sinespaciado"/>
+      </w:pPr>
+      <w:r>
+        <w:t># "¿Existen periodos de máxima ocupación en función de las fechas de reserva?")</w:t>
+      </w:r>
+    </w:p>
+    <w:p>
+      <w:pPr>
+        <w:pStyle w:val="Sinespaciado"/>
+        <w:rPr>
+          <w:noProof/>
+        </w:rPr>
+      </w:pPr>
+      <w:r>
+        <w:drawing>
+          <wp:inline distT="0" distB="0" distL="0" distR="0" wp14:anchorId="3360D856" wp14:editId="682DA328">
+            <wp:extent cx="2462317" cy="1598212"/>
+            <wp:effectExtent l="0" t="0" r="0" b="2540"/>
+            <wp:docPr id="18" name="Imagen 18"/>
+            <wp:cNvGraphicFramePr>
+              <a:graphicFrameLocks xmlns:a="http://schemas.openxmlformats.org/drawingml/2006/main" noChangeAspect="1"/>
+            </wp:cNvGraphicFramePr>
+            <a:graphic xmlns:a="http://schemas.openxmlformats.org/drawingml/2006/main">
+              <a:graphicData uri="http://schemas.openxmlformats.org/drawingml/2006/picture">
+                <pic:pic xmlns:pic="http://schemas.openxmlformats.org/drawingml/2006/picture">
+                  <pic:nvPicPr>
+                    <pic:cNvPr id="1" name=""/>
+                    <pic:cNvPicPr/>
+                  </pic:nvPicPr>
+                  <pic:blipFill>
+                    <a:blip r:embed="rId22"/>
+                    <a:stretch>
+                      <a:fillRect/>
+                    </a:stretch>
+                  </pic:blipFill>
+                  <pic:spPr>
+                    <a:xfrm>
+                      <a:off x="0" y="0"/>
                       <a:ext cx="2466605" cy="1600995"/>
                     </a:xfrm>
                     <a:prstGeom prst="rect">
@@ -2607,7 +2719,7 @@
                     <pic:cNvPicPr/>
                   </pic:nvPicPr>
                   <pic:blipFill>
-                    <a:blip r:embed="rId22"/>
+                    <a:blip r:embed="rId23"/>
                     <a:stretch>
                       <a:fillRect/>
                     </a:stretch>
@@ -2675,7 +2787,7 @@
                     <pic:cNvPicPr/>
                   </pic:nvPicPr>
                   <pic:blipFill>
-                    <a:blip r:embed="rId23">
+                    <a:blip r:embed="rId24">
                       <a:extLst>
                         <a:ext uri="{28A0092B-C50C-407E-A947-70E740481C1C}">
                           <a14:useLocalDpi xmlns:a14="http://schemas.microsoft.com/office/drawing/2010/main" val="0"/>
@@ -2735,7 +2847,7 @@
                     <pic:cNvPicPr/>
                   </pic:nvPicPr>
                   <pic:blipFill>
-                    <a:blip r:embed="rId24"/>
+                    <a:blip r:embed="rId25"/>
                     <a:stretch>
                       <a:fillRect/>
                     </a:stretch>
@@ -2795,54 +2907,6 @@
             <wp:extent cx="5400040" cy="4633595"/>
             <wp:effectExtent l="0" t="0" r="0" b="0"/>
             <wp:docPr id="22" name="Imagen 22"/>
-            <wp:cNvGraphicFramePr>
-              <a:graphicFrameLocks xmlns:a="http://schemas.openxmlformats.org/drawingml/2006/main" noChangeAspect="1"/>
-            </wp:cNvGraphicFramePr>
-            <a:graphic xmlns:a="http://schemas.openxmlformats.org/drawingml/2006/main">
-              <a:graphicData uri="http://schemas.openxmlformats.org/drawingml/2006/picture">
-                <pic:pic xmlns:pic="http://schemas.openxmlformats.org/drawingml/2006/picture">
-                  <pic:nvPicPr>
-                    <pic:cNvPr id="1" name=""/>
-                    <pic:cNvPicPr/>
-                  </pic:nvPicPr>
-                  <pic:blipFill>
-                    <a:blip r:embed="rId25"/>
-                    <a:stretch>
-                      <a:fillRect/>
-                    </a:stretch>
-                  </pic:blipFill>
-                  <pic:spPr>
-                    <a:xfrm>
-                      <a:off x="0" y="0"/>
-                      <a:ext cx="5400040" cy="4633595"/>
-                    </a:xfrm>
-                    <a:prstGeom prst="rect">
-                      <a:avLst/>
-                    </a:prstGeom>
-                  </pic:spPr>
-                </pic:pic>
-              </a:graphicData>
-            </a:graphic>
-          </wp:inline>
-        </w:drawing>
-      </w:r>
-    </w:p>
-    <w:p>
-      <w:pPr>
-        <w:pStyle w:val="Sinespaciado"/>
-      </w:pPr>
-    </w:p>
-    <w:p>
-      <w:pPr>
-        <w:pStyle w:val="Sinespaciado"/>
-      </w:pPr>
-      <w:r>
-        <w:lastRenderedPageBreak/>
-        <w:drawing>
-          <wp:inline distT="0" distB="0" distL="0" distR="0" wp14:anchorId="2E0AB557" wp14:editId="3016BECE">
-            <wp:extent cx="5400040" cy="4986655"/>
-            <wp:effectExtent l="0" t="0" r="0" b="4445"/>
-            <wp:docPr id="23" name="Imagen 23"/>
             <wp:cNvGraphicFramePr>
               <a:graphicFrameLocks xmlns:a="http://schemas.openxmlformats.org/drawingml/2006/main" noChangeAspect="1"/>
             </wp:cNvGraphicFramePr>
@@ -2862,7 +2926,7 @@
                   <pic:spPr>
                     <a:xfrm>
                       <a:off x="0" y="0"/>
-                      <a:ext cx="5400040" cy="4986655"/>
+                      <a:ext cx="5400040" cy="4633595"/>
                     </a:xfrm>
                     <a:prstGeom prst="rect">
                       <a:avLst/>
@@ -2887,10 +2951,10 @@
       <w:r>
         <w:lastRenderedPageBreak/>
         <w:drawing>
-          <wp:inline distT="0" distB="0" distL="0" distR="0" wp14:anchorId="6D82C667" wp14:editId="3A04994D">
-            <wp:extent cx="5400040" cy="4709160"/>
-            <wp:effectExtent l="0" t="0" r="0" b="0"/>
-            <wp:docPr id="24" name="Imagen 24"/>
+          <wp:inline distT="0" distB="0" distL="0" distR="0" wp14:anchorId="2E0AB557" wp14:editId="3016BECE">
+            <wp:extent cx="5400040" cy="4986655"/>
+            <wp:effectExtent l="0" t="0" r="0" b="4445"/>
+            <wp:docPr id="23" name="Imagen 23"/>
             <wp:cNvGraphicFramePr>
               <a:graphicFrameLocks xmlns:a="http://schemas.openxmlformats.org/drawingml/2006/main" noChangeAspect="1"/>
             </wp:cNvGraphicFramePr>
@@ -2910,7 +2974,7 @@
                   <pic:spPr>
                     <a:xfrm>
                       <a:off x="0" y="0"/>
-                      <a:ext cx="5400040" cy="4709160"/>
+                      <a:ext cx="5400040" cy="4986655"/>
                     </a:xfrm>
                     <a:prstGeom prst="rect">
                       <a:avLst/>
@@ -2932,25 +2996,13 @@
       <w:pPr>
         <w:pStyle w:val="Sinespaciado"/>
       </w:pPr>
-    </w:p>
-    <w:p>
-      <w:pPr>
-        <w:pStyle w:val="Sinespaciado"/>
-      </w:pPr>
-      <w:r>
-        <w:t>Consulta7</w:t>
-      </w:r>
-    </w:p>
-    <w:p>
-      <w:pPr>
-        <w:pStyle w:val="Sinespaciado"/>
-      </w:pPr>
-      <w:r>
+      <w:r>
+        <w:lastRenderedPageBreak/>
         <w:drawing>
-          <wp:inline distT="0" distB="0" distL="0" distR="0" wp14:anchorId="428F2668" wp14:editId="632FF301">
-            <wp:extent cx="5400040" cy="3305810"/>
-            <wp:effectExtent l="0" t="0" r="0" b="8890"/>
-            <wp:docPr id="25" name="Imagen 25"/>
+          <wp:inline distT="0" distB="0" distL="0" distR="0" wp14:anchorId="6D82C667" wp14:editId="3A04994D">
+            <wp:extent cx="5400040" cy="4709160"/>
+            <wp:effectExtent l="0" t="0" r="0" b="0"/>
+            <wp:docPr id="24" name="Imagen 24"/>
             <wp:cNvGraphicFramePr>
               <a:graphicFrameLocks xmlns:a="http://schemas.openxmlformats.org/drawingml/2006/main" noChangeAspect="1"/>
             </wp:cNvGraphicFramePr>
@@ -2970,7 +3022,7 @@
                   <pic:spPr>
                     <a:xfrm>
                       <a:off x="0" y="0"/>
-                      <a:ext cx="5400040" cy="3305810"/>
+                      <a:ext cx="5400040" cy="4709160"/>
                     </a:xfrm>
                     <a:prstGeom prst="rect">
                       <a:avLst/>
@@ -2987,54 +3039,18 @@
       <w:pPr>
         <w:pStyle w:val="Sinespaciado"/>
       </w:pPr>
-      <w:r>
-        <w:t>No, un mismo cliente reserva e</w:t>
-      </w:r>
-      <w:r>
-        <w:t>n varios restaurantes</w:t>
-      </w:r>
-    </w:p>
-    <w:p>
-      <w:pPr>
-        <w:pStyle w:val="Sinespaciado"/>
-      </w:pPr>
-    </w:p>
-    <w:p>
-      <w:pPr>
-        <w:pStyle w:val="Sinespaciado"/>
-      </w:pPr>
-      <w:r>
-        <w:rPr>
-          <w:highlight w:val="red"/>
-        </w:rPr>
-        <w:lastRenderedPageBreak/>
-        <w:t>Falta la Consulta8</w:t>
-      </w:r>
-      <w:r>
-        <w:t xml:space="preserve"> </w:t>
-      </w:r>
-    </w:p>
-    <w:p>
-      <w:pPr>
-        <w:pStyle w:val="Sinespaciado"/>
-      </w:pPr>
-    </w:p>
-    <w:p>
-      <w:pPr>
-        <w:pStyle w:val="Sinespaciado"/>
-      </w:pPr>
-    </w:p>
-    <w:p>
-      <w:pPr>
-        <w:pStyle w:val="Sinespaciado"/>
-      </w:pPr>
-    </w:p>
-    <w:p>
-      <w:pPr>
-        <w:pStyle w:val="Sinespaciado"/>
-      </w:pPr>
-      <w:r>
-        <w:t>Consulta 9</w:t>
+    </w:p>
+    <w:p>
+      <w:pPr>
+        <w:pStyle w:val="Sinespaciado"/>
+      </w:pPr>
+    </w:p>
+    <w:p>
+      <w:pPr>
+        <w:pStyle w:val="Sinespaciado"/>
+      </w:pPr>
+      <w:r>
+        <w:t>Consulta7</w:t>
       </w:r>
     </w:p>
     <w:p>
@@ -3043,10 +3059,10 @@
       </w:pPr>
       <w:r>
         <w:drawing>
-          <wp:inline distT="0" distB="0" distL="0" distR="0" wp14:anchorId="56E8980E" wp14:editId="27ADF62D">
-            <wp:extent cx="5400040" cy="152400"/>
-            <wp:effectExtent l="0" t="0" r="0" b="0"/>
-            <wp:docPr id="33" name="Imagen 33"/>
+          <wp:inline distT="0" distB="0" distL="0" distR="0" wp14:anchorId="428F2668" wp14:editId="632FF301">
+            <wp:extent cx="5400040" cy="3305810"/>
+            <wp:effectExtent l="0" t="0" r="0" b="8890"/>
+            <wp:docPr id="25" name="Imagen 25"/>
             <wp:cNvGraphicFramePr>
               <a:graphicFrameLocks xmlns:a="http://schemas.openxmlformats.org/drawingml/2006/main" noChangeAspect="1"/>
             </wp:cNvGraphicFramePr>
@@ -3066,7 +3082,7 @@
                   <pic:spPr>
                     <a:xfrm>
                       <a:off x="0" y="0"/>
-                      <a:ext cx="5400040" cy="152400"/>
+                      <a:ext cx="5400040" cy="3305810"/>
                     </a:xfrm>
                     <a:prstGeom prst="rect">
                       <a:avLst/>
@@ -3083,30 +3099,66 @@
       <w:pPr>
         <w:pStyle w:val="Sinespaciado"/>
       </w:pPr>
-    </w:p>
-    <w:p>
-      <w:pPr>
-        <w:pStyle w:val="Sinespaciado"/>
-        <w:rPr>
-          <w:b/>
-          <w:noProof/>
-          <w:u w:val="single"/>
-        </w:rPr>
-      </w:pPr>
-      <w:r>
-        <w:rPr>
-          <w:b/>
-          <w:noProof/>
-          <w:u w:val="single"/>
-        </w:rPr>
+      <w:r>
+        <w:t>No, un mismo cliente reserva e</w:t>
+      </w:r>
+      <w:r>
+        <w:t>n varios restaurantes</w:t>
+      </w:r>
+    </w:p>
+    <w:p>
+      <w:pPr>
+        <w:pStyle w:val="Sinespaciado"/>
+      </w:pPr>
+    </w:p>
+    <w:p>
+      <w:pPr>
+        <w:pStyle w:val="Sinespaciado"/>
+      </w:pPr>
+      <w:r>
+        <w:rPr>
+          <w:highlight w:val="red"/>
+        </w:rPr>
+        <w:lastRenderedPageBreak/>
+        <w:t>Falta la Consulta8</w:t>
+      </w:r>
+      <w:r>
         <w:t xml:space="preserve"> </w:t>
       </w:r>
+    </w:p>
+    <w:p>
+      <w:pPr>
+        <w:pStyle w:val="Sinespaciado"/>
+      </w:pPr>
+    </w:p>
+    <w:p>
+      <w:pPr>
+        <w:pStyle w:val="Sinespaciado"/>
+      </w:pPr>
+    </w:p>
+    <w:p>
+      <w:pPr>
+        <w:pStyle w:val="Sinespaciado"/>
+      </w:pPr>
+    </w:p>
+    <w:p>
+      <w:pPr>
+        <w:pStyle w:val="Sinespaciado"/>
+      </w:pPr>
+      <w:r>
+        <w:t>Consulta 9</w:t>
+      </w:r>
+    </w:p>
+    <w:p>
+      <w:pPr>
+        <w:pStyle w:val="Sinespaciado"/>
+      </w:pPr>
       <w:r>
         <w:drawing>
-          <wp:inline distT="0" distB="0" distL="0" distR="0" wp14:anchorId="2C60BC2E" wp14:editId="0BD2F99B">
-            <wp:extent cx="2608027" cy="3929712"/>
-            <wp:effectExtent l="0" t="0" r="1905" b="0"/>
-            <wp:docPr id="27" name="Imagen 27"/>
+          <wp:inline distT="0" distB="0" distL="0" distR="0" wp14:anchorId="56E8980E" wp14:editId="27ADF62D">
+            <wp:extent cx="5400040" cy="152400"/>
+            <wp:effectExtent l="0" t="0" r="0" b="0"/>
+            <wp:docPr id="33" name="Imagen 33"/>
             <wp:cNvGraphicFramePr>
               <a:graphicFrameLocks xmlns:a="http://schemas.openxmlformats.org/drawingml/2006/main" noChangeAspect="1"/>
             </wp:cNvGraphicFramePr>
@@ -3126,7 +3178,7 @@
                   <pic:spPr>
                     <a:xfrm>
                       <a:off x="0" y="0"/>
-                      <a:ext cx="2643864" cy="3983711"/>
+                      <a:ext cx="5400040" cy="152400"/>
                     </a:xfrm>
                     <a:prstGeom prst="rect">
                       <a:avLst/>
@@ -3138,23 +3190,35 @@
           </wp:inline>
         </w:drawing>
       </w:r>
-      <w:r>
-        <w:rPr>
-          <w:noProof/>
-        </w:rPr>
-        <w:t xml:space="preserve"> </w:t>
-      </w:r>
-      <w:r>
+    </w:p>
+    <w:p>
+      <w:pPr>
+        <w:pStyle w:val="Sinespaciado"/>
+      </w:pPr>
+    </w:p>
+    <w:p>
+      <w:pPr>
+        <w:pStyle w:val="Sinespaciado"/>
         <w:rPr>
           <w:b/>
           <w:noProof/>
           <w:u w:val="single"/>
         </w:rPr>
+      </w:pPr>
+      <w:r>
+        <w:rPr>
+          <w:b/>
+          <w:noProof/>
+          <w:u w:val="single"/>
+        </w:rPr>
+        <w:t xml:space="preserve"> </w:t>
+      </w:r>
+      <w:r>
         <w:drawing>
-          <wp:inline distT="0" distB="0" distL="0" distR="0" wp14:anchorId="309F7167" wp14:editId="77C599ED">
-            <wp:extent cx="2608028" cy="3919208"/>
-            <wp:effectExtent l="0" t="0" r="1905" b="5715"/>
-            <wp:docPr id="32" name="Imagen 32"/>
+          <wp:inline distT="0" distB="0" distL="0" distR="0" wp14:anchorId="2C60BC2E" wp14:editId="0BD2F99B">
+            <wp:extent cx="2608027" cy="3929712"/>
+            <wp:effectExtent l="0" t="0" r="1905" b="0"/>
+            <wp:docPr id="27" name="Imagen 27"/>
             <wp:cNvGraphicFramePr>
               <a:graphicFrameLocks xmlns:a="http://schemas.openxmlformats.org/drawingml/2006/main" noChangeAspect="1"/>
             </wp:cNvGraphicFramePr>
@@ -3174,7 +3238,7 @@
                   <pic:spPr>
                     <a:xfrm>
                       <a:off x="0" y="0"/>
-                      <a:ext cx="2618552" cy="3935023"/>
+                      <a:ext cx="2643864" cy="3983711"/>
                     </a:xfrm>
                     <a:prstGeom prst="rect">
                       <a:avLst/>
@@ -3186,46 +3250,23 @@
           </wp:inline>
         </w:drawing>
       </w:r>
-    </w:p>
-    <w:p>
-      <w:pPr>
-        <w:pStyle w:val="Sinespaciado"/>
+      <w:r>
+        <w:rPr>
+          <w:noProof/>
+        </w:rPr>
+        <w:t xml:space="preserve"> </w:t>
+      </w:r>
+      <w:r>
         <w:rPr>
           <w:b/>
           <w:noProof/>
           <w:u w:val="single"/>
         </w:rPr>
-      </w:pPr>
-    </w:p>
-    <w:p>
-      <w:pPr>
-        <w:pStyle w:val="Sinespaciado"/>
-        <w:rPr>
-          <w:b/>
-          <w:noProof/>
-          <w:u w:val="single"/>
-        </w:rPr>
-      </w:pPr>
-    </w:p>
-    <w:p>
-      <w:pPr>
-        <w:pStyle w:val="Sinespaciado"/>
-        <w:rPr>
-          <w:noProof/>
-        </w:rPr>
-      </w:pPr>
-      <w:r>
-        <w:rPr>
-          <w:b/>
-          <w:noProof/>
-          <w:u w:val="single"/>
-        </w:rPr>
-        <w:lastRenderedPageBreak/>
         <w:drawing>
-          <wp:inline distT="0" distB="0" distL="0" distR="0" wp14:anchorId="465F88ED" wp14:editId="3D5E337C">
-            <wp:extent cx="2419922" cy="3672978"/>
-            <wp:effectExtent l="0" t="0" r="0" b="3810"/>
-            <wp:docPr id="28" name="Imagen 28"/>
+          <wp:inline distT="0" distB="0" distL="0" distR="0" wp14:anchorId="309F7167" wp14:editId="77C599ED">
+            <wp:extent cx="2608028" cy="3919208"/>
+            <wp:effectExtent l="0" t="0" r="1905" b="5715"/>
+            <wp:docPr id="32" name="Imagen 32"/>
             <wp:cNvGraphicFramePr>
               <a:graphicFrameLocks xmlns:a="http://schemas.openxmlformats.org/drawingml/2006/main" noChangeAspect="1"/>
             </wp:cNvGraphicFramePr>
@@ -3245,7 +3286,7 @@
                   <pic:spPr>
                     <a:xfrm>
                       <a:off x="0" y="0"/>
-                      <a:ext cx="2431968" cy="3691261"/>
+                      <a:ext cx="2618552" cy="3935023"/>
                     </a:xfrm>
                     <a:prstGeom prst="rect">
                       <a:avLst/>
@@ -3257,23 +3298,46 @@
           </wp:inline>
         </w:drawing>
       </w:r>
-      <w:r>
-        <w:rPr>
-          <w:noProof/>
-        </w:rPr>
-        <w:t xml:space="preserve"> </w:t>
-      </w:r>
-      <w:r>
+    </w:p>
+    <w:p>
+      <w:pPr>
+        <w:pStyle w:val="Sinespaciado"/>
         <w:rPr>
           <w:b/>
           <w:noProof/>
           <w:u w:val="single"/>
         </w:rPr>
+      </w:pPr>
+    </w:p>
+    <w:p>
+      <w:pPr>
+        <w:pStyle w:val="Sinespaciado"/>
+        <w:rPr>
+          <w:b/>
+          <w:noProof/>
+          <w:u w:val="single"/>
+        </w:rPr>
+      </w:pPr>
+    </w:p>
+    <w:p>
+      <w:pPr>
+        <w:pStyle w:val="Sinespaciado"/>
+        <w:rPr>
+          <w:noProof/>
+        </w:rPr>
+      </w:pPr>
+      <w:r>
+        <w:rPr>
+          <w:b/>
+          <w:noProof/>
+          <w:u w:val="single"/>
+        </w:rPr>
+        <w:lastRenderedPageBreak/>
         <w:drawing>
-          <wp:inline distT="0" distB="0" distL="0" distR="0" wp14:anchorId="2E27A3D8" wp14:editId="52729A5E">
-            <wp:extent cx="2393558" cy="3672758"/>
-            <wp:effectExtent l="0" t="0" r="6985" b="4445"/>
-            <wp:docPr id="29" name="Imagen 29"/>
+          <wp:inline distT="0" distB="0" distL="0" distR="0" wp14:anchorId="465F88ED" wp14:editId="3D5E337C">
+            <wp:extent cx="2419922" cy="3672978"/>
+            <wp:effectExtent l="0" t="0" r="0" b="3810"/>
+            <wp:docPr id="28" name="Imagen 28"/>
             <wp:cNvGraphicFramePr>
               <a:graphicFrameLocks xmlns:a="http://schemas.openxmlformats.org/drawingml/2006/main" noChangeAspect="1"/>
             </wp:cNvGraphicFramePr>
@@ -3293,7 +3357,7 @@
                   <pic:spPr>
                     <a:xfrm>
                       <a:off x="0" y="0"/>
-                      <a:ext cx="2400319" cy="3683132"/>
+                      <a:ext cx="2431968" cy="3691261"/>
                     </a:xfrm>
                     <a:prstGeom prst="rect">
                       <a:avLst/>
@@ -3305,43 +3369,23 @@
           </wp:inline>
         </w:drawing>
       </w:r>
-    </w:p>
-    <w:p>
-      <w:pPr>
-        <w:pStyle w:val="Sinespaciado"/>
+      <w:r>
         <w:rPr>
           <w:noProof/>
         </w:rPr>
-      </w:pPr>
-    </w:p>
-    <w:p>
-      <w:pPr>
-        <w:pStyle w:val="Sinespaciado"/>
-        <w:rPr>
-          <w:noProof/>
-        </w:rPr>
-      </w:pPr>
-    </w:p>
-    <w:p>
-      <w:pPr>
-        <w:pStyle w:val="Sinespaciado"/>
+        <w:t xml:space="preserve"> </w:t>
+      </w:r>
+      <w:r>
         <w:rPr>
           <w:b/>
           <w:noProof/>
           <w:u w:val="single"/>
         </w:rPr>
-      </w:pPr>
-      <w:r>
-        <w:rPr>
-          <w:b/>
-          <w:noProof/>
-          <w:u w:val="single"/>
-        </w:rPr>
         <w:drawing>
-          <wp:inline distT="0" distB="0" distL="0" distR="0" wp14:anchorId="278111B4" wp14:editId="2526A1E1">
-            <wp:extent cx="2643082" cy="4018636"/>
-            <wp:effectExtent l="0" t="0" r="5080" b="1270"/>
-            <wp:docPr id="30" name="Imagen 30"/>
+          <wp:inline distT="0" distB="0" distL="0" distR="0" wp14:anchorId="2E27A3D8" wp14:editId="52729A5E">
+            <wp:extent cx="2393558" cy="3672758"/>
+            <wp:effectExtent l="0" t="0" r="6985" b="4445"/>
+            <wp:docPr id="29" name="Imagen 29"/>
             <wp:cNvGraphicFramePr>
               <a:graphicFrameLocks xmlns:a="http://schemas.openxmlformats.org/drawingml/2006/main" noChangeAspect="1"/>
             </wp:cNvGraphicFramePr>
@@ -3361,7 +3405,7 @@
                   <pic:spPr>
                     <a:xfrm>
                       <a:off x="0" y="0"/>
-                      <a:ext cx="2651128" cy="4030870"/>
+                      <a:ext cx="2400319" cy="3683132"/>
                     </a:xfrm>
                     <a:prstGeom prst="rect">
                       <a:avLst/>
@@ -3373,23 +3417,43 @@
           </wp:inline>
         </w:drawing>
       </w:r>
-      <w:r>
+    </w:p>
+    <w:p>
+      <w:pPr>
+        <w:pStyle w:val="Sinespaciado"/>
         <w:rPr>
           <w:noProof/>
         </w:rPr>
-        <w:t xml:space="preserve"> </w:t>
-      </w:r>
-      <w:r>
+      </w:pPr>
+    </w:p>
+    <w:p>
+      <w:pPr>
+        <w:pStyle w:val="Sinespaciado"/>
+        <w:rPr>
+          <w:noProof/>
+        </w:rPr>
+      </w:pPr>
+    </w:p>
+    <w:p>
+      <w:pPr>
+        <w:pStyle w:val="Sinespaciado"/>
         <w:rPr>
           <w:b/>
           <w:noProof/>
           <w:u w:val="single"/>
         </w:rPr>
+      </w:pPr>
+      <w:r>
+        <w:rPr>
+          <w:b/>
+          <w:noProof/>
+          <w:u w:val="single"/>
+        </w:rPr>
         <w:drawing>
-          <wp:inline distT="0" distB="0" distL="0" distR="0" wp14:anchorId="07C3C46E" wp14:editId="66ADD56C">
-            <wp:extent cx="2687541" cy="4013201"/>
-            <wp:effectExtent l="0" t="0" r="0" b="6350"/>
-            <wp:docPr id="31" name="Imagen 31"/>
+          <wp:inline distT="0" distB="0" distL="0" distR="0" wp14:anchorId="278111B4" wp14:editId="2526A1E1">
+            <wp:extent cx="2643082" cy="4018636"/>
+            <wp:effectExtent l="0" t="0" r="5080" b="1270"/>
+            <wp:docPr id="30" name="Imagen 30"/>
             <wp:cNvGraphicFramePr>
               <a:graphicFrameLocks xmlns:a="http://schemas.openxmlformats.org/drawingml/2006/main" noChangeAspect="1"/>
             </wp:cNvGraphicFramePr>
@@ -3409,7 +3473,7 @@
                   <pic:spPr>
                     <a:xfrm>
                       <a:off x="0" y="0"/>
-                      <a:ext cx="2712790" cy="4050904"/>
+                      <a:ext cx="2651128" cy="4030870"/>
                     </a:xfrm>
                     <a:prstGeom prst="rect">
                       <a:avLst/>
@@ -3421,51 +3485,23 @@
           </wp:inline>
         </w:drawing>
       </w:r>
-    </w:p>
-    <w:p>
-      <w:pPr>
-        <w:pStyle w:val="Sinespaciado"/>
+      <w:r>
+        <w:rPr>
+          <w:noProof/>
+        </w:rPr>
+        <w:t xml:space="preserve"> </w:t>
+      </w:r>
+      <w:r>
         <w:rPr>
           <w:b/>
           <w:noProof/>
           <w:u w:val="single"/>
         </w:rPr>
-      </w:pPr>
-    </w:p>
-    <w:p>
-      <w:pPr>
-        <w:pStyle w:val="Sinespaciado"/>
-      </w:pPr>
-    </w:p>
-    <w:p>
-      <w:pPr>
-        <w:pStyle w:val="Sinespaciado"/>
-      </w:pPr>
-    </w:p>
-    <w:p>
-      <w:pPr>
-        <w:pStyle w:val="Sinespaciado"/>
-      </w:pPr>
-    </w:p>
-    <w:p>
-      <w:pPr>
-        <w:pStyle w:val="Sinespaciado"/>
-      </w:pPr>
-    </w:p>
-    <w:p>
-      <w:pPr>
-        <w:pStyle w:val="Sinespaciado"/>
-        <w:ind w:left="720"/>
-      </w:pPr>
-      <w:r>
-        <w:rPr>
-          <w:noProof/>
-        </w:rPr>
         <w:drawing>
-          <wp:inline distT="0" distB="0" distL="0" distR="0" wp14:anchorId="3C54015A" wp14:editId="41AD4E42">
-            <wp:extent cx="2655735" cy="1968024"/>
-            <wp:effectExtent l="0" t="0" r="0" b="0"/>
-            <wp:docPr id="14" name="Imagen 14"/>
+          <wp:inline distT="0" distB="0" distL="0" distR="0" wp14:anchorId="07C3C46E" wp14:editId="66ADD56C">
+            <wp:extent cx="2687541" cy="4013201"/>
+            <wp:effectExtent l="0" t="0" r="0" b="6350"/>
+            <wp:docPr id="31" name="Imagen 31"/>
             <wp:cNvGraphicFramePr>
               <a:graphicFrameLocks xmlns:a="http://schemas.openxmlformats.org/drawingml/2006/main" noChangeAspect="1"/>
             </wp:cNvGraphicFramePr>
@@ -3485,6 +3521,82 @@
                   <pic:spPr>
                     <a:xfrm>
                       <a:off x="0" y="0"/>
+                      <a:ext cx="2712790" cy="4050904"/>
+                    </a:xfrm>
+                    <a:prstGeom prst="rect">
+                      <a:avLst/>
+                    </a:prstGeom>
+                  </pic:spPr>
+                </pic:pic>
+              </a:graphicData>
+            </a:graphic>
+          </wp:inline>
+        </w:drawing>
+      </w:r>
+    </w:p>
+    <w:p>
+      <w:pPr>
+        <w:pStyle w:val="Sinespaciado"/>
+        <w:rPr>
+          <w:b/>
+          <w:noProof/>
+          <w:u w:val="single"/>
+        </w:rPr>
+      </w:pPr>
+    </w:p>
+    <w:p>
+      <w:pPr>
+        <w:pStyle w:val="Sinespaciado"/>
+      </w:pPr>
+    </w:p>
+    <w:p>
+      <w:pPr>
+        <w:pStyle w:val="Sinespaciado"/>
+      </w:pPr>
+    </w:p>
+    <w:p>
+      <w:pPr>
+        <w:pStyle w:val="Sinespaciado"/>
+      </w:pPr>
+    </w:p>
+    <w:p>
+      <w:pPr>
+        <w:pStyle w:val="Sinespaciado"/>
+      </w:pPr>
+    </w:p>
+    <w:p>
+      <w:pPr>
+        <w:pStyle w:val="Sinespaciado"/>
+        <w:ind w:left="720"/>
+      </w:pPr>
+      <w:r>
+        <w:rPr>
+          <w:noProof/>
+        </w:rPr>
+        <w:drawing>
+          <wp:inline distT="0" distB="0" distL="0" distR="0" wp14:anchorId="3C54015A" wp14:editId="41AD4E42">
+            <wp:extent cx="2655735" cy="1968024"/>
+            <wp:effectExtent l="0" t="0" r="0" b="0"/>
+            <wp:docPr id="14" name="Imagen 14"/>
+            <wp:cNvGraphicFramePr>
+              <a:graphicFrameLocks xmlns:a="http://schemas.openxmlformats.org/drawingml/2006/main" noChangeAspect="1"/>
+            </wp:cNvGraphicFramePr>
+            <a:graphic xmlns:a="http://schemas.openxmlformats.org/drawingml/2006/main">
+              <a:graphicData uri="http://schemas.openxmlformats.org/drawingml/2006/picture">
+                <pic:pic xmlns:pic="http://schemas.openxmlformats.org/drawingml/2006/picture">
+                  <pic:nvPicPr>
+                    <pic:cNvPr id="1" name=""/>
+                    <pic:cNvPicPr/>
+                  </pic:nvPicPr>
+                  <pic:blipFill>
+                    <a:blip r:embed="rId37"/>
+                    <a:stretch>
+                      <a:fillRect/>
+                    </a:stretch>
+                  </pic:blipFill>
+                  <pic:spPr>
+                    <a:xfrm>
+                      <a:off x="0" y="0"/>
                       <a:ext cx="2667101" cy="1976447"/>
                     </a:xfrm>
                     <a:prstGeom prst="rect">
@@ -3779,7 +3891,6 @@
     </w:p>
     <w:p>
       <w:r>
-        <w:lastRenderedPageBreak/>
         <w:t>Consulta7</w:t>
       </w:r>
     </w:p>
@@ -3926,7 +4037,7 @@
     <w:p/>
     <w:sectPr>
       <w:pgSz w:w="11906" w:h="16838"/>
-      <w:pgMar w:top="1417" w:right="1701" w:bottom="1417" w:left="1701" w:header="708" w:footer="708" w:gutter="0"/>
+      <w:pgMar w:top="1417" w:right="707" w:bottom="1417" w:left="851" w:header="708" w:footer="708" w:gutter="0"/>
       <w:cols w:space="708"/>
       <w:docGrid w:linePitch="360"/>
     </w:sectPr>
@@ -3937,6 +4048,345 @@
 <file path=word/numbering.xml><?xml version="1.0" encoding="utf-8"?>
 <w:numbering xmlns:wpc="http://schemas.microsoft.com/office/word/2010/wordprocessingCanvas" xmlns:cx="http://schemas.microsoft.com/office/drawing/2014/chartex" xmlns:cx1="http://schemas.microsoft.com/office/drawing/2015/9/8/chartex" xmlns:cx2="http://schemas.microsoft.com/office/drawing/2015/10/21/chartex" xmlns:cx3="http://schemas.microsoft.com/office/drawing/2016/5/9/chartex" xmlns:cx4="http://schemas.microsoft.com/office/drawing/2016/5/10/chartex" xmlns:cx5="http://schemas.microsoft.com/office/drawing/2016/5/11/chartex" xmlns:cx6="http://schemas.microsoft.com/office/drawing/2016/5/12/chartex" xmlns:cx7="http://schemas.microsoft.com/office/drawing/2016/5/13/chartex" xmlns:cx8="http://schemas.microsoft.com/office/drawing/2016/5/14/chartex" xmlns:mc="http://schemas.openxmlformats.org/markup-compatibility/2006" xmlns:aink="http://schemas.microsoft.com/office/drawing/2016/ink" xmlns:am3d="http://schemas.microsoft.com/office/drawing/2017/model3d" xmlns:o="urn:schemas-microsoft-com:office:office" xmlns:r="http://schemas.openxmlformats.org/officeDocument/2006/relationships" xmlns:m="http://schemas.openxmlformats.org/officeDocument/2006/math" xmlns:v="urn:schemas-microsoft-com:vml" xmlns:wp14="http://schemas.microsoft.com/office/word/2010/wordprocessingDrawing" xmlns:wp="http://schemas.openxmlformats.org/drawingml/2006/wordprocessingDrawing" xmlns:w10="urn:schemas-microsoft-com:office:word" xmlns:w="http://schemas.openxmlformats.org/wordprocessingml/2006/main" xmlns:w14="http://schemas.microsoft.com/office/word/2010/wordml" xmlns:w15="http://schemas.microsoft.com/office/word/2012/wordml" xmlns:w16cex="http://schemas.microsoft.com/office/word/2018/wordml/cex" xmlns:w16cid="http://schemas.microsoft.com/office/word/2016/wordml/cid" xmlns:w16="http://schemas.microsoft.com/office/word/2018/wordml" xmlns:w16sdtdh="http://schemas.microsoft.com/office/word/2020/wordml/sdtdatahash" xmlns:w16se="http://schemas.microsoft.com/office/word/2015/wordml/symex" xmlns:wpg="http://schemas.microsoft.com/office/word/2010/wordprocessingGroup" xmlns:wpi="http://schemas.microsoft.com/office/word/2010/wordprocessingInk" xmlns:wne="http://schemas.microsoft.com/office/word/2006/wordml" xmlns:wps="http://schemas.microsoft.com/office/word/2010/wordprocessingShape" mc:Ignorable="w14 w15 w16se w16cid w16 w16cex w16sdtdh wp14">
   <w:abstractNum w:abstractNumId="0" w15:restartNumberingAfterBreak="0">
+    <w:nsid w:val="14FA0182"/>
+    <w:multiLevelType w:val="hybridMultilevel"/>
+    <w:tmpl w:val="F3AA54C6"/>
+    <w:lvl w:ilvl="0" w:tplc="0C0A000B">
+      <w:start w:val="1"/>
+      <w:numFmt w:val="bullet"/>
+      <w:lvlText w:val=""/>
+      <w:lvlJc w:val="left"/>
+      <w:pPr>
+        <w:ind w:left="1068" w:hanging="360"/>
+      </w:pPr>
+      <w:rPr>
+        <w:rFonts w:ascii="Wingdings" w:hAnsi="Wingdings" w:hint="default"/>
+      </w:rPr>
+    </w:lvl>
+    <w:lvl w:ilvl="1" w:tplc="0C0A0003" w:tentative="1">
+      <w:start w:val="1"/>
+      <w:numFmt w:val="bullet"/>
+      <w:lvlText w:val="o"/>
+      <w:lvlJc w:val="left"/>
+      <w:pPr>
+        <w:ind w:left="1788" w:hanging="360"/>
+      </w:pPr>
+      <w:rPr>
+        <w:rFonts w:ascii="Courier New" w:hAnsi="Courier New" w:cs="Courier New" w:hint="default"/>
+      </w:rPr>
+    </w:lvl>
+    <w:lvl w:ilvl="2" w:tplc="0C0A0005" w:tentative="1">
+      <w:start w:val="1"/>
+      <w:numFmt w:val="bullet"/>
+      <w:lvlText w:val=""/>
+      <w:lvlJc w:val="left"/>
+      <w:pPr>
+        <w:ind w:left="2508" w:hanging="360"/>
+      </w:pPr>
+      <w:rPr>
+        <w:rFonts w:ascii="Wingdings" w:hAnsi="Wingdings" w:hint="default"/>
+      </w:rPr>
+    </w:lvl>
+    <w:lvl w:ilvl="3" w:tplc="0C0A0001" w:tentative="1">
+      <w:start w:val="1"/>
+      <w:numFmt w:val="bullet"/>
+      <w:lvlText w:val=""/>
+      <w:lvlJc w:val="left"/>
+      <w:pPr>
+        <w:ind w:left="3228" w:hanging="360"/>
+      </w:pPr>
+      <w:rPr>
+        <w:rFonts w:ascii="Symbol" w:hAnsi="Symbol" w:hint="default"/>
+      </w:rPr>
+    </w:lvl>
+    <w:lvl w:ilvl="4" w:tplc="0C0A0003" w:tentative="1">
+      <w:start w:val="1"/>
+      <w:numFmt w:val="bullet"/>
+      <w:lvlText w:val="o"/>
+      <w:lvlJc w:val="left"/>
+      <w:pPr>
+        <w:ind w:left="3948" w:hanging="360"/>
+      </w:pPr>
+      <w:rPr>
+        <w:rFonts w:ascii="Courier New" w:hAnsi="Courier New" w:cs="Courier New" w:hint="default"/>
+      </w:rPr>
+    </w:lvl>
+    <w:lvl w:ilvl="5" w:tplc="0C0A0005" w:tentative="1">
+      <w:start w:val="1"/>
+      <w:numFmt w:val="bullet"/>
+      <w:lvlText w:val=""/>
+      <w:lvlJc w:val="left"/>
+      <w:pPr>
+        <w:ind w:left="4668" w:hanging="360"/>
+      </w:pPr>
+      <w:rPr>
+        <w:rFonts w:ascii="Wingdings" w:hAnsi="Wingdings" w:hint="default"/>
+      </w:rPr>
+    </w:lvl>
+    <w:lvl w:ilvl="6" w:tplc="0C0A0001" w:tentative="1">
+      <w:start w:val="1"/>
+      <w:numFmt w:val="bullet"/>
+      <w:lvlText w:val=""/>
+      <w:lvlJc w:val="left"/>
+      <w:pPr>
+        <w:ind w:left="5388" w:hanging="360"/>
+      </w:pPr>
+      <w:rPr>
+        <w:rFonts w:ascii="Symbol" w:hAnsi="Symbol" w:hint="default"/>
+      </w:rPr>
+    </w:lvl>
+    <w:lvl w:ilvl="7" w:tplc="0C0A0003" w:tentative="1">
+      <w:start w:val="1"/>
+      <w:numFmt w:val="bullet"/>
+      <w:lvlText w:val="o"/>
+      <w:lvlJc w:val="left"/>
+      <w:pPr>
+        <w:ind w:left="6108" w:hanging="360"/>
+      </w:pPr>
+      <w:rPr>
+        <w:rFonts w:ascii="Courier New" w:hAnsi="Courier New" w:cs="Courier New" w:hint="default"/>
+      </w:rPr>
+    </w:lvl>
+    <w:lvl w:ilvl="8" w:tplc="0C0A0005" w:tentative="1">
+      <w:start w:val="1"/>
+      <w:numFmt w:val="bullet"/>
+      <w:lvlText w:val=""/>
+      <w:lvlJc w:val="left"/>
+      <w:pPr>
+        <w:ind w:left="6828" w:hanging="360"/>
+      </w:pPr>
+      <w:rPr>
+        <w:rFonts w:ascii="Wingdings" w:hAnsi="Wingdings" w:hint="default"/>
+      </w:rPr>
+    </w:lvl>
+  </w:abstractNum>
+  <w:abstractNum w:abstractNumId="1" w15:restartNumberingAfterBreak="0">
+    <w:nsid w:val="243B36AD"/>
+    <w:multiLevelType w:val="hybridMultilevel"/>
+    <w:tmpl w:val="7A6AB43E"/>
+    <w:lvl w:ilvl="0" w:tplc="0C0A000B">
+      <w:start w:val="1"/>
+      <w:numFmt w:val="bullet"/>
+      <w:lvlText w:val=""/>
+      <w:lvlJc w:val="left"/>
+      <w:pPr>
+        <w:ind w:left="720" w:hanging="360"/>
+      </w:pPr>
+      <w:rPr>
+        <w:rFonts w:ascii="Wingdings" w:hAnsi="Wingdings" w:hint="default"/>
+      </w:rPr>
+    </w:lvl>
+    <w:lvl w:ilvl="1" w:tplc="0C0A0003" w:tentative="1">
+      <w:start w:val="1"/>
+      <w:numFmt w:val="bullet"/>
+      <w:lvlText w:val="o"/>
+      <w:lvlJc w:val="left"/>
+      <w:pPr>
+        <w:ind w:left="1440" w:hanging="360"/>
+      </w:pPr>
+      <w:rPr>
+        <w:rFonts w:ascii="Courier New" w:hAnsi="Courier New" w:cs="Courier New" w:hint="default"/>
+      </w:rPr>
+    </w:lvl>
+    <w:lvl w:ilvl="2" w:tplc="0C0A0005" w:tentative="1">
+      <w:start w:val="1"/>
+      <w:numFmt w:val="bullet"/>
+      <w:lvlText w:val=""/>
+      <w:lvlJc w:val="left"/>
+      <w:pPr>
+        <w:ind w:left="2160" w:hanging="360"/>
+      </w:pPr>
+      <w:rPr>
+        <w:rFonts w:ascii="Wingdings" w:hAnsi="Wingdings" w:hint="default"/>
+      </w:rPr>
+    </w:lvl>
+    <w:lvl w:ilvl="3" w:tplc="0C0A0001" w:tentative="1">
+      <w:start w:val="1"/>
+      <w:numFmt w:val="bullet"/>
+      <w:lvlText w:val=""/>
+      <w:lvlJc w:val="left"/>
+      <w:pPr>
+        <w:ind w:left="2880" w:hanging="360"/>
+      </w:pPr>
+      <w:rPr>
+        <w:rFonts w:ascii="Symbol" w:hAnsi="Symbol" w:hint="default"/>
+      </w:rPr>
+    </w:lvl>
+    <w:lvl w:ilvl="4" w:tplc="0C0A0003" w:tentative="1">
+      <w:start w:val="1"/>
+      <w:numFmt w:val="bullet"/>
+      <w:lvlText w:val="o"/>
+      <w:lvlJc w:val="left"/>
+      <w:pPr>
+        <w:ind w:left="3600" w:hanging="360"/>
+      </w:pPr>
+      <w:rPr>
+        <w:rFonts w:ascii="Courier New" w:hAnsi="Courier New" w:cs="Courier New" w:hint="default"/>
+      </w:rPr>
+    </w:lvl>
+    <w:lvl w:ilvl="5" w:tplc="0C0A0005" w:tentative="1">
+      <w:start w:val="1"/>
+      <w:numFmt w:val="bullet"/>
+      <w:lvlText w:val=""/>
+      <w:lvlJc w:val="left"/>
+      <w:pPr>
+        <w:ind w:left="4320" w:hanging="360"/>
+      </w:pPr>
+      <w:rPr>
+        <w:rFonts w:ascii="Wingdings" w:hAnsi="Wingdings" w:hint="default"/>
+      </w:rPr>
+    </w:lvl>
+    <w:lvl w:ilvl="6" w:tplc="0C0A0001" w:tentative="1">
+      <w:start w:val="1"/>
+      <w:numFmt w:val="bullet"/>
+      <w:lvlText w:val=""/>
+      <w:lvlJc w:val="left"/>
+      <w:pPr>
+        <w:ind w:left="5040" w:hanging="360"/>
+      </w:pPr>
+      <w:rPr>
+        <w:rFonts w:ascii="Symbol" w:hAnsi="Symbol" w:hint="default"/>
+      </w:rPr>
+    </w:lvl>
+    <w:lvl w:ilvl="7" w:tplc="0C0A0003" w:tentative="1">
+      <w:start w:val="1"/>
+      <w:numFmt w:val="bullet"/>
+      <w:lvlText w:val="o"/>
+      <w:lvlJc w:val="left"/>
+      <w:pPr>
+        <w:ind w:left="5760" w:hanging="360"/>
+      </w:pPr>
+      <w:rPr>
+        <w:rFonts w:ascii="Courier New" w:hAnsi="Courier New" w:cs="Courier New" w:hint="default"/>
+      </w:rPr>
+    </w:lvl>
+    <w:lvl w:ilvl="8" w:tplc="0C0A0005" w:tentative="1">
+      <w:start w:val="1"/>
+      <w:numFmt w:val="bullet"/>
+      <w:lvlText w:val=""/>
+      <w:lvlJc w:val="left"/>
+      <w:pPr>
+        <w:ind w:left="6480" w:hanging="360"/>
+      </w:pPr>
+      <w:rPr>
+        <w:rFonts w:ascii="Wingdings" w:hAnsi="Wingdings" w:hint="default"/>
+      </w:rPr>
+    </w:lvl>
+  </w:abstractNum>
+  <w:abstractNum w:abstractNumId="2" w15:restartNumberingAfterBreak="0">
+    <w:nsid w:val="368F56C7"/>
+    <w:multiLevelType w:val="hybridMultilevel"/>
+    <w:tmpl w:val="37A8A50E"/>
+    <w:lvl w:ilvl="0" w:tplc="0C0A000B">
+      <w:start w:val="1"/>
+      <w:numFmt w:val="bullet"/>
+      <w:lvlText w:val=""/>
+      <w:lvlJc w:val="left"/>
+      <w:pPr>
+        <w:ind w:left="720" w:hanging="360"/>
+      </w:pPr>
+      <w:rPr>
+        <w:rFonts w:ascii="Wingdings" w:hAnsi="Wingdings" w:hint="default"/>
+      </w:rPr>
+    </w:lvl>
+    <w:lvl w:ilvl="1" w:tplc="0C0A0003">
+      <w:start w:val="1"/>
+      <w:numFmt w:val="bullet"/>
+      <w:lvlText w:val="o"/>
+      <w:lvlJc w:val="left"/>
+      <w:pPr>
+        <w:ind w:left="1440" w:hanging="360"/>
+      </w:pPr>
+      <w:rPr>
+        <w:rFonts w:ascii="Courier New" w:hAnsi="Courier New" w:cs="Courier New" w:hint="default"/>
+      </w:rPr>
+    </w:lvl>
+    <w:lvl w:ilvl="2" w:tplc="0C0A0005" w:tentative="1">
+      <w:start w:val="1"/>
+      <w:numFmt w:val="bullet"/>
+      <w:lvlText w:val=""/>
+      <w:lvlJc w:val="left"/>
+      <w:pPr>
+        <w:ind w:left="2160" w:hanging="360"/>
+      </w:pPr>
+      <w:rPr>
+        <w:rFonts w:ascii="Wingdings" w:hAnsi="Wingdings" w:hint="default"/>
+      </w:rPr>
+    </w:lvl>
+    <w:lvl w:ilvl="3" w:tplc="0C0A0001" w:tentative="1">
+      <w:start w:val="1"/>
+      <w:numFmt w:val="bullet"/>
+      <w:lvlText w:val=""/>
+      <w:lvlJc w:val="left"/>
+      <w:pPr>
+        <w:ind w:left="2880" w:hanging="360"/>
+      </w:pPr>
+      <w:rPr>
+        <w:rFonts w:ascii="Symbol" w:hAnsi="Symbol" w:hint="default"/>
+      </w:rPr>
+    </w:lvl>
+    <w:lvl w:ilvl="4" w:tplc="0C0A0003" w:tentative="1">
+      <w:start w:val="1"/>
+      <w:numFmt w:val="bullet"/>
+      <w:lvlText w:val="o"/>
+      <w:lvlJc w:val="left"/>
+      <w:pPr>
+        <w:ind w:left="3600" w:hanging="360"/>
+      </w:pPr>
+      <w:rPr>
+        <w:rFonts w:ascii="Courier New" w:hAnsi="Courier New" w:cs="Courier New" w:hint="default"/>
+      </w:rPr>
+    </w:lvl>
+    <w:lvl w:ilvl="5" w:tplc="0C0A0005" w:tentative="1">
+      <w:start w:val="1"/>
+      <w:numFmt w:val="bullet"/>
+      <w:lvlText w:val=""/>
+      <w:lvlJc w:val="left"/>
+      <w:pPr>
+        <w:ind w:left="4320" w:hanging="360"/>
+      </w:pPr>
+      <w:rPr>
+        <w:rFonts w:ascii="Wingdings" w:hAnsi="Wingdings" w:hint="default"/>
+      </w:rPr>
+    </w:lvl>
+    <w:lvl w:ilvl="6" w:tplc="0C0A0001" w:tentative="1">
+      <w:start w:val="1"/>
+      <w:numFmt w:val="bullet"/>
+      <w:lvlText w:val=""/>
+      <w:lvlJc w:val="left"/>
+      <w:pPr>
+        <w:ind w:left="5040" w:hanging="360"/>
+      </w:pPr>
+      <w:rPr>
+        <w:rFonts w:ascii="Symbol" w:hAnsi="Symbol" w:hint="default"/>
+      </w:rPr>
+    </w:lvl>
+    <w:lvl w:ilvl="7" w:tplc="0C0A0003" w:tentative="1">
+      <w:start w:val="1"/>
+      <w:numFmt w:val="bullet"/>
+      <w:lvlText w:val="o"/>
+      <w:lvlJc w:val="left"/>
+      <w:pPr>
+        <w:ind w:left="5760" w:hanging="360"/>
+      </w:pPr>
+      <w:rPr>
+        <w:rFonts w:ascii="Courier New" w:hAnsi="Courier New" w:cs="Courier New" w:hint="default"/>
+      </w:rPr>
+    </w:lvl>
+    <w:lvl w:ilvl="8" w:tplc="0C0A0005" w:tentative="1">
+      <w:start w:val="1"/>
+      <w:numFmt w:val="bullet"/>
+      <w:lvlText w:val=""/>
+      <w:lvlJc w:val="left"/>
+      <w:pPr>
+        <w:ind w:left="6480" w:hanging="360"/>
+      </w:pPr>
+      <w:rPr>
+        <w:rFonts w:ascii="Wingdings" w:hAnsi="Wingdings" w:hint="default"/>
+      </w:rPr>
+    </w:lvl>
+  </w:abstractNum>
+  <w:abstractNum w:abstractNumId="3" w15:restartNumberingAfterBreak="0">
     <w:nsid w:val="43282817"/>
     <w:multiLevelType w:val="hybridMultilevel"/>
     <w:tmpl w:val="9E1E7C58"/>
@@ -4049,8 +4499,133 @@
       </w:rPr>
     </w:lvl>
   </w:abstractNum>
+  <w:abstractNum w:abstractNumId="4" w15:restartNumberingAfterBreak="0">
+    <w:nsid w:val="79F75211"/>
+    <w:multiLevelType w:val="hybridMultilevel"/>
+    <w:tmpl w:val="54326CC4"/>
+    <w:lvl w:ilvl="0" w:tplc="0C0A000B">
+      <w:start w:val="1"/>
+      <w:numFmt w:val="bullet"/>
+      <w:lvlText w:val=""/>
+      <w:lvlJc w:val="left"/>
+      <w:pPr>
+        <w:ind w:left="720" w:hanging="360"/>
+      </w:pPr>
+      <w:rPr>
+        <w:rFonts w:ascii="Wingdings" w:hAnsi="Wingdings" w:hint="default"/>
+      </w:rPr>
+    </w:lvl>
+    <w:lvl w:ilvl="1" w:tplc="0C0A0003" w:tentative="1">
+      <w:start w:val="1"/>
+      <w:numFmt w:val="bullet"/>
+      <w:lvlText w:val="o"/>
+      <w:lvlJc w:val="left"/>
+      <w:pPr>
+        <w:ind w:left="1440" w:hanging="360"/>
+      </w:pPr>
+      <w:rPr>
+        <w:rFonts w:ascii="Courier New" w:hAnsi="Courier New" w:cs="Courier New" w:hint="default"/>
+      </w:rPr>
+    </w:lvl>
+    <w:lvl w:ilvl="2" w:tplc="0C0A0005" w:tentative="1">
+      <w:start w:val="1"/>
+      <w:numFmt w:val="bullet"/>
+      <w:lvlText w:val=""/>
+      <w:lvlJc w:val="left"/>
+      <w:pPr>
+        <w:ind w:left="2160" w:hanging="360"/>
+      </w:pPr>
+      <w:rPr>
+        <w:rFonts w:ascii="Wingdings" w:hAnsi="Wingdings" w:hint="default"/>
+      </w:rPr>
+    </w:lvl>
+    <w:lvl w:ilvl="3" w:tplc="0C0A0001" w:tentative="1">
+      <w:start w:val="1"/>
+      <w:numFmt w:val="bullet"/>
+      <w:lvlText w:val=""/>
+      <w:lvlJc w:val="left"/>
+      <w:pPr>
+        <w:ind w:left="2880" w:hanging="360"/>
+      </w:pPr>
+      <w:rPr>
+        <w:rFonts w:ascii="Symbol" w:hAnsi="Symbol" w:hint="default"/>
+      </w:rPr>
+    </w:lvl>
+    <w:lvl w:ilvl="4" w:tplc="0C0A0003" w:tentative="1">
+      <w:start w:val="1"/>
+      <w:numFmt w:val="bullet"/>
+      <w:lvlText w:val="o"/>
+      <w:lvlJc w:val="left"/>
+      <w:pPr>
+        <w:ind w:left="3600" w:hanging="360"/>
+      </w:pPr>
+      <w:rPr>
+        <w:rFonts w:ascii="Courier New" w:hAnsi="Courier New" w:cs="Courier New" w:hint="default"/>
+      </w:rPr>
+    </w:lvl>
+    <w:lvl w:ilvl="5" w:tplc="0C0A0005" w:tentative="1">
+      <w:start w:val="1"/>
+      <w:numFmt w:val="bullet"/>
+      <w:lvlText w:val=""/>
+      <w:lvlJc w:val="left"/>
+      <w:pPr>
+        <w:ind w:left="4320" w:hanging="360"/>
+      </w:pPr>
+      <w:rPr>
+        <w:rFonts w:ascii="Wingdings" w:hAnsi="Wingdings" w:hint="default"/>
+      </w:rPr>
+    </w:lvl>
+    <w:lvl w:ilvl="6" w:tplc="0C0A0001" w:tentative="1">
+      <w:start w:val="1"/>
+      <w:numFmt w:val="bullet"/>
+      <w:lvlText w:val=""/>
+      <w:lvlJc w:val="left"/>
+      <w:pPr>
+        <w:ind w:left="5040" w:hanging="360"/>
+      </w:pPr>
+      <w:rPr>
+        <w:rFonts w:ascii="Symbol" w:hAnsi="Symbol" w:hint="default"/>
+      </w:rPr>
+    </w:lvl>
+    <w:lvl w:ilvl="7" w:tplc="0C0A0003" w:tentative="1">
+      <w:start w:val="1"/>
+      <w:numFmt w:val="bullet"/>
+      <w:lvlText w:val="o"/>
+      <w:lvlJc w:val="left"/>
+      <w:pPr>
+        <w:ind w:left="5760" w:hanging="360"/>
+      </w:pPr>
+      <w:rPr>
+        <w:rFonts w:ascii="Courier New" w:hAnsi="Courier New" w:cs="Courier New" w:hint="default"/>
+      </w:rPr>
+    </w:lvl>
+    <w:lvl w:ilvl="8" w:tplc="0C0A0005" w:tentative="1">
+      <w:start w:val="1"/>
+      <w:numFmt w:val="bullet"/>
+      <w:lvlText w:val=""/>
+      <w:lvlJc w:val="left"/>
+      <w:pPr>
+        <w:ind w:left="6480" w:hanging="360"/>
+      </w:pPr>
+      <w:rPr>
+        <w:rFonts w:ascii="Wingdings" w:hAnsi="Wingdings" w:hint="default"/>
+      </w:rPr>
+    </w:lvl>
+  </w:abstractNum>
   <w:num w:numId="1">
+    <w:abstractNumId w:val="3"/>
+  </w:num>
+  <w:num w:numId="2">
+    <w:abstractNumId w:val="2"/>
+  </w:num>
+  <w:num w:numId="3">
     <w:abstractNumId w:val="0"/>
+  </w:num>
+  <w:num w:numId="4">
+    <w:abstractNumId w:val="4"/>
+  </w:num>
+  <w:num w:numId="5">
+    <w:abstractNumId w:val="1"/>
   </w:num>
 </w:numbering>
 </file>

</xml_diff>

<commit_message>
prueba contenedor Mysql con gastos de los hoteles(inventado)
</commit_message>
<xml_diff>
--- a/Spark/Función de los archivos.docx
+++ b/Spark/Función de los archivos.docx
@@ -21,16 +21,8 @@
         <w:rPr>
           <w:lang w:eastAsia="es-ES"/>
         </w:rPr>
-        <w:t xml:space="preserve">Comandos para hacer el </w:t>
-      </w:r>
-      <w:proofErr w:type="spellStart"/>
-      <w:r>
-        <w:rPr>
-          <w:lang w:eastAsia="es-ES"/>
-        </w:rPr>
-        <w:t>scafold</w:t>
-      </w:r>
-      <w:proofErr w:type="spellEnd"/>
+        <w:t>Comandos para hacer el scafold</w:t>
+      </w:r>
       <w:r>
         <w:rPr>
           <w:lang w:eastAsia="es-ES"/>
@@ -90,14 +82,12 @@
           <w:lang w:val="en-GB" w:eastAsia="es-ES"/>
         </w:rPr>
       </w:pPr>
-      <w:proofErr w:type="spellStart"/>
       <w:r>
         <w:rPr>
           <w:lang w:val="en-GB" w:eastAsia="es-ES"/>
         </w:rPr>
         <w:t>localstack</w:t>
       </w:r>
-      <w:proofErr w:type="spellEnd"/>
     </w:p>
     <w:p>
       <w:pPr>
@@ -124,21 +114,7 @@
         <w:rPr>
           <w:lang w:eastAsia="es-ES"/>
         </w:rPr>
-        <w:t xml:space="preserve">#  -&gt; Crea el </w:t>
-      </w:r>
-      <w:proofErr w:type="spellStart"/>
-      <w:r>
-        <w:rPr>
-          <w:lang w:eastAsia="es-ES"/>
-        </w:rPr>
-        <w:t>bucket</w:t>
-      </w:r>
-      <w:proofErr w:type="spellEnd"/>
-      <w:r>
-        <w:rPr>
-          <w:lang w:eastAsia="es-ES"/>
-        </w:rPr>
-        <w:t xml:space="preserve"> de trabajo en S3</w:t>
+        <w:t>#  -&gt; Crea el bucket de trabajo en S3</w:t>
       </w:r>
     </w:p>
     <w:p>
@@ -184,16 +160,8 @@
         <w:rPr>
           <w:lang w:eastAsia="es-ES"/>
         </w:rPr>
-        <w:t xml:space="preserve">Meterse en el </w:t>
-      </w:r>
-      <w:proofErr w:type="spellStart"/>
-      <w:r>
-        <w:rPr>
-          <w:lang w:eastAsia="es-ES"/>
-        </w:rPr>
-        <w:t>cluster</w:t>
-      </w:r>
-      <w:proofErr w:type="spellEnd"/>
+        <w:t>Meterse en el cluster</w:t>
+      </w:r>
     </w:p>
     <w:p>
       <w:pPr>
@@ -277,29 +245,15 @@
         <w:rPr>
           <w:lang w:val="en-GB" w:eastAsia="es-ES"/>
         </w:rPr>
-        <w:t>root@b17b7945d0d0:/opt/spark-apps/</w:t>
-      </w:r>
-      <w:proofErr w:type="spellStart"/>
-      <w:r>
+        <w:t xml:space="preserve">root@b17b7945d0d0:/opt/spark-apps/DataIntegration# </w:t>
+      </w:r>
+    </w:p>
+    <w:p>
+      <w:pPr>
+        <w:pStyle w:val="Sinespaciado"/>
         <w:rPr>
           <w:lang w:val="en-GB" w:eastAsia="es-ES"/>
         </w:rPr>
-        <w:t>DataIntegration</w:t>
-      </w:r>
-      <w:proofErr w:type="spellEnd"/>
-      <w:r>
-        <w:rPr>
-          <w:lang w:val="en-GB" w:eastAsia="es-ES"/>
-        </w:rPr>
-        <w:t xml:space="preserve"># </w:t>
-      </w:r>
-    </w:p>
-    <w:p>
-      <w:pPr>
-        <w:pStyle w:val="Sinespaciado"/>
-        <w:rPr>
-          <w:lang w:val="en-GB" w:eastAsia="es-ES"/>
-        </w:rPr>
       </w:pPr>
     </w:p>
     <w:p>
@@ -337,68 +291,30 @@
         </w:rPr>
         <w:t xml:space="preserve"> </w:t>
       </w:r>
-      <w:proofErr w:type="spellStart"/>
       <w:r>
         <w:rPr>
           <w:highlight w:val="yellow"/>
           <w:lang w:eastAsia="es-ES"/>
         </w:rPr>
-        <w:t>python</w:t>
-      </w:r>
-      <w:proofErr w:type="spellEnd"/>
-      <w:r>
-        <w:rPr>
-          <w:highlight w:val="yellow"/>
+        <w:t>python data_integration.py</w:t>
+      </w:r>
+      <w:r>
+        <w:rPr>
           <w:lang w:eastAsia="es-ES"/>
         </w:rPr>
         <w:t xml:space="preserve"> </w:t>
       </w:r>
-      <w:proofErr w:type="gramStart"/>
-      <w:r>
-        <w:rPr>
-          <w:highlight w:val="yellow"/>
-          <w:lang w:eastAsia="es-ES"/>
-        </w:rPr>
-        <w:t>data_integration.py</w:t>
-      </w:r>
-      <w:r>
-        <w:rPr>
-          <w:lang w:eastAsia="es-ES"/>
-        </w:rPr>
-        <w:t xml:space="preserve"> </w:t>
-      </w:r>
-      <w:r>
-        <w:rPr>
-          <w:lang w:eastAsia="es-ES"/>
-        </w:rPr>
-        <w:t xml:space="preserve"> -</w:t>
-      </w:r>
-      <w:proofErr w:type="gramEnd"/>
-      <w:r>
-        <w:rPr>
-          <w:lang w:eastAsia="es-ES"/>
-        </w:rPr>
-        <w:t xml:space="preserve">&gt; Sube </w:t>
-      </w:r>
-      <w:r>
-        <w:rPr>
-          <w:lang w:eastAsia="es-ES"/>
-        </w:rPr>
-        <w:t xml:space="preserve">al </w:t>
-      </w:r>
-      <w:proofErr w:type="spellStart"/>
-      <w:r>
-        <w:rPr>
-          <w:lang w:eastAsia="es-ES"/>
-        </w:rPr>
-        <w:t>bucket</w:t>
-      </w:r>
-      <w:proofErr w:type="spellEnd"/>
-      <w:r>
-        <w:rPr>
-          <w:lang w:eastAsia="es-ES"/>
-        </w:rPr>
-        <w:t xml:space="preserve"> de S3 </w:t>
+      <w:r>
+        <w:rPr>
+          <w:lang w:eastAsia="es-ES"/>
+        </w:rPr>
+        <w:t xml:space="preserve"> -&gt; Sube </w:t>
+      </w:r>
+      <w:r>
+        <w:rPr>
+          <w:lang w:eastAsia="es-ES"/>
+        </w:rPr>
+        <w:t xml:space="preserve">al bucket de S3 </w:t>
       </w:r>
       <w:r>
         <w:rPr>
@@ -479,29 +395,16 @@
         <w:pStyle w:val="Sinespaciado"/>
       </w:pPr>
       <w:r>
-        <w:t xml:space="preserve">Se basa en leer un archivo </w:t>
-      </w:r>
-      <w:proofErr w:type="spellStart"/>
-      <w:r>
-        <w:t>json</w:t>
-      </w:r>
-      <w:proofErr w:type="spellEnd"/>
-      <w:r>
-        <w:t xml:space="preserve"> en insertar los registros en Mongo</w:t>
-      </w:r>
-    </w:p>
-    <w:p>
-      <w:pPr>
-        <w:pStyle w:val="Sinespaciado"/>
-      </w:pPr>
-      <w:r>
-        <w:t xml:space="preserve">Hacer uno que lea </w:t>
-      </w:r>
-      <w:proofErr w:type="spellStart"/>
-      <w:r>
-        <w:t>csv</w:t>
-      </w:r>
-      <w:proofErr w:type="spellEnd"/>
+        <w:t>Se basa en leer un archivo json en insertar los registros en Mongo</w:t>
+      </w:r>
+    </w:p>
+    <w:p>
+      <w:pPr>
+        <w:pStyle w:val="Sinespaciado"/>
+      </w:pPr>
+      <w:r>
+        <w:t>Hacer uno que lea csv</w:t>
+      </w:r>
     </w:p>
     <w:p>
       <w:pPr>
@@ -528,44 +431,23 @@
           <w:highlight w:val="yellow"/>
           <w:shd w:val="clear" w:color="auto" w:fill="FFFFFF"/>
         </w:rPr>
-        <w:t xml:space="preserve"> </w:t>
-      </w:r>
-      <w:proofErr w:type="spellStart"/>
+        <w:t xml:space="preserve"> python </w:t>
+      </w:r>
       <w:r>
         <w:rPr>
           <w:highlight w:val="yellow"/>
           <w:shd w:val="clear" w:color="auto" w:fill="FFFFFF"/>
         </w:rPr>
-        <w:t>python</w:t>
-      </w:r>
-      <w:proofErr w:type="spellEnd"/>
-      <w:r>
-        <w:rPr>
-          <w:highlight w:val="yellow"/>
+        <w:t>mongoInsert.py</w:t>
+      </w:r>
+      <w:r>
+        <w:rPr>
           <w:shd w:val="clear" w:color="auto" w:fill="FFFFFF"/>
         </w:rPr>
         <w:t xml:space="preserve"> </w:t>
       </w:r>
-      <w:proofErr w:type="gramStart"/>
-      <w:r>
-        <w:rPr>
-          <w:highlight w:val="yellow"/>
-          <w:shd w:val="clear" w:color="auto" w:fill="FFFFFF"/>
-        </w:rPr>
-        <w:t>mongoInsert.py</w:t>
-      </w:r>
-      <w:r>
-        <w:rPr>
-          <w:shd w:val="clear" w:color="auto" w:fill="FFFFFF"/>
-        </w:rPr>
-        <w:t xml:space="preserve"> </w:t>
-      </w:r>
-      <w:r>
-        <w:t xml:space="preserve"> -</w:t>
-      </w:r>
-      <w:proofErr w:type="gramEnd"/>
-      <w:r>
-        <w:t xml:space="preserve">&gt; inserta los registros en mongo provenientes de </w:t>
+      <w:r>
+        <w:t xml:space="preserve"> -&gt; inserta los registros en mongo provenientes de </w:t>
       </w:r>
     </w:p>
     <w:p>
@@ -576,13 +458,9 @@
           <w:numId w:val="5"/>
         </w:numPr>
       </w:pPr>
-      <w:proofErr w:type="spellStart"/>
-      <w:proofErr w:type="gramStart"/>
       <w:r>
         <w:t>clientes.json</w:t>
       </w:r>
-      <w:proofErr w:type="spellEnd"/>
-      <w:proofErr w:type="gramEnd"/>
     </w:p>
     <w:p>
       <w:pPr>
@@ -714,7 +592,6 @@
       <w:pPr>
         <w:pStyle w:val="Sinespaciado"/>
       </w:pPr>
-      <w:proofErr w:type="gramStart"/>
       <w:r>
         <w:t>clientesConsumer.py</w:t>
       </w:r>
@@ -722,11 +599,7 @@
         <w:t xml:space="preserve">  </w:t>
       </w:r>
       <w:r>
-        <w:t>-</w:t>
-      </w:r>
-      <w:proofErr w:type="gramEnd"/>
-      <w:r>
-        <w:t>&gt; Se pone a la escucha para cuando se le mande la información del Producer.</w:t>
+        <w:t>-&gt; Se pone a la escucha para cuando se le mande la información del Producer.</w:t>
       </w:r>
     </w:p>
     <w:p>
@@ -740,23 +613,7 @@
         <w:t xml:space="preserve">    </w:t>
       </w:r>
       <w:r>
-        <w:t xml:space="preserve">-&gt; Se encarga de leer desde </w:t>
-      </w:r>
-      <w:proofErr w:type="spellStart"/>
-      <w:r>
-        <w:t>mongo_db</w:t>
-      </w:r>
-      <w:proofErr w:type="spellEnd"/>
-      <w:r>
-        <w:t xml:space="preserve"> y mandarla (mensaje estructurado) al </w:t>
-      </w:r>
-      <w:proofErr w:type="spellStart"/>
-      <w:r>
-        <w:t>Consumer</w:t>
-      </w:r>
-      <w:proofErr w:type="spellEnd"/>
-      <w:r>
-        <w:t>.</w:t>
+        <w:t>-&gt; Se encarga de leer desde mongo_db y mandarla (mensaje estructurado) al Consumer.</w:t>
       </w:r>
       <w:r>
         <w:rPr>
@@ -1104,18 +961,8 @@
         <w:rPr>
           <w:highlight w:val="green"/>
         </w:rPr>
-        <w:t xml:space="preserve">, platos.csv y </w:t>
-      </w:r>
-      <w:proofErr w:type="spellStart"/>
-      <w:proofErr w:type="gramStart"/>
-      <w:r>
-        <w:rPr>
-          <w:highlight w:val="green"/>
-        </w:rPr>
-        <w:t>relaciones.json</w:t>
-      </w:r>
-      <w:proofErr w:type="spellEnd"/>
-      <w:proofErr w:type="gramEnd"/>
+        <w:t>, platos.csv y relaciones.json</w:t>
+      </w:r>
     </w:p>
     <w:p>
       <w:pPr>
@@ -1258,15 +1105,7 @@
         <w:t>.py</w:t>
       </w:r>
       <w:r>
-        <w:t xml:space="preserve"> se encargan de leer los archivos y mandarlos a los </w:t>
-      </w:r>
-      <w:proofErr w:type="spellStart"/>
-      <w:r>
-        <w:t>consumers</w:t>
-      </w:r>
-      <w:proofErr w:type="spellEnd"/>
-      <w:r>
-        <w:t xml:space="preserve">. </w:t>
+        <w:t xml:space="preserve"> se encargan de leer los archivos y mandarlos a los consumers. </w:t>
       </w:r>
     </w:p>
     <w:p>
@@ -1289,31 +1128,7 @@
         <w:t xml:space="preserve">.py </w:t>
       </w:r>
       <w:r>
-        <w:t xml:space="preserve">se encargan de recibir los mensajes y crear en el </w:t>
-      </w:r>
-      <w:proofErr w:type="spellStart"/>
-      <w:r>
-        <w:t>bucket</w:t>
-      </w:r>
-      <w:proofErr w:type="spellEnd"/>
-      <w:r>
-        <w:t xml:space="preserve"> los archivos </w:t>
-      </w:r>
-      <w:proofErr w:type="spellStart"/>
-      <w:r>
-        <w:t>csv</w:t>
-      </w:r>
-      <w:proofErr w:type="spellEnd"/>
-      <w:r>
-        <w:t xml:space="preserve"> </w:t>
-      </w:r>
-      <w:proofErr w:type="spellStart"/>
-      <w:r>
-        <w:t>menus</w:t>
-      </w:r>
-      <w:proofErr w:type="spellEnd"/>
-      <w:r>
-        <w:t xml:space="preserve"> y platos</w:t>
+        <w:t>se encargan de recibir los mensajes y crear en el bucket los archivos csv menus y platos</w:t>
       </w:r>
       <w:r>
         <w:t>.</w:t>
@@ -1406,23 +1221,7 @@
       </w:r>
       <w:r>
         <w:tab/>
-        <w:t xml:space="preserve">=&gt; Lee el mensaje del Producer y hace en S3 </w:t>
-      </w:r>
-      <w:proofErr w:type="gramStart"/>
-      <w:r>
-        <w:t xml:space="preserve">el </w:t>
-      </w:r>
-      <w:proofErr w:type="spellStart"/>
-      <w:r>
-        <w:t>reservas</w:t>
-      </w:r>
-      <w:proofErr w:type="gramEnd"/>
-      <w:r>
-        <w:t>_csv</w:t>
-      </w:r>
-      <w:proofErr w:type="spellEnd"/>
-      <w:r>
-        <w:t>/</w:t>
+        <w:t>=&gt; Lee el mensaje del Producer y hace en S3 el reservas_csv/</w:t>
       </w:r>
     </w:p>
     <w:p>
@@ -1498,48 +1297,18 @@
       <w:pPr>
         <w:pStyle w:val="Sinespaciado"/>
       </w:pPr>
-      <w:proofErr w:type="gramStart"/>
-      <w:r>
-        <w:t>insertEmpleados.py  =</w:t>
-      </w:r>
-      <w:proofErr w:type="gramEnd"/>
-      <w:r>
-        <w:t xml:space="preserve">&gt; Crea tabla empleados, lee el empleados.csv e inserta en </w:t>
-      </w:r>
-      <w:proofErr w:type="spellStart"/>
-      <w:r>
-        <w:t>postgres</w:t>
-      </w:r>
-      <w:proofErr w:type="spellEnd"/>
-      <w:r>
-        <w:t>.</w:t>
-      </w:r>
-    </w:p>
-    <w:p>
-      <w:pPr>
-        <w:pStyle w:val="Sinespaciado"/>
-      </w:pPr>
-      <w:proofErr w:type="spellStart"/>
-      <w:r>
-        <w:t>Jdbc</w:t>
-      </w:r>
-      <w:proofErr w:type="spellEnd"/>
-      <w:r>
-        <w:t xml:space="preserve"> =&gt; consulta la base de datos y crea en S3 </w:t>
-      </w:r>
-      <w:proofErr w:type="gramStart"/>
-      <w:r>
-        <w:t xml:space="preserve">el </w:t>
-      </w:r>
-      <w:proofErr w:type="spellStart"/>
-      <w:r>
-        <w:t>empleados</w:t>
-      </w:r>
-      <w:proofErr w:type="gramEnd"/>
-      <w:r>
-        <w:t>_csv</w:t>
-      </w:r>
-      <w:proofErr w:type="spellEnd"/>
+      <w:r>
+        <w:t>insertEmpleados.py  =&gt; Crea tabla empleados, lee el empleados.csv e inserta en postgres.</w:t>
+      </w:r>
+    </w:p>
+    <w:p>
+      <w:pPr>
+        <w:pStyle w:val="Sinespaciado"/>
+      </w:pPr>
+      <w:r>
+        <w:lastRenderedPageBreak/>
+        <w:t>Jdbc =&gt; consulta la base de datos y crea en S3 el empleados_csv</w:t>
+      </w:r>
     </w:p>
     <w:p>
       <w:pPr>
@@ -1559,53 +1328,16 @@
         <w:pStyle w:val="Sinespaciado"/>
       </w:pPr>
       <w:r>
-        <w:t xml:space="preserve">inserHoteles.py =&gt; Crea la tabla hoteles, lee el hoteles.csv (que lea un </w:t>
-      </w:r>
-      <w:proofErr w:type="spellStart"/>
-      <w:r>
-        <w:t>json</w:t>
-      </w:r>
-      <w:proofErr w:type="spellEnd"/>
-      <w:r>
-        <w:t xml:space="preserve"> </w:t>
-      </w:r>
-      <w:proofErr w:type="spellStart"/>
-      <w:r>
-        <w:t>tambien</w:t>
-      </w:r>
-      <w:proofErr w:type="spellEnd"/>
-      <w:r>
-        <w:t xml:space="preserve">) e inserta en </w:t>
-      </w:r>
-      <w:proofErr w:type="spellStart"/>
-      <w:r>
-        <w:t>postgres</w:t>
-      </w:r>
-      <w:proofErr w:type="spellEnd"/>
-      <w:r>
-        <w:t>.</w:t>
-      </w:r>
-    </w:p>
-    <w:p>
-      <w:pPr>
-        <w:pStyle w:val="Sinespaciado"/>
-      </w:pPr>
-      <w:r>
-        <w:t xml:space="preserve">Jdbc.py =&gt; Consulta la base de datos y crea en S3 </w:t>
-      </w:r>
-      <w:proofErr w:type="gramStart"/>
-      <w:r>
-        <w:t xml:space="preserve">el </w:t>
-      </w:r>
-      <w:proofErr w:type="spellStart"/>
-      <w:r>
-        <w:t>hoteles</w:t>
-      </w:r>
-      <w:proofErr w:type="gramEnd"/>
-      <w:r>
-        <w:t>_json</w:t>
-      </w:r>
-      <w:proofErr w:type="spellEnd"/>
+        <w:t>inserHoteles.py =&gt; Crea la tabla hoteles, lee el hoteles.csv (que lea un json tambien) e inserta en postgres.</w:t>
+      </w:r>
+    </w:p>
+    <w:p>
+      <w:pPr>
+        <w:pStyle w:val="Sinespaciado"/>
+      </w:pPr>
+      <w:r>
+        <w:t>Jdbc.py =&gt; Consulta la base de datos y crea en S3 el hoteles_json</w:t>
+      </w:r>
     </w:p>
     <w:p>
       <w:pPr>
@@ -1739,16 +1471,8 @@
         <w:rPr>
           <w:shd w:val="clear" w:color="auto" w:fill="FFFFFF"/>
         </w:rPr>
-        <w:t xml:space="preserve">3.1 </w:t>
-      </w:r>
-      <w:proofErr w:type="spellStart"/>
-      <w:r>
-        <w:rPr>
-          <w:shd w:val="clear" w:color="auto" w:fill="FFFFFF"/>
-        </w:rPr>
-        <w:t>Postgres</w:t>
-      </w:r>
-      <w:proofErr w:type="spellEnd"/>
+        <w:t>3.1 Postgres</w:t>
+      </w:r>
     </w:p>
     <w:p>
       <w:pPr>
@@ -1892,13 +1616,8 @@
         <w:t xml:space="preserve"># -&gt; Leer los archivos </w:t>
       </w:r>
       <w:r>
-        <w:t xml:space="preserve">y los inserta en </w:t>
-      </w:r>
-      <w:proofErr w:type="spellStart"/>
-      <w:r>
-        <w:t>mongo_db</w:t>
-      </w:r>
-      <w:proofErr w:type="spellEnd"/>
+        <w:t>y los inserta en mongo_db</w:t>
+      </w:r>
     </w:p>
     <w:p>
       <w:pPr>
@@ -1959,41 +1678,19 @@
         <w:rPr>
           <w:shd w:val="clear" w:color="auto" w:fill="FFFFFF"/>
         </w:rPr>
-        <w:t xml:space="preserve">3.1 </w:t>
-      </w:r>
-      <w:proofErr w:type="spellStart"/>
+        <w:t>3.1 Postgres   empleados.</w:t>
+      </w:r>
       <w:r>
         <w:rPr>
           <w:shd w:val="clear" w:color="auto" w:fill="FFFFFF"/>
         </w:rPr>
-        <w:t>Postgres</w:t>
-      </w:r>
-      <w:proofErr w:type="spellEnd"/>
+        <w:t xml:space="preserve"> </w:t>
+      </w:r>
       <w:r>
         <w:rPr>
           <w:shd w:val="clear" w:color="auto" w:fill="FFFFFF"/>
         </w:rPr>
-        <w:t xml:space="preserve">   empleados.</w:t>
-      </w:r>
-      <w:r>
-        <w:rPr>
-          <w:shd w:val="clear" w:color="auto" w:fill="FFFFFF"/>
-        </w:rPr>
-        <w:t xml:space="preserve"> </w:t>
-      </w:r>
-      <w:proofErr w:type="spellStart"/>
-      <w:r>
-        <w:rPr>
-          <w:shd w:val="clear" w:color="auto" w:fill="FFFFFF"/>
-        </w:rPr>
-        <w:t>csv</w:t>
-      </w:r>
-      <w:proofErr w:type="spellEnd"/>
-      <w:r>
-        <w:rPr>
-          <w:shd w:val="clear" w:color="auto" w:fill="FFFFFF"/>
-        </w:rPr>
-        <w:t xml:space="preserve"> y hoteles.csv</w:t>
+        <w:t>csv y hoteles.csv</w:t>
       </w:r>
       <w:r>
         <w:rPr>
@@ -2063,60 +1760,21 @@
         <w:pStyle w:val="Sinespaciado"/>
       </w:pPr>
       <w:r>
-        <w:t xml:space="preserve"># -&gt; inserta en </w:t>
-      </w:r>
-      <w:proofErr w:type="spellStart"/>
-      <w:r>
-        <w:t>postgres</w:t>
-      </w:r>
-      <w:proofErr w:type="spellEnd"/>
-      <w:r>
-        <w:t xml:space="preserve"> empleados y hoteles</w:t>
-      </w:r>
-    </w:p>
-    <w:p>
-      <w:pPr>
-        <w:pStyle w:val="Sinespaciado"/>
-      </w:pPr>
-    </w:p>
-    <w:p>
-      <w:pPr>
-        <w:pStyle w:val="Sinespaciado"/>
-      </w:pPr>
-      <w:r>
-        <w:t xml:space="preserve"># -&gt; Existe otro archivo que inserta con </w:t>
-      </w:r>
-      <w:proofErr w:type="spellStart"/>
-      <w:r>
-        <w:t>spark</w:t>
-      </w:r>
-      <w:proofErr w:type="spellEnd"/>
-      <w:r>
-        <w:t xml:space="preserve"> mediante </w:t>
-      </w:r>
-      <w:proofErr w:type="spellStart"/>
-      <w:r>
-        <w:t>jdbc</w:t>
-      </w:r>
-      <w:proofErr w:type="spellEnd"/>
-      <w:r>
-        <w:t xml:space="preserve"> a </w:t>
-      </w:r>
-      <w:proofErr w:type="spellStart"/>
-      <w:r>
-        <w:t>postgres</w:t>
-      </w:r>
-      <w:proofErr w:type="spellEnd"/>
-      <w:r>
-        <w:t xml:space="preserve"> desde un </w:t>
-      </w:r>
-      <w:proofErr w:type="spellStart"/>
-      <w:r>
-        <w:t>csv</w:t>
-      </w:r>
-      <w:proofErr w:type="spellEnd"/>
-      <w:r>
-        <w:t xml:space="preserve">  </w:t>
+        <w:t># -&gt; inserta en postgres empleados y hoteles</w:t>
+      </w:r>
+    </w:p>
+    <w:p>
+      <w:pPr>
+        <w:pStyle w:val="Sinespaciado"/>
+      </w:pPr>
+    </w:p>
+    <w:p>
+      <w:pPr>
+        <w:pStyle w:val="Sinespaciado"/>
+      </w:pPr>
+      <w:r>
+        <w:lastRenderedPageBreak/>
+        <w:t xml:space="preserve"># -&gt; Existe otro archivo que inserta con spark mediante jdbc a postgres desde un csv  </w:t>
       </w:r>
     </w:p>
     <w:p>
@@ -2274,52 +1932,183 @@
         <w:pStyle w:val="Sinespaciado"/>
       </w:pPr>
       <w:r>
-        <w:t xml:space="preserve"># -&gt; Lee </w:t>
-      </w:r>
-      <w:proofErr w:type="spellStart"/>
-      <w:r>
-        <w:t>el</w:t>
-      </w:r>
-      <w:proofErr w:type="spellEnd"/>
-      <w:r>
-        <w:t xml:space="preserve"> .</w:t>
-      </w:r>
-      <w:proofErr w:type="spellStart"/>
-      <w:r>
-        <w:t>txt</w:t>
-      </w:r>
-      <w:proofErr w:type="spellEnd"/>
-      <w:r>
-        <w:t xml:space="preserve"> y manda el mensaje al </w:t>
-      </w:r>
-      <w:proofErr w:type="spellStart"/>
+        <w:t># -&gt; Lee el .txt y manda el mensaje al Consumer</w:t>
+      </w:r>
+    </w:p>
+    <w:p>
+      <w:pPr>
+        <w:pStyle w:val="Sinespaciado"/>
+      </w:pPr>
       <w:r>
         <w:t>Consumer</w:t>
       </w:r>
-      <w:proofErr w:type="spellEnd"/>
-    </w:p>
-    <w:p>
-      <w:pPr>
-        <w:pStyle w:val="Sinespaciado"/>
-      </w:pPr>
-      <w:proofErr w:type="spellStart"/>
-      <w:r>
-        <w:t>Consumer</w:t>
-      </w:r>
-      <w:proofErr w:type="spellEnd"/>
-    </w:p>
-    <w:p>
-      <w:pPr>
-        <w:pStyle w:val="Sinespaciado"/>
-      </w:pPr>
-      <w:r>
-        <w:t xml:space="preserve"># _&gt; Lee el mensaje e inserta los registros en </w:t>
-      </w:r>
-      <w:proofErr w:type="spellStart"/>
-      <w:r>
-        <w:t>postgres</w:t>
-      </w:r>
-      <w:proofErr w:type="spellEnd"/>
+    </w:p>
+    <w:p>
+      <w:pPr>
+        <w:pStyle w:val="Sinespaciado"/>
+      </w:pPr>
+      <w:r>
+        <w:t># _&gt; Lee el mensaje e inserta los registros en postgres.</w:t>
+      </w:r>
+    </w:p>
+    <w:p>
+      <w:pPr>
+        <w:pStyle w:val="Sinespaciado"/>
+      </w:pPr>
+    </w:p>
+    <w:p>
+      <w:pPr>
+        <w:pStyle w:val="Sinespaciado"/>
+      </w:pPr>
+    </w:p>
+    <w:p>
+      <w:pPr>
+        <w:pStyle w:val="Sinespaciado"/>
+      </w:pPr>
+    </w:p>
+    <w:p>
+      <w:pPr>
+        <w:pStyle w:val="Sinespaciado"/>
+      </w:pPr>
+    </w:p>
+    <w:p>
+      <w:pPr>
+        <w:rPr>
+          <w:b w:val="0"/>
+          <w:u w:val="none"/>
+        </w:rPr>
+      </w:pPr>
+      <w:r>
+        <w:br w:type="page"/>
+      </w:r>
+    </w:p>
+    <w:p>
+      <w:pPr>
+        <w:pStyle w:val="Sinespaciado"/>
+      </w:pPr>
+    </w:p>
+    <w:p>
+      <w:pPr>
+        <w:pStyle w:val="Sinespaciado"/>
+      </w:pPr>
+      <w:r>
+        <w:t>Preparación del WareHouse</w:t>
+      </w:r>
+    </w:p>
+    <w:p>
+      <w:pPr>
+        <w:pStyle w:val="Sinespaciado"/>
+      </w:pPr>
+      <w:r>
+        <w:t>Se crea</w:t>
+      </w:r>
+      <w:r>
+        <w:t>n</w:t>
+      </w:r>
+      <w:r>
+        <w:t xml:space="preserve"> la</w:t>
+      </w:r>
+      <w:r>
+        <w:t>s</w:t>
+      </w:r>
+      <w:r>
+        <w:t xml:space="preserve"> </w:t>
+      </w:r>
+      <w:r>
+        <w:t xml:space="preserve">4 </w:t>
+      </w:r>
+      <w:r>
+        <w:t>tabla</w:t>
+      </w:r>
+      <w:r>
+        <w:t>s</w:t>
+      </w:r>
+      <w:r>
+        <w:t xml:space="preserve"> con los atributos que nos interesan y se juntan dataframes para insertar los registros.</w:t>
+      </w:r>
+    </w:p>
+    <w:p>
+      <w:pPr>
+        <w:pStyle w:val="Sinespaciado"/>
+      </w:pPr>
+    </w:p>
+    <w:p>
+      <w:pPr>
+        <w:pStyle w:val="Sinespaciado"/>
+      </w:pPr>
+      <w:r>
+        <w:t>Creación de las tablas</w:t>
+      </w:r>
+      <w:r>
+        <w:t>:</w:t>
+      </w:r>
+    </w:p>
+    <w:p>
+      <w:pPr>
+        <w:pStyle w:val="Sinespaciado"/>
+      </w:pPr>
+      <w:r>
+        <w:t>DataLoading -&gt; tabla_wclientes.py -&gt; Crea la tabla para Análisis de Clientes.</w:t>
+      </w:r>
+    </w:p>
+    <w:p>
+      <w:pPr>
+        <w:pStyle w:val="Sinespaciado"/>
+        <w:numPr>
+          <w:ilvl w:val="0"/>
+          <w:numId w:val="5"/>
+        </w:numPr>
+      </w:pPr>
+      <w:r>
+        <w:t xml:space="preserve">Crear la tabla. </w:t>
+      </w:r>
+    </w:p>
+    <w:p>
+      <w:pPr>
+        <w:pStyle w:val="Sinespaciado"/>
+        <w:numPr>
+          <w:ilvl w:val="0"/>
+          <w:numId w:val="5"/>
+        </w:numPr>
+      </w:pPr>
+      <w:r>
+        <w:t xml:space="preserve">Componer Dataframe con los atributos. </w:t>
+      </w:r>
+    </w:p>
+    <w:p>
+      <w:pPr>
+        <w:pStyle w:val="Sinespaciado"/>
+        <w:numPr>
+          <w:ilvl w:val="0"/>
+          <w:numId w:val="5"/>
+        </w:numPr>
+      </w:pPr>
+      <w:r>
+        <w:t>Insertar los registros</w:t>
+      </w:r>
+    </w:p>
+    <w:p>
+      <w:pPr>
+        <w:pStyle w:val="Sinespaciado"/>
+        <w:ind w:left="720"/>
+      </w:pPr>
+    </w:p>
+    <w:p>
+      <w:pPr>
+        <w:pStyle w:val="Sinespaciado"/>
+      </w:pPr>
+      <w:r>
+        <w:t>DataLoading -&gt; tabla_w</w:t>
+      </w:r>
+      <w:r>
+        <w:t>hoteles</w:t>
+      </w:r>
+      <w:r>
+        <w:t xml:space="preserve">.py -&gt; Crea la tabla para Análisis de </w:t>
+      </w:r>
+      <w:r>
+        <w:t>Hoteles</w:t>
+      </w:r>
       <w:r>
         <w:t>.</w:t>
       </w:r>
@@ -2328,111 +2117,135 @@
       <w:pPr>
         <w:pStyle w:val="Sinespaciado"/>
       </w:pPr>
-    </w:p>
-    <w:p>
-      <w:pPr>
-        <w:pStyle w:val="Sinespaciado"/>
-      </w:pPr>
-    </w:p>
-    <w:p>
-      <w:pPr>
-        <w:pStyle w:val="Sinespaciado"/>
-      </w:pPr>
-    </w:p>
-    <w:p>
-      <w:pPr>
-        <w:pStyle w:val="Sinespaciado"/>
-      </w:pPr>
-    </w:p>
-    <w:p>
-      <w:pPr>
-        <w:pStyle w:val="Sinespaciado"/>
-      </w:pPr>
-    </w:p>
-    <w:p>
-      <w:pPr>
-        <w:pStyle w:val="Sinespaciado"/>
-      </w:pPr>
-    </w:p>
-    <w:p>
-      <w:pPr>
-        <w:pStyle w:val="Sinespaciado"/>
-      </w:pPr>
-    </w:p>
-    <w:p>
-      <w:pPr>
-        <w:pStyle w:val="Sinespaciado"/>
-      </w:pPr>
-      <w:r>
-        <w:t xml:space="preserve">Preparación del </w:t>
-      </w:r>
-      <w:proofErr w:type="spellStart"/>
-      <w:r>
-        <w:t>WareHouse</w:t>
-      </w:r>
-      <w:proofErr w:type="spellEnd"/>
-    </w:p>
-    <w:p>
-      <w:pPr>
-        <w:pStyle w:val="Sinespaciado"/>
-      </w:pPr>
-      <w:r>
-        <w:t xml:space="preserve">Se crea la tabla con los atributos que nos interesan y se juntan </w:t>
-      </w:r>
-      <w:proofErr w:type="spellStart"/>
-      <w:r>
-        <w:t>dataframes</w:t>
-      </w:r>
-      <w:proofErr w:type="spellEnd"/>
-      <w:r>
-        <w:t xml:space="preserve"> para insertar los registros.</w:t>
-      </w:r>
-    </w:p>
-    <w:p>
-      <w:pPr>
-        <w:pStyle w:val="Sinespaciado"/>
-      </w:pPr>
-    </w:p>
-    <w:p>
-      <w:pPr>
-        <w:pStyle w:val="Sinespaciado"/>
-      </w:pPr>
-    </w:p>
-    <w:p>
-      <w:pPr>
-        <w:pStyle w:val="Sinespaciado"/>
-      </w:pPr>
-      <w:r>
-        <w:t>Tabla clientes:</w:t>
-      </w:r>
-    </w:p>
-    <w:p>
-      <w:pPr>
-        <w:pStyle w:val="Sinespaciado"/>
-      </w:pPr>
-      <w:proofErr w:type="spellStart"/>
-      <w:r>
-        <w:t>DataLoading</w:t>
-      </w:r>
-      <w:proofErr w:type="spellEnd"/>
-      <w:r>
-        <w:t xml:space="preserve"> -&gt; tabla_wclientes.py -&gt; Crea la tabla para Análisis de Clientes.</w:t>
-      </w:r>
-    </w:p>
-    <w:p>
-      <w:pPr>
-        <w:pStyle w:val="Sinespaciado"/>
-      </w:pPr>
-      <w:r>
-        <w:t>Consulta1 OK</w:t>
-      </w:r>
-    </w:p>
-    <w:p>
-      <w:pPr>
-        <w:pStyle w:val="Sinespaciado"/>
-      </w:pPr>
-      <w:r>
-        <w:lastRenderedPageBreak/>
+      <w:r>
+        <w:t>DataLoading -&gt; tabla_w</w:t>
+      </w:r>
+      <w:r>
+        <w:t>restaurantes</w:t>
+      </w:r>
+      <w:r>
+        <w:t>.py -&gt; Crea la tabla para Análisis de</w:t>
+      </w:r>
+      <w:r>
+        <w:t xml:space="preserve"> Restaurantes</w:t>
+      </w:r>
+      <w:r>
+        <w:t>.</w:t>
+      </w:r>
+    </w:p>
+    <w:p>
+      <w:pPr>
+        <w:pStyle w:val="Sinespaciado"/>
+      </w:pPr>
+      <w:r>
+        <w:t>DataLoading -&gt; tabla_w</w:t>
+      </w:r>
+      <w:r>
+        <w:t>reservas</w:t>
+      </w:r>
+      <w:r>
+        <w:t xml:space="preserve">.py -&gt; Crea la tabla para Análisis de </w:t>
+      </w:r>
+      <w:r>
+        <w:t>Reservas</w:t>
+      </w:r>
+      <w:r>
+        <w:t>.</w:t>
+      </w:r>
+    </w:p>
+    <w:p>
+      <w:pPr>
+        <w:pStyle w:val="Sinespaciado"/>
+      </w:pPr>
+    </w:p>
+    <w:p>
+      <w:pPr>
+        <w:pStyle w:val="Sinespaciado"/>
+      </w:pPr>
+    </w:p>
+    <w:p>
+      <w:pPr>
+        <w:pStyle w:val="Sinespaciado"/>
+      </w:pPr>
+    </w:p>
+    <w:p>
+      <w:pPr>
+        <w:pStyle w:val="Sinespaciado"/>
+      </w:pPr>
+      <w:r>
+        <w:t xml:space="preserve">Consulta1 </w:t>
+      </w:r>
+      <w:r>
+        <w:rPr>
+          <w:highlight w:val="green"/>
+        </w:rPr>
+        <w:t>OK</w:t>
+      </w:r>
+    </w:p>
+    <w:p>
+      <w:pPr>
+        <w:shd w:val="clear" w:color="auto" w:fill="1F1F1F"/>
+        <w:spacing w:after="0" w:line="285" w:lineRule="atLeast"/>
+        <w:rPr>
+          <w:rFonts w:ascii="Consolas" w:eastAsia="Times New Roman" w:hAnsi="Consolas" w:cs="Times New Roman"/>
+          <w:b w:val="0"/>
+          <w:color w:val="CCCCCC"/>
+          <w:sz w:val="21"/>
+          <w:szCs w:val="21"/>
+          <w:u w:val="none"/>
+          <w:lang w:eastAsia="es-ES"/>
+        </w:rPr>
+      </w:pPr>
+      <w:r>
+        <w:rPr>
+          <w:rFonts w:ascii="Consolas" w:eastAsia="Times New Roman" w:hAnsi="Consolas" w:cs="Times New Roman"/>
+          <w:b w:val="0"/>
+          <w:color w:val="CE9178"/>
+          <w:sz w:val="21"/>
+          <w:szCs w:val="21"/>
+          <w:u w:val="none"/>
+          <w:lang w:eastAsia="es-ES"/>
+        </w:rPr>
+        <w:t>5.2.1 Análisis de las preferencias de los clientes</w:t>
+      </w:r>
+    </w:p>
+    <w:p>
+      <w:pPr>
+        <w:shd w:val="clear" w:color="auto" w:fill="1F1F1F"/>
+        <w:spacing w:after="0" w:line="285" w:lineRule="atLeast"/>
+        <w:rPr>
+          <w:rFonts w:ascii="Consolas" w:eastAsia="Times New Roman" w:hAnsi="Consolas" w:cs="Times New Roman"/>
+          <w:b w:val="0"/>
+          <w:color w:val="CCCCCC"/>
+          <w:sz w:val="21"/>
+          <w:szCs w:val="21"/>
+          <w:u w:val="none"/>
+          <w:lang w:eastAsia="es-ES"/>
+        </w:rPr>
+      </w:pPr>
+      <w:r>
+        <w:rPr>
+          <w:rFonts w:ascii="Consolas" w:eastAsia="Times New Roman" w:hAnsi="Consolas" w:cs="Times New Roman"/>
+          <w:b w:val="0"/>
+          <w:color w:val="CE9178"/>
+          <w:sz w:val="21"/>
+          <w:szCs w:val="21"/>
+          <w:u w:val="none"/>
+          <w:lang w:eastAsia="es-ES"/>
+        </w:rPr>
+        <w:t>¿Cuáles son las preferencias alimenticias más comunes entre los clientes?</w:t>
+      </w:r>
+    </w:p>
+    <w:p>
+      <w:pPr>
+        <w:pStyle w:val="Sinespaciado"/>
+      </w:pPr>
+    </w:p>
+    <w:p>
+      <w:pPr>
+        <w:pStyle w:val="Sinespaciado"/>
+      </w:pPr>
+      <w:r>
         <w:drawing>
           <wp:inline distT="0" distB="0" distL="0" distR="0" wp14:anchorId="014A4E17" wp14:editId="04CB5E57">
             <wp:extent cx="5400040" cy="4473575"/>
@@ -2479,22 +2292,155 @@
       <w:pPr>
         <w:pStyle w:val="Sinespaciado"/>
       </w:pPr>
-      <w:proofErr w:type="spellStart"/>
-      <w:r>
-        <w:t>DataLoading</w:t>
-      </w:r>
-      <w:proofErr w:type="spellEnd"/>
-      <w:r>
-        <w:t xml:space="preserve"> -&gt; tabla_wrestaurantes.py _Crea la tabla para Análisis de lo referente a restaurante, platos y menús </w:t>
-      </w:r>
-    </w:p>
-    <w:p>
-      <w:pPr>
-        <w:pStyle w:val="Sinespaciado"/>
-      </w:pPr>
-      <w:r>
+    </w:p>
+    <w:p>
+      <w:pPr>
+        <w:pStyle w:val="Sinespaciado"/>
+      </w:pPr>
+    </w:p>
+    <w:p>
+      <w:pPr>
+        <w:pStyle w:val="Sinespaciado"/>
+      </w:pPr>
+    </w:p>
+    <w:p>
+      <w:pPr>
+        <w:pStyle w:val="Sinespaciado"/>
+      </w:pPr>
+    </w:p>
+    <w:p>
+      <w:pPr>
+        <w:pStyle w:val="Sinespaciado"/>
+      </w:pPr>
+    </w:p>
+    <w:p>
+      <w:pPr>
+        <w:pStyle w:val="Sinespaciado"/>
+      </w:pPr>
+    </w:p>
+    <w:p>
+      <w:pPr>
+        <w:pStyle w:val="Sinespaciado"/>
+      </w:pPr>
+    </w:p>
+    <w:p>
+      <w:pPr>
+        <w:pStyle w:val="Sinespaciado"/>
+      </w:pPr>
+    </w:p>
+    <w:p>
+      <w:pPr>
+        <w:pStyle w:val="Sinespaciado"/>
+      </w:pPr>
+    </w:p>
+    <w:p>
+      <w:pPr>
+        <w:pStyle w:val="Sinespaciado"/>
+      </w:pPr>
+    </w:p>
+    <w:p>
+      <w:pPr>
+        <w:pStyle w:val="Sinespaciado"/>
+      </w:pPr>
+      <w:r>
+        <w:lastRenderedPageBreak/>
         <w:t>Consulta2</w:t>
       </w:r>
+      <w:r>
+        <w:t xml:space="preserve"> </w:t>
+      </w:r>
+      <w:r>
+        <w:rPr>
+          <w:highlight w:val="green"/>
+        </w:rPr>
+        <w:t>OK</w:t>
+      </w:r>
+    </w:p>
+    <w:p>
+      <w:pPr>
+        <w:shd w:val="clear" w:color="auto" w:fill="1F1F1F"/>
+        <w:spacing w:after="0" w:line="285" w:lineRule="atLeast"/>
+        <w:rPr>
+          <w:rFonts w:ascii="Consolas" w:eastAsia="Times New Roman" w:hAnsi="Consolas" w:cs="Times New Roman"/>
+          <w:b w:val="0"/>
+          <w:color w:val="CCCCCC"/>
+          <w:sz w:val="21"/>
+          <w:szCs w:val="21"/>
+          <w:u w:val="none"/>
+          <w:lang w:eastAsia="es-ES"/>
+        </w:rPr>
+      </w:pPr>
+      <w:r>
+        <w:rPr>
+          <w:rFonts w:ascii="Consolas" w:eastAsia="Times New Roman" w:hAnsi="Consolas" w:cs="Times New Roman"/>
+          <w:b w:val="0"/>
+          <w:color w:val="CE9178"/>
+          <w:sz w:val="21"/>
+          <w:szCs w:val="21"/>
+          <w:u w:val="none"/>
+          <w:lang w:eastAsia="es-ES"/>
+        </w:rPr>
+        <w:t>5.2.2 Análisis del rendimiento del restaurante:</w:t>
+      </w:r>
+    </w:p>
+    <w:p>
+      <w:pPr>
+        <w:shd w:val="clear" w:color="auto" w:fill="1F1F1F"/>
+        <w:spacing w:after="0" w:line="285" w:lineRule="atLeast"/>
+        <w:rPr>
+          <w:rFonts w:ascii="Consolas" w:eastAsia="Times New Roman" w:hAnsi="Consolas" w:cs="Times New Roman"/>
+          <w:b w:val="0"/>
+          <w:color w:val="CCCCCC"/>
+          <w:sz w:val="21"/>
+          <w:szCs w:val="21"/>
+          <w:u w:val="none"/>
+          <w:lang w:eastAsia="es-ES"/>
+        </w:rPr>
+      </w:pPr>
+      <w:r>
+        <w:rPr>
+          <w:rFonts w:ascii="Consolas" w:eastAsia="Times New Roman" w:hAnsi="Consolas" w:cs="Times New Roman"/>
+          <w:b w:val="0"/>
+          <w:color w:val="CE9178"/>
+          <w:sz w:val="21"/>
+          <w:szCs w:val="21"/>
+          <w:u w:val="none"/>
+          <w:lang w:eastAsia="es-ES"/>
+        </w:rPr>
+        <w:t>¿Qué restaurante tiene el precio medio de menú más alto?</w:t>
+      </w:r>
+    </w:p>
+    <w:p>
+      <w:pPr>
+        <w:shd w:val="clear" w:color="auto" w:fill="1F1F1F"/>
+        <w:spacing w:after="0" w:line="285" w:lineRule="atLeast"/>
+        <w:rPr>
+          <w:rFonts w:ascii="Consolas" w:eastAsia="Times New Roman" w:hAnsi="Consolas" w:cs="Times New Roman"/>
+          <w:b w:val="0"/>
+          <w:color w:val="CCCCCC"/>
+          <w:sz w:val="21"/>
+          <w:szCs w:val="21"/>
+          <w:u w:val="none"/>
+          <w:lang w:eastAsia="es-ES"/>
+        </w:rPr>
+      </w:pPr>
+      <w:r>
+        <w:rPr>
+          <w:rFonts w:ascii="Consolas" w:eastAsia="Times New Roman" w:hAnsi="Consolas" w:cs="Times New Roman"/>
+          <w:b w:val="0"/>
+          <w:color w:val="CE9178"/>
+          <w:sz w:val="21"/>
+          <w:szCs w:val="21"/>
+          <w:u w:val="none"/>
+          <w:lang w:eastAsia="es-ES"/>
+        </w:rPr>
+        <w:t>¿Existen tendencias en la disponibilidad de platos en los distintos restaurantes?</w:t>
+      </w:r>
+    </w:p>
+    <w:p>
+      <w:pPr>
+        <w:pStyle w:val="Sinespaciado"/>
+      </w:pPr>
     </w:p>
     <w:p>
       <w:pPr>
@@ -2502,9 +2448,9 @@
       </w:pPr>
       <w:r>
         <w:drawing>
-          <wp:inline distT="0" distB="0" distL="0" distR="0" wp14:anchorId="437EB381" wp14:editId="592B171F">
-            <wp:extent cx="5400040" cy="3286125"/>
-            <wp:effectExtent l="0" t="0" r="0" b="9525"/>
+          <wp:inline distT="0" distB="0" distL="0" distR="0" wp14:anchorId="437EB381" wp14:editId="4053CE72">
+            <wp:extent cx="4310712" cy="2623228"/>
+            <wp:effectExtent l="0" t="0" r="0" b="5715"/>
             <wp:docPr id="15" name="Imagen 15"/>
             <wp:cNvGraphicFramePr>
               <a:graphicFrameLocks xmlns:a="http://schemas.openxmlformats.org/drawingml/2006/main" noChangeAspect="1"/>
@@ -2525,7 +2471,7 @@
                   <pic:spPr>
                     <a:xfrm>
                       <a:off x="0" y="0"/>
-                      <a:ext cx="5400040" cy="3286125"/>
+                      <a:ext cx="4314376" cy="2625458"/>
                     </a:xfrm>
                     <a:prstGeom prst="rect">
                       <a:avLst/>
@@ -2552,40 +2498,68 @@
       <w:pPr>
         <w:pStyle w:val="Sinespaciado"/>
       </w:pPr>
-      <w:proofErr w:type="spellStart"/>
-      <w:r>
-        <w:t>DataLoading</w:t>
-      </w:r>
-      <w:proofErr w:type="spellEnd"/>
-      <w:r>
-        <w:t xml:space="preserve"> -&gt; tabla_wres</w:t>
-      </w:r>
-      <w:r>
-        <w:t>ervas</w:t>
-      </w:r>
-      <w:r>
-        <w:t xml:space="preserve">.py _Crea la tabla para Análisis de lo referente a </w:t>
-      </w:r>
-      <w:r>
-        <w:t>reservas</w:t>
-      </w:r>
-    </w:p>
-    <w:p>
-      <w:pPr>
-        <w:pStyle w:val="Sinespaciado"/>
-      </w:pPr>
-      <w:r>
-        <w:lastRenderedPageBreak/>
+      <w:r>
         <w:t>Consulta3</w:t>
       </w:r>
     </w:p>
     <w:p>
       <w:pPr>
-        <w:pStyle w:val="Sinespaciado"/>
-      </w:pPr>
-      <w:r>
+        <w:shd w:val="clear" w:color="auto" w:fill="1F1F1F"/>
+        <w:spacing w:after="0" w:line="285" w:lineRule="atLeast"/>
+        <w:rPr>
+          <w:rFonts w:ascii="Consolas" w:eastAsia="Times New Roman" w:hAnsi="Consolas" w:cs="Times New Roman"/>
+          <w:b w:val="0"/>
+          <w:color w:val="CCCCCC"/>
+          <w:sz w:val="21"/>
+          <w:szCs w:val="21"/>
+          <w:u w:val="none"/>
+          <w:lang w:eastAsia="es-ES"/>
+        </w:rPr>
+      </w:pPr>
+      <w:r>
+        <w:rPr>
+          <w:rFonts w:ascii="Consolas" w:eastAsia="Times New Roman" w:hAnsi="Consolas" w:cs="Times New Roman"/>
+          <w:b w:val="0"/>
+          <w:color w:val="CE9178"/>
+          <w:sz w:val="21"/>
+          <w:szCs w:val="21"/>
+          <w:u w:val="none"/>
+          <w:lang w:eastAsia="es-ES"/>
+        </w:rPr>
+        <w:t>5.2.3 Patrones de reserva</w:t>
+      </w:r>
+    </w:p>
+    <w:p>
+      <w:pPr>
+        <w:shd w:val="clear" w:color="auto" w:fill="1F1F1F"/>
+        <w:spacing w:after="0" w:line="285" w:lineRule="atLeast"/>
+        <w:rPr>
+          <w:rFonts w:ascii="Consolas" w:eastAsia="Times New Roman" w:hAnsi="Consolas" w:cs="Times New Roman"/>
+          <w:b w:val="0"/>
+          <w:color w:val="CCCCCC"/>
+          <w:sz w:val="21"/>
+          <w:szCs w:val="21"/>
+          <w:u w:val="none"/>
+          <w:lang w:eastAsia="es-ES"/>
+        </w:rPr>
+      </w:pPr>
+      <w:r>
+        <w:rPr>
+          <w:rFonts w:ascii="Consolas" w:eastAsia="Times New Roman" w:hAnsi="Consolas" w:cs="Times New Roman"/>
+          <w:b w:val="0"/>
+          <w:color w:val="CE9178"/>
+          <w:sz w:val="21"/>
+          <w:szCs w:val="21"/>
+          <w:u w:val="none"/>
+          <w:lang w:eastAsia="es-ES"/>
+        </w:rPr>
         <w:t>¿Cuál es la duración media de la estancia de los clientes de un hotel?</w:t>
       </w:r>
+    </w:p>
+    <w:p>
+      <w:pPr>
+        <w:pStyle w:val="Sinespaciado"/>
+      </w:pPr>
     </w:p>
     <w:p>
       <w:pPr>
@@ -2646,10 +2620,29 @@
     </w:p>
     <w:p>
       <w:pPr>
-        <w:pStyle w:val="Sinespaciado"/>
-      </w:pPr>
-      <w:r>
-        <w:t># "¿Existen periodos de máxima ocupación en función de las fechas de reserva?")</w:t>
+        <w:shd w:val="clear" w:color="auto" w:fill="1F1F1F"/>
+        <w:spacing w:after="0" w:line="285" w:lineRule="atLeast"/>
+        <w:rPr>
+          <w:rFonts w:ascii="Consolas" w:eastAsia="Times New Roman" w:hAnsi="Consolas" w:cs="Times New Roman"/>
+          <w:b w:val="0"/>
+          <w:color w:val="CCCCCC"/>
+          <w:sz w:val="21"/>
+          <w:szCs w:val="21"/>
+          <w:u w:val="none"/>
+          <w:lang w:eastAsia="es-ES"/>
+        </w:rPr>
+      </w:pPr>
+      <w:r>
+        <w:rPr>
+          <w:rFonts w:ascii="Consolas" w:eastAsia="Times New Roman" w:hAnsi="Consolas" w:cs="Times New Roman"/>
+          <w:b w:val="0"/>
+          <w:color w:val="CE9178"/>
+          <w:sz w:val="21"/>
+          <w:szCs w:val="21"/>
+          <w:u w:val="none"/>
+          <w:lang w:eastAsia="es-ES"/>
+        </w:rPr>
+        <w:t>¿Existen periodos de máxima ocupación en función de las fechas de reserva?</w:t>
       </w:r>
     </w:p>
     <w:p>
@@ -2739,6 +2732,22 @@
           </wp:inline>
         </w:drawing>
       </w:r>
+      <w:r>
+        <w:rPr>
+          <w:noProof/>
+        </w:rPr>
+        <w:t>no es media</w:t>
+      </w:r>
+    </w:p>
+    <w:p>
+      <w:pPr>
+        <w:pStyle w:val="Sinespaciado"/>
+      </w:pPr>
+    </w:p>
+    <w:p>
+      <w:pPr>
+        <w:pStyle w:val="Sinespaciado"/>
+      </w:pPr>
     </w:p>
     <w:p>
       <w:pPr>
@@ -2755,14 +2764,69 @@
     </w:p>
     <w:p>
       <w:pPr>
-        <w:pStyle w:val="Sinespaciado"/>
-      </w:pPr>
-    </w:p>
-    <w:p>
-      <w:pPr>
-        <w:pStyle w:val="Sinespaciado"/>
-      </w:pPr>
-      <w:r>
+        <w:shd w:val="clear" w:color="auto" w:fill="1F1F1F"/>
+        <w:spacing w:after="0" w:line="285" w:lineRule="atLeast"/>
+        <w:rPr>
+          <w:rFonts w:ascii="Consolas" w:eastAsia="Times New Roman" w:hAnsi="Consolas" w:cs="Times New Roman"/>
+          <w:b w:val="0"/>
+          <w:color w:val="CCCCCC"/>
+          <w:sz w:val="21"/>
+          <w:szCs w:val="21"/>
+          <w:u w:val="none"/>
+          <w:lang w:eastAsia="es-ES"/>
+        </w:rPr>
+      </w:pPr>
+      <w:r>
+        <w:rPr>
+          <w:rFonts w:ascii="Consolas" w:eastAsia="Times New Roman" w:hAnsi="Consolas" w:cs="Times New Roman"/>
+          <w:b w:val="0"/>
+          <w:color w:val="CE9178"/>
+          <w:sz w:val="21"/>
+          <w:szCs w:val="21"/>
+          <w:u w:val="none"/>
+          <w:lang w:eastAsia="es-ES"/>
+        </w:rPr>
+        <w:t>5.2.4 Gestión de empleados</w:t>
+      </w:r>
+    </w:p>
+    <w:p>
+      <w:pPr>
+        <w:shd w:val="clear" w:color="auto" w:fill="1F1F1F"/>
+        <w:spacing w:after="0" w:line="285" w:lineRule="atLeast"/>
+        <w:rPr>
+          <w:rFonts w:ascii="Consolas" w:eastAsia="Times New Roman" w:hAnsi="Consolas" w:cs="Times New Roman"/>
+          <w:b w:val="0"/>
+          <w:color w:val="CCCCCC"/>
+          <w:sz w:val="21"/>
+          <w:szCs w:val="21"/>
+          <w:u w:val="none"/>
+          <w:lang w:eastAsia="es-ES"/>
+        </w:rPr>
+      </w:pPr>
+      <w:r>
+        <w:rPr>
+          <w:rFonts w:ascii="Consolas" w:eastAsia="Times New Roman" w:hAnsi="Consolas" w:cs="Times New Roman"/>
+          <w:b w:val="0"/>
+          <w:color w:val="CE9178"/>
+          <w:sz w:val="21"/>
+          <w:szCs w:val="21"/>
+          <w:u w:val="none"/>
+          <w:lang w:eastAsia="es-ES"/>
+        </w:rPr>
+        <w:t>¿Cuántos empleados tiene de media cada hotel?</w:t>
+      </w:r>
+    </w:p>
+    <w:p>
+      <w:pPr>
+        <w:pStyle w:val="Sinespaciado"/>
+      </w:pPr>
+    </w:p>
+    <w:p>
+      <w:pPr>
+        <w:pStyle w:val="Sinespaciado"/>
+      </w:pPr>
+      <w:r>
+        <w:lastRenderedPageBreak/>
         <w:drawing>
           <wp:anchor distT="0" distB="0" distL="114300" distR="114300" simplePos="0" relativeHeight="251658240" behindDoc="0" locked="0" layoutInCell="1" allowOverlap="1" wp14:anchorId="3D33F0FF" wp14:editId="64057290">
             <wp:simplePos x="1081377" y="5271715"/>
@@ -2821,21 +2885,237 @@
       <w:pPr>
         <w:pStyle w:val="Sinespaciado"/>
       </w:pPr>
+    </w:p>
+    <w:p>
+      <w:pPr>
+        <w:pStyle w:val="Sinespaciado"/>
+      </w:pPr>
+      <w:r>
+        <w:t>Consulta5</w:t>
+      </w:r>
+    </w:p>
+    <w:p>
+      <w:pPr>
+        <w:shd w:val="clear" w:color="auto" w:fill="1F1F1F"/>
+        <w:spacing w:after="0" w:line="285" w:lineRule="atLeast"/>
+        <w:rPr>
+          <w:rFonts w:ascii="Consolas" w:eastAsia="Times New Roman" w:hAnsi="Consolas" w:cs="Times New Roman"/>
+          <w:b w:val="0"/>
+          <w:color w:val="CCCCCC"/>
+          <w:sz w:val="21"/>
+          <w:szCs w:val="21"/>
+          <w:u w:val="none"/>
+          <w:lang w:eastAsia="es-ES"/>
+        </w:rPr>
+      </w:pPr>
+      <w:r>
+        <w:rPr>
+          <w:rFonts w:ascii="Consolas" w:eastAsia="Times New Roman" w:hAnsi="Consolas" w:cs="Times New Roman"/>
+          <w:b w:val="0"/>
+          <w:color w:val="CE9178"/>
+          <w:sz w:val="21"/>
+          <w:szCs w:val="21"/>
+          <w:u w:val="none"/>
+          <w:lang w:eastAsia="es-ES"/>
+        </w:rPr>
+        <w:t>5.2.5 Ocupación e ingresos del hotel</w:t>
+      </w:r>
+    </w:p>
+    <w:p>
+      <w:pPr>
+        <w:shd w:val="clear" w:color="auto" w:fill="1F1F1F"/>
+        <w:spacing w:after="0" w:line="285" w:lineRule="atLeast"/>
+        <w:rPr>
+          <w:rFonts w:ascii="Consolas" w:eastAsia="Times New Roman" w:hAnsi="Consolas" w:cs="Times New Roman"/>
+          <w:b w:val="0"/>
+          <w:color w:val="CCCCCC"/>
+          <w:sz w:val="21"/>
+          <w:szCs w:val="21"/>
+          <w:u w:val="none"/>
+          <w:lang w:eastAsia="es-ES"/>
+        </w:rPr>
+      </w:pPr>
+      <w:r>
+        <w:rPr>
+          <w:rFonts w:ascii="Consolas" w:eastAsia="Times New Roman" w:hAnsi="Consolas" w:cs="Times New Roman"/>
+          <w:b w:val="0"/>
+          <w:color w:val="CE9178"/>
+          <w:sz w:val="21"/>
+          <w:szCs w:val="21"/>
+          <w:u w:val="none"/>
+          <w:lang w:eastAsia="es-ES"/>
+        </w:rPr>
+        <w:t>¿Cuál es el índice de ocupación de cada hotel y varía según la categoría de</w:t>
+      </w:r>
+    </w:p>
+    <w:p>
+      <w:pPr>
+        <w:shd w:val="clear" w:color="auto" w:fill="1F1F1F"/>
+        <w:spacing w:after="0" w:line="285" w:lineRule="atLeast"/>
+        <w:rPr>
+          <w:rFonts w:ascii="Consolas" w:eastAsia="Times New Roman" w:hAnsi="Consolas" w:cs="Times New Roman"/>
+          <w:b w:val="0"/>
+          <w:color w:val="CCCCCC"/>
+          <w:sz w:val="21"/>
+          <w:szCs w:val="21"/>
+          <w:u w:val="none"/>
+          <w:lang w:eastAsia="es-ES"/>
+        </w:rPr>
+      </w:pPr>
+      <w:r>
+        <w:rPr>
+          <w:rFonts w:ascii="Consolas" w:eastAsia="Times New Roman" w:hAnsi="Consolas" w:cs="Times New Roman"/>
+          <w:b w:val="0"/>
+          <w:color w:val="CE9178"/>
+          <w:sz w:val="21"/>
+          <w:szCs w:val="21"/>
+          <w:u w:val="none"/>
+          <w:lang w:eastAsia="es-ES"/>
+        </w:rPr>
+        <w:t>habitación?</w:t>
+      </w:r>
+    </w:p>
+    <w:p>
+      <w:pPr>
+        <w:pStyle w:val="Sinespaciado"/>
+      </w:pPr>
+    </w:p>
+    <w:p>
+      <w:pPr>
+        <w:shd w:val="clear" w:color="auto" w:fill="1F1F1F"/>
+        <w:spacing w:after="0" w:line="285" w:lineRule="atLeast"/>
+        <w:rPr>
+          <w:rFonts w:ascii="Consolas" w:eastAsia="Times New Roman" w:hAnsi="Consolas" w:cs="Times New Roman"/>
+          <w:b w:val="0"/>
+          <w:color w:val="CCCCCC"/>
+          <w:sz w:val="21"/>
+          <w:szCs w:val="21"/>
+          <w:u w:val="none"/>
+          <w:lang w:eastAsia="es-ES"/>
+        </w:rPr>
+      </w:pPr>
+      <w:r>
+        <w:rPr>
+          <w:rFonts w:ascii="Consolas" w:eastAsia="Times New Roman" w:hAnsi="Consolas" w:cs="Times New Roman"/>
+          <w:b w:val="0"/>
+          <w:color w:val="CE9178"/>
+          <w:sz w:val="21"/>
+          <w:szCs w:val="21"/>
+          <w:u w:val="none"/>
+          <w:lang w:eastAsia="es-ES"/>
+        </w:rPr>
+        <w:t>¿Podemos estimar los ingresos generados por cada hotel basándonos en los</w:t>
+      </w:r>
+    </w:p>
+    <w:p>
+      <w:pPr>
+        <w:shd w:val="clear" w:color="auto" w:fill="1F1F1F"/>
+        <w:spacing w:after="0" w:line="285" w:lineRule="atLeast"/>
+        <w:rPr>
+          <w:rFonts w:ascii="Consolas" w:eastAsia="Times New Roman" w:hAnsi="Consolas" w:cs="Times New Roman"/>
+          <w:b w:val="0"/>
+          <w:color w:val="CCCCCC"/>
+          <w:sz w:val="21"/>
+          <w:szCs w:val="21"/>
+          <w:u w:val="none"/>
+          <w:lang w:eastAsia="es-ES"/>
+        </w:rPr>
+      </w:pPr>
+      <w:r>
+        <w:rPr>
+          <w:rFonts w:ascii="Consolas" w:eastAsia="Times New Roman" w:hAnsi="Consolas" w:cs="Times New Roman"/>
+          <w:b w:val="0"/>
+          <w:color w:val="CE9178"/>
+          <w:sz w:val="21"/>
+          <w:szCs w:val="21"/>
+          <w:u w:val="none"/>
+          <w:lang w:eastAsia="es-ES"/>
+        </w:rPr>
+        <w:t>precios de las habitaciones y los índices de ocupación?</w:t>
+      </w:r>
+    </w:p>
+    <w:p>
+      <w:pPr>
+        <w:pStyle w:val="Sinespaciado"/>
+      </w:pPr>
+    </w:p>
+    <w:p>
+      <w:pPr>
+        <w:pStyle w:val="Sinespaciado"/>
+      </w:pPr>
+    </w:p>
+    <w:p>
+      <w:pPr>
+        <w:pStyle w:val="Sinespaciado"/>
+      </w:pPr>
       <w:r>
         <w:t>Consulta6</w:t>
       </w:r>
     </w:p>
     <w:p>
       <w:pPr>
-        <w:pStyle w:val="Sinespaciado"/>
-      </w:pPr>
-      <w:r>
-        <w:lastRenderedPageBreak/>
+        <w:shd w:val="clear" w:color="auto" w:fill="1F1F1F"/>
+        <w:spacing w:after="0" w:line="285" w:lineRule="atLeast"/>
+        <w:rPr>
+          <w:rFonts w:ascii="Consolas" w:eastAsia="Times New Roman" w:hAnsi="Consolas" w:cs="Times New Roman"/>
+          <w:b w:val="0"/>
+          <w:color w:val="CCCCCC"/>
+          <w:sz w:val="21"/>
+          <w:szCs w:val="21"/>
+          <w:u w:val="none"/>
+          <w:lang w:eastAsia="es-ES"/>
+        </w:rPr>
+      </w:pPr>
+      <w:r>
+        <w:rPr>
+          <w:rFonts w:ascii="Consolas" w:eastAsia="Times New Roman" w:hAnsi="Consolas" w:cs="Times New Roman"/>
+          <w:b w:val="0"/>
+          <w:color w:val="CE9178"/>
+          <w:sz w:val="21"/>
+          <w:szCs w:val="21"/>
+          <w:u w:val="none"/>
+          <w:lang w:eastAsia="es-ES"/>
+        </w:rPr>
+        <w:t>5.2.6 Análisis de menús</w:t>
+      </w:r>
+    </w:p>
+    <w:p>
+      <w:pPr>
+        <w:shd w:val="clear" w:color="auto" w:fill="1F1F1F"/>
+        <w:spacing w:after="0" w:line="285" w:lineRule="atLeast"/>
+        <w:rPr>
+          <w:rFonts w:ascii="Consolas" w:eastAsia="Times New Roman" w:hAnsi="Consolas" w:cs="Times New Roman"/>
+          <w:b w:val="0"/>
+          <w:color w:val="CCCCCC"/>
+          <w:sz w:val="21"/>
+          <w:szCs w:val="21"/>
+          <w:u w:val="none"/>
+          <w:lang w:eastAsia="es-ES"/>
+        </w:rPr>
+      </w:pPr>
+      <w:r>
+        <w:rPr>
+          <w:rFonts w:ascii="Consolas" w:eastAsia="Times New Roman" w:hAnsi="Consolas" w:cs="Times New Roman"/>
+          <w:b w:val="0"/>
+          <w:color w:val="CE9178"/>
+          <w:sz w:val="21"/>
+          <w:szCs w:val="21"/>
+          <w:u w:val="none"/>
+          <w:lang w:eastAsia="es-ES"/>
+        </w:rPr>
+        <w:t>¿Qué platos son los más y los menos populares entre los restaurantes?</w:t>
+      </w:r>
+    </w:p>
+    <w:p>
+      <w:pPr>
+        <w:pStyle w:val="Sinespaciado"/>
+      </w:pPr>
+      <w:r>
         <w:drawing>
-          <wp:inline distT="0" distB="0" distL="0" distR="0" wp14:anchorId="41FF1571" wp14:editId="31B57FEE">
-            <wp:extent cx="5400040" cy="4955540"/>
-            <wp:effectExtent l="0" t="0" r="0" b="0"/>
-            <wp:docPr id="21" name="Imagen 21"/>
+          <wp:inline distT="0" distB="0" distL="0" distR="0" wp14:anchorId="6767E6D4" wp14:editId="1CA81FA2">
+            <wp:extent cx="3387255" cy="2906492"/>
+            <wp:effectExtent l="0" t="0" r="3810" b="8255"/>
+            <wp:docPr id="22" name="Imagen 22"/>
             <wp:cNvGraphicFramePr>
               <a:graphicFrameLocks xmlns:a="http://schemas.openxmlformats.org/drawingml/2006/main" noChangeAspect="1"/>
             </wp:cNvGraphicFramePr>
@@ -2855,7 +3135,7 @@
                   <pic:spPr>
                     <a:xfrm>
                       <a:off x="0" y="0"/>
-                      <a:ext cx="5400040" cy="4955540"/>
+                      <a:ext cx="3398651" cy="2916270"/>
                     </a:xfrm>
                     <a:prstGeom prst="rect">
                       <a:avLst/>
@@ -2880,21 +3160,62 @@
     </w:p>
     <w:p>
       <w:pPr>
-        <w:pStyle w:val="Sinespaciado"/>
-      </w:pPr>
-    </w:p>
-    <w:p>
-      <w:pPr>
-        <w:pStyle w:val="Sinespaciado"/>
-      </w:pPr>
-    </w:p>
-    <w:p>
-      <w:pPr>
-        <w:pStyle w:val="Sinespaciado"/>
-      </w:pPr>
-      <w:r>
-        <w:t>Consulta6</w:t>
-      </w:r>
+        <w:shd w:val="clear" w:color="auto" w:fill="1F1F1F"/>
+        <w:spacing w:after="0" w:line="285" w:lineRule="atLeast"/>
+        <w:rPr>
+          <w:rFonts w:ascii="Consolas" w:eastAsia="Times New Roman" w:hAnsi="Consolas" w:cs="Times New Roman"/>
+          <w:b w:val="0"/>
+          <w:color w:val="CCCCCC"/>
+          <w:sz w:val="21"/>
+          <w:szCs w:val="21"/>
+          <w:u w:val="none"/>
+          <w:lang w:eastAsia="es-ES"/>
+        </w:rPr>
+      </w:pPr>
+      <w:r>
+        <w:rPr>
+          <w:rFonts w:ascii="Consolas" w:eastAsia="Times New Roman" w:hAnsi="Consolas" w:cs="Times New Roman"/>
+          <w:b w:val="0"/>
+          <w:color w:val="CE9178"/>
+          <w:sz w:val="21"/>
+          <w:szCs w:val="21"/>
+          <w:u w:val="none"/>
+          <w:lang w:eastAsia="es-ES"/>
+        </w:rPr>
+        <w:t>¿Hay ingredientes o alérgenos comunes que aparezcan con frecuencia en los</w:t>
+      </w:r>
+    </w:p>
+    <w:p>
+      <w:pPr>
+        <w:shd w:val="clear" w:color="auto" w:fill="1F1F1F"/>
+        <w:spacing w:after="0" w:line="285" w:lineRule="atLeast"/>
+        <w:rPr>
+          <w:rFonts w:ascii="Consolas" w:eastAsia="Times New Roman" w:hAnsi="Consolas" w:cs="Times New Roman"/>
+          <w:b w:val="0"/>
+          <w:color w:val="CCCCCC"/>
+          <w:sz w:val="21"/>
+          <w:szCs w:val="21"/>
+          <w:u w:val="none"/>
+          <w:lang w:eastAsia="es-ES"/>
+        </w:rPr>
+      </w:pPr>
+      <w:r>
+        <w:rPr>
+          <w:rFonts w:ascii="Consolas" w:eastAsia="Times New Roman" w:hAnsi="Consolas" w:cs="Times New Roman"/>
+          <w:b w:val="0"/>
+          <w:color w:val="CE9178"/>
+          <w:sz w:val="21"/>
+          <w:szCs w:val="21"/>
+          <w:u w:val="none"/>
+          <w:lang w:eastAsia="es-ES"/>
+        </w:rPr>
+        <w:t>platos?</w:t>
+      </w:r>
+    </w:p>
+    <w:p>
+      <w:pPr>
+        <w:pStyle w:val="Sinespaciado"/>
+      </w:pPr>
     </w:p>
     <w:p>
       <w:pPr>
@@ -2903,10 +3224,10 @@
       <w:r>
         <w:lastRenderedPageBreak/>
         <w:drawing>
-          <wp:inline distT="0" distB="0" distL="0" distR="0" wp14:anchorId="6767E6D4" wp14:editId="18BE56BD">
-            <wp:extent cx="5400040" cy="4633595"/>
-            <wp:effectExtent l="0" t="0" r="0" b="0"/>
-            <wp:docPr id="22" name="Imagen 22"/>
+          <wp:inline distT="0" distB="0" distL="0" distR="0" wp14:anchorId="5FEF8173" wp14:editId="0245FD69">
+            <wp:extent cx="2782956" cy="2569915"/>
+            <wp:effectExtent l="0" t="0" r="0" b="1905"/>
+            <wp:docPr id="23" name="Imagen 23"/>
             <wp:cNvGraphicFramePr>
               <a:graphicFrameLocks xmlns:a="http://schemas.openxmlformats.org/drawingml/2006/main" noChangeAspect="1"/>
             </wp:cNvGraphicFramePr>
@@ -2926,7 +3247,7 @@
                   <pic:spPr>
                     <a:xfrm>
                       <a:off x="0" y="0"/>
-                      <a:ext cx="5400040" cy="4633595"/>
+                      <a:ext cx="2786780" cy="2573446"/>
                     </a:xfrm>
                     <a:prstGeom prst="rect">
                       <a:avLst/>
@@ -2938,23 +3259,15 @@
           </wp:inline>
         </w:drawing>
       </w:r>
-    </w:p>
-    <w:p>
-      <w:pPr>
-        <w:pStyle w:val="Sinespaciado"/>
-      </w:pPr>
-    </w:p>
-    <w:p>
-      <w:pPr>
-        <w:pStyle w:val="Sinespaciado"/>
-      </w:pPr>
-      <w:r>
-        <w:lastRenderedPageBreak/>
+      <w:r>
+        <w:tab/>
+      </w:r>
+      <w:r>
         <w:drawing>
-          <wp:inline distT="0" distB="0" distL="0" distR="0" wp14:anchorId="2E0AB557" wp14:editId="3016BECE">
-            <wp:extent cx="5400040" cy="4986655"/>
-            <wp:effectExtent l="0" t="0" r="0" b="4445"/>
-            <wp:docPr id="23" name="Imagen 23"/>
+          <wp:inline distT="0" distB="0" distL="0" distR="0" wp14:anchorId="4E6851F2" wp14:editId="2D0F0E82">
+            <wp:extent cx="2945252" cy="2568437"/>
+            <wp:effectExtent l="0" t="0" r="7620" b="3810"/>
+            <wp:docPr id="24" name="Imagen 24"/>
             <wp:cNvGraphicFramePr>
               <a:graphicFrameLocks xmlns:a="http://schemas.openxmlformats.org/drawingml/2006/main" noChangeAspect="1"/>
             </wp:cNvGraphicFramePr>
@@ -2974,7 +3287,7 @@
                   <pic:spPr>
                     <a:xfrm>
                       <a:off x="0" y="0"/>
-                      <a:ext cx="5400040" cy="4986655"/>
+                      <a:ext cx="2956993" cy="2578676"/>
                     </a:xfrm>
                     <a:prstGeom prst="rect">
                       <a:avLst/>
@@ -2996,13 +3309,183 @@
       <w:pPr>
         <w:pStyle w:val="Sinespaciado"/>
       </w:pPr>
-      <w:r>
-        <w:lastRenderedPageBreak/>
+    </w:p>
+    <w:p>
+      <w:pPr>
+        <w:pStyle w:val="Sinespaciado"/>
+      </w:pPr>
+    </w:p>
+    <w:p>
+      <w:pPr>
+        <w:pStyle w:val="Sinespaciado"/>
+      </w:pPr>
+    </w:p>
+    <w:p>
+      <w:pPr>
+        <w:pStyle w:val="Sinespaciado"/>
+      </w:pPr>
+    </w:p>
+    <w:p>
+      <w:pPr>
+        <w:pStyle w:val="Sinespaciado"/>
+      </w:pPr>
+    </w:p>
+    <w:p>
+      <w:pPr>
+        <w:pStyle w:val="Sinespaciado"/>
+      </w:pPr>
+      <w:r>
+        <w:t>Consulta7</w:t>
+      </w:r>
+    </w:p>
+    <w:p>
+      <w:pPr>
+        <w:shd w:val="clear" w:color="auto" w:fill="1F1F1F"/>
+        <w:spacing w:after="0" w:line="285" w:lineRule="atLeast"/>
+        <w:rPr>
+          <w:rFonts w:ascii="Consolas" w:eastAsia="Times New Roman" w:hAnsi="Consolas" w:cs="Times New Roman"/>
+          <w:b w:val="0"/>
+          <w:color w:val="CCCCCC"/>
+          <w:sz w:val="21"/>
+          <w:szCs w:val="21"/>
+          <w:u w:val="none"/>
+          <w:lang w:eastAsia="es-ES"/>
+        </w:rPr>
+      </w:pPr>
+      <w:r>
+        <w:rPr>
+          <w:rFonts w:ascii="Consolas" w:eastAsia="Times New Roman" w:hAnsi="Consolas" w:cs="Times New Roman"/>
+          <w:b w:val="0"/>
+          <w:color w:val="CE9178"/>
+          <w:sz w:val="21"/>
+          <w:szCs w:val="21"/>
+          <w:u w:val="none"/>
+          <w:lang w:eastAsia="es-ES"/>
+        </w:rPr>
+        <w:t>5.2.7 Comportamiento de los clientes</w:t>
+      </w:r>
+    </w:p>
+    <w:p>
+      <w:pPr>
+        <w:shd w:val="clear" w:color="auto" w:fill="1F1F1F"/>
+        <w:spacing w:after="0" w:line="285" w:lineRule="atLeast"/>
+        <w:rPr>
+          <w:rFonts w:ascii="Consolas" w:eastAsia="Times New Roman" w:hAnsi="Consolas" w:cs="Times New Roman"/>
+          <w:b w:val="0"/>
+          <w:color w:val="CCCCCC"/>
+          <w:sz w:val="21"/>
+          <w:szCs w:val="21"/>
+          <w:u w:val="none"/>
+          <w:lang w:eastAsia="es-ES"/>
+        </w:rPr>
+      </w:pPr>
+      <w:r>
+        <w:rPr>
+          <w:rFonts w:ascii="Consolas" w:eastAsia="Times New Roman" w:hAnsi="Consolas" w:cs="Times New Roman"/>
+          <w:b w:val="0"/>
+          <w:color w:val="CE9178"/>
+          <w:sz w:val="21"/>
+          <w:szCs w:val="21"/>
+          <w:u w:val="none"/>
+          <w:lang w:eastAsia="es-ES"/>
+        </w:rPr>
+        <w:t>¿Existen pautas en las preferencias de los clientes en función de la época del año?</w:t>
+      </w:r>
+    </w:p>
+    <w:p>
+      <w:pPr>
+        <w:pStyle w:val="Sinespaciado"/>
+      </w:pPr>
+    </w:p>
+    <w:p>
+      <w:pPr>
+        <w:pStyle w:val="Sinespaciado"/>
+      </w:pPr>
+    </w:p>
+    <w:p>
+      <w:pPr>
+        <w:pStyle w:val="Sinespaciado"/>
+      </w:pPr>
+    </w:p>
+    <w:p>
+      <w:pPr>
+        <w:pStyle w:val="Sinespaciado"/>
+      </w:pPr>
+    </w:p>
+    <w:p>
+      <w:pPr>
+        <w:pStyle w:val="Sinespaciado"/>
+      </w:pPr>
+    </w:p>
+    <w:p>
+      <w:pPr>
+        <w:shd w:val="clear" w:color="auto" w:fill="1F1F1F"/>
+        <w:spacing w:after="0" w:line="285" w:lineRule="atLeast"/>
+        <w:rPr>
+          <w:rFonts w:ascii="Consolas" w:eastAsia="Times New Roman" w:hAnsi="Consolas" w:cs="Times New Roman"/>
+          <w:b w:val="0"/>
+          <w:color w:val="CCCCCC"/>
+          <w:sz w:val="21"/>
+          <w:szCs w:val="21"/>
+          <w:u w:val="none"/>
+          <w:lang w:eastAsia="es-ES"/>
+        </w:rPr>
+      </w:pPr>
+      <w:r>
+        <w:rPr>
+          <w:rFonts w:ascii="Consolas" w:eastAsia="Times New Roman" w:hAnsi="Consolas" w:cs="Times New Roman"/>
+          <w:b w:val="0"/>
+          <w:color w:val="CE9178"/>
+          <w:sz w:val="21"/>
+          <w:szCs w:val="21"/>
+          <w:u w:val="none"/>
+          <w:lang w:eastAsia="es-ES"/>
+        </w:rPr>
+        <w:t>¿Los clientes con preferencias dietéticas específicas tienden a reservar en</w:t>
+      </w:r>
+    </w:p>
+    <w:p>
+      <w:pPr>
+        <w:shd w:val="clear" w:color="auto" w:fill="1F1F1F"/>
+        <w:spacing w:after="0" w:line="285" w:lineRule="atLeast"/>
+        <w:rPr>
+          <w:rFonts w:ascii="Consolas" w:eastAsia="Times New Roman" w:hAnsi="Consolas" w:cs="Times New Roman"/>
+          <w:b w:val="0"/>
+          <w:color w:val="CCCCCC"/>
+          <w:sz w:val="21"/>
+          <w:szCs w:val="21"/>
+          <w:u w:val="none"/>
+          <w:lang w:eastAsia="es-ES"/>
+        </w:rPr>
+      </w:pPr>
+      <w:r>
+        <w:rPr>
+          <w:rFonts w:ascii="Consolas" w:eastAsia="Times New Roman" w:hAnsi="Consolas" w:cs="Times New Roman"/>
+          <w:b w:val="0"/>
+          <w:color w:val="CE9178"/>
+          <w:sz w:val="21"/>
+          <w:szCs w:val="21"/>
+          <w:u w:val="none"/>
+          <w:lang w:eastAsia="es-ES"/>
+        </w:rPr>
+        <w:t>restaurantes concretos?</w:t>
+      </w:r>
+    </w:p>
+    <w:p>
+      <w:pPr>
+        <w:pStyle w:val="Sinespaciado"/>
+      </w:pPr>
+    </w:p>
+    <w:p>
+      <w:pPr>
+        <w:pStyle w:val="Sinespaciado"/>
+      </w:pPr>
+      <w:r>
         <w:drawing>
-          <wp:inline distT="0" distB="0" distL="0" distR="0" wp14:anchorId="6D82C667" wp14:editId="3A04994D">
-            <wp:extent cx="5400040" cy="4709160"/>
-            <wp:effectExtent l="0" t="0" r="0" b="0"/>
-            <wp:docPr id="24" name="Imagen 24"/>
+          <wp:inline distT="0" distB="0" distL="0" distR="0" wp14:anchorId="428F2668" wp14:editId="632FF301">
+            <wp:extent cx="5400040" cy="3305810"/>
+            <wp:effectExtent l="0" t="0" r="0" b="8890"/>
+            <wp:docPr id="25" name="Imagen 25"/>
             <wp:cNvGraphicFramePr>
               <a:graphicFrameLocks xmlns:a="http://schemas.openxmlformats.org/drawingml/2006/main" noChangeAspect="1"/>
             </wp:cNvGraphicFramePr>
@@ -3022,7 +3505,7 @@
                   <pic:spPr>
                     <a:xfrm>
                       <a:off x="0" y="0"/>
-                      <a:ext cx="5400040" cy="4709160"/>
+                      <a:ext cx="5400040" cy="3305810"/>
                     </a:xfrm>
                     <a:prstGeom prst="rect">
                       <a:avLst/>
@@ -3039,30 +3522,270 @@
       <w:pPr>
         <w:pStyle w:val="Sinespaciado"/>
       </w:pPr>
-    </w:p>
-    <w:p>
-      <w:pPr>
-        <w:pStyle w:val="Sinespaciado"/>
-      </w:pPr>
-    </w:p>
-    <w:p>
-      <w:pPr>
-        <w:pStyle w:val="Sinespaciado"/>
-      </w:pPr>
-      <w:r>
-        <w:t>Consulta7</w:t>
-      </w:r>
-    </w:p>
-    <w:p>
-      <w:pPr>
-        <w:pStyle w:val="Sinespaciado"/>
-      </w:pPr>
+      <w:r>
+        <w:t>No, un mismo cliente reserva e</w:t>
+      </w:r>
+      <w:r>
+        <w:t>n varios restaurantes</w:t>
+      </w:r>
+    </w:p>
+    <w:p>
+      <w:pPr>
+        <w:pStyle w:val="Sinespaciado"/>
+      </w:pPr>
+    </w:p>
+    <w:p>
+      <w:pPr>
+        <w:pStyle w:val="Sinespaciado"/>
+      </w:pPr>
+    </w:p>
+    <w:p>
+      <w:pPr>
+        <w:pStyle w:val="Sinespaciado"/>
+      </w:pPr>
+    </w:p>
+    <w:p>
+      <w:pPr>
+        <w:pStyle w:val="Sinespaciado"/>
+      </w:pPr>
+    </w:p>
+    <w:p>
+      <w:pPr>
+        <w:pStyle w:val="Sinespaciado"/>
+      </w:pPr>
+    </w:p>
+    <w:p>
+      <w:pPr>
+        <w:pStyle w:val="Sinespaciado"/>
+      </w:pPr>
+      <w:r>
+        <w:rPr>
+          <w:highlight w:val="red"/>
+        </w:rPr>
+        <w:t>Falta la Consulta8</w:t>
+      </w:r>
+      <w:r>
+        <w:t xml:space="preserve"> </w:t>
+      </w:r>
+    </w:p>
+    <w:p>
+      <w:pPr>
+        <w:shd w:val="clear" w:color="auto" w:fill="1F1F1F"/>
+        <w:spacing w:after="0" w:line="285" w:lineRule="atLeast"/>
+        <w:rPr>
+          <w:rFonts w:ascii="Consolas" w:eastAsia="Times New Roman" w:hAnsi="Consolas" w:cs="Times New Roman"/>
+          <w:b w:val="0"/>
+          <w:color w:val="CCCCCC"/>
+          <w:sz w:val="21"/>
+          <w:szCs w:val="21"/>
+          <w:u w:val="none"/>
+          <w:lang w:eastAsia="es-ES"/>
+        </w:rPr>
+      </w:pPr>
+      <w:r>
+        <w:rPr>
+          <w:rFonts w:ascii="Consolas" w:eastAsia="Times New Roman" w:hAnsi="Consolas" w:cs="Times New Roman"/>
+          <w:b w:val="0"/>
+          <w:color w:val="CE9178"/>
+          <w:sz w:val="21"/>
+          <w:szCs w:val="21"/>
+          <w:u w:val="none"/>
+          <w:lang w:eastAsia="es-ES"/>
+        </w:rPr>
+        <w:t>5.2.8 Garantía de calidad</w:t>
+      </w:r>
+    </w:p>
+    <w:p>
+      <w:pPr>
+        <w:shd w:val="clear" w:color="auto" w:fill="1F1F1F"/>
+        <w:spacing w:after="0" w:line="285" w:lineRule="atLeast"/>
+        <w:rPr>
+          <w:rFonts w:ascii="Consolas" w:eastAsia="Times New Roman" w:hAnsi="Consolas" w:cs="Times New Roman"/>
+          <w:b w:val="0"/>
+          <w:color w:val="CCCCCC"/>
+          <w:sz w:val="21"/>
+          <w:szCs w:val="21"/>
+          <w:u w:val="none"/>
+          <w:lang w:eastAsia="es-ES"/>
+        </w:rPr>
+      </w:pPr>
+      <w:r>
+        <w:rPr>
+          <w:rFonts w:ascii="Consolas" w:eastAsia="Times New Roman" w:hAnsi="Consolas" w:cs="Times New Roman"/>
+          <w:b w:val="0"/>
+          <w:color w:val="CE9178"/>
+          <w:sz w:val="21"/>
+          <w:szCs w:val="21"/>
+          <w:u w:val="none"/>
+          <w:lang w:eastAsia="es-ES"/>
+        </w:rPr>
+        <w:t>¿Existen discrepancias entre la disponibilidad de platos comunicada y las reservas</w:t>
+      </w:r>
+    </w:p>
+    <w:p>
+      <w:pPr>
+        <w:shd w:val="clear" w:color="auto" w:fill="1F1F1F"/>
+        <w:spacing w:after="0" w:line="285" w:lineRule="atLeast"/>
+        <w:rPr>
+          <w:rFonts w:ascii="Consolas" w:eastAsia="Times New Roman" w:hAnsi="Consolas" w:cs="Times New Roman"/>
+          <w:b w:val="0"/>
+          <w:color w:val="CCCCCC"/>
+          <w:sz w:val="21"/>
+          <w:szCs w:val="21"/>
+          <w:u w:val="none"/>
+          <w:lang w:eastAsia="es-ES"/>
+        </w:rPr>
+      </w:pPr>
+      <w:r>
+        <w:rPr>
+          <w:rFonts w:ascii="Consolas" w:eastAsia="Times New Roman" w:hAnsi="Consolas" w:cs="Times New Roman"/>
+          <w:b w:val="0"/>
+          <w:color w:val="CE9178"/>
+          <w:sz w:val="21"/>
+          <w:szCs w:val="21"/>
+          <w:u w:val="none"/>
+          <w:lang w:eastAsia="es-ES"/>
+        </w:rPr>
+        <w:t>reales realizadas?</w:t>
+      </w:r>
+    </w:p>
+    <w:p>
+      <w:pPr>
+        <w:pStyle w:val="Sinespaciado"/>
+      </w:pPr>
+    </w:p>
+    <w:p>
+      <w:pPr>
+        <w:pStyle w:val="Sinespaciado"/>
+      </w:pPr>
+    </w:p>
+    <w:p>
+      <w:pPr>
+        <w:pStyle w:val="Sinespaciado"/>
+      </w:pPr>
+    </w:p>
+    <w:p>
+      <w:pPr>
+        <w:pStyle w:val="Sinespaciado"/>
+      </w:pPr>
+      <w:r>
+        <w:t>Consulta 9</w:t>
+      </w:r>
+    </w:p>
+    <w:p>
+      <w:pPr>
+        <w:shd w:val="clear" w:color="auto" w:fill="1F1F1F"/>
+        <w:spacing w:after="0" w:line="285" w:lineRule="atLeast"/>
+        <w:rPr>
+          <w:rFonts w:ascii="Consolas" w:eastAsia="Times New Roman" w:hAnsi="Consolas" w:cs="Times New Roman"/>
+          <w:b w:val="0"/>
+          <w:color w:val="CCCCCC"/>
+          <w:sz w:val="21"/>
+          <w:szCs w:val="21"/>
+          <w:u w:val="none"/>
+          <w:lang w:eastAsia="es-ES"/>
+        </w:rPr>
+      </w:pPr>
+      <w:r>
+        <w:rPr>
+          <w:rFonts w:ascii="Consolas" w:eastAsia="Times New Roman" w:hAnsi="Consolas" w:cs="Times New Roman"/>
+          <w:b w:val="0"/>
+          <w:color w:val="CE9178"/>
+          <w:sz w:val="21"/>
+          <w:szCs w:val="21"/>
+          <w:u w:val="none"/>
+          <w:lang w:eastAsia="es-ES"/>
+        </w:rPr>
+        <w:t>5.2.9 Análisis de mercado</w:t>
+      </w:r>
+    </w:p>
+    <w:p>
+      <w:pPr>
+        <w:shd w:val="clear" w:color="auto" w:fill="1F1F1F"/>
+        <w:spacing w:after="0" w:line="285" w:lineRule="atLeast"/>
+        <w:rPr>
+          <w:rFonts w:ascii="Consolas" w:eastAsia="Times New Roman" w:hAnsi="Consolas" w:cs="Times New Roman"/>
+          <w:b w:val="0"/>
+          <w:color w:val="CCCCCC"/>
+          <w:sz w:val="21"/>
+          <w:szCs w:val="21"/>
+          <w:u w:val="none"/>
+          <w:lang w:eastAsia="es-ES"/>
+        </w:rPr>
+      </w:pPr>
+      <w:r>
+        <w:rPr>
+          <w:rFonts w:ascii="Consolas" w:eastAsia="Times New Roman" w:hAnsi="Consolas" w:cs="Times New Roman"/>
+          <w:b w:val="0"/>
+          <w:color w:val="CE9178"/>
+          <w:sz w:val="21"/>
+          <w:szCs w:val="21"/>
+          <w:u w:val="none"/>
+          <w:lang w:eastAsia="es-ES"/>
+        </w:rPr>
+        <w:t>¿Cómo se comparan los precios de las habitaciones de los distintos hoteles y</w:t>
+      </w:r>
+    </w:p>
+    <w:p>
+      <w:pPr>
+        <w:shd w:val="clear" w:color="auto" w:fill="1F1F1F"/>
+        <w:spacing w:after="0" w:line="285" w:lineRule="atLeast"/>
+        <w:rPr>
+          <w:rFonts w:ascii="Consolas" w:eastAsia="Times New Roman" w:hAnsi="Consolas" w:cs="Times New Roman"/>
+          <w:b w:val="0"/>
+          <w:color w:val="CCCCCC"/>
+          <w:sz w:val="21"/>
+          <w:szCs w:val="21"/>
+          <w:u w:val="none"/>
+          <w:lang w:eastAsia="es-ES"/>
+        </w:rPr>
+      </w:pPr>
+      <w:r>
+        <w:rPr>
+          <w:rFonts w:ascii="Consolas" w:eastAsia="Times New Roman" w:hAnsi="Consolas" w:cs="Times New Roman"/>
+          <w:b w:val="0"/>
+          <w:color w:val="CE9178"/>
+          <w:sz w:val="21"/>
+          <w:szCs w:val="21"/>
+          <w:u w:val="none"/>
+          <w:lang w:eastAsia="es-ES"/>
+        </w:rPr>
+        <w:t>existen valores atípicos?'''</w:t>
+      </w:r>
+    </w:p>
+    <w:p>
+      <w:pPr>
+        <w:pStyle w:val="Sinespaciado"/>
+      </w:pPr>
+    </w:p>
+    <w:p>
+      <w:pPr>
+        <w:pStyle w:val="Sinespaciado"/>
+      </w:pPr>
+    </w:p>
+    <w:p>
+      <w:pPr>
+        <w:pStyle w:val="Sinespaciado"/>
+        <w:rPr>
+          <w:b/>
+          <w:noProof/>
+          <w:u w:val="single"/>
+        </w:rPr>
+      </w:pPr>
+      <w:r>
+        <w:rPr>
+          <w:b/>
+          <w:noProof/>
+          <w:u w:val="single"/>
+        </w:rPr>
+        <w:t xml:space="preserve"> </w:t>
+      </w:r>
       <w:r>
         <w:drawing>
-          <wp:inline distT="0" distB="0" distL="0" distR="0" wp14:anchorId="428F2668" wp14:editId="632FF301">
-            <wp:extent cx="5400040" cy="3305810"/>
-            <wp:effectExtent l="0" t="0" r="0" b="8890"/>
-            <wp:docPr id="25" name="Imagen 25"/>
+          <wp:inline distT="0" distB="0" distL="0" distR="0" wp14:anchorId="2C60BC2E" wp14:editId="1A7C03C8">
+            <wp:extent cx="1573668" cy="2371166"/>
+            <wp:effectExtent l="0" t="0" r="7620" b="0"/>
+            <wp:docPr id="27" name="Imagen 27"/>
             <wp:cNvGraphicFramePr>
               <a:graphicFrameLocks xmlns:a="http://schemas.openxmlformats.org/drawingml/2006/main" noChangeAspect="1"/>
             </wp:cNvGraphicFramePr>
@@ -3082,7 +3805,7 @@
                   <pic:spPr>
                     <a:xfrm>
                       <a:off x="0" y="0"/>
-                      <a:ext cx="5400040" cy="3305810"/>
+                      <a:ext cx="1599581" cy="2410212"/>
                     </a:xfrm>
                     <a:prstGeom prst="rect">
                       <a:avLst/>
@@ -3094,71 +3817,23 @@
           </wp:inline>
         </w:drawing>
       </w:r>
-    </w:p>
-    <w:p>
-      <w:pPr>
-        <w:pStyle w:val="Sinespaciado"/>
-      </w:pPr>
-      <w:r>
-        <w:t>No, un mismo cliente reserva e</w:t>
-      </w:r>
-      <w:r>
-        <w:t>n varios restaurantes</w:t>
-      </w:r>
-    </w:p>
-    <w:p>
-      <w:pPr>
-        <w:pStyle w:val="Sinespaciado"/>
-      </w:pPr>
-    </w:p>
-    <w:p>
-      <w:pPr>
-        <w:pStyle w:val="Sinespaciado"/>
-      </w:pPr>
-      <w:r>
-        <w:rPr>
-          <w:highlight w:val="red"/>
-        </w:rPr>
-        <w:lastRenderedPageBreak/>
-        <w:t>Falta la Consulta8</w:t>
-      </w:r>
-      <w:r>
+      <w:r>
+        <w:rPr>
+          <w:noProof/>
+        </w:rPr>
         <w:t xml:space="preserve"> </w:t>
       </w:r>
-    </w:p>
-    <w:p>
-      <w:pPr>
-        <w:pStyle w:val="Sinespaciado"/>
-      </w:pPr>
-    </w:p>
-    <w:p>
-      <w:pPr>
-        <w:pStyle w:val="Sinespaciado"/>
-      </w:pPr>
-    </w:p>
-    <w:p>
-      <w:pPr>
-        <w:pStyle w:val="Sinespaciado"/>
-      </w:pPr>
-    </w:p>
-    <w:p>
-      <w:pPr>
-        <w:pStyle w:val="Sinespaciado"/>
-      </w:pPr>
-      <w:r>
-        <w:t>Consulta 9</w:t>
-      </w:r>
-    </w:p>
-    <w:p>
-      <w:pPr>
-        <w:pStyle w:val="Sinespaciado"/>
-      </w:pPr>
-      <w:r>
+      <w:r>
+        <w:rPr>
+          <w:b/>
+          <w:noProof/>
+          <w:u w:val="single"/>
+        </w:rPr>
         <w:drawing>
-          <wp:inline distT="0" distB="0" distL="0" distR="0" wp14:anchorId="56E8980E" wp14:editId="27ADF62D">
-            <wp:extent cx="5400040" cy="152400"/>
-            <wp:effectExtent l="0" t="0" r="0" b="0"/>
-            <wp:docPr id="33" name="Imagen 33"/>
+          <wp:inline distT="0" distB="0" distL="0" distR="0" wp14:anchorId="309F7167" wp14:editId="1202A49F">
+            <wp:extent cx="1580371" cy="2374900"/>
+            <wp:effectExtent l="0" t="0" r="1270" b="6350"/>
+            <wp:docPr id="32" name="Imagen 32"/>
             <wp:cNvGraphicFramePr>
               <a:graphicFrameLocks xmlns:a="http://schemas.openxmlformats.org/drawingml/2006/main" noChangeAspect="1"/>
             </wp:cNvGraphicFramePr>
@@ -3178,7 +3853,7 @@
                   <pic:spPr>
                     <a:xfrm>
                       <a:off x="0" y="0"/>
-                      <a:ext cx="5400040" cy="152400"/>
+                      <a:ext cx="1602919" cy="2408784"/>
                     </a:xfrm>
                     <a:prstGeom prst="rect">
                       <a:avLst/>
@@ -3190,35 +3865,23 @@
           </wp:inline>
         </w:drawing>
       </w:r>
-    </w:p>
-    <w:p>
-      <w:pPr>
-        <w:pStyle w:val="Sinespaciado"/>
-      </w:pPr>
-    </w:p>
-    <w:p>
-      <w:pPr>
-        <w:pStyle w:val="Sinespaciado"/>
+      <w:r>
+        <w:rPr>
+          <w:noProof/>
+        </w:rPr>
+        <w:t xml:space="preserve">   </w:t>
+      </w:r>
+      <w:r>
         <w:rPr>
           <w:b/>
           <w:noProof/>
           <w:u w:val="single"/>
         </w:rPr>
-      </w:pPr>
-      <w:r>
-        <w:rPr>
-          <w:b/>
-          <w:noProof/>
-          <w:u w:val="single"/>
-        </w:rPr>
-        <w:t xml:space="preserve"> </w:t>
-      </w:r>
-      <w:r>
         <w:drawing>
-          <wp:inline distT="0" distB="0" distL="0" distR="0" wp14:anchorId="2C60BC2E" wp14:editId="0BD2F99B">
-            <wp:extent cx="2608027" cy="3929712"/>
-            <wp:effectExtent l="0" t="0" r="1905" b="0"/>
-            <wp:docPr id="27" name="Imagen 27"/>
+          <wp:inline distT="0" distB="0" distL="0" distR="0" wp14:anchorId="1F6FEA01" wp14:editId="2370F82A">
+            <wp:extent cx="1549730" cy="2352193"/>
+            <wp:effectExtent l="0" t="0" r="0" b="0"/>
+            <wp:docPr id="28" name="Imagen 28"/>
             <wp:cNvGraphicFramePr>
               <a:graphicFrameLocks xmlns:a="http://schemas.openxmlformats.org/drawingml/2006/main" noChangeAspect="1"/>
             </wp:cNvGraphicFramePr>
@@ -3238,7 +3901,7 @@
                   <pic:spPr>
                     <a:xfrm>
                       <a:off x="0" y="0"/>
-                      <a:ext cx="2643864" cy="3983711"/>
+                      <a:ext cx="1564146" cy="2374074"/>
                     </a:xfrm>
                     <a:prstGeom prst="rect">
                       <a:avLst/>
@@ -3263,10 +3926,10 @@
           <w:u w:val="single"/>
         </w:rPr>
         <w:drawing>
-          <wp:inline distT="0" distB="0" distL="0" distR="0" wp14:anchorId="309F7167" wp14:editId="77C599ED">
-            <wp:extent cx="2608028" cy="3919208"/>
-            <wp:effectExtent l="0" t="0" r="1905" b="5715"/>
-            <wp:docPr id="32" name="Imagen 32"/>
+          <wp:inline distT="0" distB="0" distL="0" distR="0" wp14:anchorId="4E4DAB0F" wp14:editId="14A842DB">
+            <wp:extent cx="1528476" cy="2345347"/>
+            <wp:effectExtent l="0" t="0" r="0" b="0"/>
+            <wp:docPr id="29" name="Imagen 29"/>
             <wp:cNvGraphicFramePr>
               <a:graphicFrameLocks xmlns:a="http://schemas.openxmlformats.org/drawingml/2006/main" noChangeAspect="1"/>
             </wp:cNvGraphicFramePr>
@@ -3286,7 +3949,7 @@
                   <pic:spPr>
                     <a:xfrm>
                       <a:off x="0" y="0"/>
-                      <a:ext cx="2618552" cy="3935023"/>
+                      <a:ext cx="1543493" cy="2368390"/>
                     </a:xfrm>
                     <a:prstGeom prst="rect">
                       <a:avLst/>
@@ -3303,41 +3966,30 @@
       <w:pPr>
         <w:pStyle w:val="Sinespaciado"/>
         <w:rPr>
+          <w:noProof/>
+        </w:rPr>
+      </w:pPr>
+    </w:p>
+    <w:p>
+      <w:pPr>
+        <w:pStyle w:val="Sinespaciado"/>
+        <w:rPr>
           <w:b/>
           <w:noProof/>
           <w:u w:val="single"/>
         </w:rPr>
       </w:pPr>
-    </w:p>
-    <w:p>
-      <w:pPr>
-        <w:pStyle w:val="Sinespaciado"/>
+      <w:r>
         <w:rPr>
           <w:b/>
           <w:noProof/>
           <w:u w:val="single"/>
         </w:rPr>
-      </w:pPr>
-    </w:p>
-    <w:p>
-      <w:pPr>
-        <w:pStyle w:val="Sinespaciado"/>
-        <w:rPr>
-          <w:noProof/>
-        </w:rPr>
-      </w:pPr>
-      <w:r>
-        <w:rPr>
-          <w:b/>
-          <w:noProof/>
-          <w:u w:val="single"/>
-        </w:rPr>
-        <w:lastRenderedPageBreak/>
         <w:drawing>
-          <wp:inline distT="0" distB="0" distL="0" distR="0" wp14:anchorId="465F88ED" wp14:editId="3D5E337C">
-            <wp:extent cx="2419922" cy="3672978"/>
-            <wp:effectExtent l="0" t="0" r="0" b="3810"/>
-            <wp:docPr id="28" name="Imagen 28"/>
+          <wp:inline distT="0" distB="0" distL="0" distR="0" wp14:anchorId="278111B4" wp14:editId="27731C8E">
+            <wp:extent cx="1605335" cy="2440809"/>
+            <wp:effectExtent l="0" t="0" r="0" b="0"/>
+            <wp:docPr id="30" name="Imagen 30"/>
             <wp:cNvGraphicFramePr>
               <a:graphicFrameLocks xmlns:a="http://schemas.openxmlformats.org/drawingml/2006/main" noChangeAspect="1"/>
             </wp:cNvGraphicFramePr>
@@ -3357,7 +4009,7 @@
                   <pic:spPr>
                     <a:xfrm>
                       <a:off x="0" y="0"/>
-                      <a:ext cx="2431968" cy="3691261"/>
+                      <a:ext cx="1616480" cy="2457754"/>
                     </a:xfrm>
                     <a:prstGeom prst="rect">
                       <a:avLst/>
@@ -3382,10 +4034,10 @@
           <w:u w:val="single"/>
         </w:rPr>
         <w:drawing>
-          <wp:inline distT="0" distB="0" distL="0" distR="0" wp14:anchorId="2E27A3D8" wp14:editId="52729A5E">
-            <wp:extent cx="2393558" cy="3672758"/>
-            <wp:effectExtent l="0" t="0" r="6985" b="4445"/>
-            <wp:docPr id="29" name="Imagen 29"/>
+          <wp:inline distT="0" distB="0" distL="0" distR="0" wp14:anchorId="07C3C46E" wp14:editId="0D46CE93">
+            <wp:extent cx="1633777" cy="2439657"/>
+            <wp:effectExtent l="0" t="0" r="5080" b="0"/>
+            <wp:docPr id="31" name="Imagen 31"/>
             <wp:cNvGraphicFramePr>
               <a:graphicFrameLocks xmlns:a="http://schemas.openxmlformats.org/drawingml/2006/main" noChangeAspect="1"/>
             </wp:cNvGraphicFramePr>
@@ -3405,7 +4057,7 @@
                   <pic:spPr>
                     <a:xfrm>
                       <a:off x="0" y="0"/>
-                      <a:ext cx="2400319" cy="3683132"/>
+                      <a:ext cx="1665171" cy="2486536"/>
                     </a:xfrm>
                     <a:prstGeom prst="rect">
                       <a:avLst/>
@@ -3422,38 +4074,47 @@
       <w:pPr>
         <w:pStyle w:val="Sinespaciado"/>
         <w:rPr>
-          <w:noProof/>
-        </w:rPr>
-      </w:pPr>
-    </w:p>
-    <w:p>
-      <w:pPr>
-        <w:pStyle w:val="Sinespaciado"/>
-        <w:rPr>
-          <w:noProof/>
-        </w:rPr>
-      </w:pPr>
-    </w:p>
-    <w:p>
-      <w:pPr>
-        <w:pStyle w:val="Sinespaciado"/>
-        <w:rPr>
           <w:b/>
           <w:noProof/>
           <w:u w:val="single"/>
         </w:rPr>
       </w:pPr>
-      <w:r>
-        <w:rPr>
-          <w:b/>
+    </w:p>
+    <w:p>
+      <w:pPr>
+        <w:pStyle w:val="Sinespaciado"/>
+      </w:pPr>
+    </w:p>
+    <w:p>
+      <w:pPr>
+        <w:pStyle w:val="Sinespaciado"/>
+      </w:pPr>
+    </w:p>
+    <w:p>
+      <w:pPr>
+        <w:pStyle w:val="Sinespaciado"/>
+      </w:pPr>
+    </w:p>
+    <w:p>
+      <w:pPr>
+        <w:pStyle w:val="Sinespaciado"/>
+      </w:pPr>
+    </w:p>
+    <w:p>
+      <w:pPr>
+        <w:pStyle w:val="Sinespaciado"/>
+        <w:ind w:left="720"/>
+      </w:pPr>
+      <w:r>
+        <w:rPr>
           <w:noProof/>
-          <w:u w:val="single"/>
-        </w:rPr>
+        </w:rPr>
+        <w:lastRenderedPageBreak/>
         <w:drawing>
-          <wp:inline distT="0" distB="0" distL="0" distR="0" wp14:anchorId="278111B4" wp14:editId="2526A1E1">
-            <wp:extent cx="2643082" cy="4018636"/>
-            <wp:effectExtent l="0" t="0" r="5080" b="1270"/>
-            <wp:docPr id="30" name="Imagen 30"/>
+          <wp:inline distT="0" distB="0" distL="0" distR="0" wp14:anchorId="3C54015A" wp14:editId="41AD4E42">
+            <wp:extent cx="2655735" cy="1968024"/>
+            <wp:effectExtent l="0" t="0" r="0" b="0"/>
+            <wp:docPr id="14" name="Imagen 14"/>
             <wp:cNvGraphicFramePr>
               <a:graphicFrameLocks xmlns:a="http://schemas.openxmlformats.org/drawingml/2006/main" noChangeAspect="1"/>
             </wp:cNvGraphicFramePr>
@@ -3473,130 +4134,6 @@
                   <pic:spPr>
                     <a:xfrm>
                       <a:off x="0" y="0"/>
-                      <a:ext cx="2651128" cy="4030870"/>
-                    </a:xfrm>
-                    <a:prstGeom prst="rect">
-                      <a:avLst/>
-                    </a:prstGeom>
-                  </pic:spPr>
-                </pic:pic>
-              </a:graphicData>
-            </a:graphic>
-          </wp:inline>
-        </w:drawing>
-      </w:r>
-      <w:r>
-        <w:rPr>
-          <w:noProof/>
-        </w:rPr>
-        <w:t xml:space="preserve"> </w:t>
-      </w:r>
-      <w:r>
-        <w:rPr>
-          <w:b/>
-          <w:noProof/>
-          <w:u w:val="single"/>
-        </w:rPr>
-        <w:drawing>
-          <wp:inline distT="0" distB="0" distL="0" distR="0" wp14:anchorId="07C3C46E" wp14:editId="66ADD56C">
-            <wp:extent cx="2687541" cy="4013201"/>
-            <wp:effectExtent l="0" t="0" r="0" b="6350"/>
-            <wp:docPr id="31" name="Imagen 31"/>
-            <wp:cNvGraphicFramePr>
-              <a:graphicFrameLocks xmlns:a="http://schemas.openxmlformats.org/drawingml/2006/main" noChangeAspect="1"/>
-            </wp:cNvGraphicFramePr>
-            <a:graphic xmlns:a="http://schemas.openxmlformats.org/drawingml/2006/main">
-              <a:graphicData uri="http://schemas.openxmlformats.org/drawingml/2006/picture">
-                <pic:pic xmlns:pic="http://schemas.openxmlformats.org/drawingml/2006/picture">
-                  <pic:nvPicPr>
-                    <pic:cNvPr id="1" name=""/>
-                    <pic:cNvPicPr/>
-                  </pic:nvPicPr>
-                  <pic:blipFill>
-                    <a:blip r:embed="rId36"/>
-                    <a:stretch>
-                      <a:fillRect/>
-                    </a:stretch>
-                  </pic:blipFill>
-                  <pic:spPr>
-                    <a:xfrm>
-                      <a:off x="0" y="0"/>
-                      <a:ext cx="2712790" cy="4050904"/>
-                    </a:xfrm>
-                    <a:prstGeom prst="rect">
-                      <a:avLst/>
-                    </a:prstGeom>
-                  </pic:spPr>
-                </pic:pic>
-              </a:graphicData>
-            </a:graphic>
-          </wp:inline>
-        </w:drawing>
-      </w:r>
-    </w:p>
-    <w:p>
-      <w:pPr>
-        <w:pStyle w:val="Sinespaciado"/>
-        <w:rPr>
-          <w:b/>
-          <w:noProof/>
-          <w:u w:val="single"/>
-        </w:rPr>
-      </w:pPr>
-    </w:p>
-    <w:p>
-      <w:pPr>
-        <w:pStyle w:val="Sinespaciado"/>
-      </w:pPr>
-    </w:p>
-    <w:p>
-      <w:pPr>
-        <w:pStyle w:val="Sinespaciado"/>
-      </w:pPr>
-    </w:p>
-    <w:p>
-      <w:pPr>
-        <w:pStyle w:val="Sinespaciado"/>
-      </w:pPr>
-    </w:p>
-    <w:p>
-      <w:pPr>
-        <w:pStyle w:val="Sinespaciado"/>
-      </w:pPr>
-    </w:p>
-    <w:p>
-      <w:pPr>
-        <w:pStyle w:val="Sinespaciado"/>
-        <w:ind w:left="720"/>
-      </w:pPr>
-      <w:r>
-        <w:rPr>
-          <w:noProof/>
-        </w:rPr>
-        <w:drawing>
-          <wp:inline distT="0" distB="0" distL="0" distR="0" wp14:anchorId="3C54015A" wp14:editId="41AD4E42">
-            <wp:extent cx="2655735" cy="1968024"/>
-            <wp:effectExtent l="0" t="0" r="0" b="0"/>
-            <wp:docPr id="14" name="Imagen 14"/>
-            <wp:cNvGraphicFramePr>
-              <a:graphicFrameLocks xmlns:a="http://schemas.openxmlformats.org/drawingml/2006/main" noChangeAspect="1"/>
-            </wp:cNvGraphicFramePr>
-            <a:graphic xmlns:a="http://schemas.openxmlformats.org/drawingml/2006/main">
-              <a:graphicData uri="http://schemas.openxmlformats.org/drawingml/2006/picture">
-                <pic:pic xmlns:pic="http://schemas.openxmlformats.org/drawingml/2006/picture">
-                  <pic:nvPicPr>
-                    <pic:cNvPr id="1" name=""/>
-                    <pic:cNvPicPr/>
-                  </pic:nvPicPr>
-                  <pic:blipFill>
-                    <a:blip r:embed="rId37"/>
-                    <a:stretch>
-                      <a:fillRect/>
-                    </a:stretch>
-                  </pic:blipFill>
-                  <pic:spPr>
-                    <a:xfrm>
-                      <a:off x="0" y="0"/>
                       <a:ext cx="2667101" cy="1976447"/>
                     </a:xfrm>
                     <a:prstGeom prst="rect">
@@ -3625,419 +4162,10 @@
         <w:pStyle w:val="Sinespaciado"/>
       </w:pPr>
     </w:p>
-    <w:p>
-      <w:pPr>
-        <w:pStyle w:val="Sinespaciado"/>
-      </w:pPr>
-    </w:p>
-    <w:p>
-      <w:pPr>
-        <w:pStyle w:val="Sinespaciado"/>
-      </w:pPr>
-    </w:p>
-    <w:p>
-      <w:r>
-        <w:t xml:space="preserve">Consultas con </w:t>
-      </w:r>
-      <w:proofErr w:type="spellStart"/>
-      <w:r>
-        <w:t>Spark</w:t>
-      </w:r>
-      <w:proofErr w:type="spellEnd"/>
-      <w:r>
-        <w:t>:</w:t>
-      </w:r>
-    </w:p>
-    <w:p>
-      <w:r>
-        <w:t>Consulta1</w:t>
-      </w:r>
-    </w:p>
-    <w:p>
-      <w:pPr>
-        <w:pStyle w:val="Sinespaciado"/>
-      </w:pPr>
-      <w:r>
-        <w:t>1 ¿Cuáles son las preferencias alimenticias más comunes entre los clientes?</w:t>
-      </w:r>
-    </w:p>
-    <w:p>
-      <w:pPr>
-        <w:pStyle w:val="Sinespaciado"/>
-      </w:pPr>
-    </w:p>
-    <w:p>
-      <w:r>
-        <w:t>Consulta2</w:t>
-      </w:r>
-    </w:p>
-    <w:p>
-      <w:pPr>
-        <w:pStyle w:val="Sinespaciado"/>
-      </w:pPr>
-      <w:r>
-        <w:t xml:space="preserve">2 </w:t>
-      </w:r>
-      <w:r>
-        <w:t>¿Qué restaurante tiene el precio medio de menú más alto?</w:t>
-      </w:r>
-    </w:p>
-    <w:p>
-      <w:pPr>
-        <w:pStyle w:val="Sinespaciado"/>
-      </w:pPr>
-      <w:r>
-        <w:t xml:space="preserve">   </w:t>
-      </w:r>
-      <w:r>
-        <w:t>¿Existen tendencias en la disponibilidad de platos en los distintos restaurantes?</w:t>
-      </w:r>
-      <w:r>
-        <w:t xml:space="preserve"> Hay mismos platos en </w:t>
-      </w:r>
-      <w:proofErr w:type="spellStart"/>
-      <w:r>
-        <w:t>id_menu</w:t>
-      </w:r>
-      <w:proofErr w:type="spellEnd"/>
-      <w:r>
-        <w:t xml:space="preserve"> diferentes OK</w:t>
-      </w:r>
-    </w:p>
-    <w:p>
-      <w:pPr>
-        <w:pStyle w:val="Sinespaciado"/>
-      </w:pPr>
-    </w:p>
-    <w:p>
-      <w:r>
-        <w:t>Consulta3</w:t>
-      </w:r>
-    </w:p>
-    <w:p>
-      <w:pPr>
-        <w:pStyle w:val="Sinespaciado"/>
-        <w:rPr>
-          <w:color w:val="CCCCCC"/>
-          <w:lang w:eastAsia="es-ES"/>
-        </w:rPr>
-      </w:pPr>
-      <w:r>
-        <w:rPr>
-          <w:lang w:eastAsia="es-ES"/>
-        </w:rPr>
-        <w:t xml:space="preserve">3 </w:t>
-      </w:r>
-      <w:r>
-        <w:rPr>
-          <w:lang w:eastAsia="es-ES"/>
-        </w:rPr>
-        <w:t>¿Cuál es la duración media de la estancia de los clientes de un hotel?</w:t>
-      </w:r>
-    </w:p>
-    <w:p>
-      <w:pPr>
-        <w:pStyle w:val="Sinespaciado"/>
-        <w:rPr>
-          <w:lang w:eastAsia="es-ES"/>
-        </w:rPr>
-      </w:pPr>
-      <w:r>
-        <w:rPr>
-          <w:lang w:eastAsia="es-ES"/>
-        </w:rPr>
-        <w:t xml:space="preserve">   </w:t>
-      </w:r>
-      <w:r>
-        <w:rPr>
-          <w:lang w:eastAsia="es-ES"/>
-        </w:rPr>
-        <w:t>¿Existen periodos de máxima ocupación en función de las fechas de reserva?")</w:t>
-      </w:r>
-    </w:p>
-    <w:p>
-      <w:pPr>
-        <w:pStyle w:val="Sinespaciado"/>
-        <w:rPr>
-          <w:lang w:eastAsia="es-ES"/>
-        </w:rPr>
-      </w:pPr>
-    </w:p>
-    <w:p>
-      <w:r>
-        <w:t>Consulta4</w:t>
-      </w:r>
-    </w:p>
-    <w:p>
-      <w:pPr>
-        <w:pStyle w:val="Sinespaciado"/>
-      </w:pPr>
-      <w:r>
-        <w:t xml:space="preserve">4 </w:t>
-      </w:r>
-      <w:r>
-        <w:t>¿Cuántos empleados tiene de media cada hotel?</w:t>
-      </w:r>
-    </w:p>
-    <w:p>
-      <w:pPr>
-        <w:pStyle w:val="Sinespaciado"/>
-      </w:pPr>
-    </w:p>
-    <w:p>
-      <w:pPr>
-        <w:pStyle w:val="Sinespaciado"/>
-      </w:pPr>
-    </w:p>
-    <w:p>
-      <w:pPr>
-        <w:pStyle w:val="Sinespaciado"/>
-      </w:pPr>
-    </w:p>
-    <w:p>
-      <w:r>
-        <w:t>Consulta5</w:t>
-      </w:r>
-      <w:r>
-        <w:t xml:space="preserve"> </w:t>
-      </w:r>
-      <w:r>
-        <w:t>“</w:t>
-      </w:r>
-      <w:r>
-        <w:t>5.2.5 Ocupación e ingresos del hotel</w:t>
-      </w:r>
-    </w:p>
-    <w:p>
-      <w:pPr>
-        <w:pStyle w:val="Sinespaciado"/>
-      </w:pPr>
-      <w:r>
-        <w:t xml:space="preserve">5 </w:t>
-      </w:r>
-      <w:r>
-        <w:t xml:space="preserve">¿Cuál es el índice de ocupación de cada hotel y varía según la categoría de habitación?" </w:t>
-      </w:r>
-      <w:r>
-        <w:t xml:space="preserve">         </w:t>
-      </w:r>
-      <w:r>
-        <w:t xml:space="preserve">¿Podemos estimar los ingresos generados por cada hotel basándonos en los precios de las </w:t>
-      </w:r>
-      <w:r>
-        <w:t xml:space="preserve">     </w:t>
-      </w:r>
-      <w:r>
-        <w:t>habitaciones y los índices de ocupación?</w:t>
-      </w:r>
-    </w:p>
-    <w:p>
-      <w:pPr>
-        <w:pStyle w:val="Sinespaciado"/>
-      </w:pPr>
-    </w:p>
-    <w:p>
-      <w:r>
-        <w:t>Consulta6</w:t>
-      </w:r>
-      <w:r>
-        <w:rPr>
-          <w:b w:val="0"/>
-          <w:u w:val="none"/>
-        </w:rPr>
-        <w:t xml:space="preserve"> </w:t>
-      </w:r>
-      <w:r>
-        <w:rPr>
-          <w:b w:val="0"/>
-          <w:u w:val="none"/>
-        </w:rPr>
-        <w:t xml:space="preserve">    </w:t>
-      </w:r>
-      <w:r>
-        <w:t>5.2.6 Análisis de menús</w:t>
-      </w:r>
-    </w:p>
-    <w:p>
-      <w:pPr>
-        <w:pStyle w:val="Sinespaciado"/>
-      </w:pPr>
-      <w:r>
-        <w:t>¿Qué platos son los más y los menos populares entre los restaurantes?</w:t>
-      </w:r>
-    </w:p>
-    <w:p>
-      <w:pPr>
-        <w:pStyle w:val="Sinespaciado"/>
-      </w:pPr>
-      <w:r>
-        <w:t>¿Hay ingredientes o alérgenos comunes que aparezcan con frecuencia en los platos?</w:t>
-      </w:r>
-    </w:p>
-    <w:p>
-      <w:pPr>
-        <w:pStyle w:val="Sinespaciado"/>
-      </w:pPr>
-    </w:p>
-    <w:p>
-      <w:pPr>
-        <w:pStyle w:val="Sinespaciado"/>
-      </w:pPr>
-    </w:p>
-    <w:p>
-      <w:pPr>
-        <w:pStyle w:val="Sinespaciado"/>
-      </w:pPr>
-    </w:p>
-    <w:p>
-      <w:r>
-        <w:t>Consulta7</w:t>
-      </w:r>
-    </w:p>
-    <w:p>
-      <w:pPr>
-        <w:pStyle w:val="Sinespaciado"/>
-      </w:pPr>
-    </w:p>
-    <w:p>
-      <w:pPr>
-        <w:pStyle w:val="Sinespaciado"/>
-      </w:pPr>
-      <w:r>
-        <w:t>¿Existen pautas en las preferencias de los clientes en función de la época del año?</w:t>
-      </w:r>
-    </w:p>
-    <w:p>
-      <w:pPr>
-        <w:pStyle w:val="Sinespaciado"/>
-      </w:pPr>
-      <w:r>
-        <w:t>#- Será hoteles preferidos en épocas por mes/o año</w:t>
-      </w:r>
-    </w:p>
-    <w:p>
-      <w:pPr>
-        <w:pStyle w:val="Sinespaciado"/>
-      </w:pPr>
-      <w:r>
-        <w:t>     </w:t>
-      </w:r>
-    </w:p>
-    <w:p>
-      <w:pPr>
-        <w:pStyle w:val="Sinespaciado"/>
-      </w:pPr>
-      <w:r>
-        <w:t>¿Los clientes con preferencias dietéticas específicas tienden a reservar en restaurantes concretos?</w:t>
-      </w:r>
-    </w:p>
-    <w:p>
-      <w:pPr>
-        <w:pStyle w:val="Sinespaciado"/>
-      </w:pPr>
-    </w:p>
-    <w:p>
-      <w:pPr>
-        <w:pStyle w:val="Sinespaciado"/>
-      </w:pPr>
-    </w:p>
-    <w:p>
-      <w:r>
-        <w:t>Consulta8</w:t>
-      </w:r>
-    </w:p>
-    <w:p>
-      <w:pPr>
-        <w:pStyle w:val="Sinespaciado"/>
-      </w:pPr>
-      <w:r>
-        <w:br/>
-        <w:t>¿Existen discrepancias entre la disponibilidad de platos comunicada y las reservas</w:t>
-      </w:r>
-      <w:r>
-        <w:br/>
-        <w:t>reales realizadas?</w:t>
-      </w:r>
-      <w:r>
-        <w:t xml:space="preserve"> </w:t>
-      </w:r>
-      <w:proofErr w:type="gramStart"/>
-      <w:r>
-        <w:rPr>
-          <w:highlight w:val="red"/>
-        </w:rPr>
-        <w:t>Esto qué es?</w:t>
-      </w:r>
-      <w:proofErr w:type="gramEnd"/>
-    </w:p>
-    <w:p>
-      <w:pPr>
-        <w:pStyle w:val="Sinespaciado"/>
-      </w:pPr>
-    </w:p>
-    <w:p>
-      <w:r>
-        <w:t>Consulta9</w:t>
-      </w:r>
-    </w:p>
-    <w:p>
-      <w:pPr>
-        <w:pStyle w:val="Sinespaciado"/>
-      </w:pPr>
-      <w:r>
-        <w:rPr>
-          <w:shd w:val="clear" w:color="auto" w:fill="FFFFFF"/>
-        </w:rPr>
-        <w:t>¿Cómo se comparan los precios de las habitaciones de los distintos hoteles y</w:t>
-      </w:r>
-      <w:r>
-        <w:t xml:space="preserve"> </w:t>
-      </w:r>
-      <w:r>
-        <w:rPr>
-          <w:shd w:val="clear" w:color="auto" w:fill="FFFFFF"/>
-        </w:rPr>
-        <w:t xml:space="preserve">existen valores atípicos? </w:t>
-      </w:r>
-      <w:proofErr w:type="gramStart"/>
-      <w:r>
-        <w:rPr>
-          <w:highlight w:val="red"/>
-          <w:shd w:val="clear" w:color="auto" w:fill="FFFFFF"/>
-        </w:rPr>
-        <w:t>Es ver los precios de todas y ver si hay valores que se disparan?</w:t>
-      </w:r>
-      <w:proofErr w:type="gramEnd"/>
-    </w:p>
-    <w:p>
-      <w:pPr>
-        <w:pStyle w:val="Sinespaciado"/>
-      </w:pPr>
-    </w:p>
-    <w:p>
-      <w:pPr>
-        <w:pStyle w:val="Sinespaciado"/>
-      </w:pPr>
-    </w:p>
-    <w:p>
-      <w:pPr>
-        <w:pStyle w:val="Sinespaciado"/>
-      </w:pPr>
-    </w:p>
-    <w:p>
-      <w:r>
-        <w:t>Consulta11</w:t>
-      </w:r>
-    </w:p>
-    <w:p>
-      <w:pPr>
-        <w:pStyle w:val="Sinespaciado"/>
-      </w:pPr>
-    </w:p>
     <w:p/>
     <w:sectPr>
       <w:pgSz w:w="11906" w:h="16838"/>
-      <w:pgMar w:top="1417" w:right="707" w:bottom="1417" w:left="851" w:header="708" w:footer="708" w:gutter="0"/>
+      <w:pgMar w:top="851" w:right="424" w:bottom="568" w:left="851" w:header="708" w:footer="708" w:gutter="0"/>
       <w:cols w:space="708"/>
       <w:docGrid w:linePitch="360"/>
     </w:sectPr>
@@ -4163,7 +4291,7 @@
   <w:abstractNum w:abstractNumId="1" w15:restartNumberingAfterBreak="0">
     <w:nsid w:val="243B36AD"/>
     <w:multiLevelType w:val="hybridMultilevel"/>
-    <w:tmpl w:val="7A6AB43E"/>
+    <w:tmpl w:val="55D2D47A"/>
     <w:lvl w:ilvl="0" w:tplc="0C0A000B">
       <w:start w:val="1"/>
       <w:numFmt w:val="bullet"/>

</xml_diff>

<commit_message>
adaptacion de base de datos postgres y lista de empleados
</commit_message>
<xml_diff>
--- a/Spark/Función de los archivos.docx
+++ b/Spark/Función de los archivos.docx
@@ -1,6 +1,6 @@
 
 <file path=word/document.xml><?xml version="1.0" encoding="utf-8"?>
-<w:document xmlns:wpc="http://schemas.microsoft.com/office/word/2010/wordprocessingCanvas" xmlns:cx="http://schemas.microsoft.com/office/drawing/2014/chartex" xmlns:cx1="http://schemas.microsoft.com/office/drawing/2015/9/8/chartex" xmlns:cx2="http://schemas.microsoft.com/office/drawing/2015/10/21/chartex" xmlns:cx3="http://schemas.microsoft.com/office/drawing/2016/5/9/chartex" xmlns:cx4="http://schemas.microsoft.com/office/drawing/2016/5/10/chartex" xmlns:cx5="http://schemas.microsoft.com/office/drawing/2016/5/11/chartex" xmlns:cx6="http://schemas.microsoft.com/office/drawing/2016/5/12/chartex" xmlns:cx7="http://schemas.microsoft.com/office/drawing/2016/5/13/chartex" xmlns:cx8="http://schemas.microsoft.com/office/drawing/2016/5/14/chartex" xmlns:mc="http://schemas.openxmlformats.org/markup-compatibility/2006" xmlns:aink="http://schemas.microsoft.com/office/drawing/2016/ink" xmlns:am3d="http://schemas.microsoft.com/office/drawing/2017/model3d" xmlns:o="urn:schemas-microsoft-com:office:office" xmlns:r="http://schemas.openxmlformats.org/officeDocument/2006/relationships" xmlns:m="http://schemas.openxmlformats.org/officeDocument/2006/math" xmlns:v="urn:schemas-microsoft-com:vml" xmlns:wp14="http://schemas.microsoft.com/office/word/2010/wordprocessingDrawing" xmlns:wp="http://schemas.openxmlformats.org/drawingml/2006/wordprocessingDrawing" xmlns:w10="urn:schemas-microsoft-com:office:word" xmlns:w="http://schemas.openxmlformats.org/wordprocessingml/2006/main" xmlns:w14="http://schemas.microsoft.com/office/word/2010/wordml" xmlns:w15="http://schemas.microsoft.com/office/word/2012/wordml" xmlns:w16cex="http://schemas.microsoft.com/office/word/2018/wordml/cex" xmlns:w16cid="http://schemas.microsoft.com/office/word/2016/wordml/cid" xmlns:w16="http://schemas.microsoft.com/office/word/2018/wordml" xmlns:w16sdtdh="http://schemas.microsoft.com/office/word/2020/wordml/sdtdatahash" xmlns:w16se="http://schemas.microsoft.com/office/word/2015/wordml/symex" xmlns:wpg="http://schemas.microsoft.com/office/word/2010/wordprocessingGroup" xmlns:wpi="http://schemas.microsoft.com/office/word/2010/wordprocessingInk" xmlns:wne="http://schemas.microsoft.com/office/word/2006/wordml" xmlns:wps="http://schemas.microsoft.com/office/word/2010/wordprocessingShape" mc:Ignorable="w14 w15 w16se w16cid w16 w16cex w16sdtdh wp14">
+<w:document xmlns:wpc="http://schemas.microsoft.com/office/word/2010/wordprocessingCanvas" xmlns:cx="http://schemas.microsoft.com/office/drawing/2014/chartex" xmlns:cx1="http://schemas.microsoft.com/office/drawing/2015/9/8/chartex" xmlns:cx2="http://schemas.microsoft.com/office/drawing/2015/10/21/chartex" xmlns:cx3="http://schemas.microsoft.com/office/drawing/2016/5/9/chartex" xmlns:cx4="http://schemas.microsoft.com/office/drawing/2016/5/10/chartex" xmlns:cx5="http://schemas.microsoft.com/office/drawing/2016/5/11/chartex" xmlns:cx6="http://schemas.microsoft.com/office/drawing/2016/5/12/chartex" xmlns:cx7="http://schemas.microsoft.com/office/drawing/2016/5/13/chartex" xmlns:cx8="http://schemas.microsoft.com/office/drawing/2016/5/14/chartex" xmlns:mc="http://schemas.openxmlformats.org/markup-compatibility/2006" xmlns:aink="http://schemas.microsoft.com/office/drawing/2016/ink" xmlns:am3d="http://schemas.microsoft.com/office/drawing/2017/model3d" xmlns:o="urn:schemas-microsoft-com:office:office" xmlns:r="http://schemas.openxmlformats.org/officeDocument/2006/relationships" xmlns:m="http://schemas.openxmlformats.org/officeDocument/2006/math" xmlns:v="urn:schemas-microsoft-com:vml" xmlns:wp14="http://schemas.microsoft.com/office/word/2010/wordprocessingDrawing" xmlns:wp="http://schemas.openxmlformats.org/drawingml/2006/wordprocessingDrawing" xmlns:w10="urn:schemas-microsoft-com:office:word" xmlns:w="http://schemas.openxmlformats.org/wordprocessingml/2006/main" xmlns:w14="http://schemas.microsoft.com/office/word/2010/wordml" xmlns:w15="http://schemas.microsoft.com/office/word/2012/wordml" xmlns:w16cid="http://schemas.microsoft.com/office/word/2016/wordml/cid" xmlns:w16se="http://schemas.microsoft.com/office/word/2015/wordml/symex" xmlns:wpg="http://schemas.microsoft.com/office/word/2010/wordprocessingGroup" xmlns:wpi="http://schemas.microsoft.com/office/word/2010/wordprocessingInk" xmlns:wne="http://schemas.microsoft.com/office/word/2006/wordml" xmlns:wps="http://schemas.microsoft.com/office/word/2010/wordprocessingShape" mc:Ignorable="w14 w15 w16se w16cid wp14">
   <w:body>
     <w:p>
       <w:pPr>
@@ -9,20 +9,84 @@
           <w:lang w:eastAsia="es-ES"/>
         </w:rPr>
       </w:pPr>
-    </w:p>
-    <w:p>
-      <w:pPr>
-        <w:pStyle w:val="Sinespaciado"/>
-        <w:rPr>
-          <w:lang w:eastAsia="es-ES"/>
-        </w:rPr>
-      </w:pPr>
-      <w:r>
-        <w:rPr>
-          <w:lang w:eastAsia="es-ES"/>
-        </w:rPr>
-        <w:t>Comandos para hacer el scafold</w:t>
-      </w:r>
+      <w:r>
+        <w:rPr>
+          <w:noProof/>
+          <w:lang w:eastAsia="es-ES"/>
+        </w:rPr>
+        <w:drawing>
+          <wp:inline distT="0" distB="0" distL="0" distR="0" wp14:anchorId="6E0A6AA5" wp14:editId="75F88E73">
+            <wp:extent cx="3498850" cy="2592070"/>
+            <wp:effectExtent l="0" t="0" r="6350" b="0"/>
+            <wp:docPr id="21" name="Imagen 21"/>
+            <wp:cNvGraphicFramePr>
+              <a:graphicFrameLocks xmlns:a="http://schemas.openxmlformats.org/drawingml/2006/main" noChangeAspect="1"/>
+            </wp:cNvGraphicFramePr>
+            <a:graphic xmlns:a="http://schemas.openxmlformats.org/drawingml/2006/main">
+              <a:graphicData uri="http://schemas.openxmlformats.org/drawingml/2006/picture">
+                <pic:pic xmlns:pic="http://schemas.openxmlformats.org/drawingml/2006/picture">
+                  <pic:nvPicPr>
+                    <pic:cNvPr id="0" name="Picture 1"/>
+                    <pic:cNvPicPr>
+                      <a:picLocks noChangeAspect="1" noChangeArrowheads="1"/>
+                    </pic:cNvPicPr>
+                  </pic:nvPicPr>
+                  <pic:blipFill>
+                    <a:blip r:embed="rId5">
+                      <a:extLst>
+                        <a:ext uri="{28A0092B-C50C-407E-A947-70E740481C1C}">
+                          <a14:useLocalDpi xmlns:a14="http://schemas.microsoft.com/office/drawing/2010/main" val="0"/>
+                        </a:ext>
+                      </a:extLst>
+                    </a:blip>
+                    <a:srcRect/>
+                    <a:stretch>
+                      <a:fillRect/>
+                    </a:stretch>
+                  </pic:blipFill>
+                  <pic:spPr bwMode="auto">
+                    <a:xfrm>
+                      <a:off x="0" y="0"/>
+                      <a:ext cx="3498850" cy="2592070"/>
+                    </a:xfrm>
+                    <a:prstGeom prst="rect">
+                      <a:avLst/>
+                    </a:prstGeom>
+                    <a:noFill/>
+                    <a:ln>
+                      <a:noFill/>
+                    </a:ln>
+                  </pic:spPr>
+                </pic:pic>
+              </a:graphicData>
+            </a:graphic>
+          </wp:inline>
+        </w:drawing>
+      </w:r>
+      <w:bookmarkStart w:id="0" w:name="_GoBack"/>
+      <w:bookmarkEnd w:id="0"/>
+    </w:p>
+    <w:p>
+      <w:pPr>
+        <w:pStyle w:val="Sinespaciado"/>
+        <w:rPr>
+          <w:lang w:eastAsia="es-ES"/>
+        </w:rPr>
+      </w:pPr>
+      <w:r>
+        <w:rPr>
+          <w:lang w:eastAsia="es-ES"/>
+        </w:rPr>
+        <w:t xml:space="preserve">Comandos para hacer el </w:t>
+      </w:r>
+      <w:proofErr w:type="spellStart"/>
+      <w:r>
+        <w:rPr>
+          <w:lang w:eastAsia="es-ES"/>
+        </w:rPr>
+        <w:t>scafold</w:t>
+      </w:r>
+      <w:proofErr w:type="spellEnd"/>
       <w:r>
         <w:rPr>
           <w:lang w:eastAsia="es-ES"/>
@@ -82,12 +146,14 @@
           <w:lang w:val="en-GB" w:eastAsia="es-ES"/>
         </w:rPr>
       </w:pPr>
+      <w:proofErr w:type="spellStart"/>
       <w:r>
         <w:rPr>
           <w:lang w:val="en-GB" w:eastAsia="es-ES"/>
         </w:rPr>
         <w:t>localstack</w:t>
       </w:r>
+      <w:proofErr w:type="spellEnd"/>
     </w:p>
     <w:p>
       <w:pPr>
@@ -114,7 +180,21 @@
         <w:rPr>
           <w:lang w:eastAsia="es-ES"/>
         </w:rPr>
-        <w:t>#  -&gt; Crea el bucket de trabajo en S3</w:t>
+        <w:t xml:space="preserve">#  -&gt; Crea el </w:t>
+      </w:r>
+      <w:proofErr w:type="spellStart"/>
+      <w:r>
+        <w:rPr>
+          <w:lang w:eastAsia="es-ES"/>
+        </w:rPr>
+        <w:t>bucket</w:t>
+      </w:r>
+      <w:proofErr w:type="spellEnd"/>
+      <w:r>
+        <w:rPr>
+          <w:lang w:eastAsia="es-ES"/>
+        </w:rPr>
+        <w:t xml:space="preserve"> de trabajo en S3</w:t>
       </w:r>
     </w:p>
     <w:p>
@@ -160,18 +240,27 @@
         <w:rPr>
           <w:lang w:eastAsia="es-ES"/>
         </w:rPr>
-        <w:t>Meterse en el cluster</w:t>
-      </w:r>
-    </w:p>
-    <w:p>
-      <w:pPr>
-        <w:pStyle w:val="Sinespaciado"/>
-        <w:rPr>
-          <w:lang w:eastAsia="es-ES"/>
-        </w:rPr>
-      </w:pPr>
-      <w:r>
-        <w:rPr>
+        <w:t xml:space="preserve">Meterse en el </w:t>
+      </w:r>
+      <w:proofErr w:type="spellStart"/>
+      <w:r>
+        <w:rPr>
+          <w:lang w:eastAsia="es-ES"/>
+        </w:rPr>
+        <w:t>cluster</w:t>
+      </w:r>
+      <w:proofErr w:type="spellEnd"/>
+    </w:p>
+    <w:p>
+      <w:pPr>
+        <w:pStyle w:val="Sinespaciado"/>
+        <w:rPr>
+          <w:lang w:eastAsia="es-ES"/>
+        </w:rPr>
+      </w:pPr>
+      <w:r>
+        <w:rPr>
+          <w:noProof/>
           <w:lang w:eastAsia="es-ES"/>
         </w:rPr>
         <w:drawing>
@@ -190,7 +279,7 @@
                     <pic:cNvPicPr/>
                   </pic:nvPicPr>
                   <pic:blipFill>
-                    <a:blip r:embed="rId5"/>
+                    <a:blip r:embed="rId6"/>
                     <a:stretch>
                       <a:fillRect/>
                     </a:stretch>
@@ -245,15 +334,29 @@
         <w:rPr>
           <w:lang w:val="en-GB" w:eastAsia="es-ES"/>
         </w:rPr>
-        <w:t xml:space="preserve">root@b17b7945d0d0:/opt/spark-apps/DataIntegration# </w:t>
-      </w:r>
-    </w:p>
-    <w:p>
-      <w:pPr>
-        <w:pStyle w:val="Sinespaciado"/>
+        <w:t>root@b17b7945d0d0:/opt/spark-apps/</w:t>
+      </w:r>
+      <w:proofErr w:type="spellStart"/>
+      <w:r>
         <w:rPr>
           <w:lang w:val="en-GB" w:eastAsia="es-ES"/>
         </w:rPr>
+        <w:t>DataIntegration</w:t>
+      </w:r>
+      <w:proofErr w:type="spellEnd"/>
+      <w:r>
+        <w:rPr>
+          <w:lang w:val="en-GB" w:eastAsia="es-ES"/>
+        </w:rPr>
+        <w:t xml:space="preserve"># </w:t>
+      </w:r>
+    </w:p>
+    <w:p>
+      <w:pPr>
+        <w:pStyle w:val="Sinespaciado"/>
+        <w:rPr>
+          <w:lang w:val="en-GB" w:eastAsia="es-ES"/>
+        </w:rPr>
       </w:pPr>
     </w:p>
     <w:p>
@@ -291,30 +394,68 @@
         </w:rPr>
         <w:t xml:space="preserve"> </w:t>
       </w:r>
+      <w:proofErr w:type="spellStart"/>
       <w:r>
         <w:rPr>
           <w:highlight w:val="yellow"/>
           <w:lang w:eastAsia="es-ES"/>
         </w:rPr>
-        <w:t>python data_integration.py</w:t>
-      </w:r>
-      <w:r>
-        <w:rPr>
+        <w:t>python</w:t>
+      </w:r>
+      <w:proofErr w:type="spellEnd"/>
+      <w:r>
+        <w:rPr>
+          <w:highlight w:val="yellow"/>
           <w:lang w:eastAsia="es-ES"/>
         </w:rPr>
         <w:t xml:space="preserve"> </w:t>
       </w:r>
-      <w:r>
-        <w:rPr>
-          <w:lang w:eastAsia="es-ES"/>
-        </w:rPr>
-        <w:t xml:space="preserve"> -&gt; Sube </w:t>
-      </w:r>
-      <w:r>
-        <w:rPr>
-          <w:lang w:eastAsia="es-ES"/>
-        </w:rPr>
-        <w:t xml:space="preserve">al bucket de S3 </w:t>
+      <w:proofErr w:type="gramStart"/>
+      <w:r>
+        <w:rPr>
+          <w:highlight w:val="yellow"/>
+          <w:lang w:eastAsia="es-ES"/>
+        </w:rPr>
+        <w:t>data_integration.py</w:t>
+      </w:r>
+      <w:r>
+        <w:rPr>
+          <w:lang w:eastAsia="es-ES"/>
+        </w:rPr>
+        <w:t xml:space="preserve"> </w:t>
+      </w:r>
+      <w:r>
+        <w:rPr>
+          <w:lang w:eastAsia="es-ES"/>
+        </w:rPr>
+        <w:t xml:space="preserve"> -</w:t>
+      </w:r>
+      <w:proofErr w:type="gramEnd"/>
+      <w:r>
+        <w:rPr>
+          <w:lang w:eastAsia="es-ES"/>
+        </w:rPr>
+        <w:t xml:space="preserve">&gt; Sube </w:t>
+      </w:r>
+      <w:r>
+        <w:rPr>
+          <w:lang w:eastAsia="es-ES"/>
+        </w:rPr>
+        <w:t xml:space="preserve">al </w:t>
+      </w:r>
+      <w:proofErr w:type="spellStart"/>
+      <w:r>
+        <w:rPr>
+          <w:lang w:eastAsia="es-ES"/>
+        </w:rPr>
+        <w:t>bucket</w:t>
+      </w:r>
+      <w:proofErr w:type="spellEnd"/>
+      <w:r>
+        <w:rPr>
+          <w:lang w:eastAsia="es-ES"/>
+        </w:rPr>
+        <w:t xml:space="preserve"> de S3 </w:t>
       </w:r>
       <w:r>
         <w:rPr>
@@ -395,16 +536,29 @@
         <w:pStyle w:val="Sinespaciado"/>
       </w:pPr>
       <w:r>
-        <w:t>Se basa en leer un archivo json en insertar los registros en Mongo</w:t>
-      </w:r>
-    </w:p>
-    <w:p>
-      <w:pPr>
-        <w:pStyle w:val="Sinespaciado"/>
-      </w:pPr>
-      <w:r>
-        <w:t>Hacer uno que lea csv</w:t>
-      </w:r>
+        <w:t xml:space="preserve">Se basa en leer un archivo </w:t>
+      </w:r>
+      <w:proofErr w:type="spellStart"/>
+      <w:r>
+        <w:t>json</w:t>
+      </w:r>
+      <w:proofErr w:type="spellEnd"/>
+      <w:r>
+        <w:t xml:space="preserve"> en insertar los registros en Mongo</w:t>
+      </w:r>
+    </w:p>
+    <w:p>
+      <w:pPr>
+        <w:pStyle w:val="Sinespaciado"/>
+      </w:pPr>
+      <w:r>
+        <w:t xml:space="preserve">Hacer uno que lea </w:t>
+      </w:r>
+      <w:proofErr w:type="spellStart"/>
+      <w:r>
+        <w:t>csv</w:t>
+      </w:r>
+      <w:proofErr w:type="spellEnd"/>
     </w:p>
     <w:p>
       <w:pPr>
@@ -431,13 +585,30 @@
           <w:highlight w:val="yellow"/>
           <w:shd w:val="clear" w:color="auto" w:fill="FFFFFF"/>
         </w:rPr>
-        <w:t xml:space="preserve"> python </w:t>
-      </w:r>
+        <w:t xml:space="preserve"> </w:t>
+      </w:r>
+      <w:proofErr w:type="spellStart"/>
       <w:r>
         <w:rPr>
           <w:highlight w:val="yellow"/>
           <w:shd w:val="clear" w:color="auto" w:fill="FFFFFF"/>
         </w:rPr>
+        <w:t>python</w:t>
+      </w:r>
+      <w:proofErr w:type="spellEnd"/>
+      <w:r>
+        <w:rPr>
+          <w:highlight w:val="yellow"/>
+          <w:shd w:val="clear" w:color="auto" w:fill="FFFFFF"/>
+        </w:rPr>
+        <w:t xml:space="preserve"> </w:t>
+      </w:r>
+      <w:proofErr w:type="gramStart"/>
+      <w:r>
+        <w:rPr>
+          <w:highlight w:val="yellow"/>
+          <w:shd w:val="clear" w:color="auto" w:fill="FFFFFF"/>
+        </w:rPr>
         <w:t>mongoInsert.py</w:t>
       </w:r>
       <w:r>
@@ -447,7 +618,11 @@
         <w:t xml:space="preserve"> </w:t>
       </w:r>
       <w:r>
-        <w:t xml:space="preserve"> -&gt; inserta los registros en mongo provenientes de </w:t>
+        <w:t xml:space="preserve"> -</w:t>
+      </w:r>
+      <w:proofErr w:type="gramEnd"/>
+      <w:r>
+        <w:t xml:space="preserve">&gt; inserta los registros en mongo provenientes de </w:t>
       </w:r>
     </w:p>
     <w:p>
@@ -458,9 +633,13 @@
           <w:numId w:val="5"/>
         </w:numPr>
       </w:pPr>
+      <w:proofErr w:type="spellStart"/>
+      <w:proofErr w:type="gramStart"/>
       <w:r>
         <w:t>clientes.json</w:t>
       </w:r>
+      <w:proofErr w:type="spellEnd"/>
+      <w:proofErr w:type="gramEnd"/>
     </w:p>
     <w:p>
       <w:pPr>
@@ -491,7 +670,7 @@
                     </pic:cNvPicPr>
                   </pic:nvPicPr>
                   <pic:blipFill>
-                    <a:blip r:embed="rId6">
+                    <a:blip r:embed="rId7">
                       <a:extLst>
                         <a:ext uri="{28A0092B-C50C-407E-A947-70E740481C1C}">
                           <a14:useLocalDpi xmlns:a14="http://schemas.microsoft.com/office/drawing/2010/main" val="0"/>
@@ -551,7 +730,7 @@
                     </pic:cNvPicPr>
                   </pic:nvPicPr>
                   <pic:blipFill>
-                    <a:blip r:embed="rId7">
+                    <a:blip r:embed="rId8">
                       <a:extLst>
                         <a:ext uri="{28A0092B-C50C-407E-A947-70E740481C1C}">
                           <a14:useLocalDpi xmlns:a14="http://schemas.microsoft.com/office/drawing/2010/main" val="0"/>
@@ -592,6 +771,7 @@
       <w:pPr>
         <w:pStyle w:val="Sinespaciado"/>
       </w:pPr>
+      <w:proofErr w:type="gramStart"/>
       <w:r>
         <w:t>clientesConsumer.py</w:t>
       </w:r>
@@ -599,21 +779,35 @@
         <w:t xml:space="preserve">  </w:t>
       </w:r>
       <w:r>
-        <w:t>-&gt; Se pone a la escucha para cuando se le mande la información del Producer.</w:t>
-      </w:r>
-    </w:p>
-    <w:p>
-      <w:pPr>
-        <w:pStyle w:val="Sinespaciado"/>
-      </w:pPr>
-      <w:r>
-        <w:t>clientesProducer.py</w:t>
-      </w:r>
-      <w:r>
-        <w:t xml:space="preserve">    </w:t>
-      </w:r>
-      <w:r>
-        <w:t>-&gt; Se encarga de leer desde mongo_db y mandarla (mensaje estructurado) al Consumer.</w:t>
+        <w:t>-</w:t>
+      </w:r>
+      <w:proofErr w:type="gramEnd"/>
+      <w:r>
+        <w:t>&gt; Se pone a la escucha para cuando se le mande la información del Producer.</w:t>
+      </w:r>
+    </w:p>
+    <w:p>
+      <w:pPr>
+        <w:pStyle w:val="Sinespaciado"/>
+      </w:pPr>
+      <w:r>
+        <w:t xml:space="preserve">clientesProducer.py    -&gt; Se encarga de leer desde </w:t>
+      </w:r>
+      <w:proofErr w:type="spellStart"/>
+      <w:r>
+        <w:t>mongo_db</w:t>
+      </w:r>
+      <w:proofErr w:type="spellEnd"/>
+      <w:r>
+        <w:t xml:space="preserve"> y mandarla (mensaje estructurado) al </w:t>
+      </w:r>
+      <w:proofErr w:type="spellStart"/>
+      <w:r>
+        <w:t>Consumer</w:t>
+      </w:r>
+      <w:proofErr w:type="spellEnd"/>
+      <w:r>
+        <w:t>.</w:t>
       </w:r>
       <w:r>
         <w:rPr>
@@ -656,7 +850,7 @@
                     </pic:cNvPicPr>
                   </pic:nvPicPr>
                   <pic:blipFill>
-                    <a:blip r:embed="rId8">
+                    <a:blip r:embed="rId9">
                       <a:extLst>
                         <a:ext uri="{28A0092B-C50C-407E-A947-70E740481C1C}">
                           <a14:useLocalDpi xmlns:a14="http://schemas.microsoft.com/office/drawing/2010/main" val="0"/>
@@ -712,7 +906,7 @@
                     </pic:cNvPicPr>
                   </pic:nvPicPr>
                   <pic:blipFill>
-                    <a:blip r:embed="rId9">
+                    <a:blip r:embed="rId10">
                       <a:extLst>
                         <a:ext uri="{28A0092B-C50C-407E-A947-70E740481C1C}">
                           <a14:useLocalDpi xmlns:a14="http://schemas.microsoft.com/office/drawing/2010/main" val="0"/>
@@ -848,7 +1042,7 @@
                     </pic:cNvPicPr>
                   </pic:nvPicPr>
                   <pic:blipFill>
-                    <a:blip r:embed="rId10">
+                    <a:blip r:embed="rId11">
                       <a:extLst>
                         <a:ext uri="{28A0092B-C50C-407E-A947-70E740481C1C}">
                           <a14:useLocalDpi xmlns:a14="http://schemas.microsoft.com/office/drawing/2010/main" val="0"/>
@@ -901,7 +1095,7 @@
                     </pic:cNvPicPr>
                   </pic:nvPicPr>
                   <pic:blipFill>
-                    <a:blip r:embed="rId11">
+                    <a:blip r:embed="rId12">
                       <a:extLst>
                         <a:ext uri="{28A0092B-C50C-407E-A947-70E740481C1C}">
                           <a14:useLocalDpi xmlns:a14="http://schemas.microsoft.com/office/drawing/2010/main" val="0"/>
@@ -961,8 +1155,18 @@
         <w:rPr>
           <w:highlight w:val="green"/>
         </w:rPr>
-        <w:t>, platos.csv y relaciones.json</w:t>
-      </w:r>
+        <w:t xml:space="preserve">, platos.csv y </w:t>
+      </w:r>
+      <w:proofErr w:type="spellStart"/>
+      <w:proofErr w:type="gramStart"/>
+      <w:r>
+        <w:rPr>
+          <w:highlight w:val="green"/>
+        </w:rPr>
+        <w:t>relaciones.json</w:t>
+      </w:r>
+      <w:proofErr w:type="spellEnd"/>
+      <w:proofErr w:type="gramEnd"/>
     </w:p>
     <w:p>
       <w:pPr>
@@ -997,7 +1201,7 @@
                     </pic:cNvPicPr>
                   </pic:nvPicPr>
                   <pic:blipFill>
-                    <a:blip r:embed="rId12">
+                    <a:blip r:embed="rId13">
                       <a:extLst>
                         <a:ext uri="{28A0092B-C50C-407E-A947-70E740481C1C}">
                           <a14:useLocalDpi xmlns:a14="http://schemas.microsoft.com/office/drawing/2010/main" val="0"/>
@@ -1053,7 +1257,7 @@
                     </pic:cNvPicPr>
                   </pic:nvPicPr>
                   <pic:blipFill>
-                    <a:blip r:embed="rId13">
+                    <a:blip r:embed="rId14">
                       <a:extLst>
                         <a:ext uri="{28A0092B-C50C-407E-A947-70E740481C1C}">
                           <a14:useLocalDpi xmlns:a14="http://schemas.microsoft.com/office/drawing/2010/main" val="0"/>
@@ -1105,7 +1309,15 @@
         <w:t>.py</w:t>
       </w:r>
       <w:r>
-        <w:t xml:space="preserve"> se encargan de leer los archivos y mandarlos a los consumers. </w:t>
+        <w:t xml:space="preserve"> se encargan de leer los archivos y mandarlos a los </w:t>
+      </w:r>
+      <w:proofErr w:type="spellStart"/>
+      <w:r>
+        <w:t>consumers</w:t>
+      </w:r>
+      <w:proofErr w:type="spellEnd"/>
+      <w:r>
+        <w:t xml:space="preserve">. </w:t>
       </w:r>
     </w:p>
     <w:p>
@@ -1128,7 +1340,31 @@
         <w:t xml:space="preserve">.py </w:t>
       </w:r>
       <w:r>
-        <w:t>se encargan de recibir los mensajes y crear en el bucket los archivos csv menus y platos</w:t>
+        <w:t xml:space="preserve">se encargan de recibir los mensajes y crear en el </w:t>
+      </w:r>
+      <w:proofErr w:type="spellStart"/>
+      <w:r>
+        <w:t>bucket</w:t>
+      </w:r>
+      <w:proofErr w:type="spellEnd"/>
+      <w:r>
+        <w:t xml:space="preserve"> los archivos </w:t>
+      </w:r>
+      <w:proofErr w:type="spellStart"/>
+      <w:r>
+        <w:t>csv</w:t>
+      </w:r>
+      <w:proofErr w:type="spellEnd"/>
+      <w:r>
+        <w:t xml:space="preserve"> </w:t>
+      </w:r>
+      <w:proofErr w:type="spellStart"/>
+      <w:r>
+        <w:t>menus</w:t>
+      </w:r>
+      <w:proofErr w:type="spellEnd"/>
+      <w:r>
+        <w:t xml:space="preserve"> y platos</w:t>
       </w:r>
       <w:r>
         <w:t>.</w:t>
@@ -1214,6 +1450,7 @@
         <w:pStyle w:val="Sinespaciado"/>
       </w:pPr>
       <w:r>
+        <w:lastRenderedPageBreak/>
         <w:t>redservasConsumer.py</w:t>
       </w:r>
       <w:r>
@@ -1221,7 +1458,23 @@
       </w:r>
       <w:r>
         <w:tab/>
-        <w:t>=&gt; Lee el mensaje del Producer y hace en S3 el reservas_csv/</w:t>
+        <w:t xml:space="preserve">=&gt; Lee el mensaje del Producer y hace en S3 </w:t>
+      </w:r>
+      <w:proofErr w:type="gramStart"/>
+      <w:r>
+        <w:t xml:space="preserve">el </w:t>
+      </w:r>
+      <w:proofErr w:type="spellStart"/>
+      <w:r>
+        <w:t>reservas</w:t>
+      </w:r>
+      <w:proofErr w:type="gramEnd"/>
+      <w:r>
+        <w:t>_csv</w:t>
+      </w:r>
+      <w:proofErr w:type="spellEnd"/>
+      <w:r>
+        <w:t>/</w:t>
       </w:r>
     </w:p>
     <w:p>
@@ -1297,18 +1550,48 @@
       <w:pPr>
         <w:pStyle w:val="Sinespaciado"/>
       </w:pPr>
-      <w:r>
-        <w:t>insertEmpleados.py  =&gt; Crea tabla empleados, lee el empleados.csv e inserta en postgres.</w:t>
-      </w:r>
-    </w:p>
-    <w:p>
-      <w:pPr>
-        <w:pStyle w:val="Sinespaciado"/>
-      </w:pPr>
-      <w:r>
-        <w:lastRenderedPageBreak/>
-        <w:t>Jdbc =&gt; consulta la base de datos y crea en S3 el empleados_csv</w:t>
-      </w:r>
+      <w:proofErr w:type="gramStart"/>
+      <w:r>
+        <w:t>insertEmpleados.py  =</w:t>
+      </w:r>
+      <w:proofErr w:type="gramEnd"/>
+      <w:r>
+        <w:t xml:space="preserve">&gt; Crea tabla empleados, lee el empleados.csv e inserta en </w:t>
+      </w:r>
+      <w:proofErr w:type="spellStart"/>
+      <w:r>
+        <w:t>postgres</w:t>
+      </w:r>
+      <w:proofErr w:type="spellEnd"/>
+      <w:r>
+        <w:t>.</w:t>
+      </w:r>
+    </w:p>
+    <w:p>
+      <w:pPr>
+        <w:pStyle w:val="Sinespaciado"/>
+      </w:pPr>
+      <w:proofErr w:type="spellStart"/>
+      <w:r>
+        <w:t>Jdbc</w:t>
+      </w:r>
+      <w:proofErr w:type="spellEnd"/>
+      <w:r>
+        <w:t xml:space="preserve"> =&gt; consulta la base de datos y crea en S3 </w:t>
+      </w:r>
+      <w:proofErr w:type="gramStart"/>
+      <w:r>
+        <w:t xml:space="preserve">el </w:t>
+      </w:r>
+      <w:proofErr w:type="spellStart"/>
+      <w:r>
+        <w:t>empleados</w:t>
+      </w:r>
+      <w:proofErr w:type="gramEnd"/>
+      <w:r>
+        <w:t>_csv</w:t>
+      </w:r>
+      <w:proofErr w:type="spellEnd"/>
     </w:p>
     <w:p>
       <w:pPr>
@@ -1328,16 +1611,53 @@
         <w:pStyle w:val="Sinespaciado"/>
       </w:pPr>
       <w:r>
-        <w:t>inserHoteles.py =&gt; Crea la tabla hoteles, lee el hoteles.csv (que lea un json tambien) e inserta en postgres.</w:t>
-      </w:r>
-    </w:p>
-    <w:p>
-      <w:pPr>
-        <w:pStyle w:val="Sinespaciado"/>
-      </w:pPr>
-      <w:r>
-        <w:t>Jdbc.py =&gt; Consulta la base de datos y crea en S3 el hoteles_json</w:t>
-      </w:r>
+        <w:t xml:space="preserve">inserHoteles.py =&gt; Crea la tabla hoteles, lee el hoteles.csv (que lea un </w:t>
+      </w:r>
+      <w:proofErr w:type="spellStart"/>
+      <w:r>
+        <w:t>json</w:t>
+      </w:r>
+      <w:proofErr w:type="spellEnd"/>
+      <w:r>
+        <w:t xml:space="preserve"> </w:t>
+      </w:r>
+      <w:proofErr w:type="spellStart"/>
+      <w:r>
+        <w:t>tambien</w:t>
+      </w:r>
+      <w:proofErr w:type="spellEnd"/>
+      <w:r>
+        <w:t xml:space="preserve">) e inserta en </w:t>
+      </w:r>
+      <w:proofErr w:type="spellStart"/>
+      <w:r>
+        <w:t>postgres</w:t>
+      </w:r>
+      <w:proofErr w:type="spellEnd"/>
+      <w:r>
+        <w:t>.</w:t>
+      </w:r>
+    </w:p>
+    <w:p>
+      <w:pPr>
+        <w:pStyle w:val="Sinespaciado"/>
+      </w:pPr>
+      <w:r>
+        <w:t xml:space="preserve">Jdbc.py =&gt; Consulta la base de datos y crea en S3 </w:t>
+      </w:r>
+      <w:proofErr w:type="gramStart"/>
+      <w:r>
+        <w:t xml:space="preserve">el </w:t>
+      </w:r>
+      <w:proofErr w:type="spellStart"/>
+      <w:r>
+        <w:t>hoteles</w:t>
+      </w:r>
+      <w:proofErr w:type="gramEnd"/>
+      <w:r>
+        <w:t>_json</w:t>
+      </w:r>
+      <w:proofErr w:type="spellEnd"/>
     </w:p>
     <w:p>
       <w:pPr>
@@ -1471,8 +1791,16 @@
         <w:rPr>
           <w:shd w:val="clear" w:color="auto" w:fill="FFFFFF"/>
         </w:rPr>
-        <w:t>3.1 Postgres</w:t>
-      </w:r>
+        <w:t xml:space="preserve">3.1 </w:t>
+      </w:r>
+      <w:proofErr w:type="spellStart"/>
+      <w:r>
+        <w:rPr>
+          <w:shd w:val="clear" w:color="auto" w:fill="FFFFFF"/>
+        </w:rPr>
+        <w:t>Postgres</w:t>
+      </w:r>
+      <w:proofErr w:type="spellEnd"/>
     </w:p>
     <w:p>
       <w:pPr>
@@ -1523,7 +1851,7 @@
                     </pic:cNvPicPr>
                   </pic:nvPicPr>
                   <pic:blipFill>
-                    <a:blip r:embed="rId14">
+                    <a:blip r:embed="rId15">
                       <a:extLst>
                         <a:ext uri="{28A0092B-C50C-407E-A947-70E740481C1C}">
                           <a14:useLocalDpi xmlns:a14="http://schemas.microsoft.com/office/drawing/2010/main" val="0"/>
@@ -1576,7 +1904,7 @@
                     </pic:cNvPicPr>
                   </pic:nvPicPr>
                   <pic:blipFill>
-                    <a:blip r:embed="rId15">
+                    <a:blip r:embed="rId16">
                       <a:extLst>
                         <a:ext uri="{28A0092B-C50C-407E-A947-70E740481C1C}">
                           <a14:useLocalDpi xmlns:a14="http://schemas.microsoft.com/office/drawing/2010/main" val="0"/>
@@ -1616,8 +1944,13 @@
         <w:t xml:space="preserve"># -&gt; Leer los archivos </w:t>
       </w:r>
       <w:r>
-        <w:t>y los inserta en mongo_db</w:t>
-      </w:r>
+        <w:t xml:space="preserve">y los inserta en </w:t>
+      </w:r>
+      <w:proofErr w:type="spellStart"/>
+      <w:r>
+        <w:t>mongo_db</w:t>
+      </w:r>
+      <w:proofErr w:type="spellEnd"/>
     </w:p>
     <w:p>
       <w:pPr>
@@ -1678,19 +2011,41 @@
         <w:rPr>
           <w:shd w:val="clear" w:color="auto" w:fill="FFFFFF"/>
         </w:rPr>
-        <w:t>3.1 Postgres   empleados.</w:t>
-      </w:r>
+        <w:t xml:space="preserve">3.1 </w:t>
+      </w:r>
+      <w:proofErr w:type="spellStart"/>
       <w:r>
         <w:rPr>
           <w:shd w:val="clear" w:color="auto" w:fill="FFFFFF"/>
         </w:rPr>
+        <w:t>Postgres</w:t>
+      </w:r>
+      <w:proofErr w:type="spellEnd"/>
+      <w:r>
+        <w:rPr>
+          <w:shd w:val="clear" w:color="auto" w:fill="FFFFFF"/>
+        </w:rPr>
+        <w:t xml:space="preserve">   empleados.</w:t>
+      </w:r>
+      <w:r>
+        <w:rPr>
+          <w:shd w:val="clear" w:color="auto" w:fill="FFFFFF"/>
+        </w:rPr>
         <w:t xml:space="preserve"> </w:t>
       </w:r>
+      <w:proofErr w:type="spellStart"/>
       <w:r>
         <w:rPr>
           <w:shd w:val="clear" w:color="auto" w:fill="FFFFFF"/>
         </w:rPr>
-        <w:t>csv y hoteles.csv</w:t>
+        <w:t>csv</w:t>
+      </w:r>
+      <w:proofErr w:type="spellEnd"/>
+      <w:r>
+        <w:rPr>
+          <w:shd w:val="clear" w:color="auto" w:fill="FFFFFF"/>
+        </w:rPr>
+        <w:t xml:space="preserve"> y hoteles.csv</w:t>
       </w:r>
       <w:r>
         <w:rPr>
@@ -1715,7 +2070,7 @@
                     </pic:cNvPicPr>
                   </pic:nvPicPr>
                   <pic:blipFill>
-                    <a:blip r:embed="rId16">
+                    <a:blip r:embed="rId17">
                       <a:extLst>
                         <a:ext uri="{28A0092B-C50C-407E-A947-70E740481C1C}">
                           <a14:useLocalDpi xmlns:a14="http://schemas.microsoft.com/office/drawing/2010/main" val="0"/>
@@ -1760,21 +2115,60 @@
         <w:pStyle w:val="Sinespaciado"/>
       </w:pPr>
       <w:r>
-        <w:t># -&gt; inserta en postgres empleados y hoteles</w:t>
-      </w:r>
-    </w:p>
-    <w:p>
-      <w:pPr>
-        <w:pStyle w:val="Sinespaciado"/>
-      </w:pPr>
-    </w:p>
-    <w:p>
-      <w:pPr>
-        <w:pStyle w:val="Sinespaciado"/>
-      </w:pPr>
-      <w:r>
-        <w:lastRenderedPageBreak/>
-        <w:t xml:space="preserve"># -&gt; Existe otro archivo que inserta con spark mediante jdbc a postgres desde un csv  </w:t>
+        <w:t xml:space="preserve"># -&gt; inserta en </w:t>
+      </w:r>
+      <w:proofErr w:type="spellStart"/>
+      <w:r>
+        <w:t>postgres</w:t>
+      </w:r>
+      <w:proofErr w:type="spellEnd"/>
+      <w:r>
+        <w:t xml:space="preserve"> empleados y hoteles</w:t>
+      </w:r>
+    </w:p>
+    <w:p>
+      <w:pPr>
+        <w:pStyle w:val="Sinespaciado"/>
+      </w:pPr>
+    </w:p>
+    <w:p>
+      <w:pPr>
+        <w:pStyle w:val="Sinespaciado"/>
+      </w:pPr>
+      <w:r>
+        <w:t xml:space="preserve"># -&gt; Existe otro archivo que inserta con </w:t>
+      </w:r>
+      <w:proofErr w:type="spellStart"/>
+      <w:r>
+        <w:t>spark</w:t>
+      </w:r>
+      <w:proofErr w:type="spellEnd"/>
+      <w:r>
+        <w:t xml:space="preserve"> mediante </w:t>
+      </w:r>
+      <w:proofErr w:type="spellStart"/>
+      <w:r>
+        <w:t>jdbc</w:t>
+      </w:r>
+      <w:proofErr w:type="spellEnd"/>
+      <w:r>
+        <w:t xml:space="preserve"> a </w:t>
+      </w:r>
+      <w:proofErr w:type="spellStart"/>
+      <w:r>
+        <w:t>postgres</w:t>
+      </w:r>
+      <w:proofErr w:type="spellEnd"/>
+      <w:r>
+        <w:t xml:space="preserve"> desde un </w:t>
+      </w:r>
+      <w:proofErr w:type="spellStart"/>
+      <w:r>
+        <w:t>csv</w:t>
+      </w:r>
+      <w:proofErr w:type="spellEnd"/>
+      <w:r>
+        <w:t xml:space="preserve">  </w:t>
       </w:r>
     </w:p>
     <w:p>
@@ -1834,7 +2228,7 @@
                     </pic:cNvPicPr>
                   </pic:nvPicPr>
                   <pic:blipFill>
-                    <a:blip r:embed="rId17">
+                    <a:blip r:embed="rId18">
                       <a:extLst>
                         <a:ext uri="{28A0092B-C50C-407E-A947-70E740481C1C}">
                           <a14:useLocalDpi xmlns:a14="http://schemas.microsoft.com/office/drawing/2010/main" val="0"/>
@@ -1887,7 +2281,7 @@
                     </pic:cNvPicPr>
                   </pic:nvPicPr>
                   <pic:blipFill>
-                    <a:blip r:embed="rId18">
+                    <a:blip r:embed="rId19">
                       <a:extLst>
                         <a:ext uri="{28A0092B-C50C-407E-A947-70E740481C1C}">
                           <a14:useLocalDpi xmlns:a14="http://schemas.microsoft.com/office/drawing/2010/main" val="0"/>
@@ -1932,23 +2326,54 @@
         <w:pStyle w:val="Sinespaciado"/>
       </w:pPr>
       <w:r>
-        <w:t># -&gt; Lee el .txt y manda el mensaje al Consumer</w:t>
-      </w:r>
-    </w:p>
-    <w:p>
-      <w:pPr>
-        <w:pStyle w:val="Sinespaciado"/>
-      </w:pPr>
+        <w:t xml:space="preserve"># -&gt; Lee </w:t>
+      </w:r>
+      <w:proofErr w:type="spellStart"/>
+      <w:r>
+        <w:t>el</w:t>
+      </w:r>
+      <w:proofErr w:type="spellEnd"/>
+      <w:r>
+        <w:t xml:space="preserve"> .</w:t>
+      </w:r>
+      <w:proofErr w:type="spellStart"/>
+      <w:r>
+        <w:t>txt</w:t>
+      </w:r>
+      <w:proofErr w:type="spellEnd"/>
+      <w:r>
+        <w:t xml:space="preserve"> y manda el mensaje al </w:t>
+      </w:r>
+      <w:proofErr w:type="spellStart"/>
       <w:r>
         <w:t>Consumer</w:t>
       </w:r>
-    </w:p>
-    <w:p>
-      <w:pPr>
-        <w:pStyle w:val="Sinespaciado"/>
-      </w:pPr>
-      <w:r>
-        <w:t># _&gt; Lee el mensaje e inserta los registros en postgres.</w:t>
+      <w:proofErr w:type="spellEnd"/>
+    </w:p>
+    <w:p>
+      <w:pPr>
+        <w:pStyle w:val="Sinespaciado"/>
+      </w:pPr>
+      <w:proofErr w:type="spellStart"/>
+      <w:r>
+        <w:t>Consumer</w:t>
+      </w:r>
+      <w:proofErr w:type="spellEnd"/>
+    </w:p>
+    <w:p>
+      <w:pPr>
+        <w:pStyle w:val="Sinespaciado"/>
+      </w:pPr>
+      <w:r>
+        <w:t xml:space="preserve"># _&gt; Lee el mensaje e inserta los registros en </w:t>
+      </w:r>
+      <w:proofErr w:type="spellStart"/>
+      <w:r>
+        <w:t>postgres</w:t>
+      </w:r>
+      <w:proofErr w:type="spellEnd"/>
+      <w:r>
+        <w:t>.</w:t>
       </w:r>
     </w:p>
     <w:p>
@@ -1992,8 +2417,13 @@
         <w:pStyle w:val="Sinespaciado"/>
       </w:pPr>
       <w:r>
-        <w:t>Preparación del WareHouse</w:t>
-      </w:r>
+        <w:t xml:space="preserve">Preparación del </w:t>
+      </w:r>
+      <w:proofErr w:type="spellStart"/>
+      <w:r>
+        <w:t>WareHouse</w:t>
+      </w:r>
+      <w:proofErr w:type="spellEnd"/>
     </w:p>
     <w:p>
       <w:pPr>
@@ -2024,7 +2454,15 @@
         <w:t>s</w:t>
       </w:r>
       <w:r>
-        <w:t xml:space="preserve"> con los atributos que nos interesan y se juntan dataframes para insertar los registros.</w:t>
+        <w:t xml:space="preserve"> con los atributos que nos interesan y se juntan </w:t>
+      </w:r>
+      <w:proofErr w:type="spellStart"/>
+      <w:r>
+        <w:t>dataframes</w:t>
+      </w:r>
+      <w:proofErr w:type="spellEnd"/>
+      <w:r>
+        <w:t xml:space="preserve"> para insertar los registros.</w:t>
       </w:r>
     </w:p>
     <w:p>
@@ -2047,8 +2485,13 @@
       <w:pPr>
         <w:pStyle w:val="Sinespaciado"/>
       </w:pPr>
-      <w:r>
-        <w:t>DataLoading -&gt; tabla_wclientes.py -&gt; Crea la tabla para Análisis de Clientes.</w:t>
+      <w:proofErr w:type="spellStart"/>
+      <w:r>
+        <w:t>DataLoading</w:t>
+      </w:r>
+      <w:proofErr w:type="spellEnd"/>
+      <w:r>
+        <w:t xml:space="preserve"> -&gt; tabla_wclientes.py -&gt; Crea la tabla para Análisis de Clientes.</w:t>
       </w:r>
     </w:p>
     <w:p>
@@ -2072,7 +2515,15 @@
         </w:numPr>
       </w:pPr>
       <w:r>
-        <w:t xml:space="preserve">Componer Dataframe con los atributos. </w:t>
+        <w:t xml:space="preserve">Componer </w:t>
+      </w:r>
+      <w:proofErr w:type="spellStart"/>
+      <w:r>
+        <w:t>Dataframe</w:t>
+      </w:r>
+      <w:proofErr w:type="spellEnd"/>
+      <w:r>
+        <w:t xml:space="preserve"> con los atributos. </w:t>
       </w:r>
     </w:p>
     <w:p>
@@ -2097,60 +2548,39 @@
       <w:pPr>
         <w:pStyle w:val="Sinespaciado"/>
       </w:pPr>
-      <w:r>
-        <w:t>DataLoading -&gt; tabla_w</w:t>
-      </w:r>
-      <w:r>
-        <w:t>hoteles</w:t>
-      </w:r>
-      <w:r>
-        <w:t xml:space="preserve">.py -&gt; Crea la tabla para Análisis de </w:t>
-      </w:r>
-      <w:r>
-        <w:t>Hoteles</w:t>
-      </w:r>
-      <w:r>
-        <w:t>.</w:t>
-      </w:r>
-    </w:p>
-    <w:p>
-      <w:pPr>
-        <w:pStyle w:val="Sinespaciado"/>
-      </w:pPr>
-      <w:r>
-        <w:t>DataLoading -&gt; tabla_w</w:t>
-      </w:r>
-      <w:r>
-        <w:t>restaurantes</w:t>
-      </w:r>
-      <w:r>
-        <w:t>.py -&gt; Crea la tabla para Análisis de</w:t>
-      </w:r>
-      <w:r>
-        <w:t xml:space="preserve"> Restaurantes</w:t>
-      </w:r>
-      <w:r>
-        <w:t>.</w:t>
-      </w:r>
-    </w:p>
-    <w:p>
-      <w:pPr>
-        <w:pStyle w:val="Sinespaciado"/>
-      </w:pPr>
-      <w:r>
-        <w:t>DataLoading -&gt; tabla_w</w:t>
-      </w:r>
-      <w:r>
-        <w:t>reservas</w:t>
-      </w:r>
-      <w:r>
-        <w:t xml:space="preserve">.py -&gt; Crea la tabla para Análisis de </w:t>
-      </w:r>
-      <w:r>
-        <w:t>Reservas</w:t>
-      </w:r>
-      <w:r>
-        <w:t>.</w:t>
+      <w:proofErr w:type="spellStart"/>
+      <w:r>
+        <w:t>DataLoading</w:t>
+      </w:r>
+      <w:proofErr w:type="spellEnd"/>
+      <w:r>
+        <w:t xml:space="preserve"> -&gt; tabla_whoteles.py -&gt; Crea la tabla para Análisis de Hoteles.</w:t>
+      </w:r>
+    </w:p>
+    <w:p>
+      <w:pPr>
+        <w:pStyle w:val="Sinespaciado"/>
+      </w:pPr>
+      <w:proofErr w:type="spellStart"/>
+      <w:r>
+        <w:t>DataLoading</w:t>
+      </w:r>
+      <w:proofErr w:type="spellEnd"/>
+      <w:r>
+        <w:t xml:space="preserve"> -&gt; tabla_wrestaurantes.py -&gt; Crea la tabla para Análisis de Restaurantes.</w:t>
+      </w:r>
+    </w:p>
+    <w:p>
+      <w:pPr>
+        <w:pStyle w:val="Sinespaciado"/>
+      </w:pPr>
+      <w:proofErr w:type="spellStart"/>
+      <w:r>
+        <w:t>DataLoading</w:t>
+      </w:r>
+      <w:proofErr w:type="spellEnd"/>
+      <w:r>
+        <w:t xml:space="preserve"> -&gt; tabla_wreservas.py -&gt; Crea la tabla para Análisis de Reservas.</w:t>
       </w:r>
     </w:p>
     <w:p>
@@ -2246,212 +2676,14 @@
         <w:pStyle w:val="Sinespaciado"/>
       </w:pPr>
       <w:r>
+        <w:rPr>
+          <w:noProof/>
+        </w:rPr>
         <w:drawing>
           <wp:inline distT="0" distB="0" distL="0" distR="0" wp14:anchorId="014A4E17" wp14:editId="04CB5E57">
             <wp:extent cx="5400040" cy="4473575"/>
             <wp:effectExtent l="0" t="0" r="0" b="3175"/>
             <wp:docPr id="16" name="Imagen 16"/>
-            <wp:cNvGraphicFramePr>
-              <a:graphicFrameLocks xmlns:a="http://schemas.openxmlformats.org/drawingml/2006/main" noChangeAspect="1"/>
-            </wp:cNvGraphicFramePr>
-            <a:graphic xmlns:a="http://schemas.openxmlformats.org/drawingml/2006/main">
-              <a:graphicData uri="http://schemas.openxmlformats.org/drawingml/2006/picture">
-                <pic:pic xmlns:pic="http://schemas.openxmlformats.org/drawingml/2006/picture">
-                  <pic:nvPicPr>
-                    <pic:cNvPr id="1" name=""/>
-                    <pic:cNvPicPr/>
-                  </pic:nvPicPr>
-                  <pic:blipFill>
-                    <a:blip r:embed="rId19"/>
-                    <a:stretch>
-                      <a:fillRect/>
-                    </a:stretch>
-                  </pic:blipFill>
-                  <pic:spPr>
-                    <a:xfrm>
-                      <a:off x="0" y="0"/>
-                      <a:ext cx="5400040" cy="4473575"/>
-                    </a:xfrm>
-                    <a:prstGeom prst="rect">
-                      <a:avLst/>
-                    </a:prstGeom>
-                  </pic:spPr>
-                </pic:pic>
-              </a:graphicData>
-            </a:graphic>
-          </wp:inline>
-        </w:drawing>
-      </w:r>
-    </w:p>
-    <w:p>
-      <w:pPr>
-        <w:pStyle w:val="Sinespaciado"/>
-      </w:pPr>
-    </w:p>
-    <w:p>
-      <w:pPr>
-        <w:pStyle w:val="Sinespaciado"/>
-      </w:pPr>
-    </w:p>
-    <w:p>
-      <w:pPr>
-        <w:pStyle w:val="Sinespaciado"/>
-      </w:pPr>
-    </w:p>
-    <w:p>
-      <w:pPr>
-        <w:pStyle w:val="Sinespaciado"/>
-      </w:pPr>
-    </w:p>
-    <w:p>
-      <w:pPr>
-        <w:pStyle w:val="Sinespaciado"/>
-      </w:pPr>
-    </w:p>
-    <w:p>
-      <w:pPr>
-        <w:pStyle w:val="Sinespaciado"/>
-      </w:pPr>
-    </w:p>
-    <w:p>
-      <w:pPr>
-        <w:pStyle w:val="Sinespaciado"/>
-      </w:pPr>
-    </w:p>
-    <w:p>
-      <w:pPr>
-        <w:pStyle w:val="Sinespaciado"/>
-      </w:pPr>
-    </w:p>
-    <w:p>
-      <w:pPr>
-        <w:pStyle w:val="Sinespaciado"/>
-      </w:pPr>
-    </w:p>
-    <w:p>
-      <w:pPr>
-        <w:pStyle w:val="Sinespaciado"/>
-      </w:pPr>
-    </w:p>
-    <w:p>
-      <w:pPr>
-        <w:pStyle w:val="Sinespaciado"/>
-      </w:pPr>
-    </w:p>
-    <w:p>
-      <w:pPr>
-        <w:pStyle w:val="Sinespaciado"/>
-      </w:pPr>
-      <w:r>
-        <w:lastRenderedPageBreak/>
-        <w:t>Consulta2</w:t>
-      </w:r>
-      <w:r>
-        <w:t xml:space="preserve"> </w:t>
-      </w:r>
-      <w:r>
-        <w:rPr>
-          <w:highlight w:val="green"/>
-        </w:rPr>
-        <w:t>OK</w:t>
-      </w:r>
-    </w:p>
-    <w:p>
-      <w:pPr>
-        <w:shd w:val="clear" w:color="auto" w:fill="1F1F1F"/>
-        <w:spacing w:after="0" w:line="285" w:lineRule="atLeast"/>
-        <w:rPr>
-          <w:rFonts w:ascii="Consolas" w:eastAsia="Times New Roman" w:hAnsi="Consolas" w:cs="Times New Roman"/>
-          <w:b w:val="0"/>
-          <w:color w:val="CCCCCC"/>
-          <w:sz w:val="21"/>
-          <w:szCs w:val="21"/>
-          <w:u w:val="none"/>
-          <w:lang w:eastAsia="es-ES"/>
-        </w:rPr>
-      </w:pPr>
-      <w:r>
-        <w:rPr>
-          <w:rFonts w:ascii="Consolas" w:eastAsia="Times New Roman" w:hAnsi="Consolas" w:cs="Times New Roman"/>
-          <w:b w:val="0"/>
-          <w:color w:val="CE9178"/>
-          <w:sz w:val="21"/>
-          <w:szCs w:val="21"/>
-          <w:u w:val="none"/>
-          <w:lang w:eastAsia="es-ES"/>
-        </w:rPr>
-        <w:t>5.2.2 Análisis del rendimiento del restaurante:</w:t>
-      </w:r>
-    </w:p>
-    <w:p>
-      <w:pPr>
-        <w:shd w:val="clear" w:color="auto" w:fill="1F1F1F"/>
-        <w:spacing w:after="0" w:line="285" w:lineRule="atLeast"/>
-        <w:rPr>
-          <w:rFonts w:ascii="Consolas" w:eastAsia="Times New Roman" w:hAnsi="Consolas" w:cs="Times New Roman"/>
-          <w:b w:val="0"/>
-          <w:color w:val="CCCCCC"/>
-          <w:sz w:val="21"/>
-          <w:szCs w:val="21"/>
-          <w:u w:val="none"/>
-          <w:lang w:eastAsia="es-ES"/>
-        </w:rPr>
-      </w:pPr>
-      <w:r>
-        <w:rPr>
-          <w:rFonts w:ascii="Consolas" w:eastAsia="Times New Roman" w:hAnsi="Consolas" w:cs="Times New Roman"/>
-          <w:b w:val="0"/>
-          <w:color w:val="CE9178"/>
-          <w:sz w:val="21"/>
-          <w:szCs w:val="21"/>
-          <w:u w:val="none"/>
-          <w:lang w:eastAsia="es-ES"/>
-        </w:rPr>
-        <w:t>¿Qué restaurante tiene el precio medio de menú más alto?</w:t>
-      </w:r>
-    </w:p>
-    <w:p>
-      <w:pPr>
-        <w:shd w:val="clear" w:color="auto" w:fill="1F1F1F"/>
-        <w:spacing w:after="0" w:line="285" w:lineRule="atLeast"/>
-        <w:rPr>
-          <w:rFonts w:ascii="Consolas" w:eastAsia="Times New Roman" w:hAnsi="Consolas" w:cs="Times New Roman"/>
-          <w:b w:val="0"/>
-          <w:color w:val="CCCCCC"/>
-          <w:sz w:val="21"/>
-          <w:szCs w:val="21"/>
-          <w:u w:val="none"/>
-          <w:lang w:eastAsia="es-ES"/>
-        </w:rPr>
-      </w:pPr>
-      <w:r>
-        <w:rPr>
-          <w:rFonts w:ascii="Consolas" w:eastAsia="Times New Roman" w:hAnsi="Consolas" w:cs="Times New Roman"/>
-          <w:b w:val="0"/>
-          <w:color w:val="CE9178"/>
-          <w:sz w:val="21"/>
-          <w:szCs w:val="21"/>
-          <w:u w:val="none"/>
-          <w:lang w:eastAsia="es-ES"/>
-        </w:rPr>
-        <w:t>¿Existen tendencias en la disponibilidad de platos en los distintos restaurantes?</w:t>
-      </w:r>
-    </w:p>
-    <w:p>
-      <w:pPr>
-        <w:pStyle w:val="Sinespaciado"/>
-      </w:pPr>
-    </w:p>
-    <w:p>
-      <w:pPr>
-        <w:pStyle w:val="Sinespaciado"/>
-      </w:pPr>
-      <w:r>
-        <w:drawing>
-          <wp:inline distT="0" distB="0" distL="0" distR="0" wp14:anchorId="437EB381" wp14:editId="4053CE72">
-            <wp:extent cx="4310712" cy="2623228"/>
-            <wp:effectExtent l="0" t="0" r="0" b="5715"/>
-            <wp:docPr id="15" name="Imagen 15"/>
             <wp:cNvGraphicFramePr>
               <a:graphicFrameLocks xmlns:a="http://schemas.openxmlformats.org/drawingml/2006/main" noChangeAspect="1"/>
             </wp:cNvGraphicFramePr>
@@ -2471,7 +2703,7 @@
                   <pic:spPr>
                     <a:xfrm>
                       <a:off x="0" y="0"/>
-                      <a:ext cx="4314376" cy="2625458"/>
+                      <a:ext cx="5400040" cy="4473575"/>
                     </a:xfrm>
                     <a:prstGeom prst="rect">
                       <a:avLst/>
@@ -2498,8 +2730,63 @@
       <w:pPr>
         <w:pStyle w:val="Sinespaciado"/>
       </w:pPr>
-      <w:r>
-        <w:t>Consulta3</w:t>
+    </w:p>
+    <w:p>
+      <w:pPr>
+        <w:pStyle w:val="Sinespaciado"/>
+      </w:pPr>
+    </w:p>
+    <w:p>
+      <w:pPr>
+        <w:pStyle w:val="Sinespaciado"/>
+      </w:pPr>
+    </w:p>
+    <w:p>
+      <w:pPr>
+        <w:pStyle w:val="Sinespaciado"/>
+      </w:pPr>
+    </w:p>
+    <w:p>
+      <w:pPr>
+        <w:pStyle w:val="Sinespaciado"/>
+      </w:pPr>
+    </w:p>
+    <w:p>
+      <w:pPr>
+        <w:pStyle w:val="Sinespaciado"/>
+      </w:pPr>
+    </w:p>
+    <w:p>
+      <w:pPr>
+        <w:pStyle w:val="Sinespaciado"/>
+      </w:pPr>
+    </w:p>
+    <w:p>
+      <w:pPr>
+        <w:pStyle w:val="Sinespaciado"/>
+      </w:pPr>
+    </w:p>
+    <w:p>
+      <w:pPr>
+        <w:pStyle w:val="Sinespaciado"/>
+      </w:pPr>
+    </w:p>
+    <w:p>
+      <w:pPr>
+        <w:pStyle w:val="Sinespaciado"/>
+      </w:pPr>
+      <w:r>
+        <w:lastRenderedPageBreak/>
+        <w:t>Consulta2</w:t>
+      </w:r>
+      <w:r>
+        <w:t xml:space="preserve"> </w:t>
+      </w:r>
+      <w:r>
+        <w:rPr>
+          <w:highlight w:val="green"/>
+        </w:rPr>
+        <w:t>OK</w:t>
       </w:r>
     </w:p>
     <w:p>
@@ -2526,7 +2813,7 @@
           <w:u w:val="none"/>
           <w:lang w:eastAsia="es-ES"/>
         </w:rPr>
-        <w:t>5.2.3 Patrones de reserva</w:t>
+        <w:t>5.2.2 Análisis del rendimiento del restaurante:</w:t>
       </w:r>
     </w:p>
     <w:p>
@@ -2553,24 +2840,54 @@
           <w:u w:val="none"/>
           <w:lang w:eastAsia="es-ES"/>
         </w:rPr>
-        <w:t>¿Cuál es la duración media de la estancia de los clientes de un hotel?</w:t>
-      </w:r>
-    </w:p>
-    <w:p>
-      <w:pPr>
-        <w:pStyle w:val="Sinespaciado"/>
-      </w:pPr>
-    </w:p>
-    <w:p>
-      <w:pPr>
-        <w:pStyle w:val="Sinespaciado"/>
-      </w:pPr>
-      <w:r>
+        <w:t>¿Qué restaurante tiene el precio medio de menú más alto?</w:t>
+      </w:r>
+    </w:p>
+    <w:p>
+      <w:pPr>
+        <w:shd w:val="clear" w:color="auto" w:fill="1F1F1F"/>
+        <w:spacing w:after="0" w:line="285" w:lineRule="atLeast"/>
+        <w:rPr>
+          <w:rFonts w:ascii="Consolas" w:eastAsia="Times New Roman" w:hAnsi="Consolas" w:cs="Times New Roman"/>
+          <w:b w:val="0"/>
+          <w:color w:val="CCCCCC"/>
+          <w:sz w:val="21"/>
+          <w:szCs w:val="21"/>
+          <w:u w:val="none"/>
+          <w:lang w:eastAsia="es-ES"/>
+        </w:rPr>
+      </w:pPr>
+      <w:r>
+        <w:rPr>
+          <w:rFonts w:ascii="Consolas" w:eastAsia="Times New Roman" w:hAnsi="Consolas" w:cs="Times New Roman"/>
+          <w:b w:val="0"/>
+          <w:color w:val="CE9178"/>
+          <w:sz w:val="21"/>
+          <w:szCs w:val="21"/>
+          <w:u w:val="none"/>
+          <w:lang w:eastAsia="es-ES"/>
+        </w:rPr>
+        <w:t>¿Existen tendencias en la disponibilidad de platos en los distintos restaurantes?</w:t>
+      </w:r>
+    </w:p>
+    <w:p>
+      <w:pPr>
+        <w:pStyle w:val="Sinespaciado"/>
+      </w:pPr>
+    </w:p>
+    <w:p>
+      <w:pPr>
+        <w:pStyle w:val="Sinespaciado"/>
+      </w:pPr>
+      <w:r>
+        <w:rPr>
+          <w:noProof/>
+        </w:rPr>
         <w:drawing>
-          <wp:inline distT="0" distB="0" distL="0" distR="0" wp14:anchorId="6855B535" wp14:editId="4B62CC70">
-            <wp:extent cx="5400040" cy="1224280"/>
-            <wp:effectExtent l="0" t="0" r="0" b="0"/>
-            <wp:docPr id="17" name="Imagen 17"/>
+          <wp:inline distT="0" distB="0" distL="0" distR="0" wp14:anchorId="437EB381" wp14:editId="4053CE72">
+            <wp:extent cx="4310712" cy="2623228"/>
+            <wp:effectExtent l="0" t="0" r="0" b="5715"/>
+            <wp:docPr id="15" name="Imagen 15"/>
             <wp:cNvGraphicFramePr>
               <a:graphicFrameLocks xmlns:a="http://schemas.openxmlformats.org/drawingml/2006/main" noChangeAspect="1"/>
             </wp:cNvGraphicFramePr>
@@ -2590,7 +2907,7 @@
                   <pic:spPr>
                     <a:xfrm>
                       <a:off x="0" y="0"/>
-                      <a:ext cx="5400040" cy="1224280"/>
+                      <a:ext cx="4314376" cy="2625458"/>
                     </a:xfrm>
                     <a:prstGeom prst="rect">
                       <a:avLst/>
@@ -2617,6 +2934,9 @@
       <w:pPr>
         <w:pStyle w:val="Sinespaciado"/>
       </w:pPr>
+      <w:r>
+        <w:t>Consulta3</w:t>
+      </w:r>
     </w:p>
     <w:p>
       <w:pPr>
@@ -2642,22 +2962,54 @@
           <w:u w:val="none"/>
           <w:lang w:eastAsia="es-ES"/>
         </w:rPr>
-        <w:t>¿Existen periodos de máxima ocupación en función de las fechas de reserva?</w:t>
-      </w:r>
-    </w:p>
-    <w:p>
-      <w:pPr>
-        <w:pStyle w:val="Sinespaciado"/>
+        <w:t>5.2.3 Patrones de reserva</w:t>
+      </w:r>
+    </w:p>
+    <w:p>
+      <w:pPr>
+        <w:shd w:val="clear" w:color="auto" w:fill="1F1F1F"/>
+        <w:spacing w:after="0" w:line="285" w:lineRule="atLeast"/>
+        <w:rPr>
+          <w:rFonts w:ascii="Consolas" w:eastAsia="Times New Roman" w:hAnsi="Consolas" w:cs="Times New Roman"/>
+          <w:b w:val="0"/>
+          <w:color w:val="CCCCCC"/>
+          <w:sz w:val="21"/>
+          <w:szCs w:val="21"/>
+          <w:u w:val="none"/>
+          <w:lang w:eastAsia="es-ES"/>
+        </w:rPr>
+      </w:pPr>
+      <w:r>
+        <w:rPr>
+          <w:rFonts w:ascii="Consolas" w:eastAsia="Times New Roman" w:hAnsi="Consolas" w:cs="Times New Roman"/>
+          <w:b w:val="0"/>
+          <w:color w:val="CE9178"/>
+          <w:sz w:val="21"/>
+          <w:szCs w:val="21"/>
+          <w:u w:val="none"/>
+          <w:lang w:eastAsia="es-ES"/>
+        </w:rPr>
+        <w:t>¿Cuál es la duración media de la estancia de los clientes de un hotel?</w:t>
+      </w:r>
+    </w:p>
+    <w:p>
+      <w:pPr>
+        <w:pStyle w:val="Sinespaciado"/>
+      </w:pPr>
+    </w:p>
+    <w:p>
+      <w:pPr>
+        <w:pStyle w:val="Sinespaciado"/>
+      </w:pPr>
+      <w:r>
         <w:rPr>
           <w:noProof/>
         </w:rPr>
-      </w:pPr>
-      <w:r>
         <w:drawing>
-          <wp:inline distT="0" distB="0" distL="0" distR="0" wp14:anchorId="3360D856" wp14:editId="682DA328">
-            <wp:extent cx="2462317" cy="1598212"/>
-            <wp:effectExtent l="0" t="0" r="0" b="2540"/>
-            <wp:docPr id="18" name="Imagen 18"/>
+          <wp:inline distT="0" distB="0" distL="0" distR="0" wp14:anchorId="6855B535" wp14:editId="4B62CC70">
+            <wp:extent cx="5400040" cy="1224280"/>
+            <wp:effectExtent l="0" t="0" r="0" b="0"/>
+            <wp:docPr id="17" name="Imagen 17"/>
             <wp:cNvGraphicFramePr>
               <a:graphicFrameLocks xmlns:a="http://schemas.openxmlformats.org/drawingml/2006/main" noChangeAspect="1"/>
             </wp:cNvGraphicFramePr>
@@ -2677,7 +3029,7 @@
                   <pic:spPr>
                     <a:xfrm>
                       <a:off x="0" y="0"/>
-                      <a:ext cx="2466605" cy="1600995"/>
+                      <a:ext cx="5400040" cy="1224280"/>
                     </a:xfrm>
                     <a:prstGeom prst="rect">
                       <a:avLst/>
@@ -2689,18 +3041,65 @@
           </wp:inline>
         </w:drawing>
       </w:r>
-      <w:r>
+    </w:p>
+    <w:p>
+      <w:pPr>
+        <w:pStyle w:val="Sinespaciado"/>
+      </w:pPr>
+    </w:p>
+    <w:p>
+      <w:pPr>
+        <w:pStyle w:val="Sinespaciado"/>
+      </w:pPr>
+    </w:p>
+    <w:p>
+      <w:pPr>
+        <w:pStyle w:val="Sinespaciado"/>
+      </w:pPr>
+    </w:p>
+    <w:p>
+      <w:pPr>
+        <w:shd w:val="clear" w:color="auto" w:fill="1F1F1F"/>
+        <w:spacing w:after="0" w:line="285" w:lineRule="atLeast"/>
+        <w:rPr>
+          <w:rFonts w:ascii="Consolas" w:eastAsia="Times New Roman" w:hAnsi="Consolas" w:cs="Times New Roman"/>
+          <w:b w:val="0"/>
+          <w:color w:val="CCCCCC"/>
+          <w:sz w:val="21"/>
+          <w:szCs w:val="21"/>
+          <w:u w:val="none"/>
+          <w:lang w:eastAsia="es-ES"/>
+        </w:rPr>
+      </w:pPr>
+      <w:r>
+        <w:rPr>
+          <w:rFonts w:ascii="Consolas" w:eastAsia="Times New Roman" w:hAnsi="Consolas" w:cs="Times New Roman"/>
+          <w:b w:val="0"/>
+          <w:color w:val="CE9178"/>
+          <w:sz w:val="21"/>
+          <w:szCs w:val="21"/>
+          <w:u w:val="none"/>
+          <w:lang w:eastAsia="es-ES"/>
+        </w:rPr>
+        <w:t>¿Existen periodos de máxima ocupación en función de las fechas de reserva?</w:t>
+      </w:r>
+    </w:p>
+    <w:p>
+      <w:pPr>
+        <w:pStyle w:val="Sinespaciado"/>
         <w:rPr>
           <w:noProof/>
         </w:rPr>
-        <w:t xml:space="preserve"> </w:t>
-      </w:r>
-      <w:r>
+      </w:pPr>
+      <w:r>
+        <w:rPr>
+          <w:noProof/>
+        </w:rPr>
         <w:drawing>
-          <wp:inline distT="0" distB="0" distL="0" distR="0" wp14:anchorId="1518A1F3" wp14:editId="59BFC36C">
-            <wp:extent cx="2673806" cy="1609393"/>
-            <wp:effectExtent l="0" t="0" r="0" b="0"/>
-            <wp:docPr id="19" name="Imagen 19"/>
+          <wp:inline distT="0" distB="0" distL="0" distR="0" wp14:anchorId="3360D856" wp14:editId="682DA328">
+            <wp:extent cx="2462317" cy="1598212"/>
+            <wp:effectExtent l="0" t="0" r="0" b="2540"/>
+            <wp:docPr id="18" name="Imagen 18"/>
             <wp:cNvGraphicFramePr>
               <a:graphicFrameLocks xmlns:a="http://schemas.openxmlformats.org/drawingml/2006/main" noChangeAspect="1"/>
             </wp:cNvGraphicFramePr>
@@ -2720,6 +3119,52 @@
                   <pic:spPr>
                     <a:xfrm>
                       <a:off x="0" y="0"/>
+                      <a:ext cx="2466605" cy="1600995"/>
+                    </a:xfrm>
+                    <a:prstGeom prst="rect">
+                      <a:avLst/>
+                    </a:prstGeom>
+                  </pic:spPr>
+                </pic:pic>
+              </a:graphicData>
+            </a:graphic>
+          </wp:inline>
+        </w:drawing>
+      </w:r>
+      <w:r>
+        <w:rPr>
+          <w:noProof/>
+        </w:rPr>
+        <w:t xml:space="preserve"> </w:t>
+      </w:r>
+      <w:r>
+        <w:rPr>
+          <w:noProof/>
+        </w:rPr>
+        <w:drawing>
+          <wp:inline distT="0" distB="0" distL="0" distR="0" wp14:anchorId="1518A1F3" wp14:editId="59BFC36C">
+            <wp:extent cx="2673806" cy="1609393"/>
+            <wp:effectExtent l="0" t="0" r="0" b="0"/>
+            <wp:docPr id="19" name="Imagen 19"/>
+            <wp:cNvGraphicFramePr>
+              <a:graphicFrameLocks xmlns:a="http://schemas.openxmlformats.org/drawingml/2006/main" noChangeAspect="1"/>
+            </wp:cNvGraphicFramePr>
+            <a:graphic xmlns:a="http://schemas.openxmlformats.org/drawingml/2006/main">
+              <a:graphicData uri="http://schemas.openxmlformats.org/drawingml/2006/picture">
+                <pic:pic xmlns:pic="http://schemas.openxmlformats.org/drawingml/2006/picture">
+                  <pic:nvPicPr>
+                    <pic:cNvPr id="1" name=""/>
+                    <pic:cNvPicPr/>
+                  </pic:nvPicPr>
+                  <pic:blipFill>
+                    <a:blip r:embed="rId24"/>
+                    <a:stretch>
+                      <a:fillRect/>
+                    </a:stretch>
+                  </pic:blipFill>
+                  <pic:spPr>
+                    <a:xfrm>
+                      <a:off x="0" y="0"/>
                       <a:ext cx="2680788" cy="1613596"/>
                     </a:xfrm>
                     <a:prstGeom prst="rect">
@@ -2826,6 +3271,9 @@
         <w:pStyle w:val="Sinespaciado"/>
       </w:pPr>
       <w:r>
+        <w:rPr>
+          <w:noProof/>
+        </w:rPr>
         <w:lastRenderedPageBreak/>
         <w:drawing>
           <wp:anchor distT="0" distB="0" distL="114300" distR="114300" simplePos="0" relativeHeight="251658240" behindDoc="0" locked="0" layoutInCell="1" allowOverlap="1" wp14:anchorId="3D33F0FF" wp14:editId="64057290">
@@ -2851,7 +3299,7 @@
                     <pic:cNvPicPr/>
                   </pic:nvPicPr>
                   <pic:blipFill>
-                    <a:blip r:embed="rId24">
+                    <a:blip r:embed="rId25">
                       <a:extLst>
                         <a:ext uri="{28A0092B-C50C-407E-A947-70E740481C1C}">
                           <a14:useLocalDpi xmlns:a14="http://schemas.microsoft.com/office/drawing/2010/main" val="0"/>
@@ -3111,123 +3559,14 @@
         <w:pStyle w:val="Sinespaciado"/>
       </w:pPr>
       <w:r>
+        <w:rPr>
+          <w:noProof/>
+        </w:rPr>
         <w:drawing>
           <wp:inline distT="0" distB="0" distL="0" distR="0" wp14:anchorId="6767E6D4" wp14:editId="1CA81FA2">
             <wp:extent cx="3387255" cy="2906492"/>
             <wp:effectExtent l="0" t="0" r="3810" b="8255"/>
             <wp:docPr id="22" name="Imagen 22"/>
-            <wp:cNvGraphicFramePr>
-              <a:graphicFrameLocks xmlns:a="http://schemas.openxmlformats.org/drawingml/2006/main" noChangeAspect="1"/>
-            </wp:cNvGraphicFramePr>
-            <a:graphic xmlns:a="http://schemas.openxmlformats.org/drawingml/2006/main">
-              <a:graphicData uri="http://schemas.openxmlformats.org/drawingml/2006/picture">
-                <pic:pic xmlns:pic="http://schemas.openxmlformats.org/drawingml/2006/picture">
-                  <pic:nvPicPr>
-                    <pic:cNvPr id="1" name=""/>
-                    <pic:cNvPicPr/>
-                  </pic:nvPicPr>
-                  <pic:blipFill>
-                    <a:blip r:embed="rId25"/>
-                    <a:stretch>
-                      <a:fillRect/>
-                    </a:stretch>
-                  </pic:blipFill>
-                  <pic:spPr>
-                    <a:xfrm>
-                      <a:off x="0" y="0"/>
-                      <a:ext cx="3398651" cy="2916270"/>
-                    </a:xfrm>
-                    <a:prstGeom prst="rect">
-                      <a:avLst/>
-                    </a:prstGeom>
-                  </pic:spPr>
-                </pic:pic>
-              </a:graphicData>
-            </a:graphic>
-          </wp:inline>
-        </w:drawing>
-      </w:r>
-    </w:p>
-    <w:p>
-      <w:pPr>
-        <w:pStyle w:val="Sinespaciado"/>
-      </w:pPr>
-    </w:p>
-    <w:p>
-      <w:pPr>
-        <w:pStyle w:val="Sinespaciado"/>
-      </w:pPr>
-    </w:p>
-    <w:p>
-      <w:pPr>
-        <w:shd w:val="clear" w:color="auto" w:fill="1F1F1F"/>
-        <w:spacing w:after="0" w:line="285" w:lineRule="atLeast"/>
-        <w:rPr>
-          <w:rFonts w:ascii="Consolas" w:eastAsia="Times New Roman" w:hAnsi="Consolas" w:cs="Times New Roman"/>
-          <w:b w:val="0"/>
-          <w:color w:val="CCCCCC"/>
-          <w:sz w:val="21"/>
-          <w:szCs w:val="21"/>
-          <w:u w:val="none"/>
-          <w:lang w:eastAsia="es-ES"/>
-        </w:rPr>
-      </w:pPr>
-      <w:r>
-        <w:rPr>
-          <w:rFonts w:ascii="Consolas" w:eastAsia="Times New Roman" w:hAnsi="Consolas" w:cs="Times New Roman"/>
-          <w:b w:val="0"/>
-          <w:color w:val="CE9178"/>
-          <w:sz w:val="21"/>
-          <w:szCs w:val="21"/>
-          <w:u w:val="none"/>
-          <w:lang w:eastAsia="es-ES"/>
-        </w:rPr>
-        <w:t>¿Hay ingredientes o alérgenos comunes que aparezcan con frecuencia en los</w:t>
-      </w:r>
-    </w:p>
-    <w:p>
-      <w:pPr>
-        <w:shd w:val="clear" w:color="auto" w:fill="1F1F1F"/>
-        <w:spacing w:after="0" w:line="285" w:lineRule="atLeast"/>
-        <w:rPr>
-          <w:rFonts w:ascii="Consolas" w:eastAsia="Times New Roman" w:hAnsi="Consolas" w:cs="Times New Roman"/>
-          <w:b w:val="0"/>
-          <w:color w:val="CCCCCC"/>
-          <w:sz w:val="21"/>
-          <w:szCs w:val="21"/>
-          <w:u w:val="none"/>
-          <w:lang w:eastAsia="es-ES"/>
-        </w:rPr>
-      </w:pPr>
-      <w:r>
-        <w:rPr>
-          <w:rFonts w:ascii="Consolas" w:eastAsia="Times New Roman" w:hAnsi="Consolas" w:cs="Times New Roman"/>
-          <w:b w:val="0"/>
-          <w:color w:val="CE9178"/>
-          <w:sz w:val="21"/>
-          <w:szCs w:val="21"/>
-          <w:u w:val="none"/>
-          <w:lang w:eastAsia="es-ES"/>
-        </w:rPr>
-        <w:t>platos?</w:t>
-      </w:r>
-    </w:p>
-    <w:p>
-      <w:pPr>
-        <w:pStyle w:val="Sinespaciado"/>
-      </w:pPr>
-    </w:p>
-    <w:p>
-      <w:pPr>
-        <w:pStyle w:val="Sinespaciado"/>
-      </w:pPr>
-      <w:r>
-        <w:lastRenderedPageBreak/>
-        <w:drawing>
-          <wp:inline distT="0" distB="0" distL="0" distR="0" wp14:anchorId="5FEF8173" wp14:editId="0245FD69">
-            <wp:extent cx="2782956" cy="2569915"/>
-            <wp:effectExtent l="0" t="0" r="0" b="1905"/>
-            <wp:docPr id="23" name="Imagen 23"/>
             <wp:cNvGraphicFramePr>
               <a:graphicFrameLocks xmlns:a="http://schemas.openxmlformats.org/drawingml/2006/main" noChangeAspect="1"/>
             </wp:cNvGraphicFramePr>
@@ -3247,7 +3586,7 @@
                   <pic:spPr>
                     <a:xfrm>
                       <a:off x="0" y="0"/>
-                      <a:ext cx="2786780" cy="2573446"/>
+                      <a:ext cx="3398651" cy="2916270"/>
                     </a:xfrm>
                     <a:prstGeom prst="rect">
                       <a:avLst/>
@@ -3259,15 +3598,90 @@
           </wp:inline>
         </w:drawing>
       </w:r>
-      <w:r>
-        <w:tab/>
-      </w:r>
-      <w:r>
+    </w:p>
+    <w:p>
+      <w:pPr>
+        <w:pStyle w:val="Sinespaciado"/>
+      </w:pPr>
+    </w:p>
+    <w:p>
+      <w:pPr>
+        <w:pStyle w:val="Sinespaciado"/>
+      </w:pPr>
+    </w:p>
+    <w:p>
+      <w:pPr>
+        <w:shd w:val="clear" w:color="auto" w:fill="1F1F1F"/>
+        <w:spacing w:after="0" w:line="285" w:lineRule="atLeast"/>
+        <w:rPr>
+          <w:rFonts w:ascii="Consolas" w:eastAsia="Times New Roman" w:hAnsi="Consolas" w:cs="Times New Roman"/>
+          <w:b w:val="0"/>
+          <w:color w:val="CCCCCC"/>
+          <w:sz w:val="21"/>
+          <w:szCs w:val="21"/>
+          <w:u w:val="none"/>
+          <w:lang w:eastAsia="es-ES"/>
+        </w:rPr>
+      </w:pPr>
+      <w:r>
+        <w:rPr>
+          <w:rFonts w:ascii="Consolas" w:eastAsia="Times New Roman" w:hAnsi="Consolas" w:cs="Times New Roman"/>
+          <w:b w:val="0"/>
+          <w:color w:val="CE9178"/>
+          <w:sz w:val="21"/>
+          <w:szCs w:val="21"/>
+          <w:u w:val="none"/>
+          <w:lang w:eastAsia="es-ES"/>
+        </w:rPr>
+        <w:t>¿Hay ingredientes o alérgenos comunes que aparezcan con frecuencia en los</w:t>
+      </w:r>
+    </w:p>
+    <w:p>
+      <w:pPr>
+        <w:shd w:val="clear" w:color="auto" w:fill="1F1F1F"/>
+        <w:spacing w:after="0" w:line="285" w:lineRule="atLeast"/>
+        <w:rPr>
+          <w:rFonts w:ascii="Consolas" w:eastAsia="Times New Roman" w:hAnsi="Consolas" w:cs="Times New Roman"/>
+          <w:b w:val="0"/>
+          <w:color w:val="CCCCCC"/>
+          <w:sz w:val="21"/>
+          <w:szCs w:val="21"/>
+          <w:u w:val="none"/>
+          <w:lang w:eastAsia="es-ES"/>
+        </w:rPr>
+      </w:pPr>
+      <w:r>
+        <w:rPr>
+          <w:rFonts w:ascii="Consolas" w:eastAsia="Times New Roman" w:hAnsi="Consolas" w:cs="Times New Roman"/>
+          <w:b w:val="0"/>
+          <w:color w:val="CE9178"/>
+          <w:sz w:val="21"/>
+          <w:szCs w:val="21"/>
+          <w:u w:val="none"/>
+          <w:lang w:eastAsia="es-ES"/>
+        </w:rPr>
+        <w:t>platos?</w:t>
+      </w:r>
+    </w:p>
+    <w:p>
+      <w:pPr>
+        <w:pStyle w:val="Sinespaciado"/>
+      </w:pPr>
+    </w:p>
+    <w:p>
+      <w:pPr>
+        <w:pStyle w:val="Sinespaciado"/>
+      </w:pPr>
+      <w:r>
+        <w:rPr>
+          <w:noProof/>
+        </w:rPr>
+        <w:lastRenderedPageBreak/>
         <w:drawing>
-          <wp:inline distT="0" distB="0" distL="0" distR="0" wp14:anchorId="4E6851F2" wp14:editId="2D0F0E82">
-            <wp:extent cx="2945252" cy="2568437"/>
-            <wp:effectExtent l="0" t="0" r="7620" b="3810"/>
-            <wp:docPr id="24" name="Imagen 24"/>
+          <wp:inline distT="0" distB="0" distL="0" distR="0" wp14:anchorId="5FEF8173" wp14:editId="0245FD69">
+            <wp:extent cx="2782956" cy="2569915"/>
+            <wp:effectExtent l="0" t="0" r="0" b="1905"/>
+            <wp:docPr id="23" name="Imagen 23"/>
             <wp:cNvGraphicFramePr>
               <a:graphicFrameLocks xmlns:a="http://schemas.openxmlformats.org/drawingml/2006/main" noChangeAspect="1"/>
             </wp:cNvGraphicFramePr>
@@ -3287,7 +3701,7 @@
                   <pic:spPr>
                     <a:xfrm>
                       <a:off x="0" y="0"/>
-                      <a:ext cx="2956993" cy="2578676"/>
+                      <a:ext cx="2786780" cy="2573446"/>
                     </a:xfrm>
                     <a:prstGeom prst="rect">
                       <a:avLst/>
@@ -3299,193 +3713,18 @@
           </wp:inline>
         </w:drawing>
       </w:r>
-    </w:p>
-    <w:p>
-      <w:pPr>
-        <w:pStyle w:val="Sinespaciado"/>
-      </w:pPr>
-    </w:p>
-    <w:p>
-      <w:pPr>
-        <w:pStyle w:val="Sinespaciado"/>
-      </w:pPr>
-    </w:p>
-    <w:p>
-      <w:pPr>
-        <w:pStyle w:val="Sinespaciado"/>
-      </w:pPr>
-    </w:p>
-    <w:p>
-      <w:pPr>
-        <w:pStyle w:val="Sinespaciado"/>
-      </w:pPr>
-    </w:p>
-    <w:p>
-      <w:pPr>
-        <w:pStyle w:val="Sinespaciado"/>
-      </w:pPr>
-    </w:p>
-    <w:p>
-      <w:pPr>
-        <w:pStyle w:val="Sinespaciado"/>
-      </w:pPr>
-    </w:p>
-    <w:p>
-      <w:pPr>
-        <w:pStyle w:val="Sinespaciado"/>
-      </w:pPr>
-      <w:r>
-        <w:t>Consulta7</w:t>
-      </w:r>
-    </w:p>
-    <w:p>
-      <w:pPr>
-        <w:shd w:val="clear" w:color="auto" w:fill="1F1F1F"/>
-        <w:spacing w:after="0" w:line="285" w:lineRule="atLeast"/>
-        <w:rPr>
-          <w:rFonts w:ascii="Consolas" w:eastAsia="Times New Roman" w:hAnsi="Consolas" w:cs="Times New Roman"/>
-          <w:b w:val="0"/>
-          <w:color w:val="CCCCCC"/>
-          <w:sz w:val="21"/>
-          <w:szCs w:val="21"/>
-          <w:u w:val="none"/>
-          <w:lang w:eastAsia="es-ES"/>
-        </w:rPr>
-      </w:pPr>
-      <w:r>
-        <w:rPr>
-          <w:rFonts w:ascii="Consolas" w:eastAsia="Times New Roman" w:hAnsi="Consolas" w:cs="Times New Roman"/>
-          <w:b w:val="0"/>
-          <w:color w:val="CE9178"/>
-          <w:sz w:val="21"/>
-          <w:szCs w:val="21"/>
-          <w:u w:val="none"/>
-          <w:lang w:eastAsia="es-ES"/>
-        </w:rPr>
-        <w:t>5.2.7 Comportamiento de los clientes</w:t>
-      </w:r>
-    </w:p>
-    <w:p>
-      <w:pPr>
-        <w:shd w:val="clear" w:color="auto" w:fill="1F1F1F"/>
-        <w:spacing w:after="0" w:line="285" w:lineRule="atLeast"/>
-        <w:rPr>
-          <w:rFonts w:ascii="Consolas" w:eastAsia="Times New Roman" w:hAnsi="Consolas" w:cs="Times New Roman"/>
-          <w:b w:val="0"/>
-          <w:color w:val="CCCCCC"/>
-          <w:sz w:val="21"/>
-          <w:szCs w:val="21"/>
-          <w:u w:val="none"/>
-          <w:lang w:eastAsia="es-ES"/>
-        </w:rPr>
-      </w:pPr>
-      <w:r>
-        <w:rPr>
-          <w:rFonts w:ascii="Consolas" w:eastAsia="Times New Roman" w:hAnsi="Consolas" w:cs="Times New Roman"/>
-          <w:b w:val="0"/>
-          <w:color w:val="CE9178"/>
-          <w:sz w:val="21"/>
-          <w:szCs w:val="21"/>
-          <w:u w:val="none"/>
-          <w:lang w:eastAsia="es-ES"/>
-        </w:rPr>
-        <w:t>¿Existen pautas en las preferencias de los clientes en función de la época del año?</w:t>
-      </w:r>
-    </w:p>
-    <w:p>
-      <w:pPr>
-        <w:pStyle w:val="Sinespaciado"/>
-      </w:pPr>
-    </w:p>
-    <w:p>
-      <w:pPr>
-        <w:pStyle w:val="Sinespaciado"/>
-      </w:pPr>
-    </w:p>
-    <w:p>
-      <w:pPr>
-        <w:pStyle w:val="Sinespaciado"/>
-      </w:pPr>
-    </w:p>
-    <w:p>
-      <w:pPr>
-        <w:pStyle w:val="Sinespaciado"/>
-      </w:pPr>
-    </w:p>
-    <w:p>
-      <w:pPr>
-        <w:pStyle w:val="Sinespaciado"/>
-      </w:pPr>
-    </w:p>
-    <w:p>
-      <w:pPr>
-        <w:shd w:val="clear" w:color="auto" w:fill="1F1F1F"/>
-        <w:spacing w:after="0" w:line="285" w:lineRule="atLeast"/>
-        <w:rPr>
-          <w:rFonts w:ascii="Consolas" w:eastAsia="Times New Roman" w:hAnsi="Consolas" w:cs="Times New Roman"/>
-          <w:b w:val="0"/>
-          <w:color w:val="CCCCCC"/>
-          <w:sz w:val="21"/>
-          <w:szCs w:val="21"/>
-          <w:u w:val="none"/>
-          <w:lang w:eastAsia="es-ES"/>
-        </w:rPr>
-      </w:pPr>
-      <w:r>
-        <w:rPr>
-          <w:rFonts w:ascii="Consolas" w:eastAsia="Times New Roman" w:hAnsi="Consolas" w:cs="Times New Roman"/>
-          <w:b w:val="0"/>
-          <w:color w:val="CE9178"/>
-          <w:sz w:val="21"/>
-          <w:szCs w:val="21"/>
-          <w:u w:val="none"/>
-          <w:lang w:eastAsia="es-ES"/>
-        </w:rPr>
-        <w:t>¿Los clientes con preferencias dietéticas específicas tienden a reservar en</w:t>
-      </w:r>
-    </w:p>
-    <w:p>
-      <w:pPr>
-        <w:shd w:val="clear" w:color="auto" w:fill="1F1F1F"/>
-        <w:spacing w:after="0" w:line="285" w:lineRule="atLeast"/>
-        <w:rPr>
-          <w:rFonts w:ascii="Consolas" w:eastAsia="Times New Roman" w:hAnsi="Consolas" w:cs="Times New Roman"/>
-          <w:b w:val="0"/>
-          <w:color w:val="CCCCCC"/>
-          <w:sz w:val="21"/>
-          <w:szCs w:val="21"/>
-          <w:u w:val="none"/>
-          <w:lang w:eastAsia="es-ES"/>
-        </w:rPr>
-      </w:pPr>
-      <w:r>
-        <w:rPr>
-          <w:rFonts w:ascii="Consolas" w:eastAsia="Times New Roman" w:hAnsi="Consolas" w:cs="Times New Roman"/>
-          <w:b w:val="0"/>
-          <w:color w:val="CE9178"/>
-          <w:sz w:val="21"/>
-          <w:szCs w:val="21"/>
-          <w:u w:val="none"/>
-          <w:lang w:eastAsia="es-ES"/>
-        </w:rPr>
-        <w:t>restaurantes concretos?</w:t>
-      </w:r>
-    </w:p>
-    <w:p>
-      <w:pPr>
-        <w:pStyle w:val="Sinespaciado"/>
-      </w:pPr>
-    </w:p>
-    <w:p>
-      <w:pPr>
-        <w:pStyle w:val="Sinespaciado"/>
-      </w:pPr>
-      <w:r>
+      <w:r>
+        <w:tab/>
+      </w:r>
+      <w:r>
+        <w:rPr>
+          <w:noProof/>
+        </w:rPr>
         <w:drawing>
-          <wp:inline distT="0" distB="0" distL="0" distR="0" wp14:anchorId="428F2668" wp14:editId="632FF301">
-            <wp:extent cx="5400040" cy="3305810"/>
-            <wp:effectExtent l="0" t="0" r="0" b="8890"/>
-            <wp:docPr id="25" name="Imagen 25"/>
+          <wp:inline distT="0" distB="0" distL="0" distR="0" wp14:anchorId="4E6851F2" wp14:editId="2D0F0E82">
+            <wp:extent cx="2945252" cy="2568437"/>
+            <wp:effectExtent l="0" t="0" r="7620" b="3810"/>
+            <wp:docPr id="24" name="Imagen 24"/>
             <wp:cNvGraphicFramePr>
               <a:graphicFrameLocks xmlns:a="http://schemas.openxmlformats.org/drawingml/2006/main" noChangeAspect="1"/>
             </wp:cNvGraphicFramePr>
@@ -3505,7 +3744,7 @@
                   <pic:spPr>
                     <a:xfrm>
                       <a:off x="0" y="0"/>
-                      <a:ext cx="5400040" cy="3305810"/>
+                      <a:ext cx="2956993" cy="2578676"/>
                     </a:xfrm>
                     <a:prstGeom prst="rect">
                       <a:avLst/>
@@ -3522,50 +3761,38 @@
       <w:pPr>
         <w:pStyle w:val="Sinespaciado"/>
       </w:pPr>
-      <w:r>
-        <w:t>No, un mismo cliente reserva e</w:t>
-      </w:r>
-      <w:r>
-        <w:t>n varios restaurantes</w:t>
-      </w:r>
-    </w:p>
-    <w:p>
-      <w:pPr>
-        <w:pStyle w:val="Sinespaciado"/>
-      </w:pPr>
-    </w:p>
-    <w:p>
-      <w:pPr>
-        <w:pStyle w:val="Sinespaciado"/>
-      </w:pPr>
-    </w:p>
-    <w:p>
-      <w:pPr>
-        <w:pStyle w:val="Sinespaciado"/>
-      </w:pPr>
-    </w:p>
-    <w:p>
-      <w:pPr>
-        <w:pStyle w:val="Sinespaciado"/>
-      </w:pPr>
-    </w:p>
-    <w:p>
-      <w:pPr>
-        <w:pStyle w:val="Sinespaciado"/>
-      </w:pPr>
-    </w:p>
-    <w:p>
-      <w:pPr>
-        <w:pStyle w:val="Sinespaciado"/>
-      </w:pPr>
-      <w:r>
-        <w:rPr>
-          <w:highlight w:val="red"/>
-        </w:rPr>
-        <w:t>Falta la Consulta8</w:t>
-      </w:r>
-      <w:r>
-        <w:t xml:space="preserve"> </w:t>
+    </w:p>
+    <w:p>
+      <w:pPr>
+        <w:pStyle w:val="Sinespaciado"/>
+      </w:pPr>
+    </w:p>
+    <w:p>
+      <w:pPr>
+        <w:pStyle w:val="Sinespaciado"/>
+      </w:pPr>
+    </w:p>
+    <w:p>
+      <w:pPr>
+        <w:pStyle w:val="Sinespaciado"/>
+      </w:pPr>
+    </w:p>
+    <w:p>
+      <w:pPr>
+        <w:pStyle w:val="Sinespaciado"/>
+      </w:pPr>
+    </w:p>
+    <w:p>
+      <w:pPr>
+        <w:pStyle w:val="Sinespaciado"/>
+      </w:pPr>
+    </w:p>
+    <w:p>
+      <w:pPr>
+        <w:pStyle w:val="Sinespaciado"/>
+      </w:pPr>
+      <w:r>
+        <w:t>Consulta7</w:t>
       </w:r>
     </w:p>
     <w:p>
@@ -3592,7 +3819,7 @@
           <w:u w:val="none"/>
           <w:lang w:eastAsia="es-ES"/>
         </w:rPr>
-        <w:t>5.2.8 Garantía de calidad</w:t>
+        <w:t>5.2.7 Comportamiento de los clientes</w:t>
       </w:r>
     </w:p>
     <w:p>
@@ -3619,8 +3846,33 @@
           <w:u w:val="none"/>
           <w:lang w:eastAsia="es-ES"/>
         </w:rPr>
-        <w:t>¿Existen discrepancias entre la disponibilidad de platos comunicada y las reservas</w:t>
-      </w:r>
+        <w:t>¿Existen pautas en las preferencias de los clientes en función de la época del año?</w:t>
+      </w:r>
+    </w:p>
+    <w:p>
+      <w:pPr>
+        <w:pStyle w:val="Sinespaciado"/>
+      </w:pPr>
+    </w:p>
+    <w:p>
+      <w:pPr>
+        <w:pStyle w:val="Sinespaciado"/>
+      </w:pPr>
+    </w:p>
+    <w:p>
+      <w:pPr>
+        <w:pStyle w:val="Sinespaciado"/>
+      </w:pPr>
+    </w:p>
+    <w:p>
+      <w:pPr>
+        <w:pStyle w:val="Sinespaciado"/>
+      </w:pPr>
+    </w:p>
+    <w:p>
+      <w:pPr>
+        <w:pStyle w:val="Sinespaciado"/>
+      </w:pPr>
     </w:p>
     <w:p>
       <w:pPr>
@@ -3646,30 +3898,7 @@
           <w:u w:val="none"/>
           <w:lang w:eastAsia="es-ES"/>
         </w:rPr>
-        <w:t>reales realizadas?</w:t>
-      </w:r>
-    </w:p>
-    <w:p>
-      <w:pPr>
-        <w:pStyle w:val="Sinespaciado"/>
-      </w:pPr>
-    </w:p>
-    <w:p>
-      <w:pPr>
-        <w:pStyle w:val="Sinespaciado"/>
-      </w:pPr>
-    </w:p>
-    <w:p>
-      <w:pPr>
-        <w:pStyle w:val="Sinespaciado"/>
-      </w:pPr>
-    </w:p>
-    <w:p>
-      <w:pPr>
-        <w:pStyle w:val="Sinespaciado"/>
-      </w:pPr>
-      <w:r>
-        <w:t>Consulta 9</w:t>
+        <w:t>¿Los clientes con preferencias dietéticas específicas tienden a reservar en</w:t>
       </w:r>
     </w:p>
     <w:p>
@@ -3696,96 +3925,27 @@
           <w:u w:val="none"/>
           <w:lang w:eastAsia="es-ES"/>
         </w:rPr>
-        <w:t>5.2.9 Análisis de mercado</w:t>
-      </w:r>
-    </w:p>
-    <w:p>
-      <w:pPr>
-        <w:shd w:val="clear" w:color="auto" w:fill="1F1F1F"/>
-        <w:spacing w:after="0" w:line="285" w:lineRule="atLeast"/>
-        <w:rPr>
-          <w:rFonts w:ascii="Consolas" w:eastAsia="Times New Roman" w:hAnsi="Consolas" w:cs="Times New Roman"/>
-          <w:b w:val="0"/>
-          <w:color w:val="CCCCCC"/>
-          <w:sz w:val="21"/>
-          <w:szCs w:val="21"/>
-          <w:u w:val="none"/>
-          <w:lang w:eastAsia="es-ES"/>
-        </w:rPr>
-      </w:pPr>
-      <w:r>
-        <w:rPr>
-          <w:rFonts w:ascii="Consolas" w:eastAsia="Times New Roman" w:hAnsi="Consolas" w:cs="Times New Roman"/>
-          <w:b w:val="0"/>
-          <w:color w:val="CE9178"/>
-          <w:sz w:val="21"/>
-          <w:szCs w:val="21"/>
-          <w:u w:val="none"/>
-          <w:lang w:eastAsia="es-ES"/>
-        </w:rPr>
-        <w:t>¿Cómo se comparan los precios de las habitaciones de los distintos hoteles y</w:t>
-      </w:r>
-    </w:p>
-    <w:p>
-      <w:pPr>
-        <w:shd w:val="clear" w:color="auto" w:fill="1F1F1F"/>
-        <w:spacing w:after="0" w:line="285" w:lineRule="atLeast"/>
-        <w:rPr>
-          <w:rFonts w:ascii="Consolas" w:eastAsia="Times New Roman" w:hAnsi="Consolas" w:cs="Times New Roman"/>
-          <w:b w:val="0"/>
-          <w:color w:val="CCCCCC"/>
-          <w:sz w:val="21"/>
-          <w:szCs w:val="21"/>
-          <w:u w:val="none"/>
-          <w:lang w:eastAsia="es-ES"/>
-        </w:rPr>
-      </w:pPr>
-      <w:r>
-        <w:rPr>
-          <w:rFonts w:ascii="Consolas" w:eastAsia="Times New Roman" w:hAnsi="Consolas" w:cs="Times New Roman"/>
-          <w:b w:val="0"/>
-          <w:color w:val="CE9178"/>
-          <w:sz w:val="21"/>
-          <w:szCs w:val="21"/>
-          <w:u w:val="none"/>
-          <w:lang w:eastAsia="es-ES"/>
-        </w:rPr>
-        <w:t>existen valores atípicos?'''</w:t>
-      </w:r>
-    </w:p>
-    <w:p>
-      <w:pPr>
-        <w:pStyle w:val="Sinespaciado"/>
-      </w:pPr>
-    </w:p>
-    <w:p>
-      <w:pPr>
-        <w:pStyle w:val="Sinespaciado"/>
-      </w:pPr>
-    </w:p>
-    <w:p>
-      <w:pPr>
-        <w:pStyle w:val="Sinespaciado"/>
-        <w:rPr>
-          <w:b/>
+        <w:t>restaurantes concretos?</w:t>
+      </w:r>
+    </w:p>
+    <w:p>
+      <w:pPr>
+        <w:pStyle w:val="Sinespaciado"/>
+      </w:pPr>
+    </w:p>
+    <w:p>
+      <w:pPr>
+        <w:pStyle w:val="Sinespaciado"/>
+      </w:pPr>
+      <w:r>
+        <w:rPr>
           <w:noProof/>
-          <w:u w:val="single"/>
-        </w:rPr>
-      </w:pPr>
-      <w:r>
-        <w:rPr>
-          <w:b/>
-          <w:noProof/>
-          <w:u w:val="single"/>
-        </w:rPr>
-        <w:t xml:space="preserve"> </w:t>
-      </w:r>
-      <w:r>
+        </w:rPr>
         <w:drawing>
-          <wp:inline distT="0" distB="0" distL="0" distR="0" wp14:anchorId="2C60BC2E" wp14:editId="1A7C03C8">
-            <wp:extent cx="1573668" cy="2371166"/>
-            <wp:effectExtent l="0" t="0" r="7620" b="0"/>
-            <wp:docPr id="27" name="Imagen 27"/>
+          <wp:inline distT="0" distB="0" distL="0" distR="0" wp14:anchorId="428F2668" wp14:editId="632FF301">
+            <wp:extent cx="5400040" cy="3305810"/>
+            <wp:effectExtent l="0" t="0" r="0" b="8890"/>
+            <wp:docPr id="25" name="Imagen 25"/>
             <wp:cNvGraphicFramePr>
               <a:graphicFrameLocks xmlns:a="http://schemas.openxmlformats.org/drawingml/2006/main" noChangeAspect="1"/>
             </wp:cNvGraphicFramePr>
@@ -3805,7 +3965,7 @@
                   <pic:spPr>
                     <a:xfrm>
                       <a:off x="0" y="0"/>
-                      <a:ext cx="1599581" cy="2410212"/>
+                      <a:ext cx="5400040" cy="3305810"/>
                     </a:xfrm>
                     <a:prstGeom prst="rect">
                       <a:avLst/>
@@ -3817,23 +3977,278 @@
           </wp:inline>
         </w:drawing>
       </w:r>
-      <w:r>
-        <w:rPr>
-          <w:noProof/>
-        </w:rPr>
+    </w:p>
+    <w:p>
+      <w:pPr>
+        <w:pStyle w:val="Sinespaciado"/>
+      </w:pPr>
+      <w:r>
+        <w:t>No, un mismo cliente reserva e</w:t>
+      </w:r>
+      <w:r>
+        <w:t>n varios restaurantes</w:t>
+      </w:r>
+    </w:p>
+    <w:p>
+      <w:pPr>
+        <w:pStyle w:val="Sinespaciado"/>
+      </w:pPr>
+    </w:p>
+    <w:p>
+      <w:pPr>
+        <w:pStyle w:val="Sinespaciado"/>
+      </w:pPr>
+    </w:p>
+    <w:p>
+      <w:pPr>
+        <w:pStyle w:val="Sinespaciado"/>
+      </w:pPr>
+    </w:p>
+    <w:p>
+      <w:pPr>
+        <w:pStyle w:val="Sinespaciado"/>
+      </w:pPr>
+    </w:p>
+    <w:p>
+      <w:pPr>
+        <w:pStyle w:val="Sinespaciado"/>
+      </w:pPr>
+    </w:p>
+    <w:p>
+      <w:pPr>
+        <w:pStyle w:val="Sinespaciado"/>
+      </w:pPr>
+      <w:r>
+        <w:rPr>
+          <w:highlight w:val="red"/>
+        </w:rPr>
+        <w:t>Falta la Consulta8</w:t>
+      </w:r>
+      <w:r>
         <w:t xml:space="preserve"> </w:t>
       </w:r>
-      <w:r>
+    </w:p>
+    <w:p>
+      <w:pPr>
+        <w:shd w:val="clear" w:color="auto" w:fill="1F1F1F"/>
+        <w:spacing w:after="0" w:line="285" w:lineRule="atLeast"/>
+        <w:rPr>
+          <w:rFonts w:ascii="Consolas" w:eastAsia="Times New Roman" w:hAnsi="Consolas" w:cs="Times New Roman"/>
+          <w:b w:val="0"/>
+          <w:color w:val="CCCCCC"/>
+          <w:sz w:val="21"/>
+          <w:szCs w:val="21"/>
+          <w:u w:val="none"/>
+          <w:lang w:eastAsia="es-ES"/>
+        </w:rPr>
+      </w:pPr>
+      <w:r>
+        <w:rPr>
+          <w:rFonts w:ascii="Consolas" w:eastAsia="Times New Roman" w:hAnsi="Consolas" w:cs="Times New Roman"/>
+          <w:b w:val="0"/>
+          <w:color w:val="CE9178"/>
+          <w:sz w:val="21"/>
+          <w:szCs w:val="21"/>
+          <w:u w:val="none"/>
+          <w:lang w:eastAsia="es-ES"/>
+        </w:rPr>
+        <w:t>5.2.8 Garantía de calidad</w:t>
+      </w:r>
+    </w:p>
+    <w:p>
+      <w:pPr>
+        <w:shd w:val="clear" w:color="auto" w:fill="1F1F1F"/>
+        <w:spacing w:after="0" w:line="285" w:lineRule="atLeast"/>
+        <w:rPr>
+          <w:rFonts w:ascii="Consolas" w:eastAsia="Times New Roman" w:hAnsi="Consolas" w:cs="Times New Roman"/>
+          <w:b w:val="0"/>
+          <w:color w:val="CCCCCC"/>
+          <w:sz w:val="21"/>
+          <w:szCs w:val="21"/>
+          <w:u w:val="none"/>
+          <w:lang w:eastAsia="es-ES"/>
+        </w:rPr>
+      </w:pPr>
+      <w:r>
+        <w:rPr>
+          <w:rFonts w:ascii="Consolas" w:eastAsia="Times New Roman" w:hAnsi="Consolas" w:cs="Times New Roman"/>
+          <w:b w:val="0"/>
+          <w:color w:val="CE9178"/>
+          <w:sz w:val="21"/>
+          <w:szCs w:val="21"/>
+          <w:u w:val="none"/>
+          <w:lang w:eastAsia="es-ES"/>
+        </w:rPr>
+        <w:t>¿Existen discrepancias entre la disponibilidad de platos comunicada y las reservas</w:t>
+      </w:r>
+    </w:p>
+    <w:p>
+      <w:pPr>
+        <w:shd w:val="clear" w:color="auto" w:fill="1F1F1F"/>
+        <w:spacing w:after="0" w:line="285" w:lineRule="atLeast"/>
+        <w:rPr>
+          <w:rFonts w:ascii="Consolas" w:eastAsia="Times New Roman" w:hAnsi="Consolas" w:cs="Times New Roman"/>
+          <w:b w:val="0"/>
+          <w:color w:val="CCCCCC"/>
+          <w:sz w:val="21"/>
+          <w:szCs w:val="21"/>
+          <w:u w:val="none"/>
+          <w:lang w:eastAsia="es-ES"/>
+        </w:rPr>
+      </w:pPr>
+      <w:r>
+        <w:rPr>
+          <w:rFonts w:ascii="Consolas" w:eastAsia="Times New Roman" w:hAnsi="Consolas" w:cs="Times New Roman"/>
+          <w:b w:val="0"/>
+          <w:color w:val="CE9178"/>
+          <w:sz w:val="21"/>
+          <w:szCs w:val="21"/>
+          <w:u w:val="none"/>
+          <w:lang w:eastAsia="es-ES"/>
+        </w:rPr>
+        <w:t>reales realizadas?</w:t>
+      </w:r>
+    </w:p>
+    <w:p>
+      <w:pPr>
+        <w:pStyle w:val="Sinespaciado"/>
+      </w:pPr>
+    </w:p>
+    <w:p>
+      <w:pPr>
+        <w:pStyle w:val="Sinespaciado"/>
+      </w:pPr>
+    </w:p>
+    <w:p>
+      <w:pPr>
+        <w:pStyle w:val="Sinespaciado"/>
+      </w:pPr>
+    </w:p>
+    <w:p>
+      <w:pPr>
+        <w:pStyle w:val="Sinespaciado"/>
+      </w:pPr>
+      <w:r>
+        <w:t>Consulta 9</w:t>
+      </w:r>
+    </w:p>
+    <w:p>
+      <w:pPr>
+        <w:shd w:val="clear" w:color="auto" w:fill="1F1F1F"/>
+        <w:spacing w:after="0" w:line="285" w:lineRule="atLeast"/>
+        <w:rPr>
+          <w:rFonts w:ascii="Consolas" w:eastAsia="Times New Roman" w:hAnsi="Consolas" w:cs="Times New Roman"/>
+          <w:b w:val="0"/>
+          <w:color w:val="CCCCCC"/>
+          <w:sz w:val="21"/>
+          <w:szCs w:val="21"/>
+          <w:u w:val="none"/>
+          <w:lang w:eastAsia="es-ES"/>
+        </w:rPr>
+      </w:pPr>
+      <w:r>
+        <w:rPr>
+          <w:rFonts w:ascii="Consolas" w:eastAsia="Times New Roman" w:hAnsi="Consolas" w:cs="Times New Roman"/>
+          <w:b w:val="0"/>
+          <w:color w:val="CE9178"/>
+          <w:sz w:val="21"/>
+          <w:szCs w:val="21"/>
+          <w:u w:val="none"/>
+          <w:lang w:eastAsia="es-ES"/>
+        </w:rPr>
+        <w:t>5.2.9 Análisis de mercado</w:t>
+      </w:r>
+    </w:p>
+    <w:p>
+      <w:pPr>
+        <w:shd w:val="clear" w:color="auto" w:fill="1F1F1F"/>
+        <w:spacing w:after="0" w:line="285" w:lineRule="atLeast"/>
+        <w:rPr>
+          <w:rFonts w:ascii="Consolas" w:eastAsia="Times New Roman" w:hAnsi="Consolas" w:cs="Times New Roman"/>
+          <w:b w:val="0"/>
+          <w:color w:val="CCCCCC"/>
+          <w:sz w:val="21"/>
+          <w:szCs w:val="21"/>
+          <w:u w:val="none"/>
+          <w:lang w:eastAsia="es-ES"/>
+        </w:rPr>
+      </w:pPr>
+      <w:r>
+        <w:rPr>
+          <w:rFonts w:ascii="Consolas" w:eastAsia="Times New Roman" w:hAnsi="Consolas" w:cs="Times New Roman"/>
+          <w:b w:val="0"/>
+          <w:color w:val="CE9178"/>
+          <w:sz w:val="21"/>
+          <w:szCs w:val="21"/>
+          <w:u w:val="none"/>
+          <w:lang w:eastAsia="es-ES"/>
+        </w:rPr>
+        <w:t>¿Cómo se comparan los precios de las habitaciones de los distintos hoteles y</w:t>
+      </w:r>
+    </w:p>
+    <w:p>
+      <w:pPr>
+        <w:shd w:val="clear" w:color="auto" w:fill="1F1F1F"/>
+        <w:spacing w:after="0" w:line="285" w:lineRule="atLeast"/>
+        <w:rPr>
+          <w:rFonts w:ascii="Consolas" w:eastAsia="Times New Roman" w:hAnsi="Consolas" w:cs="Times New Roman"/>
+          <w:b w:val="0"/>
+          <w:color w:val="CCCCCC"/>
+          <w:sz w:val="21"/>
+          <w:szCs w:val="21"/>
+          <w:u w:val="none"/>
+          <w:lang w:eastAsia="es-ES"/>
+        </w:rPr>
+      </w:pPr>
+      <w:r>
+        <w:rPr>
+          <w:rFonts w:ascii="Consolas" w:eastAsia="Times New Roman" w:hAnsi="Consolas" w:cs="Times New Roman"/>
+          <w:b w:val="0"/>
+          <w:color w:val="CE9178"/>
+          <w:sz w:val="21"/>
+          <w:szCs w:val="21"/>
+          <w:u w:val="none"/>
+          <w:lang w:eastAsia="es-ES"/>
+        </w:rPr>
+        <w:t>existen valores atípicos?'''</w:t>
+      </w:r>
+    </w:p>
+    <w:p>
+      <w:pPr>
+        <w:pStyle w:val="Sinespaciado"/>
+      </w:pPr>
+    </w:p>
+    <w:p>
+      <w:pPr>
+        <w:pStyle w:val="Sinespaciado"/>
+      </w:pPr>
+    </w:p>
+    <w:p>
+      <w:pPr>
+        <w:pStyle w:val="Sinespaciado"/>
         <w:rPr>
           <w:b/>
           <w:noProof/>
           <w:u w:val="single"/>
         </w:rPr>
+      </w:pPr>
+      <w:r>
+        <w:rPr>
+          <w:b/>
+          <w:noProof/>
+          <w:u w:val="single"/>
+        </w:rPr>
+        <w:t xml:space="preserve"> </w:t>
+      </w:r>
+      <w:r>
+        <w:rPr>
+          <w:noProof/>
+        </w:rPr>
         <w:drawing>
-          <wp:inline distT="0" distB="0" distL="0" distR="0" wp14:anchorId="309F7167" wp14:editId="1202A49F">
-            <wp:extent cx="1580371" cy="2374900"/>
-            <wp:effectExtent l="0" t="0" r="1270" b="6350"/>
-            <wp:docPr id="32" name="Imagen 32"/>
+          <wp:inline distT="0" distB="0" distL="0" distR="0" wp14:anchorId="2C60BC2E" wp14:editId="1A7C03C8">
+            <wp:extent cx="1573668" cy="2371166"/>
+            <wp:effectExtent l="0" t="0" r="7620" b="0"/>
+            <wp:docPr id="27" name="Imagen 27"/>
             <wp:cNvGraphicFramePr>
               <a:graphicFrameLocks xmlns:a="http://schemas.openxmlformats.org/drawingml/2006/main" noChangeAspect="1"/>
             </wp:cNvGraphicFramePr>
@@ -3853,7 +4268,7 @@
                   <pic:spPr>
                     <a:xfrm>
                       <a:off x="0" y="0"/>
-                      <a:ext cx="1602919" cy="2408784"/>
+                      <a:ext cx="1599581" cy="2410212"/>
                     </a:xfrm>
                     <a:prstGeom prst="rect">
                       <a:avLst/>
@@ -3869,7 +4284,7 @@
         <w:rPr>
           <w:noProof/>
         </w:rPr>
-        <w:t xml:space="preserve">   </w:t>
+        <w:t xml:space="preserve"> </w:t>
       </w:r>
       <w:r>
         <w:rPr>
@@ -3878,10 +4293,10 @@
           <w:u w:val="single"/>
         </w:rPr>
         <w:drawing>
-          <wp:inline distT="0" distB="0" distL="0" distR="0" wp14:anchorId="1F6FEA01" wp14:editId="2370F82A">
-            <wp:extent cx="1549730" cy="2352193"/>
-            <wp:effectExtent l="0" t="0" r="0" b="0"/>
-            <wp:docPr id="28" name="Imagen 28"/>
+          <wp:inline distT="0" distB="0" distL="0" distR="0" wp14:anchorId="309F7167" wp14:editId="1202A49F">
+            <wp:extent cx="1580371" cy="2374900"/>
+            <wp:effectExtent l="0" t="0" r="1270" b="6350"/>
+            <wp:docPr id="32" name="Imagen 32"/>
             <wp:cNvGraphicFramePr>
               <a:graphicFrameLocks xmlns:a="http://schemas.openxmlformats.org/drawingml/2006/main" noChangeAspect="1"/>
             </wp:cNvGraphicFramePr>
@@ -3901,7 +4316,7 @@
                   <pic:spPr>
                     <a:xfrm>
                       <a:off x="0" y="0"/>
-                      <a:ext cx="1564146" cy="2374074"/>
+                      <a:ext cx="1602919" cy="2408784"/>
                     </a:xfrm>
                     <a:prstGeom prst="rect">
                       <a:avLst/>
@@ -3917,7 +4332,7 @@
         <w:rPr>
           <w:noProof/>
         </w:rPr>
-        <w:t xml:space="preserve"> </w:t>
+        <w:t xml:space="preserve">   </w:t>
       </w:r>
       <w:r>
         <w:rPr>
@@ -3926,10 +4341,10 @@
           <w:u w:val="single"/>
         </w:rPr>
         <w:drawing>
-          <wp:inline distT="0" distB="0" distL="0" distR="0" wp14:anchorId="4E4DAB0F" wp14:editId="14A842DB">
-            <wp:extent cx="1528476" cy="2345347"/>
+          <wp:inline distT="0" distB="0" distL="0" distR="0" wp14:anchorId="1F6FEA01" wp14:editId="2370F82A">
+            <wp:extent cx="1549730" cy="2352193"/>
             <wp:effectExtent l="0" t="0" r="0" b="0"/>
-            <wp:docPr id="29" name="Imagen 29"/>
+            <wp:docPr id="28" name="Imagen 28"/>
             <wp:cNvGraphicFramePr>
               <a:graphicFrameLocks xmlns:a="http://schemas.openxmlformats.org/drawingml/2006/main" noChangeAspect="1"/>
             </wp:cNvGraphicFramePr>
@@ -3949,7 +4364,7 @@
                   <pic:spPr>
                     <a:xfrm>
                       <a:off x="0" y="0"/>
-                      <a:ext cx="1543493" cy="2368390"/>
+                      <a:ext cx="1564146" cy="2374074"/>
                     </a:xfrm>
                     <a:prstGeom prst="rect">
                       <a:avLst/>
@@ -3961,35 +4376,23 @@
           </wp:inline>
         </w:drawing>
       </w:r>
-    </w:p>
-    <w:p>
-      <w:pPr>
-        <w:pStyle w:val="Sinespaciado"/>
+      <w:r>
         <w:rPr>
           <w:noProof/>
         </w:rPr>
-      </w:pPr>
-    </w:p>
-    <w:p>
-      <w:pPr>
-        <w:pStyle w:val="Sinespaciado"/>
+        <w:t xml:space="preserve"> </w:t>
+      </w:r>
+      <w:r>
         <w:rPr>
           <w:b/>
           <w:noProof/>
           <w:u w:val="single"/>
         </w:rPr>
-      </w:pPr>
-      <w:r>
-        <w:rPr>
-          <w:b/>
-          <w:noProof/>
-          <w:u w:val="single"/>
-        </w:rPr>
         <w:drawing>
-          <wp:inline distT="0" distB="0" distL="0" distR="0" wp14:anchorId="278111B4" wp14:editId="27731C8E">
-            <wp:extent cx="1605335" cy="2440809"/>
+          <wp:inline distT="0" distB="0" distL="0" distR="0" wp14:anchorId="4E4DAB0F" wp14:editId="14A842DB">
+            <wp:extent cx="1528476" cy="2345347"/>
             <wp:effectExtent l="0" t="0" r="0" b="0"/>
-            <wp:docPr id="30" name="Imagen 30"/>
+            <wp:docPr id="29" name="Imagen 29"/>
             <wp:cNvGraphicFramePr>
               <a:graphicFrameLocks xmlns:a="http://schemas.openxmlformats.org/drawingml/2006/main" noChangeAspect="1"/>
             </wp:cNvGraphicFramePr>
@@ -4009,7 +4412,7 @@
                   <pic:spPr>
                     <a:xfrm>
                       <a:off x="0" y="0"/>
-                      <a:ext cx="1616480" cy="2457754"/>
+                      <a:ext cx="1543493" cy="2368390"/>
                     </a:xfrm>
                     <a:prstGeom prst="rect">
                       <a:avLst/>
@@ -4021,23 +4424,35 @@
           </wp:inline>
         </w:drawing>
       </w:r>
-      <w:r>
+    </w:p>
+    <w:p>
+      <w:pPr>
+        <w:pStyle w:val="Sinespaciado"/>
         <w:rPr>
           <w:noProof/>
         </w:rPr>
-        <w:t xml:space="preserve"> </w:t>
-      </w:r>
-      <w:r>
+      </w:pPr>
+    </w:p>
+    <w:p>
+      <w:pPr>
+        <w:pStyle w:val="Sinespaciado"/>
         <w:rPr>
           <w:b/>
           <w:noProof/>
           <w:u w:val="single"/>
         </w:rPr>
+      </w:pPr>
+      <w:r>
+        <w:rPr>
+          <w:b/>
+          <w:noProof/>
+          <w:u w:val="single"/>
+        </w:rPr>
         <w:drawing>
-          <wp:inline distT="0" distB="0" distL="0" distR="0" wp14:anchorId="07C3C46E" wp14:editId="0D46CE93">
-            <wp:extent cx="1633777" cy="2439657"/>
-            <wp:effectExtent l="0" t="0" r="5080" b="0"/>
-            <wp:docPr id="31" name="Imagen 31"/>
+          <wp:inline distT="0" distB="0" distL="0" distR="0" wp14:anchorId="278111B4" wp14:editId="27731C8E">
+            <wp:extent cx="1605335" cy="2440809"/>
+            <wp:effectExtent l="0" t="0" r="0" b="0"/>
+            <wp:docPr id="30" name="Imagen 30"/>
             <wp:cNvGraphicFramePr>
               <a:graphicFrameLocks xmlns:a="http://schemas.openxmlformats.org/drawingml/2006/main" noChangeAspect="1"/>
             </wp:cNvGraphicFramePr>
@@ -4057,7 +4472,7 @@
                   <pic:spPr>
                     <a:xfrm>
                       <a:off x="0" y="0"/>
-                      <a:ext cx="1665171" cy="2486536"/>
+                      <a:ext cx="1616480" cy="2457754"/>
                     </a:xfrm>
                     <a:prstGeom prst="rect">
                       <a:avLst/>
@@ -4069,52 +4484,23 @@
           </wp:inline>
         </w:drawing>
       </w:r>
-    </w:p>
-    <w:p>
-      <w:pPr>
-        <w:pStyle w:val="Sinespaciado"/>
+      <w:r>
+        <w:rPr>
+          <w:noProof/>
+        </w:rPr>
+        <w:t xml:space="preserve"> </w:t>
+      </w:r>
+      <w:r>
         <w:rPr>
           <w:b/>
           <w:noProof/>
           <w:u w:val="single"/>
         </w:rPr>
-      </w:pPr>
-    </w:p>
-    <w:p>
-      <w:pPr>
-        <w:pStyle w:val="Sinespaciado"/>
-      </w:pPr>
-    </w:p>
-    <w:p>
-      <w:pPr>
-        <w:pStyle w:val="Sinespaciado"/>
-      </w:pPr>
-    </w:p>
-    <w:p>
-      <w:pPr>
-        <w:pStyle w:val="Sinespaciado"/>
-      </w:pPr>
-    </w:p>
-    <w:p>
-      <w:pPr>
-        <w:pStyle w:val="Sinespaciado"/>
-      </w:pPr>
-    </w:p>
-    <w:p>
-      <w:pPr>
-        <w:pStyle w:val="Sinespaciado"/>
-        <w:ind w:left="720"/>
-      </w:pPr>
-      <w:r>
-        <w:rPr>
-          <w:noProof/>
-        </w:rPr>
-        <w:lastRenderedPageBreak/>
         <w:drawing>
-          <wp:inline distT="0" distB="0" distL="0" distR="0" wp14:anchorId="3C54015A" wp14:editId="41AD4E42">
-            <wp:extent cx="2655735" cy="1968024"/>
-            <wp:effectExtent l="0" t="0" r="0" b="0"/>
-            <wp:docPr id="14" name="Imagen 14"/>
+          <wp:inline distT="0" distB="0" distL="0" distR="0" wp14:anchorId="07C3C46E" wp14:editId="0D46CE93">
+            <wp:extent cx="1633777" cy="2439657"/>
+            <wp:effectExtent l="0" t="0" r="5080" b="0"/>
+            <wp:docPr id="31" name="Imagen 31"/>
             <wp:cNvGraphicFramePr>
               <a:graphicFrameLocks xmlns:a="http://schemas.openxmlformats.org/drawingml/2006/main" noChangeAspect="1"/>
             </wp:cNvGraphicFramePr>
@@ -4134,6 +4520,83 @@
                   <pic:spPr>
                     <a:xfrm>
                       <a:off x="0" y="0"/>
+                      <a:ext cx="1665171" cy="2486536"/>
+                    </a:xfrm>
+                    <a:prstGeom prst="rect">
+                      <a:avLst/>
+                    </a:prstGeom>
+                  </pic:spPr>
+                </pic:pic>
+              </a:graphicData>
+            </a:graphic>
+          </wp:inline>
+        </w:drawing>
+      </w:r>
+    </w:p>
+    <w:p>
+      <w:pPr>
+        <w:pStyle w:val="Sinespaciado"/>
+        <w:rPr>
+          <w:b/>
+          <w:noProof/>
+          <w:u w:val="single"/>
+        </w:rPr>
+      </w:pPr>
+    </w:p>
+    <w:p>
+      <w:pPr>
+        <w:pStyle w:val="Sinespaciado"/>
+      </w:pPr>
+    </w:p>
+    <w:p>
+      <w:pPr>
+        <w:pStyle w:val="Sinespaciado"/>
+      </w:pPr>
+    </w:p>
+    <w:p>
+      <w:pPr>
+        <w:pStyle w:val="Sinespaciado"/>
+      </w:pPr>
+    </w:p>
+    <w:p>
+      <w:pPr>
+        <w:pStyle w:val="Sinespaciado"/>
+      </w:pPr>
+    </w:p>
+    <w:p>
+      <w:pPr>
+        <w:pStyle w:val="Sinespaciado"/>
+        <w:ind w:left="720"/>
+      </w:pPr>
+      <w:r>
+        <w:rPr>
+          <w:noProof/>
+        </w:rPr>
+        <w:lastRenderedPageBreak/>
+        <w:drawing>
+          <wp:inline distT="0" distB="0" distL="0" distR="0" wp14:anchorId="3C54015A" wp14:editId="41AD4E42">
+            <wp:extent cx="2655735" cy="1968024"/>
+            <wp:effectExtent l="0" t="0" r="0" b="0"/>
+            <wp:docPr id="14" name="Imagen 14"/>
+            <wp:cNvGraphicFramePr>
+              <a:graphicFrameLocks xmlns:a="http://schemas.openxmlformats.org/drawingml/2006/main" noChangeAspect="1"/>
+            </wp:cNvGraphicFramePr>
+            <a:graphic xmlns:a="http://schemas.openxmlformats.org/drawingml/2006/main">
+              <a:graphicData uri="http://schemas.openxmlformats.org/drawingml/2006/picture">
+                <pic:pic xmlns:pic="http://schemas.openxmlformats.org/drawingml/2006/picture">
+                  <pic:nvPicPr>
+                    <pic:cNvPr id="1" name=""/>
+                    <pic:cNvPicPr/>
+                  </pic:nvPicPr>
+                  <pic:blipFill>
+                    <a:blip r:embed="rId36"/>
+                    <a:stretch>
+                      <a:fillRect/>
+                    </a:stretch>
+                  </pic:blipFill>
+                  <pic:spPr>
+                    <a:xfrm>
+                      <a:off x="0" y="0"/>
                       <a:ext cx="2667101" cy="1976447"/>
                     </a:xfrm>
                     <a:prstGeom prst="rect">
@@ -4174,7 +4637,7 @@
 </file>
 
 <file path=word/numbering.xml><?xml version="1.0" encoding="utf-8"?>
-<w:numbering xmlns:wpc="http://schemas.microsoft.com/office/word/2010/wordprocessingCanvas" xmlns:cx="http://schemas.microsoft.com/office/drawing/2014/chartex" xmlns:cx1="http://schemas.microsoft.com/office/drawing/2015/9/8/chartex" xmlns:cx2="http://schemas.microsoft.com/office/drawing/2015/10/21/chartex" xmlns:cx3="http://schemas.microsoft.com/office/drawing/2016/5/9/chartex" xmlns:cx4="http://schemas.microsoft.com/office/drawing/2016/5/10/chartex" xmlns:cx5="http://schemas.microsoft.com/office/drawing/2016/5/11/chartex" xmlns:cx6="http://schemas.microsoft.com/office/drawing/2016/5/12/chartex" xmlns:cx7="http://schemas.microsoft.com/office/drawing/2016/5/13/chartex" xmlns:cx8="http://schemas.microsoft.com/office/drawing/2016/5/14/chartex" xmlns:mc="http://schemas.openxmlformats.org/markup-compatibility/2006" xmlns:aink="http://schemas.microsoft.com/office/drawing/2016/ink" xmlns:am3d="http://schemas.microsoft.com/office/drawing/2017/model3d" xmlns:o="urn:schemas-microsoft-com:office:office" xmlns:r="http://schemas.openxmlformats.org/officeDocument/2006/relationships" xmlns:m="http://schemas.openxmlformats.org/officeDocument/2006/math" xmlns:v="urn:schemas-microsoft-com:vml" xmlns:wp14="http://schemas.microsoft.com/office/word/2010/wordprocessingDrawing" xmlns:wp="http://schemas.openxmlformats.org/drawingml/2006/wordprocessingDrawing" xmlns:w10="urn:schemas-microsoft-com:office:word" xmlns:w="http://schemas.openxmlformats.org/wordprocessingml/2006/main" xmlns:w14="http://schemas.microsoft.com/office/word/2010/wordml" xmlns:w15="http://schemas.microsoft.com/office/word/2012/wordml" xmlns:w16cex="http://schemas.microsoft.com/office/word/2018/wordml/cex" xmlns:w16cid="http://schemas.microsoft.com/office/word/2016/wordml/cid" xmlns:w16="http://schemas.microsoft.com/office/word/2018/wordml" xmlns:w16sdtdh="http://schemas.microsoft.com/office/word/2020/wordml/sdtdatahash" xmlns:w16se="http://schemas.microsoft.com/office/word/2015/wordml/symex" xmlns:wpg="http://schemas.microsoft.com/office/word/2010/wordprocessingGroup" xmlns:wpi="http://schemas.microsoft.com/office/word/2010/wordprocessingInk" xmlns:wne="http://schemas.microsoft.com/office/word/2006/wordml" xmlns:wps="http://schemas.microsoft.com/office/word/2010/wordprocessingShape" mc:Ignorable="w14 w15 w16se w16cid w16 w16cex w16sdtdh wp14">
+<w:numbering xmlns:wpc="http://schemas.microsoft.com/office/word/2010/wordprocessingCanvas" xmlns:cx="http://schemas.microsoft.com/office/drawing/2014/chartex" xmlns:cx1="http://schemas.microsoft.com/office/drawing/2015/9/8/chartex" xmlns:cx2="http://schemas.microsoft.com/office/drawing/2015/10/21/chartex" xmlns:cx3="http://schemas.microsoft.com/office/drawing/2016/5/9/chartex" xmlns:cx4="http://schemas.microsoft.com/office/drawing/2016/5/10/chartex" xmlns:cx5="http://schemas.microsoft.com/office/drawing/2016/5/11/chartex" xmlns:cx6="http://schemas.microsoft.com/office/drawing/2016/5/12/chartex" xmlns:cx7="http://schemas.microsoft.com/office/drawing/2016/5/13/chartex" xmlns:cx8="http://schemas.microsoft.com/office/drawing/2016/5/14/chartex" xmlns:mc="http://schemas.openxmlformats.org/markup-compatibility/2006" xmlns:aink="http://schemas.microsoft.com/office/drawing/2016/ink" xmlns:am3d="http://schemas.microsoft.com/office/drawing/2017/model3d" xmlns:o="urn:schemas-microsoft-com:office:office" xmlns:r="http://schemas.openxmlformats.org/officeDocument/2006/relationships" xmlns:m="http://schemas.openxmlformats.org/officeDocument/2006/math" xmlns:v="urn:schemas-microsoft-com:vml" xmlns:wp14="http://schemas.microsoft.com/office/word/2010/wordprocessingDrawing" xmlns:wp="http://schemas.openxmlformats.org/drawingml/2006/wordprocessingDrawing" xmlns:w10="urn:schemas-microsoft-com:office:word" xmlns:w="http://schemas.openxmlformats.org/wordprocessingml/2006/main" xmlns:w14="http://schemas.microsoft.com/office/word/2010/wordml" xmlns:w15="http://schemas.microsoft.com/office/word/2012/wordml" xmlns:w16cid="http://schemas.microsoft.com/office/word/2016/wordml/cid" xmlns:w16se="http://schemas.microsoft.com/office/word/2015/wordml/symex" xmlns:wpg="http://schemas.microsoft.com/office/word/2010/wordprocessingGroup" xmlns:wpi="http://schemas.microsoft.com/office/word/2010/wordprocessingInk" xmlns:wne="http://schemas.microsoft.com/office/word/2006/wordml" xmlns:wps="http://schemas.microsoft.com/office/word/2010/wordprocessingShape" mc:Ignorable="w14 w15 w16se w16cid wp14">
   <w:abstractNum w:abstractNumId="0" w15:restartNumberingAfterBreak="0">
     <w:nsid w:val="14FA0182"/>
     <w:multiLevelType w:val="hybridMultilevel"/>
@@ -4759,7 +5222,7 @@
 </file>
 
 <file path=word/styles.xml><?xml version="1.0" encoding="utf-8"?>
-<w:styles xmlns:mc="http://schemas.openxmlformats.org/markup-compatibility/2006" xmlns:r="http://schemas.openxmlformats.org/officeDocument/2006/relationships" xmlns:w="http://schemas.openxmlformats.org/wordprocessingml/2006/main" xmlns:w14="http://schemas.microsoft.com/office/word/2010/wordml" xmlns:w15="http://schemas.microsoft.com/office/word/2012/wordml" xmlns:w16cex="http://schemas.microsoft.com/office/word/2018/wordml/cex" xmlns:w16cid="http://schemas.microsoft.com/office/word/2016/wordml/cid" xmlns:w16="http://schemas.microsoft.com/office/word/2018/wordml" xmlns:w16sdtdh="http://schemas.microsoft.com/office/word/2020/wordml/sdtdatahash" xmlns:w16se="http://schemas.microsoft.com/office/word/2015/wordml/symex" mc:Ignorable="w14 w15 w16se w16cid w16 w16cex w16sdtdh">
+<w:styles xmlns:mc="http://schemas.openxmlformats.org/markup-compatibility/2006" xmlns:r="http://schemas.openxmlformats.org/officeDocument/2006/relationships" xmlns:w="http://schemas.openxmlformats.org/wordprocessingml/2006/main" xmlns:w14="http://schemas.microsoft.com/office/word/2010/wordml" xmlns:w15="http://schemas.microsoft.com/office/word/2012/wordml" xmlns:w16cid="http://schemas.microsoft.com/office/word/2016/wordml/cid" xmlns:w16se="http://schemas.microsoft.com/office/word/2015/wordml/symex" mc:Ignorable="w14 w15 w16se w16cid">
   <w:docDefaults>
     <w:rPrDefault>
       <w:rPr>
@@ -4775,7 +5238,7 @@
       </w:pPr>
     </w:pPrDefault>
   </w:docDefaults>
-  <w:latentStyles w:defLockedState="0" w:defUIPriority="99" w:defSemiHidden="0" w:defUnhideWhenUsed="0" w:defQFormat="0" w:count="376">
+  <w:latentStyles w:defLockedState="0" w:defUIPriority="99" w:defSemiHidden="0" w:defUnhideWhenUsed="0" w:defQFormat="0" w:count="375">
     <w:lsdException w:name="Normal" w:uiPriority="0" w:qFormat="1"/>
     <w:lsdException w:name="heading 1" w:uiPriority="9" w:qFormat="1"/>
     <w:lsdException w:name="heading 2" w:semiHidden="1" w:uiPriority="9" w:unhideWhenUsed="1" w:qFormat="1"/>
@@ -5151,7 +5614,6 @@
     <w:lsdException w:name="Smart Hyperlink" w:semiHidden="1" w:unhideWhenUsed="1"/>
     <w:lsdException w:name="Hashtag" w:semiHidden="1" w:unhideWhenUsed="1"/>
     <w:lsdException w:name="Unresolved Mention" w:semiHidden="1" w:unhideWhenUsed="1"/>
-    <w:lsdException w:name="Smart Link" w:semiHidden="1" w:unhideWhenUsed="1"/>
   </w:latentStyles>
   <w:style w:type="paragraph" w:default="1" w:styleId="Normal">
     <w:name w:val="Normal"/>

</xml_diff>

<commit_message>
docker-compose-> creacion de la base de datos automaticamente, inserción de tablas en warehouse con JDBC, limpieza de código y orden de archivos
</commit_message>
<xml_diff>
--- a/Spark/Función de los archivos.docx
+++ b/Spark/Función de los archivos.docx
@@ -39,47 +39,41 @@
     <w:p>
       <w:pPr>
         <w:pStyle w:val="Sinespaciado"/>
-      </w:pPr>
-      <w:r>
-        <w:t>docker-</w:t>
-      </w:r>
-      <w:proofErr w:type="spellStart"/>
-      <w:r>
-        <w:t>compose</w:t>
-      </w:r>
-      <w:proofErr w:type="spellEnd"/>
-      <w:r>
+        <w:rPr>
+          <w:lang w:val="en-GB"/>
+        </w:rPr>
+      </w:pPr>
+      <w:r>
+        <w:rPr>
+          <w:lang w:val="en-GB"/>
+        </w:rPr>
+        <w:t>docker-compose build</w:t>
+      </w:r>
+    </w:p>
+    <w:p>
+      <w:pPr>
+        <w:pStyle w:val="Sinespaciado"/>
+        <w:rPr>
+          <w:lang w:val="en-GB"/>
+        </w:rPr>
+      </w:pPr>
+      <w:r>
+        <w:rPr>
+          <w:lang w:val="en-GB"/>
+        </w:rPr>
+        <w:t>docker compose up -d</w:t>
+      </w:r>
+      <w:r>
+        <w:rPr>
+          <w:lang w:val="en-GB"/>
+        </w:rPr>
         <w:t xml:space="preserve"> </w:t>
       </w:r>
-      <w:proofErr w:type="spellStart"/>
-      <w:r>
-        <w:t>build</w:t>
-      </w:r>
-      <w:proofErr w:type="spellEnd"/>
-    </w:p>
-    <w:p>
-      <w:pPr>
-        <w:pStyle w:val="Sinespaciado"/>
-      </w:pPr>
-      <w:r>
-        <w:t xml:space="preserve">docker </w:t>
-      </w:r>
-      <w:proofErr w:type="spellStart"/>
-      <w:r>
-        <w:t>compose</w:t>
-      </w:r>
-      <w:proofErr w:type="spellEnd"/>
-      <w:r>
-        <w:t xml:space="preserve"> up -d</w:t>
-      </w:r>
-      <w:r>
-        <w:t xml:space="preserve"> </w:t>
-      </w:r>
-    </w:p>
-    <w:p>
-      <w:pPr>
-        <w:rPr>
-          <w:lang w:eastAsia="es-ES"/>
+    </w:p>
+    <w:p>
+      <w:pPr>
+        <w:rPr>
+          <w:lang w:val="en-GB" w:eastAsia="es-ES"/>
         </w:rPr>
       </w:pPr>
     </w:p>
@@ -346,41 +340,29 @@
         <w:pStyle w:val="Sinespaciado"/>
       </w:pPr>
       <w:r>
-        <w:t xml:space="preserve">docker </w:t>
-      </w:r>
-      <w:proofErr w:type="spellStart"/>
-      <w:r>
-        <w:t>exec</w:t>
-      </w:r>
-      <w:proofErr w:type="spellEnd"/>
-      <w:r>
-        <w:t xml:space="preserve"> -</w:t>
-      </w:r>
-      <w:proofErr w:type="spellStart"/>
-      <w:r>
-        <w:t>it</w:t>
-      </w:r>
-      <w:proofErr w:type="spellEnd"/>
-      <w:r>
-        <w:t xml:space="preserve"> b17b7945d0d028dfc3b28a0892fb5ebbfd57e36d63ce2077ccf0b8f2e52dce65 /</w:t>
-      </w:r>
-      <w:proofErr w:type="spellStart"/>
-      <w:r>
-        <w:t>bin</w:t>
-      </w:r>
-      <w:proofErr w:type="spellEnd"/>
-      <w:r>
-        <w:t>/</w:t>
-      </w:r>
-      <w:proofErr w:type="spellStart"/>
-      <w:r>
-        <w:t>bash</w:t>
-      </w:r>
-      <w:proofErr w:type="spellEnd"/>
-    </w:p>
-    <w:p>
-      <w:pPr>
-        <w:pStyle w:val="Sinespaciado"/>
+        <w:t>PS C:\Users\Adrian\Downloads\PROYECTOS\PROYECTO_BDA\Spark&gt;</w:t>
+      </w:r>
+    </w:p>
+    <w:p>
+      <w:pPr>
+        <w:pStyle w:val="Sinespaciado"/>
+        <w:rPr>
+          <w:lang w:val="en-GB"/>
+        </w:rPr>
+      </w:pPr>
+      <w:r>
+        <w:rPr>
+          <w:lang w:val="en-GB"/>
+        </w:rPr>
+        <w:t>docker exec -it spark-spark-master-1 /bin/bash</w:t>
+      </w:r>
+    </w:p>
+    <w:p>
+      <w:pPr>
+        <w:pStyle w:val="Sinespaciado"/>
+        <w:rPr>
+          <w:lang w:val="en-GB"/>
+        </w:rPr>
       </w:pPr>
     </w:p>
     <w:p>
@@ -435,7 +417,7 @@
         <w:pStyle w:val="Sinespaciado"/>
         <w:rPr>
           <w:sz w:val="20"/>
-          <w:lang w:eastAsia="es-ES"/>
+          <w:lang w:val="en-GB" w:eastAsia="es-ES"/>
         </w:rPr>
       </w:pPr>
     </w:p>
@@ -444,7 +426,7 @@
         <w:pStyle w:val="Sinespaciado"/>
         <w:rPr>
           <w:color w:val="CCCCCC"/>
-          <w:lang w:eastAsia="es-ES"/>
+          <w:lang w:val="en-GB" w:eastAsia="es-ES"/>
         </w:rPr>
       </w:pPr>
     </w:p>
@@ -664,10 +646,7 @@
         <w:pStyle w:val="Sinespaciado"/>
       </w:pPr>
       <w:r>
-        <w:t>D</w:t>
-      </w:r>
-      <w:r>
-        <w:t xml:space="preserve">espués por medio de Kafka los registros se alojarán en S3  </w:t>
+        <w:t xml:space="preserve">Después por medio de Kafka los registros se alojarán en S3  </w:t>
       </w:r>
       <w:r>
         <w:tab/>
@@ -717,13 +696,7 @@
         </w:numPr>
       </w:pPr>
       <w:r>
-        <w:t>clientesProducer.py</w:t>
-      </w:r>
-      <w:r>
-        <w:t xml:space="preserve">    </w:t>
-      </w:r>
-      <w:r>
-        <w:t xml:space="preserve">-&gt; Se encarga de leer desde </w:t>
+        <w:t xml:space="preserve">clientesProducer.py    -&gt; Se encarga de leer desde </w:t>
       </w:r>
       <w:proofErr w:type="spellStart"/>
       <w:r>
@@ -770,6 +743,7 @@
         <w:rPr>
           <w:noProof/>
         </w:rPr>
+        <w:lastRenderedPageBreak/>
         <w:drawing>
           <wp:inline distT="0" distB="0" distL="0" distR="0" wp14:anchorId="233877CE" wp14:editId="1EB749E0">
             <wp:extent cx="3180080" cy="1085748"/>
@@ -961,10 +935,7 @@
       </w:r>
       <w:proofErr w:type="spellEnd"/>
       <w:r>
-        <w:t xml:space="preserve"> en insertar los registros en </w:t>
-      </w:r>
-      <w:r>
-        <w:t>Neo4j</w:t>
+        <w:t xml:space="preserve"> en insertar los registros en Neo4j</w:t>
       </w:r>
     </w:p>
     <w:p>
@@ -1312,6 +1283,7 @@
         </w:numPr>
       </w:pPr>
       <w:r>
+        <w:lastRenderedPageBreak/>
         <w:t>El</w:t>
       </w:r>
       <w:r>
@@ -1742,6 +1714,9 @@
         <w:pStyle w:val="Sinespaciado"/>
       </w:pPr>
       <w:r>
+        <w:rPr>
+          <w:noProof/>
+        </w:rPr>
         <w:drawing>
           <wp:inline distT="0" distB="0" distL="0" distR="0" wp14:anchorId="53D25F4D" wp14:editId="489EFE30">
             <wp:extent cx="3067478" cy="1467055"/>
@@ -1785,6 +1760,9 @@
         <w:t xml:space="preserve"> </w:t>
       </w:r>
       <w:r>
+        <w:rPr>
+          <w:noProof/>
+        </w:rPr>
         <w:drawing>
           <wp:inline distT="0" distB="0" distL="0" distR="0" wp14:anchorId="4C417E29" wp14:editId="360DA59A">
             <wp:extent cx="2663687" cy="1470747"/>
@@ -2291,136 +2269,14 @@
     <w:p>
       <w:pPr>
         <w:pStyle w:val="Sinespaciado"/>
-      </w:pPr>
-    </w:p>
-    <w:p>
-      <w:pPr>
-        <w:pStyle w:val="Sinespaciado"/>
-      </w:pPr>
-    </w:p>
-    <w:p>
-      <w:pPr>
-        <w:pStyle w:val="Sinespaciado"/>
-      </w:pPr>
-    </w:p>
-    <w:p>
-      <w:pPr>
-        <w:pStyle w:val="Sinespaciado"/>
-      </w:pPr>
-    </w:p>
-    <w:p>
-      <w:pPr>
-        <w:pStyle w:val="Sinespaciado"/>
-      </w:pPr>
-    </w:p>
-    <w:p>
-      <w:pPr>
-        <w:pStyle w:val="Sinespaciado"/>
-        <w:pBdr>
-          <w:bottom w:val="single" w:sz="6" w:space="1" w:color="auto"/>
-        </w:pBdr>
         <w:jc w:val="center"/>
-        <w:rPr>
-          <w:b/>
-          <w:bCs/>
-          <w:i/>
-          <w:iCs/>
-        </w:rPr>
-      </w:pPr>
-      <w:r>
-        <w:rPr>
-          <w:b/>
-          <w:bCs/>
-          <w:i/>
-          <w:iCs/>
-          <w:highlight w:val="lightGray"/>
-        </w:rPr>
-        <w:t>Ya tenemos los archivos necesarios en S3.</w:t>
-      </w:r>
-    </w:p>
-    <w:p>
-      <w:pPr>
-        <w:pStyle w:val="Sinespaciado"/>
-      </w:pPr>
-    </w:p>
-    <w:p>
-      <w:pPr>
-        <w:pStyle w:val="Ttulo2"/>
-      </w:pPr>
-      <w:r>
-        <w:lastRenderedPageBreak/>
-        <w:t xml:space="preserve">Preparación del </w:t>
-      </w:r>
-      <w:proofErr w:type="spellStart"/>
-      <w:r>
-        <w:t>WareHouse</w:t>
-      </w:r>
-      <w:proofErr w:type="spellEnd"/>
-    </w:p>
-    <w:p/>
-    <w:p>
-      <w:pPr>
-        <w:pStyle w:val="Sinespaciado"/>
-      </w:pPr>
-      <w:r>
-        <w:t>Se crea</w:t>
-      </w:r>
-      <w:r>
-        <w:t>n</w:t>
-      </w:r>
-      <w:r>
-        <w:t xml:space="preserve"> la</w:t>
-      </w:r>
-      <w:r>
-        <w:t>s</w:t>
-      </w:r>
-      <w:r>
-        <w:t xml:space="preserve"> </w:t>
-      </w:r>
-      <w:r>
-        <w:t xml:space="preserve">4 </w:t>
-      </w:r>
-      <w:r>
-        <w:t>tabla</w:t>
-      </w:r>
-      <w:r>
-        <w:t>s</w:t>
-      </w:r>
-      <w:r>
-        <w:t xml:space="preserve"> con los atributos que nos interesan </w:t>
-      </w:r>
-      <w:r>
-        <w:t xml:space="preserve">de los archivos en S3 creados anteriormente </w:t>
-      </w:r>
-      <w:r>
-        <w:t>para insertar los registros</w:t>
-      </w:r>
-      <w:r>
-        <w:t xml:space="preserve"> que respondan a determinadas </w:t>
-      </w:r>
-      <w:proofErr w:type="gramStart"/>
-      <w:r>
-        <w:t xml:space="preserve">consultas </w:t>
-      </w:r>
-      <w:r>
-        <w:t>.</w:t>
-      </w:r>
-      <w:proofErr w:type="gramEnd"/>
-    </w:p>
-    <w:p>
-      <w:pPr>
-        <w:pStyle w:val="Sinespaciado"/>
-        <w:jc w:val="center"/>
-      </w:pPr>
-      <w:r>
-        <w:rPr>
-          <w:noProof/>
-        </w:rPr>
+      </w:pPr>
+      <w:r>
         <w:drawing>
-          <wp:inline distT="0" distB="0" distL="0" distR="0" wp14:anchorId="2A8EE08D" wp14:editId="46493DB1">
-            <wp:extent cx="2655735" cy="1968024"/>
-            <wp:effectExtent l="0" t="0" r="0" b="0"/>
-            <wp:docPr id="14" name="Imagen 14"/>
+          <wp:inline distT="0" distB="0" distL="0" distR="0" wp14:anchorId="07308418" wp14:editId="269D1DE3">
+            <wp:extent cx="4172532" cy="3077004"/>
+            <wp:effectExtent l="0" t="0" r="0" b="9525"/>
+            <wp:docPr id="11" name="Imagen 11"/>
             <wp:cNvGraphicFramePr>
               <a:graphicFrameLocks xmlns:a="http://schemas.openxmlformats.org/drawingml/2006/main" noChangeAspect="1"/>
             </wp:cNvGraphicFramePr>
@@ -2440,11 +2296,17 @@
                   <pic:spPr>
                     <a:xfrm>
                       <a:off x="0" y="0"/>
-                      <a:ext cx="2667101" cy="1976447"/>
+                      <a:ext cx="4172532" cy="3077004"/>
                     </a:xfrm>
                     <a:prstGeom prst="rect">
                       <a:avLst/>
                     </a:prstGeom>
+                    <a:solidFill>
+                      <a:sysClr val="windowText" lastClr="000000">
+                        <a:alpha val="95000"/>
+                      </a:sysClr>
+                    </a:solidFill>
+                    <a:effectLst/>
                   </pic:spPr>
                 </pic:pic>
               </a:graphicData>
@@ -2462,213 +2324,125 @@
       <w:pPr>
         <w:pStyle w:val="Sinespaciado"/>
       </w:pPr>
+    </w:p>
+    <w:p>
+      <w:pPr>
+        <w:pStyle w:val="Sinespaciado"/>
+      </w:pPr>
+    </w:p>
+    <w:p>
+      <w:pPr>
+        <w:pStyle w:val="Sinespaciado"/>
+      </w:pPr>
+    </w:p>
+    <w:p>
+      <w:pPr>
+        <w:pStyle w:val="Sinespaciado"/>
+        <w:pBdr>
+          <w:bottom w:val="single" w:sz="6" w:space="1" w:color="auto"/>
+        </w:pBdr>
+        <w:jc w:val="center"/>
+        <w:rPr>
+          <w:b/>
+          <w:bCs/>
+          <w:i/>
+          <w:iCs/>
+        </w:rPr>
+      </w:pPr>
+      <w:r>
+        <w:rPr>
+          <w:b/>
+          <w:bCs/>
+          <w:i/>
+          <w:iCs/>
+          <w:highlight w:val="lightGray"/>
+        </w:rPr>
+        <w:t>Ya tenemos los archivos necesarios en S3.</w:t>
+      </w:r>
+    </w:p>
+    <w:p>
+      <w:pPr>
+        <w:pStyle w:val="Sinespaciado"/>
+      </w:pPr>
+    </w:p>
+    <w:p>
+      <w:pPr>
+        <w:pStyle w:val="Ttulo2"/>
+      </w:pPr>
+      <w:r>
+        <w:t xml:space="preserve">Preparación del </w:t>
+      </w:r>
       <w:proofErr w:type="spellStart"/>
       <w:r>
-        <w:t>DataLoading</w:t>
+        <w:t>WareHouse</w:t>
       </w:r>
       <w:proofErr w:type="spellEnd"/>
+    </w:p>
+    <w:p/>
+    <w:p>
+      <w:pPr>
+        <w:pStyle w:val="Sinespaciado"/>
+      </w:pPr>
+      <w:r>
+        <w:lastRenderedPageBreak/>
+        <w:t>Se crea</w:t>
+      </w:r>
+      <w:r>
+        <w:t>n</w:t>
+      </w:r>
+      <w:r>
+        <w:t xml:space="preserve"> la</w:t>
+      </w:r>
+      <w:r>
+        <w:t>s</w:t>
+      </w:r>
       <w:r>
         <w:t xml:space="preserve"> </w:t>
       </w:r>
-    </w:p>
-    <w:p>
-      <w:pPr>
-        <w:pStyle w:val="Sinespaciado"/>
-      </w:pPr>
-      <w:r>
-        <w:t xml:space="preserve">Archivo </w:t>
-      </w:r>
-      <w:r>
-        <w:t>tabla_wclientes.py</w:t>
-      </w:r>
-      <w:r>
-        <w:t xml:space="preserve"> -&gt; </w:t>
-      </w:r>
-      <w:r>
-        <w:t xml:space="preserve">Crea la tabla para Análisis de </w:t>
-      </w:r>
-      <w:r>
-        <w:t>Clientes</w:t>
+      <w:r>
+        <w:t xml:space="preserve">4 </w:t>
+      </w:r>
+      <w:r>
+        <w:t>tabla</w:t>
+      </w:r>
+      <w:r>
+        <w:t>s</w:t>
+      </w:r>
+      <w:r>
+        <w:t xml:space="preserve"> con los atributos que nos interesan </w:t>
+      </w:r>
+      <w:r>
+        <w:t xml:space="preserve">de los archivos en S3 creados anteriormente </w:t>
+      </w:r>
+      <w:r>
+        <w:t>para insertar los registros</w:t>
+      </w:r>
+      <w:r>
+        <w:t xml:space="preserve"> que respondan a determinadas </w:t>
+      </w:r>
+      <w:proofErr w:type="gramStart"/>
+      <w:r>
+        <w:t xml:space="preserve">consultas </w:t>
       </w:r>
       <w:r>
         <w:t>.</w:t>
       </w:r>
-    </w:p>
-    <w:p>
-      <w:pPr>
-        <w:pStyle w:val="Sinespaciado"/>
-        <w:numPr>
-          <w:ilvl w:val="0"/>
-          <w:numId w:val="5"/>
-        </w:numPr>
-      </w:pPr>
-      <w:r>
-        <w:t xml:space="preserve">Crear la tabla. </w:t>
-      </w:r>
-    </w:p>
-    <w:p>
-      <w:pPr>
-        <w:pStyle w:val="Sinespaciado"/>
-        <w:numPr>
-          <w:ilvl w:val="0"/>
-          <w:numId w:val="5"/>
-        </w:numPr>
-      </w:pPr>
-      <w:r>
-        <w:t>Componer Dataframe con los atributos</w:t>
-      </w:r>
-      <w:r>
-        <w:t xml:space="preserve"> de archivos que nos interesan</w:t>
-      </w:r>
-      <w:r>
-        <w:t xml:space="preserve">. </w:t>
-      </w:r>
-    </w:p>
-    <w:p>
-      <w:pPr>
-        <w:pStyle w:val="Sinespaciado"/>
-        <w:numPr>
-          <w:ilvl w:val="0"/>
-          <w:numId w:val="5"/>
-        </w:numPr>
-      </w:pPr>
-      <w:r>
-        <w:t>Insertar los registros</w:t>
-      </w:r>
-      <w:r>
-        <w:t>.</w:t>
-      </w:r>
-    </w:p>
-    <w:p>
-      <w:pPr>
-        <w:pStyle w:val="Sinespaciado"/>
-        <w:ind w:left="720"/>
-      </w:pPr>
-    </w:p>
-    <w:p>
-      <w:pPr>
-        <w:pStyle w:val="Sinespaciado"/>
-      </w:pPr>
-      <w:r>
-        <w:t xml:space="preserve">Archivo </w:t>
-      </w:r>
-      <w:r>
-        <w:t>tabla_w</w:t>
-      </w:r>
-      <w:r>
-        <w:t>hoteles</w:t>
-      </w:r>
-      <w:r>
-        <w:t xml:space="preserve">.py -&gt; Crea la tabla para Análisis de </w:t>
-      </w:r>
-      <w:r>
-        <w:t>Hoteles</w:t>
-      </w:r>
-      <w:r>
-        <w:t>.</w:t>
-      </w:r>
-      <w:r>
-        <w:t xml:space="preserve"> Ídem</w:t>
-      </w:r>
-    </w:p>
-    <w:p>
-      <w:pPr>
-        <w:pStyle w:val="Sinespaciado"/>
-      </w:pPr>
-      <w:r>
-        <w:t xml:space="preserve">Archivo </w:t>
-      </w:r>
-      <w:r>
-        <w:t>tabla_w</w:t>
-      </w:r>
-      <w:r>
-        <w:t>restaurantes</w:t>
-      </w:r>
-      <w:r>
-        <w:t>.py -&gt; Crea la tabla para Análisis de</w:t>
-      </w:r>
-      <w:r>
-        <w:t xml:space="preserve"> Restaurantes</w:t>
-      </w:r>
-      <w:r>
-        <w:t>.</w:t>
-      </w:r>
-      <w:r>
-        <w:t xml:space="preserve"> Ídem</w:t>
-      </w:r>
-    </w:p>
-    <w:p>
-      <w:pPr>
-        <w:pStyle w:val="Sinespaciado"/>
-      </w:pPr>
-      <w:r>
-        <w:t xml:space="preserve">Archivo </w:t>
-      </w:r>
-      <w:r>
-        <w:t>tabla_w</w:t>
-      </w:r>
-      <w:r>
-        <w:t>reservas</w:t>
-      </w:r>
-      <w:r>
-        <w:t xml:space="preserve">.py -&gt; Crea la tabla para Análisis de </w:t>
-      </w:r>
-      <w:r>
-        <w:t>Reservas</w:t>
-      </w:r>
-      <w:r>
-        <w:t>.</w:t>
-      </w:r>
-      <w:r>
-        <w:t xml:space="preserve"> Ídem</w:t>
-      </w:r>
-    </w:p>
-    <w:p>
-      <w:pPr>
-        <w:rPr>
-          <w:b w:val="0"/>
-          <w:u w:val="none"/>
-        </w:rPr>
-      </w:pPr>
-      <w:r>
-        <w:br w:type="page"/>
-      </w:r>
-    </w:p>
-    <w:p>
-      <w:pPr>
-        <w:pStyle w:val="Ttulo2"/>
-      </w:pPr>
-      <w:r>
-        <w:lastRenderedPageBreak/>
-        <w:t>Consultas</w:t>
-      </w:r>
-    </w:p>
-    <w:p>
-      <w:pPr>
-        <w:pStyle w:val="Sinespaciado"/>
-      </w:pPr>
-      <w:r>
-        <w:t>Tenemos un menú que pide al usuario que se decante por una u otra consulta</w:t>
-      </w:r>
-    </w:p>
-    <w:p>
-      <w:pPr>
-        <w:pStyle w:val="Sinespaciado"/>
-      </w:pPr>
-    </w:p>
-    <w:p>
-      <w:pPr>
-        <w:pStyle w:val="Sinespaciado"/>
+      <w:proofErr w:type="gramEnd"/>
+    </w:p>
+    <w:p>
+      <w:pPr>
+        <w:pStyle w:val="Sinespaciado"/>
+        <w:jc w:val="center"/>
+      </w:pPr>
+      <w:r>
         <w:rPr>
           <w:noProof/>
         </w:rPr>
-      </w:pPr>
-      <w:r>
         <w:drawing>
-          <wp:inline distT="0" distB="0" distL="0" distR="0" wp14:anchorId="236949C2" wp14:editId="49A19EE4">
-            <wp:extent cx="2506329" cy="3806195"/>
-            <wp:effectExtent l="0" t="0" r="8890" b="3810"/>
-            <wp:docPr id="46" name="Imagen 46"/>
+          <wp:inline distT="0" distB="0" distL="0" distR="0" wp14:anchorId="2A8EE08D" wp14:editId="46493DB1">
+            <wp:extent cx="2655735" cy="1968024"/>
+            <wp:effectExtent l="0" t="0" r="0" b="0"/>
+            <wp:docPr id="14" name="Imagen 14"/>
             <wp:cNvGraphicFramePr>
               <a:graphicFrameLocks xmlns:a="http://schemas.openxmlformats.org/drawingml/2006/main" noChangeAspect="1"/>
             </wp:cNvGraphicFramePr>
@@ -2688,7 +2462,7 @@
                   <pic:spPr>
                     <a:xfrm>
                       <a:off x="0" y="0"/>
-                      <a:ext cx="2520187" cy="3827241"/>
+                      <a:ext cx="2667101" cy="1976447"/>
                     </a:xfrm>
                     <a:prstGeom prst="rect">
                       <a:avLst/>
@@ -2700,18 +2474,94 @@
           </wp:inline>
         </w:drawing>
       </w:r>
-      <w:r>
-        <w:rPr>
-          <w:noProof/>
-        </w:rPr>
+    </w:p>
+    <w:p>
+      <w:pPr>
+        <w:pStyle w:val="Sinespaciado"/>
+      </w:pPr>
+    </w:p>
+    <w:p>
+      <w:pPr>
+        <w:pStyle w:val="Sinespaciado"/>
+      </w:pPr>
+      <w:proofErr w:type="spellStart"/>
+      <w:r>
+        <w:t>DataLoading</w:t>
+      </w:r>
+      <w:proofErr w:type="spellEnd"/>
+      <w:r>
         <w:t xml:space="preserve"> </w:t>
       </w:r>
+    </w:p>
+    <w:p>
+      <w:pPr>
+        <w:pStyle w:val="Sinespaciado"/>
+      </w:pPr>
+      <w:r>
+        <w:t xml:space="preserve">Archivo </w:t>
+      </w:r>
+      <w:r>
+        <w:t>tabla_wclientes.py</w:t>
+      </w:r>
+      <w:r>
+        <w:t xml:space="preserve"> -&gt; Crea la tabla para Análisis de Clientes.</w:t>
+      </w:r>
+    </w:p>
+    <w:p>
+      <w:pPr>
+        <w:pStyle w:val="Sinespaciado"/>
+        <w:numPr>
+          <w:ilvl w:val="0"/>
+          <w:numId w:val="5"/>
+        </w:numPr>
+      </w:pPr>
+      <w:r>
+        <w:t xml:space="preserve">Crear la tabla. </w:t>
+      </w:r>
+    </w:p>
+    <w:p>
+      <w:pPr>
+        <w:pStyle w:val="Sinespaciado"/>
+        <w:numPr>
+          <w:ilvl w:val="0"/>
+          <w:numId w:val="5"/>
+        </w:numPr>
+      </w:pPr>
+      <w:r>
+        <w:t>Componer Dataframe con los atributos</w:t>
+      </w:r>
+      <w:r>
+        <w:t xml:space="preserve"> de archivos que nos interesan</w:t>
+      </w:r>
+      <w:r>
+        <w:t xml:space="preserve">. </w:t>
+      </w:r>
+    </w:p>
+    <w:p>
+      <w:pPr>
+        <w:pStyle w:val="Sinespaciado"/>
+        <w:numPr>
+          <w:ilvl w:val="0"/>
+          <w:numId w:val="5"/>
+        </w:numPr>
+      </w:pPr>
+      <w:r>
+        <w:t>Insertar los registros</w:t>
+      </w:r>
+      <w:r>
+        <w:t>.</w:t>
+      </w:r>
+    </w:p>
+    <w:p>
+      <w:pPr>
+        <w:pStyle w:val="Sinespaciado"/>
+      </w:pPr>
       <w:r>
         <w:drawing>
-          <wp:inline distT="0" distB="0" distL="0" distR="0" wp14:anchorId="06D863E7" wp14:editId="132B936C">
-            <wp:extent cx="3490403" cy="3806908"/>
-            <wp:effectExtent l="0" t="0" r="0" b="3175"/>
-            <wp:docPr id="47" name="Imagen 47"/>
+          <wp:inline distT="0" distB="0" distL="0" distR="0" wp14:anchorId="0F8FB6F7" wp14:editId="1D6B77DA">
+            <wp:extent cx="6120765" cy="5746750"/>
+            <wp:effectExtent l="0" t="0" r="0" b="6350"/>
+            <wp:docPr id="33" name="Imagen 33"/>
             <wp:cNvGraphicFramePr>
               <a:graphicFrameLocks xmlns:a="http://schemas.openxmlformats.org/drawingml/2006/main" noChangeAspect="1"/>
             </wp:cNvGraphicFramePr>
@@ -2731,7 +2581,7 @@
                   <pic:spPr>
                     <a:xfrm>
                       <a:off x="0" y="0"/>
-                      <a:ext cx="3531073" cy="3851266"/>
+                      <a:ext cx="6120765" cy="5746750"/>
                     </a:xfrm>
                     <a:prstGeom prst="rect">
                       <a:avLst/>
@@ -2747,63 +2597,42 @@
     <w:p>
       <w:pPr>
         <w:pStyle w:val="Sinespaciado"/>
-      </w:pPr>
-    </w:p>
-    <w:p>
-      <w:pPr>
-        <w:pStyle w:val="Ttulo3"/>
-      </w:pPr>
-      <w:r>
-        <w:t xml:space="preserve">Consulta1 </w:t>
+        <w:ind w:left="720"/>
+      </w:pPr>
+    </w:p>
+    <w:p>
+      <w:pPr>
+        <w:pStyle w:val="Sinespaciado"/>
+      </w:pPr>
+      <w:r>
+        <w:t xml:space="preserve">Archivo </w:t>
+      </w:r>
+      <w:r>
+        <w:t>tabla_whoteles.py -&gt; Crea la tabla para Análisis de Hoteles.</w:t>
+      </w:r>
+      <w:r>
+        <w:t xml:space="preserve"> Ídem</w:t>
+      </w:r>
+      <w:r>
+        <w:t xml:space="preserve">   </w:t>
       </w:r>
       <w:r>
         <w:rPr>
           <w:highlight w:val="green"/>
         </w:rPr>
-        <w:t>OK</w:t>
-      </w:r>
-    </w:p>
-    <w:p>
-      <w:pPr>
-        <w:pStyle w:val="Sinespaciado"/>
-        <w:rPr>
-          <w:color w:val="CCCCCC"/>
-          <w:lang w:eastAsia="es-ES"/>
-        </w:rPr>
-      </w:pPr>
-      <w:r>
-        <w:rPr>
-          <w:lang w:eastAsia="es-ES"/>
-        </w:rPr>
-        <w:t>5.2.1 Análisis de las preferencias de los clientes</w:t>
-      </w:r>
-    </w:p>
-    <w:p>
-      <w:pPr>
-        <w:pStyle w:val="Sinespaciado"/>
-        <w:rPr>
-          <w:color w:val="CCCCCC"/>
-          <w:lang w:eastAsia="es-ES"/>
-        </w:rPr>
-      </w:pPr>
-      <w:r>
-        <w:rPr>
-          <w:lang w:eastAsia="es-ES"/>
-        </w:rPr>
-        <w:t>¿Cuáles son las preferencias alimenticias más comunes entre los clientes?</w:t>
-      </w:r>
-    </w:p>
-    <w:p>
-      <w:pPr>
-        <w:pStyle w:val="Sinespaciado"/>
-      </w:pPr>
-      <w:r>
-        <w:lastRenderedPageBreak/>
+        <w:t>Incluido el nº de empleados.</w:t>
+      </w:r>
+    </w:p>
+    <w:p>
+      <w:pPr>
+        <w:pStyle w:val="Sinespaciado"/>
+      </w:pPr>
+      <w:r>
         <w:drawing>
-          <wp:inline distT="0" distB="0" distL="0" distR="0" wp14:anchorId="014A4E17" wp14:editId="04CB5E57">
-            <wp:extent cx="5400040" cy="4473575"/>
-            <wp:effectExtent l="0" t="0" r="0" b="3175"/>
-            <wp:docPr id="16" name="Imagen 16"/>
+          <wp:inline distT="0" distB="0" distL="0" distR="0" wp14:anchorId="03A672D1" wp14:editId="6063E245">
+            <wp:extent cx="6120765" cy="5277485"/>
+            <wp:effectExtent l="0" t="0" r="0" b="0"/>
+            <wp:docPr id="26" name="Imagen 26"/>
             <wp:cNvGraphicFramePr>
               <a:graphicFrameLocks xmlns:a="http://schemas.openxmlformats.org/drawingml/2006/main" noChangeAspect="1"/>
             </wp:cNvGraphicFramePr>
@@ -2823,7 +2652,7 @@
                   <pic:spPr>
                     <a:xfrm>
                       <a:off x="0" y="0"/>
-                      <a:ext cx="5400040" cy="4473575"/>
+                      <a:ext cx="6120765" cy="5277485"/>
                     </a:xfrm>
                     <a:prstGeom prst="rect">
                       <a:avLst/>
@@ -2845,84 +2674,22 @@
       <w:pPr>
         <w:pStyle w:val="Sinespaciado"/>
       </w:pPr>
-    </w:p>
-    <w:p>
-      <w:pPr>
-        <w:pStyle w:val="Ttulo3"/>
-      </w:pPr>
-      <w:r>
-        <w:t>Consulta2</w:t>
-      </w:r>
-      <w:r>
-        <w:t xml:space="preserve"> </w:t>
-      </w:r>
-      <w:r>
-        <w:rPr>
-          <w:highlight w:val="green"/>
-        </w:rPr>
-        <w:t>OK</w:t>
-      </w:r>
-    </w:p>
-    <w:p>
-      <w:pPr>
-        <w:pStyle w:val="Sinespaciado"/>
-        <w:rPr>
-          <w:color w:val="CCCCCC"/>
-          <w:lang w:eastAsia="es-ES"/>
-        </w:rPr>
-      </w:pPr>
-      <w:r>
-        <w:rPr>
-          <w:lang w:eastAsia="es-ES"/>
-        </w:rPr>
-        <w:t>5.2.2 Análisis del rendimiento del restaurante:</w:t>
-      </w:r>
-    </w:p>
-    <w:p>
-      <w:pPr>
-        <w:pStyle w:val="Sinespaciado"/>
-        <w:rPr>
-          <w:color w:val="CCCCCC"/>
-          <w:lang w:eastAsia="es-ES"/>
-        </w:rPr>
-      </w:pPr>
-      <w:r>
-        <w:rPr>
-          <w:lang w:eastAsia="es-ES"/>
-        </w:rPr>
-        <w:t>¿Qué restaurante tiene el precio medio de menú más alto?</w:t>
-      </w:r>
-    </w:p>
-    <w:p>
-      <w:pPr>
-        <w:pStyle w:val="Sinespaciado"/>
-        <w:rPr>
-          <w:color w:val="CCCCCC"/>
-          <w:lang w:eastAsia="es-ES"/>
-        </w:rPr>
-      </w:pPr>
-      <w:r>
-        <w:rPr>
-          <w:lang w:eastAsia="es-ES"/>
-        </w:rPr>
-        <w:t>¿Existen tendencias en la disponibilidad de platos en los distintos restaurantes?</w:t>
-      </w:r>
-    </w:p>
-    <w:p>
-      <w:pPr>
-        <w:pStyle w:val="Sinespaciado"/>
-      </w:pPr>
-    </w:p>
-    <w:p>
-      <w:pPr>
-        <w:pStyle w:val="Sinespaciado"/>
-      </w:pPr>
+      <w:r>
+        <w:lastRenderedPageBreak/>
+        <w:t xml:space="preserve">Archivo </w:t>
+      </w:r>
+      <w:r>
+        <w:t>tabla_wrestaurantes.py -&gt; Crea la tabla para Análisis de Restaurantes.</w:t>
+      </w:r>
+      <w:r>
+        <w:t xml:space="preserve"> Ídem</w:t>
+      </w:r>
       <w:r>
         <w:drawing>
-          <wp:inline distT="0" distB="0" distL="0" distR="0" wp14:anchorId="437EB381" wp14:editId="4053CE72">
-            <wp:extent cx="4310712" cy="2623228"/>
-            <wp:effectExtent l="0" t="0" r="0" b="5715"/>
-            <wp:docPr id="15" name="Imagen 15"/>
+          <wp:inline distT="0" distB="0" distL="0" distR="0" wp14:anchorId="6CC6C3A3" wp14:editId="7A07225E">
+            <wp:extent cx="6120765" cy="3731260"/>
+            <wp:effectExtent l="0" t="0" r="0" b="2540"/>
+            <wp:docPr id="35" name="Imagen 35"/>
             <wp:cNvGraphicFramePr>
               <a:graphicFrameLocks xmlns:a="http://schemas.openxmlformats.org/drawingml/2006/main" noChangeAspect="1"/>
             </wp:cNvGraphicFramePr>
@@ -2942,7 +2709,7 @@
                   <pic:spPr>
                     <a:xfrm>
                       <a:off x="0" y="0"/>
-                      <a:ext cx="4314376" cy="2625458"/>
+                      <a:ext cx="6120765" cy="3731260"/>
                     </a:xfrm>
                     <a:prstGeom prst="rect">
                       <a:avLst/>
@@ -2967,67 +2734,23 @@
     </w:p>
     <w:p>
       <w:pPr>
-        <w:pStyle w:val="Ttulo3"/>
-      </w:pPr>
-      <w:r>
-        <w:t>Consulta3</w:t>
-      </w:r>
-      <w:r>
-        <w:t xml:space="preserve"> </w:t>
-      </w:r>
-      <w:r>
-        <w:rPr>
-          <w:highlight w:val="green"/>
-        </w:rPr>
-        <w:t>OK</w:t>
-      </w:r>
-    </w:p>
-    <w:p>
-      <w:pPr>
-        <w:pStyle w:val="Sinespaciado"/>
-        <w:rPr>
-          <w:color w:val="CCCCCC"/>
-          <w:lang w:eastAsia="es-ES"/>
-        </w:rPr>
-      </w:pPr>
-      <w:r>
-        <w:rPr>
-          <w:lang w:eastAsia="es-ES"/>
-        </w:rPr>
-        <w:t>5.2.3 Patrones de reserva</w:t>
-      </w:r>
-    </w:p>
-    <w:p>
-      <w:pPr>
-        <w:pStyle w:val="Sinespaciado"/>
-        <w:rPr>
-          <w:color w:val="CCCCCC"/>
-          <w:lang w:eastAsia="es-ES"/>
-        </w:rPr>
-      </w:pPr>
-      <w:r>
-        <w:rPr>
-          <w:lang w:eastAsia="es-ES"/>
-        </w:rPr>
-        <w:lastRenderedPageBreak/>
-        <w:t>¿Cuál es la duración media de la estancia de los clientes de un hotel?</w:t>
-      </w:r>
-    </w:p>
-    <w:p>
-      <w:pPr>
-        <w:pStyle w:val="Sinespaciado"/>
-      </w:pPr>
-    </w:p>
-    <w:p>
-      <w:pPr>
-        <w:pStyle w:val="Sinespaciado"/>
-      </w:pPr>
+        <w:pStyle w:val="Sinespaciado"/>
+      </w:pPr>
+      <w:r>
+        <w:t xml:space="preserve">Archivo </w:t>
+      </w:r>
+      <w:r>
+        <w:t>tabla_wreservas.py -&gt; Crea la tabla para Análisis de Reservas.</w:t>
+      </w:r>
+      <w:r>
+        <w:t xml:space="preserve"> Ídem</w:t>
+      </w:r>
       <w:r>
         <w:drawing>
-          <wp:inline distT="0" distB="0" distL="0" distR="0" wp14:anchorId="6855B535" wp14:editId="4B62CC70">
-            <wp:extent cx="5400040" cy="1224280"/>
-            <wp:effectExtent l="0" t="0" r="0" b="0"/>
-            <wp:docPr id="17" name="Imagen 17"/>
+          <wp:inline distT="0" distB="0" distL="0" distR="0" wp14:anchorId="0EAAE89D" wp14:editId="2E1A7EED">
+            <wp:extent cx="6120765" cy="4532630"/>
+            <wp:effectExtent l="0" t="0" r="0" b="1270"/>
+            <wp:docPr id="34" name="Imagen 34"/>
             <wp:cNvGraphicFramePr>
               <a:graphicFrameLocks xmlns:a="http://schemas.openxmlformats.org/drawingml/2006/main" noChangeAspect="1"/>
             </wp:cNvGraphicFramePr>
@@ -3047,7 +2770,7 @@
                   <pic:spPr>
                     <a:xfrm>
                       <a:off x="0" y="0"/>
-                      <a:ext cx="5400040" cy="1224280"/>
+                      <a:ext cx="6120765" cy="4532630"/>
                     </a:xfrm>
                     <a:prstGeom prst="rect">
                       <a:avLst/>
@@ -3062,16 +2785,37 @@
     </w:p>
     <w:p>
       <w:pPr>
-        <w:pStyle w:val="Sinespaciado"/>
-      </w:pPr>
-    </w:p>
-    <w:p>
-      <w:pPr>
-        <w:pStyle w:val="Sinespaciado"/>
-      </w:pPr>
-      <w:r>
-        <w:t>¿Existen periodos de máxima ocupación en función de las fechas de reserva?</w:t>
-      </w:r>
+        <w:rPr>
+          <w:b w:val="0"/>
+          <w:u w:val="none"/>
+        </w:rPr>
+      </w:pPr>
+      <w:r>
+        <w:lastRenderedPageBreak/>
+        <w:br w:type="page"/>
+      </w:r>
+    </w:p>
+    <w:p>
+      <w:pPr>
+        <w:pStyle w:val="Ttulo2"/>
+      </w:pPr>
+      <w:r>
+        <w:lastRenderedPageBreak/>
+        <w:t>Consultas</w:t>
+      </w:r>
+    </w:p>
+    <w:p>
+      <w:pPr>
+        <w:pStyle w:val="Sinespaciado"/>
+      </w:pPr>
+      <w:r>
+        <w:t>Tenemos un menú que pide al usuario que se decante por una u otra consulta</w:t>
+      </w:r>
+    </w:p>
+    <w:p>
+      <w:pPr>
+        <w:pStyle w:val="Sinespaciado"/>
+      </w:pPr>
     </w:p>
     <w:p>
       <w:pPr>
@@ -3081,11 +2825,14 @@
         </w:rPr>
       </w:pPr>
       <w:r>
+        <w:rPr>
+          <w:noProof/>
+        </w:rPr>
         <w:drawing>
-          <wp:inline distT="0" distB="0" distL="0" distR="0" wp14:anchorId="3360D856" wp14:editId="682DA328">
-            <wp:extent cx="2462317" cy="1598212"/>
-            <wp:effectExtent l="0" t="0" r="0" b="2540"/>
-            <wp:docPr id="18" name="Imagen 18"/>
+          <wp:inline distT="0" distB="0" distL="0" distR="0" wp14:anchorId="236949C2" wp14:editId="49A19EE4">
+            <wp:extent cx="2506329" cy="3806195"/>
+            <wp:effectExtent l="0" t="0" r="8890" b="3810"/>
+            <wp:docPr id="46" name="Imagen 46"/>
             <wp:cNvGraphicFramePr>
               <a:graphicFrameLocks xmlns:a="http://schemas.openxmlformats.org/drawingml/2006/main" noChangeAspect="1"/>
             </wp:cNvGraphicFramePr>
@@ -3105,7 +2852,7 @@
                   <pic:spPr>
                     <a:xfrm>
                       <a:off x="0" y="0"/>
-                      <a:ext cx="2466605" cy="1600995"/>
+                      <a:ext cx="2520187" cy="3827241"/>
                     </a:xfrm>
                     <a:prstGeom prst="rect">
                       <a:avLst/>
@@ -3124,11 +2871,14 @@
         <w:t xml:space="preserve"> </w:t>
       </w:r>
       <w:r>
+        <w:rPr>
+          <w:noProof/>
+        </w:rPr>
         <w:drawing>
-          <wp:inline distT="0" distB="0" distL="0" distR="0" wp14:anchorId="1518A1F3" wp14:editId="59BFC36C">
-            <wp:extent cx="2673806" cy="1609393"/>
-            <wp:effectExtent l="0" t="0" r="0" b="0"/>
-            <wp:docPr id="19" name="Imagen 19"/>
+          <wp:inline distT="0" distB="0" distL="0" distR="0" wp14:anchorId="06D863E7" wp14:editId="132B936C">
+            <wp:extent cx="3490403" cy="3806908"/>
+            <wp:effectExtent l="0" t="0" r="0" b="3175"/>
+            <wp:docPr id="47" name="Imagen 47"/>
             <wp:cNvGraphicFramePr>
               <a:graphicFrameLocks xmlns:a="http://schemas.openxmlformats.org/drawingml/2006/main" noChangeAspect="1"/>
             </wp:cNvGraphicFramePr>
@@ -3148,6 +2898,438 @@
                   <pic:spPr>
                     <a:xfrm>
                       <a:off x="0" y="0"/>
+                      <a:ext cx="3531073" cy="3851266"/>
+                    </a:xfrm>
+                    <a:prstGeom prst="rect">
+                      <a:avLst/>
+                    </a:prstGeom>
+                  </pic:spPr>
+                </pic:pic>
+              </a:graphicData>
+            </a:graphic>
+          </wp:inline>
+        </w:drawing>
+      </w:r>
+    </w:p>
+    <w:p>
+      <w:pPr>
+        <w:pStyle w:val="Sinespaciado"/>
+      </w:pPr>
+    </w:p>
+    <w:p>
+      <w:pPr>
+        <w:pStyle w:val="Ttulo3"/>
+      </w:pPr>
+      <w:r>
+        <w:t xml:space="preserve">Consulta1 </w:t>
+      </w:r>
+      <w:r>
+        <w:rPr>
+          <w:highlight w:val="green"/>
+        </w:rPr>
+        <w:t>OK</w:t>
+      </w:r>
+    </w:p>
+    <w:p>
+      <w:pPr>
+        <w:pStyle w:val="Sinespaciado"/>
+        <w:rPr>
+          <w:color w:val="CCCCCC"/>
+          <w:lang w:eastAsia="es-ES"/>
+        </w:rPr>
+      </w:pPr>
+      <w:r>
+        <w:rPr>
+          <w:lang w:eastAsia="es-ES"/>
+        </w:rPr>
+        <w:t>5.2.1 Análisis de las preferencias de los clientes</w:t>
+      </w:r>
+    </w:p>
+    <w:p>
+      <w:pPr>
+        <w:pStyle w:val="Sinespaciado"/>
+        <w:rPr>
+          <w:color w:val="CCCCCC"/>
+          <w:lang w:eastAsia="es-ES"/>
+        </w:rPr>
+      </w:pPr>
+      <w:r>
+        <w:rPr>
+          <w:lang w:eastAsia="es-ES"/>
+        </w:rPr>
+        <w:t>¿Cuáles son las preferencias alimenticias más comunes entre los clientes?</w:t>
+      </w:r>
+    </w:p>
+    <w:p>
+      <w:pPr>
+        <w:pStyle w:val="Sinespaciado"/>
+      </w:pPr>
+      <w:r>
+        <w:rPr>
+          <w:noProof/>
+        </w:rPr>
+        <w:lastRenderedPageBreak/>
+        <w:drawing>
+          <wp:inline distT="0" distB="0" distL="0" distR="0" wp14:anchorId="014A4E17" wp14:editId="04CB5E57">
+            <wp:extent cx="5400040" cy="4473575"/>
+            <wp:effectExtent l="0" t="0" r="0" b="3175"/>
+            <wp:docPr id="16" name="Imagen 16"/>
+            <wp:cNvGraphicFramePr>
+              <a:graphicFrameLocks xmlns:a="http://schemas.openxmlformats.org/drawingml/2006/main" noChangeAspect="1"/>
+            </wp:cNvGraphicFramePr>
+            <a:graphic xmlns:a="http://schemas.openxmlformats.org/drawingml/2006/main">
+              <a:graphicData uri="http://schemas.openxmlformats.org/drawingml/2006/picture">
+                <pic:pic xmlns:pic="http://schemas.openxmlformats.org/drawingml/2006/picture">
+                  <pic:nvPicPr>
+                    <pic:cNvPr id="1" name=""/>
+                    <pic:cNvPicPr/>
+                  </pic:nvPicPr>
+                  <pic:blipFill>
+                    <a:blip r:embed="rId30"/>
+                    <a:stretch>
+                      <a:fillRect/>
+                    </a:stretch>
+                  </pic:blipFill>
+                  <pic:spPr>
+                    <a:xfrm>
+                      <a:off x="0" y="0"/>
+                      <a:ext cx="5400040" cy="4473575"/>
+                    </a:xfrm>
+                    <a:prstGeom prst="rect">
+                      <a:avLst/>
+                    </a:prstGeom>
+                  </pic:spPr>
+                </pic:pic>
+              </a:graphicData>
+            </a:graphic>
+          </wp:inline>
+        </w:drawing>
+      </w:r>
+    </w:p>
+    <w:p>
+      <w:pPr>
+        <w:pStyle w:val="Sinespaciado"/>
+      </w:pPr>
+    </w:p>
+    <w:p>
+      <w:pPr>
+        <w:pStyle w:val="Sinespaciado"/>
+      </w:pPr>
+    </w:p>
+    <w:p>
+      <w:pPr>
+        <w:pStyle w:val="Ttulo3"/>
+      </w:pPr>
+      <w:r>
+        <w:t>Consulta2</w:t>
+      </w:r>
+      <w:r>
+        <w:t xml:space="preserve"> </w:t>
+      </w:r>
+      <w:r>
+        <w:rPr>
+          <w:highlight w:val="green"/>
+        </w:rPr>
+        <w:t>OK</w:t>
+      </w:r>
+    </w:p>
+    <w:p>
+      <w:pPr>
+        <w:pStyle w:val="Sinespaciado"/>
+        <w:rPr>
+          <w:color w:val="CCCCCC"/>
+          <w:lang w:eastAsia="es-ES"/>
+        </w:rPr>
+      </w:pPr>
+      <w:r>
+        <w:rPr>
+          <w:lang w:eastAsia="es-ES"/>
+        </w:rPr>
+        <w:t>5.2.2 Análisis del rendimiento del restaurante:</w:t>
+      </w:r>
+    </w:p>
+    <w:p>
+      <w:pPr>
+        <w:pStyle w:val="Sinespaciado"/>
+        <w:rPr>
+          <w:color w:val="CCCCCC"/>
+          <w:lang w:eastAsia="es-ES"/>
+        </w:rPr>
+      </w:pPr>
+      <w:r>
+        <w:rPr>
+          <w:lang w:eastAsia="es-ES"/>
+        </w:rPr>
+        <w:t>¿Qué restaurante tiene el precio medio de menú más alto?</w:t>
+      </w:r>
+    </w:p>
+    <w:p>
+      <w:pPr>
+        <w:pStyle w:val="Sinespaciado"/>
+        <w:rPr>
+          <w:color w:val="CCCCCC"/>
+          <w:lang w:eastAsia="es-ES"/>
+        </w:rPr>
+      </w:pPr>
+      <w:r>
+        <w:rPr>
+          <w:lang w:eastAsia="es-ES"/>
+        </w:rPr>
+        <w:t>¿Existen tendencias en la disponibilidad de platos en los distintos restaurantes?</w:t>
+      </w:r>
+    </w:p>
+    <w:p>
+      <w:pPr>
+        <w:pStyle w:val="Sinespaciado"/>
+      </w:pPr>
+    </w:p>
+    <w:p>
+      <w:pPr>
+        <w:pStyle w:val="Sinespaciado"/>
+      </w:pPr>
+      <w:r>
+        <w:rPr>
+          <w:noProof/>
+        </w:rPr>
+        <w:drawing>
+          <wp:inline distT="0" distB="0" distL="0" distR="0" wp14:anchorId="437EB381" wp14:editId="4053CE72">
+            <wp:extent cx="4310712" cy="2623228"/>
+            <wp:effectExtent l="0" t="0" r="0" b="5715"/>
+            <wp:docPr id="15" name="Imagen 15"/>
+            <wp:cNvGraphicFramePr>
+              <a:graphicFrameLocks xmlns:a="http://schemas.openxmlformats.org/drawingml/2006/main" noChangeAspect="1"/>
+            </wp:cNvGraphicFramePr>
+            <a:graphic xmlns:a="http://schemas.openxmlformats.org/drawingml/2006/main">
+              <a:graphicData uri="http://schemas.openxmlformats.org/drawingml/2006/picture">
+                <pic:pic xmlns:pic="http://schemas.openxmlformats.org/drawingml/2006/picture">
+                  <pic:nvPicPr>
+                    <pic:cNvPr id="1" name=""/>
+                    <pic:cNvPicPr/>
+                  </pic:nvPicPr>
+                  <pic:blipFill>
+                    <a:blip r:embed="rId31"/>
+                    <a:stretch>
+                      <a:fillRect/>
+                    </a:stretch>
+                  </pic:blipFill>
+                  <pic:spPr>
+                    <a:xfrm>
+                      <a:off x="0" y="0"/>
+                      <a:ext cx="4314376" cy="2625458"/>
+                    </a:xfrm>
+                    <a:prstGeom prst="rect">
+                      <a:avLst/>
+                    </a:prstGeom>
+                  </pic:spPr>
+                </pic:pic>
+              </a:graphicData>
+            </a:graphic>
+          </wp:inline>
+        </w:drawing>
+      </w:r>
+    </w:p>
+    <w:p>
+      <w:pPr>
+        <w:pStyle w:val="Sinespaciado"/>
+      </w:pPr>
+    </w:p>
+    <w:p>
+      <w:pPr>
+        <w:pStyle w:val="Sinespaciado"/>
+      </w:pPr>
+    </w:p>
+    <w:p>
+      <w:pPr>
+        <w:pStyle w:val="Ttulo3"/>
+      </w:pPr>
+      <w:r>
+        <w:t>Consulta3</w:t>
+      </w:r>
+      <w:r>
+        <w:t xml:space="preserve"> </w:t>
+      </w:r>
+      <w:r>
+        <w:rPr>
+          <w:highlight w:val="green"/>
+        </w:rPr>
+        <w:t>OK</w:t>
+      </w:r>
+    </w:p>
+    <w:p>
+      <w:pPr>
+        <w:pStyle w:val="Sinespaciado"/>
+        <w:rPr>
+          <w:color w:val="CCCCCC"/>
+          <w:lang w:eastAsia="es-ES"/>
+        </w:rPr>
+      </w:pPr>
+      <w:r>
+        <w:rPr>
+          <w:lang w:eastAsia="es-ES"/>
+        </w:rPr>
+        <w:t>5.2.3 Patrones de reserva</w:t>
+      </w:r>
+    </w:p>
+    <w:p>
+      <w:pPr>
+        <w:pStyle w:val="Sinespaciado"/>
+        <w:rPr>
+          <w:color w:val="CCCCCC"/>
+          <w:lang w:eastAsia="es-ES"/>
+        </w:rPr>
+      </w:pPr>
+      <w:r>
+        <w:rPr>
+          <w:lang w:eastAsia="es-ES"/>
+        </w:rPr>
+        <w:lastRenderedPageBreak/>
+        <w:t>¿Cuál es la duración media de la estancia de los clientes de un hotel?</w:t>
+      </w:r>
+    </w:p>
+    <w:p>
+      <w:pPr>
+        <w:pStyle w:val="Sinespaciado"/>
+      </w:pPr>
+    </w:p>
+    <w:p>
+      <w:pPr>
+        <w:pStyle w:val="Sinespaciado"/>
+      </w:pPr>
+      <w:r>
+        <w:rPr>
+          <w:noProof/>
+        </w:rPr>
+        <w:drawing>
+          <wp:inline distT="0" distB="0" distL="0" distR="0" wp14:anchorId="6855B535" wp14:editId="4B62CC70">
+            <wp:extent cx="5400040" cy="1224280"/>
+            <wp:effectExtent l="0" t="0" r="0" b="0"/>
+            <wp:docPr id="17" name="Imagen 17"/>
+            <wp:cNvGraphicFramePr>
+              <a:graphicFrameLocks xmlns:a="http://schemas.openxmlformats.org/drawingml/2006/main" noChangeAspect="1"/>
+            </wp:cNvGraphicFramePr>
+            <a:graphic xmlns:a="http://schemas.openxmlformats.org/drawingml/2006/main">
+              <a:graphicData uri="http://schemas.openxmlformats.org/drawingml/2006/picture">
+                <pic:pic xmlns:pic="http://schemas.openxmlformats.org/drawingml/2006/picture">
+                  <pic:nvPicPr>
+                    <pic:cNvPr id="1" name=""/>
+                    <pic:cNvPicPr/>
+                  </pic:nvPicPr>
+                  <pic:blipFill>
+                    <a:blip r:embed="rId32"/>
+                    <a:stretch>
+                      <a:fillRect/>
+                    </a:stretch>
+                  </pic:blipFill>
+                  <pic:spPr>
+                    <a:xfrm>
+                      <a:off x="0" y="0"/>
+                      <a:ext cx="5400040" cy="1224280"/>
+                    </a:xfrm>
+                    <a:prstGeom prst="rect">
+                      <a:avLst/>
+                    </a:prstGeom>
+                  </pic:spPr>
+                </pic:pic>
+              </a:graphicData>
+            </a:graphic>
+          </wp:inline>
+        </w:drawing>
+      </w:r>
+    </w:p>
+    <w:p>
+      <w:pPr>
+        <w:pStyle w:val="Sinespaciado"/>
+      </w:pPr>
+    </w:p>
+    <w:p>
+      <w:pPr>
+        <w:pStyle w:val="Sinespaciado"/>
+      </w:pPr>
+      <w:r>
+        <w:t>¿Existen periodos de máxima ocupación en función de las fechas de reserva?</w:t>
+      </w:r>
+    </w:p>
+    <w:p>
+      <w:pPr>
+        <w:pStyle w:val="Sinespaciado"/>
+        <w:rPr>
+          <w:noProof/>
+        </w:rPr>
+      </w:pPr>
+      <w:r>
+        <w:rPr>
+          <w:noProof/>
+        </w:rPr>
+        <w:drawing>
+          <wp:inline distT="0" distB="0" distL="0" distR="0" wp14:anchorId="3360D856" wp14:editId="682DA328">
+            <wp:extent cx="2462317" cy="1598212"/>
+            <wp:effectExtent l="0" t="0" r="0" b="2540"/>
+            <wp:docPr id="18" name="Imagen 18"/>
+            <wp:cNvGraphicFramePr>
+              <a:graphicFrameLocks xmlns:a="http://schemas.openxmlformats.org/drawingml/2006/main" noChangeAspect="1"/>
+            </wp:cNvGraphicFramePr>
+            <a:graphic xmlns:a="http://schemas.openxmlformats.org/drawingml/2006/main">
+              <a:graphicData uri="http://schemas.openxmlformats.org/drawingml/2006/picture">
+                <pic:pic xmlns:pic="http://schemas.openxmlformats.org/drawingml/2006/picture">
+                  <pic:nvPicPr>
+                    <pic:cNvPr id="1" name=""/>
+                    <pic:cNvPicPr/>
+                  </pic:nvPicPr>
+                  <pic:blipFill>
+                    <a:blip r:embed="rId33"/>
+                    <a:stretch>
+                      <a:fillRect/>
+                    </a:stretch>
+                  </pic:blipFill>
+                  <pic:spPr>
+                    <a:xfrm>
+                      <a:off x="0" y="0"/>
+                      <a:ext cx="2466605" cy="1600995"/>
+                    </a:xfrm>
+                    <a:prstGeom prst="rect">
+                      <a:avLst/>
+                    </a:prstGeom>
+                  </pic:spPr>
+                </pic:pic>
+              </a:graphicData>
+            </a:graphic>
+          </wp:inline>
+        </w:drawing>
+      </w:r>
+      <w:r>
+        <w:rPr>
+          <w:noProof/>
+        </w:rPr>
+        <w:t xml:space="preserve"> </w:t>
+      </w:r>
+      <w:r>
+        <w:rPr>
+          <w:noProof/>
+        </w:rPr>
+        <w:drawing>
+          <wp:inline distT="0" distB="0" distL="0" distR="0" wp14:anchorId="1518A1F3" wp14:editId="59BFC36C">
+            <wp:extent cx="2673806" cy="1609393"/>
+            <wp:effectExtent l="0" t="0" r="0" b="0"/>
+            <wp:docPr id="19" name="Imagen 19"/>
+            <wp:cNvGraphicFramePr>
+              <a:graphicFrameLocks xmlns:a="http://schemas.openxmlformats.org/drawingml/2006/main" noChangeAspect="1"/>
+            </wp:cNvGraphicFramePr>
+            <a:graphic xmlns:a="http://schemas.openxmlformats.org/drawingml/2006/main">
+              <a:graphicData uri="http://schemas.openxmlformats.org/drawingml/2006/picture">
+                <pic:pic xmlns:pic="http://schemas.openxmlformats.org/drawingml/2006/picture">
+                  <pic:nvPicPr>
+                    <pic:cNvPr id="1" name=""/>
+                    <pic:cNvPicPr/>
+                  </pic:nvPicPr>
+                  <pic:blipFill>
+                    <a:blip r:embed="rId34"/>
+                    <a:stretch>
+                      <a:fillRect/>
+                    </a:stretch>
+                  </pic:blipFill>
+                  <pic:spPr>
+                    <a:xfrm>
+                      <a:off x="0" y="0"/>
                       <a:ext cx="2680788" cy="1613596"/>
                     </a:xfrm>
                     <a:prstGeom prst="rect">
@@ -3250,6 +3432,9 @@
         <w:pStyle w:val="Sinespaciado"/>
       </w:pPr>
       <w:r>
+        <w:rPr>
+          <w:noProof/>
+        </w:rPr>
         <w:drawing>
           <wp:anchor distT="0" distB="0" distL="114300" distR="114300" simplePos="0" relativeHeight="251658240" behindDoc="0" locked="0" layoutInCell="1" allowOverlap="1" wp14:anchorId="3D33F0FF" wp14:editId="64057290">
             <wp:simplePos x="1081377" y="5271715"/>
@@ -3274,7 +3459,7 @@
                     <pic:cNvPicPr/>
                   </pic:nvPicPr>
                   <pic:blipFill>
-                    <a:blip r:embed="rId30">
+                    <a:blip r:embed="rId35">
                       <a:extLst>
                         <a:ext uri="{28A0092B-C50C-407E-A947-70E740481C1C}">
                           <a14:useLocalDpi xmlns:a14="http://schemas.microsoft.com/office/drawing/2010/main" val="0"/>
@@ -3473,605 +3658,15 @@
         <w:pStyle w:val="Sinespaciado"/>
       </w:pPr>
       <w:r>
+        <w:rPr>
+          <w:noProof/>
+        </w:rPr>
         <w:lastRenderedPageBreak/>
         <w:drawing>
           <wp:inline distT="0" distB="0" distL="0" distR="0" wp14:anchorId="6767E6D4" wp14:editId="1CA81FA2">
             <wp:extent cx="3387255" cy="2906492"/>
             <wp:effectExtent l="0" t="0" r="3810" b="8255"/>
             <wp:docPr id="22" name="Imagen 22"/>
-            <wp:cNvGraphicFramePr>
-              <a:graphicFrameLocks xmlns:a="http://schemas.openxmlformats.org/drawingml/2006/main" noChangeAspect="1"/>
-            </wp:cNvGraphicFramePr>
-            <a:graphic xmlns:a="http://schemas.openxmlformats.org/drawingml/2006/main">
-              <a:graphicData uri="http://schemas.openxmlformats.org/drawingml/2006/picture">
-                <pic:pic xmlns:pic="http://schemas.openxmlformats.org/drawingml/2006/picture">
-                  <pic:nvPicPr>
-                    <pic:cNvPr id="1" name=""/>
-                    <pic:cNvPicPr/>
-                  </pic:nvPicPr>
-                  <pic:blipFill>
-                    <a:blip r:embed="rId31"/>
-                    <a:stretch>
-                      <a:fillRect/>
-                    </a:stretch>
-                  </pic:blipFill>
-                  <pic:spPr>
-                    <a:xfrm>
-                      <a:off x="0" y="0"/>
-                      <a:ext cx="3398651" cy="2916270"/>
-                    </a:xfrm>
-                    <a:prstGeom prst="rect">
-                      <a:avLst/>
-                    </a:prstGeom>
-                  </pic:spPr>
-                </pic:pic>
-              </a:graphicData>
-            </a:graphic>
-          </wp:inline>
-        </w:drawing>
-      </w:r>
-    </w:p>
-    <w:p>
-      <w:pPr>
-        <w:pStyle w:val="Sinespaciado"/>
-      </w:pPr>
-    </w:p>
-    <w:p>
-      <w:pPr>
-        <w:pStyle w:val="Sinespaciado"/>
-      </w:pPr>
-    </w:p>
-    <w:p>
-      <w:pPr>
-        <w:pStyle w:val="Sinespaciado"/>
-        <w:rPr>
-          <w:color w:val="CCCCCC"/>
-          <w:lang w:eastAsia="es-ES"/>
-        </w:rPr>
-      </w:pPr>
-      <w:r>
-        <w:rPr>
-          <w:lang w:eastAsia="es-ES"/>
-        </w:rPr>
-        <w:t>¿Hay ingredientes o alérgenos comunes que aparezcan con frecuencia en los</w:t>
-      </w:r>
-      <w:r>
-        <w:rPr>
-          <w:color w:val="CCCCCC"/>
-          <w:lang w:eastAsia="es-ES"/>
-        </w:rPr>
-        <w:t xml:space="preserve"> </w:t>
-      </w:r>
-      <w:r>
-        <w:rPr>
-          <w:lang w:eastAsia="es-ES"/>
-        </w:rPr>
-        <w:t>platos?</w:t>
-      </w:r>
-    </w:p>
-    <w:p>
-      <w:pPr>
-        <w:pStyle w:val="Sinespaciado"/>
-      </w:pPr>
-    </w:p>
-    <w:p>
-      <w:pPr>
-        <w:pStyle w:val="Sinespaciado"/>
-      </w:pPr>
-      <w:r>
-        <w:drawing>
-          <wp:inline distT="0" distB="0" distL="0" distR="0" wp14:anchorId="5FEF8173" wp14:editId="0245FD69">
-            <wp:extent cx="2782956" cy="2569915"/>
-            <wp:effectExtent l="0" t="0" r="0" b="1905"/>
-            <wp:docPr id="23" name="Imagen 23"/>
-            <wp:cNvGraphicFramePr>
-              <a:graphicFrameLocks xmlns:a="http://schemas.openxmlformats.org/drawingml/2006/main" noChangeAspect="1"/>
-            </wp:cNvGraphicFramePr>
-            <a:graphic xmlns:a="http://schemas.openxmlformats.org/drawingml/2006/main">
-              <a:graphicData uri="http://schemas.openxmlformats.org/drawingml/2006/picture">
-                <pic:pic xmlns:pic="http://schemas.openxmlformats.org/drawingml/2006/picture">
-                  <pic:nvPicPr>
-                    <pic:cNvPr id="1" name=""/>
-                    <pic:cNvPicPr/>
-                  </pic:nvPicPr>
-                  <pic:blipFill>
-                    <a:blip r:embed="rId32"/>
-                    <a:stretch>
-                      <a:fillRect/>
-                    </a:stretch>
-                  </pic:blipFill>
-                  <pic:spPr>
-                    <a:xfrm>
-                      <a:off x="0" y="0"/>
-                      <a:ext cx="2786780" cy="2573446"/>
-                    </a:xfrm>
-                    <a:prstGeom prst="rect">
-                      <a:avLst/>
-                    </a:prstGeom>
-                  </pic:spPr>
-                </pic:pic>
-              </a:graphicData>
-            </a:graphic>
-          </wp:inline>
-        </w:drawing>
-      </w:r>
-      <w:r>
-        <w:tab/>
-      </w:r>
-      <w:r>
-        <w:drawing>
-          <wp:inline distT="0" distB="0" distL="0" distR="0" wp14:anchorId="4E6851F2" wp14:editId="2D0F0E82">
-            <wp:extent cx="2945252" cy="2568437"/>
-            <wp:effectExtent l="0" t="0" r="7620" b="3810"/>
-            <wp:docPr id="24" name="Imagen 24"/>
-            <wp:cNvGraphicFramePr>
-              <a:graphicFrameLocks xmlns:a="http://schemas.openxmlformats.org/drawingml/2006/main" noChangeAspect="1"/>
-            </wp:cNvGraphicFramePr>
-            <a:graphic xmlns:a="http://schemas.openxmlformats.org/drawingml/2006/main">
-              <a:graphicData uri="http://schemas.openxmlformats.org/drawingml/2006/picture">
-                <pic:pic xmlns:pic="http://schemas.openxmlformats.org/drawingml/2006/picture">
-                  <pic:nvPicPr>
-                    <pic:cNvPr id="1" name=""/>
-                    <pic:cNvPicPr/>
-                  </pic:nvPicPr>
-                  <pic:blipFill>
-                    <a:blip r:embed="rId33"/>
-                    <a:stretch>
-                      <a:fillRect/>
-                    </a:stretch>
-                  </pic:blipFill>
-                  <pic:spPr>
-                    <a:xfrm>
-                      <a:off x="0" y="0"/>
-                      <a:ext cx="2956993" cy="2578676"/>
-                    </a:xfrm>
-                    <a:prstGeom prst="rect">
-                      <a:avLst/>
-                    </a:prstGeom>
-                  </pic:spPr>
-                </pic:pic>
-              </a:graphicData>
-            </a:graphic>
-          </wp:inline>
-        </w:drawing>
-      </w:r>
-    </w:p>
-    <w:p>
-      <w:pPr>
-        <w:pStyle w:val="Sinespaciado"/>
-      </w:pPr>
-    </w:p>
-    <w:p>
-      <w:pPr>
-        <w:pStyle w:val="Sinespaciado"/>
-      </w:pPr>
-    </w:p>
-    <w:p>
-      <w:pPr>
-        <w:pStyle w:val="Sinespaciado"/>
-      </w:pPr>
-    </w:p>
-    <w:p>
-      <w:pPr>
-        <w:pStyle w:val="Sinespaciado"/>
-      </w:pPr>
-    </w:p>
-    <w:p>
-      <w:pPr>
-        <w:pStyle w:val="Sinespaciado"/>
-      </w:pPr>
-    </w:p>
-    <w:p>
-      <w:pPr>
-        <w:pStyle w:val="Sinespaciado"/>
-      </w:pPr>
-    </w:p>
-    <w:p>
-      <w:pPr>
-        <w:pStyle w:val="Ttulo3"/>
-      </w:pPr>
-      <w:r>
-        <w:rPr>
-          <w:highlight w:val="red"/>
-        </w:rPr>
-        <w:t>Consulta7</w:t>
-      </w:r>
-    </w:p>
-    <w:p>
-      <w:pPr>
-        <w:pStyle w:val="Sinespaciado"/>
-        <w:rPr>
-          <w:color w:val="CCCCCC"/>
-          <w:lang w:eastAsia="es-ES"/>
-        </w:rPr>
-      </w:pPr>
-      <w:r>
-        <w:rPr>
-          <w:lang w:eastAsia="es-ES"/>
-        </w:rPr>
-        <w:t>5.2.7 Comportamiento de los clientes</w:t>
-      </w:r>
-    </w:p>
-    <w:p>
-      <w:pPr>
-        <w:pStyle w:val="Sinespaciado"/>
-        <w:rPr>
-          <w:color w:val="CCCCCC"/>
-          <w:lang w:eastAsia="es-ES"/>
-        </w:rPr>
-      </w:pPr>
-      <w:r>
-        <w:rPr>
-          <w:lang w:eastAsia="es-ES"/>
-        </w:rPr>
-        <w:t>¿Existen pautas en las preferencias de los clientes en función de la época del año?</w:t>
-      </w:r>
-    </w:p>
-    <w:p>
-      <w:pPr>
-        <w:pStyle w:val="Sinespaciado"/>
-      </w:pPr>
-    </w:p>
-    <w:p>
-      <w:pPr>
-        <w:pStyle w:val="Sinespaciado"/>
-      </w:pPr>
-    </w:p>
-    <w:p>
-      <w:pPr>
-        <w:pStyle w:val="Sinespaciado"/>
-      </w:pPr>
-    </w:p>
-    <w:p>
-      <w:pPr>
-        <w:pStyle w:val="Sinespaciado"/>
-      </w:pPr>
-    </w:p>
-    <w:p>
-      <w:pPr>
-        <w:pStyle w:val="Sinespaciado"/>
-      </w:pPr>
-    </w:p>
-    <w:p>
-      <w:pPr>
-        <w:rPr>
-          <w:b w:val="0"/>
-          <w:u w:val="none"/>
-          <w:lang w:eastAsia="es-ES"/>
-        </w:rPr>
-      </w:pPr>
-      <w:r>
-        <w:rPr>
-          <w:lang w:eastAsia="es-ES"/>
-        </w:rPr>
-        <w:br w:type="page"/>
-      </w:r>
-    </w:p>
-    <w:p>
-      <w:pPr>
-        <w:pStyle w:val="Sinespaciado"/>
-        <w:rPr>
-          <w:color w:val="CCCCCC"/>
-          <w:lang w:eastAsia="es-ES"/>
-        </w:rPr>
-      </w:pPr>
-      <w:r>
-        <w:rPr>
-          <w:lang w:eastAsia="es-ES"/>
-        </w:rPr>
-        <w:lastRenderedPageBreak/>
-        <w:t>¿Los clientes con preferencias dietéticas específicas tienden a reservar en</w:t>
-      </w:r>
-      <w:r>
-        <w:rPr>
-          <w:color w:val="CCCCCC"/>
-          <w:lang w:eastAsia="es-ES"/>
-        </w:rPr>
-        <w:t xml:space="preserve"> </w:t>
-      </w:r>
-      <w:r>
-        <w:rPr>
-          <w:lang w:eastAsia="es-ES"/>
-        </w:rPr>
-        <w:t>restaurantes concretos?</w:t>
-      </w:r>
-    </w:p>
-    <w:p>
-      <w:pPr>
-        <w:pStyle w:val="Sinespaciado"/>
-      </w:pPr>
-      <w:r>
-        <w:drawing>
-          <wp:inline distT="0" distB="0" distL="0" distR="0" wp14:anchorId="428F2668" wp14:editId="632FF301">
-            <wp:extent cx="5400040" cy="3305810"/>
-            <wp:effectExtent l="0" t="0" r="0" b="8890"/>
-            <wp:docPr id="25" name="Imagen 25"/>
-            <wp:cNvGraphicFramePr>
-              <a:graphicFrameLocks xmlns:a="http://schemas.openxmlformats.org/drawingml/2006/main" noChangeAspect="1"/>
-            </wp:cNvGraphicFramePr>
-            <a:graphic xmlns:a="http://schemas.openxmlformats.org/drawingml/2006/main">
-              <a:graphicData uri="http://schemas.openxmlformats.org/drawingml/2006/picture">
-                <pic:pic xmlns:pic="http://schemas.openxmlformats.org/drawingml/2006/picture">
-                  <pic:nvPicPr>
-                    <pic:cNvPr id="1" name=""/>
-                    <pic:cNvPicPr/>
-                  </pic:nvPicPr>
-                  <pic:blipFill>
-                    <a:blip r:embed="rId34"/>
-                    <a:stretch>
-                      <a:fillRect/>
-                    </a:stretch>
-                  </pic:blipFill>
-                  <pic:spPr>
-                    <a:xfrm>
-                      <a:off x="0" y="0"/>
-                      <a:ext cx="5400040" cy="3305810"/>
-                    </a:xfrm>
-                    <a:prstGeom prst="rect">
-                      <a:avLst/>
-                    </a:prstGeom>
-                  </pic:spPr>
-                </pic:pic>
-              </a:graphicData>
-            </a:graphic>
-          </wp:inline>
-        </w:drawing>
-      </w:r>
-    </w:p>
-    <w:p>
-      <w:pPr>
-        <w:pStyle w:val="Sinespaciado"/>
-      </w:pPr>
-      <w:r>
-        <w:t>No, un mismo cliente reserva e</w:t>
-      </w:r>
-      <w:r>
-        <w:t>n varios restaurantes</w:t>
-      </w:r>
-    </w:p>
-    <w:p>
-      <w:pPr>
-        <w:pStyle w:val="Sinespaciado"/>
-      </w:pPr>
-    </w:p>
-    <w:p>
-      <w:pPr>
-        <w:pStyle w:val="Sinespaciado"/>
-      </w:pPr>
-    </w:p>
-    <w:p>
-      <w:pPr>
-        <w:pStyle w:val="Sinespaciado"/>
-      </w:pPr>
-    </w:p>
-    <w:p>
-      <w:pPr>
-        <w:pStyle w:val="Sinespaciado"/>
-      </w:pPr>
-    </w:p>
-    <w:p>
-      <w:pPr>
-        <w:pStyle w:val="Sinespaciado"/>
-      </w:pPr>
-    </w:p>
-    <w:p>
-      <w:pPr>
-        <w:pStyle w:val="Ttulo3"/>
-      </w:pPr>
-      <w:r>
-        <w:rPr>
-          <w:highlight w:val="red"/>
-        </w:rPr>
-        <w:t>Consulta8</w:t>
-      </w:r>
-      <w:r>
-        <w:t xml:space="preserve"> </w:t>
-      </w:r>
-    </w:p>
-    <w:p>
-      <w:pPr>
-        <w:pStyle w:val="Sinespaciado"/>
-        <w:rPr>
-          <w:color w:val="CCCCCC"/>
-          <w:lang w:eastAsia="es-ES"/>
-        </w:rPr>
-      </w:pPr>
-      <w:r>
-        <w:rPr>
-          <w:lang w:eastAsia="es-ES"/>
-        </w:rPr>
-        <w:t>5.2.8 Garantía de calidad</w:t>
-      </w:r>
-    </w:p>
-    <w:p>
-      <w:pPr>
-        <w:pStyle w:val="Sinespaciado"/>
-        <w:rPr>
-          <w:color w:val="CCCCCC"/>
-          <w:lang w:eastAsia="es-ES"/>
-        </w:rPr>
-      </w:pPr>
-      <w:r>
-        <w:rPr>
-          <w:lang w:eastAsia="es-ES"/>
-        </w:rPr>
-        <w:t>¿Existen discrepancias entre la disponibilidad de platos comunicada y las reservas</w:t>
-      </w:r>
-    </w:p>
-    <w:p>
-      <w:pPr>
-        <w:pStyle w:val="Sinespaciado"/>
-        <w:rPr>
-          <w:color w:val="CCCCCC"/>
-          <w:lang w:eastAsia="es-ES"/>
-        </w:rPr>
-      </w:pPr>
-      <w:r>
-        <w:rPr>
-          <w:lang w:eastAsia="es-ES"/>
-        </w:rPr>
-        <w:t>reales realizadas?</w:t>
-      </w:r>
-    </w:p>
-    <w:p>
-      <w:pPr>
-        <w:pStyle w:val="Sinespaciado"/>
-      </w:pPr>
-    </w:p>
-    <w:p>
-      <w:pPr>
-        <w:pStyle w:val="Sinespaciado"/>
-      </w:pPr>
-    </w:p>
-    <w:p>
-      <w:pPr>
-        <w:pStyle w:val="Sinespaciado"/>
-      </w:pPr>
-    </w:p>
-    <w:p>
-      <w:pPr>
-        <w:pStyle w:val="Ttulo3"/>
-      </w:pPr>
-      <w:r>
-        <w:t>Consulta 9</w:t>
-      </w:r>
-      <w:r>
-        <w:t xml:space="preserve"> </w:t>
-      </w:r>
-      <w:r>
-        <w:rPr>
-          <w:highlight w:val="green"/>
-        </w:rPr>
-        <w:t>OK</w:t>
-      </w:r>
-    </w:p>
-    <w:p>
-      <w:pPr>
-        <w:pStyle w:val="Sinespaciado"/>
-        <w:rPr>
-          <w:color w:val="CCCCCC"/>
-          <w:lang w:eastAsia="es-ES"/>
-        </w:rPr>
-      </w:pPr>
-      <w:r>
-        <w:rPr>
-          <w:lang w:eastAsia="es-ES"/>
-        </w:rPr>
-        <w:t>5.2.9 Análisis de mercado</w:t>
-      </w:r>
-    </w:p>
-    <w:p>
-      <w:pPr>
-        <w:pStyle w:val="Sinespaciado"/>
-        <w:rPr>
-          <w:color w:val="CCCCCC"/>
-          <w:lang w:eastAsia="es-ES"/>
-        </w:rPr>
-      </w:pPr>
-      <w:r>
-        <w:rPr>
-          <w:lang w:eastAsia="es-ES"/>
-        </w:rPr>
-        <w:t>¿Cómo se comparan los precios de las habitaciones de los distintos hoteles y</w:t>
-      </w:r>
-    </w:p>
-    <w:p>
-      <w:pPr>
-        <w:pStyle w:val="Sinespaciado"/>
-        <w:rPr>
-          <w:color w:val="CCCCCC"/>
-          <w:lang w:eastAsia="es-ES"/>
-        </w:rPr>
-      </w:pPr>
-      <w:r>
-        <w:rPr>
-          <w:lang w:eastAsia="es-ES"/>
-        </w:rPr>
-        <w:t>existen valores atípicos?'''</w:t>
-      </w:r>
-    </w:p>
-    <w:p>
-      <w:pPr>
-        <w:pStyle w:val="Sinespaciado"/>
-      </w:pPr>
-    </w:p>
-    <w:p>
-      <w:pPr>
-        <w:pStyle w:val="Sinespaciado"/>
-      </w:pPr>
-    </w:p>
-    <w:p>
-      <w:pPr>
-        <w:pStyle w:val="Sinespaciado"/>
-        <w:rPr>
-          <w:b/>
-          <w:noProof/>
-          <w:u w:val="single"/>
-        </w:rPr>
-      </w:pPr>
-      <w:r>
-        <w:rPr>
-          <w:b/>
-          <w:noProof/>
-          <w:u w:val="single"/>
-        </w:rPr>
-        <w:lastRenderedPageBreak/>
-        <w:t xml:space="preserve"> </w:t>
-      </w:r>
-      <w:r>
-        <w:drawing>
-          <wp:inline distT="0" distB="0" distL="0" distR="0" wp14:anchorId="2C60BC2E" wp14:editId="1A7C03C8">
-            <wp:extent cx="1573668" cy="2371166"/>
-            <wp:effectExtent l="0" t="0" r="7620" b="0"/>
-            <wp:docPr id="27" name="Imagen 27"/>
-            <wp:cNvGraphicFramePr>
-              <a:graphicFrameLocks xmlns:a="http://schemas.openxmlformats.org/drawingml/2006/main" noChangeAspect="1"/>
-            </wp:cNvGraphicFramePr>
-            <a:graphic xmlns:a="http://schemas.openxmlformats.org/drawingml/2006/main">
-              <a:graphicData uri="http://schemas.openxmlformats.org/drawingml/2006/picture">
-                <pic:pic xmlns:pic="http://schemas.openxmlformats.org/drawingml/2006/picture">
-                  <pic:nvPicPr>
-                    <pic:cNvPr id="1" name=""/>
-                    <pic:cNvPicPr/>
-                  </pic:nvPicPr>
-                  <pic:blipFill>
-                    <a:blip r:embed="rId35"/>
-                    <a:stretch>
-                      <a:fillRect/>
-                    </a:stretch>
-                  </pic:blipFill>
-                  <pic:spPr>
-                    <a:xfrm>
-                      <a:off x="0" y="0"/>
-                      <a:ext cx="1599581" cy="2410212"/>
-                    </a:xfrm>
-                    <a:prstGeom prst="rect">
-                      <a:avLst/>
-                    </a:prstGeom>
-                  </pic:spPr>
-                </pic:pic>
-              </a:graphicData>
-            </a:graphic>
-          </wp:inline>
-        </w:drawing>
-      </w:r>
-      <w:r>
-        <w:rPr>
-          <w:noProof/>
-        </w:rPr>
-        <w:t xml:space="preserve"> </w:t>
-      </w:r>
-      <w:r>
-        <w:rPr>
-          <w:b/>
-          <w:noProof/>
-          <w:u w:val="single"/>
-        </w:rPr>
-        <w:drawing>
-          <wp:inline distT="0" distB="0" distL="0" distR="0" wp14:anchorId="309F7167" wp14:editId="1202A49F">
-            <wp:extent cx="1580371" cy="2374900"/>
-            <wp:effectExtent l="0" t="0" r="1270" b="6350"/>
-            <wp:docPr id="32" name="Imagen 32"/>
             <wp:cNvGraphicFramePr>
               <a:graphicFrameLocks xmlns:a="http://schemas.openxmlformats.org/drawingml/2006/main" noChangeAspect="1"/>
             </wp:cNvGraphicFramePr>
@@ -4091,7 +3686,7 @@
                   <pic:spPr>
                     <a:xfrm>
                       <a:off x="0" y="0"/>
-                      <a:ext cx="1602919" cy="2408784"/>
+                      <a:ext cx="3398651" cy="2916270"/>
                     </a:xfrm>
                     <a:prstGeom prst="rect">
                       <a:avLst/>
@@ -4103,23 +3698,63 @@
           </wp:inline>
         </w:drawing>
       </w:r>
+    </w:p>
+    <w:p>
+      <w:pPr>
+        <w:pStyle w:val="Sinespaciado"/>
+      </w:pPr>
+    </w:p>
+    <w:p>
+      <w:pPr>
+        <w:pStyle w:val="Sinespaciado"/>
+      </w:pPr>
+    </w:p>
+    <w:p>
+      <w:pPr>
+        <w:pStyle w:val="Sinespaciado"/>
+        <w:rPr>
+          <w:color w:val="CCCCCC"/>
+          <w:lang w:eastAsia="es-ES"/>
+        </w:rPr>
+      </w:pPr>
+      <w:r>
+        <w:rPr>
+          <w:lang w:eastAsia="es-ES"/>
+        </w:rPr>
+        <w:t>¿Hay ingredientes o alérgenos comunes que aparezcan con frecuencia en los</w:t>
+      </w:r>
+      <w:r>
+        <w:rPr>
+          <w:color w:val="CCCCCC"/>
+          <w:lang w:eastAsia="es-ES"/>
+        </w:rPr>
+        <w:t xml:space="preserve"> </w:t>
+      </w:r>
+      <w:r>
+        <w:rPr>
+          <w:lang w:eastAsia="es-ES"/>
+        </w:rPr>
+        <w:t>platos?</w:t>
+      </w:r>
+    </w:p>
+    <w:p>
+      <w:pPr>
+        <w:pStyle w:val="Sinespaciado"/>
+      </w:pPr>
+    </w:p>
+    <w:p>
+      <w:pPr>
+        <w:pStyle w:val="Sinespaciado"/>
+      </w:pPr>
       <w:r>
         <w:rPr>
           <w:noProof/>
         </w:rPr>
-        <w:t xml:space="preserve">   </w:t>
-      </w:r>
-      <w:r>
-        <w:rPr>
-          <w:b/>
-          <w:noProof/>
-          <w:u w:val="single"/>
-        </w:rPr>
         <w:drawing>
-          <wp:inline distT="0" distB="0" distL="0" distR="0" wp14:anchorId="1F6FEA01" wp14:editId="2370F82A">
-            <wp:extent cx="1549730" cy="2352193"/>
-            <wp:effectExtent l="0" t="0" r="0" b="0"/>
-            <wp:docPr id="28" name="Imagen 28"/>
+          <wp:inline distT="0" distB="0" distL="0" distR="0" wp14:anchorId="5FEF8173" wp14:editId="0245FD69">
+            <wp:extent cx="2782956" cy="2569915"/>
+            <wp:effectExtent l="0" t="0" r="0" b="1905"/>
+            <wp:docPr id="23" name="Imagen 23"/>
             <wp:cNvGraphicFramePr>
               <a:graphicFrameLocks xmlns:a="http://schemas.openxmlformats.org/drawingml/2006/main" noChangeAspect="1"/>
             </wp:cNvGraphicFramePr>
@@ -4139,7 +3774,7 @@
                   <pic:spPr>
                     <a:xfrm>
                       <a:off x="0" y="0"/>
-                      <a:ext cx="1564146" cy="2374074"/>
+                      <a:ext cx="2786780" cy="2573446"/>
                     </a:xfrm>
                     <a:prstGeom prst="rect">
                       <a:avLst/>
@@ -4152,22 +3787,17 @@
         </w:drawing>
       </w:r>
       <w:r>
+        <w:tab/>
+      </w:r>
+      <w:r>
         <w:rPr>
           <w:noProof/>
         </w:rPr>
-        <w:t xml:space="preserve"> </w:t>
-      </w:r>
-      <w:r>
-        <w:rPr>
-          <w:b/>
-          <w:noProof/>
-          <w:u w:val="single"/>
-        </w:rPr>
         <w:drawing>
-          <wp:inline distT="0" distB="0" distL="0" distR="0" wp14:anchorId="4E4DAB0F" wp14:editId="14A842DB">
-            <wp:extent cx="1528476" cy="2345347"/>
-            <wp:effectExtent l="0" t="0" r="0" b="0"/>
-            <wp:docPr id="29" name="Imagen 29"/>
+          <wp:inline distT="0" distB="0" distL="0" distR="0" wp14:anchorId="4E6851F2" wp14:editId="2D0F0E82">
+            <wp:extent cx="2945252" cy="2568437"/>
+            <wp:effectExtent l="0" t="0" r="7620" b="3810"/>
+            <wp:docPr id="24" name="Imagen 24"/>
             <wp:cNvGraphicFramePr>
               <a:graphicFrameLocks xmlns:a="http://schemas.openxmlformats.org/drawingml/2006/main" noChangeAspect="1"/>
             </wp:cNvGraphicFramePr>
@@ -4187,7 +3817,7 @@
                   <pic:spPr>
                     <a:xfrm>
                       <a:off x="0" y="0"/>
-                      <a:ext cx="1543493" cy="2368390"/>
+                      <a:ext cx="2956993" cy="2578676"/>
                     </a:xfrm>
                     <a:prstGeom prst="rect">
                       <a:avLst/>
@@ -4203,31 +3833,156 @@
     <w:p>
       <w:pPr>
         <w:pStyle w:val="Sinespaciado"/>
+      </w:pPr>
+    </w:p>
+    <w:p>
+      <w:pPr>
+        <w:pStyle w:val="Sinespaciado"/>
+      </w:pPr>
+    </w:p>
+    <w:p>
+      <w:pPr>
+        <w:pStyle w:val="Sinespaciado"/>
+      </w:pPr>
+    </w:p>
+    <w:p>
+      <w:pPr>
+        <w:pStyle w:val="Sinespaciado"/>
+      </w:pPr>
+    </w:p>
+    <w:p>
+      <w:pPr>
+        <w:pStyle w:val="Sinespaciado"/>
+      </w:pPr>
+    </w:p>
+    <w:p>
+      <w:pPr>
+        <w:pStyle w:val="Sinespaciado"/>
+      </w:pPr>
+    </w:p>
+    <w:p>
+      <w:pPr>
+        <w:pStyle w:val="Ttulo3"/>
+      </w:pPr>
+      <w:r>
+        <w:rPr>
+          <w:highlight w:val="red"/>
+        </w:rPr>
+        <w:t>Consulta7</w:t>
+      </w:r>
+    </w:p>
+    <w:p>
+      <w:pPr>
+        <w:pStyle w:val="Sinespaciado"/>
+        <w:rPr>
+          <w:color w:val="CCCCCC"/>
+          <w:lang w:eastAsia="es-ES"/>
+        </w:rPr>
+      </w:pPr>
+      <w:r>
+        <w:rPr>
+          <w:lang w:eastAsia="es-ES"/>
+        </w:rPr>
+        <w:t>5.2.7 Comportamiento de los clientes</w:t>
+      </w:r>
+    </w:p>
+    <w:p>
+      <w:pPr>
+        <w:pStyle w:val="Sinespaciado"/>
+        <w:rPr>
+          <w:color w:val="CCCCCC"/>
+          <w:lang w:eastAsia="es-ES"/>
+        </w:rPr>
+      </w:pPr>
+      <w:r>
+        <w:rPr>
+          <w:lang w:eastAsia="es-ES"/>
+        </w:rPr>
+        <w:t>¿Existen pautas en las preferencias de los clientes en función de la época del año?</w:t>
+      </w:r>
+    </w:p>
+    <w:p>
+      <w:pPr>
+        <w:pStyle w:val="Sinespaciado"/>
+      </w:pPr>
+    </w:p>
+    <w:p>
+      <w:pPr>
+        <w:pStyle w:val="Sinespaciado"/>
+      </w:pPr>
+    </w:p>
+    <w:p>
+      <w:pPr>
+        <w:pStyle w:val="Sinespaciado"/>
+      </w:pPr>
+    </w:p>
+    <w:p>
+      <w:pPr>
+        <w:pStyle w:val="Sinespaciado"/>
+      </w:pPr>
+    </w:p>
+    <w:p>
+      <w:pPr>
+        <w:pStyle w:val="Sinespaciado"/>
+      </w:pPr>
+    </w:p>
+    <w:p>
+      <w:pPr>
+        <w:rPr>
+          <w:b w:val="0"/>
+          <w:u w:val="none"/>
+          <w:lang w:eastAsia="es-ES"/>
+        </w:rPr>
+      </w:pPr>
+      <w:r>
+        <w:rPr>
+          <w:lang w:eastAsia="es-ES"/>
+        </w:rPr>
+        <w:br w:type="page"/>
+      </w:r>
+    </w:p>
+    <w:p>
+      <w:pPr>
+        <w:pStyle w:val="Sinespaciado"/>
+        <w:rPr>
+          <w:color w:val="CCCCCC"/>
+          <w:lang w:eastAsia="es-ES"/>
+        </w:rPr>
+      </w:pPr>
+      <w:r>
+        <w:rPr>
+          <w:lang w:eastAsia="es-ES"/>
+        </w:rPr>
+        <w:lastRenderedPageBreak/>
+        <w:t>¿Los clientes con preferencias dietéticas específicas tienden a reservar en</w:t>
+      </w:r>
+      <w:r>
+        <w:rPr>
+          <w:color w:val="CCCCCC"/>
+          <w:lang w:eastAsia="es-ES"/>
+        </w:rPr>
+        <w:t xml:space="preserve"> </w:t>
+      </w:r>
+      <w:r>
+        <w:rPr>
+          <w:lang w:eastAsia="es-ES"/>
+        </w:rPr>
+        <w:t>restaurantes concretos?</w:t>
+      </w:r>
+    </w:p>
+    <w:p>
+      <w:pPr>
+        <w:pStyle w:val="Sinespaciado"/>
+      </w:pPr>
+      <w:r>
         <w:rPr>
           <w:noProof/>
         </w:rPr>
-      </w:pPr>
-    </w:p>
-    <w:p>
-      <w:pPr>
-        <w:pStyle w:val="Sinespaciado"/>
-        <w:rPr>
-          <w:b/>
-          <w:noProof/>
-          <w:u w:val="single"/>
-        </w:rPr>
-      </w:pPr>
-      <w:r>
-        <w:rPr>
-          <w:b/>
-          <w:noProof/>
-          <w:u w:val="single"/>
-        </w:rPr>
         <w:drawing>
-          <wp:inline distT="0" distB="0" distL="0" distR="0" wp14:anchorId="278111B4" wp14:editId="27731C8E">
-            <wp:extent cx="1605335" cy="2440809"/>
-            <wp:effectExtent l="0" t="0" r="0" b="0"/>
-            <wp:docPr id="30" name="Imagen 30"/>
+          <wp:inline distT="0" distB="0" distL="0" distR="0" wp14:anchorId="428F2668" wp14:editId="632FF301">
+            <wp:extent cx="5400040" cy="3305810"/>
+            <wp:effectExtent l="0" t="0" r="0" b="8890"/>
+            <wp:docPr id="25" name="Imagen 25"/>
             <wp:cNvGraphicFramePr>
               <a:graphicFrameLocks xmlns:a="http://schemas.openxmlformats.org/drawingml/2006/main" noChangeAspect="1"/>
             </wp:cNvGraphicFramePr>
@@ -4247,7 +4002,7 @@
                   <pic:spPr>
                     <a:xfrm>
                       <a:off x="0" y="0"/>
-                      <a:ext cx="1616480" cy="2457754"/>
+                      <a:ext cx="5400040" cy="3305810"/>
                     </a:xfrm>
                     <a:prstGeom prst="rect">
                       <a:avLst/>
@@ -4259,23 +4014,216 @@
           </wp:inline>
         </w:drawing>
       </w:r>
-      <w:r>
-        <w:rPr>
-          <w:noProof/>
-        </w:rPr>
+    </w:p>
+    <w:p>
+      <w:pPr>
+        <w:pStyle w:val="Sinespaciado"/>
+      </w:pPr>
+      <w:r>
+        <w:t>No, un mismo cliente reserva e</w:t>
+      </w:r>
+      <w:r>
+        <w:t>n varios restaurantes</w:t>
+      </w:r>
+    </w:p>
+    <w:p>
+      <w:pPr>
+        <w:pStyle w:val="Sinespaciado"/>
+      </w:pPr>
+    </w:p>
+    <w:p>
+      <w:pPr>
+        <w:pStyle w:val="Sinespaciado"/>
+      </w:pPr>
+    </w:p>
+    <w:p>
+      <w:pPr>
+        <w:pStyle w:val="Sinespaciado"/>
+      </w:pPr>
+    </w:p>
+    <w:p>
+      <w:pPr>
+        <w:pStyle w:val="Sinespaciado"/>
+      </w:pPr>
+    </w:p>
+    <w:p>
+      <w:pPr>
+        <w:pStyle w:val="Sinespaciado"/>
+      </w:pPr>
+    </w:p>
+    <w:p>
+      <w:pPr>
+        <w:pStyle w:val="Ttulo3"/>
+      </w:pPr>
+      <w:r>
+        <w:rPr>
+          <w:highlight w:val="red"/>
+        </w:rPr>
+        <w:t>Consulta8</w:t>
+      </w:r>
+      <w:r>
         <w:t xml:space="preserve"> </w:t>
       </w:r>
-      <w:r>
+    </w:p>
+    <w:p>
+      <w:pPr>
+        <w:pStyle w:val="Sinespaciado"/>
+        <w:rPr>
+          <w:color w:val="CCCCCC"/>
+          <w:lang w:eastAsia="es-ES"/>
+        </w:rPr>
+      </w:pPr>
+      <w:r>
+        <w:rPr>
+          <w:lang w:eastAsia="es-ES"/>
+        </w:rPr>
+        <w:t>5.2.8 Garantía de calidad</w:t>
+      </w:r>
+    </w:p>
+    <w:p>
+      <w:pPr>
+        <w:pStyle w:val="Sinespaciado"/>
+        <w:rPr>
+          <w:color w:val="CCCCCC"/>
+          <w:lang w:eastAsia="es-ES"/>
+        </w:rPr>
+      </w:pPr>
+      <w:r>
+        <w:rPr>
+          <w:lang w:eastAsia="es-ES"/>
+        </w:rPr>
+        <w:t>¿Existen discrepancias entre la disponibilidad de platos comunicada y las reservas</w:t>
+      </w:r>
+    </w:p>
+    <w:p>
+      <w:pPr>
+        <w:pStyle w:val="Sinespaciado"/>
+        <w:rPr>
+          <w:color w:val="CCCCCC"/>
+          <w:lang w:eastAsia="es-ES"/>
+        </w:rPr>
+      </w:pPr>
+      <w:r>
+        <w:rPr>
+          <w:lang w:eastAsia="es-ES"/>
+        </w:rPr>
+        <w:t>reales realizadas?</w:t>
+      </w:r>
+    </w:p>
+    <w:p>
+      <w:pPr>
+        <w:pStyle w:val="Sinespaciado"/>
+      </w:pPr>
+    </w:p>
+    <w:p>
+      <w:pPr>
+        <w:pStyle w:val="Sinespaciado"/>
+      </w:pPr>
+    </w:p>
+    <w:p>
+      <w:pPr>
+        <w:pStyle w:val="Sinespaciado"/>
+      </w:pPr>
+    </w:p>
+    <w:p>
+      <w:pPr>
+        <w:pStyle w:val="Ttulo3"/>
+      </w:pPr>
+      <w:r>
+        <w:t>Consulta 9</w:t>
+      </w:r>
+      <w:r>
+        <w:t xml:space="preserve"> </w:t>
+      </w:r>
+      <w:r>
+        <w:rPr>
+          <w:highlight w:val="green"/>
+        </w:rPr>
+        <w:t>OK</w:t>
+      </w:r>
+    </w:p>
+    <w:p>
+      <w:pPr>
+        <w:pStyle w:val="Sinespaciado"/>
+        <w:rPr>
+          <w:color w:val="CCCCCC"/>
+          <w:lang w:eastAsia="es-ES"/>
+        </w:rPr>
+      </w:pPr>
+      <w:r>
+        <w:rPr>
+          <w:lang w:eastAsia="es-ES"/>
+        </w:rPr>
+        <w:t>5.2.9 Análisis de mercado</w:t>
+      </w:r>
+    </w:p>
+    <w:p>
+      <w:pPr>
+        <w:pStyle w:val="Sinespaciado"/>
+        <w:rPr>
+          <w:color w:val="CCCCCC"/>
+          <w:lang w:eastAsia="es-ES"/>
+        </w:rPr>
+      </w:pPr>
+      <w:r>
+        <w:rPr>
+          <w:lang w:eastAsia="es-ES"/>
+        </w:rPr>
+        <w:t>¿Cómo se comparan los precios de las habitaciones de los distintos hoteles y</w:t>
+      </w:r>
+    </w:p>
+    <w:p>
+      <w:pPr>
+        <w:pStyle w:val="Sinespaciado"/>
+        <w:rPr>
+          <w:color w:val="CCCCCC"/>
+          <w:lang w:eastAsia="es-ES"/>
+        </w:rPr>
+      </w:pPr>
+      <w:r>
+        <w:rPr>
+          <w:lang w:eastAsia="es-ES"/>
+        </w:rPr>
+        <w:t>existen valores atípicos?'''</w:t>
+      </w:r>
+    </w:p>
+    <w:p>
+      <w:pPr>
+        <w:pStyle w:val="Sinespaciado"/>
+      </w:pPr>
+    </w:p>
+    <w:p>
+      <w:pPr>
+        <w:pStyle w:val="Sinespaciado"/>
+      </w:pPr>
+    </w:p>
+    <w:p>
+      <w:pPr>
+        <w:pStyle w:val="Sinespaciado"/>
         <w:rPr>
           <w:b/>
           <w:noProof/>
           <w:u w:val="single"/>
         </w:rPr>
+      </w:pPr>
+      <w:r>
+        <w:rPr>
+          <w:b/>
+          <w:noProof/>
+          <w:u w:val="single"/>
+        </w:rPr>
+        <w:lastRenderedPageBreak/>
+        <w:t xml:space="preserve"> </w:t>
+      </w:r>
+      <w:r>
+        <w:rPr>
+          <w:noProof/>
+        </w:rPr>
         <w:drawing>
-          <wp:inline distT="0" distB="0" distL="0" distR="0" wp14:anchorId="07C3C46E" wp14:editId="0D46CE93">
-            <wp:extent cx="1633777" cy="2439657"/>
-            <wp:effectExtent l="0" t="0" r="5080" b="0"/>
-            <wp:docPr id="31" name="Imagen 31"/>
+          <wp:inline distT="0" distB="0" distL="0" distR="0" wp14:anchorId="2C60BC2E" wp14:editId="1A7C03C8">
+            <wp:extent cx="1573668" cy="2371166"/>
+            <wp:effectExtent l="0" t="0" r="7620" b="0"/>
+            <wp:docPr id="27" name="Imagen 27"/>
             <wp:cNvGraphicFramePr>
               <a:graphicFrameLocks xmlns:a="http://schemas.openxmlformats.org/drawingml/2006/main" noChangeAspect="1"/>
             </wp:cNvGraphicFramePr>
@@ -4295,6 +4243,258 @@
                   <pic:spPr>
                     <a:xfrm>
                       <a:off x="0" y="0"/>
+                      <a:ext cx="1599581" cy="2410212"/>
+                    </a:xfrm>
+                    <a:prstGeom prst="rect">
+                      <a:avLst/>
+                    </a:prstGeom>
+                  </pic:spPr>
+                </pic:pic>
+              </a:graphicData>
+            </a:graphic>
+          </wp:inline>
+        </w:drawing>
+      </w:r>
+      <w:r>
+        <w:rPr>
+          <w:noProof/>
+        </w:rPr>
+        <w:t xml:space="preserve"> </w:t>
+      </w:r>
+      <w:r>
+        <w:rPr>
+          <w:b/>
+          <w:noProof/>
+          <w:u w:val="single"/>
+        </w:rPr>
+        <w:drawing>
+          <wp:inline distT="0" distB="0" distL="0" distR="0" wp14:anchorId="309F7167" wp14:editId="1202A49F">
+            <wp:extent cx="1580371" cy="2374900"/>
+            <wp:effectExtent l="0" t="0" r="1270" b="6350"/>
+            <wp:docPr id="32" name="Imagen 32"/>
+            <wp:cNvGraphicFramePr>
+              <a:graphicFrameLocks xmlns:a="http://schemas.openxmlformats.org/drawingml/2006/main" noChangeAspect="1"/>
+            </wp:cNvGraphicFramePr>
+            <a:graphic xmlns:a="http://schemas.openxmlformats.org/drawingml/2006/main">
+              <a:graphicData uri="http://schemas.openxmlformats.org/drawingml/2006/picture">
+                <pic:pic xmlns:pic="http://schemas.openxmlformats.org/drawingml/2006/picture">
+                  <pic:nvPicPr>
+                    <pic:cNvPr id="1" name=""/>
+                    <pic:cNvPicPr/>
+                  </pic:nvPicPr>
+                  <pic:blipFill>
+                    <a:blip r:embed="rId41"/>
+                    <a:stretch>
+                      <a:fillRect/>
+                    </a:stretch>
+                  </pic:blipFill>
+                  <pic:spPr>
+                    <a:xfrm>
+                      <a:off x="0" y="0"/>
+                      <a:ext cx="1602919" cy="2408784"/>
+                    </a:xfrm>
+                    <a:prstGeom prst="rect">
+                      <a:avLst/>
+                    </a:prstGeom>
+                  </pic:spPr>
+                </pic:pic>
+              </a:graphicData>
+            </a:graphic>
+          </wp:inline>
+        </w:drawing>
+      </w:r>
+      <w:r>
+        <w:rPr>
+          <w:noProof/>
+        </w:rPr>
+        <w:t xml:space="preserve">   </w:t>
+      </w:r>
+      <w:r>
+        <w:rPr>
+          <w:b/>
+          <w:noProof/>
+          <w:u w:val="single"/>
+        </w:rPr>
+        <w:drawing>
+          <wp:inline distT="0" distB="0" distL="0" distR="0" wp14:anchorId="1F6FEA01" wp14:editId="2370F82A">
+            <wp:extent cx="1549730" cy="2352193"/>
+            <wp:effectExtent l="0" t="0" r="0" b="0"/>
+            <wp:docPr id="28" name="Imagen 28"/>
+            <wp:cNvGraphicFramePr>
+              <a:graphicFrameLocks xmlns:a="http://schemas.openxmlformats.org/drawingml/2006/main" noChangeAspect="1"/>
+            </wp:cNvGraphicFramePr>
+            <a:graphic xmlns:a="http://schemas.openxmlformats.org/drawingml/2006/main">
+              <a:graphicData uri="http://schemas.openxmlformats.org/drawingml/2006/picture">
+                <pic:pic xmlns:pic="http://schemas.openxmlformats.org/drawingml/2006/picture">
+                  <pic:nvPicPr>
+                    <pic:cNvPr id="1" name=""/>
+                    <pic:cNvPicPr/>
+                  </pic:nvPicPr>
+                  <pic:blipFill>
+                    <a:blip r:embed="rId42"/>
+                    <a:stretch>
+                      <a:fillRect/>
+                    </a:stretch>
+                  </pic:blipFill>
+                  <pic:spPr>
+                    <a:xfrm>
+                      <a:off x="0" y="0"/>
+                      <a:ext cx="1564146" cy="2374074"/>
+                    </a:xfrm>
+                    <a:prstGeom prst="rect">
+                      <a:avLst/>
+                    </a:prstGeom>
+                  </pic:spPr>
+                </pic:pic>
+              </a:graphicData>
+            </a:graphic>
+          </wp:inline>
+        </w:drawing>
+      </w:r>
+      <w:r>
+        <w:rPr>
+          <w:noProof/>
+        </w:rPr>
+        <w:t xml:space="preserve"> </w:t>
+      </w:r>
+      <w:r>
+        <w:rPr>
+          <w:b/>
+          <w:noProof/>
+          <w:u w:val="single"/>
+        </w:rPr>
+        <w:drawing>
+          <wp:inline distT="0" distB="0" distL="0" distR="0" wp14:anchorId="4E4DAB0F" wp14:editId="14A842DB">
+            <wp:extent cx="1528476" cy="2345347"/>
+            <wp:effectExtent l="0" t="0" r="0" b="0"/>
+            <wp:docPr id="29" name="Imagen 29"/>
+            <wp:cNvGraphicFramePr>
+              <a:graphicFrameLocks xmlns:a="http://schemas.openxmlformats.org/drawingml/2006/main" noChangeAspect="1"/>
+            </wp:cNvGraphicFramePr>
+            <a:graphic xmlns:a="http://schemas.openxmlformats.org/drawingml/2006/main">
+              <a:graphicData uri="http://schemas.openxmlformats.org/drawingml/2006/picture">
+                <pic:pic xmlns:pic="http://schemas.openxmlformats.org/drawingml/2006/picture">
+                  <pic:nvPicPr>
+                    <pic:cNvPr id="1" name=""/>
+                    <pic:cNvPicPr/>
+                  </pic:nvPicPr>
+                  <pic:blipFill>
+                    <a:blip r:embed="rId43"/>
+                    <a:stretch>
+                      <a:fillRect/>
+                    </a:stretch>
+                  </pic:blipFill>
+                  <pic:spPr>
+                    <a:xfrm>
+                      <a:off x="0" y="0"/>
+                      <a:ext cx="1543493" cy="2368390"/>
+                    </a:xfrm>
+                    <a:prstGeom prst="rect">
+                      <a:avLst/>
+                    </a:prstGeom>
+                  </pic:spPr>
+                </pic:pic>
+              </a:graphicData>
+            </a:graphic>
+          </wp:inline>
+        </w:drawing>
+      </w:r>
+    </w:p>
+    <w:p>
+      <w:pPr>
+        <w:pStyle w:val="Sinespaciado"/>
+        <w:rPr>
+          <w:noProof/>
+        </w:rPr>
+      </w:pPr>
+    </w:p>
+    <w:p>
+      <w:pPr>
+        <w:pStyle w:val="Sinespaciado"/>
+        <w:rPr>
+          <w:b/>
+          <w:noProof/>
+          <w:u w:val="single"/>
+        </w:rPr>
+      </w:pPr>
+      <w:r>
+        <w:rPr>
+          <w:b/>
+          <w:noProof/>
+          <w:u w:val="single"/>
+        </w:rPr>
+        <w:drawing>
+          <wp:inline distT="0" distB="0" distL="0" distR="0" wp14:anchorId="278111B4" wp14:editId="27731C8E">
+            <wp:extent cx="1605335" cy="2440809"/>
+            <wp:effectExtent l="0" t="0" r="0" b="0"/>
+            <wp:docPr id="30" name="Imagen 30"/>
+            <wp:cNvGraphicFramePr>
+              <a:graphicFrameLocks xmlns:a="http://schemas.openxmlformats.org/drawingml/2006/main" noChangeAspect="1"/>
+            </wp:cNvGraphicFramePr>
+            <a:graphic xmlns:a="http://schemas.openxmlformats.org/drawingml/2006/main">
+              <a:graphicData uri="http://schemas.openxmlformats.org/drawingml/2006/picture">
+                <pic:pic xmlns:pic="http://schemas.openxmlformats.org/drawingml/2006/picture">
+                  <pic:nvPicPr>
+                    <pic:cNvPr id="1" name=""/>
+                    <pic:cNvPicPr/>
+                  </pic:nvPicPr>
+                  <pic:blipFill>
+                    <a:blip r:embed="rId44"/>
+                    <a:stretch>
+                      <a:fillRect/>
+                    </a:stretch>
+                  </pic:blipFill>
+                  <pic:spPr>
+                    <a:xfrm>
+                      <a:off x="0" y="0"/>
+                      <a:ext cx="1616480" cy="2457754"/>
+                    </a:xfrm>
+                    <a:prstGeom prst="rect">
+                      <a:avLst/>
+                    </a:prstGeom>
+                  </pic:spPr>
+                </pic:pic>
+              </a:graphicData>
+            </a:graphic>
+          </wp:inline>
+        </w:drawing>
+      </w:r>
+      <w:r>
+        <w:rPr>
+          <w:noProof/>
+        </w:rPr>
+        <w:t xml:space="preserve"> </w:t>
+      </w:r>
+      <w:r>
+        <w:rPr>
+          <w:b/>
+          <w:noProof/>
+          <w:u w:val="single"/>
+        </w:rPr>
+        <w:drawing>
+          <wp:inline distT="0" distB="0" distL="0" distR="0" wp14:anchorId="07C3C46E" wp14:editId="0D46CE93">
+            <wp:extent cx="1633777" cy="2439657"/>
+            <wp:effectExtent l="0" t="0" r="5080" b="0"/>
+            <wp:docPr id="31" name="Imagen 31"/>
+            <wp:cNvGraphicFramePr>
+              <a:graphicFrameLocks xmlns:a="http://schemas.openxmlformats.org/drawingml/2006/main" noChangeAspect="1"/>
+            </wp:cNvGraphicFramePr>
+            <a:graphic xmlns:a="http://schemas.openxmlformats.org/drawingml/2006/main">
+              <a:graphicData uri="http://schemas.openxmlformats.org/drawingml/2006/picture">
+                <pic:pic xmlns:pic="http://schemas.openxmlformats.org/drawingml/2006/picture">
+                  <pic:nvPicPr>
+                    <pic:cNvPr id="1" name=""/>
+                    <pic:cNvPicPr/>
+                  </pic:nvPicPr>
+                  <pic:blipFill>
+                    <a:blip r:embed="rId45"/>
+                    <a:stretch>
+                      <a:fillRect/>
+                    </a:stretch>
+                  </pic:blipFill>
+                  <pic:spPr>
+                    <a:xfrm>
+                      <a:off x="0" y="0"/>
                       <a:ext cx="1665171" cy="2486536"/>
                     </a:xfrm>
                     <a:prstGeom prst="rect">
@@ -4361,8 +4561,8 @@
     </w:p>
     <w:p/>
     <w:sectPr>
-      <w:headerReference w:type="default" r:id="rId41"/>
-      <w:footerReference w:type="default" r:id="rId42"/>
+      <w:headerReference w:type="default" r:id="rId46"/>
+      <w:footerReference w:type="default" r:id="rId47"/>
       <w:pgSz w:w="11906" w:h="16838"/>
       <w:pgMar w:top="851" w:right="991" w:bottom="568" w:left="1276" w:header="708" w:footer="708" w:gutter="0"/>
       <w:cols w:space="708"/>
@@ -4565,6 +4765,7 @@
         <w:dataBinding w:prefixMappings="xmlns:ns0='http://schemas.openxmlformats.org/package/2006/metadata/core-properties' xmlns:ns1='http://purl.org/dc/elements/1.1/'" w:xpath="/ns0:coreProperties[1]/ns1:title[1]" w:storeItemID="{6C3C8BC8-F283-45AE-878A-BAB7291924A1}"/>
         <w:text/>
       </w:sdtPr>
+      <w:sdtEndPr/>
       <w:sdtContent>
         <w:r>
           <w:rPr>
@@ -4608,6 +4809,7 @@
           <w:calendar w:val="gregorian"/>
         </w:date>
       </w:sdtPr>
+      <w:sdtEndPr/>
       <w:sdtContent>
         <w:r>
           <w:rPr>
@@ -7613,6 +7815,29 @@
       <w:u w:val="single"/>
     </w:rPr>
   </w:style>
+  <w:style w:type="character" w:styleId="Hipervnculo">
+    <w:name w:val="Hyperlink"/>
+    <w:basedOn w:val="Fuentedeprrafopredeter"/>
+    <w:uiPriority w:val="99"/>
+    <w:unhideWhenUsed/>
+    <w:rsid w:val="00AA69E0"/>
+    <w:rPr>
+      <w:color w:val="0563C1" w:themeColor="hyperlink"/>
+      <w:u w:val="single"/>
+    </w:rPr>
+  </w:style>
+  <w:style w:type="character" w:styleId="Mencinsinresolver">
+    <w:name w:val="Unresolved Mention"/>
+    <w:basedOn w:val="Fuentedeprrafopredeter"/>
+    <w:uiPriority w:val="99"/>
+    <w:semiHidden/>
+    <w:unhideWhenUsed/>
+    <w:rsid w:val="00AA69E0"/>
+    <w:rPr>
+      <w:color w:val="605E5C"/>
+      <w:shd w:val="clear" w:color="auto" w:fill="E1DFDD"/>
+    </w:rPr>
+  </w:style>
 </w:styles>
 </file>
 
@@ -7701,7 +7926,7 @@
     <w:charset w:val="00"/>
     <w:family w:val="roman"/>
     <w:pitch w:val="variable"/>
-    <w:sig w:usb0="E0002AFF" w:usb1="C0007841" w:usb2="00000009" w:usb3="00000000" w:csb0="000001FF" w:csb1="00000000"/>
+    <w:sig w:usb0="E0002EFF" w:usb1="C000785B" w:usb2="00000009" w:usb3="00000000" w:csb0="000001FF" w:csb1="00000000"/>
   </w:font>
   <w:font w:name="Courier New">
     <w:panose1 w:val="02070309020205020404"/>
@@ -7722,14 +7947,14 @@
     <w:charset w:val="00"/>
     <w:family w:val="swiss"/>
     <w:pitch w:val="variable"/>
-    <w:sig w:usb0="E0002AFF" w:usb1="4000ACFF" w:usb2="00000001" w:usb3="00000000" w:csb0="000001FF" w:csb1="00000000"/>
+    <w:sig w:usb0="E4002EFF" w:usb1="C000247B" w:usb2="00000009" w:usb3="00000000" w:csb0="000001FF" w:csb1="00000000"/>
   </w:font>
   <w:font w:name="Calibri Light">
     <w:panose1 w:val="020F0302020204030204"/>
     <w:charset w:val="00"/>
     <w:family w:val="swiss"/>
     <w:pitch w:val="variable"/>
-    <w:sig w:usb0="A0002AEF" w:usb1="4000207B" w:usb2="00000000" w:usb3="00000000" w:csb0="000001FF" w:csb1="00000000"/>
+    <w:sig w:usb0="E4002EFF" w:usb1="C000247B" w:usb2="00000009" w:usb3="00000000" w:csb0="000001FF" w:csb1="00000000"/>
   </w:font>
 </w:fonts>
 </file>
@@ -7752,7 +7977,9 @@
   <w:rsids>
     <w:rsidRoot w:val="009A0BDE"/>
     <w:rsid w:val="00567EC6"/>
+    <w:rsid w:val="00775E95"/>
     <w:rsid w:val="009A0BDE"/>
+    <w:rsid w:val="00E57B02"/>
   </w:rsids>
   <m:mathPr>
     <m:mathFont m:val="Cambria Math"/>

</xml_diff>

<commit_message>
conexiones a base de datos y consultas
</commit_message>
<xml_diff>
--- a/Spark/Función de los archivos.docx
+++ b/Spark/Función de los archivos.docx
@@ -19,16 +19,8 @@
         <w:rPr>
           <w:lang w:eastAsia="es-ES"/>
         </w:rPr>
-        <w:t xml:space="preserve">Comandos para hacer el </w:t>
-      </w:r>
-      <w:proofErr w:type="spellStart"/>
-      <w:r>
-        <w:rPr>
-          <w:lang w:eastAsia="es-ES"/>
-        </w:rPr>
-        <w:t>scafold</w:t>
-      </w:r>
-      <w:proofErr w:type="spellEnd"/>
+        <w:t>Comandos para hacer el scafold</w:t>
+      </w:r>
       <w:r>
         <w:rPr>
           <w:lang w:eastAsia="es-ES"/>
@@ -87,21 +79,7 @@
         <w:rPr>
           <w:lang w:eastAsia="es-ES"/>
         </w:rPr>
-        <w:t xml:space="preserve">Crear el </w:t>
-      </w:r>
-      <w:proofErr w:type="spellStart"/>
-      <w:r>
-        <w:rPr>
-          <w:lang w:eastAsia="es-ES"/>
-        </w:rPr>
-        <w:t>bucket</w:t>
-      </w:r>
-      <w:proofErr w:type="spellEnd"/>
-      <w:r>
-        <w:rPr>
-          <w:lang w:eastAsia="es-ES"/>
-        </w:rPr>
-        <w:t xml:space="preserve"> </w:t>
+        <w:t xml:space="preserve">Crear el bucket </w:t>
       </w:r>
       <w:r>
         <w:rPr>
@@ -121,14 +99,12 @@
         </w:rPr>
         <w:t xml:space="preserve">l </w:t>
       </w:r>
-      <w:proofErr w:type="spellStart"/>
       <w:r>
         <w:rPr>
           <w:lang w:eastAsia="es-ES"/>
         </w:rPr>
         <w:t>localstack</w:t>
       </w:r>
-      <w:proofErr w:type="spellEnd"/>
     </w:p>
     <w:p>
       <w:pPr>
@@ -225,19 +201,11 @@
         </w:rPr>
         <w:tab/>
       </w:r>
-      <w:proofErr w:type="spellStart"/>
       <w:r>
         <w:rPr>
           <w:lang w:val="en-GB" w:eastAsia="es-ES"/>
         </w:rPr>
-        <w:t>awslocal</w:t>
-      </w:r>
-      <w:proofErr w:type="spellEnd"/>
-      <w:r>
-        <w:rPr>
-          <w:lang w:val="en-GB" w:eastAsia="es-ES"/>
-        </w:rPr>
-        <w:t xml:space="preserve"> s3api create-bucket --bucket my-local-bucket</w:t>
+        <w:t>awslocal s3api create-bucket --bucket my-local-bucket</w:t>
       </w:r>
     </w:p>
     <w:p>
@@ -327,13 +295,8 @@
         <w:pStyle w:val="Sinespaciado"/>
       </w:pPr>
       <w:r>
-        <w:t xml:space="preserve">Meterse en el </w:t>
-      </w:r>
-      <w:proofErr w:type="spellStart"/>
-      <w:r>
-        <w:t>cluster</w:t>
-      </w:r>
-      <w:proofErr w:type="spellEnd"/>
+        <w:t>Meterse en el cluster</w:t>
+      </w:r>
     </w:p>
     <w:p>
       <w:pPr>
@@ -454,23 +417,13 @@
         <w:pStyle w:val="Sinespaciado"/>
       </w:pPr>
       <w:r>
-        <w:t xml:space="preserve">Se basa en leer un </w:t>
-      </w:r>
-      <w:proofErr w:type="gramStart"/>
-      <w:r>
-        <w:t xml:space="preserve">archivo </w:t>
+        <w:t xml:space="preserve">Se basa en leer un archivo </w:t>
       </w:r>
       <w:r>
         <w:t>.</w:t>
       </w:r>
-      <w:proofErr w:type="spellStart"/>
-      <w:r>
-        <w:t>json</w:t>
-      </w:r>
-      <w:proofErr w:type="spellEnd"/>
-      <w:proofErr w:type="gramEnd"/>
-      <w:r>
-        <w:t xml:space="preserve"> en insertar los registros en Mongo</w:t>
+      <w:r>
+        <w:t>json en insertar los registros en Mongo</w:t>
       </w:r>
     </w:p>
     <w:p>
@@ -481,45 +434,24 @@
           <w:numId w:val="9"/>
         </w:numPr>
       </w:pPr>
-      <w:proofErr w:type="spellStart"/>
       <w:r>
         <w:rPr>
           <w:shd w:val="clear" w:color="auto" w:fill="FFFFFF"/>
         </w:rPr>
-        <w:t>python</w:t>
-      </w:r>
-      <w:proofErr w:type="spellEnd"/>
+        <w:t>python mongoInsert.py</w:t>
+      </w:r>
       <w:r>
         <w:rPr>
           <w:shd w:val="clear" w:color="auto" w:fill="FFFFFF"/>
         </w:rPr>
         <w:t xml:space="preserve"> </w:t>
       </w:r>
-      <w:proofErr w:type="gramStart"/>
-      <w:r>
-        <w:rPr>
-          <w:shd w:val="clear" w:color="auto" w:fill="FFFFFF"/>
-        </w:rPr>
-        <w:t>mongoInsert.py</w:t>
-      </w:r>
-      <w:r>
-        <w:rPr>
-          <w:shd w:val="clear" w:color="auto" w:fill="FFFFFF"/>
-        </w:rPr>
-        <w:t xml:space="preserve"> </w:t>
-      </w:r>
-      <w:r>
-        <w:t xml:space="preserve"> -</w:t>
-      </w:r>
-      <w:proofErr w:type="gramEnd"/>
-      <w:r>
-        <w:t xml:space="preserve">&gt; inserta los registros en mongo provenientes de </w:t>
-      </w:r>
-      <w:proofErr w:type="spellStart"/>
+      <w:r>
+        <w:t xml:space="preserve"> -&gt; inserta los registros en mongo provenientes de </w:t>
+      </w:r>
       <w:r>
         <w:t>clientes.json</w:t>
       </w:r>
-      <w:proofErr w:type="spellEnd"/>
     </w:p>
     <w:p>
       <w:pPr>
@@ -672,7 +604,6 @@
           <w:numId w:val="8"/>
         </w:numPr>
       </w:pPr>
-      <w:proofErr w:type="gramStart"/>
       <w:r>
         <w:t>clientesConsumer.py</w:t>
       </w:r>
@@ -680,11 +611,7 @@
         <w:t xml:space="preserve">  </w:t>
       </w:r>
       <w:r>
-        <w:t>-</w:t>
-      </w:r>
-      <w:proofErr w:type="gramEnd"/>
-      <w:r>
-        <w:t>&gt; Se pone a la escucha para cuando se le mande la información del Producer.</w:t>
+        <w:t>-&gt; Se pone a la escucha para cuando se le mande la información del Producer.</w:t>
       </w:r>
     </w:p>
     <w:p>
@@ -696,29 +623,13 @@
         </w:numPr>
       </w:pPr>
       <w:r>
-        <w:t xml:space="preserve">clientesProducer.py    -&gt; Se encarga de leer desde </w:t>
-      </w:r>
-      <w:proofErr w:type="spellStart"/>
-      <w:r>
-        <w:t>mongo_db</w:t>
-      </w:r>
-      <w:proofErr w:type="spellEnd"/>
-      <w:r>
-        <w:t xml:space="preserve"> y mandar</w:t>
+        <w:t>clientesProducer.py    -&gt; Se encarga de leer desde mongo_db y mandar</w:t>
       </w:r>
       <w:r>
         <w:t xml:space="preserve"> la información</w:t>
       </w:r>
       <w:r>
-        <w:t xml:space="preserve"> al </w:t>
-      </w:r>
-      <w:proofErr w:type="spellStart"/>
-      <w:r>
-        <w:t>Consumer</w:t>
-      </w:r>
-      <w:proofErr w:type="spellEnd"/>
-      <w:r>
-        <w:t>.</w:t>
+        <w:t xml:space="preserve"> al Consumer.</w:t>
       </w:r>
       <w:r>
         <w:rPr>
@@ -927,15 +838,7 @@
         <w:pStyle w:val="Sinespaciado"/>
       </w:pPr>
       <w:r>
-        <w:t>Se basa en leer un archivo .</w:t>
-      </w:r>
-      <w:proofErr w:type="spellStart"/>
-      <w:r>
-        <w:t>csv</w:t>
-      </w:r>
-      <w:proofErr w:type="spellEnd"/>
-      <w:r>
-        <w:t xml:space="preserve"> en insertar los registros en Neo4j</w:t>
+        <w:t>Se basa en leer un archivo .csv en insertar los registros en Neo4j</w:t>
       </w:r>
     </w:p>
     <w:p>
@@ -1075,7 +978,6 @@
       <w:pPr>
         <w:pStyle w:val="Sinespaciado"/>
       </w:pPr>
-      <w:proofErr w:type="gramStart"/>
       <w:r>
         <w:t>neo4jinsert.py</w:t>
       </w:r>
@@ -1083,11 +985,7 @@
         <w:t xml:space="preserve"> </w:t>
       </w:r>
       <w:r>
-        <w:t xml:space="preserve"> -</w:t>
-      </w:r>
-      <w:proofErr w:type="gramEnd"/>
-      <w:r>
-        <w:t xml:space="preserve">&gt; inserta los registros en neo4j provenientes de </w:t>
+        <w:t xml:space="preserve"> -&gt; inserta los registros en neo4j provenientes de </w:t>
       </w:r>
       <w:r>
         <w:rPr>
@@ -1099,16 +997,8 @@
         <w:rPr>
           <w:u w:val="single"/>
         </w:rPr>
-        <w:t xml:space="preserve">, platos.csv y </w:t>
-      </w:r>
-      <w:proofErr w:type="spellStart"/>
-      <w:r>
-        <w:rPr>
-          <w:u w:val="single"/>
-        </w:rPr>
-        <w:t>relaciones.json</w:t>
-      </w:r>
-      <w:proofErr w:type="spellEnd"/>
+        <w:t>, platos.csv y relaciones.json</w:t>
+      </w:r>
     </w:p>
     <w:p>
       <w:pPr>
@@ -1263,13 +1153,8 @@
         <w:t xml:space="preserve"> se encargan de leer los archivos y mandarlos </w:t>
       </w:r>
       <w:r>
-        <w:t xml:space="preserve">al </w:t>
-      </w:r>
-      <w:proofErr w:type="spellStart"/>
-      <w:r>
-        <w:t>Consumer</w:t>
-      </w:r>
-      <w:proofErr w:type="spellEnd"/>
+        <w:t>al Consumer</w:t>
+      </w:r>
       <w:r>
         <w:t xml:space="preserve">. </w:t>
       </w:r>
@@ -1299,32 +1184,11 @@
         <w:t xml:space="preserve">.py </w:t>
       </w:r>
       <w:r>
-        <w:t xml:space="preserve">se encargan de recibir los mensajes y crear en el </w:t>
-      </w:r>
-      <w:proofErr w:type="spellStart"/>
-      <w:r>
-        <w:t>bucket</w:t>
-      </w:r>
-      <w:proofErr w:type="spellEnd"/>
-      <w:r>
-        <w:t xml:space="preserve"> los archivos </w:t>
-      </w:r>
-      <w:proofErr w:type="spellStart"/>
-      <w:r>
-        <w:t>csv</w:t>
-      </w:r>
-      <w:proofErr w:type="spellEnd"/>
-      <w:r>
-        <w:t xml:space="preserve"> </w:t>
-      </w:r>
-      <w:r>
-        <w:t xml:space="preserve">o </w:t>
-      </w:r>
-      <w:proofErr w:type="spellStart"/>
-      <w:r>
-        <w:t>json</w:t>
-      </w:r>
-      <w:proofErr w:type="spellEnd"/>
+        <w:t xml:space="preserve">se encargan de recibir los mensajes y crear en el bucket los archivos csv </w:t>
+      </w:r>
+      <w:r>
+        <w:t>o json</w:t>
+      </w:r>
       <w:r>
         <w:t>.</w:t>
       </w:r>
@@ -1342,16 +1206,11 @@
           <w:numId w:val="10"/>
         </w:numPr>
       </w:pPr>
-      <w:proofErr w:type="gramStart"/>
       <w:r>
         <w:t>platoProducer.py</w:t>
       </w:r>
       <w:r>
-        <w:t xml:space="preserve">  -</w:t>
-      </w:r>
-      <w:proofErr w:type="gramEnd"/>
-      <w:r>
-        <w:t>&gt; ídem</w:t>
+        <w:t xml:space="preserve">  -&gt; ídem</w:t>
       </w:r>
     </w:p>
     <w:p>
@@ -1438,15 +1297,7 @@
         <w:pStyle w:val="Sinespaciado"/>
       </w:pPr>
       <w:r>
-        <w:t>Desde un archivo .</w:t>
-      </w:r>
-      <w:proofErr w:type="spellStart"/>
-      <w:r>
-        <w:t>txt</w:t>
-      </w:r>
-      <w:proofErr w:type="spellEnd"/>
-      <w:r>
-        <w:t xml:space="preserve"> mandaremos por medio de Kafka sus datos de reservas a S3</w:t>
+        <w:t>Desde un archivo .txt mandaremos por medio de Kafka sus datos de reservas a S3</w:t>
       </w:r>
     </w:p>
     <w:p>
@@ -1600,13 +1451,8 @@
         <w:t>=&gt; Lee un reservas.txt y produce un mensaje</w:t>
       </w:r>
       <w:r>
-        <w:t xml:space="preserve"> que manda al </w:t>
-      </w:r>
-      <w:proofErr w:type="spellStart"/>
-      <w:r>
-        <w:t>Consumer</w:t>
-      </w:r>
-      <w:proofErr w:type="spellEnd"/>
+        <w:t xml:space="preserve"> que manda al Consumer</w:t>
+      </w:r>
     </w:p>
     <w:p>
       <w:pPr>
@@ -1624,23 +1470,7 @@
       </w:r>
       <w:r>
         <w:tab/>
-        <w:t xml:space="preserve">=&gt; Lee el mensaje del Producer y hace en S3 </w:t>
-      </w:r>
-      <w:proofErr w:type="gramStart"/>
-      <w:r>
-        <w:t xml:space="preserve">el </w:t>
-      </w:r>
-      <w:proofErr w:type="spellStart"/>
-      <w:r>
-        <w:t>reservas</w:t>
-      </w:r>
-      <w:proofErr w:type="gramEnd"/>
-      <w:r>
-        <w:t>_csv</w:t>
-      </w:r>
-      <w:proofErr w:type="spellEnd"/>
-      <w:r>
-        <w:t>/</w:t>
+        <w:t>=&gt; Lee el mensaje del Producer y hace en S3 el reservas_csv/</w:t>
       </w:r>
     </w:p>
     <w:p>
@@ -1687,23 +1517,7 @@
         <w:t xml:space="preserve">Los registros de archivos de empleados y hoteles se deben alojar previamente en </w:t>
       </w:r>
       <w:r>
-        <w:t xml:space="preserve">tablas </w:t>
-      </w:r>
-      <w:proofErr w:type="spellStart"/>
-      <w:r>
-        <w:t>postgres</w:t>
-      </w:r>
-      <w:proofErr w:type="spellEnd"/>
-      <w:r>
-        <w:t xml:space="preserve">, después, </w:t>
-      </w:r>
-      <w:proofErr w:type="spellStart"/>
-      <w:r>
-        <w:t>Kafca</w:t>
-      </w:r>
-      <w:proofErr w:type="spellEnd"/>
-      <w:r>
-        <w:t xml:space="preserve"> los mandará a S3.</w:t>
+        <w:t>tablas postgres, después, Kafca los mandará a S3.</w:t>
       </w:r>
       <w:r>
         <w:t xml:space="preserve"> </w:t>
@@ -1821,21 +1635,8 @@
           <w:numId w:val="13"/>
         </w:numPr>
       </w:pPr>
-      <w:proofErr w:type="gramStart"/>
-      <w:r>
-        <w:t>insertEmpleados.py  =</w:t>
-      </w:r>
-      <w:proofErr w:type="gramEnd"/>
-      <w:r>
-        <w:t xml:space="preserve">&gt; Crea tabla empleados, lee el empleados.csv e inserta en </w:t>
-      </w:r>
-      <w:proofErr w:type="spellStart"/>
-      <w:r>
-        <w:t>postgres</w:t>
-      </w:r>
-      <w:proofErr w:type="spellEnd"/>
-      <w:r>
-        <w:t>.</w:t>
+      <w:r>
+        <w:t>insertEmpleados.py  =&gt; Crea tabla empleados, lee el empleados.csv e inserta en postgres.</w:t>
       </w:r>
     </w:p>
     <w:p>
@@ -1846,38 +1647,15 @@
           <w:numId w:val="13"/>
         </w:numPr>
       </w:pPr>
-      <w:proofErr w:type="spellStart"/>
-      <w:r>
-        <w:t>Jdbc</w:t>
-      </w:r>
-      <w:proofErr w:type="spellEnd"/>
-      <w:r>
-        <w:t xml:space="preserve"> =&gt; consulta la base de datos y crea en </w:t>
-      </w:r>
-      <w:proofErr w:type="spellStart"/>
-      <w:r>
-        <w:t>bucket</w:t>
-      </w:r>
-      <w:proofErr w:type="spellEnd"/>
-      <w:r>
-        <w:t xml:space="preserve"> de </w:t>
-      </w:r>
-      <w:r>
-        <w:t xml:space="preserve">S3 </w:t>
-      </w:r>
-      <w:proofErr w:type="gramStart"/>
-      <w:r>
-        <w:t xml:space="preserve">el </w:t>
-      </w:r>
-      <w:proofErr w:type="spellStart"/>
-      <w:r>
-        <w:t>empleados</w:t>
-      </w:r>
-      <w:proofErr w:type="gramEnd"/>
-      <w:r>
-        <w:t>_csv</w:t>
-      </w:r>
-      <w:proofErr w:type="spellEnd"/>
+      <w:r>
+        <w:t xml:space="preserve">Jdbc =&gt; consulta la base de datos y crea en </w:t>
+      </w:r>
+      <w:r>
+        <w:t xml:space="preserve">bucket de </w:t>
+      </w:r>
+      <w:r>
+        <w:t>S3 el empleados_csv</w:t>
+      </w:r>
     </w:p>
     <w:p>
       <w:pPr>
@@ -1901,15 +1679,7 @@
         </w:numPr>
       </w:pPr>
       <w:r>
-        <w:t xml:space="preserve">inserHoteles.py =&gt; Crea la tabla hoteles, lee el hoteles.csv e inserta en </w:t>
-      </w:r>
-      <w:proofErr w:type="spellStart"/>
-      <w:r>
-        <w:t>postgres</w:t>
-      </w:r>
-      <w:proofErr w:type="spellEnd"/>
-      <w:r>
-        <w:t>.</w:t>
+        <w:t>inserHoteles.py =&gt; Crea la tabla hoteles, lee el hoteles.csv e inserta en postgres.</w:t>
       </w:r>
     </w:p>
     <w:p>
@@ -1921,21 +1691,8 @@
         </w:numPr>
       </w:pPr>
       <w:r>
-        <w:t xml:space="preserve">Jdbc.py =&gt; Consulta la base de datos y crea en S3 </w:t>
-      </w:r>
-      <w:proofErr w:type="gramStart"/>
-      <w:r>
-        <w:t xml:space="preserve">el </w:t>
-      </w:r>
-      <w:proofErr w:type="spellStart"/>
-      <w:r>
-        <w:t>hoteles</w:t>
-      </w:r>
-      <w:proofErr w:type="gramEnd"/>
-      <w:r>
-        <w:t>_json</w:t>
-      </w:r>
-      <w:proofErr w:type="spellEnd"/>
+        <w:t>Jdbc.py =&gt; Consulta la base de datos y crea en S3 el hoteles_json</w:t>
+      </w:r>
     </w:p>
     <w:p>
       <w:pPr>
@@ -1982,17 +1739,7 @@
         <w:pStyle w:val="Sinespaciado"/>
       </w:pPr>
       <w:r>
-        <w:t xml:space="preserve">En cuanto a los Clientes, existe el archivo </w:t>
-      </w:r>
-      <w:proofErr w:type="spellStart"/>
-      <w:proofErr w:type="gramStart"/>
-      <w:r>
-        <w:t>clientes.json</w:t>
-      </w:r>
-      <w:proofErr w:type="spellEnd"/>
-      <w:proofErr w:type="gramEnd"/>
-      <w:r>
-        <w:t xml:space="preserve"> que sus registros los insertaremos en MongoDB. </w:t>
+        <w:t xml:space="preserve">En cuanto a los Clientes, existe el archivo clientes.json que sus registros los insertaremos en MongoDB. </w:t>
       </w:r>
     </w:p>
     <w:p>
@@ -2131,7 +1878,6 @@
           <w:shd w:val="clear" w:color="auto" w:fill="FFFFFF"/>
         </w:rPr>
       </w:pPr>
-      <w:proofErr w:type="gramStart"/>
       <w:r>
         <w:rPr>
           <w:shd w:val="clear" w:color="auto" w:fill="FFFFFF"/>
@@ -2151,20 +1897,11 @@
         <w:t xml:space="preserve"> </w:t>
       </w:r>
       <w:r>
-        <w:t xml:space="preserve"> -</w:t>
-      </w:r>
-      <w:proofErr w:type="gramEnd"/>
-      <w:r>
-        <w:t xml:space="preserve">&gt; Leer los archivos </w:t>
-      </w:r>
-      <w:r>
-        <w:t xml:space="preserve">y los inserta en </w:t>
-      </w:r>
-      <w:proofErr w:type="spellStart"/>
-      <w:r>
-        <w:t>mongo_db</w:t>
-      </w:r>
-      <w:proofErr w:type="spellEnd"/>
+        <w:t xml:space="preserve"> -&gt; Leer los archivos </w:t>
+      </w:r>
+      <w:r>
+        <w:t>y los inserta en mongo_db</w:t>
+      </w:r>
     </w:p>
     <w:p>
       <w:pPr>
@@ -2206,15 +1943,7 @@
         <w:t>clientesConsumer.py</w:t>
       </w:r>
       <w:r>
-        <w:t xml:space="preserve"> -&gt; Lee los registros de Mongo mediante consulta y manda el mensaje al </w:t>
-      </w:r>
-      <w:proofErr w:type="spellStart"/>
-      <w:r>
-        <w:t>Consumer</w:t>
-      </w:r>
-      <w:proofErr w:type="spellEnd"/>
-      <w:r>
-        <w:t>.</w:t>
+        <w:t xml:space="preserve"> -&gt; Lee los registros de Mongo mediante consulta y manda el mensaje al Consumer.</w:t>
       </w:r>
       <w:r>
         <w:t xml:space="preserve">   </w:t>
@@ -2232,15 +1961,7 @@
         <w:t xml:space="preserve">clientesProducer.py </w:t>
       </w:r>
       <w:r>
-        <w:t xml:space="preserve">-&gt; Lee el mensaje del Producer y forma en el </w:t>
-      </w:r>
-      <w:proofErr w:type="spellStart"/>
-      <w:r>
-        <w:t>bucket</w:t>
-      </w:r>
-      <w:proofErr w:type="spellEnd"/>
-      <w:r>
-        <w:t xml:space="preserve"> de S3 el archivo de Clientes </w:t>
+        <w:t xml:space="preserve">-&gt; Lee el mensaje del Producer y forma en el bucket de S3 el archivo de Clientes </w:t>
       </w:r>
     </w:p>
     <w:p>
@@ -2272,6 +1993,9 @@
         <w:jc w:val="center"/>
       </w:pPr>
       <w:r>
+        <w:rPr>
+          <w:noProof/>
+        </w:rPr>
         <w:drawing>
           <wp:inline distT="0" distB="0" distL="0" distR="0" wp14:anchorId="07308418" wp14:editId="269D1DE3">
             <wp:extent cx="4172532" cy="3077004"/>
@@ -2370,13 +2094,8 @@
         <w:pStyle w:val="Ttulo2"/>
       </w:pPr>
       <w:r>
-        <w:t xml:space="preserve">Preparación del </w:t>
-      </w:r>
-      <w:proofErr w:type="spellStart"/>
-      <w:r>
-        <w:t>WareHouse</w:t>
-      </w:r>
-      <w:proofErr w:type="spellEnd"/>
+        <w:t>Preparación del WareHouse</w:t>
+      </w:r>
     </w:p>
     <w:p/>
     <w:p>
@@ -2418,16 +2137,11 @@
         <w:t>para insertar los registros</w:t>
       </w:r>
       <w:r>
-        <w:t xml:space="preserve"> que respondan a determinadas </w:t>
-      </w:r>
-      <w:proofErr w:type="gramStart"/>
-      <w:r>
-        <w:t xml:space="preserve">consultas </w:t>
+        <w:t xml:space="preserve"> que respondan a determinadas consultas </w:t>
       </w:r>
       <w:r>
         <w:t>.</w:t>
       </w:r>
-      <w:proofErr w:type="gramEnd"/>
     </w:p>
     <w:p>
       <w:pPr>
@@ -2484,13 +2198,8 @@
       <w:pPr>
         <w:pStyle w:val="Sinespaciado"/>
       </w:pPr>
-      <w:proofErr w:type="spellStart"/>
-      <w:r>
-        <w:t>DataLoading</w:t>
-      </w:r>
-      <w:proofErr w:type="spellEnd"/>
-      <w:r>
-        <w:t xml:space="preserve"> </w:t>
+      <w:r>
+        <w:t xml:space="preserve">DataLoading </w:t>
       </w:r>
     </w:p>
     <w:p>
@@ -2557,6 +2266,9 @@
         <w:pStyle w:val="Sinespaciado"/>
       </w:pPr>
       <w:r>
+        <w:rPr>
+          <w:noProof/>
+        </w:rPr>
         <w:drawing>
           <wp:inline distT="0" distB="0" distL="0" distR="0" wp14:anchorId="0F8FB6F7" wp14:editId="1D6B77DA">
             <wp:extent cx="6120765" cy="5746750"/>
@@ -2628,6 +2340,9 @@
         <w:pStyle w:val="Sinespaciado"/>
       </w:pPr>
       <w:r>
+        <w:rPr>
+          <w:noProof/>
+        </w:rPr>
         <w:drawing>
           <wp:inline distT="0" distB="0" distL="0" distR="0" wp14:anchorId="03A672D1" wp14:editId="6063E245">
             <wp:extent cx="6120765" cy="5277485"/>
@@ -2685,6 +2400,9 @@
         <w:t xml:space="preserve"> Ídem</w:t>
       </w:r>
       <w:r>
+        <w:rPr>
+          <w:noProof/>
+        </w:rPr>
         <w:drawing>
           <wp:inline distT="0" distB="0" distL="0" distR="0" wp14:anchorId="6CC6C3A3" wp14:editId="7A07225E">
             <wp:extent cx="6120765" cy="3731260"/>
@@ -2746,6 +2464,9 @@
         <w:t xml:space="preserve"> Ídem</w:t>
       </w:r>
       <w:r>
+        <w:rPr>
+          <w:noProof/>
+        </w:rPr>
         <w:drawing>
           <wp:inline distT="0" distB="0" distL="0" distR="0" wp14:anchorId="0EAAE89D" wp14:editId="2E1A7EED">
             <wp:extent cx="6120765" cy="4532630"/>
@@ -3431,23 +3152,17 @@
       <w:pPr>
         <w:pStyle w:val="Sinespaciado"/>
       </w:pPr>
-      <w:r>
-        <w:rPr>
-          <w:noProof/>
-        </w:rPr>
+    </w:p>
+    <w:p>
+      <w:pPr>
+        <w:pStyle w:val="Sinespaciado"/>
+      </w:pPr>
+      <w:r>
         <w:drawing>
-          <wp:anchor distT="0" distB="0" distL="114300" distR="114300" simplePos="0" relativeHeight="251658240" behindDoc="0" locked="0" layoutInCell="1" allowOverlap="1" wp14:anchorId="3D33F0FF" wp14:editId="64057290">
-            <wp:simplePos x="1081377" y="5271715"/>
-            <wp:positionH relativeFrom="column">
-              <wp:align>left</wp:align>
-            </wp:positionH>
-            <wp:positionV relativeFrom="paragraph">
-              <wp:align>top</wp:align>
-            </wp:positionV>
-            <wp:extent cx="4220164" cy="3029373"/>
-            <wp:effectExtent l="0" t="0" r="9525" b="0"/>
-            <wp:wrapSquare wrapText="bothSides"/>
-            <wp:docPr id="20" name="Imagen 20"/>
+          <wp:inline distT="0" distB="0" distL="0" distR="0" wp14:anchorId="7708F527" wp14:editId="2DB1D148">
+            <wp:extent cx="3334215" cy="2467319"/>
+            <wp:effectExtent l="0" t="0" r="0" b="9525"/>
+            <wp:docPr id="21" name="Imagen 21"/>
             <wp:cNvGraphicFramePr>
               <a:graphicFrameLocks xmlns:a="http://schemas.openxmlformats.org/drawingml/2006/main" noChangeAspect="1"/>
             </wp:cNvGraphicFramePr>
@@ -3459,13 +3174,7 @@
                     <pic:cNvPicPr/>
                   </pic:nvPicPr>
                   <pic:blipFill>
-                    <a:blip r:embed="rId35">
-                      <a:extLst>
-                        <a:ext uri="{28A0092B-C50C-407E-A947-70E740481C1C}">
-                          <a14:useLocalDpi xmlns:a14="http://schemas.microsoft.com/office/drawing/2010/main" val="0"/>
-                        </a:ext>
-                      </a:extLst>
-                    </a:blip>
+                    <a:blip r:embed="rId35"/>
                     <a:stretch>
                       <a:fillRect/>
                     </a:stretch>
@@ -3473,7 +3182,7 @@
                   <pic:spPr>
                     <a:xfrm>
                       <a:off x="0" y="0"/>
-                      <a:ext cx="4220164" cy="3029373"/>
+                      <a:ext cx="3334215" cy="2467319"/>
                     </a:xfrm>
                     <a:prstGeom prst="rect">
                       <a:avLst/>
@@ -3482,7 +3191,7 @@
                 </pic:pic>
               </a:graphicData>
             </a:graphic>
-          </wp:anchor>
+          </wp:inline>
         </w:drawing>
       </w:r>
       <w:r>
@@ -3500,7 +3209,7 @@
       </w:pPr>
       <w:r>
         <w:rPr>
-          <w:highlight w:val="red"/>
+          <w:highlight w:val="green"/>
         </w:rPr>
         <w:t>Consulta5</w:t>
       </w:r>
@@ -3524,21 +3233,20 @@
       <w:pPr>
         <w:pStyle w:val="Sinespaciado"/>
         <w:rPr>
+          <w:lang w:eastAsia="es-ES"/>
+        </w:rPr>
+      </w:pPr>
+      <w:r>
+        <w:rPr>
+          <w:lang w:eastAsia="es-ES"/>
+        </w:rPr>
+        <w:t>¿Cuál es el índice de ocupación de cada hotel y varía según la categoría de</w:t>
+      </w:r>
+      <w:r>
+        <w:rPr>
           <w:color w:val="CCCCCC"/>
           <w:lang w:eastAsia="es-ES"/>
         </w:rPr>
-      </w:pPr>
-      <w:r>
-        <w:rPr>
-          <w:lang w:eastAsia="es-ES"/>
-        </w:rPr>
-        <w:t>¿Cuál es el índice de ocupación de cada hotel y varía según la categoría de</w:t>
-      </w:r>
-      <w:r>
-        <w:rPr>
-          <w:color w:val="CCCCCC"/>
-          <w:lang w:eastAsia="es-ES"/>
-        </w:rPr>
         <w:t xml:space="preserve"> </w:t>
       </w:r>
       <w:r>
@@ -3551,122 +3259,19 @@
     <w:p>
       <w:pPr>
         <w:pStyle w:val="Sinespaciado"/>
-      </w:pPr>
-    </w:p>
-    <w:p>
-      <w:pPr>
-        <w:pStyle w:val="Sinespaciado"/>
-        <w:rPr>
-          <w:color w:val="CCCCCC"/>
-          <w:lang w:eastAsia="es-ES"/>
-        </w:rPr>
-      </w:pPr>
-      <w:r>
-        <w:rPr>
-          <w:lang w:eastAsia="es-ES"/>
-        </w:rPr>
-        <w:t>¿Podemos estimar los ingresos generados por cada hotel basándonos en los</w:t>
-      </w:r>
-    </w:p>
-    <w:p>
-      <w:pPr>
-        <w:pStyle w:val="Sinespaciado"/>
-        <w:rPr>
-          <w:color w:val="CCCCCC"/>
-          <w:lang w:eastAsia="es-ES"/>
-        </w:rPr>
-      </w:pPr>
-      <w:r>
-        <w:rPr>
-          <w:lang w:eastAsia="es-ES"/>
-        </w:rPr>
-        <w:t>precios de las habitaciones y los índices de ocupación?</w:t>
-      </w:r>
-    </w:p>
-    <w:p>
-      <w:pPr>
-        <w:pStyle w:val="Sinespaciado"/>
-      </w:pPr>
-    </w:p>
-    <w:p>
-      <w:pPr>
-        <w:pStyle w:val="Sinespaciado"/>
-      </w:pPr>
-    </w:p>
-    <w:p>
-      <w:pPr>
-        <w:pStyle w:val="Sinespaciado"/>
-      </w:pPr>
-    </w:p>
-    <w:p>
-      <w:pPr>
-        <w:pStyle w:val="Ttulo3"/>
-      </w:pPr>
-      <w:r>
-        <w:t>Consulta6</w:t>
-      </w:r>
-      <w:r>
-        <w:t xml:space="preserve"> </w:t>
-      </w:r>
-      <w:r>
-        <w:rPr>
-          <w:highlight w:val="green"/>
-        </w:rPr>
-        <w:t>OK</w:t>
-      </w:r>
-    </w:p>
-    <w:p>
-      <w:pPr>
-        <w:pStyle w:val="Sinespaciado"/>
-        <w:rPr>
-          <w:color w:val="CCCCCC"/>
-          <w:lang w:eastAsia="es-ES"/>
-        </w:rPr>
-      </w:pPr>
-      <w:r>
-        <w:rPr>
-          <w:lang w:eastAsia="es-ES"/>
-        </w:rPr>
-        <w:t>5.2.6 Análisis de menús</w:t>
-      </w:r>
-    </w:p>
-    <w:p>
-      <w:pPr>
-        <w:pStyle w:val="Sinespaciado"/>
-        <w:rPr>
-          <w:lang w:eastAsia="es-ES"/>
-        </w:rPr>
-      </w:pPr>
-      <w:r>
-        <w:rPr>
-          <w:lang w:eastAsia="es-ES"/>
-        </w:rPr>
-        <w:t>¿Qué platos son los más y los menos populares entre los restaurantes?</w:t>
-      </w:r>
-    </w:p>
-    <w:p>
-      <w:pPr>
-        <w:pStyle w:val="Sinespaciado"/>
-        <w:rPr>
-          <w:b/>
-          <w:lang w:eastAsia="es-ES"/>
-        </w:rPr>
-      </w:pPr>
-    </w:p>
-    <w:p>
-      <w:pPr>
-        <w:pStyle w:val="Sinespaciado"/>
-      </w:pPr>
-      <w:r>
-        <w:rPr>
-          <w:noProof/>
-        </w:rPr>
-        <w:lastRenderedPageBreak/>
+        <w:rPr>
+          <w:lang w:eastAsia="es-ES"/>
+        </w:rPr>
+      </w:pPr>
+      <w:r>
+        <w:rPr>
+          <w:lang w:eastAsia="es-ES"/>
+        </w:rPr>
         <w:drawing>
-          <wp:inline distT="0" distB="0" distL="0" distR="0" wp14:anchorId="6767E6D4" wp14:editId="1CA81FA2">
-            <wp:extent cx="3387255" cy="2906492"/>
-            <wp:effectExtent l="0" t="0" r="3810" b="8255"/>
-            <wp:docPr id="22" name="Imagen 22"/>
+          <wp:inline distT="0" distB="0" distL="0" distR="0" wp14:anchorId="6A134BFC" wp14:editId="0156E8D4">
+            <wp:extent cx="3172268" cy="2514951"/>
+            <wp:effectExtent l="0" t="0" r="9525" b="0"/>
+            <wp:docPr id="36" name="Imagen 36"/>
             <wp:cNvGraphicFramePr>
               <a:graphicFrameLocks xmlns:a="http://schemas.openxmlformats.org/drawingml/2006/main" noChangeAspect="1"/>
             </wp:cNvGraphicFramePr>
@@ -3686,7 +3291,7 @@
                   <pic:spPr>
                     <a:xfrm>
                       <a:off x="0" y="0"/>
-                      <a:ext cx="3398651" cy="2916270"/>
+                      <a:ext cx="3172268" cy="2514951"/>
                     </a:xfrm>
                     <a:prstGeom prst="rect">
                       <a:avLst/>
@@ -3698,63 +3303,38 @@
           </wp:inline>
         </w:drawing>
       </w:r>
-    </w:p>
-    <w:p>
-      <w:pPr>
-        <w:pStyle w:val="Sinespaciado"/>
-      </w:pPr>
-    </w:p>
-    <w:p>
-      <w:pPr>
-        <w:pStyle w:val="Sinespaciado"/>
-      </w:pPr>
-    </w:p>
-    <w:p>
-      <w:pPr>
-        <w:pStyle w:val="Sinespaciado"/>
-        <w:rPr>
-          <w:color w:val="CCCCCC"/>
-          <w:lang w:eastAsia="es-ES"/>
-        </w:rPr>
-      </w:pPr>
-      <w:r>
-        <w:rPr>
-          <w:lang w:eastAsia="es-ES"/>
-        </w:rPr>
-        <w:t>¿Hay ingredientes o alérgenos comunes que aparezcan con frecuencia en los</w:t>
-      </w:r>
-      <w:r>
-        <w:rPr>
-          <w:color w:val="CCCCCC"/>
-          <w:lang w:eastAsia="es-ES"/>
-        </w:rPr>
-        <w:t xml:space="preserve"> </w:t>
-      </w:r>
-      <w:r>
-        <w:rPr>
-          <w:lang w:eastAsia="es-ES"/>
-        </w:rPr>
-        <w:t>platos?</w:t>
-      </w:r>
-    </w:p>
-    <w:p>
-      <w:pPr>
-        <w:pStyle w:val="Sinespaciado"/>
-      </w:pPr>
-    </w:p>
-    <w:p>
-      <w:pPr>
-        <w:pStyle w:val="Sinespaciado"/>
-      </w:pPr>
-      <w:r>
-        <w:rPr>
-          <w:noProof/>
-        </w:rPr>
+      <w:r>
+        <w:rPr>
+          <w:lang w:eastAsia="es-ES"/>
+        </w:rPr>
+        <w:t>totales</w:t>
+      </w:r>
+    </w:p>
+    <w:p>
+      <w:pPr>
+        <w:pStyle w:val="Sinespaciado"/>
+        <w:rPr>
+          <w:lang w:eastAsia="es-ES"/>
+        </w:rPr>
+      </w:pPr>
+    </w:p>
+    <w:p>
+      <w:pPr>
+        <w:pStyle w:val="Sinespaciado"/>
+        <w:rPr>
+          <w:lang w:eastAsia="es-ES"/>
+        </w:rPr>
+      </w:pPr>
+      <w:r>
+        <w:rPr>
+          <w:lang w:eastAsia="es-ES"/>
+        </w:rPr>
+        <w:lastRenderedPageBreak/>
         <w:drawing>
-          <wp:inline distT="0" distB="0" distL="0" distR="0" wp14:anchorId="5FEF8173" wp14:editId="0245FD69">
-            <wp:extent cx="2782956" cy="2569915"/>
-            <wp:effectExtent l="0" t="0" r="0" b="1905"/>
-            <wp:docPr id="23" name="Imagen 23"/>
+          <wp:inline distT="0" distB="0" distL="0" distR="0" wp14:anchorId="78DA378B" wp14:editId="6691CEF2">
+            <wp:extent cx="6039693" cy="2505425"/>
+            <wp:effectExtent l="0" t="0" r="0" b="9525"/>
+            <wp:docPr id="38" name="Imagen 38"/>
             <wp:cNvGraphicFramePr>
               <a:graphicFrameLocks xmlns:a="http://schemas.openxmlformats.org/drawingml/2006/main" noChangeAspect="1"/>
             </wp:cNvGraphicFramePr>
@@ -3774,7 +3354,7 @@
                   <pic:spPr>
                     <a:xfrm>
                       <a:off x="0" y="0"/>
-                      <a:ext cx="2786780" cy="2573446"/>
+                      <a:ext cx="6039693" cy="2505425"/>
                     </a:xfrm>
                     <a:prstGeom prst="rect">
                       <a:avLst/>
@@ -3786,18 +3366,23 @@
           </wp:inline>
         </w:drawing>
       </w:r>
-      <w:r>
-        <w:tab/>
-      </w:r>
-      <w:r>
-        <w:rPr>
-          <w:noProof/>
+    </w:p>
+    <w:p>
+      <w:pPr>
+        <w:pStyle w:val="Sinespaciado"/>
+        <w:rPr>
+          <w:lang w:eastAsia="es-ES"/>
+        </w:rPr>
+      </w:pPr>
+      <w:r>
+        <w:rPr>
+          <w:lang w:eastAsia="es-ES"/>
         </w:rPr>
         <w:drawing>
-          <wp:inline distT="0" distB="0" distL="0" distR="0" wp14:anchorId="4E6851F2" wp14:editId="2D0F0E82">
-            <wp:extent cx="2945252" cy="2568437"/>
-            <wp:effectExtent l="0" t="0" r="7620" b="3810"/>
-            <wp:docPr id="24" name="Imagen 24"/>
+          <wp:inline distT="0" distB="0" distL="0" distR="0" wp14:anchorId="5FABB5D6" wp14:editId="596BB32C">
+            <wp:extent cx="5973009" cy="2543530"/>
+            <wp:effectExtent l="0" t="0" r="8890" b="9525"/>
+            <wp:docPr id="37" name="Imagen 37"/>
             <wp:cNvGraphicFramePr>
               <a:graphicFrameLocks xmlns:a="http://schemas.openxmlformats.org/drawingml/2006/main" noChangeAspect="1"/>
             </wp:cNvGraphicFramePr>
@@ -3817,7 +3402,7 @@
                   <pic:spPr>
                     <a:xfrm>
                       <a:off x="0" y="0"/>
-                      <a:ext cx="2956993" cy="2578676"/>
+                      <a:ext cx="5973009" cy="2543530"/>
                     </a:xfrm>
                     <a:prstGeom prst="rect">
                       <a:avLst/>
@@ -3833,156 +3418,19 @@
     <w:p>
       <w:pPr>
         <w:pStyle w:val="Sinespaciado"/>
-      </w:pPr>
-    </w:p>
-    <w:p>
-      <w:pPr>
-        <w:pStyle w:val="Sinespaciado"/>
-      </w:pPr>
-    </w:p>
-    <w:p>
-      <w:pPr>
-        <w:pStyle w:val="Sinespaciado"/>
-      </w:pPr>
-    </w:p>
-    <w:p>
-      <w:pPr>
-        <w:pStyle w:val="Sinespaciado"/>
-      </w:pPr>
-    </w:p>
-    <w:p>
-      <w:pPr>
-        <w:pStyle w:val="Sinespaciado"/>
-      </w:pPr>
-    </w:p>
-    <w:p>
-      <w:pPr>
-        <w:pStyle w:val="Sinespaciado"/>
-      </w:pPr>
-    </w:p>
-    <w:p>
-      <w:pPr>
-        <w:pStyle w:val="Ttulo3"/>
-      </w:pPr>
-      <w:r>
-        <w:rPr>
-          <w:highlight w:val="red"/>
-        </w:rPr>
-        <w:t>Consulta7</w:t>
-      </w:r>
-    </w:p>
-    <w:p>
-      <w:pPr>
-        <w:pStyle w:val="Sinespaciado"/>
-        <w:rPr>
-          <w:color w:val="CCCCCC"/>
-          <w:lang w:eastAsia="es-ES"/>
-        </w:rPr>
-      </w:pPr>
-      <w:r>
-        <w:rPr>
-          <w:lang w:eastAsia="es-ES"/>
-        </w:rPr>
-        <w:t>5.2.7 Comportamiento de los clientes</w:t>
-      </w:r>
-    </w:p>
-    <w:p>
-      <w:pPr>
-        <w:pStyle w:val="Sinespaciado"/>
-        <w:rPr>
-          <w:color w:val="CCCCCC"/>
-          <w:lang w:eastAsia="es-ES"/>
-        </w:rPr>
-      </w:pPr>
-      <w:r>
-        <w:rPr>
-          <w:lang w:eastAsia="es-ES"/>
-        </w:rPr>
-        <w:t>¿Existen pautas en las preferencias de los clientes en función de la época del año?</w:t>
-      </w:r>
-    </w:p>
-    <w:p>
-      <w:pPr>
-        <w:pStyle w:val="Sinespaciado"/>
-      </w:pPr>
-    </w:p>
-    <w:p>
-      <w:pPr>
-        <w:pStyle w:val="Sinespaciado"/>
-      </w:pPr>
-    </w:p>
-    <w:p>
-      <w:pPr>
-        <w:pStyle w:val="Sinespaciado"/>
-      </w:pPr>
-    </w:p>
-    <w:p>
-      <w:pPr>
-        <w:pStyle w:val="Sinespaciado"/>
-      </w:pPr>
-    </w:p>
-    <w:p>
-      <w:pPr>
-        <w:pStyle w:val="Sinespaciado"/>
-      </w:pPr>
-    </w:p>
-    <w:p>
-      <w:pPr>
-        <w:rPr>
-          <w:b w:val="0"/>
-          <w:u w:val="none"/>
-          <w:lang w:eastAsia="es-ES"/>
-        </w:rPr>
-      </w:pPr>
-      <w:r>
-        <w:rPr>
-          <w:lang w:eastAsia="es-ES"/>
-        </w:rPr>
-        <w:br w:type="page"/>
-      </w:r>
-    </w:p>
-    <w:p>
-      <w:pPr>
-        <w:pStyle w:val="Sinespaciado"/>
-        <w:rPr>
-          <w:color w:val="CCCCCC"/>
-          <w:lang w:eastAsia="es-ES"/>
-        </w:rPr>
-      </w:pPr>
-      <w:r>
-        <w:rPr>
-          <w:lang w:eastAsia="es-ES"/>
-        </w:rPr>
-        <w:lastRenderedPageBreak/>
-        <w:t>¿Los clientes con preferencias dietéticas específicas tienden a reservar en</w:t>
-      </w:r>
-      <w:r>
-        <w:rPr>
-          <w:color w:val="CCCCCC"/>
-          <w:lang w:eastAsia="es-ES"/>
-        </w:rPr>
-        <w:t xml:space="preserve"> </w:t>
-      </w:r>
-      <w:r>
-        <w:rPr>
-          <w:lang w:eastAsia="es-ES"/>
-        </w:rPr>
-        <w:t>restaurantes concretos?</w:t>
-      </w:r>
-    </w:p>
-    <w:p>
-      <w:pPr>
-        <w:pStyle w:val="Sinespaciado"/>
-      </w:pPr>
-      <w:r>
-        <w:rPr>
-          <w:noProof/>
+        <w:rPr>
+          <w:lang w:eastAsia="es-ES"/>
+        </w:rPr>
+      </w:pPr>
+      <w:r>
+        <w:rPr>
+          <w:lang w:eastAsia="es-ES"/>
         </w:rPr>
         <w:drawing>
-          <wp:inline distT="0" distB="0" distL="0" distR="0" wp14:anchorId="428F2668" wp14:editId="632FF301">
-            <wp:extent cx="5400040" cy="3305810"/>
-            <wp:effectExtent l="0" t="0" r="0" b="8890"/>
-            <wp:docPr id="25" name="Imagen 25"/>
+          <wp:inline distT="0" distB="0" distL="0" distR="0" wp14:anchorId="54A2EE63" wp14:editId="09A02BE0">
+            <wp:extent cx="5849166" cy="2505425"/>
+            <wp:effectExtent l="0" t="0" r="0" b="9525"/>
+            <wp:docPr id="39" name="Imagen 39"/>
             <wp:cNvGraphicFramePr>
               <a:graphicFrameLocks xmlns:a="http://schemas.openxmlformats.org/drawingml/2006/main" noChangeAspect="1"/>
             </wp:cNvGraphicFramePr>
@@ -4002,7 +3450,7 @@
                   <pic:spPr>
                     <a:xfrm>
                       <a:off x="0" y="0"/>
-                      <a:ext cx="5400040" cy="3305810"/>
+                      <a:ext cx="5849166" cy="2505425"/>
                     </a:xfrm>
                     <a:prstGeom prst="rect">
                       <a:avLst/>
@@ -4018,23 +3466,102 @@
     <w:p>
       <w:pPr>
         <w:pStyle w:val="Sinespaciado"/>
-      </w:pPr>
-      <w:r>
-        <w:t>No, un mismo cliente reserva e</w:t>
-      </w:r>
-      <w:r>
-        <w:t>n varios restaurantes</w:t>
-      </w:r>
-    </w:p>
-    <w:p>
-      <w:pPr>
-        <w:pStyle w:val="Sinespaciado"/>
-      </w:pPr>
-    </w:p>
-    <w:p>
-      <w:pPr>
-        <w:pStyle w:val="Sinespaciado"/>
-      </w:pPr>
+        <w:rPr>
+          <w:lang w:eastAsia="es-ES"/>
+        </w:rPr>
+      </w:pPr>
+    </w:p>
+    <w:p>
+      <w:pPr>
+        <w:pStyle w:val="Sinespaciado"/>
+        <w:rPr>
+          <w:lang w:eastAsia="es-ES"/>
+        </w:rPr>
+      </w:pPr>
+    </w:p>
+    <w:p>
+      <w:pPr>
+        <w:pStyle w:val="Sinespaciado"/>
+        <w:rPr>
+          <w:lang w:eastAsia="es-ES"/>
+        </w:rPr>
+      </w:pPr>
+    </w:p>
+    <w:p>
+      <w:pPr>
+        <w:pStyle w:val="Sinespaciado"/>
+        <w:rPr>
+          <w:lang w:eastAsia="es-ES"/>
+        </w:rPr>
+      </w:pPr>
+    </w:p>
+    <w:p>
+      <w:pPr>
+        <w:pStyle w:val="Sinespaciado"/>
+        <w:rPr>
+          <w:lang w:eastAsia="es-ES"/>
+        </w:rPr>
+      </w:pPr>
+    </w:p>
+    <w:p>
+      <w:pPr>
+        <w:pStyle w:val="Sinespaciado"/>
+        <w:rPr>
+          <w:lang w:eastAsia="es-ES"/>
+        </w:rPr>
+      </w:pPr>
+    </w:p>
+    <w:p>
+      <w:pPr>
+        <w:pStyle w:val="Sinespaciado"/>
+        <w:rPr>
+          <w:lang w:eastAsia="es-ES"/>
+        </w:rPr>
+      </w:pPr>
+    </w:p>
+    <w:p>
+      <w:pPr>
+        <w:pStyle w:val="Sinespaciado"/>
+        <w:rPr>
+          <w:color w:val="CCCCCC"/>
+          <w:lang w:eastAsia="es-ES"/>
+        </w:rPr>
+      </w:pPr>
+    </w:p>
+    <w:p>
+      <w:pPr>
+        <w:pStyle w:val="Sinespaciado"/>
+      </w:pPr>
+    </w:p>
+    <w:p>
+      <w:pPr>
+        <w:pStyle w:val="Sinespaciado"/>
+        <w:rPr>
+          <w:color w:val="CCCCCC"/>
+          <w:lang w:eastAsia="es-ES"/>
+        </w:rPr>
+      </w:pPr>
+      <w:r>
+        <w:rPr>
+          <w:lang w:eastAsia="es-ES"/>
+        </w:rPr>
+        <w:t>¿Podemos estimar los ingresos generados por cada hotel basándonos en los</w:t>
+      </w:r>
+    </w:p>
+    <w:p>
+      <w:pPr>
+        <w:pStyle w:val="Sinespaciado"/>
+        <w:rPr>
+          <w:color w:val="CCCCCC"/>
+          <w:lang w:eastAsia="es-ES"/>
+        </w:rPr>
+      </w:pPr>
+      <w:r>
+        <w:rPr>
+          <w:lang w:eastAsia="es-ES"/>
+        </w:rPr>
+        <w:t>precios de las habitaciones y los índices de ocupación?</w:t>
+      </w:r>
     </w:p>
     <w:p>
       <w:pPr>
@@ -4056,14 +3583,17 @@
         <w:pStyle w:val="Ttulo3"/>
       </w:pPr>
       <w:r>
-        <w:rPr>
-          <w:highlight w:val="red"/>
-        </w:rPr>
-        <w:t>Consulta8</w:t>
+        <w:t>Consulta6</w:t>
       </w:r>
       <w:r>
         <w:t xml:space="preserve"> </w:t>
       </w:r>
+      <w:r>
+        <w:rPr>
+          <w:highlight w:val="green"/>
+        </w:rPr>
+        <w:t>OK</w:t>
+      </w:r>
     </w:p>
     <w:p>
       <w:pPr>
@@ -4077,153 +3607,45 @@
         <w:rPr>
           <w:lang w:eastAsia="es-ES"/>
         </w:rPr>
-        <w:t>5.2.8 Garantía de calidad</w:t>
-      </w:r>
-    </w:p>
-    <w:p>
-      <w:pPr>
-        <w:pStyle w:val="Sinespaciado"/>
-        <w:rPr>
-          <w:color w:val="CCCCCC"/>
-          <w:lang w:eastAsia="es-ES"/>
-        </w:rPr>
-      </w:pPr>
-      <w:r>
-        <w:rPr>
-          <w:lang w:eastAsia="es-ES"/>
-        </w:rPr>
-        <w:t>¿Existen discrepancias entre la disponibilidad de platos comunicada y las reservas</w:t>
-      </w:r>
-    </w:p>
-    <w:p>
-      <w:pPr>
-        <w:pStyle w:val="Sinespaciado"/>
-        <w:rPr>
-          <w:color w:val="CCCCCC"/>
-          <w:lang w:eastAsia="es-ES"/>
-        </w:rPr>
-      </w:pPr>
-      <w:r>
-        <w:rPr>
-          <w:lang w:eastAsia="es-ES"/>
-        </w:rPr>
-        <w:t>reales realizadas?</w:t>
-      </w:r>
-    </w:p>
-    <w:p>
-      <w:pPr>
-        <w:pStyle w:val="Sinespaciado"/>
-      </w:pPr>
-    </w:p>
-    <w:p>
-      <w:pPr>
-        <w:pStyle w:val="Sinespaciado"/>
-      </w:pPr>
-    </w:p>
-    <w:p>
-      <w:pPr>
-        <w:pStyle w:val="Sinespaciado"/>
-      </w:pPr>
-    </w:p>
-    <w:p>
-      <w:pPr>
-        <w:pStyle w:val="Ttulo3"/>
-      </w:pPr>
-      <w:r>
-        <w:t>Consulta 9</w:t>
-      </w:r>
-      <w:r>
-        <w:t xml:space="preserve"> </w:t>
-      </w:r>
-      <w:r>
-        <w:rPr>
-          <w:highlight w:val="green"/>
-        </w:rPr>
-        <w:t>OK</w:t>
-      </w:r>
-    </w:p>
-    <w:p>
-      <w:pPr>
-        <w:pStyle w:val="Sinespaciado"/>
-        <w:rPr>
-          <w:color w:val="CCCCCC"/>
-          <w:lang w:eastAsia="es-ES"/>
-        </w:rPr>
-      </w:pPr>
-      <w:r>
-        <w:rPr>
-          <w:lang w:eastAsia="es-ES"/>
-        </w:rPr>
-        <w:t>5.2.9 Análisis de mercado</w:t>
-      </w:r>
-    </w:p>
-    <w:p>
-      <w:pPr>
-        <w:pStyle w:val="Sinespaciado"/>
-        <w:rPr>
-          <w:color w:val="CCCCCC"/>
-          <w:lang w:eastAsia="es-ES"/>
-        </w:rPr>
-      </w:pPr>
-      <w:r>
-        <w:rPr>
-          <w:lang w:eastAsia="es-ES"/>
-        </w:rPr>
-        <w:t>¿Cómo se comparan los precios de las habitaciones de los distintos hoteles y</w:t>
-      </w:r>
-    </w:p>
-    <w:p>
-      <w:pPr>
-        <w:pStyle w:val="Sinespaciado"/>
-        <w:rPr>
-          <w:color w:val="CCCCCC"/>
-          <w:lang w:eastAsia="es-ES"/>
-        </w:rPr>
-      </w:pPr>
-      <w:r>
-        <w:rPr>
-          <w:lang w:eastAsia="es-ES"/>
-        </w:rPr>
-        <w:t>existen valores atípicos?'''</w:t>
-      </w:r>
-    </w:p>
-    <w:p>
-      <w:pPr>
-        <w:pStyle w:val="Sinespaciado"/>
-      </w:pPr>
-    </w:p>
-    <w:p>
-      <w:pPr>
-        <w:pStyle w:val="Sinespaciado"/>
-      </w:pPr>
+        <w:t>5.2.6 Análisis de menús</w:t>
+      </w:r>
+    </w:p>
+    <w:p>
+      <w:pPr>
+        <w:pStyle w:val="Sinespaciado"/>
+        <w:rPr>
+          <w:lang w:eastAsia="es-ES"/>
+        </w:rPr>
+      </w:pPr>
+      <w:r>
+        <w:rPr>
+          <w:lang w:eastAsia="es-ES"/>
+        </w:rPr>
+        <w:t>¿Qué platos son los más y los menos populares entre los restaurantes?</w:t>
+      </w:r>
     </w:p>
     <w:p>
       <w:pPr>
         <w:pStyle w:val="Sinespaciado"/>
         <w:rPr>
           <w:b/>
+          <w:lang w:eastAsia="es-ES"/>
+        </w:rPr>
+      </w:pPr>
+    </w:p>
+    <w:p>
+      <w:pPr>
+        <w:pStyle w:val="Sinespaciado"/>
+      </w:pPr>
+      <w:r>
+        <w:rPr>
           <w:noProof/>
-          <w:u w:val="single"/>
-        </w:rPr>
-      </w:pPr>
-      <w:r>
-        <w:rPr>
-          <w:b/>
-          <w:noProof/>
-          <w:u w:val="single"/>
-        </w:rPr>
-        <w:lastRenderedPageBreak/>
-        <w:t xml:space="preserve"> </w:t>
-      </w:r>
-      <w:r>
-        <w:rPr>
-          <w:noProof/>
         </w:rPr>
         <w:drawing>
-          <wp:inline distT="0" distB="0" distL="0" distR="0" wp14:anchorId="2C60BC2E" wp14:editId="1A7C03C8">
-            <wp:extent cx="1573668" cy="2371166"/>
-            <wp:effectExtent l="0" t="0" r="7620" b="0"/>
-            <wp:docPr id="27" name="Imagen 27"/>
+          <wp:inline distT="0" distB="0" distL="0" distR="0" wp14:anchorId="6767E6D4" wp14:editId="1CA81FA2">
+            <wp:extent cx="3387255" cy="2906492"/>
+            <wp:effectExtent l="0" t="0" r="3810" b="8255"/>
+            <wp:docPr id="22" name="Imagen 22"/>
             <wp:cNvGraphicFramePr>
               <a:graphicFrameLocks xmlns:a="http://schemas.openxmlformats.org/drawingml/2006/main" noChangeAspect="1"/>
             </wp:cNvGraphicFramePr>
@@ -4243,7 +3665,7 @@
                   <pic:spPr>
                     <a:xfrm>
                       <a:off x="0" y="0"/>
-                      <a:ext cx="1599581" cy="2410212"/>
+                      <a:ext cx="3398651" cy="2916270"/>
                     </a:xfrm>
                     <a:prstGeom prst="rect">
                       <a:avLst/>
@@ -4255,23 +3677,63 @@
           </wp:inline>
         </w:drawing>
       </w:r>
+    </w:p>
+    <w:p>
+      <w:pPr>
+        <w:pStyle w:val="Sinespaciado"/>
+      </w:pPr>
+    </w:p>
+    <w:p>
+      <w:pPr>
+        <w:pStyle w:val="Sinespaciado"/>
+      </w:pPr>
+    </w:p>
+    <w:p>
+      <w:pPr>
+        <w:pStyle w:val="Sinespaciado"/>
+        <w:rPr>
+          <w:color w:val="CCCCCC"/>
+          <w:lang w:eastAsia="es-ES"/>
+        </w:rPr>
+      </w:pPr>
+      <w:r>
+        <w:rPr>
+          <w:lang w:eastAsia="es-ES"/>
+        </w:rPr>
+        <w:t>¿Hay ingredientes o alérgenos comunes que aparezcan con frecuencia en los</w:t>
+      </w:r>
+      <w:r>
+        <w:rPr>
+          <w:color w:val="CCCCCC"/>
+          <w:lang w:eastAsia="es-ES"/>
+        </w:rPr>
+        <w:t xml:space="preserve"> </w:t>
+      </w:r>
+      <w:r>
+        <w:rPr>
+          <w:lang w:eastAsia="es-ES"/>
+        </w:rPr>
+        <w:t>platos?</w:t>
+      </w:r>
+    </w:p>
+    <w:p>
+      <w:pPr>
+        <w:pStyle w:val="Sinespaciado"/>
+      </w:pPr>
+    </w:p>
+    <w:p>
+      <w:pPr>
+        <w:pStyle w:val="Sinespaciado"/>
+      </w:pPr>
       <w:r>
         <w:rPr>
           <w:noProof/>
         </w:rPr>
-        <w:t xml:space="preserve"> </w:t>
-      </w:r>
-      <w:r>
-        <w:rPr>
-          <w:b/>
-          <w:noProof/>
-          <w:u w:val="single"/>
-        </w:rPr>
         <w:drawing>
-          <wp:inline distT="0" distB="0" distL="0" distR="0" wp14:anchorId="309F7167" wp14:editId="1202A49F">
-            <wp:extent cx="1580371" cy="2374900"/>
-            <wp:effectExtent l="0" t="0" r="1270" b="6350"/>
-            <wp:docPr id="32" name="Imagen 32"/>
+          <wp:inline distT="0" distB="0" distL="0" distR="0" wp14:anchorId="5FEF8173" wp14:editId="0245FD69">
+            <wp:extent cx="2782956" cy="2569915"/>
+            <wp:effectExtent l="0" t="0" r="0" b="1905"/>
+            <wp:docPr id="23" name="Imagen 23"/>
             <wp:cNvGraphicFramePr>
               <a:graphicFrameLocks xmlns:a="http://schemas.openxmlformats.org/drawingml/2006/main" noChangeAspect="1"/>
             </wp:cNvGraphicFramePr>
@@ -4291,7 +3753,7 @@
                   <pic:spPr>
                     <a:xfrm>
                       <a:off x="0" y="0"/>
-                      <a:ext cx="1602919" cy="2408784"/>
+                      <a:ext cx="2786780" cy="2573446"/>
                     </a:xfrm>
                     <a:prstGeom prst="rect">
                       <a:avLst/>
@@ -4304,22 +3766,17 @@
         </w:drawing>
       </w:r>
       <w:r>
+        <w:tab/>
+      </w:r>
+      <w:r>
         <w:rPr>
           <w:noProof/>
         </w:rPr>
-        <w:t xml:space="preserve">   </w:t>
-      </w:r>
-      <w:r>
-        <w:rPr>
-          <w:b/>
-          <w:noProof/>
-          <w:u w:val="single"/>
-        </w:rPr>
         <w:drawing>
-          <wp:inline distT="0" distB="0" distL="0" distR="0" wp14:anchorId="1F6FEA01" wp14:editId="2370F82A">
-            <wp:extent cx="1549730" cy="2352193"/>
-            <wp:effectExtent l="0" t="0" r="0" b="0"/>
-            <wp:docPr id="28" name="Imagen 28"/>
+          <wp:inline distT="0" distB="0" distL="0" distR="0" wp14:anchorId="4E6851F2" wp14:editId="2D0F0E82">
+            <wp:extent cx="2945252" cy="2568437"/>
+            <wp:effectExtent l="0" t="0" r="7620" b="3810"/>
+            <wp:docPr id="24" name="Imagen 24"/>
             <wp:cNvGraphicFramePr>
               <a:graphicFrameLocks xmlns:a="http://schemas.openxmlformats.org/drawingml/2006/main" noChangeAspect="1"/>
             </wp:cNvGraphicFramePr>
@@ -4339,7 +3796,7 @@
                   <pic:spPr>
                     <a:xfrm>
                       <a:off x="0" y="0"/>
-                      <a:ext cx="1564146" cy="2374074"/>
+                      <a:ext cx="2956993" cy="2578676"/>
                     </a:xfrm>
                     <a:prstGeom prst="rect">
                       <a:avLst/>
@@ -4351,23 +3808,161 @@
           </wp:inline>
         </w:drawing>
       </w:r>
+    </w:p>
+    <w:p>
+      <w:pPr>
+        <w:pStyle w:val="Sinespaciado"/>
+      </w:pPr>
+    </w:p>
+    <w:p>
+      <w:pPr>
+        <w:pStyle w:val="Sinespaciado"/>
+      </w:pPr>
+    </w:p>
+    <w:p>
+      <w:pPr>
+        <w:pStyle w:val="Sinespaciado"/>
+      </w:pPr>
+    </w:p>
+    <w:p>
+      <w:pPr>
+        <w:pStyle w:val="Sinespaciado"/>
+      </w:pPr>
+    </w:p>
+    <w:p>
+      <w:pPr>
+        <w:pStyle w:val="Sinespaciado"/>
+      </w:pPr>
+    </w:p>
+    <w:p>
+      <w:pPr>
+        <w:pStyle w:val="Sinespaciado"/>
+      </w:pPr>
+    </w:p>
+    <w:p>
+      <w:pPr>
+        <w:pStyle w:val="Ttulo3"/>
+      </w:pPr>
+      <w:r>
+        <w:rPr>
+          <w:highlight w:val="red"/>
+        </w:rPr>
+        <w:lastRenderedPageBreak/>
+        <w:t>Consulta7</w:t>
+      </w:r>
+    </w:p>
+    <w:p>
+      <w:pPr>
+        <w:pStyle w:val="Sinespaciado"/>
+        <w:rPr>
+          <w:color w:val="CCCCCC"/>
+          <w:lang w:eastAsia="es-ES"/>
+        </w:rPr>
+      </w:pPr>
+      <w:r>
+        <w:rPr>
+          <w:lang w:eastAsia="es-ES"/>
+        </w:rPr>
+        <w:t>5.2.7 Comportamiento de los clientes</w:t>
+      </w:r>
+    </w:p>
+    <w:p>
+      <w:pPr>
+        <w:pStyle w:val="Sinespaciado"/>
+        <w:rPr>
+          <w:color w:val="CCCCCC"/>
+          <w:lang w:eastAsia="es-ES"/>
+        </w:rPr>
+      </w:pPr>
+      <w:r>
+        <w:rPr>
+          <w:lang w:eastAsia="es-ES"/>
+        </w:rPr>
+        <w:t>¿Existen pautas en las preferencias de los clientes en función de la época del año?</w:t>
+      </w:r>
+    </w:p>
+    <w:p>
+      <w:pPr>
+        <w:pStyle w:val="Sinespaciado"/>
+      </w:pPr>
+    </w:p>
+    <w:p>
+      <w:pPr>
+        <w:pStyle w:val="Sinespaciado"/>
+      </w:pPr>
+    </w:p>
+    <w:p>
+      <w:pPr>
+        <w:pStyle w:val="Sinespaciado"/>
+      </w:pPr>
+    </w:p>
+    <w:p>
+      <w:pPr>
+        <w:pStyle w:val="Sinespaciado"/>
+      </w:pPr>
+    </w:p>
+    <w:p>
+      <w:pPr>
+        <w:pStyle w:val="Sinespaciado"/>
+      </w:pPr>
+    </w:p>
+    <w:p>
+      <w:pPr>
+        <w:rPr>
+          <w:b w:val="0"/>
+          <w:u w:val="none"/>
+          <w:lang w:eastAsia="es-ES"/>
+        </w:rPr>
+      </w:pPr>
+      <w:r>
+        <w:rPr>
+          <w:lang w:eastAsia="es-ES"/>
+        </w:rPr>
+        <w:br w:type="page"/>
+      </w:r>
+    </w:p>
+    <w:p>
+      <w:pPr>
+        <w:pStyle w:val="Sinespaciado"/>
+        <w:rPr>
+          <w:color w:val="CCCCCC"/>
+          <w:lang w:eastAsia="es-ES"/>
+        </w:rPr>
+      </w:pPr>
+      <w:r>
+        <w:rPr>
+          <w:lang w:eastAsia="es-ES"/>
+        </w:rPr>
+        <w:lastRenderedPageBreak/>
+        <w:t>¿Los clientes con preferencias dietéticas específicas tienden a reservar en</w:t>
+      </w:r>
+      <w:r>
+        <w:rPr>
+          <w:color w:val="CCCCCC"/>
+          <w:lang w:eastAsia="es-ES"/>
+        </w:rPr>
+        <w:t xml:space="preserve"> </w:t>
+      </w:r>
+      <w:r>
+        <w:rPr>
+          <w:lang w:eastAsia="es-ES"/>
+        </w:rPr>
+        <w:t>restaurantes concretos?</w:t>
+      </w:r>
+    </w:p>
+    <w:p>
+      <w:pPr>
+        <w:pStyle w:val="Sinespaciado"/>
+      </w:pPr>
       <w:r>
         <w:rPr>
           <w:noProof/>
         </w:rPr>
-        <w:t xml:space="preserve"> </w:t>
-      </w:r>
-      <w:r>
-        <w:rPr>
-          <w:b/>
-          <w:noProof/>
-          <w:u w:val="single"/>
-        </w:rPr>
         <w:drawing>
-          <wp:inline distT="0" distB="0" distL="0" distR="0" wp14:anchorId="4E4DAB0F" wp14:editId="14A842DB">
-            <wp:extent cx="1528476" cy="2345347"/>
-            <wp:effectExtent l="0" t="0" r="0" b="0"/>
-            <wp:docPr id="29" name="Imagen 29"/>
+          <wp:inline distT="0" distB="0" distL="0" distR="0" wp14:anchorId="428F2668" wp14:editId="632FF301">
+            <wp:extent cx="5400040" cy="3305810"/>
+            <wp:effectExtent l="0" t="0" r="0" b="8890"/>
+            <wp:docPr id="25" name="Imagen 25"/>
             <wp:cNvGraphicFramePr>
               <a:graphicFrameLocks xmlns:a="http://schemas.openxmlformats.org/drawingml/2006/main" noChangeAspect="1"/>
             </wp:cNvGraphicFramePr>
@@ -4387,7 +3982,7 @@
                   <pic:spPr>
                     <a:xfrm>
                       <a:off x="0" y="0"/>
-                      <a:ext cx="1543493" cy="2368390"/>
+                      <a:ext cx="5400040" cy="3305810"/>
                     </a:xfrm>
                     <a:prstGeom prst="rect">
                       <a:avLst/>
@@ -4403,9 +3998,181 @@
     <w:p>
       <w:pPr>
         <w:pStyle w:val="Sinespaciado"/>
-        <w:rPr>
-          <w:noProof/>
-        </w:rPr>
+      </w:pPr>
+      <w:r>
+        <w:t>No, un mismo cliente reserva e</w:t>
+      </w:r>
+      <w:r>
+        <w:t>n varios restaurantes</w:t>
+      </w:r>
+    </w:p>
+    <w:p>
+      <w:pPr>
+        <w:pStyle w:val="Sinespaciado"/>
+      </w:pPr>
+    </w:p>
+    <w:p>
+      <w:pPr>
+        <w:pStyle w:val="Sinespaciado"/>
+      </w:pPr>
+    </w:p>
+    <w:p>
+      <w:pPr>
+        <w:pStyle w:val="Sinespaciado"/>
+      </w:pPr>
+    </w:p>
+    <w:p>
+      <w:pPr>
+        <w:pStyle w:val="Sinespaciado"/>
+      </w:pPr>
+    </w:p>
+    <w:p>
+      <w:pPr>
+        <w:pStyle w:val="Sinespaciado"/>
+      </w:pPr>
+    </w:p>
+    <w:p>
+      <w:pPr>
+        <w:pStyle w:val="Ttulo3"/>
+      </w:pPr>
+      <w:r>
+        <w:rPr>
+          <w:highlight w:val="red"/>
+        </w:rPr>
+        <w:t>Consulta8</w:t>
+      </w:r>
+      <w:r>
+        <w:t xml:space="preserve"> </w:t>
+      </w:r>
+    </w:p>
+    <w:p>
+      <w:pPr>
+        <w:pStyle w:val="Sinespaciado"/>
+        <w:rPr>
+          <w:color w:val="CCCCCC"/>
+          <w:lang w:eastAsia="es-ES"/>
+        </w:rPr>
+      </w:pPr>
+      <w:r>
+        <w:rPr>
+          <w:lang w:eastAsia="es-ES"/>
+        </w:rPr>
+        <w:t>5.2.8 Garantía de calidad</w:t>
+      </w:r>
+    </w:p>
+    <w:p>
+      <w:pPr>
+        <w:pStyle w:val="Sinespaciado"/>
+        <w:rPr>
+          <w:color w:val="CCCCCC"/>
+          <w:lang w:eastAsia="es-ES"/>
+        </w:rPr>
+      </w:pPr>
+      <w:r>
+        <w:rPr>
+          <w:lang w:eastAsia="es-ES"/>
+        </w:rPr>
+        <w:t>¿Existen discrepancias entre la disponibilidad de platos comunicada y las reservas</w:t>
+      </w:r>
+      <w:r>
+        <w:rPr>
+          <w:color w:val="CCCCCC"/>
+          <w:lang w:eastAsia="es-ES"/>
+        </w:rPr>
+        <w:t xml:space="preserve"> </w:t>
+      </w:r>
+      <w:r>
+        <w:rPr>
+          <w:lang w:eastAsia="es-ES"/>
+        </w:rPr>
+        <w:t>reales realizadas?</w:t>
+      </w:r>
+    </w:p>
+    <w:p>
+      <w:pPr>
+        <w:pStyle w:val="Sinespaciado"/>
+      </w:pPr>
+    </w:p>
+    <w:p>
+      <w:pPr>
+        <w:pStyle w:val="Sinespaciado"/>
+      </w:pPr>
+    </w:p>
+    <w:p>
+      <w:pPr>
+        <w:pStyle w:val="Sinespaciado"/>
+      </w:pPr>
+    </w:p>
+    <w:p>
+      <w:pPr>
+        <w:pStyle w:val="Ttulo3"/>
+      </w:pPr>
+      <w:r>
+        <w:t>Consulta 9</w:t>
+      </w:r>
+      <w:r>
+        <w:t xml:space="preserve"> </w:t>
+      </w:r>
+      <w:r>
+        <w:rPr>
+          <w:highlight w:val="green"/>
+        </w:rPr>
+        <w:t>OK</w:t>
+      </w:r>
+    </w:p>
+    <w:p>
+      <w:pPr>
+        <w:pStyle w:val="Sinespaciado"/>
+        <w:rPr>
+          <w:color w:val="CCCCCC"/>
+          <w:lang w:eastAsia="es-ES"/>
+        </w:rPr>
+      </w:pPr>
+      <w:r>
+        <w:rPr>
+          <w:lang w:eastAsia="es-ES"/>
+        </w:rPr>
+        <w:t>5.2.9 Análisis de mercado</w:t>
+      </w:r>
+    </w:p>
+    <w:p>
+      <w:pPr>
+        <w:pStyle w:val="Sinespaciado"/>
+        <w:rPr>
+          <w:color w:val="CCCCCC"/>
+          <w:lang w:eastAsia="es-ES"/>
+        </w:rPr>
+      </w:pPr>
+      <w:r>
+        <w:rPr>
+          <w:lang w:eastAsia="es-ES"/>
+        </w:rPr>
+        <w:t>¿Cómo se comparan los precios de las habitaciones de los distintos hoteles y</w:t>
+      </w:r>
+    </w:p>
+    <w:p>
+      <w:pPr>
+        <w:pStyle w:val="Sinespaciado"/>
+        <w:rPr>
+          <w:color w:val="CCCCCC"/>
+          <w:lang w:eastAsia="es-ES"/>
+        </w:rPr>
+      </w:pPr>
+      <w:r>
+        <w:rPr>
+          <w:lang w:eastAsia="es-ES"/>
+        </w:rPr>
+        <w:t>existen valores atípicos?'''</w:t>
+      </w:r>
+    </w:p>
+    <w:p>
+      <w:pPr>
+        <w:pStyle w:val="Sinespaciado"/>
+      </w:pPr>
+    </w:p>
+    <w:p>
+      <w:pPr>
+        <w:pStyle w:val="Sinespaciado"/>
       </w:pPr>
     </w:p>
     <w:p>
@@ -4423,11 +4190,18 @@
           <w:noProof/>
           <w:u w:val="single"/>
         </w:rPr>
+        <w:lastRenderedPageBreak/>
+        <w:t xml:space="preserve"> </w:t>
+      </w:r>
+      <w:r>
+        <w:rPr>
+          <w:noProof/>
+        </w:rPr>
         <w:drawing>
-          <wp:inline distT="0" distB="0" distL="0" distR="0" wp14:anchorId="278111B4" wp14:editId="27731C8E">
-            <wp:extent cx="1605335" cy="2440809"/>
-            <wp:effectExtent l="0" t="0" r="0" b="0"/>
-            <wp:docPr id="30" name="Imagen 30"/>
+          <wp:inline distT="0" distB="0" distL="0" distR="0" wp14:anchorId="2C60BC2E" wp14:editId="1A7C03C8">
+            <wp:extent cx="1573668" cy="2371166"/>
+            <wp:effectExtent l="0" t="0" r="7620" b="0"/>
+            <wp:docPr id="27" name="Imagen 27"/>
             <wp:cNvGraphicFramePr>
               <a:graphicFrameLocks xmlns:a="http://schemas.openxmlformats.org/drawingml/2006/main" noChangeAspect="1"/>
             </wp:cNvGraphicFramePr>
@@ -4447,7 +4221,7 @@
                   <pic:spPr>
                     <a:xfrm>
                       <a:off x="0" y="0"/>
-                      <a:ext cx="1616480" cy="2457754"/>
+                      <a:ext cx="1599581" cy="2410212"/>
                     </a:xfrm>
                     <a:prstGeom prst="rect">
                       <a:avLst/>
@@ -4472,10 +4246,10 @@
           <w:u w:val="single"/>
         </w:rPr>
         <w:drawing>
-          <wp:inline distT="0" distB="0" distL="0" distR="0" wp14:anchorId="07C3C46E" wp14:editId="0D46CE93">
-            <wp:extent cx="1633777" cy="2439657"/>
-            <wp:effectExtent l="0" t="0" r="5080" b="0"/>
-            <wp:docPr id="31" name="Imagen 31"/>
+          <wp:inline distT="0" distB="0" distL="0" distR="0" wp14:anchorId="309F7167" wp14:editId="1202A49F">
+            <wp:extent cx="1580371" cy="2374900"/>
+            <wp:effectExtent l="0" t="0" r="1270" b="6350"/>
+            <wp:docPr id="32" name="Imagen 32"/>
             <wp:cNvGraphicFramePr>
               <a:graphicFrameLocks xmlns:a="http://schemas.openxmlformats.org/drawingml/2006/main" noChangeAspect="1"/>
             </wp:cNvGraphicFramePr>
@@ -4495,6 +4269,210 @@
                   <pic:spPr>
                     <a:xfrm>
                       <a:off x="0" y="0"/>
+                      <a:ext cx="1602919" cy="2408784"/>
+                    </a:xfrm>
+                    <a:prstGeom prst="rect">
+                      <a:avLst/>
+                    </a:prstGeom>
+                  </pic:spPr>
+                </pic:pic>
+              </a:graphicData>
+            </a:graphic>
+          </wp:inline>
+        </w:drawing>
+      </w:r>
+      <w:r>
+        <w:rPr>
+          <w:noProof/>
+        </w:rPr>
+        <w:t xml:space="preserve">   </w:t>
+      </w:r>
+      <w:r>
+        <w:rPr>
+          <w:b/>
+          <w:noProof/>
+          <w:u w:val="single"/>
+        </w:rPr>
+        <w:drawing>
+          <wp:inline distT="0" distB="0" distL="0" distR="0" wp14:anchorId="1F6FEA01" wp14:editId="2370F82A">
+            <wp:extent cx="1549730" cy="2352193"/>
+            <wp:effectExtent l="0" t="0" r="0" b="0"/>
+            <wp:docPr id="28" name="Imagen 28"/>
+            <wp:cNvGraphicFramePr>
+              <a:graphicFrameLocks xmlns:a="http://schemas.openxmlformats.org/drawingml/2006/main" noChangeAspect="1"/>
+            </wp:cNvGraphicFramePr>
+            <a:graphic xmlns:a="http://schemas.openxmlformats.org/drawingml/2006/main">
+              <a:graphicData uri="http://schemas.openxmlformats.org/drawingml/2006/picture">
+                <pic:pic xmlns:pic="http://schemas.openxmlformats.org/drawingml/2006/picture">
+                  <pic:nvPicPr>
+                    <pic:cNvPr id="1" name=""/>
+                    <pic:cNvPicPr/>
+                  </pic:nvPicPr>
+                  <pic:blipFill>
+                    <a:blip r:embed="rId46"/>
+                    <a:stretch>
+                      <a:fillRect/>
+                    </a:stretch>
+                  </pic:blipFill>
+                  <pic:spPr>
+                    <a:xfrm>
+                      <a:off x="0" y="0"/>
+                      <a:ext cx="1564146" cy="2374074"/>
+                    </a:xfrm>
+                    <a:prstGeom prst="rect">
+                      <a:avLst/>
+                    </a:prstGeom>
+                  </pic:spPr>
+                </pic:pic>
+              </a:graphicData>
+            </a:graphic>
+          </wp:inline>
+        </w:drawing>
+      </w:r>
+      <w:r>
+        <w:rPr>
+          <w:noProof/>
+        </w:rPr>
+        <w:t xml:space="preserve"> </w:t>
+      </w:r>
+      <w:r>
+        <w:rPr>
+          <w:b/>
+          <w:noProof/>
+          <w:u w:val="single"/>
+        </w:rPr>
+        <w:drawing>
+          <wp:inline distT="0" distB="0" distL="0" distR="0" wp14:anchorId="4E4DAB0F" wp14:editId="14A842DB">
+            <wp:extent cx="1528476" cy="2345347"/>
+            <wp:effectExtent l="0" t="0" r="0" b="0"/>
+            <wp:docPr id="29" name="Imagen 29"/>
+            <wp:cNvGraphicFramePr>
+              <a:graphicFrameLocks xmlns:a="http://schemas.openxmlformats.org/drawingml/2006/main" noChangeAspect="1"/>
+            </wp:cNvGraphicFramePr>
+            <a:graphic xmlns:a="http://schemas.openxmlformats.org/drawingml/2006/main">
+              <a:graphicData uri="http://schemas.openxmlformats.org/drawingml/2006/picture">
+                <pic:pic xmlns:pic="http://schemas.openxmlformats.org/drawingml/2006/picture">
+                  <pic:nvPicPr>
+                    <pic:cNvPr id="1" name=""/>
+                    <pic:cNvPicPr/>
+                  </pic:nvPicPr>
+                  <pic:blipFill>
+                    <a:blip r:embed="rId47"/>
+                    <a:stretch>
+                      <a:fillRect/>
+                    </a:stretch>
+                  </pic:blipFill>
+                  <pic:spPr>
+                    <a:xfrm>
+                      <a:off x="0" y="0"/>
+                      <a:ext cx="1543493" cy="2368390"/>
+                    </a:xfrm>
+                    <a:prstGeom prst="rect">
+                      <a:avLst/>
+                    </a:prstGeom>
+                  </pic:spPr>
+                </pic:pic>
+              </a:graphicData>
+            </a:graphic>
+          </wp:inline>
+        </w:drawing>
+      </w:r>
+    </w:p>
+    <w:p>
+      <w:pPr>
+        <w:pStyle w:val="Sinespaciado"/>
+        <w:rPr>
+          <w:noProof/>
+        </w:rPr>
+      </w:pPr>
+    </w:p>
+    <w:p>
+      <w:pPr>
+        <w:pStyle w:val="Sinespaciado"/>
+        <w:rPr>
+          <w:b/>
+          <w:noProof/>
+          <w:u w:val="single"/>
+        </w:rPr>
+      </w:pPr>
+      <w:r>
+        <w:rPr>
+          <w:b/>
+          <w:noProof/>
+          <w:u w:val="single"/>
+        </w:rPr>
+        <w:drawing>
+          <wp:inline distT="0" distB="0" distL="0" distR="0" wp14:anchorId="278111B4" wp14:editId="27731C8E">
+            <wp:extent cx="1605335" cy="2440809"/>
+            <wp:effectExtent l="0" t="0" r="0" b="0"/>
+            <wp:docPr id="30" name="Imagen 30"/>
+            <wp:cNvGraphicFramePr>
+              <a:graphicFrameLocks xmlns:a="http://schemas.openxmlformats.org/drawingml/2006/main" noChangeAspect="1"/>
+            </wp:cNvGraphicFramePr>
+            <a:graphic xmlns:a="http://schemas.openxmlformats.org/drawingml/2006/main">
+              <a:graphicData uri="http://schemas.openxmlformats.org/drawingml/2006/picture">
+                <pic:pic xmlns:pic="http://schemas.openxmlformats.org/drawingml/2006/picture">
+                  <pic:nvPicPr>
+                    <pic:cNvPr id="1" name=""/>
+                    <pic:cNvPicPr/>
+                  </pic:nvPicPr>
+                  <pic:blipFill>
+                    <a:blip r:embed="rId48"/>
+                    <a:stretch>
+                      <a:fillRect/>
+                    </a:stretch>
+                  </pic:blipFill>
+                  <pic:spPr>
+                    <a:xfrm>
+                      <a:off x="0" y="0"/>
+                      <a:ext cx="1616480" cy="2457754"/>
+                    </a:xfrm>
+                    <a:prstGeom prst="rect">
+                      <a:avLst/>
+                    </a:prstGeom>
+                  </pic:spPr>
+                </pic:pic>
+              </a:graphicData>
+            </a:graphic>
+          </wp:inline>
+        </w:drawing>
+      </w:r>
+      <w:r>
+        <w:rPr>
+          <w:noProof/>
+        </w:rPr>
+        <w:t xml:space="preserve"> </w:t>
+      </w:r>
+      <w:r>
+        <w:rPr>
+          <w:b/>
+          <w:noProof/>
+          <w:u w:val="single"/>
+        </w:rPr>
+        <w:drawing>
+          <wp:inline distT="0" distB="0" distL="0" distR="0" wp14:anchorId="07C3C46E" wp14:editId="0D46CE93">
+            <wp:extent cx="1633777" cy="2439657"/>
+            <wp:effectExtent l="0" t="0" r="5080" b="0"/>
+            <wp:docPr id="31" name="Imagen 31"/>
+            <wp:cNvGraphicFramePr>
+              <a:graphicFrameLocks xmlns:a="http://schemas.openxmlformats.org/drawingml/2006/main" noChangeAspect="1"/>
+            </wp:cNvGraphicFramePr>
+            <a:graphic xmlns:a="http://schemas.openxmlformats.org/drawingml/2006/main">
+              <a:graphicData uri="http://schemas.openxmlformats.org/drawingml/2006/picture">
+                <pic:pic xmlns:pic="http://schemas.openxmlformats.org/drawingml/2006/picture">
+                  <pic:nvPicPr>
+                    <pic:cNvPr id="1" name=""/>
+                    <pic:cNvPicPr/>
+                  </pic:nvPicPr>
+                  <pic:blipFill>
+                    <a:blip r:embed="rId49"/>
+                    <a:stretch>
+                      <a:fillRect/>
+                    </a:stretch>
+                  </pic:blipFill>
+                  <pic:spPr>
+                    <a:xfrm>
+                      <a:off x="0" y="0"/>
                       <a:ext cx="1665171" cy="2486536"/>
                     </a:xfrm>
                     <a:prstGeom prst="rect">
@@ -4561,8 +4539,8 @@
     </w:p>
     <w:p/>
     <w:sectPr>
-      <w:headerReference w:type="default" r:id="rId46"/>
-      <w:footerReference w:type="default" r:id="rId47"/>
+      <w:headerReference w:type="default" r:id="rId50"/>
+      <w:footerReference w:type="default" r:id="rId51"/>
       <w:pgSz w:w="11906" w:h="16838"/>
       <w:pgMar w:top="851" w:right="991" w:bottom="568" w:left="1276" w:header="708" w:footer="708" w:gutter="0"/>
       <w:cols w:space="708"/>
@@ -7979,6 +7957,7 @@
     <w:rsid w:val="00567EC6"/>
     <w:rsid w:val="00775E95"/>
     <w:rsid w:val="009A0BDE"/>
+    <w:rsid w:val="00A95C07"/>
     <w:rsid w:val="00E57B02"/>
   </w:rsids>
   <m:mathPr>

</xml_diff>

<commit_message>
ajuste de consultas Warehouse
</commit_message>
<xml_diff>
--- a/Spark/Función de los archivos.docx
+++ b/Spark/Función de los archivos.docx
@@ -242,10 +242,61 @@
           <w:lang w:val="en-GB"/>
         </w:rPr>
       </w:pPr>
+      <w:r>
+        <w:rPr>
+          <w:lang w:val="en-GB"/>
+        </w:rPr>
+        <w:drawing>
+          <wp:inline distT="0" distB="0" distL="0" distR="0" wp14:anchorId="1771AA44" wp14:editId="7E9DB5AF">
+            <wp:extent cx="3134162" cy="1457528"/>
+            <wp:effectExtent l="0" t="0" r="9525" b="9525"/>
+            <wp:docPr id="48" name="Imagen 48"/>
+            <wp:cNvGraphicFramePr>
+              <a:graphicFrameLocks xmlns:a="http://schemas.openxmlformats.org/drawingml/2006/main" noChangeAspect="1"/>
+            </wp:cNvGraphicFramePr>
+            <a:graphic xmlns:a="http://schemas.openxmlformats.org/drawingml/2006/main">
+              <a:graphicData uri="http://schemas.openxmlformats.org/drawingml/2006/picture">
+                <pic:pic xmlns:pic="http://schemas.openxmlformats.org/drawingml/2006/picture">
+                  <pic:nvPicPr>
+                    <pic:cNvPr id="1" name=""/>
+                    <pic:cNvPicPr/>
+                  </pic:nvPicPr>
+                  <pic:blipFill>
+                    <a:blip r:embed="rId8"/>
+                    <a:stretch>
+                      <a:fillRect/>
+                    </a:stretch>
+                  </pic:blipFill>
+                  <pic:spPr>
+                    <a:xfrm>
+                      <a:off x="0" y="0"/>
+                      <a:ext cx="3134162" cy="1457528"/>
+                    </a:xfrm>
+                    <a:prstGeom prst="rect">
+                      <a:avLst/>
+                    </a:prstGeom>
+                  </pic:spPr>
+                </pic:pic>
+              </a:graphicData>
+            </a:graphic>
+          </wp:inline>
+        </w:drawing>
+      </w:r>
+    </w:p>
+    <w:p>
+      <w:pPr>
+        <w:rPr>
+          <w:lang w:val="en-GB"/>
+        </w:rPr>
+      </w:pPr>
     </w:p>
     <w:p>
       <w:pPr>
         <w:pStyle w:val="Ttulo3"/>
+        <w:rPr>
+          <w:b w:val="0"/>
+          <w:bCs/>
+        </w:rPr>
       </w:pPr>
       <w:r>
         <w:t>Archivos</w:t>
@@ -277,6 +328,8 @@
       </w:r>
       <w:r>
         <w:rPr>
+          <w:b/>
+          <w:bCs/>
           <w:u w:val="single"/>
         </w:rPr>
         <w:t>habitaciones_data.csv y hoteles.csv</w:t>
@@ -357,7 +410,9 @@
       </w:r>
       <w:r>
         <w:rPr>
-          <w:highlight w:val="yellow"/>
+          <w:b/>
+          <w:bCs/>
+          <w:u w:val="single"/>
           <w:lang w:val="en-GB"/>
         </w:rPr>
         <w:t>python data_integration.py</w:t>
@@ -465,9 +520,9 @@
           <w:u w:val="none"/>
         </w:rPr>
         <w:drawing>
-          <wp:inline distT="0" distB="0" distL="0" distR="0" wp14:anchorId="04F7334A" wp14:editId="7A7B15DA">
-            <wp:extent cx="3085106" cy="1069370"/>
-            <wp:effectExtent l="0" t="0" r="1270" b="0"/>
+          <wp:inline distT="0" distB="0" distL="0" distR="0" wp14:anchorId="04F7334A" wp14:editId="5162632E">
+            <wp:extent cx="2918129" cy="1011492"/>
+            <wp:effectExtent l="0" t="0" r="0" b="0"/>
             <wp:docPr id="2" name="Imagen 2"/>
             <wp:cNvGraphicFramePr>
               <a:graphicFrameLocks xmlns:a="http://schemas.openxmlformats.org/drawingml/2006/main" noChangeAspect="1"/>
@@ -477,60 +532,6 @@
                 <pic:pic xmlns:pic="http://schemas.openxmlformats.org/drawingml/2006/picture">
                   <pic:nvPicPr>
                     <pic:cNvPr id="0" name="Picture 2"/>
-                    <pic:cNvPicPr>
-                      <a:picLocks noChangeAspect="1" noChangeArrowheads="1"/>
-                    </pic:cNvPicPr>
-                  </pic:nvPicPr>
-                  <pic:blipFill>
-                    <a:blip r:embed="rId8">
-                      <a:extLst>
-                        <a:ext uri="{28A0092B-C50C-407E-A947-70E740481C1C}">
-                          <a14:useLocalDpi xmlns:a14="http://schemas.microsoft.com/office/drawing/2010/main" val="0"/>
-                        </a:ext>
-                      </a:extLst>
-                    </a:blip>
-                    <a:srcRect/>
-                    <a:stretch>
-                      <a:fillRect/>
-                    </a:stretch>
-                  </pic:blipFill>
-                  <pic:spPr bwMode="auto">
-                    <a:xfrm>
-                      <a:off x="0" y="0"/>
-                      <a:ext cx="3241896" cy="1123717"/>
-                    </a:xfrm>
-                    <a:prstGeom prst="rect">
-                      <a:avLst/>
-                    </a:prstGeom>
-                    <a:noFill/>
-                    <a:ln>
-                      <a:noFill/>
-                    </a:ln>
-                  </pic:spPr>
-                </pic:pic>
-              </a:graphicData>
-            </a:graphic>
-          </wp:inline>
-        </w:drawing>
-      </w:r>
-      <w:r>
-        <w:rPr>
-          <w:noProof/>
-          <w:u w:val="none"/>
-        </w:rPr>
-        <w:drawing>
-          <wp:inline distT="0" distB="0" distL="0" distR="0" wp14:anchorId="20AA97A8" wp14:editId="4B88C120">
-            <wp:extent cx="3180080" cy="1053876"/>
-            <wp:effectExtent l="0" t="0" r="1270" b="0"/>
-            <wp:docPr id="1" name="Imagen 1"/>
-            <wp:cNvGraphicFramePr>
-              <a:graphicFrameLocks xmlns:a="http://schemas.openxmlformats.org/drawingml/2006/main" noChangeAspect="1"/>
-            </wp:cNvGraphicFramePr>
-            <a:graphic xmlns:a="http://schemas.openxmlformats.org/drawingml/2006/main">
-              <a:graphicData uri="http://schemas.openxmlformats.org/drawingml/2006/picture">
-                <pic:pic xmlns:pic="http://schemas.openxmlformats.org/drawingml/2006/picture">
-                  <pic:nvPicPr>
-                    <pic:cNvPr id="0" name="Picture 1"/>
                     <pic:cNvPicPr>
                       <a:picLocks noChangeAspect="1" noChangeArrowheads="1"/>
                     </pic:cNvPicPr>
@@ -551,7 +552,7 @@
                   <pic:spPr bwMode="auto">
                     <a:xfrm>
                       <a:off x="0" y="0"/>
-                      <a:ext cx="3256592" cy="1079232"/>
+                      <a:ext cx="3077412" cy="1066703"/>
                     </a:xfrm>
                     <a:prstGeom prst="rect">
                       <a:avLst/>
@@ -567,99 +568,19 @@
           </wp:inline>
         </w:drawing>
       </w:r>
-    </w:p>
-    <w:p>
-      <w:pPr>
-        <w:pStyle w:val="Sinespaciado"/>
-      </w:pPr>
-    </w:p>
-    <w:p>
-      <w:pPr>
-        <w:pStyle w:val="Sinespaciado"/>
-      </w:pPr>
-      <w:r>
-        <w:t xml:space="preserve">Después por medio de Kafka los registros se alojarán en S3  </w:t>
-      </w:r>
-      <w:r>
-        <w:tab/>
-      </w:r>
-      <w:r>
-        <w:tab/>
-      </w:r>
-      <w:r>
-        <w:tab/>
-      </w:r>
-      <w:r>
-        <w:tab/>
-      </w:r>
-      <w:r>
-        <w:tab/>
-      </w:r>
-    </w:p>
-    <w:p>
-      <w:pPr>
-        <w:pStyle w:val="Sinespaciado"/>
-        <w:numPr>
-          <w:ilvl w:val="0"/>
-          <w:numId w:val="8"/>
-        </w:numPr>
-      </w:pPr>
-      <w:r>
-        <w:t>clientesConsumer.py</w:t>
-      </w:r>
-      <w:r>
-        <w:t xml:space="preserve">  </w:t>
-      </w:r>
-      <w:r>
-        <w:t>-&gt; Se pone a la escucha para cuando se le mande la información del Producer.</w:t>
-      </w:r>
-    </w:p>
-    <w:p>
-      <w:pPr>
-        <w:pStyle w:val="Sinespaciado"/>
-        <w:numPr>
-          <w:ilvl w:val="0"/>
-          <w:numId w:val="8"/>
-        </w:numPr>
-      </w:pPr>
-      <w:r>
-        <w:t>clientesProducer.py    -&gt; Se encarga de leer desde mongo_db y mandar</w:t>
-      </w:r>
-      <w:r>
-        <w:t xml:space="preserve"> la información</w:t>
-      </w:r>
-      <w:r>
-        <w:t xml:space="preserve"> al Consumer.</w:t>
+      <w:r>
+        <w:t xml:space="preserve"> </w:t>
       </w:r>
       <w:r>
         <w:rPr>
           <w:noProof/>
-        </w:rPr>
-        <w:t xml:space="preserve"> </w:t>
-      </w:r>
-    </w:p>
-    <w:p>
-      <w:pPr>
-        <w:pStyle w:val="Sinespaciado"/>
-      </w:pPr>
-    </w:p>
-    <w:p>
-      <w:pPr>
-        <w:pStyle w:val="Sinespaciado"/>
-        <w:pBdr>
-          <w:bottom w:val="single" w:sz="6" w:space="1" w:color="auto"/>
-        </w:pBdr>
-      </w:pPr>
-      <w:r>
-        <w:rPr>
-          <w:noProof/>
-        </w:rPr>
-        <w:lastRenderedPageBreak/>
+          <w:u w:val="none"/>
+        </w:rPr>
         <w:drawing>
-          <wp:inline distT="0" distB="0" distL="0" distR="0" wp14:anchorId="233877CE" wp14:editId="1EB749E0">
-            <wp:extent cx="3180080" cy="1085748"/>
-            <wp:effectExtent l="0" t="0" r="1270" b="635"/>
-            <wp:docPr id="4" name="Imagen 4"/>
+          <wp:inline distT="0" distB="0" distL="0" distR="0" wp14:anchorId="20AA97A8" wp14:editId="0128E51B">
+            <wp:extent cx="3019803" cy="1000760"/>
+            <wp:effectExtent l="0" t="0" r="9525" b="8890"/>
+            <wp:docPr id="1" name="Imagen 1"/>
             <wp:cNvGraphicFramePr>
               <a:graphicFrameLocks xmlns:a="http://schemas.openxmlformats.org/drawingml/2006/main" noChangeAspect="1"/>
             </wp:cNvGraphicFramePr>
@@ -667,7 +588,7 @@
               <a:graphicData uri="http://schemas.openxmlformats.org/drawingml/2006/picture">
                 <pic:pic xmlns:pic="http://schemas.openxmlformats.org/drawingml/2006/picture">
                   <pic:nvPicPr>
-                    <pic:cNvPr id="0" name="Picture 4"/>
+                    <pic:cNvPr id="0" name="Picture 1"/>
                     <pic:cNvPicPr>
                       <a:picLocks noChangeAspect="1" noChangeArrowheads="1"/>
                     </pic:cNvPicPr>
@@ -688,7 +609,7 @@
                   <pic:spPr bwMode="auto">
                     <a:xfrm>
                       <a:off x="0" y="0"/>
-                      <a:ext cx="3260935" cy="1113354"/>
+                      <a:ext cx="3136632" cy="1039477"/>
                     </a:xfrm>
                     <a:prstGeom prst="rect">
                       <a:avLst/>
@@ -704,18 +625,99 @@
           </wp:inline>
         </w:drawing>
       </w:r>
-      <w:r>
+    </w:p>
+    <w:p>
+      <w:pPr>
+        <w:pStyle w:val="Sinespaciado"/>
+      </w:pPr>
+    </w:p>
+    <w:p>
+      <w:pPr>
+        <w:pStyle w:val="Sinespaciado"/>
+      </w:pPr>
+      <w:r>
+        <w:t xml:space="preserve">Después por medio de Kafka los registros se alojarán en S3  </w:t>
+      </w:r>
+      <w:r>
+        <w:tab/>
+      </w:r>
+      <w:r>
+        <w:tab/>
+      </w:r>
+      <w:r>
+        <w:tab/>
+      </w:r>
+      <w:r>
+        <w:tab/>
+      </w:r>
+      <w:r>
+        <w:tab/>
+      </w:r>
+    </w:p>
+    <w:p>
+      <w:pPr>
+        <w:pStyle w:val="Sinespaciado"/>
+        <w:numPr>
+          <w:ilvl w:val="0"/>
+          <w:numId w:val="8"/>
+        </w:numPr>
+      </w:pPr>
+      <w:r>
+        <w:t>clientesConsumer.py</w:t>
+      </w:r>
+      <w:r>
+        <w:t xml:space="preserve">  </w:t>
+      </w:r>
+      <w:r>
+        <w:t>-&gt; Se pone a la escucha para cuando se le mande la información del Producer.</w:t>
+      </w:r>
+    </w:p>
+    <w:p>
+      <w:pPr>
+        <w:pStyle w:val="Sinespaciado"/>
+        <w:numPr>
+          <w:ilvl w:val="0"/>
+          <w:numId w:val="8"/>
+        </w:numPr>
+      </w:pPr>
+      <w:r>
+        <w:t>clientesProducer.py    -&gt; Se encarga de leer desde mongo_db y mandar</w:t>
+      </w:r>
+      <w:r>
+        <w:t xml:space="preserve"> la información</w:t>
+      </w:r>
+      <w:r>
+        <w:t xml:space="preserve"> al Consumer.</w:t>
+      </w:r>
+      <w:r>
+        <w:rPr>
+          <w:noProof/>
+        </w:rPr>
         <w:t xml:space="preserve"> </w:t>
       </w:r>
+    </w:p>
+    <w:p>
+      <w:pPr>
+        <w:pStyle w:val="Sinespaciado"/>
+      </w:pPr>
+    </w:p>
+    <w:p>
+      <w:pPr>
+        <w:pStyle w:val="Sinespaciado"/>
+        <w:pBdr>
+          <w:bottom w:val="single" w:sz="6" w:space="1" w:color="auto"/>
+        </w:pBdr>
+      </w:pPr>
       <w:r>
         <w:rPr>
           <w:noProof/>
         </w:rPr>
+        <w:lastRenderedPageBreak/>
         <w:drawing>
-          <wp:inline distT="0" distB="0" distL="0" distR="0" wp14:anchorId="1C85EF29" wp14:editId="4149AA59">
-            <wp:extent cx="3217904" cy="1074806"/>
-            <wp:effectExtent l="0" t="0" r="1905" b="0"/>
-            <wp:docPr id="3" name="Imagen 3"/>
+          <wp:inline distT="0" distB="0" distL="0" distR="0" wp14:anchorId="233877CE" wp14:editId="2446E70A">
+            <wp:extent cx="2989690" cy="1020745"/>
+            <wp:effectExtent l="0" t="0" r="1270" b="8255"/>
+            <wp:docPr id="4" name="Imagen 4"/>
             <wp:cNvGraphicFramePr>
               <a:graphicFrameLocks xmlns:a="http://schemas.openxmlformats.org/drawingml/2006/main" noChangeAspect="1"/>
             </wp:cNvGraphicFramePr>
@@ -723,7 +725,7 @@
               <a:graphicData uri="http://schemas.openxmlformats.org/drawingml/2006/picture">
                 <pic:pic xmlns:pic="http://schemas.openxmlformats.org/drawingml/2006/picture">
                   <pic:nvPicPr>
-                    <pic:cNvPr id="0" name="Picture 3"/>
+                    <pic:cNvPr id="0" name="Picture 4"/>
                     <pic:cNvPicPr>
                       <a:picLocks noChangeAspect="1" noChangeArrowheads="1"/>
                     </pic:cNvPicPr>
@@ -744,7 +746,7 @@
                   <pic:spPr bwMode="auto">
                     <a:xfrm>
                       <a:off x="0" y="0"/>
-                      <a:ext cx="3323844" cy="1110191"/>
+                      <a:ext cx="3072685" cy="1049081"/>
                     </a:xfrm>
                     <a:prstGeom prst="rect">
                       <a:avLst/>
@@ -760,6 +762,62 @@
           </wp:inline>
         </w:drawing>
       </w:r>
+      <w:r>
+        <w:t xml:space="preserve"> </w:t>
+      </w:r>
+      <w:r>
+        <w:rPr>
+          <w:noProof/>
+        </w:rPr>
+        <w:drawing>
+          <wp:inline distT="0" distB="0" distL="0" distR="0" wp14:anchorId="1C85EF29" wp14:editId="10070E79">
+            <wp:extent cx="2941983" cy="982646"/>
+            <wp:effectExtent l="0" t="0" r="0" b="8255"/>
+            <wp:docPr id="3" name="Imagen 3"/>
+            <wp:cNvGraphicFramePr>
+              <a:graphicFrameLocks xmlns:a="http://schemas.openxmlformats.org/drawingml/2006/main" noChangeAspect="1"/>
+            </wp:cNvGraphicFramePr>
+            <a:graphic xmlns:a="http://schemas.openxmlformats.org/drawingml/2006/main">
+              <a:graphicData uri="http://schemas.openxmlformats.org/drawingml/2006/picture">
+                <pic:pic xmlns:pic="http://schemas.openxmlformats.org/drawingml/2006/picture">
+                  <pic:nvPicPr>
+                    <pic:cNvPr id="0" name="Picture 3"/>
+                    <pic:cNvPicPr>
+                      <a:picLocks noChangeAspect="1" noChangeArrowheads="1"/>
+                    </pic:cNvPicPr>
+                  </pic:nvPicPr>
+                  <pic:blipFill>
+                    <a:blip r:embed="rId12">
+                      <a:extLst>
+                        <a:ext uri="{28A0092B-C50C-407E-A947-70E740481C1C}">
+                          <a14:useLocalDpi xmlns:a14="http://schemas.microsoft.com/office/drawing/2010/main" val="0"/>
+                        </a:ext>
+                      </a:extLst>
+                    </a:blip>
+                    <a:srcRect/>
+                    <a:stretch>
+                      <a:fillRect/>
+                    </a:stretch>
+                  </pic:blipFill>
+                  <pic:spPr bwMode="auto">
+                    <a:xfrm>
+                      <a:off x="0" y="0"/>
+                      <a:ext cx="3044752" cy="1016972"/>
+                    </a:xfrm>
+                    <a:prstGeom prst="rect">
+                      <a:avLst/>
+                    </a:prstGeom>
+                    <a:noFill/>
+                    <a:ln>
+                      <a:noFill/>
+                    </a:ln>
+                  </pic:spPr>
+                </pic:pic>
+              </a:graphicData>
+            </a:graphic>
+          </wp:inline>
+        </w:drawing>
+      </w:r>
     </w:p>
     <w:p>
       <w:pPr>
@@ -781,41 +839,6 @@
     </w:p>
     <w:p>
       <w:pPr>
-        <w:pStyle w:val="Sinespaciado"/>
-      </w:pPr>
-    </w:p>
-    <w:p>
-      <w:pPr>
-        <w:pStyle w:val="Sinespaciado"/>
-      </w:pPr>
-    </w:p>
-    <w:p>
-      <w:pPr>
-        <w:pStyle w:val="Sinespaciado"/>
-      </w:pPr>
-    </w:p>
-    <w:p>
-      <w:pPr>
-        <w:pStyle w:val="Sinespaciado"/>
-      </w:pPr>
-    </w:p>
-    <w:p>
-      <w:pPr>
-        <w:pStyle w:val="Sinespaciado"/>
-      </w:pPr>
-    </w:p>
-    <w:p>
-      <w:pPr>
-        <w:pStyle w:val="Sinespaciado"/>
-      </w:pPr>
-    </w:p>
-    <w:p>
-      <w:pPr>
-        <w:pStyle w:val="Sinespaciado"/>
-      </w:pPr>
-    </w:p>
-    <w:p>
-      <w:pPr>
         <w:pStyle w:val="Ttulo3"/>
         <w:rPr>
           <w:shd w:val="clear" w:color="auto" w:fill="FFFFFF"/>
@@ -826,6 +849,12 @@
           <w:shd w:val="clear" w:color="auto" w:fill="FFFFFF"/>
         </w:rPr>
         <w:t>Neo4j</w:t>
+      </w:r>
+      <w:r>
+        <w:rPr>
+          <w:shd w:val="clear" w:color="auto" w:fill="FFFFFF"/>
+        </w:rPr>
+        <w:t xml:space="preserve"> - KAFKA</w:t>
       </w:r>
     </w:p>
     <w:p>
@@ -869,7 +898,7 @@
                     </pic:cNvPicPr>
                   </pic:nvPicPr>
                   <pic:blipFill>
-                    <a:blip r:embed="rId12">
+                    <a:blip r:embed="rId13">
                       <a:extLst>
                         <a:ext uri="{28A0092B-C50C-407E-A947-70E740481C1C}">
                           <a14:useLocalDpi xmlns:a14="http://schemas.microsoft.com/office/drawing/2010/main" val="0"/>
@@ -928,7 +957,7 @@
                     </pic:cNvPicPr>
                   </pic:nvPicPr>
                   <pic:blipFill>
-                    <a:blip r:embed="rId13">
+                    <a:blip r:embed="rId14">
                       <a:extLst>
                         <a:ext uri="{28A0092B-C50C-407E-A947-70E740481C1C}">
                           <a14:useLocalDpi xmlns:a14="http://schemas.microsoft.com/office/drawing/2010/main" val="0"/>
@@ -1033,7 +1062,7 @@
                     </pic:cNvPicPr>
                   </pic:nvPicPr>
                   <pic:blipFill>
-                    <a:blip r:embed="rId14">
+                    <a:blip r:embed="rId15">
                       <a:extLst>
                         <a:ext uri="{28A0092B-C50C-407E-A947-70E740481C1C}">
                           <a14:useLocalDpi xmlns:a14="http://schemas.microsoft.com/office/drawing/2010/main" val="0"/>
@@ -1089,7 +1118,7 @@
                     </pic:cNvPicPr>
                   </pic:nvPicPr>
                   <pic:blipFill>
-                    <a:blip r:embed="rId15">
+                    <a:blip r:embed="rId16">
                       <a:extLst>
                         <a:ext uri="{28A0092B-C50C-407E-A947-70E740481C1C}">
                           <a14:useLocalDpi xmlns:a14="http://schemas.microsoft.com/office/drawing/2010/main" val="0"/>
@@ -1168,7 +1197,6 @@
         </w:numPr>
       </w:pPr>
       <w:r>
-        <w:lastRenderedPageBreak/>
         <w:t>El</w:t>
       </w:r>
       <w:r>
@@ -1316,6 +1344,7 @@
           <w:noProof/>
           <w:u w:val="none"/>
         </w:rPr>
+        <w:lastRenderedPageBreak/>
         <w:drawing>
           <wp:inline distT="0" distB="0" distL="0" distR="0" wp14:anchorId="1C607560" wp14:editId="5B28AA05">
             <wp:extent cx="3648152" cy="977348"/>
@@ -1334,7 +1363,7 @@
                     </pic:cNvPicPr>
                   </pic:nvPicPr>
                   <pic:blipFill>
-                    <a:blip r:embed="rId16">
+                    <a:blip r:embed="rId17">
                       <a:extLst>
                         <a:ext uri="{28A0092B-C50C-407E-A947-70E740481C1C}">
                           <a14:useLocalDpi xmlns:a14="http://schemas.microsoft.com/office/drawing/2010/main" val="0"/>
@@ -1395,7 +1424,7 @@
                     </pic:cNvPicPr>
                   </pic:nvPicPr>
                   <pic:blipFill>
-                    <a:blip r:embed="rId17">
+                    <a:blip r:embed="rId18">
                       <a:extLst>
                         <a:ext uri="{28A0092B-C50C-407E-A947-70E740481C1C}">
                           <a14:useLocalDpi xmlns:a14="http://schemas.microsoft.com/office/drawing/2010/main" val="0"/>
@@ -1547,7 +1576,7 @@
                     <pic:cNvPicPr/>
                   </pic:nvPicPr>
                   <pic:blipFill>
-                    <a:blip r:embed="rId18"/>
+                    <a:blip r:embed="rId19"/>
                     <a:stretch>
                       <a:fillRect/>
                     </a:stretch>
@@ -1593,7 +1622,7 @@
                     <pic:cNvPicPr/>
                   </pic:nvPicPr>
                   <pic:blipFill>
-                    <a:blip r:embed="rId19"/>
+                    <a:blip r:embed="rId20"/>
                     <a:stretch>
                       <a:fillRect/>
                     </a:stretch>
@@ -1774,7 +1803,7 @@
                     </pic:cNvPicPr>
                   </pic:nvPicPr>
                   <pic:blipFill>
-                    <a:blip r:embed="rId20">
+                    <a:blip r:embed="rId21">
                       <a:extLst>
                         <a:ext uri="{28A0092B-C50C-407E-A947-70E740481C1C}">
                           <a14:useLocalDpi xmlns:a14="http://schemas.microsoft.com/office/drawing/2010/main" val="0"/>
@@ -1827,7 +1856,7 @@
                     </pic:cNvPicPr>
                   </pic:nvPicPr>
                   <pic:blipFill>
-                    <a:blip r:embed="rId21">
+                    <a:blip r:embed="rId22">
                       <a:extLst>
                         <a:ext uri="{28A0092B-C50C-407E-A947-70E740481C1C}">
                           <a14:useLocalDpi xmlns:a14="http://schemas.microsoft.com/office/drawing/2010/main" val="0"/>
@@ -1993,170 +2022,11 @@
         <w:jc w:val="center"/>
       </w:pPr>
       <w:r>
-        <w:rPr>
-          <w:noProof/>
-        </w:rPr>
         <w:drawing>
-          <wp:inline distT="0" distB="0" distL="0" distR="0" wp14:anchorId="07308418" wp14:editId="269D1DE3">
-            <wp:extent cx="4172532" cy="3077004"/>
-            <wp:effectExtent l="0" t="0" r="0" b="9525"/>
-            <wp:docPr id="11" name="Imagen 11"/>
-            <wp:cNvGraphicFramePr>
-              <a:graphicFrameLocks xmlns:a="http://schemas.openxmlformats.org/drawingml/2006/main" noChangeAspect="1"/>
-            </wp:cNvGraphicFramePr>
-            <a:graphic xmlns:a="http://schemas.openxmlformats.org/drawingml/2006/main">
-              <a:graphicData uri="http://schemas.openxmlformats.org/drawingml/2006/picture">
-                <pic:pic xmlns:pic="http://schemas.openxmlformats.org/drawingml/2006/picture">
-                  <pic:nvPicPr>
-                    <pic:cNvPr id="1" name=""/>
-                    <pic:cNvPicPr/>
-                  </pic:nvPicPr>
-                  <pic:blipFill>
-                    <a:blip r:embed="rId22"/>
-                    <a:stretch>
-                      <a:fillRect/>
-                    </a:stretch>
-                  </pic:blipFill>
-                  <pic:spPr>
-                    <a:xfrm>
-                      <a:off x="0" y="0"/>
-                      <a:ext cx="4172532" cy="3077004"/>
-                    </a:xfrm>
-                    <a:prstGeom prst="rect">
-                      <a:avLst/>
-                    </a:prstGeom>
-                    <a:solidFill>
-                      <a:sysClr val="windowText" lastClr="000000">
-                        <a:alpha val="95000"/>
-                      </a:sysClr>
-                    </a:solidFill>
-                    <a:effectLst/>
-                  </pic:spPr>
-                </pic:pic>
-              </a:graphicData>
-            </a:graphic>
-          </wp:inline>
-        </w:drawing>
-      </w:r>
-    </w:p>
-    <w:p>
-      <w:pPr>
-        <w:pStyle w:val="Sinespaciado"/>
-      </w:pPr>
-    </w:p>
-    <w:p>
-      <w:pPr>
-        <w:pStyle w:val="Sinespaciado"/>
-      </w:pPr>
-    </w:p>
-    <w:p>
-      <w:pPr>
-        <w:pStyle w:val="Sinespaciado"/>
-      </w:pPr>
-    </w:p>
-    <w:p>
-      <w:pPr>
-        <w:pStyle w:val="Sinespaciado"/>
-      </w:pPr>
-    </w:p>
-    <w:p>
-      <w:pPr>
-        <w:pStyle w:val="Sinespaciado"/>
-        <w:pBdr>
-          <w:bottom w:val="single" w:sz="6" w:space="1" w:color="auto"/>
-        </w:pBdr>
-        <w:jc w:val="center"/>
-        <w:rPr>
-          <w:b/>
-          <w:bCs/>
-          <w:i/>
-          <w:iCs/>
-        </w:rPr>
-      </w:pPr>
-      <w:r>
-        <w:rPr>
-          <w:b/>
-          <w:bCs/>
-          <w:i/>
-          <w:iCs/>
-          <w:highlight w:val="lightGray"/>
-        </w:rPr>
-        <w:t>Ya tenemos los archivos necesarios en S3.</w:t>
-      </w:r>
-    </w:p>
-    <w:p>
-      <w:pPr>
-        <w:pStyle w:val="Sinespaciado"/>
-      </w:pPr>
-    </w:p>
-    <w:p>
-      <w:pPr>
-        <w:pStyle w:val="Ttulo2"/>
-      </w:pPr>
-      <w:r>
-        <w:t>Preparación del WareHouse</w:t>
-      </w:r>
-    </w:p>
-    <w:p/>
-    <w:p>
-      <w:pPr>
-        <w:pStyle w:val="Sinespaciado"/>
-      </w:pPr>
-      <w:r>
-        <w:lastRenderedPageBreak/>
-        <w:t>Se crea</w:t>
-      </w:r>
-      <w:r>
-        <w:t>n</w:t>
-      </w:r>
-      <w:r>
-        <w:t xml:space="preserve"> la</w:t>
-      </w:r>
-      <w:r>
-        <w:t>s</w:t>
-      </w:r>
-      <w:r>
-        <w:t xml:space="preserve"> </w:t>
-      </w:r>
-      <w:r>
-        <w:t xml:space="preserve">4 </w:t>
-      </w:r>
-      <w:r>
-        <w:t>tabla</w:t>
-      </w:r>
-      <w:r>
-        <w:t>s</w:t>
-      </w:r>
-      <w:r>
-        <w:t xml:space="preserve"> con los atributos que nos interesan </w:t>
-      </w:r>
-      <w:r>
-        <w:t xml:space="preserve">de los archivos en S3 creados anteriormente </w:t>
-      </w:r>
-      <w:r>
-        <w:t>para insertar los registros</w:t>
-      </w:r>
-      <w:r>
-        <w:t xml:space="preserve"> que respondan a determinadas consultas </w:t>
-      </w:r>
-      <w:r>
-        <w:t>.</w:t>
-      </w:r>
-    </w:p>
-    <w:p>
-      <w:pPr>
-        <w:pStyle w:val="Sinespaciado"/>
-        <w:jc w:val="center"/>
-      </w:pPr>
-      <w:r>
-        <w:rPr>
-          <w:noProof/>
-        </w:rPr>
-        <w:drawing>
-          <wp:inline distT="0" distB="0" distL="0" distR="0" wp14:anchorId="2A8EE08D" wp14:editId="46493DB1">
-            <wp:extent cx="2655735" cy="1968024"/>
+          <wp:inline distT="0" distB="0" distL="0" distR="0" wp14:anchorId="55E288A9" wp14:editId="6EA1935C">
+            <wp:extent cx="4782217" cy="1066949"/>
             <wp:effectExtent l="0" t="0" r="0" b="0"/>
-            <wp:docPr id="14" name="Imagen 14"/>
+            <wp:docPr id="41" name="Imagen 41"/>
             <wp:cNvGraphicFramePr>
               <a:graphicFrameLocks xmlns:a="http://schemas.openxmlformats.org/drawingml/2006/main" noChangeAspect="1"/>
             </wp:cNvGraphicFramePr>
@@ -2176,7 +2046,7 @@
                   <pic:spPr>
                     <a:xfrm>
                       <a:off x="0" y="0"/>
-                      <a:ext cx="2667101" cy="1976447"/>
+                      <a:ext cx="4782217" cy="1066949"/>
                     </a:xfrm>
                     <a:prstGeom prst="rect">
                       <a:avLst/>
@@ -2188,92 +2058,12 @@
           </wp:inline>
         </w:drawing>
       </w:r>
-    </w:p>
-    <w:p>
-      <w:pPr>
-        <w:pStyle w:val="Sinespaciado"/>
-      </w:pPr>
-    </w:p>
-    <w:p>
-      <w:pPr>
-        <w:pStyle w:val="Sinespaciado"/>
-      </w:pPr>
-      <w:r>
-        <w:t xml:space="preserve">DataLoading </w:t>
-      </w:r>
-    </w:p>
-    <w:p>
-      <w:pPr>
-        <w:pStyle w:val="Sinespaciado"/>
-      </w:pPr>
-      <w:r>
-        <w:t xml:space="preserve">Archivo </w:t>
-      </w:r>
-      <w:r>
-        <w:t>tabla_wclientes.py</w:t>
-      </w:r>
-      <w:r>
-        <w:t xml:space="preserve"> -&gt; Crea la tabla para Análisis de Clientes.</w:t>
-      </w:r>
-    </w:p>
-    <w:p>
-      <w:pPr>
-        <w:pStyle w:val="Sinespaciado"/>
-        <w:numPr>
-          <w:ilvl w:val="0"/>
-          <w:numId w:val="5"/>
-        </w:numPr>
-      </w:pPr>
-      <w:r>
-        <w:t xml:space="preserve">Crear la tabla. </w:t>
-      </w:r>
-    </w:p>
-    <w:p>
-      <w:pPr>
-        <w:pStyle w:val="Sinespaciado"/>
-        <w:numPr>
-          <w:ilvl w:val="0"/>
-          <w:numId w:val="5"/>
-        </w:numPr>
-      </w:pPr>
-      <w:r>
-        <w:t>Componer Dataframe con los atributos</w:t>
-      </w:r>
-      <w:r>
-        <w:t xml:space="preserve"> de archivos que nos interesan</w:t>
-      </w:r>
-      <w:r>
-        <w:t xml:space="preserve">. </w:t>
-      </w:r>
-    </w:p>
-    <w:p>
-      <w:pPr>
-        <w:pStyle w:val="Sinespaciado"/>
-        <w:numPr>
-          <w:ilvl w:val="0"/>
-          <w:numId w:val="5"/>
-        </w:numPr>
-      </w:pPr>
-      <w:r>
-        <w:t>Insertar los registros</w:t>
-      </w:r>
-      <w:r>
-        <w:t>.</w:t>
-      </w:r>
-    </w:p>
-    <w:p>
-      <w:pPr>
-        <w:pStyle w:val="Sinespaciado"/>
-      </w:pPr>
-      <w:r>
-        <w:rPr>
-          <w:noProof/>
-        </w:rPr>
+      <w:r>
         <w:drawing>
-          <wp:inline distT="0" distB="0" distL="0" distR="0" wp14:anchorId="0F8FB6F7" wp14:editId="1D6B77DA">
-            <wp:extent cx="6120765" cy="5746750"/>
-            <wp:effectExtent l="0" t="0" r="0" b="6350"/>
-            <wp:docPr id="33" name="Imagen 33"/>
+          <wp:inline distT="0" distB="0" distL="0" distR="0" wp14:anchorId="6D98AA3B" wp14:editId="14C7954B">
+            <wp:extent cx="3801005" cy="3362794"/>
+            <wp:effectExtent l="0" t="0" r="9525" b="9525"/>
+            <wp:docPr id="40" name="Imagen 40"/>
             <wp:cNvGraphicFramePr>
               <a:graphicFrameLocks xmlns:a="http://schemas.openxmlformats.org/drawingml/2006/main" noChangeAspect="1"/>
             </wp:cNvGraphicFramePr>
@@ -2293,7 +2083,7 @@
                   <pic:spPr>
                     <a:xfrm>
                       <a:off x="0" y="0"/>
-                      <a:ext cx="6120765" cy="5746750"/>
+                      <a:ext cx="3801005" cy="3362794"/>
                     </a:xfrm>
                     <a:prstGeom prst="rect">
                       <a:avLst/>
@@ -2309,45 +2099,117 @@
     <w:p>
       <w:pPr>
         <w:pStyle w:val="Sinespaciado"/>
-        <w:ind w:left="720"/>
-      </w:pPr>
-    </w:p>
-    <w:p>
-      <w:pPr>
-        <w:pStyle w:val="Sinespaciado"/>
-      </w:pPr>
-      <w:r>
-        <w:t xml:space="preserve">Archivo </w:t>
-      </w:r>
-      <w:r>
-        <w:t>tabla_whoteles.py -&gt; Crea la tabla para Análisis de Hoteles.</w:t>
-      </w:r>
-      <w:r>
-        <w:t xml:space="preserve"> Ídem</w:t>
-      </w:r>
-      <w:r>
-        <w:t xml:space="preserve">   </w:t>
-      </w:r>
-      <w:r>
-        <w:rPr>
-          <w:highlight w:val="green"/>
-        </w:rPr>
-        <w:t>Incluido el nº de empleados.</w:t>
-      </w:r>
-    </w:p>
-    <w:p>
-      <w:pPr>
-        <w:pStyle w:val="Sinespaciado"/>
-      </w:pPr>
-      <w:r>
-        <w:rPr>
-          <w:noProof/>
-        </w:rPr>
+      </w:pPr>
+    </w:p>
+    <w:p>
+      <w:pPr>
+        <w:pStyle w:val="Sinespaciado"/>
+      </w:pPr>
+    </w:p>
+    <w:p>
+      <w:pPr>
+        <w:pStyle w:val="Sinespaciado"/>
+      </w:pPr>
+    </w:p>
+    <w:p>
+      <w:pPr>
+        <w:pStyle w:val="Sinespaciado"/>
+      </w:pPr>
+    </w:p>
+    <w:p>
+      <w:pPr>
+        <w:pStyle w:val="Sinespaciado"/>
+        <w:pBdr>
+          <w:bottom w:val="single" w:sz="6" w:space="1" w:color="auto"/>
+        </w:pBdr>
+        <w:jc w:val="center"/>
+        <w:rPr>
+          <w:b/>
+          <w:bCs/>
+          <w:i/>
+          <w:iCs/>
+        </w:rPr>
+      </w:pPr>
+      <w:r>
+        <w:rPr>
+          <w:b/>
+          <w:bCs/>
+          <w:i/>
+          <w:iCs/>
+          <w:highlight w:val="lightGray"/>
+        </w:rPr>
+        <w:t>Ya tenemos los archivos necesarios en S3.</w:t>
+      </w:r>
+    </w:p>
+    <w:p>
+      <w:pPr>
+        <w:pStyle w:val="Sinespaciado"/>
+      </w:pPr>
+    </w:p>
+    <w:p>
+      <w:pPr>
+        <w:pStyle w:val="Ttulo2"/>
+      </w:pPr>
+      <w:r>
+        <w:t>Preparación del WareHouse</w:t>
+      </w:r>
+    </w:p>
+    <w:p/>
+    <w:p>
+      <w:pPr>
+        <w:pStyle w:val="Sinespaciado"/>
+      </w:pPr>
+      <w:r>
+        <w:t>Se crea</w:t>
+      </w:r>
+      <w:r>
+        <w:t>n</w:t>
+      </w:r>
+      <w:r>
+        <w:t xml:space="preserve"> la</w:t>
+      </w:r>
+      <w:r>
+        <w:t>s</w:t>
+      </w:r>
+      <w:r>
+        <w:t xml:space="preserve"> </w:t>
+      </w:r>
+      <w:r>
+        <w:t xml:space="preserve">4 </w:t>
+      </w:r>
+      <w:r>
+        <w:t>tabla</w:t>
+      </w:r>
+      <w:r>
+        <w:t>s</w:t>
+      </w:r>
+      <w:r>
+        <w:t xml:space="preserve"> con los atributos que nos interesan </w:t>
+      </w:r>
+      <w:r>
+        <w:t xml:space="preserve">de los archivos en S3 creados anteriormente </w:t>
+      </w:r>
+      <w:r>
+        <w:t>para insertar los registros</w:t>
+      </w:r>
+      <w:r>
+        <w:t xml:space="preserve"> que respondan a determinadas consultas </w:t>
+      </w:r>
+      <w:r>
+        <w:t>.</w:t>
+      </w:r>
+    </w:p>
+    <w:p>
+      <w:pPr>
+        <w:pStyle w:val="Sinespaciado"/>
+        <w:jc w:val="center"/>
+      </w:pPr>
+      <w:r>
         <w:drawing>
-          <wp:inline distT="0" distB="0" distL="0" distR="0" wp14:anchorId="03A672D1" wp14:editId="6063E245">
-            <wp:extent cx="6120765" cy="5277485"/>
-            <wp:effectExtent l="0" t="0" r="0" b="0"/>
-            <wp:docPr id="26" name="Imagen 26"/>
+          <wp:inline distT="0" distB="0" distL="0" distR="0" wp14:anchorId="7511C843" wp14:editId="4C82DD99">
+            <wp:extent cx="3124863" cy="832356"/>
+            <wp:effectExtent l="0" t="0" r="0" b="6350"/>
+            <wp:docPr id="43" name="Imagen 43"/>
             <wp:cNvGraphicFramePr>
               <a:graphicFrameLocks xmlns:a="http://schemas.openxmlformats.org/drawingml/2006/main" noChangeAspect="1"/>
             </wp:cNvGraphicFramePr>
@@ -2367,7 +2229,7 @@
                   <pic:spPr>
                     <a:xfrm>
                       <a:off x="0" y="0"/>
-                      <a:ext cx="6120765" cy="5277485"/>
+                      <a:ext cx="3140261" cy="836457"/>
                     </a:xfrm>
                     <a:prstGeom prst="rect">
                       <a:avLst/>
@@ -2383,31 +2245,18 @@
     <w:p>
       <w:pPr>
         <w:pStyle w:val="Sinespaciado"/>
-      </w:pPr>
-    </w:p>
-    <w:p>
-      <w:pPr>
-        <w:pStyle w:val="Sinespaciado"/>
-      </w:pPr>
-      <w:r>
+        <w:jc w:val="center"/>
+      </w:pPr>
+      <w:r>
+        <w:rPr>
+          <w:noProof/>
+        </w:rPr>
         <w:lastRenderedPageBreak/>
-        <w:t xml:space="preserve">Archivo </w:t>
-      </w:r>
-      <w:r>
-        <w:t>tabla_wrestaurantes.py -&gt; Crea la tabla para Análisis de Restaurantes.</w:t>
-      </w:r>
-      <w:r>
-        <w:t xml:space="preserve"> Ídem</w:t>
-      </w:r>
-      <w:r>
-        <w:rPr>
-          <w:noProof/>
-        </w:rPr>
         <w:drawing>
-          <wp:inline distT="0" distB="0" distL="0" distR="0" wp14:anchorId="6CC6C3A3" wp14:editId="7A07225E">
-            <wp:extent cx="6120765" cy="3731260"/>
-            <wp:effectExtent l="0" t="0" r="0" b="2540"/>
-            <wp:docPr id="35" name="Imagen 35"/>
+          <wp:inline distT="0" distB="0" distL="0" distR="0" wp14:anchorId="2A8EE08D" wp14:editId="1AFC0C71">
+            <wp:extent cx="3116696" cy="2309618"/>
+            <wp:effectExtent l="0" t="0" r="7620" b="0"/>
+            <wp:docPr id="14" name="Imagen 14"/>
             <wp:cNvGraphicFramePr>
               <a:graphicFrameLocks xmlns:a="http://schemas.openxmlformats.org/drawingml/2006/main" noChangeAspect="1"/>
             </wp:cNvGraphicFramePr>
@@ -2427,7 +2276,7 @@
                   <pic:spPr>
                     <a:xfrm>
                       <a:off x="0" y="0"/>
-                      <a:ext cx="6120765" cy="3731260"/>
+                      <a:ext cx="3135703" cy="2323703"/>
                     </a:xfrm>
                     <a:prstGeom prst="rect">
                       <a:avLst/>
@@ -2439,39 +2288,15 @@
           </wp:inline>
         </w:drawing>
       </w:r>
-    </w:p>
-    <w:p>
-      <w:pPr>
-        <w:pStyle w:val="Sinespaciado"/>
-      </w:pPr>
-    </w:p>
-    <w:p>
-      <w:pPr>
-        <w:pStyle w:val="Sinespaciado"/>
-      </w:pPr>
-    </w:p>
-    <w:p>
-      <w:pPr>
-        <w:pStyle w:val="Sinespaciado"/>
-      </w:pPr>
-      <w:r>
-        <w:t xml:space="preserve">Archivo </w:t>
-      </w:r>
-      <w:r>
-        <w:t>tabla_wreservas.py -&gt; Crea la tabla para Análisis de Reservas.</w:t>
-      </w:r>
-      <w:r>
-        <w:t xml:space="preserve"> Ídem</w:t>
-      </w:r>
-      <w:r>
-        <w:rPr>
-          <w:noProof/>
-        </w:rPr>
+      <w:r>
+        <w:t xml:space="preserve"> </w:t>
+      </w:r>
+      <w:r>
         <w:drawing>
-          <wp:inline distT="0" distB="0" distL="0" distR="0" wp14:anchorId="0EAAE89D" wp14:editId="2E1A7EED">
-            <wp:extent cx="6120765" cy="4532630"/>
-            <wp:effectExtent l="0" t="0" r="0" b="1270"/>
-            <wp:docPr id="34" name="Imagen 34"/>
+          <wp:inline distT="0" distB="0" distL="0" distR="0" wp14:anchorId="17728E5F" wp14:editId="0AB76771">
+            <wp:extent cx="2532264" cy="2308170"/>
+            <wp:effectExtent l="0" t="0" r="1905" b="0"/>
+            <wp:docPr id="42" name="Imagen 42"/>
             <wp:cNvGraphicFramePr>
               <a:graphicFrameLocks xmlns:a="http://schemas.openxmlformats.org/drawingml/2006/main" noChangeAspect="1"/>
             </wp:cNvGraphicFramePr>
@@ -2491,7 +2316,7 @@
                   <pic:spPr>
                     <a:xfrm>
                       <a:off x="0" y="0"/>
-                      <a:ext cx="6120765" cy="4532630"/>
+                      <a:ext cx="2553693" cy="2327703"/>
                     </a:xfrm>
                     <a:prstGeom prst="rect">
                       <a:avLst/>
@@ -2506,54 +2331,89 @@
     </w:p>
     <w:p>
       <w:pPr>
-        <w:rPr>
-          <w:b w:val="0"/>
-          <w:u w:val="none"/>
-        </w:rPr>
-      </w:pPr>
-      <w:r>
-        <w:lastRenderedPageBreak/>
-        <w:br w:type="page"/>
-      </w:r>
-    </w:p>
-    <w:p>
-      <w:pPr>
-        <w:pStyle w:val="Ttulo2"/>
-      </w:pPr>
-      <w:r>
-        <w:lastRenderedPageBreak/>
-        <w:t>Consultas</w:t>
-      </w:r>
-    </w:p>
-    <w:p>
-      <w:pPr>
-        <w:pStyle w:val="Sinespaciado"/>
-      </w:pPr>
-      <w:r>
-        <w:t>Tenemos un menú que pide al usuario que se decante por una u otra consulta</w:t>
-      </w:r>
-    </w:p>
-    <w:p>
-      <w:pPr>
-        <w:pStyle w:val="Sinespaciado"/>
-      </w:pPr>
-    </w:p>
-    <w:p>
-      <w:pPr>
-        <w:pStyle w:val="Sinespaciado"/>
+        <w:pStyle w:val="Sinespaciado"/>
+      </w:pPr>
+    </w:p>
+    <w:p>
+      <w:pPr>
+        <w:pStyle w:val="Sinespaciado"/>
+      </w:pPr>
+      <w:r>
+        <w:t xml:space="preserve">DataLoading </w:t>
+      </w:r>
+    </w:p>
+    <w:p>
+      <w:pPr>
+        <w:pStyle w:val="Sinespaciado"/>
+      </w:pPr>
+      <w:r>
+        <w:t xml:space="preserve">Archivo </w:t>
+      </w:r>
+      <w:r>
+        <w:t>tabla_wclientes.py</w:t>
+      </w:r>
+      <w:r>
+        <w:t xml:space="preserve"> -&gt; Crea la tabla para Análisis de Clientes.</w:t>
+      </w:r>
+    </w:p>
+    <w:p>
+      <w:pPr>
+        <w:pStyle w:val="Sinespaciado"/>
+        <w:numPr>
+          <w:ilvl w:val="0"/>
+          <w:numId w:val="5"/>
+        </w:numPr>
+      </w:pPr>
+      <w:r>
+        <w:t xml:space="preserve">Crear la tabla. </w:t>
+      </w:r>
+    </w:p>
+    <w:p>
+      <w:pPr>
+        <w:pStyle w:val="Sinespaciado"/>
+        <w:numPr>
+          <w:ilvl w:val="0"/>
+          <w:numId w:val="5"/>
+        </w:numPr>
+      </w:pPr>
+      <w:r>
+        <w:t>Componer Dataframe con los atributos</w:t>
+      </w:r>
+      <w:r>
+        <w:t xml:space="preserve"> de archivos que nos interesan</w:t>
+      </w:r>
+      <w:r>
+        <w:t xml:space="preserve">. </w:t>
+      </w:r>
+    </w:p>
+    <w:p>
+      <w:pPr>
+        <w:pStyle w:val="Sinespaciado"/>
+        <w:numPr>
+          <w:ilvl w:val="0"/>
+          <w:numId w:val="5"/>
+        </w:numPr>
+      </w:pPr>
+      <w:r>
+        <w:t>Insertar los registros</w:t>
+      </w:r>
+      <w:r>
+        <w:t>.</w:t>
+      </w:r>
+    </w:p>
+    <w:p>
+      <w:pPr>
+        <w:pStyle w:val="Sinespaciado"/>
+      </w:pPr>
+      <w:r>
         <w:rPr>
           <w:noProof/>
         </w:rPr>
-      </w:pPr>
-      <w:r>
-        <w:rPr>
-          <w:noProof/>
-        </w:rPr>
         <w:drawing>
-          <wp:inline distT="0" distB="0" distL="0" distR="0" wp14:anchorId="236949C2" wp14:editId="49A19EE4">
-            <wp:extent cx="2506329" cy="3806195"/>
-            <wp:effectExtent l="0" t="0" r="8890" b="3810"/>
-            <wp:docPr id="46" name="Imagen 46"/>
+          <wp:inline distT="0" distB="0" distL="0" distR="0" wp14:anchorId="0F8FB6F7" wp14:editId="1D6B77DA">
+            <wp:extent cx="6120765" cy="5746750"/>
+            <wp:effectExtent l="0" t="0" r="0" b="6350"/>
+            <wp:docPr id="33" name="Imagen 33"/>
             <wp:cNvGraphicFramePr>
               <a:graphicFrameLocks xmlns:a="http://schemas.openxmlformats.org/drawingml/2006/main" noChangeAspect="1"/>
             </wp:cNvGraphicFramePr>
@@ -2573,7 +2433,7 @@
                   <pic:spPr>
                     <a:xfrm>
                       <a:off x="0" y="0"/>
-                      <a:ext cx="2520187" cy="3827241"/>
+                      <a:ext cx="6120765" cy="5746750"/>
                     </a:xfrm>
                     <a:prstGeom prst="rect">
                       <a:avLst/>
@@ -2585,21 +2445,49 @@
           </wp:inline>
         </w:drawing>
       </w:r>
+    </w:p>
+    <w:p>
+      <w:pPr>
+        <w:pStyle w:val="Sinespaciado"/>
+        <w:ind w:left="720"/>
+      </w:pPr>
+    </w:p>
+    <w:p>
+      <w:pPr>
+        <w:pStyle w:val="Sinespaciado"/>
+      </w:pPr>
+      <w:r>
+        <w:t xml:space="preserve">Archivo </w:t>
+      </w:r>
+      <w:r>
+        <w:t>tabla_whoteles.py -&gt; Crea la tabla para Análisis de Hoteles.</w:t>
+      </w:r>
+      <w:r>
+        <w:t xml:space="preserve"> Ídem</w:t>
+      </w:r>
+      <w:r>
+        <w:t xml:space="preserve">   </w:t>
+      </w:r>
+      <w:r>
+        <w:rPr>
+          <w:highlight w:val="green"/>
+        </w:rPr>
+        <w:t>Incluido el nº de empleados.</w:t>
+      </w:r>
+    </w:p>
+    <w:p>
+      <w:pPr>
+        <w:pStyle w:val="Sinespaciado"/>
+      </w:pPr>
       <w:r>
         <w:rPr>
           <w:noProof/>
         </w:rPr>
-        <w:t xml:space="preserve"> </w:t>
-      </w:r>
-      <w:r>
-        <w:rPr>
-          <w:noProof/>
-        </w:rPr>
         <w:drawing>
-          <wp:inline distT="0" distB="0" distL="0" distR="0" wp14:anchorId="06D863E7" wp14:editId="132B936C">
-            <wp:extent cx="3490403" cy="3806908"/>
-            <wp:effectExtent l="0" t="0" r="0" b="3175"/>
-            <wp:docPr id="47" name="Imagen 47"/>
+          <wp:inline distT="0" distB="0" distL="0" distR="0" wp14:anchorId="03A672D1" wp14:editId="6063E245">
+            <wp:extent cx="6120765" cy="5277485"/>
+            <wp:effectExtent l="0" t="0" r="0" b="0"/>
+            <wp:docPr id="26" name="Imagen 26"/>
             <wp:cNvGraphicFramePr>
               <a:graphicFrameLocks xmlns:a="http://schemas.openxmlformats.org/drawingml/2006/main" noChangeAspect="1"/>
             </wp:cNvGraphicFramePr>
@@ -2619,7 +2507,7 @@
                   <pic:spPr>
                     <a:xfrm>
                       <a:off x="0" y="0"/>
-                      <a:ext cx="3531073" cy="3851266"/>
+                      <a:ext cx="6120765" cy="5277485"/>
                     </a:xfrm>
                     <a:prstGeom prst="rect">
                       <a:avLst/>
@@ -2639,62 +2527,27 @@
     </w:p>
     <w:p>
       <w:pPr>
-        <w:pStyle w:val="Ttulo3"/>
-      </w:pPr>
-      <w:r>
-        <w:t xml:space="preserve">Consulta1 </w:t>
-      </w:r>
-      <w:r>
-        <w:rPr>
-          <w:highlight w:val="green"/>
-        </w:rPr>
-        <w:t>OK</w:t>
-      </w:r>
-    </w:p>
-    <w:p>
-      <w:pPr>
-        <w:pStyle w:val="Sinespaciado"/>
-        <w:rPr>
-          <w:color w:val="CCCCCC"/>
-          <w:lang w:eastAsia="es-ES"/>
-        </w:rPr>
-      </w:pPr>
-      <w:r>
-        <w:rPr>
-          <w:lang w:eastAsia="es-ES"/>
-        </w:rPr>
-        <w:t>5.2.1 Análisis de las preferencias de los clientes</w:t>
-      </w:r>
-    </w:p>
-    <w:p>
-      <w:pPr>
-        <w:pStyle w:val="Sinespaciado"/>
-        <w:rPr>
-          <w:color w:val="CCCCCC"/>
-          <w:lang w:eastAsia="es-ES"/>
-        </w:rPr>
-      </w:pPr>
-      <w:r>
-        <w:rPr>
-          <w:lang w:eastAsia="es-ES"/>
-        </w:rPr>
-        <w:t>¿Cuáles son las preferencias alimenticias más comunes entre los clientes?</w:t>
-      </w:r>
-    </w:p>
-    <w:p>
-      <w:pPr>
-        <w:pStyle w:val="Sinespaciado"/>
-      </w:pPr>
+        <w:pStyle w:val="Sinespaciado"/>
+      </w:pPr>
+      <w:r>
+        <w:lastRenderedPageBreak/>
+        <w:t xml:space="preserve">Archivo </w:t>
+      </w:r>
+      <w:r>
+        <w:t>tabla_wrestaurantes.py -&gt; Crea la tabla para Análisis de Restaurantes.</w:t>
+      </w:r>
+      <w:r>
+        <w:t xml:space="preserve"> Ídem</w:t>
+      </w:r>
       <w:r>
         <w:rPr>
           <w:noProof/>
         </w:rPr>
-        <w:lastRenderedPageBreak/>
         <w:drawing>
-          <wp:inline distT="0" distB="0" distL="0" distR="0" wp14:anchorId="014A4E17" wp14:editId="04CB5E57">
-            <wp:extent cx="5400040" cy="4473575"/>
-            <wp:effectExtent l="0" t="0" r="0" b="3175"/>
-            <wp:docPr id="16" name="Imagen 16"/>
+          <wp:inline distT="0" distB="0" distL="0" distR="0" wp14:anchorId="6CC6C3A3" wp14:editId="7A07225E">
+            <wp:extent cx="6120765" cy="3731260"/>
+            <wp:effectExtent l="0" t="0" r="0" b="2540"/>
+            <wp:docPr id="35" name="Imagen 35"/>
             <wp:cNvGraphicFramePr>
               <a:graphicFrameLocks xmlns:a="http://schemas.openxmlformats.org/drawingml/2006/main" noChangeAspect="1"/>
             </wp:cNvGraphicFramePr>
@@ -2714,7 +2567,7 @@
                   <pic:spPr>
                     <a:xfrm>
                       <a:off x="0" y="0"/>
-                      <a:ext cx="5400040" cy="4473575"/>
+                      <a:ext cx="6120765" cy="3731260"/>
                     </a:xfrm>
                     <a:prstGeom prst="rect">
                       <a:avLst/>
@@ -2739,84 +2592,26 @@
     </w:p>
     <w:p>
       <w:pPr>
-        <w:pStyle w:val="Ttulo3"/>
-      </w:pPr>
-      <w:r>
-        <w:t>Consulta2</w:t>
-      </w:r>
-      <w:r>
-        <w:t xml:space="preserve"> </w:t>
-      </w:r>
-      <w:r>
-        <w:rPr>
-          <w:highlight w:val="green"/>
-        </w:rPr>
-        <w:t>OK</w:t>
-      </w:r>
-    </w:p>
-    <w:p>
-      <w:pPr>
-        <w:pStyle w:val="Sinespaciado"/>
-        <w:rPr>
-          <w:color w:val="CCCCCC"/>
-          <w:lang w:eastAsia="es-ES"/>
-        </w:rPr>
-      </w:pPr>
-      <w:r>
-        <w:rPr>
-          <w:lang w:eastAsia="es-ES"/>
-        </w:rPr>
-        <w:t>5.2.2 Análisis del rendimiento del restaurante:</w:t>
-      </w:r>
-    </w:p>
-    <w:p>
-      <w:pPr>
-        <w:pStyle w:val="Sinespaciado"/>
-        <w:rPr>
-          <w:color w:val="CCCCCC"/>
-          <w:lang w:eastAsia="es-ES"/>
-        </w:rPr>
-      </w:pPr>
-      <w:r>
-        <w:rPr>
-          <w:lang w:eastAsia="es-ES"/>
-        </w:rPr>
-        <w:t>¿Qué restaurante tiene el precio medio de menú más alto?</w:t>
-      </w:r>
-    </w:p>
-    <w:p>
-      <w:pPr>
-        <w:pStyle w:val="Sinespaciado"/>
-        <w:rPr>
-          <w:color w:val="CCCCCC"/>
-          <w:lang w:eastAsia="es-ES"/>
-        </w:rPr>
-      </w:pPr>
-      <w:r>
-        <w:rPr>
-          <w:lang w:eastAsia="es-ES"/>
-        </w:rPr>
-        <w:t>¿Existen tendencias en la disponibilidad de platos en los distintos restaurantes?</w:t>
-      </w:r>
-    </w:p>
-    <w:p>
-      <w:pPr>
-        <w:pStyle w:val="Sinespaciado"/>
-      </w:pPr>
-    </w:p>
-    <w:p>
-      <w:pPr>
-        <w:pStyle w:val="Sinespaciado"/>
-      </w:pPr>
+        <w:pStyle w:val="Sinespaciado"/>
+      </w:pPr>
+      <w:r>
+        <w:t xml:space="preserve">Archivo </w:t>
+      </w:r>
+      <w:r>
+        <w:t>tabla_wreservas.py -&gt; Crea la tabla para Análisis de Reservas.</w:t>
+      </w:r>
+      <w:r>
+        <w:t xml:space="preserve"> Ídem</w:t>
+      </w:r>
       <w:r>
         <w:rPr>
           <w:noProof/>
         </w:rPr>
         <w:drawing>
-          <wp:inline distT="0" distB="0" distL="0" distR="0" wp14:anchorId="437EB381" wp14:editId="4053CE72">
-            <wp:extent cx="4310712" cy="2623228"/>
-            <wp:effectExtent l="0" t="0" r="0" b="5715"/>
-            <wp:docPr id="15" name="Imagen 15"/>
+          <wp:inline distT="0" distB="0" distL="0" distR="0" wp14:anchorId="0EAAE89D" wp14:editId="2E1A7EED">
+            <wp:extent cx="6120765" cy="4532630"/>
+            <wp:effectExtent l="0" t="0" r="0" b="1270"/>
+            <wp:docPr id="34" name="Imagen 34"/>
             <wp:cNvGraphicFramePr>
               <a:graphicFrameLocks xmlns:a="http://schemas.openxmlformats.org/drawingml/2006/main" noChangeAspect="1"/>
             </wp:cNvGraphicFramePr>
@@ -2836,7 +2631,7 @@
                   <pic:spPr>
                     <a:xfrm>
                       <a:off x="0" y="0"/>
-                      <a:ext cx="4314376" cy="2625458"/>
+                      <a:ext cx="6120765" cy="4532630"/>
                     </a:xfrm>
                     <a:prstGeom prst="rect">
                       <a:avLst/>
@@ -2851,80 +2646,34 @@
     </w:p>
     <w:p>
       <w:pPr>
-        <w:pStyle w:val="Sinespaciado"/>
-      </w:pPr>
-    </w:p>
-    <w:p>
-      <w:pPr>
-        <w:pStyle w:val="Sinespaciado"/>
-      </w:pPr>
-    </w:p>
-    <w:p>
-      <w:pPr>
-        <w:pStyle w:val="Ttulo3"/>
-      </w:pPr>
-      <w:r>
-        <w:t>Consulta3</w:t>
-      </w:r>
-      <w:r>
-        <w:t xml:space="preserve"> </w:t>
-      </w:r>
-      <w:r>
-        <w:rPr>
-          <w:highlight w:val="green"/>
-        </w:rPr>
-        <w:t>OK</w:t>
-      </w:r>
-    </w:p>
-    <w:p>
-      <w:pPr>
-        <w:pStyle w:val="Sinespaciado"/>
-        <w:rPr>
-          <w:color w:val="CCCCCC"/>
-          <w:lang w:eastAsia="es-ES"/>
-        </w:rPr>
-      </w:pPr>
-      <w:r>
-        <w:rPr>
-          <w:lang w:eastAsia="es-ES"/>
-        </w:rPr>
-        <w:t>5.2.3 Patrones de reserva</w:t>
-      </w:r>
-    </w:p>
-    <w:p>
-      <w:pPr>
-        <w:pStyle w:val="Sinespaciado"/>
-        <w:rPr>
-          <w:color w:val="CCCCCC"/>
-          <w:lang w:eastAsia="es-ES"/>
-        </w:rPr>
-      </w:pPr>
-      <w:r>
-        <w:rPr>
-          <w:lang w:eastAsia="es-ES"/>
-        </w:rPr>
+        <w:pStyle w:val="Ttulo2"/>
+      </w:pPr>
+      <w:r>
         <w:lastRenderedPageBreak/>
-        <w:t>¿Cuál es la duración media de la estancia de los clientes de un hotel?</w:t>
-      </w:r>
-    </w:p>
-    <w:p>
-      <w:pPr>
-        <w:pStyle w:val="Sinespaciado"/>
-      </w:pPr>
-    </w:p>
-    <w:p>
-      <w:pPr>
-        <w:pStyle w:val="Sinespaciado"/>
-      </w:pPr>
-      <w:r>
-        <w:rPr>
-          <w:noProof/>
-        </w:rPr>
+        <w:t xml:space="preserve">Data_Analisis. </w:t>
+      </w:r>
+      <w:r>
+        <w:t>Consultas</w:t>
+      </w:r>
+    </w:p>
+    <w:p>
+      <w:pPr>
+        <w:pStyle w:val="Sinespaciado"/>
+      </w:pPr>
+      <w:r>
+        <w:t>Tenemos un menú que pide al usuario que se decante por una u otra consulta</w:t>
+      </w:r>
+    </w:p>
+    <w:p>
+      <w:pPr>
+        <w:pStyle w:val="Sinespaciado"/>
+      </w:pPr>
+      <w:r>
         <w:drawing>
-          <wp:inline distT="0" distB="0" distL="0" distR="0" wp14:anchorId="6855B535" wp14:editId="4B62CC70">
-            <wp:extent cx="5400040" cy="1224280"/>
+          <wp:inline distT="0" distB="0" distL="0" distR="0" wp14:anchorId="1AE89D80" wp14:editId="555710AD">
+            <wp:extent cx="6120765" cy="3926840"/>
             <wp:effectExtent l="0" t="0" r="0" b="0"/>
-            <wp:docPr id="17" name="Imagen 17"/>
+            <wp:docPr id="49" name="Imagen 49"/>
             <wp:cNvGraphicFramePr>
               <a:graphicFrameLocks xmlns:a="http://schemas.openxmlformats.org/drawingml/2006/main" noChangeAspect="1"/>
             </wp:cNvGraphicFramePr>
@@ -2944,7 +2693,7 @@
                   <pic:spPr>
                     <a:xfrm>
                       <a:off x="0" y="0"/>
-                      <a:ext cx="5400040" cy="1224280"/>
+                      <a:ext cx="6120765" cy="3926840"/>
                     </a:xfrm>
                     <a:prstGeom prst="rect">
                       <a:avLst/>
@@ -2966,8 +2715,13 @@
       <w:pPr>
         <w:pStyle w:val="Sinespaciado"/>
       </w:pPr>
-      <w:r>
-        <w:t>¿Existen periodos de máxima ocupación en función de las fechas de reserva?</w:t>
+    </w:p>
+    <w:p>
+      <w:pPr>
+        <w:pStyle w:val="Sinespaciado"/>
+      </w:pPr>
+      <w:r>
+        <w:t>Archivos para el análisis</w:t>
       </w:r>
     </w:p>
     <w:p>
@@ -2982,10 +2736,10 @@
           <w:noProof/>
         </w:rPr>
         <w:drawing>
-          <wp:inline distT="0" distB="0" distL="0" distR="0" wp14:anchorId="3360D856" wp14:editId="682DA328">
-            <wp:extent cx="2462317" cy="1598212"/>
-            <wp:effectExtent l="0" t="0" r="0" b="2540"/>
-            <wp:docPr id="18" name="Imagen 18"/>
+          <wp:inline distT="0" distB="0" distL="0" distR="0" wp14:anchorId="236949C2" wp14:editId="341DFD70">
+            <wp:extent cx="2104803" cy="3196425"/>
+            <wp:effectExtent l="0" t="0" r="0" b="4445"/>
+            <wp:docPr id="46" name="Imagen 46"/>
             <wp:cNvGraphicFramePr>
               <a:graphicFrameLocks xmlns:a="http://schemas.openxmlformats.org/drawingml/2006/main" noChangeAspect="1"/>
             </wp:cNvGraphicFramePr>
@@ -3005,7 +2759,7 @@
                   <pic:spPr>
                     <a:xfrm>
                       <a:off x="0" y="0"/>
-                      <a:ext cx="2466605" cy="1600995"/>
+                      <a:ext cx="2120209" cy="3219821"/>
                     </a:xfrm>
                     <a:prstGeom prst="rect">
                       <a:avLst/>
@@ -3028,10 +2782,10 @@
           <w:noProof/>
         </w:rPr>
         <w:drawing>
-          <wp:inline distT="0" distB="0" distL="0" distR="0" wp14:anchorId="1518A1F3" wp14:editId="59BFC36C">
-            <wp:extent cx="2673806" cy="1609393"/>
-            <wp:effectExtent l="0" t="0" r="0" b="0"/>
-            <wp:docPr id="19" name="Imagen 19"/>
+          <wp:inline distT="0" distB="0" distL="0" distR="0" wp14:anchorId="06D863E7" wp14:editId="745AE6D9">
+            <wp:extent cx="2926080" cy="3191413"/>
+            <wp:effectExtent l="0" t="0" r="7620" b="9525"/>
+            <wp:docPr id="47" name="Imagen 47"/>
             <wp:cNvGraphicFramePr>
               <a:graphicFrameLocks xmlns:a="http://schemas.openxmlformats.org/drawingml/2006/main" noChangeAspect="1"/>
             </wp:cNvGraphicFramePr>
@@ -3051,7 +2805,7 @@
                   <pic:spPr>
                     <a:xfrm>
                       <a:off x="0" y="0"/>
-                      <a:ext cx="2680788" cy="1613596"/>
+                      <a:ext cx="2970463" cy="3239820"/>
                     </a:xfrm>
                     <a:prstGeom prst="rect">
                       <a:avLst/>
@@ -3063,22 +2817,6 @@
           </wp:inline>
         </w:drawing>
       </w:r>
-      <w:r>
-        <w:rPr>
-          <w:noProof/>
-        </w:rPr>
-        <w:t>no es media</w:t>
-      </w:r>
-    </w:p>
-    <w:p>
-      <w:pPr>
-        <w:pStyle w:val="Sinespaciado"/>
-      </w:pPr>
-    </w:p>
-    <w:p>
-      <w:pPr>
-        <w:pStyle w:val="Sinespaciado"/>
-      </w:pPr>
     </w:p>
     <w:p>
       <w:pPr>
@@ -3089,9 +2827,9 @@
       <w:pPr>
         <w:rPr>
           <w:rFonts w:asciiTheme="majorHAnsi" w:eastAsiaTheme="majorEastAsia" w:hAnsiTheme="majorHAnsi" w:cstheme="majorBidi"/>
-          <w:color w:val="2F5496" w:themeColor="accent1" w:themeShade="BF"/>
-          <w:sz w:val="26"/>
-          <w:szCs w:val="26"/>
+          <w:color w:val="1F3763" w:themeColor="accent1" w:themeShade="7F"/>
+          <w:sz w:val="24"/>
+          <w:szCs w:val="24"/>
         </w:rPr>
       </w:pPr>
       <w:r>
@@ -3104,7 +2842,7 @@
       </w:pPr>
       <w:r>
         <w:lastRenderedPageBreak/>
-        <w:t xml:space="preserve">Consulta4 </w:t>
+        <w:t xml:space="preserve">Consulta1 </w:t>
       </w:r>
       <w:r>
         <w:rPr>
@@ -3125,7 +2863,7 @@
         <w:rPr>
           <w:lang w:eastAsia="es-ES"/>
         </w:rPr>
-        <w:t>5.2.4 Gestión de empleados</w:t>
+        <w:t>5.2.1 Análisis de las preferencias de los clientes</w:t>
       </w:r>
     </w:p>
     <w:p>
@@ -3140,18 +2878,8 @@
         <w:rPr>
           <w:lang w:eastAsia="es-ES"/>
         </w:rPr>
-        <w:t>¿Cuántos empleados tiene de media cada hotel?</w:t>
-      </w:r>
-    </w:p>
-    <w:p>
-      <w:pPr>
-        <w:pStyle w:val="Sinespaciado"/>
-      </w:pPr>
-    </w:p>
-    <w:p>
-      <w:pPr>
-        <w:pStyle w:val="Sinespaciado"/>
-      </w:pPr>
+        <w:t>¿Cuáles son las preferencias alimenticias más comunes entre los clientes?</w:t>
+      </w:r>
     </w:p>
     <w:p>
       <w:pPr>
@@ -3159,10 +2887,10 @@
       </w:pPr>
       <w:r>
         <w:drawing>
-          <wp:inline distT="0" distB="0" distL="0" distR="0" wp14:anchorId="7708F527" wp14:editId="2DB1D148">
-            <wp:extent cx="3334215" cy="2467319"/>
-            <wp:effectExtent l="0" t="0" r="0" b="9525"/>
-            <wp:docPr id="21" name="Imagen 21"/>
+          <wp:inline distT="0" distB="0" distL="0" distR="0" wp14:anchorId="0756A8E2" wp14:editId="51E0CBB0">
+            <wp:extent cx="2862470" cy="2462163"/>
+            <wp:effectExtent l="0" t="0" r="0" b="0"/>
+            <wp:docPr id="51" name="Imagen 51"/>
             <wp:cNvGraphicFramePr>
               <a:graphicFrameLocks xmlns:a="http://schemas.openxmlformats.org/drawingml/2006/main" noChangeAspect="1"/>
             </wp:cNvGraphicFramePr>
@@ -3182,7 +2910,7 @@
                   <pic:spPr>
                     <a:xfrm>
                       <a:off x="0" y="0"/>
-                      <a:ext cx="3334215" cy="2467319"/>
+                      <a:ext cx="2879682" cy="2476968"/>
                     </a:xfrm>
                     <a:prstGeom prst="rect">
                       <a:avLst/>
@@ -3195,83 +2923,19 @@
         </w:drawing>
       </w:r>
       <w:r>
-        <w:br w:type="textWrapping" w:clear="all"/>
-      </w:r>
-    </w:p>
-    <w:p>
-      <w:pPr>
-        <w:pStyle w:val="Sinespaciado"/>
-      </w:pPr>
-    </w:p>
-    <w:p>
-      <w:pPr>
-        <w:pStyle w:val="Ttulo3"/>
-      </w:pPr>
-      <w:r>
-        <w:rPr>
-          <w:highlight w:val="green"/>
-        </w:rPr>
-        <w:t>Consulta5</w:t>
-      </w:r>
-    </w:p>
-    <w:p>
-      <w:pPr>
-        <w:pStyle w:val="Sinespaciado"/>
-        <w:rPr>
-          <w:color w:val="CCCCCC"/>
-          <w:lang w:eastAsia="es-ES"/>
-        </w:rPr>
-      </w:pPr>
-      <w:r>
-        <w:rPr>
-          <w:lang w:eastAsia="es-ES"/>
-        </w:rPr>
-        <w:t>5.2.5 Ocupación e ingresos del hotel</w:t>
-      </w:r>
-    </w:p>
-    <w:p>
-      <w:pPr>
-        <w:pStyle w:val="Sinespaciado"/>
-        <w:rPr>
-          <w:lang w:eastAsia="es-ES"/>
-        </w:rPr>
-      </w:pPr>
-      <w:r>
-        <w:rPr>
-          <w:lang w:eastAsia="es-ES"/>
-        </w:rPr>
-        <w:t>¿Cuál es el índice de ocupación de cada hotel y varía según la categoría de</w:t>
-      </w:r>
-      <w:r>
-        <w:rPr>
-          <w:color w:val="CCCCCC"/>
-          <w:lang w:eastAsia="es-ES"/>
-        </w:rPr>
-        <w:t xml:space="preserve"> </w:t>
-      </w:r>
-      <w:r>
-        <w:rPr>
-          <w:lang w:eastAsia="es-ES"/>
-        </w:rPr>
-        <w:t>habitación?</w:t>
-      </w:r>
-    </w:p>
-    <w:p>
-      <w:pPr>
-        <w:pStyle w:val="Sinespaciado"/>
-        <w:rPr>
-          <w:lang w:eastAsia="es-ES"/>
-        </w:rPr>
-      </w:pPr>
-      <w:r>
-        <w:rPr>
-          <w:lang w:eastAsia="es-ES"/>
-        </w:rPr>
+        <w:t xml:space="preserve"> Hay clientes que tienen varias preferencias alimenticias</w:t>
+      </w:r>
+    </w:p>
+    <w:p>
+      <w:pPr>
+        <w:pStyle w:val="Sinespaciado"/>
+      </w:pPr>
+      <w:r>
         <w:drawing>
-          <wp:inline distT="0" distB="0" distL="0" distR="0" wp14:anchorId="6A134BFC" wp14:editId="0156E8D4">
-            <wp:extent cx="3172268" cy="2514951"/>
-            <wp:effectExtent l="0" t="0" r="9525" b="0"/>
-            <wp:docPr id="36" name="Imagen 36"/>
+          <wp:inline distT="0" distB="0" distL="0" distR="0" wp14:anchorId="2B8E79A9" wp14:editId="06743285">
+            <wp:extent cx="6120765" cy="1212850"/>
+            <wp:effectExtent l="0" t="0" r="0" b="6350"/>
+            <wp:docPr id="50" name="Imagen 50"/>
             <wp:cNvGraphicFramePr>
               <a:graphicFrameLocks xmlns:a="http://schemas.openxmlformats.org/drawingml/2006/main" noChangeAspect="1"/>
             </wp:cNvGraphicFramePr>
@@ -3291,7 +2955,7 @@
                   <pic:spPr>
                     <a:xfrm>
                       <a:off x="0" y="0"/>
-                      <a:ext cx="3172268" cy="2514951"/>
+                      <a:ext cx="6120765" cy="1212850"/>
                     </a:xfrm>
                     <a:prstGeom prst="rect">
                       <a:avLst/>
@@ -3303,38 +2967,94 @@
           </wp:inline>
         </w:drawing>
       </w:r>
-      <w:r>
-        <w:rPr>
-          <w:lang w:eastAsia="es-ES"/>
-        </w:rPr>
-        <w:t>totales</w:t>
-      </w:r>
-    </w:p>
-    <w:p>
-      <w:pPr>
-        <w:pStyle w:val="Sinespaciado"/>
-        <w:rPr>
-          <w:lang w:eastAsia="es-ES"/>
-        </w:rPr>
-      </w:pPr>
-    </w:p>
-    <w:p>
-      <w:pPr>
-        <w:pStyle w:val="Sinespaciado"/>
-        <w:rPr>
-          <w:lang w:eastAsia="es-ES"/>
-        </w:rPr>
-      </w:pPr>
-      <w:r>
-        <w:rPr>
-          <w:lang w:eastAsia="es-ES"/>
-        </w:rPr>
-        <w:lastRenderedPageBreak/>
+    </w:p>
+    <w:p>
+      <w:pPr>
+        <w:pStyle w:val="Sinespaciado"/>
+      </w:pPr>
+    </w:p>
+    <w:p>
+      <w:pPr>
+        <w:pStyle w:val="Sinespaciado"/>
+      </w:pPr>
+      <w:r>
+        <w:t>Hay registros en la tabla no duplicados que las tuplas casi son iguales</w:t>
+      </w:r>
+    </w:p>
+    <w:p>
+      <w:pPr>
+        <w:pStyle w:val="Sinespaciado"/>
+      </w:pPr>
+    </w:p>
+    <w:p>
+      <w:pPr>
+        <w:pStyle w:val="Sinespaciado"/>
+      </w:pPr>
+    </w:p>
+    <w:p>
+      <w:pPr>
+        <w:pStyle w:val="Ttulo3"/>
+      </w:pPr>
+      <w:r>
+        <w:t>Consulta2</w:t>
+      </w:r>
+      <w:r>
+        <w:t xml:space="preserve"> </w:t>
+      </w:r>
+      <w:r>
+        <w:rPr>
+          <w:highlight w:val="green"/>
+        </w:rPr>
+        <w:t>OK</w:t>
+      </w:r>
+    </w:p>
+    <w:p>
+      <w:pPr>
+        <w:pStyle w:val="Sinespaciado"/>
+        <w:rPr>
+          <w:color w:val="CCCCCC"/>
+          <w:lang w:eastAsia="es-ES"/>
+        </w:rPr>
+      </w:pPr>
+      <w:r>
+        <w:rPr>
+          <w:lang w:eastAsia="es-ES"/>
+        </w:rPr>
+        <w:t>5.2.2 Análisis del rendimiento del restaurante:</w:t>
+      </w:r>
+    </w:p>
+    <w:p>
+      <w:pPr>
+        <w:pStyle w:val="Sinespaciado"/>
+        <w:rPr>
+          <w:lang w:eastAsia="es-ES"/>
+        </w:rPr>
+      </w:pPr>
+      <w:r>
+        <w:rPr>
+          <w:lang w:eastAsia="es-ES"/>
+        </w:rPr>
+        <w:t>¿Qué restaurante tiene el precio medio de menú más alto?</w:t>
+      </w:r>
+    </w:p>
+    <w:p>
+      <w:pPr>
+        <w:pStyle w:val="Sinespaciado"/>
+        <w:rPr>
+          <w:color w:val="CCCCCC"/>
+          <w:lang w:eastAsia="es-ES"/>
+        </w:rPr>
+      </w:pPr>
+      <w:r>
+        <w:rPr>
+          <w:color w:val="CCCCCC"/>
+          <w:lang w:eastAsia="es-ES"/>
+        </w:rPr>
         <w:drawing>
-          <wp:inline distT="0" distB="0" distL="0" distR="0" wp14:anchorId="78DA378B" wp14:editId="6691CEF2">
-            <wp:extent cx="6039693" cy="2505425"/>
+          <wp:inline distT="0" distB="0" distL="0" distR="0" wp14:anchorId="6CD2BF4D" wp14:editId="6C01EA7A">
+            <wp:extent cx="3905795" cy="1686160"/>
             <wp:effectExtent l="0" t="0" r="0" b="9525"/>
-            <wp:docPr id="38" name="Imagen 38"/>
+            <wp:docPr id="52" name="Imagen 52"/>
             <wp:cNvGraphicFramePr>
               <a:graphicFrameLocks xmlns:a="http://schemas.openxmlformats.org/drawingml/2006/main" noChangeAspect="1"/>
             </wp:cNvGraphicFramePr>
@@ -3354,7 +3074,7 @@
                   <pic:spPr>
                     <a:xfrm>
                       <a:off x="0" y="0"/>
-                      <a:ext cx="6039693" cy="2505425"/>
+                      <a:ext cx="3905795" cy="1686160"/>
                     </a:xfrm>
                     <a:prstGeom prst="rect">
                       <a:avLst/>
@@ -3371,18 +3091,37 @@
       <w:pPr>
         <w:pStyle w:val="Sinespaciado"/>
         <w:rPr>
-          <w:lang w:eastAsia="es-ES"/>
-        </w:rPr>
-      </w:pPr>
-      <w:r>
-        <w:rPr>
-          <w:lang w:eastAsia="es-ES"/>
-        </w:rPr>
+          <w:color w:val="CCCCCC"/>
+          <w:lang w:eastAsia="es-ES"/>
+        </w:rPr>
+      </w:pPr>
+    </w:p>
+    <w:p>
+      <w:pPr>
+        <w:pStyle w:val="Sinespaciado"/>
+        <w:rPr>
+          <w:color w:val="CCCCCC"/>
+          <w:lang w:eastAsia="es-ES"/>
+        </w:rPr>
+      </w:pPr>
+      <w:r>
+        <w:rPr>
+          <w:lang w:eastAsia="es-ES"/>
+        </w:rPr>
+        <w:t>¿Existen tendencias en la disponibilidad de platos en los distintos restaurantes?</w:t>
+      </w:r>
+    </w:p>
+    <w:p>
+      <w:pPr>
+        <w:pStyle w:val="Sinespaciado"/>
+      </w:pPr>
+      <w:r>
+        <w:lastRenderedPageBreak/>
         <w:drawing>
-          <wp:inline distT="0" distB="0" distL="0" distR="0" wp14:anchorId="5FABB5D6" wp14:editId="596BB32C">
-            <wp:extent cx="5973009" cy="2543530"/>
+          <wp:inline distT="0" distB="0" distL="0" distR="0" wp14:anchorId="10AD15CA" wp14:editId="5B298DF2">
+            <wp:extent cx="5496692" cy="1686160"/>
             <wp:effectExtent l="0" t="0" r="8890" b="9525"/>
-            <wp:docPr id="37" name="Imagen 37"/>
+            <wp:docPr id="53" name="Imagen 53"/>
             <wp:cNvGraphicFramePr>
               <a:graphicFrameLocks xmlns:a="http://schemas.openxmlformats.org/drawingml/2006/main" noChangeAspect="1"/>
             </wp:cNvGraphicFramePr>
@@ -3402,7 +3141,7 @@
                   <pic:spPr>
                     <a:xfrm>
                       <a:off x="0" y="0"/>
-                      <a:ext cx="5973009" cy="2543530"/>
+                      <a:ext cx="5496692" cy="1686160"/>
                     </a:xfrm>
                     <a:prstGeom prst="rect">
                       <a:avLst/>
@@ -3418,19 +3157,78 @@
     <w:p>
       <w:pPr>
         <w:pStyle w:val="Sinespaciado"/>
-        <w:rPr>
-          <w:lang w:eastAsia="es-ES"/>
-        </w:rPr>
-      </w:pPr>
-      <w:r>
-        <w:rPr>
-          <w:lang w:eastAsia="es-ES"/>
+      </w:pPr>
+    </w:p>
+    <w:p>
+      <w:pPr>
+        <w:pStyle w:val="Sinespaciado"/>
+      </w:pPr>
+    </w:p>
+    <w:p>
+      <w:pPr>
+        <w:pStyle w:val="Ttulo3"/>
+      </w:pPr>
+      <w:r>
+        <w:t>Consulta3</w:t>
+      </w:r>
+      <w:r>
+        <w:t xml:space="preserve"> </w:t>
+      </w:r>
+      <w:r>
+        <w:rPr>
+          <w:highlight w:val="green"/>
+        </w:rPr>
+        <w:t>OK</w:t>
+      </w:r>
+    </w:p>
+    <w:p>
+      <w:pPr>
+        <w:pStyle w:val="Sinespaciado"/>
+        <w:rPr>
+          <w:color w:val="CCCCCC"/>
+          <w:lang w:eastAsia="es-ES"/>
+        </w:rPr>
+      </w:pPr>
+      <w:r>
+        <w:rPr>
+          <w:lang w:eastAsia="es-ES"/>
+        </w:rPr>
+        <w:t>5.2.3 Patrones de reserva</w:t>
+      </w:r>
+    </w:p>
+    <w:p>
+      <w:pPr>
+        <w:pStyle w:val="Sinespaciado"/>
+        <w:rPr>
+          <w:color w:val="CCCCCC"/>
+          <w:lang w:eastAsia="es-ES"/>
+        </w:rPr>
+      </w:pPr>
+      <w:r>
+        <w:rPr>
+          <w:lang w:eastAsia="es-ES"/>
+        </w:rPr>
+        <w:t>¿Cuál es la duración media de la estancia de los clientes de un hotel?</w:t>
+      </w:r>
+    </w:p>
+    <w:p>
+      <w:pPr>
+        <w:pStyle w:val="Sinespaciado"/>
+      </w:pPr>
+    </w:p>
+    <w:p>
+      <w:pPr>
+        <w:pStyle w:val="Sinespaciado"/>
+      </w:pPr>
+      <w:r>
+        <w:rPr>
+          <w:noProof/>
         </w:rPr>
         <w:drawing>
-          <wp:inline distT="0" distB="0" distL="0" distR="0" wp14:anchorId="54A2EE63" wp14:editId="09A02BE0">
-            <wp:extent cx="5849166" cy="2505425"/>
-            <wp:effectExtent l="0" t="0" r="0" b="9525"/>
-            <wp:docPr id="39" name="Imagen 39"/>
+          <wp:inline distT="0" distB="0" distL="0" distR="0" wp14:anchorId="6855B535" wp14:editId="4AA05015">
+            <wp:extent cx="3085106" cy="699445"/>
+            <wp:effectExtent l="0" t="0" r="1270" b="5715"/>
+            <wp:docPr id="17" name="Imagen 17"/>
             <wp:cNvGraphicFramePr>
               <a:graphicFrameLocks xmlns:a="http://schemas.openxmlformats.org/drawingml/2006/main" noChangeAspect="1"/>
             </wp:cNvGraphicFramePr>
@@ -3450,7 +3248,7 @@
                   <pic:spPr>
                     <a:xfrm>
                       <a:off x="0" y="0"/>
-                      <a:ext cx="5849166" cy="2505425"/>
+                      <a:ext cx="3099536" cy="702716"/>
                     </a:xfrm>
                     <a:prstGeom prst="rect">
                       <a:avLst/>
@@ -3466,186 +3264,26 @@
     <w:p>
       <w:pPr>
         <w:pStyle w:val="Sinespaciado"/>
-        <w:rPr>
-          <w:lang w:eastAsia="es-ES"/>
-        </w:rPr>
-      </w:pPr>
-    </w:p>
-    <w:p>
-      <w:pPr>
-        <w:pStyle w:val="Sinespaciado"/>
-        <w:rPr>
-          <w:lang w:eastAsia="es-ES"/>
-        </w:rPr>
-      </w:pPr>
-    </w:p>
-    <w:p>
-      <w:pPr>
-        <w:pStyle w:val="Sinespaciado"/>
-        <w:rPr>
-          <w:lang w:eastAsia="es-ES"/>
-        </w:rPr>
-      </w:pPr>
-    </w:p>
-    <w:p>
-      <w:pPr>
-        <w:pStyle w:val="Sinespaciado"/>
-        <w:rPr>
-          <w:lang w:eastAsia="es-ES"/>
-        </w:rPr>
-      </w:pPr>
-    </w:p>
-    <w:p>
-      <w:pPr>
-        <w:pStyle w:val="Sinespaciado"/>
-        <w:rPr>
-          <w:lang w:eastAsia="es-ES"/>
-        </w:rPr>
-      </w:pPr>
-    </w:p>
-    <w:p>
-      <w:pPr>
-        <w:pStyle w:val="Sinespaciado"/>
-        <w:rPr>
-          <w:lang w:eastAsia="es-ES"/>
-        </w:rPr>
-      </w:pPr>
-    </w:p>
-    <w:p>
-      <w:pPr>
-        <w:pStyle w:val="Sinespaciado"/>
-        <w:rPr>
-          <w:lang w:eastAsia="es-ES"/>
-        </w:rPr>
-      </w:pPr>
-    </w:p>
-    <w:p>
-      <w:pPr>
-        <w:pStyle w:val="Sinespaciado"/>
-        <w:rPr>
-          <w:color w:val="CCCCCC"/>
-          <w:lang w:eastAsia="es-ES"/>
-        </w:rPr>
-      </w:pPr>
-    </w:p>
-    <w:p>
-      <w:pPr>
-        <w:pStyle w:val="Sinespaciado"/>
-      </w:pPr>
-    </w:p>
-    <w:p>
-      <w:pPr>
-        <w:pStyle w:val="Sinespaciado"/>
-        <w:rPr>
-          <w:color w:val="CCCCCC"/>
-          <w:lang w:eastAsia="es-ES"/>
-        </w:rPr>
-      </w:pPr>
-      <w:r>
-        <w:rPr>
-          <w:lang w:eastAsia="es-ES"/>
-        </w:rPr>
-        <w:t>¿Podemos estimar los ingresos generados por cada hotel basándonos en los</w:t>
-      </w:r>
-    </w:p>
-    <w:p>
-      <w:pPr>
-        <w:pStyle w:val="Sinespaciado"/>
-        <w:rPr>
-          <w:color w:val="CCCCCC"/>
-          <w:lang w:eastAsia="es-ES"/>
-        </w:rPr>
-      </w:pPr>
-      <w:r>
-        <w:rPr>
-          <w:lang w:eastAsia="es-ES"/>
-        </w:rPr>
-        <w:t>precios de las habitaciones y los índices de ocupación?</w:t>
-      </w:r>
-    </w:p>
-    <w:p>
-      <w:pPr>
-        <w:pStyle w:val="Sinespaciado"/>
-      </w:pPr>
-    </w:p>
-    <w:p>
-      <w:pPr>
-        <w:pStyle w:val="Sinespaciado"/>
-      </w:pPr>
-    </w:p>
-    <w:p>
-      <w:pPr>
-        <w:pStyle w:val="Sinespaciado"/>
-      </w:pPr>
-    </w:p>
-    <w:p>
-      <w:pPr>
-        <w:pStyle w:val="Ttulo3"/>
-      </w:pPr>
-      <w:r>
-        <w:t>Consulta6</w:t>
-      </w:r>
-      <w:r>
-        <w:t xml:space="preserve"> </w:t>
-      </w:r>
-      <w:r>
-        <w:rPr>
-          <w:highlight w:val="green"/>
-        </w:rPr>
-        <w:t>OK</w:t>
-      </w:r>
-    </w:p>
-    <w:p>
-      <w:pPr>
-        <w:pStyle w:val="Sinespaciado"/>
-        <w:rPr>
-          <w:color w:val="CCCCCC"/>
-          <w:lang w:eastAsia="es-ES"/>
-        </w:rPr>
-      </w:pPr>
-      <w:r>
-        <w:rPr>
-          <w:lang w:eastAsia="es-ES"/>
-        </w:rPr>
-        <w:t>5.2.6 Análisis de menús</w:t>
-      </w:r>
-    </w:p>
-    <w:p>
-      <w:pPr>
-        <w:pStyle w:val="Sinespaciado"/>
-        <w:rPr>
-          <w:lang w:eastAsia="es-ES"/>
-        </w:rPr>
-      </w:pPr>
-      <w:r>
-        <w:rPr>
-          <w:lang w:eastAsia="es-ES"/>
-        </w:rPr>
-        <w:t>¿Qué platos son los más y los menos populares entre los restaurantes?</w:t>
-      </w:r>
-    </w:p>
-    <w:p>
-      <w:pPr>
-        <w:pStyle w:val="Sinespaciado"/>
-        <w:rPr>
-          <w:b/>
-          <w:lang w:eastAsia="es-ES"/>
-        </w:rPr>
-      </w:pPr>
-    </w:p>
-    <w:p>
-      <w:pPr>
-        <w:pStyle w:val="Sinespaciado"/>
-      </w:pPr>
-      <w:r>
-        <w:rPr>
-          <w:noProof/>
-        </w:rPr>
+      </w:pPr>
+    </w:p>
+    <w:p>
+      <w:pPr>
+        <w:pStyle w:val="Sinespaciado"/>
+      </w:pPr>
+      <w:r>
+        <w:t>¿Existen periodos de máxima ocupación en función de las fechas de reserva?</w:t>
+      </w:r>
+    </w:p>
+    <w:p>
+      <w:pPr>
+        <w:pStyle w:val="Sinespaciado"/>
+      </w:pPr>
+      <w:r>
         <w:drawing>
-          <wp:inline distT="0" distB="0" distL="0" distR="0" wp14:anchorId="6767E6D4" wp14:editId="1CA81FA2">
-            <wp:extent cx="3387255" cy="2906492"/>
-            <wp:effectExtent l="0" t="0" r="3810" b="8255"/>
-            <wp:docPr id="22" name="Imagen 22"/>
+          <wp:inline distT="0" distB="0" distL="0" distR="0" wp14:anchorId="242C732A" wp14:editId="349C4CEB">
+            <wp:extent cx="1121134" cy="931647"/>
+            <wp:effectExtent l="0" t="0" r="3175" b="1905"/>
+            <wp:docPr id="54" name="Imagen 54"/>
             <wp:cNvGraphicFramePr>
               <a:graphicFrameLocks xmlns:a="http://schemas.openxmlformats.org/drawingml/2006/main" noChangeAspect="1"/>
             </wp:cNvGraphicFramePr>
@@ -3665,7 +3303,7 @@
                   <pic:spPr>
                     <a:xfrm>
                       <a:off x="0" y="0"/>
-                      <a:ext cx="3398651" cy="2916270"/>
+                      <a:ext cx="1131647" cy="940383"/>
                     </a:xfrm>
                     <a:prstGeom prst="rect">
                       <a:avLst/>
@@ -3677,63 +3315,15 @@
           </wp:inline>
         </w:drawing>
       </w:r>
-    </w:p>
-    <w:p>
-      <w:pPr>
-        <w:pStyle w:val="Sinespaciado"/>
-      </w:pPr>
-    </w:p>
-    <w:p>
-      <w:pPr>
-        <w:pStyle w:val="Sinespaciado"/>
-      </w:pPr>
-    </w:p>
-    <w:p>
-      <w:pPr>
-        <w:pStyle w:val="Sinespaciado"/>
-        <w:rPr>
-          <w:color w:val="CCCCCC"/>
-          <w:lang w:eastAsia="es-ES"/>
-        </w:rPr>
-      </w:pPr>
-      <w:r>
-        <w:rPr>
-          <w:lang w:eastAsia="es-ES"/>
-        </w:rPr>
-        <w:t>¿Hay ingredientes o alérgenos comunes que aparezcan con frecuencia en los</w:t>
-      </w:r>
-      <w:r>
-        <w:rPr>
-          <w:color w:val="CCCCCC"/>
-          <w:lang w:eastAsia="es-ES"/>
-        </w:rPr>
-        <w:t xml:space="preserve"> </w:t>
-      </w:r>
-      <w:r>
-        <w:rPr>
-          <w:lang w:eastAsia="es-ES"/>
-        </w:rPr>
-        <w:t>platos?</w:t>
-      </w:r>
-    </w:p>
-    <w:p>
-      <w:pPr>
-        <w:pStyle w:val="Sinespaciado"/>
-      </w:pPr>
-    </w:p>
-    <w:p>
-      <w:pPr>
-        <w:pStyle w:val="Sinespaciado"/>
-      </w:pPr>
-      <w:r>
-        <w:rPr>
-          <w:noProof/>
-        </w:rPr>
+      <w:r>
+        <w:t xml:space="preserve">  </w:t>
+      </w:r>
+      <w:r>
         <w:drawing>
-          <wp:inline distT="0" distB="0" distL="0" distR="0" wp14:anchorId="5FEF8173" wp14:editId="0245FD69">
-            <wp:extent cx="2782956" cy="2569915"/>
-            <wp:effectExtent l="0" t="0" r="0" b="1905"/>
-            <wp:docPr id="23" name="Imagen 23"/>
+          <wp:inline distT="0" distB="0" distL="0" distR="0" wp14:anchorId="38CE0852" wp14:editId="5E1C22B1">
+            <wp:extent cx="1273174" cy="934346"/>
+            <wp:effectExtent l="0" t="0" r="3810" b="0"/>
+            <wp:docPr id="55" name="Imagen 55"/>
             <wp:cNvGraphicFramePr>
               <a:graphicFrameLocks xmlns:a="http://schemas.openxmlformats.org/drawingml/2006/main" noChangeAspect="1"/>
             </wp:cNvGraphicFramePr>
@@ -3753,7 +3343,7 @@
                   <pic:spPr>
                     <a:xfrm>
                       <a:off x="0" y="0"/>
-                      <a:ext cx="2786780" cy="2573446"/>
+                      <a:ext cx="1284167" cy="942414"/>
                     </a:xfrm>
                     <a:prstGeom prst="rect">
                       <a:avLst/>
@@ -3766,17 +3356,14 @@
         </w:drawing>
       </w:r>
       <w:r>
-        <w:tab/>
-      </w:r>
-      <w:r>
-        <w:rPr>
-          <w:noProof/>
-        </w:rPr>
+        <w:t xml:space="preserve">   </w:t>
+      </w:r>
+      <w:r>
         <w:drawing>
-          <wp:inline distT="0" distB="0" distL="0" distR="0" wp14:anchorId="4E6851F2" wp14:editId="2D0F0E82">
-            <wp:extent cx="2945252" cy="2568437"/>
-            <wp:effectExtent l="0" t="0" r="7620" b="3810"/>
-            <wp:docPr id="24" name="Imagen 24"/>
+          <wp:inline distT="0" distB="0" distL="0" distR="0" wp14:anchorId="4A91B301" wp14:editId="53071687">
+            <wp:extent cx="1494846" cy="927631"/>
+            <wp:effectExtent l="0" t="0" r="0" b="6350"/>
+            <wp:docPr id="56" name="Imagen 56"/>
             <wp:cNvGraphicFramePr>
               <a:graphicFrameLocks xmlns:a="http://schemas.openxmlformats.org/drawingml/2006/main" noChangeAspect="1"/>
             </wp:cNvGraphicFramePr>
@@ -3796,7 +3383,7 @@
                   <pic:spPr>
                     <a:xfrm>
                       <a:off x="0" y="0"/>
-                      <a:ext cx="2956993" cy="2578676"/>
+                      <a:ext cx="1514021" cy="939530"/>
                     </a:xfrm>
                     <a:prstGeom prst="rect">
                       <a:avLst/>
@@ -3808,161 +3395,15 @@
           </wp:inline>
         </w:drawing>
       </w:r>
-    </w:p>
-    <w:p>
-      <w:pPr>
-        <w:pStyle w:val="Sinespaciado"/>
-      </w:pPr>
-    </w:p>
-    <w:p>
-      <w:pPr>
-        <w:pStyle w:val="Sinespaciado"/>
-      </w:pPr>
-    </w:p>
-    <w:p>
-      <w:pPr>
-        <w:pStyle w:val="Sinespaciado"/>
-      </w:pPr>
-    </w:p>
-    <w:p>
-      <w:pPr>
-        <w:pStyle w:val="Sinespaciado"/>
-      </w:pPr>
-    </w:p>
-    <w:p>
-      <w:pPr>
-        <w:pStyle w:val="Sinespaciado"/>
-      </w:pPr>
-    </w:p>
-    <w:p>
-      <w:pPr>
-        <w:pStyle w:val="Sinespaciado"/>
-      </w:pPr>
-    </w:p>
-    <w:p>
-      <w:pPr>
-        <w:pStyle w:val="Ttulo3"/>
-      </w:pPr>
-      <w:r>
-        <w:rPr>
-          <w:highlight w:val="red"/>
-        </w:rPr>
-        <w:lastRenderedPageBreak/>
-        <w:t>Consulta7</w:t>
-      </w:r>
-    </w:p>
-    <w:p>
-      <w:pPr>
-        <w:pStyle w:val="Sinespaciado"/>
-        <w:rPr>
-          <w:color w:val="CCCCCC"/>
-          <w:lang w:eastAsia="es-ES"/>
-        </w:rPr>
-      </w:pPr>
-      <w:r>
-        <w:rPr>
-          <w:lang w:eastAsia="es-ES"/>
-        </w:rPr>
-        <w:t>5.2.7 Comportamiento de los clientes</w:t>
-      </w:r>
-    </w:p>
-    <w:p>
-      <w:pPr>
-        <w:pStyle w:val="Sinespaciado"/>
-        <w:rPr>
-          <w:color w:val="CCCCCC"/>
-          <w:lang w:eastAsia="es-ES"/>
-        </w:rPr>
-      </w:pPr>
-      <w:r>
-        <w:rPr>
-          <w:lang w:eastAsia="es-ES"/>
-        </w:rPr>
-        <w:t>¿Existen pautas en las preferencias de los clientes en función de la época del año?</w:t>
-      </w:r>
-    </w:p>
-    <w:p>
-      <w:pPr>
-        <w:pStyle w:val="Sinespaciado"/>
-      </w:pPr>
-    </w:p>
-    <w:p>
-      <w:pPr>
-        <w:pStyle w:val="Sinespaciado"/>
-      </w:pPr>
-    </w:p>
-    <w:p>
-      <w:pPr>
-        <w:pStyle w:val="Sinespaciado"/>
-      </w:pPr>
-    </w:p>
-    <w:p>
-      <w:pPr>
-        <w:pStyle w:val="Sinespaciado"/>
-      </w:pPr>
-    </w:p>
-    <w:p>
-      <w:pPr>
-        <w:pStyle w:val="Sinespaciado"/>
-      </w:pPr>
-    </w:p>
-    <w:p>
-      <w:pPr>
-        <w:rPr>
-          <w:b w:val="0"/>
-          <w:u w:val="none"/>
-          <w:lang w:eastAsia="es-ES"/>
-        </w:rPr>
-      </w:pPr>
-      <w:r>
-        <w:rPr>
-          <w:lang w:eastAsia="es-ES"/>
-        </w:rPr>
-        <w:br w:type="page"/>
-      </w:r>
-    </w:p>
-    <w:p>
-      <w:pPr>
-        <w:pStyle w:val="Sinespaciado"/>
-        <w:rPr>
-          <w:color w:val="CCCCCC"/>
-          <w:lang w:eastAsia="es-ES"/>
-        </w:rPr>
-      </w:pPr>
-      <w:r>
-        <w:rPr>
-          <w:lang w:eastAsia="es-ES"/>
-        </w:rPr>
-        <w:lastRenderedPageBreak/>
-        <w:t>¿Los clientes con preferencias dietéticas específicas tienden a reservar en</w:t>
-      </w:r>
-      <w:r>
-        <w:rPr>
-          <w:color w:val="CCCCCC"/>
-          <w:lang w:eastAsia="es-ES"/>
-        </w:rPr>
-        <w:t xml:space="preserve"> </w:t>
-      </w:r>
-      <w:r>
-        <w:rPr>
-          <w:lang w:eastAsia="es-ES"/>
-        </w:rPr>
-        <w:t>restaurantes concretos?</w:t>
-      </w:r>
-    </w:p>
-    <w:p>
-      <w:pPr>
-        <w:pStyle w:val="Sinespaciado"/>
-      </w:pPr>
-      <w:r>
-        <w:rPr>
-          <w:noProof/>
-        </w:rPr>
+      <w:r>
+        <w:t xml:space="preserve">  </w:t>
+      </w:r>
+      <w:r>
         <w:drawing>
-          <wp:inline distT="0" distB="0" distL="0" distR="0" wp14:anchorId="428F2668" wp14:editId="632FF301">
-            <wp:extent cx="5400040" cy="3305810"/>
-            <wp:effectExtent l="0" t="0" r="0" b="8890"/>
-            <wp:docPr id="25" name="Imagen 25"/>
+          <wp:inline distT="0" distB="0" distL="0" distR="0" wp14:anchorId="52B38FDF" wp14:editId="1F17AFC4">
+            <wp:extent cx="1908313" cy="832994"/>
+            <wp:effectExtent l="0" t="0" r="0" b="5715"/>
+            <wp:docPr id="57" name="Imagen 57"/>
             <wp:cNvGraphicFramePr>
               <a:graphicFrameLocks xmlns:a="http://schemas.openxmlformats.org/drawingml/2006/main" noChangeAspect="1"/>
             </wp:cNvGraphicFramePr>
@@ -3982,7 +3423,7 @@
                   <pic:spPr>
                     <a:xfrm>
                       <a:off x="0" y="0"/>
-                      <a:ext cx="5400040" cy="3305810"/>
+                      <a:ext cx="1915731" cy="836232"/>
                     </a:xfrm>
                     <a:prstGeom prst="rect">
                       <a:avLst/>
@@ -3999,50 +3440,19 @@
       <w:pPr>
         <w:pStyle w:val="Sinespaciado"/>
       </w:pPr>
-      <w:r>
-        <w:t>No, un mismo cliente reserva e</w:t>
-      </w:r>
-      <w:r>
-        <w:t>n varios restaurantes</w:t>
-      </w:r>
-    </w:p>
-    <w:p>
-      <w:pPr>
-        <w:pStyle w:val="Sinespaciado"/>
-      </w:pPr>
-    </w:p>
-    <w:p>
-      <w:pPr>
-        <w:pStyle w:val="Sinespaciado"/>
-      </w:pPr>
-    </w:p>
-    <w:p>
-      <w:pPr>
-        <w:pStyle w:val="Sinespaciado"/>
-      </w:pPr>
-    </w:p>
-    <w:p>
-      <w:pPr>
-        <w:pStyle w:val="Sinespaciado"/>
-      </w:pPr>
-    </w:p>
-    <w:p>
-      <w:pPr>
-        <w:pStyle w:val="Sinespaciado"/>
-      </w:pPr>
     </w:p>
     <w:p>
       <w:pPr>
         <w:pStyle w:val="Ttulo3"/>
       </w:pPr>
       <w:r>
-        <w:rPr>
-          <w:highlight w:val="red"/>
-        </w:rPr>
-        <w:t>Consulta8</w:t>
-      </w:r>
-      <w:r>
-        <w:t xml:space="preserve"> </w:t>
+        <w:t xml:space="preserve">Consulta4 </w:t>
+      </w:r>
+      <w:r>
+        <w:rPr>
+          <w:highlight w:val="green"/>
+        </w:rPr>
+        <w:t>OK</w:t>
       </w:r>
     </w:p>
     <w:p>
@@ -4057,7 +3467,7 @@
         <w:rPr>
           <w:lang w:eastAsia="es-ES"/>
         </w:rPr>
-        <w:t>5.2.8 Garantía de calidad</w:t>
+        <w:t>5.2.4 Gestión de empleados</w:t>
       </w:r>
     </w:p>
     <w:p>
@@ -4072,136 +3482,32 @@
         <w:rPr>
           <w:lang w:eastAsia="es-ES"/>
         </w:rPr>
-        <w:t>¿Existen discrepancias entre la disponibilidad de platos comunicada y las reservas</w:t>
-      </w:r>
-      <w:r>
-        <w:rPr>
-          <w:color w:val="CCCCCC"/>
-          <w:lang w:eastAsia="es-ES"/>
-        </w:rPr>
-        <w:t xml:space="preserve"> </w:t>
-      </w:r>
-      <w:r>
-        <w:rPr>
-          <w:lang w:eastAsia="es-ES"/>
-        </w:rPr>
-        <w:t>reales realizadas?</w:t>
-      </w:r>
-    </w:p>
-    <w:p>
-      <w:pPr>
-        <w:pStyle w:val="Sinespaciado"/>
-      </w:pPr>
-    </w:p>
-    <w:p>
-      <w:pPr>
-        <w:pStyle w:val="Sinespaciado"/>
-      </w:pPr>
-    </w:p>
-    <w:p>
-      <w:pPr>
-        <w:pStyle w:val="Sinespaciado"/>
-      </w:pPr>
-    </w:p>
-    <w:p>
-      <w:pPr>
-        <w:pStyle w:val="Ttulo3"/>
-      </w:pPr>
-      <w:r>
-        <w:t>Consulta 9</w:t>
-      </w:r>
-      <w:r>
-        <w:t xml:space="preserve"> </w:t>
-      </w:r>
-      <w:r>
-        <w:rPr>
-          <w:highlight w:val="green"/>
-        </w:rPr>
-        <w:t>OK</w:t>
-      </w:r>
-    </w:p>
-    <w:p>
-      <w:pPr>
-        <w:pStyle w:val="Sinespaciado"/>
-        <w:rPr>
-          <w:color w:val="CCCCCC"/>
-          <w:lang w:eastAsia="es-ES"/>
-        </w:rPr>
-      </w:pPr>
-      <w:r>
-        <w:rPr>
-          <w:lang w:eastAsia="es-ES"/>
-        </w:rPr>
-        <w:t>5.2.9 Análisis de mercado</w:t>
-      </w:r>
-    </w:p>
-    <w:p>
-      <w:pPr>
-        <w:pStyle w:val="Sinespaciado"/>
-        <w:rPr>
-          <w:color w:val="CCCCCC"/>
-          <w:lang w:eastAsia="es-ES"/>
-        </w:rPr>
-      </w:pPr>
-      <w:r>
-        <w:rPr>
-          <w:lang w:eastAsia="es-ES"/>
-        </w:rPr>
-        <w:t>¿Cómo se comparan los precios de las habitaciones de los distintos hoteles y</w:t>
-      </w:r>
-    </w:p>
-    <w:p>
-      <w:pPr>
-        <w:pStyle w:val="Sinespaciado"/>
-        <w:rPr>
-          <w:color w:val="CCCCCC"/>
-          <w:lang w:eastAsia="es-ES"/>
-        </w:rPr>
-      </w:pPr>
-      <w:r>
-        <w:rPr>
-          <w:lang w:eastAsia="es-ES"/>
-        </w:rPr>
-        <w:t>existen valores atípicos?'''</w:t>
-      </w:r>
-    </w:p>
-    <w:p>
-      <w:pPr>
-        <w:pStyle w:val="Sinespaciado"/>
-      </w:pPr>
-    </w:p>
-    <w:p>
-      <w:pPr>
-        <w:pStyle w:val="Sinespaciado"/>
-      </w:pPr>
-    </w:p>
-    <w:p>
-      <w:pPr>
-        <w:pStyle w:val="Sinespaciado"/>
-        <w:rPr>
-          <w:b/>
+        <w:t>¿Cuántos empleados tiene de media cada hotel?</w:t>
+      </w:r>
+    </w:p>
+    <w:p>
+      <w:pPr>
+        <w:pStyle w:val="Sinespaciado"/>
+      </w:pPr>
+    </w:p>
+    <w:p>
+      <w:pPr>
+        <w:pStyle w:val="Sinespaciado"/>
+      </w:pPr>
+    </w:p>
+    <w:p>
+      <w:pPr>
+        <w:pStyle w:val="Sinespaciado"/>
+      </w:pPr>
+      <w:r>
+        <w:rPr>
           <w:noProof/>
-          <w:u w:val="single"/>
-        </w:rPr>
-      </w:pPr>
-      <w:r>
-        <w:rPr>
-          <w:b/>
-          <w:noProof/>
-          <w:u w:val="single"/>
-        </w:rPr>
-        <w:lastRenderedPageBreak/>
-        <w:t xml:space="preserve"> </w:t>
-      </w:r>
-      <w:r>
-        <w:rPr>
-          <w:noProof/>
         </w:rPr>
         <w:drawing>
-          <wp:inline distT="0" distB="0" distL="0" distR="0" wp14:anchorId="2C60BC2E" wp14:editId="1A7C03C8">
-            <wp:extent cx="1573668" cy="2371166"/>
-            <wp:effectExtent l="0" t="0" r="7620" b="0"/>
-            <wp:docPr id="27" name="Imagen 27"/>
+          <wp:inline distT="0" distB="0" distL="0" distR="0" wp14:anchorId="7708F527" wp14:editId="2DB1D148">
+            <wp:extent cx="3334215" cy="2467319"/>
+            <wp:effectExtent l="0" t="0" r="0" b="9525"/>
+            <wp:docPr id="21" name="Imagen 21"/>
             <wp:cNvGraphicFramePr>
               <a:graphicFrameLocks xmlns:a="http://schemas.openxmlformats.org/drawingml/2006/main" noChangeAspect="1"/>
             </wp:cNvGraphicFramePr>
@@ -4221,7 +3527,7 @@
                   <pic:spPr>
                     <a:xfrm>
                       <a:off x="0" y="0"/>
-                      <a:ext cx="1599581" cy="2410212"/>
+                      <a:ext cx="3334215" cy="2467319"/>
                     </a:xfrm>
                     <a:prstGeom prst="rect">
                       <a:avLst/>
@@ -4234,22 +3540,94 @@
         </w:drawing>
       </w:r>
       <w:r>
-        <w:rPr>
-          <w:noProof/>
+        <w:br w:type="textWrapping" w:clear="all"/>
+      </w:r>
+    </w:p>
+    <w:p>
+      <w:pPr>
+        <w:pStyle w:val="Sinespaciado"/>
+      </w:pPr>
+    </w:p>
+    <w:p>
+      <w:pPr>
+        <w:pStyle w:val="Sinespaciado"/>
+      </w:pPr>
+    </w:p>
+    <w:p>
+      <w:pPr>
+        <w:pStyle w:val="Sinespaciado"/>
+      </w:pPr>
+    </w:p>
+    <w:p>
+      <w:pPr>
+        <w:pStyle w:val="Ttulo3"/>
+      </w:pPr>
+      <w:r>
+        <w:rPr>
+          <w:highlight w:val="green"/>
+        </w:rPr>
+        <w:lastRenderedPageBreak/>
+        <w:t>Consulta5</w:t>
+      </w:r>
+    </w:p>
+    <w:p>
+      <w:pPr>
+        <w:pStyle w:val="Sinespaciado"/>
+        <w:rPr>
+          <w:color w:val="CCCCCC"/>
+          <w:lang w:eastAsia="es-ES"/>
+        </w:rPr>
+      </w:pPr>
+      <w:r>
+        <w:rPr>
+          <w:lang w:eastAsia="es-ES"/>
+        </w:rPr>
+        <w:t>5.2.5 Ocupación e ingresos del hotel</w:t>
+      </w:r>
+    </w:p>
+    <w:p>
+      <w:pPr>
+        <w:pStyle w:val="Sinespaciado"/>
+        <w:rPr>
+          <w:lang w:eastAsia="es-ES"/>
+        </w:rPr>
+      </w:pPr>
+      <w:r>
+        <w:rPr>
+          <w:lang w:eastAsia="es-ES"/>
+        </w:rPr>
+        <w:t>¿Cuál es el índice de ocupación de cada hotel y varía según la categoría de</w:t>
+      </w:r>
+      <w:r>
+        <w:rPr>
+          <w:color w:val="CCCCCC"/>
+          <w:lang w:eastAsia="es-ES"/>
         </w:rPr>
         <w:t xml:space="preserve"> </w:t>
       </w:r>
       <w:r>
         <w:rPr>
-          <w:b/>
-          <w:noProof/>
-          <w:u w:val="single"/>
+          <w:lang w:eastAsia="es-ES"/>
+        </w:rPr>
+        <w:t>habitación?</w:t>
+      </w:r>
+    </w:p>
+    <w:p>
+      <w:pPr>
+        <w:pStyle w:val="Sinespaciado"/>
+        <w:rPr>
+          <w:lang w:eastAsia="es-ES"/>
+        </w:rPr>
+      </w:pPr>
+      <w:r>
+        <w:rPr>
+          <w:lang w:eastAsia="es-ES"/>
         </w:rPr>
         <w:drawing>
-          <wp:inline distT="0" distB="0" distL="0" distR="0" wp14:anchorId="309F7167" wp14:editId="1202A49F">
-            <wp:extent cx="1580371" cy="2374900"/>
-            <wp:effectExtent l="0" t="0" r="1270" b="6350"/>
-            <wp:docPr id="32" name="Imagen 32"/>
+          <wp:inline distT="0" distB="0" distL="0" distR="0" wp14:anchorId="700B4F01" wp14:editId="7CE2DCA2">
+            <wp:extent cx="3210373" cy="2467319"/>
+            <wp:effectExtent l="0" t="0" r="9525" b="9525"/>
+            <wp:docPr id="58" name="Imagen 58"/>
             <wp:cNvGraphicFramePr>
               <a:graphicFrameLocks xmlns:a="http://schemas.openxmlformats.org/drawingml/2006/main" noChangeAspect="1"/>
             </wp:cNvGraphicFramePr>
@@ -4269,7 +3647,7 @@
                   <pic:spPr>
                     <a:xfrm>
                       <a:off x="0" y="0"/>
-                      <a:ext cx="1602919" cy="2408784"/>
+                      <a:ext cx="3210373" cy="2467319"/>
                     </a:xfrm>
                     <a:prstGeom prst="rect">
                       <a:avLst/>
@@ -4283,21 +3661,35 @@
       </w:r>
       <w:r>
         <w:rPr>
-          <w:noProof/>
-        </w:rPr>
-        <w:t xml:space="preserve">   </w:t>
-      </w:r>
-      <w:r>
-        <w:rPr>
-          <w:b/>
-          <w:noProof/>
-          <w:u w:val="single"/>
+          <w:lang w:eastAsia="es-ES"/>
+        </w:rPr>
+        <w:t>totales</w:t>
+      </w:r>
+    </w:p>
+    <w:p>
+      <w:pPr>
+        <w:pStyle w:val="Sinespaciado"/>
+        <w:rPr>
+          <w:lang w:eastAsia="es-ES"/>
+        </w:rPr>
+      </w:pPr>
+    </w:p>
+    <w:p>
+      <w:pPr>
+        <w:pStyle w:val="Sinespaciado"/>
+        <w:rPr>
+          <w:lang w:eastAsia="es-ES"/>
+        </w:rPr>
+      </w:pPr>
+      <w:r>
+        <w:rPr>
+          <w:lang w:eastAsia="es-ES"/>
         </w:rPr>
         <w:drawing>
-          <wp:inline distT="0" distB="0" distL="0" distR="0" wp14:anchorId="1F6FEA01" wp14:editId="2370F82A">
-            <wp:extent cx="1549730" cy="2352193"/>
-            <wp:effectExtent l="0" t="0" r="0" b="0"/>
-            <wp:docPr id="28" name="Imagen 28"/>
+          <wp:inline distT="0" distB="0" distL="0" distR="0" wp14:anchorId="5F1C342F" wp14:editId="580AC5C4">
+            <wp:extent cx="6011114" cy="2553056"/>
+            <wp:effectExtent l="0" t="0" r="8890" b="0"/>
+            <wp:docPr id="59" name="Imagen 59"/>
             <wp:cNvGraphicFramePr>
               <a:graphicFrameLocks xmlns:a="http://schemas.openxmlformats.org/drawingml/2006/main" noChangeAspect="1"/>
             </wp:cNvGraphicFramePr>
@@ -4317,7 +3709,7 @@
                   <pic:spPr>
                     <a:xfrm>
                       <a:off x="0" y="0"/>
-                      <a:ext cx="1564146" cy="2374074"/>
+                      <a:ext cx="6011114" cy="2553056"/>
                     </a:xfrm>
                     <a:prstGeom prst="rect">
                       <a:avLst/>
@@ -4329,23 +3721,31 @@
           </wp:inline>
         </w:drawing>
       </w:r>
-      <w:r>
-        <w:rPr>
-          <w:noProof/>
-        </w:rPr>
-        <w:t xml:space="preserve"> </w:t>
-      </w:r>
-      <w:r>
-        <w:rPr>
-          <w:b/>
-          <w:noProof/>
-          <w:u w:val="single"/>
+    </w:p>
+    <w:p>
+      <w:pPr>
+        <w:pStyle w:val="Sinespaciado"/>
+        <w:rPr>
+          <w:lang w:eastAsia="es-ES"/>
+        </w:rPr>
+      </w:pPr>
+    </w:p>
+    <w:p>
+      <w:pPr>
+        <w:pStyle w:val="Sinespaciado"/>
+        <w:rPr>
+          <w:lang w:eastAsia="es-ES"/>
+        </w:rPr>
+      </w:pPr>
+      <w:r>
+        <w:rPr>
+          <w:lang w:eastAsia="es-ES"/>
         </w:rPr>
         <w:drawing>
-          <wp:inline distT="0" distB="0" distL="0" distR="0" wp14:anchorId="4E4DAB0F" wp14:editId="14A842DB">
-            <wp:extent cx="1528476" cy="2345347"/>
-            <wp:effectExtent l="0" t="0" r="0" b="0"/>
-            <wp:docPr id="29" name="Imagen 29"/>
+          <wp:inline distT="0" distB="0" distL="0" distR="0" wp14:anchorId="7349309F" wp14:editId="59DB4A68">
+            <wp:extent cx="5963482" cy="2543530"/>
+            <wp:effectExtent l="0" t="0" r="0" b="9525"/>
+            <wp:docPr id="60" name="Imagen 60"/>
             <wp:cNvGraphicFramePr>
               <a:graphicFrameLocks xmlns:a="http://schemas.openxmlformats.org/drawingml/2006/main" noChangeAspect="1"/>
             </wp:cNvGraphicFramePr>
@@ -4365,7 +3765,7 @@
                   <pic:spPr>
                     <a:xfrm>
                       <a:off x="0" y="0"/>
-                      <a:ext cx="1543493" cy="2368390"/>
+                      <a:ext cx="5963482" cy="2543530"/>
                     </a:xfrm>
                     <a:prstGeom prst="rect">
                       <a:avLst/>
@@ -4382,30 +3782,19 @@
       <w:pPr>
         <w:pStyle w:val="Sinespaciado"/>
         <w:rPr>
-          <w:noProof/>
-        </w:rPr>
-      </w:pPr>
-    </w:p>
-    <w:p>
-      <w:pPr>
-        <w:pStyle w:val="Sinespaciado"/>
-        <w:rPr>
-          <w:b/>
-          <w:noProof/>
-          <w:u w:val="single"/>
-        </w:rPr>
-      </w:pPr>
-      <w:r>
-        <w:rPr>
-          <w:b/>
-          <w:noProof/>
-          <w:u w:val="single"/>
-        </w:rPr>
+          <w:lang w:eastAsia="es-ES"/>
+        </w:rPr>
+      </w:pPr>
+      <w:r>
+        <w:rPr>
+          <w:lang w:eastAsia="es-ES"/>
+        </w:rPr>
+        <w:lastRenderedPageBreak/>
         <w:drawing>
-          <wp:inline distT="0" distB="0" distL="0" distR="0" wp14:anchorId="278111B4" wp14:editId="27731C8E">
-            <wp:extent cx="1605335" cy="2440809"/>
-            <wp:effectExtent l="0" t="0" r="0" b="0"/>
-            <wp:docPr id="30" name="Imagen 30"/>
+          <wp:inline distT="0" distB="0" distL="0" distR="0" wp14:anchorId="13D9533A" wp14:editId="135A9537">
+            <wp:extent cx="5868219" cy="2505425"/>
+            <wp:effectExtent l="0" t="0" r="0" b="9525"/>
+            <wp:docPr id="61" name="Imagen 61"/>
             <wp:cNvGraphicFramePr>
               <a:graphicFrameLocks xmlns:a="http://schemas.openxmlformats.org/drawingml/2006/main" noChangeAspect="1"/>
             </wp:cNvGraphicFramePr>
@@ -4425,7 +3814,7 @@
                   <pic:spPr>
                     <a:xfrm>
                       <a:off x="0" y="0"/>
-                      <a:ext cx="1616480" cy="2457754"/>
+                      <a:ext cx="5868219" cy="2505425"/>
                     </a:xfrm>
                     <a:prstGeom prst="rect">
                       <a:avLst/>
@@ -4437,23 +3826,124 @@
           </wp:inline>
         </w:drawing>
       </w:r>
-      <w:r>
-        <w:rPr>
-          <w:noProof/>
-        </w:rPr>
-        <w:t xml:space="preserve"> </w:t>
-      </w:r>
-      <w:r>
-        <w:rPr>
-          <w:b/>
-          <w:noProof/>
-          <w:u w:val="single"/>
+    </w:p>
+    <w:p>
+      <w:pPr>
+        <w:pStyle w:val="Sinespaciado"/>
+        <w:rPr>
+          <w:lang w:eastAsia="es-ES"/>
+        </w:rPr>
+      </w:pPr>
+    </w:p>
+    <w:p>
+      <w:pPr>
+        <w:pStyle w:val="Sinespaciado"/>
+        <w:rPr>
+          <w:lang w:eastAsia="es-ES"/>
+        </w:rPr>
+      </w:pPr>
+    </w:p>
+    <w:p>
+      <w:pPr>
+        <w:pStyle w:val="Sinespaciado"/>
+        <w:rPr>
+          <w:lang w:eastAsia="es-ES"/>
+        </w:rPr>
+      </w:pPr>
+    </w:p>
+    <w:p>
+      <w:pPr>
+        <w:pStyle w:val="Sinespaciado"/>
+        <w:rPr>
+          <w:lang w:eastAsia="es-ES"/>
+        </w:rPr>
+      </w:pPr>
+    </w:p>
+    <w:p>
+      <w:pPr>
+        <w:pStyle w:val="Sinespaciado"/>
+        <w:rPr>
+          <w:lang w:eastAsia="es-ES"/>
+        </w:rPr>
+      </w:pPr>
+    </w:p>
+    <w:p>
+      <w:pPr>
+        <w:pStyle w:val="Sinespaciado"/>
+        <w:rPr>
+          <w:lang w:eastAsia="es-ES"/>
+        </w:rPr>
+      </w:pPr>
+    </w:p>
+    <w:p>
+      <w:pPr>
+        <w:pStyle w:val="Sinespaciado"/>
+        <w:rPr>
+          <w:lang w:eastAsia="es-ES"/>
+        </w:rPr>
+      </w:pPr>
+    </w:p>
+    <w:p>
+      <w:pPr>
+        <w:pStyle w:val="Sinespaciado"/>
+        <w:rPr>
+          <w:color w:val="CCCCCC"/>
+          <w:lang w:eastAsia="es-ES"/>
+        </w:rPr>
+      </w:pPr>
+    </w:p>
+    <w:p>
+      <w:pPr>
+        <w:pStyle w:val="Sinespaciado"/>
+      </w:pPr>
+    </w:p>
+    <w:p>
+      <w:pPr>
+        <w:pStyle w:val="Sinespaciado"/>
+        <w:rPr>
+          <w:color w:val="CCCCCC"/>
+          <w:lang w:eastAsia="es-ES"/>
+        </w:rPr>
+      </w:pPr>
+      <w:r>
+        <w:rPr>
+          <w:lang w:eastAsia="es-ES"/>
+        </w:rPr>
+        <w:t>¿Podemos estimar los ingresos generados por cada hotel basándonos en los</w:t>
+      </w:r>
+    </w:p>
+    <w:p>
+      <w:pPr>
+        <w:pStyle w:val="Sinespaciado"/>
+        <w:rPr>
+          <w:lang w:eastAsia="es-ES"/>
+        </w:rPr>
+      </w:pPr>
+      <w:r>
+        <w:rPr>
+          <w:lang w:eastAsia="es-ES"/>
+        </w:rPr>
+        <w:t>precios de las habitaciones y los índices de ocupación?</w:t>
+      </w:r>
+    </w:p>
+    <w:p>
+      <w:pPr>
+        <w:pStyle w:val="Sinespaciado"/>
+        <w:rPr>
+          <w:color w:val="CCCCCC"/>
+          <w:lang w:eastAsia="es-ES"/>
+        </w:rPr>
+      </w:pPr>
+      <w:r>
+        <w:rPr>
+          <w:color w:val="CCCCCC"/>
+          <w:lang w:eastAsia="es-ES"/>
         </w:rPr>
         <w:drawing>
-          <wp:inline distT="0" distB="0" distL="0" distR="0" wp14:anchorId="07C3C46E" wp14:editId="0D46CE93">
-            <wp:extent cx="1633777" cy="2439657"/>
-            <wp:effectExtent l="0" t="0" r="5080" b="0"/>
-            <wp:docPr id="31" name="Imagen 31"/>
+          <wp:inline distT="0" distB="0" distL="0" distR="0" wp14:anchorId="70855B8D" wp14:editId="471634EC">
+            <wp:extent cx="4934639" cy="2629267"/>
+            <wp:effectExtent l="0" t="0" r="0" b="0"/>
+            <wp:docPr id="20" name="Imagen 20"/>
             <wp:cNvGraphicFramePr>
               <a:graphicFrameLocks xmlns:a="http://schemas.openxmlformats.org/drawingml/2006/main" noChangeAspect="1"/>
             </wp:cNvGraphicFramePr>
@@ -4473,6 +3963,1164 @@
                   <pic:spPr>
                     <a:xfrm>
                       <a:off x="0" y="0"/>
+                      <a:ext cx="4934639" cy="2629267"/>
+                    </a:xfrm>
+                    <a:prstGeom prst="rect">
+                      <a:avLst/>
+                    </a:prstGeom>
+                  </pic:spPr>
+                </pic:pic>
+              </a:graphicData>
+            </a:graphic>
+          </wp:inline>
+        </w:drawing>
+      </w:r>
+    </w:p>
+    <w:p>
+      <w:pPr>
+        <w:pStyle w:val="Sinespaciado"/>
+        <w:numPr>
+          <w:ilvl w:val="0"/>
+          <w:numId w:val="23"/>
+        </w:numPr>
+        <w:rPr>
+          <w:color w:val="CCCCCC"/>
+          <w:lang w:eastAsia="es-ES"/>
+        </w:rPr>
+      </w:pPr>
+      <w:r>
+        <w:rPr>
+          <w:color w:val="CCCCCC"/>
+          <w:lang w:eastAsia="es-ES"/>
+        </w:rPr>
+        <w:t>Creo es la suma de los precios de las habitaciones de cada uno, y con eso llegamos a la solución</w:t>
+      </w:r>
+    </w:p>
+    <w:p>
+      <w:pPr>
+        <w:pStyle w:val="Sinespaciado"/>
+      </w:pPr>
+    </w:p>
+    <w:p>
+      <w:pPr>
+        <w:pStyle w:val="Sinespaciado"/>
+      </w:pPr>
+    </w:p>
+    <w:p>
+      <w:pPr>
+        <w:pStyle w:val="Sinespaciado"/>
+      </w:pPr>
+    </w:p>
+    <w:p>
+      <w:pPr>
+        <w:pStyle w:val="Ttulo3"/>
+      </w:pPr>
+      <w:r>
+        <w:t>Consulta6</w:t>
+      </w:r>
+      <w:r>
+        <w:t xml:space="preserve"> </w:t>
+      </w:r>
+      <w:r>
+        <w:rPr>
+          <w:highlight w:val="green"/>
+        </w:rPr>
+        <w:t>OK</w:t>
+      </w:r>
+    </w:p>
+    <w:p>
+      <w:pPr>
+        <w:pStyle w:val="Sinespaciado"/>
+        <w:rPr>
+          <w:color w:val="CCCCCC"/>
+          <w:lang w:eastAsia="es-ES"/>
+        </w:rPr>
+      </w:pPr>
+      <w:r>
+        <w:rPr>
+          <w:lang w:eastAsia="es-ES"/>
+        </w:rPr>
+        <w:t>5.2.6 Análisis de menús</w:t>
+      </w:r>
+    </w:p>
+    <w:p>
+      <w:pPr>
+        <w:pStyle w:val="Sinespaciado"/>
+        <w:rPr>
+          <w:lang w:eastAsia="es-ES"/>
+        </w:rPr>
+      </w:pPr>
+      <w:r>
+        <w:rPr>
+          <w:lang w:eastAsia="es-ES"/>
+        </w:rPr>
+        <w:t>¿Qué platos son los más y los menos populares entre los restaurantes?</w:t>
+      </w:r>
+    </w:p>
+    <w:p>
+      <w:pPr>
+        <w:pStyle w:val="Sinespaciado"/>
+        <w:rPr>
+          <w:b/>
+          <w:lang w:eastAsia="es-ES"/>
+        </w:rPr>
+      </w:pPr>
+    </w:p>
+    <w:p>
+      <w:pPr>
+        <w:pStyle w:val="Sinespaciado"/>
+      </w:pPr>
+      <w:r>
+        <w:rPr>
+          <w:noProof/>
+        </w:rPr>
+        <w:lastRenderedPageBreak/>
+        <w:drawing>
+          <wp:inline distT="0" distB="0" distL="0" distR="0" wp14:anchorId="49679C3D" wp14:editId="26E1B7B7">
+            <wp:extent cx="4801270" cy="4220164"/>
+            <wp:effectExtent l="0" t="0" r="0" b="9525"/>
+            <wp:docPr id="62" name="Imagen 62"/>
+            <wp:cNvGraphicFramePr>
+              <a:graphicFrameLocks xmlns:a="http://schemas.openxmlformats.org/drawingml/2006/main" noChangeAspect="1"/>
+            </wp:cNvGraphicFramePr>
+            <a:graphic xmlns:a="http://schemas.openxmlformats.org/drawingml/2006/main">
+              <a:graphicData uri="http://schemas.openxmlformats.org/drawingml/2006/picture">
+                <pic:pic xmlns:pic="http://schemas.openxmlformats.org/drawingml/2006/picture">
+                  <pic:nvPicPr>
+                    <pic:cNvPr id="1" name=""/>
+                    <pic:cNvPicPr/>
+                  </pic:nvPicPr>
+                  <pic:blipFill>
+                    <a:blip r:embed="rId50"/>
+                    <a:stretch>
+                      <a:fillRect/>
+                    </a:stretch>
+                  </pic:blipFill>
+                  <pic:spPr>
+                    <a:xfrm>
+                      <a:off x="0" y="0"/>
+                      <a:ext cx="4801270" cy="4220164"/>
+                    </a:xfrm>
+                    <a:prstGeom prst="rect">
+                      <a:avLst/>
+                    </a:prstGeom>
+                  </pic:spPr>
+                </pic:pic>
+              </a:graphicData>
+            </a:graphic>
+          </wp:inline>
+        </w:drawing>
+      </w:r>
+    </w:p>
+    <w:p>
+      <w:pPr>
+        <w:pStyle w:val="Sinespaciado"/>
+      </w:pPr>
+    </w:p>
+    <w:p>
+      <w:pPr>
+        <w:pStyle w:val="Sinespaciado"/>
+      </w:pPr>
+    </w:p>
+    <w:p>
+      <w:pPr>
+        <w:pStyle w:val="Sinespaciado"/>
+        <w:rPr>
+          <w:color w:val="CCCCCC"/>
+          <w:lang w:eastAsia="es-ES"/>
+        </w:rPr>
+      </w:pPr>
+      <w:r>
+        <w:rPr>
+          <w:lang w:eastAsia="es-ES"/>
+        </w:rPr>
+        <w:t>¿Hay ingredientes o alérgenos comunes que aparezcan con frecuencia en los</w:t>
+      </w:r>
+      <w:r>
+        <w:rPr>
+          <w:color w:val="CCCCCC"/>
+          <w:lang w:eastAsia="es-ES"/>
+        </w:rPr>
+        <w:t xml:space="preserve"> </w:t>
+      </w:r>
+      <w:r>
+        <w:rPr>
+          <w:lang w:eastAsia="es-ES"/>
+        </w:rPr>
+        <w:t>platos?</w:t>
+      </w:r>
+    </w:p>
+    <w:p>
+      <w:pPr>
+        <w:pStyle w:val="Sinespaciado"/>
+      </w:pPr>
+    </w:p>
+    <w:p>
+      <w:pPr>
+        <w:pStyle w:val="Sinespaciado"/>
+      </w:pPr>
+      <w:r>
+        <w:rPr>
+          <w:noProof/>
+        </w:rPr>
+        <w:drawing>
+          <wp:inline distT="0" distB="0" distL="0" distR="0" wp14:anchorId="5FEF8173" wp14:editId="0245FD69">
+            <wp:extent cx="2782956" cy="2569915"/>
+            <wp:effectExtent l="0" t="0" r="0" b="1905"/>
+            <wp:docPr id="23" name="Imagen 23"/>
+            <wp:cNvGraphicFramePr>
+              <a:graphicFrameLocks xmlns:a="http://schemas.openxmlformats.org/drawingml/2006/main" noChangeAspect="1"/>
+            </wp:cNvGraphicFramePr>
+            <a:graphic xmlns:a="http://schemas.openxmlformats.org/drawingml/2006/main">
+              <a:graphicData uri="http://schemas.openxmlformats.org/drawingml/2006/picture">
+                <pic:pic xmlns:pic="http://schemas.openxmlformats.org/drawingml/2006/picture">
+                  <pic:nvPicPr>
+                    <pic:cNvPr id="1" name=""/>
+                    <pic:cNvPicPr/>
+                  </pic:nvPicPr>
+                  <pic:blipFill>
+                    <a:blip r:embed="rId51"/>
+                    <a:stretch>
+                      <a:fillRect/>
+                    </a:stretch>
+                  </pic:blipFill>
+                  <pic:spPr>
+                    <a:xfrm>
+                      <a:off x="0" y="0"/>
+                      <a:ext cx="2786780" cy="2573446"/>
+                    </a:xfrm>
+                    <a:prstGeom prst="rect">
+                      <a:avLst/>
+                    </a:prstGeom>
+                  </pic:spPr>
+                </pic:pic>
+              </a:graphicData>
+            </a:graphic>
+          </wp:inline>
+        </w:drawing>
+      </w:r>
+      <w:r>
+        <w:tab/>
+      </w:r>
+      <w:r>
+        <w:rPr>
+          <w:noProof/>
+        </w:rPr>
+        <w:drawing>
+          <wp:inline distT="0" distB="0" distL="0" distR="0" wp14:anchorId="4E6851F2" wp14:editId="2D0F0E82">
+            <wp:extent cx="2945252" cy="2568437"/>
+            <wp:effectExtent l="0" t="0" r="7620" b="3810"/>
+            <wp:docPr id="24" name="Imagen 24"/>
+            <wp:cNvGraphicFramePr>
+              <a:graphicFrameLocks xmlns:a="http://schemas.openxmlformats.org/drawingml/2006/main" noChangeAspect="1"/>
+            </wp:cNvGraphicFramePr>
+            <a:graphic xmlns:a="http://schemas.openxmlformats.org/drawingml/2006/main">
+              <a:graphicData uri="http://schemas.openxmlformats.org/drawingml/2006/picture">
+                <pic:pic xmlns:pic="http://schemas.openxmlformats.org/drawingml/2006/picture">
+                  <pic:nvPicPr>
+                    <pic:cNvPr id="1" name=""/>
+                    <pic:cNvPicPr/>
+                  </pic:nvPicPr>
+                  <pic:blipFill>
+                    <a:blip r:embed="rId52"/>
+                    <a:stretch>
+                      <a:fillRect/>
+                    </a:stretch>
+                  </pic:blipFill>
+                  <pic:spPr>
+                    <a:xfrm>
+                      <a:off x="0" y="0"/>
+                      <a:ext cx="2956993" cy="2578676"/>
+                    </a:xfrm>
+                    <a:prstGeom prst="rect">
+                      <a:avLst/>
+                    </a:prstGeom>
+                  </pic:spPr>
+                </pic:pic>
+              </a:graphicData>
+            </a:graphic>
+          </wp:inline>
+        </w:drawing>
+      </w:r>
+    </w:p>
+    <w:p>
+      <w:pPr>
+        <w:pStyle w:val="Sinespaciado"/>
+      </w:pPr>
+    </w:p>
+    <w:p>
+      <w:pPr>
+        <w:pStyle w:val="Sinespaciado"/>
+      </w:pPr>
+    </w:p>
+    <w:p>
+      <w:pPr>
+        <w:pStyle w:val="Sinespaciado"/>
+      </w:pPr>
+    </w:p>
+    <w:p>
+      <w:pPr>
+        <w:pStyle w:val="Sinespaciado"/>
+      </w:pPr>
+    </w:p>
+    <w:p>
+      <w:pPr>
+        <w:pStyle w:val="Sinespaciado"/>
+      </w:pPr>
+    </w:p>
+    <w:p>
+      <w:pPr>
+        <w:pStyle w:val="Sinespaciado"/>
+      </w:pPr>
+    </w:p>
+    <w:p>
+      <w:pPr>
+        <w:pStyle w:val="Sinespaciado"/>
+      </w:pPr>
+    </w:p>
+    <w:p>
+      <w:pPr>
+        <w:pStyle w:val="Sinespaciado"/>
+      </w:pPr>
+    </w:p>
+    <w:p>
+      <w:pPr>
+        <w:pStyle w:val="Sinespaciado"/>
+      </w:pPr>
+    </w:p>
+    <w:p>
+      <w:pPr>
+        <w:pStyle w:val="Sinespaciado"/>
+      </w:pPr>
+    </w:p>
+    <w:p>
+      <w:pPr>
+        <w:pStyle w:val="Ttulo3"/>
+      </w:pPr>
+      <w:r>
+        <w:t>Consulta7</w:t>
+      </w:r>
+    </w:p>
+    <w:p>
+      <w:pPr>
+        <w:pStyle w:val="Sinespaciado"/>
+        <w:rPr>
+          <w:color w:val="CCCCCC"/>
+          <w:lang w:eastAsia="es-ES"/>
+        </w:rPr>
+      </w:pPr>
+      <w:r>
+        <w:rPr>
+          <w:lang w:eastAsia="es-ES"/>
+        </w:rPr>
+        <w:t>5.2.7 Comportamiento de los clientes</w:t>
+      </w:r>
+    </w:p>
+    <w:p>
+      <w:pPr>
+        <w:pStyle w:val="Sinespaciado"/>
+        <w:rPr>
+          <w:lang w:eastAsia="es-ES"/>
+        </w:rPr>
+      </w:pPr>
+      <w:r>
+        <w:rPr>
+          <w:lang w:eastAsia="es-ES"/>
+        </w:rPr>
+        <w:t>¿Existen pautas en las preferencias de los clientes en función de la época del año?</w:t>
+      </w:r>
+    </w:p>
+    <w:p>
+      <w:pPr>
+        <w:pStyle w:val="Sinespaciado"/>
+        <w:rPr>
+          <w:lang w:eastAsia="es-ES"/>
+        </w:rPr>
+      </w:pPr>
+    </w:p>
+    <w:p>
+      <w:pPr>
+        <w:pStyle w:val="Sinespaciado"/>
+      </w:pPr>
+      <w:r>
+        <w:rPr>
+          <w:rFonts w:ascii="Courier New" w:eastAsia="Times New Roman" w:hAnsi="Courier New" w:cs="Courier New"/>
+          <w:color w:val="00A67D"/>
+          <w:sz w:val="21"/>
+          <w:szCs w:val="21"/>
+          <w:shd w:val="clear" w:color="auto" w:fill="0D0D0D"/>
+          <w:lang w:eastAsia="es-ES"/>
+        </w:rPr>
+        <w:drawing>
+          <wp:inline distT="0" distB="0" distL="0" distR="0" wp14:anchorId="4C294B1A" wp14:editId="6732F61D">
+            <wp:extent cx="5630061" cy="4382112"/>
+            <wp:effectExtent l="0" t="0" r="8890" b="0"/>
+            <wp:docPr id="64" name="Imagen 64"/>
+            <wp:cNvGraphicFramePr>
+              <a:graphicFrameLocks xmlns:a="http://schemas.openxmlformats.org/drawingml/2006/main" noChangeAspect="1"/>
+            </wp:cNvGraphicFramePr>
+            <a:graphic xmlns:a="http://schemas.openxmlformats.org/drawingml/2006/main">
+              <a:graphicData uri="http://schemas.openxmlformats.org/drawingml/2006/picture">
+                <pic:pic xmlns:pic="http://schemas.openxmlformats.org/drawingml/2006/picture">
+                  <pic:nvPicPr>
+                    <pic:cNvPr id="1" name=""/>
+                    <pic:cNvPicPr/>
+                  </pic:nvPicPr>
+                  <pic:blipFill>
+                    <a:blip r:embed="rId53"/>
+                    <a:stretch>
+                      <a:fillRect/>
+                    </a:stretch>
+                  </pic:blipFill>
+                  <pic:spPr>
+                    <a:xfrm>
+                      <a:off x="0" y="0"/>
+                      <a:ext cx="5630061" cy="4382112"/>
+                    </a:xfrm>
+                    <a:prstGeom prst="rect">
+                      <a:avLst/>
+                    </a:prstGeom>
+                  </pic:spPr>
+                </pic:pic>
+              </a:graphicData>
+            </a:graphic>
+          </wp:inline>
+        </w:drawing>
+      </w:r>
+    </w:p>
+    <w:p>
+      <w:pPr>
+        <w:pStyle w:val="Sinespaciado"/>
+      </w:pPr>
+      <w:r>
+        <w:rPr>
+          <w:highlight w:val="green"/>
+        </w:rPr>
+        <w:t xml:space="preserve">Creo que no, aquí para el mes de Enero, </w:t>
+      </w:r>
+      <w:r>
+        <w:rPr>
+          <w:highlight w:val="green"/>
+        </w:rPr>
+        <w:t>se muestra variado</w:t>
+      </w:r>
+    </w:p>
+    <w:p>
+      <w:pPr>
+        <w:pStyle w:val="Sinespaciado"/>
+      </w:pPr>
+    </w:p>
+    <w:p>
+      <w:pPr>
+        <w:pStyle w:val="Sinespaciado"/>
+      </w:pPr>
+    </w:p>
+    <w:p>
+      <w:pPr>
+        <w:pStyle w:val="Sinespaciado"/>
+      </w:pPr>
+    </w:p>
+    <w:p>
+      <w:pPr>
+        <w:rPr>
+          <w:b w:val="0"/>
+          <w:u w:val="none"/>
+          <w:lang w:eastAsia="es-ES"/>
+        </w:rPr>
+      </w:pPr>
+      <w:r>
+        <w:rPr>
+          <w:lang w:eastAsia="es-ES"/>
+        </w:rPr>
+        <w:br w:type="page"/>
+      </w:r>
+    </w:p>
+    <w:p>
+      <w:pPr>
+        <w:pStyle w:val="Sinespaciado"/>
+        <w:rPr>
+          <w:color w:val="CCCCCC"/>
+          <w:lang w:eastAsia="es-ES"/>
+        </w:rPr>
+      </w:pPr>
+      <w:r>
+        <w:rPr>
+          <w:lang w:eastAsia="es-ES"/>
+        </w:rPr>
+        <w:lastRenderedPageBreak/>
+        <w:t>¿Los clientes con preferencias dietéticas específicas tienden a reservar en</w:t>
+      </w:r>
+      <w:r>
+        <w:rPr>
+          <w:color w:val="CCCCCC"/>
+          <w:lang w:eastAsia="es-ES"/>
+        </w:rPr>
+        <w:t xml:space="preserve"> </w:t>
+      </w:r>
+      <w:r>
+        <w:rPr>
+          <w:lang w:eastAsia="es-ES"/>
+        </w:rPr>
+        <w:t>restaurantes concretos?</w:t>
+      </w:r>
+    </w:p>
+    <w:p>
+      <w:pPr>
+        <w:pStyle w:val="Sinespaciado"/>
+      </w:pPr>
+      <w:r>
+        <w:drawing>
+          <wp:inline distT="0" distB="0" distL="0" distR="0" wp14:anchorId="199B2919" wp14:editId="09C0B3C2">
+            <wp:extent cx="6120765" cy="3872230"/>
+            <wp:effectExtent l="0" t="0" r="0" b="0"/>
+            <wp:docPr id="63" name="Imagen 63"/>
+            <wp:cNvGraphicFramePr>
+              <a:graphicFrameLocks xmlns:a="http://schemas.openxmlformats.org/drawingml/2006/main" noChangeAspect="1"/>
+            </wp:cNvGraphicFramePr>
+            <a:graphic xmlns:a="http://schemas.openxmlformats.org/drawingml/2006/main">
+              <a:graphicData uri="http://schemas.openxmlformats.org/drawingml/2006/picture">
+                <pic:pic xmlns:pic="http://schemas.openxmlformats.org/drawingml/2006/picture">
+                  <pic:nvPicPr>
+                    <pic:cNvPr id="1" name=""/>
+                    <pic:cNvPicPr/>
+                  </pic:nvPicPr>
+                  <pic:blipFill>
+                    <a:blip r:embed="rId54"/>
+                    <a:stretch>
+                      <a:fillRect/>
+                    </a:stretch>
+                  </pic:blipFill>
+                  <pic:spPr>
+                    <a:xfrm>
+                      <a:off x="0" y="0"/>
+                      <a:ext cx="6120765" cy="3872230"/>
+                    </a:xfrm>
+                    <a:prstGeom prst="rect">
+                      <a:avLst/>
+                    </a:prstGeom>
+                  </pic:spPr>
+                </pic:pic>
+              </a:graphicData>
+            </a:graphic>
+          </wp:inline>
+        </w:drawing>
+      </w:r>
+    </w:p>
+    <w:p>
+      <w:pPr>
+        <w:pStyle w:val="Sinespaciado"/>
+      </w:pPr>
+      <w:r>
+        <w:rPr>
+          <w:highlight w:val="green"/>
+        </w:rPr>
+        <w:t>No, un mismo cliente reserva e</w:t>
+      </w:r>
+      <w:r>
+        <w:rPr>
+          <w:highlight w:val="green"/>
+        </w:rPr>
+        <w:t>n varios restaurantes</w:t>
+      </w:r>
+    </w:p>
+    <w:p>
+      <w:pPr>
+        <w:pStyle w:val="Sinespaciado"/>
+      </w:pPr>
+    </w:p>
+    <w:p>
+      <w:pPr>
+        <w:pStyle w:val="Sinespaciado"/>
+      </w:pPr>
+    </w:p>
+    <w:p>
+      <w:pPr>
+        <w:pStyle w:val="Sinespaciado"/>
+      </w:pPr>
+    </w:p>
+    <w:p>
+      <w:pPr>
+        <w:pStyle w:val="Sinespaciado"/>
+      </w:pPr>
+    </w:p>
+    <w:p>
+      <w:pPr>
+        <w:pStyle w:val="Sinespaciado"/>
+      </w:pPr>
+    </w:p>
+    <w:p>
+      <w:pPr>
+        <w:pStyle w:val="Ttulo3"/>
+      </w:pPr>
+      <w:r>
+        <w:rPr>
+          <w:highlight w:val="red"/>
+        </w:rPr>
+        <w:t>Consulta8</w:t>
+      </w:r>
+      <w:r>
+        <w:t xml:space="preserve"> </w:t>
+      </w:r>
+    </w:p>
+    <w:p>
+      <w:pPr>
+        <w:pStyle w:val="Sinespaciado"/>
+        <w:rPr>
+          <w:color w:val="CCCCCC"/>
+          <w:lang w:eastAsia="es-ES"/>
+        </w:rPr>
+      </w:pPr>
+      <w:r>
+        <w:rPr>
+          <w:lang w:eastAsia="es-ES"/>
+        </w:rPr>
+        <w:t>5.2.8 Garantía de calidad</w:t>
+      </w:r>
+    </w:p>
+    <w:p>
+      <w:pPr>
+        <w:pStyle w:val="Sinespaciado"/>
+        <w:rPr>
+          <w:lang w:eastAsia="es-ES"/>
+        </w:rPr>
+      </w:pPr>
+      <w:r>
+        <w:rPr>
+          <w:lang w:eastAsia="es-ES"/>
+        </w:rPr>
+        <w:t>¿Existen discrepancias entre la disponibilidad de platos comunicada y las reservas</w:t>
+      </w:r>
+      <w:r>
+        <w:rPr>
+          <w:color w:val="CCCCCC"/>
+          <w:lang w:eastAsia="es-ES"/>
+        </w:rPr>
+        <w:t xml:space="preserve"> </w:t>
+      </w:r>
+      <w:r>
+        <w:rPr>
+          <w:lang w:eastAsia="es-ES"/>
+        </w:rPr>
+        <w:t>reales realizadas?</w:t>
+      </w:r>
+    </w:p>
+    <w:p>
+      <w:pPr>
+        <w:pStyle w:val="Sinespaciado"/>
+        <w:rPr>
+          <w:noProof/>
+        </w:rPr>
+      </w:pPr>
+      <w:r>
+        <w:rPr>
+          <w:color w:val="CCCCCC"/>
+          <w:lang w:eastAsia="es-ES"/>
+        </w:rPr>
+        <w:drawing>
+          <wp:inline distT="0" distB="0" distL="0" distR="0" wp14:anchorId="10913656" wp14:editId="799F821F">
+            <wp:extent cx="2481235" cy="3363401"/>
+            <wp:effectExtent l="0" t="0" r="0" b="8890"/>
+            <wp:docPr id="66" name="Imagen 66"/>
+            <wp:cNvGraphicFramePr>
+              <a:graphicFrameLocks xmlns:a="http://schemas.openxmlformats.org/drawingml/2006/main" noChangeAspect="1"/>
+            </wp:cNvGraphicFramePr>
+            <a:graphic xmlns:a="http://schemas.openxmlformats.org/drawingml/2006/main">
+              <a:graphicData uri="http://schemas.openxmlformats.org/drawingml/2006/picture">
+                <pic:pic xmlns:pic="http://schemas.openxmlformats.org/drawingml/2006/picture">
+                  <pic:nvPicPr>
+                    <pic:cNvPr id="1" name=""/>
+                    <pic:cNvPicPr/>
+                  </pic:nvPicPr>
+                  <pic:blipFill>
+                    <a:blip r:embed="rId55"/>
+                    <a:stretch>
+                      <a:fillRect/>
+                    </a:stretch>
+                  </pic:blipFill>
+                  <pic:spPr>
+                    <a:xfrm>
+                      <a:off x="0" y="0"/>
+                      <a:ext cx="2488234" cy="3372888"/>
+                    </a:xfrm>
+                    <a:prstGeom prst="rect">
+                      <a:avLst/>
+                    </a:prstGeom>
+                  </pic:spPr>
+                </pic:pic>
+              </a:graphicData>
+            </a:graphic>
+          </wp:inline>
+        </w:drawing>
+      </w:r>
+      <w:r>
+        <w:rPr>
+          <w:noProof/>
+        </w:rPr>
+        <w:t xml:space="preserve"> </w:t>
+      </w:r>
+      <w:r>
+        <w:rPr>
+          <w:color w:val="CCCCCC"/>
+          <w:lang w:eastAsia="es-ES"/>
+        </w:rPr>
+        <w:drawing>
+          <wp:inline distT="0" distB="0" distL="0" distR="0" wp14:anchorId="627EE9FD" wp14:editId="2EE2BAF6">
+            <wp:extent cx="2535819" cy="3362939"/>
+            <wp:effectExtent l="0" t="0" r="0" b="9525"/>
+            <wp:docPr id="67" name="Imagen 67"/>
+            <wp:cNvGraphicFramePr>
+              <a:graphicFrameLocks xmlns:a="http://schemas.openxmlformats.org/drawingml/2006/main" noChangeAspect="1"/>
+            </wp:cNvGraphicFramePr>
+            <a:graphic xmlns:a="http://schemas.openxmlformats.org/drawingml/2006/main">
+              <a:graphicData uri="http://schemas.openxmlformats.org/drawingml/2006/picture">
+                <pic:pic xmlns:pic="http://schemas.openxmlformats.org/drawingml/2006/picture">
+                  <pic:nvPicPr>
+                    <pic:cNvPr id="1" name=""/>
+                    <pic:cNvPicPr/>
+                  </pic:nvPicPr>
+                  <pic:blipFill>
+                    <a:blip r:embed="rId56"/>
+                    <a:stretch>
+                      <a:fillRect/>
+                    </a:stretch>
+                  </pic:blipFill>
+                  <pic:spPr>
+                    <a:xfrm>
+                      <a:off x="0" y="0"/>
+                      <a:ext cx="2551562" cy="3383817"/>
+                    </a:xfrm>
+                    <a:prstGeom prst="rect">
+                      <a:avLst/>
+                    </a:prstGeom>
+                  </pic:spPr>
+                </pic:pic>
+              </a:graphicData>
+            </a:graphic>
+          </wp:inline>
+        </w:drawing>
+      </w:r>
+    </w:p>
+    <w:p>
+      <w:pPr>
+        <w:pStyle w:val="Sinespaciado"/>
+        <w:rPr>
+          <w:color w:val="CCCCCC"/>
+          <w:lang w:eastAsia="es-ES"/>
+        </w:rPr>
+      </w:pPr>
+      <w:r>
+        <w:rPr>
+          <w:noProof/>
+        </w:rPr>
+        <w:lastRenderedPageBreak/>
+        <w:t>Comunicada en las reservas y preferencias de cada cliente</w:t>
+      </w:r>
+    </w:p>
+    <w:p>
+      <w:pPr>
+        <w:pStyle w:val="Sinespaciado"/>
+      </w:pPr>
+    </w:p>
+    <w:p>
+      <w:pPr>
+        <w:pStyle w:val="Sinespaciado"/>
+      </w:pPr>
+    </w:p>
+    <w:p>
+      <w:pPr>
+        <w:pStyle w:val="Sinespaciado"/>
+      </w:pPr>
+    </w:p>
+    <w:p>
+      <w:pPr>
+        <w:pStyle w:val="Sinespaciado"/>
+      </w:pPr>
+    </w:p>
+    <w:p>
+      <w:pPr>
+        <w:pStyle w:val="Sinespaciado"/>
+      </w:pPr>
+    </w:p>
+    <w:p>
+      <w:pPr>
+        <w:pStyle w:val="Sinespaciado"/>
+      </w:pPr>
+    </w:p>
+    <w:p>
+      <w:pPr>
+        <w:pStyle w:val="Sinespaciado"/>
+      </w:pPr>
+    </w:p>
+    <w:p>
+      <w:pPr>
+        <w:pStyle w:val="Ttulo3"/>
+      </w:pPr>
+      <w:r>
+        <w:t>Consulta 9</w:t>
+      </w:r>
+      <w:r>
+        <w:t xml:space="preserve"> </w:t>
+      </w:r>
+      <w:r>
+        <w:rPr>
+          <w:highlight w:val="green"/>
+        </w:rPr>
+        <w:t>OK</w:t>
+      </w:r>
+    </w:p>
+    <w:p>
+      <w:pPr>
+        <w:pStyle w:val="Sinespaciado"/>
+        <w:rPr>
+          <w:color w:val="CCCCCC"/>
+          <w:lang w:eastAsia="es-ES"/>
+        </w:rPr>
+      </w:pPr>
+      <w:r>
+        <w:rPr>
+          <w:lang w:eastAsia="es-ES"/>
+        </w:rPr>
+        <w:t>5.2.9 Análisis de mercado</w:t>
+      </w:r>
+    </w:p>
+    <w:p>
+      <w:pPr>
+        <w:pStyle w:val="Sinespaciado"/>
+        <w:rPr>
+          <w:color w:val="CCCCCC"/>
+          <w:lang w:eastAsia="es-ES"/>
+        </w:rPr>
+      </w:pPr>
+      <w:r>
+        <w:rPr>
+          <w:lang w:eastAsia="es-ES"/>
+        </w:rPr>
+        <w:t>¿Cómo se comparan los precios de las habitaciones de los distintos hoteles y</w:t>
+      </w:r>
+    </w:p>
+    <w:p>
+      <w:pPr>
+        <w:pStyle w:val="Sinespaciado"/>
+        <w:rPr>
+          <w:color w:val="CCCCCC"/>
+          <w:lang w:eastAsia="es-ES"/>
+        </w:rPr>
+      </w:pPr>
+      <w:r>
+        <w:rPr>
+          <w:lang w:eastAsia="es-ES"/>
+        </w:rPr>
+        <w:t>existen valores atípicos?'''</w:t>
+      </w:r>
+    </w:p>
+    <w:p>
+      <w:pPr>
+        <w:pStyle w:val="Sinespaciado"/>
+      </w:pPr>
+    </w:p>
+    <w:p>
+      <w:pPr>
+        <w:pStyle w:val="Sinespaciado"/>
+      </w:pPr>
+    </w:p>
+    <w:p>
+      <w:pPr>
+        <w:pStyle w:val="Sinespaciado"/>
+        <w:rPr>
+          <w:b/>
+          <w:noProof/>
+          <w:u w:val="single"/>
+        </w:rPr>
+      </w:pPr>
+      <w:r>
+        <w:rPr>
+          <w:b/>
+          <w:noProof/>
+          <w:u w:val="single"/>
+        </w:rPr>
+        <w:t xml:space="preserve"> </w:t>
+      </w:r>
+      <w:r>
+        <w:rPr>
+          <w:noProof/>
+        </w:rPr>
+        <w:drawing>
+          <wp:inline distT="0" distB="0" distL="0" distR="0" wp14:anchorId="2C60BC2E" wp14:editId="1A7C03C8">
+            <wp:extent cx="1573668" cy="2371166"/>
+            <wp:effectExtent l="0" t="0" r="7620" b="0"/>
+            <wp:docPr id="27" name="Imagen 27"/>
+            <wp:cNvGraphicFramePr>
+              <a:graphicFrameLocks xmlns:a="http://schemas.openxmlformats.org/drawingml/2006/main" noChangeAspect="1"/>
+            </wp:cNvGraphicFramePr>
+            <a:graphic xmlns:a="http://schemas.openxmlformats.org/drawingml/2006/main">
+              <a:graphicData uri="http://schemas.openxmlformats.org/drawingml/2006/picture">
+                <pic:pic xmlns:pic="http://schemas.openxmlformats.org/drawingml/2006/picture">
+                  <pic:nvPicPr>
+                    <pic:cNvPr id="1" name=""/>
+                    <pic:cNvPicPr/>
+                  </pic:nvPicPr>
+                  <pic:blipFill>
+                    <a:blip r:embed="rId57"/>
+                    <a:stretch>
+                      <a:fillRect/>
+                    </a:stretch>
+                  </pic:blipFill>
+                  <pic:spPr>
+                    <a:xfrm>
+                      <a:off x="0" y="0"/>
+                      <a:ext cx="1599581" cy="2410212"/>
+                    </a:xfrm>
+                    <a:prstGeom prst="rect">
+                      <a:avLst/>
+                    </a:prstGeom>
+                  </pic:spPr>
+                </pic:pic>
+              </a:graphicData>
+            </a:graphic>
+          </wp:inline>
+        </w:drawing>
+      </w:r>
+      <w:r>
+        <w:rPr>
+          <w:noProof/>
+        </w:rPr>
+        <w:t xml:space="preserve"> </w:t>
+      </w:r>
+      <w:r>
+        <w:rPr>
+          <w:b/>
+          <w:noProof/>
+          <w:u w:val="single"/>
+        </w:rPr>
+        <w:drawing>
+          <wp:inline distT="0" distB="0" distL="0" distR="0" wp14:anchorId="309F7167" wp14:editId="1202A49F">
+            <wp:extent cx="1580371" cy="2374900"/>
+            <wp:effectExtent l="0" t="0" r="1270" b="6350"/>
+            <wp:docPr id="32" name="Imagen 32"/>
+            <wp:cNvGraphicFramePr>
+              <a:graphicFrameLocks xmlns:a="http://schemas.openxmlformats.org/drawingml/2006/main" noChangeAspect="1"/>
+            </wp:cNvGraphicFramePr>
+            <a:graphic xmlns:a="http://schemas.openxmlformats.org/drawingml/2006/main">
+              <a:graphicData uri="http://schemas.openxmlformats.org/drawingml/2006/picture">
+                <pic:pic xmlns:pic="http://schemas.openxmlformats.org/drawingml/2006/picture">
+                  <pic:nvPicPr>
+                    <pic:cNvPr id="1" name=""/>
+                    <pic:cNvPicPr/>
+                  </pic:nvPicPr>
+                  <pic:blipFill>
+                    <a:blip r:embed="rId58"/>
+                    <a:stretch>
+                      <a:fillRect/>
+                    </a:stretch>
+                  </pic:blipFill>
+                  <pic:spPr>
+                    <a:xfrm>
+                      <a:off x="0" y="0"/>
+                      <a:ext cx="1602919" cy="2408784"/>
+                    </a:xfrm>
+                    <a:prstGeom prst="rect">
+                      <a:avLst/>
+                    </a:prstGeom>
+                  </pic:spPr>
+                </pic:pic>
+              </a:graphicData>
+            </a:graphic>
+          </wp:inline>
+        </w:drawing>
+      </w:r>
+      <w:r>
+        <w:rPr>
+          <w:noProof/>
+        </w:rPr>
+        <w:t xml:space="preserve">   </w:t>
+      </w:r>
+      <w:r>
+        <w:rPr>
+          <w:b/>
+          <w:noProof/>
+          <w:u w:val="single"/>
+        </w:rPr>
+        <w:drawing>
+          <wp:inline distT="0" distB="0" distL="0" distR="0" wp14:anchorId="1F6FEA01" wp14:editId="2370F82A">
+            <wp:extent cx="1549730" cy="2352193"/>
+            <wp:effectExtent l="0" t="0" r="0" b="0"/>
+            <wp:docPr id="28" name="Imagen 28"/>
+            <wp:cNvGraphicFramePr>
+              <a:graphicFrameLocks xmlns:a="http://schemas.openxmlformats.org/drawingml/2006/main" noChangeAspect="1"/>
+            </wp:cNvGraphicFramePr>
+            <a:graphic xmlns:a="http://schemas.openxmlformats.org/drawingml/2006/main">
+              <a:graphicData uri="http://schemas.openxmlformats.org/drawingml/2006/picture">
+                <pic:pic xmlns:pic="http://schemas.openxmlformats.org/drawingml/2006/picture">
+                  <pic:nvPicPr>
+                    <pic:cNvPr id="1" name=""/>
+                    <pic:cNvPicPr/>
+                  </pic:nvPicPr>
+                  <pic:blipFill>
+                    <a:blip r:embed="rId59"/>
+                    <a:stretch>
+                      <a:fillRect/>
+                    </a:stretch>
+                  </pic:blipFill>
+                  <pic:spPr>
+                    <a:xfrm>
+                      <a:off x="0" y="0"/>
+                      <a:ext cx="1564146" cy="2374074"/>
+                    </a:xfrm>
+                    <a:prstGeom prst="rect">
+                      <a:avLst/>
+                    </a:prstGeom>
+                  </pic:spPr>
+                </pic:pic>
+              </a:graphicData>
+            </a:graphic>
+          </wp:inline>
+        </w:drawing>
+      </w:r>
+      <w:r>
+        <w:rPr>
+          <w:noProof/>
+        </w:rPr>
+        <w:t xml:space="preserve"> </w:t>
+      </w:r>
+      <w:r>
+        <w:rPr>
+          <w:b/>
+          <w:noProof/>
+          <w:u w:val="single"/>
+        </w:rPr>
+        <w:drawing>
+          <wp:inline distT="0" distB="0" distL="0" distR="0" wp14:anchorId="4E4DAB0F" wp14:editId="14A842DB">
+            <wp:extent cx="1528476" cy="2345347"/>
+            <wp:effectExtent l="0" t="0" r="0" b="0"/>
+            <wp:docPr id="29" name="Imagen 29"/>
+            <wp:cNvGraphicFramePr>
+              <a:graphicFrameLocks xmlns:a="http://schemas.openxmlformats.org/drawingml/2006/main" noChangeAspect="1"/>
+            </wp:cNvGraphicFramePr>
+            <a:graphic xmlns:a="http://schemas.openxmlformats.org/drawingml/2006/main">
+              <a:graphicData uri="http://schemas.openxmlformats.org/drawingml/2006/picture">
+                <pic:pic xmlns:pic="http://schemas.openxmlformats.org/drawingml/2006/picture">
+                  <pic:nvPicPr>
+                    <pic:cNvPr id="1" name=""/>
+                    <pic:cNvPicPr/>
+                  </pic:nvPicPr>
+                  <pic:blipFill>
+                    <a:blip r:embed="rId60"/>
+                    <a:stretch>
+                      <a:fillRect/>
+                    </a:stretch>
+                  </pic:blipFill>
+                  <pic:spPr>
+                    <a:xfrm>
+                      <a:off x="0" y="0"/>
+                      <a:ext cx="1543493" cy="2368390"/>
+                    </a:xfrm>
+                    <a:prstGeom prst="rect">
+                      <a:avLst/>
+                    </a:prstGeom>
+                  </pic:spPr>
+                </pic:pic>
+              </a:graphicData>
+            </a:graphic>
+          </wp:inline>
+        </w:drawing>
+      </w:r>
+    </w:p>
+    <w:p>
+      <w:pPr>
+        <w:pStyle w:val="Sinespaciado"/>
+        <w:rPr>
+          <w:noProof/>
+        </w:rPr>
+      </w:pPr>
+    </w:p>
+    <w:p>
+      <w:pPr>
+        <w:pStyle w:val="Sinespaciado"/>
+        <w:rPr>
+          <w:b/>
+          <w:noProof/>
+          <w:u w:val="single"/>
+        </w:rPr>
+      </w:pPr>
+      <w:r>
+        <w:rPr>
+          <w:b/>
+          <w:noProof/>
+          <w:u w:val="single"/>
+        </w:rPr>
+        <w:lastRenderedPageBreak/>
+        <w:drawing>
+          <wp:inline distT="0" distB="0" distL="0" distR="0" wp14:anchorId="278111B4" wp14:editId="27731C8E">
+            <wp:extent cx="1605335" cy="2440809"/>
+            <wp:effectExtent l="0" t="0" r="0" b="0"/>
+            <wp:docPr id="30" name="Imagen 30"/>
+            <wp:cNvGraphicFramePr>
+              <a:graphicFrameLocks xmlns:a="http://schemas.openxmlformats.org/drawingml/2006/main" noChangeAspect="1"/>
+            </wp:cNvGraphicFramePr>
+            <a:graphic xmlns:a="http://schemas.openxmlformats.org/drawingml/2006/main">
+              <a:graphicData uri="http://schemas.openxmlformats.org/drawingml/2006/picture">
+                <pic:pic xmlns:pic="http://schemas.openxmlformats.org/drawingml/2006/picture">
+                  <pic:nvPicPr>
+                    <pic:cNvPr id="1" name=""/>
+                    <pic:cNvPicPr/>
+                  </pic:nvPicPr>
+                  <pic:blipFill>
+                    <a:blip r:embed="rId61"/>
+                    <a:stretch>
+                      <a:fillRect/>
+                    </a:stretch>
+                  </pic:blipFill>
+                  <pic:spPr>
+                    <a:xfrm>
+                      <a:off x="0" y="0"/>
+                      <a:ext cx="1616480" cy="2457754"/>
+                    </a:xfrm>
+                    <a:prstGeom prst="rect">
+                      <a:avLst/>
+                    </a:prstGeom>
+                  </pic:spPr>
+                </pic:pic>
+              </a:graphicData>
+            </a:graphic>
+          </wp:inline>
+        </w:drawing>
+      </w:r>
+      <w:r>
+        <w:rPr>
+          <w:noProof/>
+        </w:rPr>
+        <w:t xml:space="preserve"> </w:t>
+      </w:r>
+      <w:r>
+        <w:rPr>
+          <w:b/>
+          <w:noProof/>
+          <w:u w:val="single"/>
+        </w:rPr>
+        <w:drawing>
+          <wp:inline distT="0" distB="0" distL="0" distR="0" wp14:anchorId="07C3C46E" wp14:editId="0D46CE93">
+            <wp:extent cx="1633777" cy="2439657"/>
+            <wp:effectExtent l="0" t="0" r="5080" b="0"/>
+            <wp:docPr id="31" name="Imagen 31"/>
+            <wp:cNvGraphicFramePr>
+              <a:graphicFrameLocks xmlns:a="http://schemas.openxmlformats.org/drawingml/2006/main" noChangeAspect="1"/>
+            </wp:cNvGraphicFramePr>
+            <a:graphic xmlns:a="http://schemas.openxmlformats.org/drawingml/2006/main">
+              <a:graphicData uri="http://schemas.openxmlformats.org/drawingml/2006/picture">
+                <pic:pic xmlns:pic="http://schemas.openxmlformats.org/drawingml/2006/picture">
+                  <pic:nvPicPr>
+                    <pic:cNvPr id="1" name=""/>
+                    <pic:cNvPicPr/>
+                  </pic:nvPicPr>
+                  <pic:blipFill>
+                    <a:blip r:embed="rId62"/>
+                    <a:stretch>
+                      <a:fillRect/>
+                    </a:stretch>
+                  </pic:blipFill>
+                  <pic:spPr>
+                    <a:xfrm>
+                      <a:off x="0" y="0"/>
                       <a:ext cx="1665171" cy="2486536"/>
                     </a:xfrm>
                     <a:prstGeom prst="rect">
@@ -4532,15 +5180,10 @@
         <w:pStyle w:val="Sinespaciado"/>
       </w:pPr>
     </w:p>
-    <w:p>
-      <w:pPr>
-        <w:pStyle w:val="Sinespaciado"/>
-      </w:pPr>
-    </w:p>
     <w:p/>
     <w:sectPr>
-      <w:headerReference w:type="default" r:id="rId50"/>
-      <w:footerReference w:type="default" r:id="rId51"/>
+      <w:headerReference w:type="default" r:id="rId63"/>
+      <w:footerReference w:type="default" r:id="rId64"/>
       <w:pgSz w:w="11906" w:h="16838"/>
       <w:pgMar w:top="851" w:right="991" w:bottom="568" w:left="1276" w:header="708" w:footer="708" w:gutter="0"/>
       <w:cols w:space="708"/>
@@ -6913,6 +7556,118 @@
     </w:lvl>
   </w:abstractNum>
   <w:abstractNum w:abstractNumId="20" w15:restartNumberingAfterBreak="0">
+    <w:nsid w:val="794D5252"/>
+    <w:multiLevelType w:val="hybridMultilevel"/>
+    <w:tmpl w:val="5F38405E"/>
+    <w:lvl w:ilvl="0" w:tplc="819255D2">
+      <w:numFmt w:val="bullet"/>
+      <w:lvlText w:val=""/>
+      <w:lvlJc w:val="left"/>
+      <w:pPr>
+        <w:ind w:left="720" w:hanging="360"/>
+      </w:pPr>
+      <w:rPr>
+        <w:rFonts w:ascii="Symbol" w:eastAsiaTheme="minorHAnsi" w:hAnsi="Symbol" w:cstheme="minorBidi" w:hint="default"/>
+      </w:rPr>
+    </w:lvl>
+    <w:lvl w:ilvl="1" w:tplc="0C0A0003" w:tentative="1">
+      <w:start w:val="1"/>
+      <w:numFmt w:val="bullet"/>
+      <w:lvlText w:val="o"/>
+      <w:lvlJc w:val="left"/>
+      <w:pPr>
+        <w:ind w:left="1440" w:hanging="360"/>
+      </w:pPr>
+      <w:rPr>
+        <w:rFonts w:ascii="Courier New" w:hAnsi="Courier New" w:cs="Courier New" w:hint="default"/>
+      </w:rPr>
+    </w:lvl>
+    <w:lvl w:ilvl="2" w:tplc="0C0A0005" w:tentative="1">
+      <w:start w:val="1"/>
+      <w:numFmt w:val="bullet"/>
+      <w:lvlText w:val=""/>
+      <w:lvlJc w:val="left"/>
+      <w:pPr>
+        <w:ind w:left="2160" w:hanging="360"/>
+      </w:pPr>
+      <w:rPr>
+        <w:rFonts w:ascii="Wingdings" w:hAnsi="Wingdings" w:hint="default"/>
+      </w:rPr>
+    </w:lvl>
+    <w:lvl w:ilvl="3" w:tplc="0C0A0001" w:tentative="1">
+      <w:start w:val="1"/>
+      <w:numFmt w:val="bullet"/>
+      <w:lvlText w:val=""/>
+      <w:lvlJc w:val="left"/>
+      <w:pPr>
+        <w:ind w:left="2880" w:hanging="360"/>
+      </w:pPr>
+      <w:rPr>
+        <w:rFonts w:ascii="Symbol" w:hAnsi="Symbol" w:hint="default"/>
+      </w:rPr>
+    </w:lvl>
+    <w:lvl w:ilvl="4" w:tplc="0C0A0003" w:tentative="1">
+      <w:start w:val="1"/>
+      <w:numFmt w:val="bullet"/>
+      <w:lvlText w:val="o"/>
+      <w:lvlJc w:val="left"/>
+      <w:pPr>
+        <w:ind w:left="3600" w:hanging="360"/>
+      </w:pPr>
+      <w:rPr>
+        <w:rFonts w:ascii="Courier New" w:hAnsi="Courier New" w:cs="Courier New" w:hint="default"/>
+      </w:rPr>
+    </w:lvl>
+    <w:lvl w:ilvl="5" w:tplc="0C0A0005" w:tentative="1">
+      <w:start w:val="1"/>
+      <w:numFmt w:val="bullet"/>
+      <w:lvlText w:val=""/>
+      <w:lvlJc w:val="left"/>
+      <w:pPr>
+        <w:ind w:left="4320" w:hanging="360"/>
+      </w:pPr>
+      <w:rPr>
+        <w:rFonts w:ascii="Wingdings" w:hAnsi="Wingdings" w:hint="default"/>
+      </w:rPr>
+    </w:lvl>
+    <w:lvl w:ilvl="6" w:tplc="0C0A0001" w:tentative="1">
+      <w:start w:val="1"/>
+      <w:numFmt w:val="bullet"/>
+      <w:lvlText w:val=""/>
+      <w:lvlJc w:val="left"/>
+      <w:pPr>
+        <w:ind w:left="5040" w:hanging="360"/>
+      </w:pPr>
+      <w:rPr>
+        <w:rFonts w:ascii="Symbol" w:hAnsi="Symbol" w:hint="default"/>
+      </w:rPr>
+    </w:lvl>
+    <w:lvl w:ilvl="7" w:tplc="0C0A0003" w:tentative="1">
+      <w:start w:val="1"/>
+      <w:numFmt w:val="bullet"/>
+      <w:lvlText w:val="o"/>
+      <w:lvlJc w:val="left"/>
+      <w:pPr>
+        <w:ind w:left="5760" w:hanging="360"/>
+      </w:pPr>
+      <w:rPr>
+        <w:rFonts w:ascii="Courier New" w:hAnsi="Courier New" w:cs="Courier New" w:hint="default"/>
+      </w:rPr>
+    </w:lvl>
+    <w:lvl w:ilvl="8" w:tplc="0C0A0005" w:tentative="1">
+      <w:start w:val="1"/>
+      <w:numFmt w:val="bullet"/>
+      <w:lvlText w:val=""/>
+      <w:lvlJc w:val="left"/>
+      <w:pPr>
+        <w:ind w:left="6480" w:hanging="360"/>
+      </w:pPr>
+      <w:rPr>
+        <w:rFonts w:ascii="Wingdings" w:hAnsi="Wingdings" w:hint="default"/>
+      </w:rPr>
+    </w:lvl>
+  </w:abstractNum>
+  <w:abstractNum w:abstractNumId="21" w15:restartNumberingAfterBreak="0">
     <w:nsid w:val="79F75211"/>
     <w:multiLevelType w:val="hybridMultilevel"/>
     <w:tmpl w:val="E3AE3636"/>
@@ -7025,7 +7780,7 @@
       </w:rPr>
     </w:lvl>
   </w:abstractNum>
-  <w:abstractNum w:abstractNumId="21" w15:restartNumberingAfterBreak="0">
+  <w:abstractNum w:abstractNumId="22" w15:restartNumberingAfterBreak="0">
     <w:nsid w:val="7FC5703F"/>
     <w:multiLevelType w:val="hybridMultilevel"/>
     <w:tmpl w:val="EF7C1526"/>
@@ -7121,7 +7876,7 @@
     <w:abstractNumId w:val="4"/>
   </w:num>
   <w:num w:numId="4">
-    <w:abstractNumId w:val="20"/>
+    <w:abstractNumId w:val="21"/>
   </w:num>
   <w:num w:numId="5">
     <w:abstractNumId w:val="6"/>
@@ -7163,7 +7918,7 @@
     <w:abstractNumId w:val="10"/>
   </w:num>
   <w:num w:numId="18">
-    <w:abstractNumId w:val="21"/>
+    <w:abstractNumId w:val="22"/>
   </w:num>
   <w:num w:numId="19">
     <w:abstractNumId w:val="16"/>
@@ -7176,6 +7931,9 @@
   </w:num>
   <w:num w:numId="22">
     <w:abstractNumId w:val="8"/>
+  </w:num>
+  <w:num w:numId="23">
+    <w:abstractNumId w:val="20"/>
   </w:num>
 </w:numbering>
 </file>
@@ -7955,6 +8713,7 @@
   <w:rsids>
     <w:rsidRoot w:val="009A0BDE"/>
     <w:rsid w:val="00567EC6"/>
+    <w:rsid w:val="00657904"/>
     <w:rsid w:val="00775E95"/>
     <w:rsid w:val="009A0BDE"/>
     <w:rsid w:val="00A95C07"/>

</xml_diff>